<commit_message>
Clean up Effice OpenGL
</commit_message>
<xml_diff>
--- a/doc/Effective OpenGL.docx
+++ b/doc/Effective OpenGL.docx
@@ -3086,7 +3086,35 @@
         <w:rPr>
           <w:shd w:val="clear" w:color="auto" w:fill="FFFFFF"/>
         </w:rPr>
-        <w:t xml:space="preserve"> and WebGL 1.0 and 2.0, it takes quite some investigations to implement a feature optimally. The difference between doing this investigation and not doing it is basically shipping a buggy engine. As an example, let's study texture swizzle and how it's exposed in OpenGL, OpenGL ES and WebGL.</w:t>
+        <w:t xml:space="preserve"> and </w:t>
+      </w:r>
+      <w:proofErr w:type="spellStart"/>
+      <w:r>
+        <w:rPr>
+          <w:shd w:val="clear" w:color="auto" w:fill="FFFFFF"/>
+        </w:rPr>
+        <w:t>WebGL</w:t>
+      </w:r>
+      <w:proofErr w:type="spellEnd"/>
+      <w:r>
+        <w:rPr>
+          <w:shd w:val="clear" w:color="auto" w:fill="FFFFFF"/>
+        </w:rPr>
+        <w:t xml:space="preserve"> 1.0 and 2.0, it takes quite some investigations to implement a feature optimally. The difference between doing this investigation and not doing it is basically shipping a buggy engine. As an example, let's study texture swizzle and how it's exposed in OpenGL, OpenGL ES and </w:t>
+      </w:r>
+      <w:proofErr w:type="spellStart"/>
+      <w:r>
+        <w:rPr>
+          <w:shd w:val="clear" w:color="auto" w:fill="FFFFFF"/>
+        </w:rPr>
+        <w:t>WebGL</w:t>
+      </w:r>
+      <w:proofErr w:type="spellEnd"/>
+      <w:r>
+        <w:rPr>
+          <w:shd w:val="clear" w:color="auto" w:fill="FFFFFF"/>
+        </w:rPr>
+        <w:t>.</w:t>
       </w:r>
     </w:p>
     <w:p>
@@ -3303,17 +3331,48 @@
         </w:rPr>
         <w:t>glTexImage2</w:t>
       </w:r>
+      <w:proofErr w:type="gramStart"/>
       <w:r>
         <w:rPr>
           <w:rStyle w:val="code-line-content"/>
         </w:rPr>
         <w:t>D(</w:t>
       </w:r>
-      <w:r>
-        <w:rPr>
-          <w:rStyle w:val="code-line-content"/>
-        </w:rPr>
-        <w:t>GLenum target, GLint level,</w:t>
+      <w:proofErr w:type="spellStart"/>
+      <w:proofErr w:type="gramEnd"/>
+      <w:r>
+        <w:rPr>
+          <w:rStyle w:val="code-line-content"/>
+        </w:rPr>
+        <w:t>GLenum</w:t>
+      </w:r>
+      <w:proofErr w:type="spellEnd"/>
+      <w:r>
+        <w:rPr>
+          <w:rStyle w:val="code-line-content"/>
+        </w:rPr>
+        <w:t xml:space="preserve"> target, </w:t>
+      </w:r>
+      <w:proofErr w:type="spellStart"/>
+      <w:r>
+        <w:rPr>
+          <w:rStyle w:val="code-line-content"/>
+        </w:rPr>
+        <w:t>GLint</w:t>
+      </w:r>
+      <w:proofErr w:type="spellEnd"/>
+      <w:r>
+        <w:rPr>
+          <w:rStyle w:val="code-line-content"/>
+        </w:rPr>
+        <w:t xml:space="preserve"> </w:t>
+      </w:r>
+      <w:proofErr w:type="spellStart"/>
+      <w:r>
+        <w:rPr>
+          <w:rStyle w:val="code-line-content"/>
+        </w:rPr>
+        <w:t>level,</w:t>
       </w:r>
     </w:p>
     <w:p>
@@ -3323,12 +3382,14 @@
           <w:rStyle w:val="code-line-content"/>
         </w:rPr>
       </w:pPr>
+      <w:proofErr w:type="spellEnd"/>
       <w:r>
         <w:rPr>
           <w:rStyle w:val="code-line-content"/>
         </w:rPr>
         <w:t xml:space="preserve">   </w:t>
       </w:r>
+      <w:proofErr w:type="spellStart"/>
       <w:r>
         <w:rPr>
           <w:rStyle w:val="code-line-content"/>
@@ -3339,8 +3400,16 @@
         <w:rPr>
           <w:rStyle w:val="code-line-content"/>
         </w:rPr>
-        <w:t xml:space="preserve">int </w:t>
-      </w:r>
+        <w:t>int</w:t>
+      </w:r>
+      <w:proofErr w:type="spellEnd"/>
+      <w:r>
+        <w:rPr>
+          <w:rStyle w:val="code-line-content"/>
+        </w:rPr>
+        <w:t xml:space="preserve"> </w:t>
+      </w:r>
+      <w:proofErr w:type="spellStart"/>
       <w:r>
         <w:rPr>
           <w:rStyle w:val="code-line-content"/>
@@ -3348,34 +3417,93 @@
         </w:rPr>
         <w:t>internalformat</w:t>
       </w:r>
-      <w:r>
-        <w:rPr>
-          <w:rStyle w:val="code-line-content"/>
-        </w:rPr>
-        <w:t>, GLsizei width</w:t>
-      </w:r>
-      <w:r>
-        <w:rPr>
-          <w:rStyle w:val="code-line-content"/>
-        </w:rPr>
-        <w:t>, GLsizei height, GLint border,</w:t>
+      <w:proofErr w:type="spellEnd"/>
+      <w:r>
+        <w:rPr>
+          <w:rStyle w:val="code-line-content"/>
+        </w:rPr>
+        <w:t xml:space="preserve">, </w:t>
+      </w:r>
+      <w:proofErr w:type="spellStart"/>
+      <w:r>
+        <w:rPr>
+          <w:rStyle w:val="code-line-content"/>
+        </w:rPr>
+        <w:t>GLsizei</w:t>
+      </w:r>
+      <w:proofErr w:type="spellEnd"/>
+      <w:r>
+        <w:rPr>
+          <w:rStyle w:val="code-line-content"/>
+        </w:rPr>
+        <w:t xml:space="preserve"> width</w:t>
+      </w:r>
+      <w:r>
+        <w:rPr>
+          <w:rStyle w:val="code-line-content"/>
+        </w:rPr>
+        <w:t xml:space="preserve">, </w:t>
+      </w:r>
+      <w:proofErr w:type="spellStart"/>
+      <w:r>
+        <w:rPr>
+          <w:rStyle w:val="code-line-content"/>
+        </w:rPr>
+        <w:t>GLsizei</w:t>
+      </w:r>
+      <w:proofErr w:type="spellEnd"/>
+      <w:r>
+        <w:rPr>
+          <w:rStyle w:val="code-line-content"/>
+        </w:rPr>
+        <w:t xml:space="preserve"> height, </w:t>
+      </w:r>
+      <w:proofErr w:type="spellStart"/>
+      <w:r>
+        <w:rPr>
+          <w:rStyle w:val="code-line-content"/>
+        </w:rPr>
+        <w:t>GLint</w:t>
+      </w:r>
+      <w:proofErr w:type="spellEnd"/>
+      <w:r>
+        <w:rPr>
+          <w:rStyle w:val="code-line-content"/>
+        </w:rPr>
+        <w:t xml:space="preserve"> </w:t>
+      </w:r>
+      <w:proofErr w:type="spellStart"/>
+      <w:r>
+        <w:rPr>
+          <w:rStyle w:val="code-line-content"/>
+        </w:rPr>
+        <w:t>border,</w:t>
       </w:r>
     </w:p>
     <w:p>
       <w:pPr>
         <w:pStyle w:val="Code"/>
       </w:pPr>
+      <w:proofErr w:type="spellEnd"/>
       <w:r>
         <w:rPr>
           <w:rStyle w:val="code-line-content"/>
         </w:rPr>
         <w:t xml:space="preserve">   </w:t>
       </w:r>
-      <w:r>
-        <w:rPr>
-          <w:rStyle w:val="code-line-content"/>
-        </w:rPr>
-        <w:t xml:space="preserve">GLenum </w:t>
+      <w:proofErr w:type="spellStart"/>
+      <w:r>
+        <w:rPr>
+          <w:rStyle w:val="code-line-content"/>
+        </w:rPr>
+        <w:t>GLenum</w:t>
+      </w:r>
+      <w:proofErr w:type="spellEnd"/>
+      <w:r>
+        <w:rPr>
+          <w:rStyle w:val="code-line-content"/>
+        </w:rPr>
+        <w:t xml:space="preserve"> </w:t>
       </w:r>
       <w:r>
         <w:rPr>
@@ -3388,7 +3516,21 @@
         <w:rPr>
           <w:rStyle w:val="code-line-content"/>
         </w:rPr>
-        <w:t xml:space="preserve">, GLenum </w:t>
+        <w:t xml:space="preserve">, </w:t>
+      </w:r>
+      <w:proofErr w:type="spellStart"/>
+      <w:r>
+        <w:rPr>
+          <w:rStyle w:val="code-line-content"/>
+        </w:rPr>
+        <w:t>GLenum</w:t>
+      </w:r>
+      <w:proofErr w:type="spellEnd"/>
+      <w:r>
+        <w:rPr>
+          <w:rStyle w:val="code-line-content"/>
+        </w:rPr>
+        <w:t xml:space="preserve"> </w:t>
       </w:r>
       <w:r>
         <w:rPr>
@@ -3401,7 +3543,21 @@
         <w:rPr>
           <w:rStyle w:val="code-line-content"/>
         </w:rPr>
-        <w:t>, const void* pixels);</w:t>
+        <w:t xml:space="preserve">, </w:t>
+      </w:r>
+      <w:proofErr w:type="spellStart"/>
+      <w:r>
+        <w:rPr>
+          <w:rStyle w:val="code-line-content"/>
+        </w:rPr>
+        <w:t>const</w:t>
+      </w:r>
+      <w:proofErr w:type="spellEnd"/>
+      <w:r>
+        <w:rPr>
+          <w:rStyle w:val="code-line-content"/>
+        </w:rPr>
+        <w:t xml:space="preserve"> void* pixels);</w:t>
       </w:r>
     </w:p>
     <w:p>
@@ -3484,7 +3640,15 @@
         <w:pStyle w:val="Paragraph"/>
       </w:pPr>
       <w:r>
-        <w:t>However, while designing OpenGL ES, the Khronos Group decided to simplify the design by forbidding texture conversions</w:t>
+        <w:t xml:space="preserve">However, while designing OpenGL ES, the </w:t>
+      </w:r>
+      <w:proofErr w:type="spellStart"/>
+      <w:r>
+        <w:t>Khronos</w:t>
+      </w:r>
+      <w:proofErr w:type="spellEnd"/>
+      <w:r>
+        <w:t xml:space="preserve"> Group decided to simplify the design by forbidding texture conversions</w:t>
       </w:r>
       <w:r>
         <w:rPr>
@@ -3533,12 +3697,14 @@
       <w:r>
         <w:t xml:space="preserve"> a larger hardware ecosystem support. As a result, it is specified in OpenGL ES 2.0 that the </w:t>
       </w:r>
+      <w:proofErr w:type="spellStart"/>
       <w:r>
         <w:rPr>
           <w:rStyle w:val="codeword0"/>
         </w:rPr>
         <w:t>internalformat</w:t>
       </w:r>
+      <w:proofErr w:type="spellEnd"/>
       <w:r>
         <w:t xml:space="preserve"> argument must match </w:t>
       </w:r>
@@ -3563,7 +3729,21 @@
         <w:rPr>
           <w:rStyle w:val="code-line-content"/>
         </w:rPr>
-        <w:t xml:space="preserve">glTexImage2D(GL_TEXTURE_2D, 0, </w:t>
+        <w:t>glTexImage2</w:t>
+      </w:r>
+      <w:proofErr w:type="gramStart"/>
+      <w:r>
+        <w:rPr>
+          <w:rStyle w:val="code-line-content"/>
+        </w:rPr>
+        <w:t>D(</w:t>
+      </w:r>
+      <w:proofErr w:type="gramEnd"/>
+      <w:r>
+        <w:rPr>
+          <w:rStyle w:val="code-line-content"/>
+        </w:rPr>
+        <w:t xml:space="preserve">GL_TEXTURE_2D, 0, </w:t>
       </w:r>
       <w:r>
         <w:rPr>
@@ -3669,7 +3849,21 @@
         <w:rPr>
           <w:rStyle w:val="code-line-content"/>
         </w:rPr>
-        <w:t xml:space="preserve">glTexImage2D(GL_TEXTURE_2D, 0, </w:t>
+        <w:t>glTexImage2</w:t>
+      </w:r>
+      <w:proofErr w:type="gramStart"/>
+      <w:r>
+        <w:rPr>
+          <w:rStyle w:val="code-line-content"/>
+        </w:rPr>
+        <w:t>D(</w:t>
+      </w:r>
+      <w:proofErr w:type="gramEnd"/>
+      <w:r>
+        <w:rPr>
+          <w:rStyle w:val="code-line-content"/>
+        </w:rPr>
+        <w:t xml:space="preserve">GL_TEXTURE_2D, 0, </w:t>
       </w:r>
       <w:r>
         <w:rPr>
@@ -3764,6 +3958,7 @@
         <w:t xml:space="preserve"> </w:t>
       </w:r>
       <w:hyperlink r:id="rId14" w:history="1">
+        <w:proofErr w:type="spellStart"/>
         <w:r>
           <w:rPr>
             <w:rStyle w:val="codeword0"/>
@@ -3778,6 +3973,7 @@
           </w:rPr>
           <w:t>RB_texture_storage</w:t>
         </w:r>
+        <w:proofErr w:type="spellEnd"/>
       </w:hyperlink>
       <w:r>
         <w:t xml:space="preserve"> and </w:t>
@@ -3786,6 +3982,7 @@
         <w:t xml:space="preserve">ES 3.0 / </w:t>
       </w:r>
       <w:hyperlink r:id="rId15" w:history="1">
+        <w:proofErr w:type="spellStart"/>
         <w:r>
           <w:rPr>
             <w:rStyle w:val="codeword0"/>
@@ -3814,6 +4011,7 @@
           </w:rPr>
           <w:t>exture_storage</w:t>
         </w:r>
+        <w:proofErr w:type="spellEnd"/>
       </w:hyperlink>
       <w:r>
         <w:t>) requir</w:t>
@@ -3830,7 +4028,21 @@
         <w:rPr>
           <w:rStyle w:val="code-line-content"/>
         </w:rPr>
-        <w:t xml:space="preserve">glTexStorage2D(GL_TEXTURE_2D, 1, </w:t>
+        <w:t>glTexStorage2</w:t>
+      </w:r>
+      <w:proofErr w:type="gramStart"/>
+      <w:r>
+        <w:rPr>
+          <w:rStyle w:val="code-line-content"/>
+        </w:rPr>
+        <w:t>D(</w:t>
+      </w:r>
+      <w:proofErr w:type="gramEnd"/>
+      <w:r>
+        <w:rPr>
+          <w:rStyle w:val="code-line-content"/>
+        </w:rPr>
+        <w:t xml:space="preserve">GL_TEXTURE_2D, 1, </w:t>
       </w:r>
       <w:r>
         <w:rPr>
@@ -3854,7 +4066,21 @@
         <w:rPr>
           <w:rStyle w:val="code-line-content"/>
         </w:rPr>
-        <w:t xml:space="preserve">glTexSubImage2D(GL_TEXTURE_2D, 0, 0, 0, Width, Height, </w:t>
+        <w:t>glTexSubImage2</w:t>
+      </w:r>
+      <w:proofErr w:type="gramStart"/>
+      <w:r>
+        <w:rPr>
+          <w:rStyle w:val="code-line-content"/>
+        </w:rPr>
+        <w:t>D(</w:t>
+      </w:r>
+      <w:proofErr w:type="gramEnd"/>
+      <w:r>
+        <w:rPr>
+          <w:rStyle w:val="code-line-content"/>
+        </w:rPr>
+        <w:t xml:space="preserve">GL_TEXTURE_2D, 0, 0, 0, Width, Height, </w:t>
       </w:r>
       <w:r>
         <w:rPr>
@@ -4029,16 +4255,26 @@
           <w:numId w:val="3"/>
         </w:numPr>
       </w:pPr>
-      <w:r>
-        <w:t>WebGL 2.0</w:t>
+      <w:proofErr w:type="spellStart"/>
+      <w:r>
+        <w:t>WebGL</w:t>
+      </w:r>
+      <w:proofErr w:type="spellEnd"/>
+      <w:r>
+        <w:t xml:space="preserve"> 2.0</w:t>
       </w:r>
     </w:p>
     <w:p>
       <w:pPr>
         <w:pStyle w:val="Heading4"/>
       </w:pPr>
-      <w:r>
-        <w:t>Unsized internal format support:</w:t>
+      <w:proofErr w:type="spellStart"/>
+      <w:r>
+        <w:t>Unsized</w:t>
+      </w:r>
+      <w:proofErr w:type="spellEnd"/>
+      <w:r>
+        <w:t xml:space="preserve"> internal format support:</w:t>
       </w:r>
     </w:p>
     <w:p>
@@ -4073,9 +4309,11 @@
           <w:numId w:val="4"/>
         </w:numPr>
       </w:pPr>
+      <w:proofErr w:type="spellStart"/>
       <w:r>
         <w:t>WebGL</w:t>
       </w:r>
+      <w:proofErr w:type="spellEnd"/>
     </w:p>
     <w:p>
       <w:pPr>
@@ -4119,9 +4357,14 @@
         <w:t xml:space="preserve"> </w:t>
       </w:r>
       <w:r>
-        <w:t>Configurable texture swizzling</w:t>
+        <w:t xml:space="preserve">Configurable texture </w:t>
+      </w:r>
+      <w:proofErr w:type="spellStart"/>
+      <w:r>
+        <w:t>swizzling</w:t>
       </w:r>
       <w:bookmarkEnd w:id="14"/>
+      <w:proofErr w:type="spellEnd"/>
     </w:p>
     <w:p>
       <w:pPr>
@@ -4131,7 +4374,15 @@
         <w:t>OpenGL</w:t>
       </w:r>
       <w:r>
-        <w:t xml:space="preserve"> provides a mechanism to swizzle the components of a texture before they are returned to the shader.</w:t>
+        <w:t xml:space="preserve"> provides a mechanism to swizzle the components of a texture before they are returned to the </w:t>
+      </w:r>
+      <w:proofErr w:type="spellStart"/>
+      <w:r>
+        <w:t>shader</w:t>
+      </w:r>
+      <w:proofErr w:type="spellEnd"/>
+      <w:r>
+        <w:t>.</w:t>
       </w:r>
       <w:r>
         <w:t xml:space="preserve"> </w:t>
@@ -4169,6 +4420,7 @@
         <w:t xml:space="preserve"> </w:t>
       </w:r>
       <w:hyperlink r:id="rId16" w:history="1">
+        <w:proofErr w:type="spellStart"/>
         <w:r>
           <w:rPr>
             <w:rStyle w:val="codeword0"/>
@@ -4183,6 +4435,7 @@
           </w:rPr>
           <w:t>XT_texture_swizzle</w:t>
         </w:r>
+        <w:proofErr w:type="spellEnd"/>
       </w:hyperlink>
       <w:r>
         <w:t xml:space="preserve"> later</w:t>
@@ -4200,6 +4453,7 @@
         <w:t> </w:t>
       </w:r>
       <w:hyperlink r:id="rId17" w:history="1">
+        <w:proofErr w:type="spellStart"/>
         <w:r>
           <w:rPr>
             <w:rStyle w:val="codeword0"/>
@@ -4214,6 +4468,7 @@
           </w:rPr>
           <w:t>RB_texture_swizzle</w:t>
         </w:r>
+        <w:proofErr w:type="spellEnd"/>
       </w:hyperlink>
       <w:r>
         <w:rPr>
@@ -4243,68 +4498,157 @@
       <w:pPr>
         <w:pStyle w:val="Code"/>
       </w:pPr>
-      <w:r>
-        <w:rPr>
-          <w:rStyle w:val="code-line-content"/>
-        </w:rPr>
-        <w:t xml:space="preserve">GLint </w:t>
-      </w:r>
+      <w:proofErr w:type="spellStart"/>
+      <w:r>
+        <w:rPr>
+          <w:rStyle w:val="code-line-content"/>
+        </w:rPr>
+        <w:t>GLint</w:t>
+      </w:r>
+      <w:proofErr w:type="spellEnd"/>
+      <w:r>
+        <w:rPr>
+          <w:rStyle w:val="code-line-content"/>
+        </w:rPr>
+        <w:t xml:space="preserve"> </w:t>
+      </w:r>
+      <w:proofErr w:type="spellStart"/>
       <w:r>
         <w:rPr>
           <w:rStyle w:val="code-line-content"/>
           <w:color w:val="0070C0"/>
         </w:rPr>
-        <w:t xml:space="preserve">const </w:t>
-      </w:r>
-      <w:r>
-        <w:rPr>
-          <w:rStyle w:val="code-line-content"/>
-        </w:rPr>
-        <w:t>Swizzle[] = {GL_BLUE, GL_GREEN, GL_RED, GL_ALPHA};</w:t>
+        <w:t>const</w:t>
+      </w:r>
+      <w:proofErr w:type="spellEnd"/>
+      <w:r>
+        <w:rPr>
+          <w:rStyle w:val="code-line-content"/>
+          <w:color w:val="0070C0"/>
+        </w:rPr>
+        <w:t xml:space="preserve"> </w:t>
+      </w:r>
+      <w:proofErr w:type="gramStart"/>
+      <w:r>
+        <w:rPr>
+          <w:rStyle w:val="code-line-content"/>
+        </w:rPr>
+        <w:t>Swizzle[</w:t>
+      </w:r>
+      <w:proofErr w:type="gramEnd"/>
+      <w:r>
+        <w:rPr>
+          <w:rStyle w:val="code-line-content"/>
+        </w:rPr>
+        <w:t>] = {GL_BLUE, GL_GREEN, GL_RED, GL_ALPHA};</w:t>
       </w:r>
     </w:p>
     <w:p>
       <w:pPr>
         <w:pStyle w:val="Code"/>
       </w:pPr>
-      <w:r>
-        <w:rPr>
-          <w:rStyle w:val="code-line-content"/>
-        </w:rPr>
-        <w:t>glTexParameteri(GL_TEXTURE_2D, GL_TEXTURE_SWIZZLE_R, Swizzle[0]);</w:t>
+      <w:proofErr w:type="spellStart"/>
+      <w:proofErr w:type="gramStart"/>
+      <w:r>
+        <w:rPr>
+          <w:rStyle w:val="code-line-content"/>
+        </w:rPr>
+        <w:t>glTexParameteri</w:t>
+      </w:r>
+      <w:proofErr w:type="spellEnd"/>
+      <w:r>
+        <w:rPr>
+          <w:rStyle w:val="code-line-content"/>
+        </w:rPr>
+        <w:t>(</w:t>
+      </w:r>
+      <w:proofErr w:type="gramEnd"/>
+      <w:r>
+        <w:rPr>
+          <w:rStyle w:val="code-line-content"/>
+        </w:rPr>
+        <w:t>GL_TEXTURE_2D, GL_TEXTURE_SWIZZLE_R, Swizzle[0]);</w:t>
       </w:r>
     </w:p>
     <w:p>
       <w:pPr>
         <w:pStyle w:val="Code"/>
       </w:pPr>
-      <w:r>
-        <w:rPr>
-          <w:rStyle w:val="code-line-content"/>
-        </w:rPr>
-        <w:t>glTexParameteri(GL_TEXTURE_2D, GL_TEXTURE_SWIZZLE_G, Swizzle[1]);</w:t>
+      <w:proofErr w:type="spellStart"/>
+      <w:proofErr w:type="gramStart"/>
+      <w:r>
+        <w:rPr>
+          <w:rStyle w:val="code-line-content"/>
+        </w:rPr>
+        <w:t>glTexParameteri</w:t>
+      </w:r>
+      <w:proofErr w:type="spellEnd"/>
+      <w:r>
+        <w:rPr>
+          <w:rStyle w:val="code-line-content"/>
+        </w:rPr>
+        <w:t>(</w:t>
+      </w:r>
+      <w:proofErr w:type="gramEnd"/>
+      <w:r>
+        <w:rPr>
+          <w:rStyle w:val="code-line-content"/>
+        </w:rPr>
+        <w:t>GL_TEXTURE_2D, GL_TEXTURE_SWIZZLE_G, Swizzle[1]);</w:t>
       </w:r>
     </w:p>
     <w:p>
       <w:pPr>
         <w:pStyle w:val="Code"/>
       </w:pPr>
-      <w:r>
-        <w:rPr>
-          <w:rStyle w:val="code-line-content"/>
-        </w:rPr>
-        <w:t>glTexParameteri(GL_TEXTURE_2D, GL_TEXTURE_SWIZZLE_B, Swizzle[2]);</w:t>
+      <w:proofErr w:type="spellStart"/>
+      <w:proofErr w:type="gramStart"/>
+      <w:r>
+        <w:rPr>
+          <w:rStyle w:val="code-line-content"/>
+        </w:rPr>
+        <w:t>glTexParameteri</w:t>
+      </w:r>
+      <w:proofErr w:type="spellEnd"/>
+      <w:r>
+        <w:rPr>
+          <w:rStyle w:val="code-line-content"/>
+        </w:rPr>
+        <w:t>(</w:t>
+      </w:r>
+      <w:proofErr w:type="gramEnd"/>
+      <w:r>
+        <w:rPr>
+          <w:rStyle w:val="code-line-content"/>
+        </w:rPr>
+        <w:t>GL_TEXTURE_2D, GL_TEXTURE_SWIZZLE_B, Swizzle[2]);</w:t>
       </w:r>
     </w:p>
     <w:p>
       <w:pPr>
         <w:pStyle w:val="Code"/>
       </w:pPr>
-      <w:r>
-        <w:rPr>
-          <w:rStyle w:val="code-line-content"/>
-        </w:rPr>
-        <w:t>glTexParameteri(GL_TEXTURE_2D, GL_TEXTURE_SWIZZLE_A, Swizzle[3]);</w:t>
+      <w:proofErr w:type="spellStart"/>
+      <w:proofErr w:type="gramStart"/>
+      <w:r>
+        <w:rPr>
+          <w:rStyle w:val="code-line-content"/>
+        </w:rPr>
+        <w:t>glTexParameteri</w:t>
+      </w:r>
+      <w:proofErr w:type="spellEnd"/>
+      <w:r>
+        <w:rPr>
+          <w:rStyle w:val="code-line-content"/>
+        </w:rPr>
+        <w:t>(</w:t>
+      </w:r>
+      <w:proofErr w:type="gramEnd"/>
+      <w:r>
+        <w:rPr>
+          <w:rStyle w:val="code-line-content"/>
+        </w:rPr>
+        <w:t>GL_TEXTURE_2D, GL_TEXTURE_SWIZZLE_A, Swizzle[3]);</w:t>
       </w:r>
     </w:p>
     <w:p>
@@ -4315,7 +4659,21 @@
         <w:rPr>
           <w:rStyle w:val="code-line-content"/>
         </w:rPr>
-        <w:t xml:space="preserve">glTexImage2D(GL_TEXTURE_2D, 0, GL_RGBA8, Width, Height, 0, GL_RGBA, GL_UNSIGNED_BYTE, </w:t>
+        <w:t>glTexImage2</w:t>
+      </w:r>
+      <w:proofErr w:type="gramStart"/>
+      <w:r>
+        <w:rPr>
+          <w:rStyle w:val="code-line-content"/>
+        </w:rPr>
+        <w:t>D(</w:t>
+      </w:r>
+      <w:proofErr w:type="gramEnd"/>
+      <w:r>
+        <w:rPr>
+          <w:rStyle w:val="code-line-content"/>
+        </w:rPr>
+        <w:t xml:space="preserve">GL_TEXTURE_2D, 0, GL_RGBA8, Width, Height, 0, GL_RGBA, GL_UNSIGNED_BYTE, </w:t>
       </w:r>
       <w:r>
         <w:rPr>
@@ -4352,7 +4710,21 @@
         <w:rPr>
           <w:rStyle w:val="SubtleEmphasis"/>
         </w:rPr>
-        <w:t>.1: OpenGL 3.3 and OpenGL ES 3.0 BGRA texture swizzling, a channel at a time</w:t>
+        <w:t xml:space="preserve">.1: OpenGL 3.3 and OpenGL ES 3.0 BGRA texture </w:t>
+      </w:r>
+      <w:proofErr w:type="spellStart"/>
+      <w:r>
+        <w:rPr>
+          <w:rStyle w:val="SubtleEmphasis"/>
+        </w:rPr>
+        <w:t>swizzling</w:t>
+      </w:r>
+      <w:proofErr w:type="spellEnd"/>
+      <w:r>
+        <w:rPr>
+          <w:rStyle w:val="SubtleEmphasis"/>
+        </w:rPr>
+        <w:t>, a channel at a time</w:t>
       </w:r>
     </w:p>
     <w:p>
@@ -4378,6 +4750,7 @@
         <w:t> </w:t>
       </w:r>
       <w:hyperlink r:id="rId18" w:history="1">
+        <w:proofErr w:type="spellStart"/>
         <w:r>
           <w:rPr>
             <w:rStyle w:val="codeword0"/>
@@ -4392,6 +4765,7 @@
           </w:rPr>
           <w:t>RB_texture_swizzle</w:t>
         </w:r>
+        <w:proofErr w:type="spellEnd"/>
       </w:hyperlink>
       <w:r>
         <w:rPr>
@@ -4415,6 +4789,7 @@
         <w:t> </w:t>
       </w:r>
       <w:hyperlink r:id="rId19" w:history="1">
+        <w:proofErr w:type="spellStart"/>
         <w:r>
           <w:rPr>
             <w:rStyle w:val="codeword0"/>
@@ -4429,6 +4804,7 @@
           </w:rPr>
           <w:t>XT_texture_swizzle</w:t>
         </w:r>
+        <w:proofErr w:type="spellEnd"/>
       </w:hyperlink>
       <w:r>
         <w:rPr>
@@ -4453,18 +4829,21 @@
       <w:pPr>
         <w:pStyle w:val="Code"/>
       </w:pPr>
+      <w:proofErr w:type="spellStart"/>
       <w:r>
         <w:rPr>
           <w:rStyle w:val="code-line-content"/>
         </w:rPr>
         <w:t>GLint</w:t>
       </w:r>
+      <w:proofErr w:type="spellEnd"/>
       <w:r>
         <w:rPr>
           <w:rStyle w:val="apple-converted-space"/>
         </w:rPr>
         <w:t> </w:t>
       </w:r>
+      <w:proofErr w:type="spellStart"/>
       <w:r>
         <w:rPr>
           <w:rStyle w:val="keyword"/>
@@ -4472,6 +4851,7 @@
         </w:rPr>
         <w:t>const</w:t>
       </w:r>
+      <w:proofErr w:type="spellEnd"/>
       <w:r>
         <w:rPr>
           <w:rStyle w:val="apple-converted-space"/>
@@ -4479,22 +4859,46 @@
         </w:rPr>
         <w:t> </w:t>
       </w:r>
-      <w:r>
-        <w:rPr>
-          <w:rStyle w:val="code-line-content"/>
-        </w:rPr>
-        <w:t>Swizzle[] = {GL_BLUE, GL_GREEN, GL_RED, GL_ALPHA};</w:t>
+      <w:proofErr w:type="gramStart"/>
+      <w:r>
+        <w:rPr>
+          <w:rStyle w:val="code-line-content"/>
+        </w:rPr>
+        <w:t>Swizzle[</w:t>
+      </w:r>
+      <w:proofErr w:type="gramEnd"/>
+      <w:r>
+        <w:rPr>
+          <w:rStyle w:val="code-line-content"/>
+        </w:rPr>
+        <w:t>] = {GL_BLUE, GL_GREEN, GL_RED, GL_ALPHA};</w:t>
       </w:r>
     </w:p>
     <w:p>
       <w:pPr>
         <w:pStyle w:val="Code"/>
       </w:pPr>
-      <w:r>
-        <w:rPr>
-          <w:rStyle w:val="code-line-content"/>
-        </w:rPr>
-        <w:t>glTexParameteriv(GL_TEXTURE_2D, GL_TEXTURE_SWIZZLE_RGBA, Swizzle);</w:t>
+      <w:proofErr w:type="spellStart"/>
+      <w:proofErr w:type="gramStart"/>
+      <w:r>
+        <w:rPr>
+          <w:rStyle w:val="code-line-content"/>
+        </w:rPr>
+        <w:t>glTexParameteriv</w:t>
+      </w:r>
+      <w:proofErr w:type="spellEnd"/>
+      <w:r>
+        <w:rPr>
+          <w:rStyle w:val="code-line-content"/>
+        </w:rPr>
+        <w:t>(</w:t>
+      </w:r>
+      <w:proofErr w:type="gramEnd"/>
+      <w:r>
+        <w:rPr>
+          <w:rStyle w:val="code-line-content"/>
+        </w:rPr>
+        <w:t>GL_TEXTURE_2D, GL_TEXTURE_SWIZZLE_RGBA, Swizzle);</w:t>
       </w:r>
     </w:p>
     <w:p>
@@ -4505,7 +4909,21 @@
         <w:rPr>
           <w:rStyle w:val="code-line-content"/>
         </w:rPr>
-        <w:t xml:space="preserve">glTexImage2D(GL_TEXTURE_2D, 0, GL_RGBA8, Width, Height, 0, GL_RGBA, GL_UNSIGNED_BYTE, </w:t>
+        <w:t>glTexImage2</w:t>
+      </w:r>
+      <w:proofErr w:type="gramStart"/>
+      <w:r>
+        <w:rPr>
+          <w:rStyle w:val="code-line-content"/>
+        </w:rPr>
+        <w:t>D(</w:t>
+      </w:r>
+      <w:proofErr w:type="gramEnd"/>
+      <w:r>
+        <w:rPr>
+          <w:rStyle w:val="code-line-content"/>
+        </w:rPr>
+        <w:t xml:space="preserve">GL_TEXTURE_2D, 0, GL_RGBA8, Width, Height, 0, GL_RGBA, GL_UNSIGNED_BYTE, </w:t>
       </w:r>
       <w:r>
         <w:rPr>
@@ -4536,7 +4954,21 @@
         <w:rPr>
           <w:rStyle w:val="SubtleEmphasis"/>
         </w:rPr>
-        <w:t>.2: OpenGL 3.3 BGRA texture swizzling, all channels at once:</w:t>
+        <w:t xml:space="preserve">.2: OpenGL 3.3 BGRA texture </w:t>
+      </w:r>
+      <w:proofErr w:type="spellStart"/>
+      <w:r>
+        <w:rPr>
+          <w:rStyle w:val="SubtleEmphasis"/>
+        </w:rPr>
+        <w:t>swizzling</w:t>
+      </w:r>
+      <w:proofErr w:type="spellEnd"/>
+      <w:r>
+        <w:rPr>
+          <w:rStyle w:val="SubtleEmphasis"/>
+        </w:rPr>
+        <w:t>, all channels at once:</w:t>
       </w:r>
     </w:p>
     <w:p>
@@ -4558,7 +4990,39 @@
             <w:rStyle w:val="Hyperlink"/>
             <w:color w:val="000000"/>
           </w:rPr>
-          <w:t>neither WebGL 1.0 or WebGL 2.0 support texture swizzle</w:t>
+          <w:t xml:space="preserve">neither </w:t>
+        </w:r>
+        <w:proofErr w:type="spellStart"/>
+        <w:r>
+          <w:rPr>
+            <w:rStyle w:val="Hyperlink"/>
+            <w:color w:val="000000"/>
+          </w:rPr>
+          <w:t>WebGL</w:t>
+        </w:r>
+        <w:proofErr w:type="spellEnd"/>
+        <w:r>
+          <w:rPr>
+            <w:rStyle w:val="Hyperlink"/>
+            <w:color w:val="000000"/>
+          </w:rPr>
+          <w:t xml:space="preserve"> 1.0 or </w:t>
+        </w:r>
+        <w:proofErr w:type="spellStart"/>
+        <w:r>
+          <w:rPr>
+            <w:rStyle w:val="Hyperlink"/>
+            <w:color w:val="000000"/>
+          </w:rPr>
+          <w:t>WebGL</w:t>
+        </w:r>
+        <w:proofErr w:type="spellEnd"/>
+        <w:r>
+          <w:rPr>
+            <w:rStyle w:val="Hyperlink"/>
+            <w:color w:val="000000"/>
+          </w:rPr>
+          <w:t xml:space="preserve"> 2.0 support texture swizzle</w:t>
         </w:r>
       </w:hyperlink>
       <w:r>
@@ -4610,12 +5074,21 @@
         <w:pStyle w:val="ListParagraph"/>
       </w:pPr>
       <w:hyperlink r:id="rId21" w:history="1">
+        <w:proofErr w:type="spellStart"/>
         <w:r>
           <w:rPr>
             <w:rStyle w:val="Hyperlink"/>
             <w:color w:val="000000" w:themeColor="text1"/>
           </w:rPr>
-          <w:t>MacOSX 10.8</w:t>
+          <w:t>MacOSX</w:t>
+        </w:r>
+        <w:proofErr w:type="spellEnd"/>
+        <w:r>
+          <w:rPr>
+            <w:rStyle w:val="Hyperlink"/>
+            <w:color w:val="000000" w:themeColor="text1"/>
+          </w:rPr>
+          <w:t xml:space="preserve"> 10.8</w:t>
         </w:r>
       </w:hyperlink>
       <w:r>
@@ -4625,6 +5098,7 @@
         <w:t xml:space="preserve">through </w:t>
       </w:r>
       <w:hyperlink r:id="rId22" w:history="1">
+        <w:proofErr w:type="spellStart"/>
         <w:r>
           <w:rPr>
             <w:rStyle w:val="codeword0"/>
@@ -4639,6 +5113,7 @@
           </w:rPr>
           <w:t>RB_texture_swizzle</w:t>
         </w:r>
+        <w:proofErr w:type="spellEnd"/>
       </w:hyperlink>
       <w:r>
         <w:t xml:space="preserve"> </w:t>
@@ -4660,8 +5135,17 @@
             <w:rStyle w:val="Hyperlink"/>
             <w:color w:val="000000" w:themeColor="text1"/>
           </w:rPr>
-          <w:t>Intel SandyBridge</w:t>
+          <w:t xml:space="preserve">Intel </w:t>
         </w:r>
+        <w:proofErr w:type="spellStart"/>
+        <w:r>
+          <w:rPr>
+            <w:rStyle w:val="Hyperlink"/>
+            <w:color w:val="000000" w:themeColor="text1"/>
+          </w:rPr>
+          <w:t>SandyBridge</w:t>
+        </w:r>
+        <w:proofErr w:type="spellEnd"/>
       </w:hyperlink>
       <w:r>
         <w:t xml:space="preserve"> </w:t>
@@ -4670,6 +5154,7 @@
         <w:t xml:space="preserve">through </w:t>
       </w:r>
       <w:hyperlink r:id="rId24" w:history="1">
+        <w:proofErr w:type="spellStart"/>
         <w:r>
           <w:rPr>
             <w:rStyle w:val="codeword0"/>
@@ -4684,6 +5169,7 @@
           </w:rPr>
           <w:t>XT_texture_swizzle</w:t>
         </w:r>
+        <w:proofErr w:type="spellEnd"/>
       </w:hyperlink>
     </w:p>
     <w:p>
@@ -4715,7 +5201,15 @@
         <w:t>3</w:t>
       </w:r>
       <w:r>
-        <w:t>. BGRA texture swizzling using texture formats</w:t>
+        <w:t xml:space="preserve">. BGRA texture </w:t>
+      </w:r>
+      <w:proofErr w:type="spellStart"/>
+      <w:r>
+        <w:t>swizzling</w:t>
+      </w:r>
+      <w:proofErr w:type="spellEnd"/>
+      <w:r>
+        <w:t xml:space="preserve"> using texture formats</w:t>
       </w:r>
       <w:bookmarkEnd w:id="16"/>
     </w:p>
@@ -4753,7 +5247,21 @@
         <w:rPr>
           <w:rStyle w:val="code-line-content"/>
         </w:rPr>
-        <w:t xml:space="preserve">glTexImage2D(GL_TEXTURE_2D, 0, </w:t>
+        <w:t>glTexImage2</w:t>
+      </w:r>
+      <w:proofErr w:type="gramStart"/>
+      <w:r>
+        <w:rPr>
+          <w:rStyle w:val="code-line-content"/>
+        </w:rPr>
+        <w:t>D(</w:t>
+      </w:r>
+      <w:proofErr w:type="gramEnd"/>
+      <w:r>
+        <w:rPr>
+          <w:rStyle w:val="code-line-content"/>
+        </w:rPr>
+        <w:t xml:space="preserve">GL_TEXTURE_2D, 0, </w:t>
       </w:r>
       <w:r>
         <w:rPr>
@@ -4810,7 +5318,21 @@
         <w:rPr>
           <w:rStyle w:val="SubtleEmphasis"/>
         </w:rPr>
-        <w:t>.1: OpenGL core and compatibility profiles BGRA swizzling with texture image</w:t>
+        <w:t xml:space="preserve">.1: OpenGL core and compatibility profiles BGRA </w:t>
+      </w:r>
+      <w:proofErr w:type="spellStart"/>
+      <w:r>
+        <w:rPr>
+          <w:rStyle w:val="SubtleEmphasis"/>
+        </w:rPr>
+        <w:t>swizzling</w:t>
+      </w:r>
+      <w:proofErr w:type="spellEnd"/>
+      <w:r>
+        <w:rPr>
+          <w:rStyle w:val="SubtleEmphasis"/>
+        </w:rPr>
+        <w:t xml:space="preserve"> with texture image</w:t>
       </w:r>
     </w:p>
     <w:p/>
@@ -4822,7 +5344,21 @@
         <w:rPr>
           <w:rStyle w:val="code-line-content"/>
         </w:rPr>
-        <w:t xml:space="preserve">glTexStorage2D(GL_TEXTURE_2D, 1, </w:t>
+        <w:t>glTexStorage2</w:t>
+      </w:r>
+      <w:proofErr w:type="gramStart"/>
+      <w:r>
+        <w:rPr>
+          <w:rStyle w:val="code-line-content"/>
+        </w:rPr>
+        <w:t>D(</w:t>
+      </w:r>
+      <w:proofErr w:type="gramEnd"/>
+      <w:r>
+        <w:rPr>
+          <w:rStyle w:val="code-line-content"/>
+        </w:rPr>
+        <w:t xml:space="preserve">GL_TEXTURE_2D, 1, </w:t>
       </w:r>
       <w:r>
         <w:rPr>
@@ -4846,7 +5382,21 @@
         <w:rPr>
           <w:rStyle w:val="code-line-content"/>
         </w:rPr>
-        <w:t xml:space="preserve">glTexSubImage2D(GL_TEXTURE_2D, 0, 0, 0, Width, Height, </w:t>
+        <w:t>glTexSubImage2</w:t>
+      </w:r>
+      <w:proofErr w:type="gramStart"/>
+      <w:r>
+        <w:rPr>
+          <w:rStyle w:val="code-line-content"/>
+        </w:rPr>
+        <w:t>D(</w:t>
+      </w:r>
+      <w:proofErr w:type="gramEnd"/>
+      <w:r>
+        <w:rPr>
+          <w:rStyle w:val="code-line-content"/>
+        </w:rPr>
+        <w:t xml:space="preserve">GL_TEXTURE_2D, 0, 0, 0, Width, Height, </w:t>
       </w:r>
       <w:r>
         <w:rPr>
@@ -4890,7 +5440,21 @@
         <w:rPr>
           <w:rStyle w:val="SubtleEmphasis"/>
         </w:rPr>
-        <w:t>.2: OpenGL core and compatibility profiles BGRA swizzling with texture storage</w:t>
+        <w:t xml:space="preserve">.2: OpenGL core and compatibility profiles BGRA </w:t>
+      </w:r>
+      <w:proofErr w:type="spellStart"/>
+      <w:r>
+        <w:rPr>
+          <w:rStyle w:val="SubtleEmphasis"/>
+        </w:rPr>
+        <w:t>swizzling</w:t>
+      </w:r>
+      <w:proofErr w:type="spellEnd"/>
+      <w:r>
+        <w:rPr>
+          <w:rStyle w:val="SubtleEmphasis"/>
+        </w:rPr>
+        <w:t xml:space="preserve"> with texture storage</w:t>
       </w:r>
     </w:p>
     <w:p>
@@ -4918,7 +5482,23 @@
             <w:rStyle w:val="Hyperlink"/>
             <w:color w:val="000000" w:themeColor="text1"/>
           </w:rPr>
-          <w:t>texture swizzling support</w:t>
+          <w:t xml:space="preserve">texture </w:t>
+        </w:r>
+        <w:proofErr w:type="spellStart"/>
+        <w:r>
+          <w:rPr>
+            <w:rStyle w:val="Hyperlink"/>
+            <w:color w:val="000000" w:themeColor="text1"/>
+          </w:rPr>
+          <w:t>swizzling</w:t>
+        </w:r>
+        <w:proofErr w:type="spellEnd"/>
+        <w:r>
+          <w:rPr>
+            <w:rStyle w:val="Hyperlink"/>
+            <w:color w:val="000000" w:themeColor="text1"/>
+          </w:rPr>
+          <w:t xml:space="preserve"> support</w:t>
         </w:r>
       </w:hyperlink>
       <w:r>
@@ -4949,7 +5529,15 @@
         </w:r>
       </w:hyperlink>
       <w:r>
-        <w:t xml:space="preserve"> including component swizzling.</w:t>
+        <w:t xml:space="preserve"> including component </w:t>
+      </w:r>
+      <w:proofErr w:type="spellStart"/>
+      <w:r>
+        <w:t>swizzling</w:t>
+      </w:r>
+      <w:proofErr w:type="spellEnd"/>
+      <w:r>
+        <w:t>.</w:t>
       </w:r>
     </w:p>
     <w:p>
@@ -5051,7 +5639,21 @@
         <w:rPr>
           <w:rStyle w:val="code-line-content"/>
         </w:rPr>
-        <w:t xml:space="preserve">glTexImage2D(GL_TEXTURE_2D, 0, </w:t>
+        <w:t>glTexImage2</w:t>
+      </w:r>
+      <w:proofErr w:type="gramStart"/>
+      <w:r>
+        <w:rPr>
+          <w:rStyle w:val="code-line-content"/>
+        </w:rPr>
+        <w:t>D(</w:t>
+      </w:r>
+      <w:proofErr w:type="gramEnd"/>
+      <w:r>
+        <w:rPr>
+          <w:rStyle w:val="code-line-content"/>
+        </w:rPr>
+        <w:t xml:space="preserve">GL_TEXTURE_2D, 0, </w:t>
       </w:r>
       <w:r>
         <w:rPr>
@@ -5112,7 +5714,21 @@
         <w:rPr>
           <w:rStyle w:val="SubtleEmphasis"/>
         </w:rPr>
-        <w:t xml:space="preserve">.3: OpenGL ES BGRA swizzling with texture </w:t>
+        <w:t xml:space="preserve">.3: OpenGL ES BGRA </w:t>
+      </w:r>
+      <w:proofErr w:type="spellStart"/>
+      <w:r>
+        <w:rPr>
+          <w:rStyle w:val="SubtleEmphasis"/>
+        </w:rPr>
+        <w:t>swizzling</w:t>
+      </w:r>
+      <w:proofErr w:type="spellEnd"/>
+      <w:r>
+        <w:rPr>
+          <w:rStyle w:val="SubtleEmphasis"/>
+        </w:rPr>
+        <w:t xml:space="preserve"> with texture </w:t>
       </w:r>
       <w:r>
         <w:rPr>
@@ -5144,12 +5760,14 @@
         <w:t> </w:t>
       </w:r>
       <w:hyperlink r:id="rId27" w:history="1">
+        <w:proofErr w:type="spellStart"/>
         <w:r>
           <w:rPr>
             <w:rStyle w:val="codeword0"/>
           </w:rPr>
           <w:t>GL_EXT_texture_storage</w:t>
         </w:r>
+        <w:proofErr w:type="spellEnd"/>
       </w:hyperlink>
       <w:r>
         <w:rPr>
@@ -5181,7 +5799,21 @@
         <w:rPr>
           <w:rStyle w:val="code-line-content"/>
         </w:rPr>
-        <w:t xml:space="preserve">glTexStorage2D(GL_TEXTURE_2D, 1, </w:t>
+        <w:t>glTexStorage2</w:t>
+      </w:r>
+      <w:proofErr w:type="gramStart"/>
+      <w:r>
+        <w:rPr>
+          <w:rStyle w:val="code-line-content"/>
+        </w:rPr>
+        <w:t>D(</w:t>
+      </w:r>
+      <w:proofErr w:type="gramEnd"/>
+      <w:r>
+        <w:rPr>
+          <w:rStyle w:val="code-line-content"/>
+        </w:rPr>
+        <w:t xml:space="preserve">GL_TEXTURE_2D, 1, </w:t>
       </w:r>
       <w:r>
         <w:rPr>
@@ -5208,7 +5840,21 @@
         <w:rPr>
           <w:rStyle w:val="code-line-content"/>
         </w:rPr>
-        <w:t xml:space="preserve">glTexSubImage2D(GL_TEXTURE_2D, 0, 0, 0, Width, Height, </w:t>
+        <w:t>glTexSubImage2</w:t>
+      </w:r>
+      <w:proofErr w:type="gramStart"/>
+      <w:r>
+        <w:rPr>
+          <w:rStyle w:val="code-line-content"/>
+        </w:rPr>
+        <w:t>D(</w:t>
+      </w:r>
+      <w:proofErr w:type="gramEnd"/>
+      <w:r>
+        <w:rPr>
+          <w:rStyle w:val="code-line-content"/>
+        </w:rPr>
+        <w:t xml:space="preserve">GL_TEXTURE_2D, 0, 0, 0, Width, Height, </w:t>
       </w:r>
       <w:r>
         <w:rPr>
@@ -5263,7 +5909,21 @@
         <w:rPr>
           <w:rStyle w:val="SubtleEmphasis"/>
         </w:rPr>
-        <w:t>: OpenGL ES BGRA swizzling with texture storage</w:t>
+        <w:t xml:space="preserve">: OpenGL ES BGRA </w:t>
+      </w:r>
+      <w:proofErr w:type="spellStart"/>
+      <w:r>
+        <w:rPr>
+          <w:rStyle w:val="SubtleEmphasis"/>
+        </w:rPr>
+        <w:t>swizzling</w:t>
+      </w:r>
+      <w:proofErr w:type="spellEnd"/>
+      <w:r>
+        <w:rPr>
+          <w:rStyle w:val="SubtleEmphasis"/>
+        </w:rPr>
+        <w:t xml:space="preserve"> with texture storage</w:t>
       </w:r>
     </w:p>
     <w:p>
@@ -5295,6 +5955,7 @@
           </w:rPr>
           <w:t xml:space="preserve">driver supporting OpenGL 1.2 or </w:t>
         </w:r>
+        <w:proofErr w:type="spellStart"/>
         <w:r>
           <w:rPr>
             <w:rStyle w:val="codeword0"/>
@@ -5309,6 +5970,7 @@
           </w:rPr>
           <w:t>XT_bgra</w:t>
         </w:r>
+        <w:proofErr w:type="spellEnd"/>
         <w:r>
           <w:rPr>
             <w:rStyle w:val="Hyperlink"/>
@@ -5324,13 +5986,95 @@
         <w:pStyle w:val="ListParagraph"/>
       </w:pPr>
       <w:hyperlink r:id="rId29" w:history="1">
+        <w:proofErr w:type="spellStart"/>
         <w:r>
           <w:rPr>
             <w:rStyle w:val="Hyperlink"/>
             <w:color w:val="000000"/>
             <w:u w:val="none"/>
           </w:rPr>
-          <w:t xml:space="preserve">Adreno 200, Mali 400, PowerVR series 5, Tegra 3, Videocore IV and GC1000 through </w:t>
+          <w:t>Adreno</w:t>
+        </w:r>
+        <w:proofErr w:type="spellEnd"/>
+        <w:r>
+          <w:rPr>
+            <w:rStyle w:val="Hyperlink"/>
+            <w:color w:val="000000"/>
+            <w:u w:val="none"/>
+          </w:rPr>
+          <w:t xml:space="preserve"> 200, </w:t>
+        </w:r>
+        <w:proofErr w:type="spellStart"/>
+        <w:r>
+          <w:rPr>
+            <w:rStyle w:val="Hyperlink"/>
+            <w:color w:val="000000"/>
+            <w:u w:val="none"/>
+          </w:rPr>
+          <w:t>Mali</w:t>
+        </w:r>
+        <w:proofErr w:type="spellEnd"/>
+        <w:r>
+          <w:rPr>
+            <w:rStyle w:val="Hyperlink"/>
+            <w:color w:val="000000"/>
+            <w:u w:val="none"/>
+          </w:rPr>
+          <w:t xml:space="preserve"> 400, </w:t>
+        </w:r>
+        <w:proofErr w:type="spellStart"/>
+        <w:r>
+          <w:rPr>
+            <w:rStyle w:val="Hyperlink"/>
+            <w:color w:val="000000"/>
+            <w:u w:val="none"/>
+          </w:rPr>
+          <w:t>PowerVR</w:t>
+        </w:r>
+        <w:proofErr w:type="spellEnd"/>
+        <w:r>
+          <w:rPr>
+            <w:rStyle w:val="Hyperlink"/>
+            <w:color w:val="000000"/>
+            <w:u w:val="none"/>
+          </w:rPr>
+          <w:t xml:space="preserve"> series 5, </w:t>
+        </w:r>
+        <w:proofErr w:type="spellStart"/>
+        <w:r>
+          <w:rPr>
+            <w:rStyle w:val="Hyperlink"/>
+            <w:color w:val="000000"/>
+            <w:u w:val="none"/>
+          </w:rPr>
+          <w:t>Tegra</w:t>
+        </w:r>
+        <w:proofErr w:type="spellEnd"/>
+        <w:r>
+          <w:rPr>
+            <w:rStyle w:val="Hyperlink"/>
+            <w:color w:val="000000"/>
+            <w:u w:val="none"/>
+          </w:rPr>
+          <w:t xml:space="preserve"> 3, </w:t>
+        </w:r>
+        <w:proofErr w:type="spellStart"/>
+        <w:r>
+          <w:rPr>
+            <w:rStyle w:val="Hyperlink"/>
+            <w:color w:val="000000"/>
+            <w:u w:val="none"/>
+          </w:rPr>
+          <w:t>Videocore</w:t>
+        </w:r>
+        <w:proofErr w:type="spellEnd"/>
+        <w:r>
+          <w:rPr>
+            <w:rStyle w:val="Hyperlink"/>
+            <w:color w:val="000000"/>
+            <w:u w:val="none"/>
+          </w:rPr>
+          <w:t xml:space="preserve"> IV and GC1000 through </w:t>
         </w:r>
         <w:r>
           <w:rPr>
@@ -5398,13 +6142,23 @@
         <w:pStyle w:val="ListParagraph"/>
       </w:pPr>
       <w:hyperlink r:id="rId31" w:history="1">
+        <w:proofErr w:type="spellStart"/>
         <w:r>
           <w:rPr>
             <w:rStyle w:val="Hyperlink"/>
             <w:color w:val="000000"/>
             <w:u w:val="none"/>
           </w:rPr>
-          <w:t xml:space="preserve">PowerVR series 5 through </w:t>
+          <w:t>PowerVR</w:t>
+        </w:r>
+        <w:proofErr w:type="spellEnd"/>
+        <w:r>
+          <w:rPr>
+            <w:rStyle w:val="Hyperlink"/>
+            <w:color w:val="000000"/>
+            <w:u w:val="none"/>
+          </w:rPr>
+          <w:t xml:space="preserve"> series 5 through </w:t>
         </w:r>
         <w:r>
           <w:rPr>
@@ -5460,9 +6214,14 @@
         <w:t xml:space="preserve">. </w:t>
       </w:r>
       <w:r>
-        <w:t>Texture alpha swizzling</w:t>
+        <w:t xml:space="preserve">Texture alpha </w:t>
+      </w:r>
+      <w:proofErr w:type="spellStart"/>
+      <w:r>
+        <w:t>swizzling</w:t>
       </w:r>
       <w:bookmarkEnd w:id="17"/>
+      <w:proofErr w:type="spellEnd"/>
     </w:p>
     <w:p>
       <w:pPr>
@@ -5478,11 +6237,24 @@
         <w:t xml:space="preserve">texture </w:t>
       </w:r>
       <w:r>
-        <w:t xml:space="preserve">which data is accessed in the shader with the </w:t>
-      </w:r>
-      <w:r>
-        <w:t>alpha channel (.a</w:t>
-      </w:r>
+        <w:t xml:space="preserve">which data is accessed in the </w:t>
+      </w:r>
+      <w:proofErr w:type="spellStart"/>
+      <w:r>
+        <w:t>shader</w:t>
+      </w:r>
+      <w:proofErr w:type="spellEnd"/>
+      <w:r>
+        <w:t xml:space="preserve"> with the </w:t>
+      </w:r>
+      <w:r>
+        <w:t xml:space="preserve">alpha channel </w:t>
+      </w:r>
+      <w:proofErr w:type="gramStart"/>
+      <w:r>
+        <w:t>(.a</w:t>
+      </w:r>
+      <w:proofErr w:type="gramEnd"/>
       <w:r>
         <w:t>, .w, .q)</w:t>
       </w:r>
@@ -5501,7 +6273,15 @@
         <w:t xml:space="preserve">OpenGL compatibility profile, </w:t>
       </w:r>
       <w:r>
-        <w:t>OpenGL ES and WebGL, this can be done by creating a texture with an alpha format as</w:t>
+        <w:t xml:space="preserve">OpenGL ES and </w:t>
+      </w:r>
+      <w:proofErr w:type="spellStart"/>
+      <w:r>
+        <w:t>WebGL</w:t>
+      </w:r>
+      <w:proofErr w:type="spellEnd"/>
+      <w:r>
+        <w:t>, this can be done by creating a texture with an alpha format as</w:t>
       </w:r>
       <w:r>
         <w:t xml:space="preserve"> demonstrated in listing</w:t>
@@ -5524,7 +6304,21 @@
         <w:rPr>
           <w:rStyle w:val="code-line-content"/>
         </w:rPr>
-        <w:t xml:space="preserve">glTexImage2D(GL_TEXTURE_2D, 0, GL_ALPHA, Width, Height, 0, GL_ALPHA, GL_UNSIGNED_BYTE, </w:t>
+        <w:t>glTexImage2</w:t>
+      </w:r>
+      <w:proofErr w:type="gramStart"/>
+      <w:r>
+        <w:rPr>
+          <w:rStyle w:val="code-line-content"/>
+        </w:rPr>
+        <w:t>D(</w:t>
+      </w:r>
+      <w:proofErr w:type="gramEnd"/>
+      <w:r>
+        <w:rPr>
+          <w:rStyle w:val="code-line-content"/>
+        </w:rPr>
+        <w:t xml:space="preserve">GL_TEXTURE_2D, 0, GL_ALPHA, Width, Height, 0, GL_ALPHA, GL_UNSIGNED_BYTE, </w:t>
       </w:r>
       <w:r>
         <w:rPr>
@@ -5573,7 +6367,21 @@
         <w:rPr>
           <w:rStyle w:val="code-line-content"/>
         </w:rPr>
-        <w:t>glTexStorage2D(GL_TEXTURE_2D, 1, GL_ALPHA8, Width, Height);</w:t>
+        <w:t>glTexStorage2</w:t>
+      </w:r>
+      <w:proofErr w:type="gramStart"/>
+      <w:r>
+        <w:rPr>
+          <w:rStyle w:val="code-line-content"/>
+        </w:rPr>
+        <w:t>D(</w:t>
+      </w:r>
+      <w:proofErr w:type="gramEnd"/>
+      <w:r>
+        <w:rPr>
+          <w:rStyle w:val="code-line-content"/>
+        </w:rPr>
+        <w:t>GL_TEXTURE_2D, 1, GL_ALPHA8, Width, Height);</w:t>
       </w:r>
     </w:p>
     <w:p>
@@ -5584,7 +6392,21 @@
         <w:rPr>
           <w:rStyle w:val="code-line-content"/>
         </w:rPr>
-        <w:t>glTexSubImage2D(GL_TEXTURE_2D, 0, 0, 0, Width, Height, GL_ALPHA, GL_UNSIGNED_BYTE, Data);</w:t>
+        <w:t>glTexSubImage2</w:t>
+      </w:r>
+      <w:proofErr w:type="gramStart"/>
+      <w:r>
+        <w:rPr>
+          <w:rStyle w:val="code-line-content"/>
+        </w:rPr>
+        <w:t>D(</w:t>
+      </w:r>
+      <w:proofErr w:type="gramEnd"/>
+      <w:r>
+        <w:rPr>
+          <w:rStyle w:val="code-line-content"/>
+        </w:rPr>
+        <w:t>GL_TEXTURE_2D, 0, 0, 0, Width, Height, GL_ALPHA, GL_UNSIGNED_BYTE, Data);</w:t>
       </w:r>
     </w:p>
     <w:p>
@@ -5623,6 +6445,7 @@
         <w:t>on </w:t>
       </w:r>
       <w:hyperlink r:id="rId32" w:history="1">
+        <w:proofErr w:type="spellStart"/>
         <w:r>
           <w:rPr>
             <w:u w:val="single"/>
@@ -5639,7 +6462,14 @@
           <w:rPr>
             <w:u w:val="single"/>
           </w:rPr>
-          <w:t>texture formats</w:t>
+          <w:t>texture</w:t>
+        </w:r>
+        <w:proofErr w:type="spellEnd"/>
+        <w:r>
+          <w:rPr>
+            <w:u w:val="single"/>
+          </w:rPr>
+          <w:t xml:space="preserve"> formats</w:t>
         </w:r>
       </w:hyperlink>
       <w:r>
@@ -5656,44 +6486,108 @@
       <w:pPr>
         <w:pStyle w:val="Code"/>
       </w:pPr>
-      <w:r>
-        <w:rPr>
-          <w:rStyle w:val="code-line-content"/>
-        </w:rPr>
-        <w:t>glTexParameteri(GL_TEXTURE_2D, GL_TEXTURE_SWIZZLE_R, GL_ZERO);</w:t>
+      <w:proofErr w:type="spellStart"/>
+      <w:proofErr w:type="gramStart"/>
+      <w:r>
+        <w:rPr>
+          <w:rStyle w:val="code-line-content"/>
+        </w:rPr>
+        <w:t>glTexParameteri</w:t>
+      </w:r>
+      <w:proofErr w:type="spellEnd"/>
+      <w:r>
+        <w:rPr>
+          <w:rStyle w:val="code-line-content"/>
+        </w:rPr>
+        <w:t>(</w:t>
+      </w:r>
+      <w:proofErr w:type="gramEnd"/>
+      <w:r>
+        <w:rPr>
+          <w:rStyle w:val="code-line-content"/>
+        </w:rPr>
+        <w:t>GL_TEXTURE_2D, GL_TEXTURE_SWIZZLE_R, GL_ZERO);</w:t>
       </w:r>
     </w:p>
     <w:p>
       <w:pPr>
         <w:pStyle w:val="Code"/>
       </w:pPr>
-      <w:r>
-        <w:rPr>
-          <w:rStyle w:val="code-line-content"/>
-        </w:rPr>
-        <w:t>glTexParameteri(GL_TEXTURE_2D, GL_TEXTURE_SWIZZLE_G, GL_ZERO);</w:t>
+      <w:proofErr w:type="spellStart"/>
+      <w:proofErr w:type="gramStart"/>
+      <w:r>
+        <w:rPr>
+          <w:rStyle w:val="code-line-content"/>
+        </w:rPr>
+        <w:t>glTexParameteri</w:t>
+      </w:r>
+      <w:proofErr w:type="spellEnd"/>
+      <w:r>
+        <w:rPr>
+          <w:rStyle w:val="code-line-content"/>
+        </w:rPr>
+        <w:t>(</w:t>
+      </w:r>
+      <w:proofErr w:type="gramEnd"/>
+      <w:r>
+        <w:rPr>
+          <w:rStyle w:val="code-line-content"/>
+        </w:rPr>
+        <w:t>GL_TEXTURE_2D, GL_TEXTURE_SWIZZLE_G, GL_ZERO);</w:t>
       </w:r>
     </w:p>
     <w:p>
       <w:pPr>
         <w:pStyle w:val="Code"/>
       </w:pPr>
-      <w:r>
-        <w:rPr>
-          <w:rStyle w:val="code-line-content"/>
-        </w:rPr>
-        <w:t>glTexParameteri(GL_TEXTURE_2D, GL_TEXTURE_SWIZZLE_B, GL_ZERO);</w:t>
+      <w:proofErr w:type="spellStart"/>
+      <w:proofErr w:type="gramStart"/>
+      <w:r>
+        <w:rPr>
+          <w:rStyle w:val="code-line-content"/>
+        </w:rPr>
+        <w:t>glTexParameteri</w:t>
+      </w:r>
+      <w:proofErr w:type="spellEnd"/>
+      <w:r>
+        <w:rPr>
+          <w:rStyle w:val="code-line-content"/>
+        </w:rPr>
+        <w:t>(</w:t>
+      </w:r>
+      <w:proofErr w:type="gramEnd"/>
+      <w:r>
+        <w:rPr>
+          <w:rStyle w:val="code-line-content"/>
+        </w:rPr>
+        <w:t>GL_TEXTURE_2D, GL_TEXTURE_SWIZZLE_B, GL_ZERO);</w:t>
       </w:r>
     </w:p>
     <w:p>
       <w:pPr>
         <w:pStyle w:val="Code"/>
       </w:pPr>
-      <w:r>
-        <w:rPr>
-          <w:rStyle w:val="code-line-content"/>
-        </w:rPr>
-        <w:t xml:space="preserve">glTexParameteri(GL_TEXTURE_2D, </w:t>
+      <w:proofErr w:type="spellStart"/>
+      <w:proofErr w:type="gramStart"/>
+      <w:r>
+        <w:rPr>
+          <w:rStyle w:val="code-line-content"/>
+        </w:rPr>
+        <w:t>glTexParameteri</w:t>
+      </w:r>
+      <w:proofErr w:type="spellEnd"/>
+      <w:r>
+        <w:rPr>
+          <w:rStyle w:val="code-line-content"/>
+        </w:rPr>
+        <w:t>(</w:t>
+      </w:r>
+      <w:proofErr w:type="gramEnd"/>
+      <w:r>
+        <w:rPr>
+          <w:rStyle w:val="code-line-content"/>
+        </w:rPr>
+        <w:t xml:space="preserve">GL_TEXTURE_2D, </w:t>
       </w:r>
       <w:r>
         <w:rPr>
@@ -5730,7 +6624,21 @@
         <w:rPr>
           <w:rStyle w:val="code-line-content"/>
         </w:rPr>
-        <w:t xml:space="preserve">glTexImage2D(GL_TEXTURE_2D, 0, </w:t>
+        <w:t>glTexImage2</w:t>
+      </w:r>
+      <w:proofErr w:type="gramStart"/>
+      <w:r>
+        <w:rPr>
+          <w:rStyle w:val="code-line-content"/>
+        </w:rPr>
+        <w:t>D(</w:t>
+      </w:r>
+      <w:proofErr w:type="gramEnd"/>
+      <w:r>
+        <w:rPr>
+          <w:rStyle w:val="code-line-content"/>
+        </w:rPr>
+        <w:t xml:space="preserve">GL_TEXTURE_2D, 0, </w:t>
       </w:r>
       <w:r>
         <w:rPr>
@@ -5795,6 +6703,7 @@
         <w:t> </w:t>
       </w:r>
       <w:hyperlink r:id="rId33" w:history="1">
+        <w:proofErr w:type="spellStart"/>
         <w:r>
           <w:rPr>
             <w:rStyle w:val="codeword0"/>
@@ -5809,6 +6718,7 @@
           </w:rPr>
           <w:t>RB_texture_rg</w:t>
         </w:r>
+        <w:proofErr w:type="spellEnd"/>
       </w:hyperlink>
       <w:r>
         <w:t>. On OpenGL ES, it was introduced with OpenGL ES 3.0 and</w:t>
@@ -5823,6 +6733,7 @@
         <w:t> </w:t>
       </w:r>
       <w:hyperlink r:id="rId34" w:history="1">
+        <w:proofErr w:type="spellStart"/>
         <w:r>
           <w:rPr>
             <w:rStyle w:val="codeword0"/>
@@ -5837,9 +6748,18 @@
           </w:rPr>
           <w:t>XT_texture_rg</w:t>
         </w:r>
+        <w:proofErr w:type="spellEnd"/>
       </w:hyperlink>
       <w:r>
-        <w:t>. It is also supported by WebGL 2.0.</w:t>
+        <w:t xml:space="preserve">. It is also supported by </w:t>
+      </w:r>
+      <w:proofErr w:type="spellStart"/>
+      <w:r>
+        <w:t>WebGL</w:t>
+      </w:r>
+      <w:proofErr w:type="spellEnd"/>
+      <w:r>
+        <w:t xml:space="preserve"> 2.0.</w:t>
       </w:r>
     </w:p>
     <w:p>
@@ -5847,7 +6767,15 @@
         <w:pStyle w:val="Paragraph"/>
       </w:pPr>
       <w:r>
-        <w:t xml:space="preserve">Unfortunately, OpenGL 3.2 core profile doesn't support either texture alpha format or texture swizzling. A possible workaround is to expend the source data to RGBA8 which consumes 4 times the memory </w:t>
+        <w:t xml:space="preserve">Unfortunately, OpenGL 3.2 core profile doesn't support either texture alpha format or texture </w:t>
+      </w:r>
+      <w:proofErr w:type="spellStart"/>
+      <w:r>
+        <w:t>swizzling</w:t>
+      </w:r>
+      <w:proofErr w:type="spellEnd"/>
+      <w:r>
+        <w:t xml:space="preserve">. A possible workaround is to expend the source data to RGBA8 which consumes 4 times the memory </w:t>
       </w:r>
       <w:r>
         <w:t>but is</w:t>
@@ -5856,12 +6784,21 @@
         <w:t xml:space="preserve"> necessary to support texture alpha on </w:t>
       </w:r>
       <w:hyperlink r:id="rId35" w:history="1">
+        <w:proofErr w:type="spellStart"/>
         <w:r>
           <w:rPr>
             <w:rStyle w:val="Hyperlink"/>
             <w:color w:val="000000" w:themeColor="text1"/>
           </w:rPr>
-          <w:t>MacOSX 10.7</w:t>
+          <w:t>MacOSX</w:t>
+        </w:r>
+        <w:proofErr w:type="spellEnd"/>
+        <w:r>
+          <w:rPr>
+            <w:rStyle w:val="Hyperlink"/>
+            <w:color w:val="000000" w:themeColor="text1"/>
+          </w:rPr>
+          <w:t xml:space="preserve"> 10.7</w:t>
         </w:r>
       </w:hyperlink>
       <w:r>
@@ -5906,7 +6843,55 @@
             <w:rStyle w:val="Hyperlink"/>
             <w:color w:val="auto"/>
           </w:rPr>
-          <w:t>Texture red format is supported on PowerVR series 5, Mali 600 series, Tegra and Bay Trail on Android through</w:t>
+          <w:t xml:space="preserve">Texture red format is supported on </w:t>
+        </w:r>
+        <w:proofErr w:type="spellStart"/>
+        <w:r>
+          <w:rPr>
+            <w:rStyle w:val="Hyperlink"/>
+            <w:color w:val="auto"/>
+          </w:rPr>
+          <w:t>PowerVR</w:t>
+        </w:r>
+        <w:proofErr w:type="spellEnd"/>
+        <w:r>
+          <w:rPr>
+            <w:rStyle w:val="Hyperlink"/>
+            <w:color w:val="auto"/>
+          </w:rPr>
+          <w:t xml:space="preserve"> series 5, </w:t>
+        </w:r>
+        <w:proofErr w:type="spellStart"/>
+        <w:r>
+          <w:rPr>
+            <w:rStyle w:val="Hyperlink"/>
+            <w:color w:val="auto"/>
+          </w:rPr>
+          <w:t>Mali</w:t>
+        </w:r>
+        <w:proofErr w:type="spellEnd"/>
+        <w:r>
+          <w:rPr>
+            <w:rStyle w:val="Hyperlink"/>
+            <w:color w:val="auto"/>
+          </w:rPr>
+          <w:t xml:space="preserve"> 600 series, </w:t>
+        </w:r>
+        <w:proofErr w:type="spellStart"/>
+        <w:r>
+          <w:rPr>
+            <w:rStyle w:val="Hyperlink"/>
+            <w:color w:val="auto"/>
+          </w:rPr>
+          <w:t>Tegra</w:t>
+        </w:r>
+        <w:proofErr w:type="spellEnd"/>
+        <w:r>
+          <w:rPr>
+            <w:rStyle w:val="Hyperlink"/>
+            <w:color w:val="auto"/>
+          </w:rPr>
+          <w:t xml:space="preserve"> and Bay Trail on Android through</w:t>
         </w:r>
       </w:hyperlink>
       <w:r>
@@ -5916,6 +6901,7 @@
         </w:rPr>
         <w:t xml:space="preserve"> </w:t>
       </w:r>
+      <w:proofErr w:type="spellStart"/>
       <w:r>
         <w:rPr>
           <w:rStyle w:val="codeword0"/>
@@ -5931,6 +6917,7 @@
           </w:rPr>
           <w:t>EXT_texture_rg</w:t>
         </w:r>
+        <w:proofErr w:type="spellEnd"/>
       </w:hyperlink>
     </w:p>
     <w:p>
@@ -5950,6 +6937,7 @@
           <w:t>Texture red format is supported on iOS through </w:t>
         </w:r>
       </w:hyperlink>
+      <w:proofErr w:type="spellStart"/>
       <w:r>
         <w:rPr>
           <w:rStyle w:val="codeword0"/>
@@ -5965,6 +6953,7 @@
           </w:rPr>
           <w:t>EXT_texture_rg</w:t>
         </w:r>
+        <w:proofErr w:type="spellEnd"/>
       </w:hyperlink>
     </w:p>
     <w:p>
@@ -6046,6 +7035,7 @@
         <w:t xml:space="preserve">was first introduced by </w:t>
       </w:r>
       <w:hyperlink r:id="rId41" w:history="1">
+        <w:proofErr w:type="spellStart"/>
         <w:r>
           <w:rPr>
             <w:rStyle w:val="codeword0"/>
@@ -6060,6 +7050,7 @@
           </w:rPr>
           <w:t>V_half_float</w:t>
         </w:r>
+        <w:proofErr w:type="spellEnd"/>
       </w:hyperlink>
       <w:r>
         <w:rPr>
@@ -6127,6 +7118,7 @@
         <w:t xml:space="preserve">This extension was promoted to </w:t>
       </w:r>
       <w:hyperlink r:id="rId42" w:history="1">
+        <w:proofErr w:type="spellStart"/>
         <w:r>
           <w:rPr>
             <w:rStyle w:val="codeword0"/>
@@ -6141,6 +7133,7 @@
           </w:rPr>
           <w:t>RB_half_float_vertex</w:t>
         </w:r>
+        <w:proofErr w:type="spellEnd"/>
       </w:hyperlink>
       <w:r>
         <w:rPr>
@@ -6185,6 +7178,7 @@
         <w:t xml:space="preserve">This constant was eventually reused for </w:t>
       </w:r>
       <w:hyperlink r:id="rId43" w:history="1">
+        <w:proofErr w:type="spellStart"/>
         <w:r>
           <w:rPr>
             <w:rStyle w:val="codeword0"/>
@@ -6199,11 +7193,13 @@
           </w:rPr>
           <w:t>RB_half_float_pixel</w:t>
         </w:r>
+        <w:proofErr w:type="spellEnd"/>
       </w:hyperlink>
       <w:r>
         <w:t xml:space="preserve">, </w:t>
       </w:r>
       <w:hyperlink r:id="rId44" w:history="1">
+        <w:proofErr w:type="spellStart"/>
         <w:r>
           <w:rPr>
             <w:rStyle w:val="codeword0"/>
@@ -6218,6 +7214,7 @@
           </w:rPr>
           <w:t>RB_texture_float</w:t>
         </w:r>
+        <w:proofErr w:type="spellEnd"/>
       </w:hyperlink>
       <w:r>
         <w:rPr>
@@ -6249,8 +7246,6 @@
       <w:r>
         <w:t>.</w:t>
       </w:r>
-      <w:bookmarkStart w:id="19" w:name="_GoBack"/>
-      <w:bookmarkEnd w:id="19"/>
     </w:p>
     <w:p>
       <w:pPr>
@@ -6265,6 +7260,7 @@
         <w:t xml:space="preserve">Unfortunately, </w:t>
       </w:r>
       <w:hyperlink r:id="rId45" w:history="1">
+        <w:proofErr w:type="spellStart"/>
         <w:r>
           <w:rPr>
             <w:rStyle w:val="codeword0"/>
@@ -6279,6 +7275,7 @@
           </w:rPr>
           <w:t>ES_texture_float</w:t>
         </w:r>
+        <w:proofErr w:type="spellEnd"/>
       </w:hyperlink>
       <w:r>
         <w:rPr>
@@ -6339,6 +7336,7 @@
         <w:t xml:space="preserve"> however </w:t>
       </w:r>
       <w:hyperlink r:id="rId46" w:history="1">
+        <w:proofErr w:type="spellStart"/>
         <w:r>
           <w:rPr>
             <w:rStyle w:val="codeword0"/>
@@ -6346,6 +7344,7 @@
           </w:rPr>
           <w:t>GL_OES_texture_float</w:t>
         </w:r>
+        <w:proofErr w:type="spellEnd"/>
       </w:hyperlink>
       <w:r>
         <w:rPr>
@@ -6357,9 +7356,26 @@
         <w:t xml:space="preserve">remains </w:t>
       </w:r>
       <w:r>
-        <w:t xml:space="preserve">particularly useful for OpenGL ES 2.0 devices and WebGL 1.0 which also has a WebGL flavor of </w:t>
+        <w:t xml:space="preserve">particularly useful for OpenGL ES 2.0 devices and </w:t>
+      </w:r>
+      <w:proofErr w:type="spellStart"/>
+      <w:r>
+        <w:t>WebGL</w:t>
+      </w:r>
+      <w:proofErr w:type="spellEnd"/>
+      <w:r>
+        <w:t xml:space="preserve"> 1.0 which also has a </w:t>
+      </w:r>
+      <w:proofErr w:type="spellStart"/>
+      <w:r>
+        <w:t>WebGL</w:t>
+      </w:r>
+      <w:proofErr w:type="spellEnd"/>
+      <w:r>
+        <w:t xml:space="preserve"> flavor of </w:t>
       </w:r>
       <w:hyperlink r:id="rId47" w:history="1">
+        <w:proofErr w:type="spellStart"/>
         <w:r>
           <w:rPr>
             <w:rStyle w:val="codeword0"/>
@@ -6367,6 +7383,7 @@
           </w:rPr>
           <w:t>GL_OES_texture_float</w:t>
         </w:r>
+        <w:proofErr w:type="spellEnd"/>
       </w:hyperlink>
       <w:r>
         <w:t xml:space="preserve"> </w:t>
@@ -6382,24 +7399,69 @@
           <w:rStyle w:val="code-line-content"/>
         </w:rPr>
       </w:pPr>
-      <w:r>
-        <w:rPr>
-          <w:rStyle w:val="code-line-content"/>
-        </w:rPr>
-        <w:t xml:space="preserve">GLenum </w:t>
-      </w:r>
+      <w:proofErr w:type="spellStart"/>
+      <w:r>
+        <w:rPr>
+          <w:rStyle w:val="code-line-content"/>
+        </w:rPr>
+        <w:t>GLenum</w:t>
+      </w:r>
+      <w:proofErr w:type="spellEnd"/>
+      <w:r>
+        <w:rPr>
+          <w:rStyle w:val="code-line-content"/>
+        </w:rPr>
+        <w:t xml:space="preserve"> </w:t>
+      </w:r>
+      <w:proofErr w:type="spellStart"/>
       <w:r>
         <w:rPr>
           <w:rStyle w:val="code-line-content"/>
           <w:color w:val="0070C0"/>
         </w:rPr>
-        <w:t xml:space="preserve">const </w:t>
-      </w:r>
-      <w:r>
-        <w:rPr>
-          <w:rStyle w:val="code-line-content"/>
-        </w:rPr>
-        <w:t>Type = isES20 || isWebGL10 ? GL_HALF_FLOAT_OES : GL_HALF_FLOAT;</w:t>
+        <w:t>const</w:t>
+      </w:r>
+      <w:proofErr w:type="spellEnd"/>
+      <w:r>
+        <w:rPr>
+          <w:rStyle w:val="code-line-content"/>
+          <w:color w:val="0070C0"/>
+        </w:rPr>
+        <w:t xml:space="preserve"> </w:t>
+      </w:r>
+      <w:r>
+        <w:rPr>
+          <w:rStyle w:val="code-line-content"/>
+        </w:rPr>
+        <w:t>Type = isES20 || isWebGL</w:t>
+      </w:r>
+      <w:proofErr w:type="gramStart"/>
+      <w:r>
+        <w:rPr>
+          <w:rStyle w:val="code-line-content"/>
+        </w:rPr>
+        <w:t>10 ?</w:t>
+      </w:r>
+      <w:proofErr w:type="gramEnd"/>
+      <w:r>
+        <w:rPr>
+          <w:rStyle w:val="code-line-content"/>
+        </w:rPr>
+        <w:t xml:space="preserve"> GL_HALF_FLOAT_</w:t>
+      </w:r>
+      <w:proofErr w:type="gramStart"/>
+      <w:r>
+        <w:rPr>
+          <w:rStyle w:val="code-line-content"/>
+        </w:rPr>
+        <w:t>OES :</w:t>
+      </w:r>
+      <w:proofErr w:type="gramEnd"/>
+      <w:r>
+        <w:rPr>
+          <w:rStyle w:val="code-line-content"/>
+        </w:rPr>
+        <w:t xml:space="preserve"> GL_HALF_FLOAT;</w:t>
       </w:r>
     </w:p>
     <w:p>
@@ -6409,24 +7471,77 @@
           <w:rStyle w:val="code-line-content"/>
         </w:rPr>
       </w:pPr>
-      <w:r>
-        <w:rPr>
-          <w:rStyle w:val="code-line-content"/>
-        </w:rPr>
-        <w:t xml:space="preserve">GLenum </w:t>
-      </w:r>
+      <w:proofErr w:type="spellStart"/>
+      <w:r>
+        <w:rPr>
+          <w:rStyle w:val="code-line-content"/>
+        </w:rPr>
+        <w:t>GLenum</w:t>
+      </w:r>
+      <w:proofErr w:type="spellEnd"/>
+      <w:r>
+        <w:rPr>
+          <w:rStyle w:val="code-line-content"/>
+        </w:rPr>
+        <w:t xml:space="preserve"> </w:t>
+      </w:r>
+      <w:proofErr w:type="spellStart"/>
       <w:r>
         <w:rPr>
           <w:rStyle w:val="code-line-content"/>
           <w:color w:val="0070C0"/>
         </w:rPr>
-        <w:t xml:space="preserve">const </w:t>
-      </w:r>
-      <w:r>
-        <w:rPr>
-          <w:rStyle w:val="code-line-content"/>
-        </w:rPr>
-        <w:t>InternalFormat = isES20 || isWebGL10 ? GL_RGBA : GL_RGBA16F;</w:t>
+        <w:t>const</w:t>
+      </w:r>
+      <w:proofErr w:type="spellEnd"/>
+      <w:r>
+        <w:rPr>
+          <w:rStyle w:val="code-line-content"/>
+          <w:color w:val="0070C0"/>
+        </w:rPr>
+        <w:t xml:space="preserve"> </w:t>
+      </w:r>
+      <w:proofErr w:type="spellStart"/>
+      <w:r>
+        <w:rPr>
+          <w:rStyle w:val="code-line-content"/>
+        </w:rPr>
+        <w:t>InternalFormat</w:t>
+      </w:r>
+      <w:proofErr w:type="spellEnd"/>
+      <w:r>
+        <w:rPr>
+          <w:rStyle w:val="code-line-content"/>
+        </w:rPr>
+        <w:t xml:space="preserve"> = isES20 || isWebGL</w:t>
+      </w:r>
+      <w:proofErr w:type="gramStart"/>
+      <w:r>
+        <w:rPr>
+          <w:rStyle w:val="code-line-content"/>
+        </w:rPr>
+        <w:t>10 ?</w:t>
+      </w:r>
+      <w:proofErr w:type="gramEnd"/>
+      <w:r>
+        <w:rPr>
+          <w:rStyle w:val="code-line-content"/>
+        </w:rPr>
+        <w:t xml:space="preserve"> GL_</w:t>
+      </w:r>
+      <w:proofErr w:type="gramStart"/>
+      <w:r>
+        <w:rPr>
+          <w:rStyle w:val="code-line-content"/>
+        </w:rPr>
+        <w:t>RGBA :</w:t>
+      </w:r>
+      <w:proofErr w:type="gramEnd"/>
+      <w:r>
+        <w:rPr>
+          <w:rStyle w:val="code-line-content"/>
+        </w:rPr>
+        <w:t xml:space="preserve"> GL_RGBA16F;</w:t>
       </w:r>
     </w:p>
     <w:p>
@@ -6470,14 +7585,30 @@
         <w:rPr>
           <w:rStyle w:val="code-line-content"/>
         </w:rPr>
-        <w:t xml:space="preserve">glTexImage2D(GL_TEXTURE_2D, 0, </w:t>
-      </w:r>
+        <w:t>glTexImage2</w:t>
+      </w:r>
+      <w:proofErr w:type="gramStart"/>
+      <w:r>
+        <w:rPr>
+          <w:rStyle w:val="code-line-content"/>
+        </w:rPr>
+        <w:t>D(</w:t>
+      </w:r>
+      <w:proofErr w:type="gramEnd"/>
+      <w:r>
+        <w:rPr>
+          <w:rStyle w:val="code-line-content"/>
+        </w:rPr>
+        <w:t xml:space="preserve">GL_TEXTURE_2D, 0, </w:t>
+      </w:r>
+      <w:proofErr w:type="spellStart"/>
       <w:r>
         <w:rPr>
           <w:rStyle w:val="code-line-content"/>
         </w:rPr>
         <w:t>InternalFormat</w:t>
       </w:r>
+      <w:proofErr w:type="spellEnd"/>
       <w:r>
         <w:rPr>
           <w:rStyle w:val="code-line-content"/>
@@ -6540,9 +7671,16 @@
           <w:rStyle w:val="code-line-content"/>
         </w:rPr>
       </w:pPr>
-      <w:r>
-        <w:t>glVertexAttribPointer(</w:t>
-      </w:r>
+      <w:proofErr w:type="spellStart"/>
+      <w:proofErr w:type="gramStart"/>
+      <w:r>
+        <w:t>glVertexAttribPointer</w:t>
+      </w:r>
+      <w:proofErr w:type="spellEnd"/>
+      <w:r>
+        <w:t>(</w:t>
+      </w:r>
+      <w:proofErr w:type="gramEnd"/>
       <w:r>
         <w:t>POSITION, 4</w:t>
       </w:r>
@@ -6611,8 +7749,16 @@
         <w:rPr>
           <w:rStyle w:val="SubtleEmphasis"/>
         </w:rPr>
-        <w:t>Multiple uses of half types with OpenGL, OpenGL ES and WebGL</w:t>
-      </w:r>
+        <w:t xml:space="preserve">Multiple uses of half types with OpenGL, OpenGL ES and </w:t>
+      </w:r>
+      <w:proofErr w:type="spellStart"/>
+      <w:r>
+        <w:rPr>
+          <w:rStyle w:val="SubtleEmphasis"/>
+        </w:rPr>
+        <w:t>WebGL</w:t>
+      </w:r>
+      <w:proofErr w:type="spellEnd"/>
     </w:p>
     <w:p>
       <w:pPr>
@@ -6648,9 +7794,24 @@
         <w:rPr>
           <w:color w:val="auto"/>
         </w:rPr>
-        <w:t xml:space="preserve">OpenGL ES 2.0 and WebGL 1.0 through </w:t>
+        <w:t xml:space="preserve">OpenGL ES 2.0 and </w:t>
+      </w:r>
+      <w:proofErr w:type="spellStart"/>
+      <w:r>
+        <w:rPr>
+          <w:color w:val="auto"/>
+        </w:rPr>
+        <w:t>WebGL</w:t>
+      </w:r>
+      <w:proofErr w:type="spellEnd"/>
+      <w:r>
+        <w:rPr>
+          <w:color w:val="auto"/>
+        </w:rPr>
+        <w:t xml:space="preserve"> 1.0 through </w:t>
       </w:r>
       <w:hyperlink r:id="rId49" w:history="1">
+        <w:proofErr w:type="spellStart"/>
         <w:r>
           <w:rPr>
             <w:rStyle w:val="codeword0"/>
@@ -6658,6 +7819,7 @@
           </w:rPr>
           <w:t>GL_OES_texture_float</w:t>
         </w:r>
+        <w:proofErr w:type="spellEnd"/>
       </w:hyperlink>
       <w:r>
         <w:t xml:space="preserve"> </w:t>
@@ -6686,7 +7848,7 @@
       <w:pPr>
         <w:pStyle w:val="Heading1"/>
       </w:pPr>
-      <w:bookmarkStart w:id="20" w:name="_Toc453459034"/>
+      <w:bookmarkStart w:id="19" w:name="_Toc453459034"/>
       <w:r>
         <w:lastRenderedPageBreak/>
         <w:t>6</w:t>
@@ -6694,10 +7856,15 @@
       <w:r>
         <w:t xml:space="preserve">. </w:t>
       </w:r>
-      <w:r>
-        <w:t>Color read format queries</w:t>
-      </w:r>
-      <w:bookmarkEnd w:id="20"/>
+      <w:proofErr w:type="spellStart"/>
+      <w:r>
+        <w:t>Color</w:t>
+      </w:r>
+      <w:proofErr w:type="spellEnd"/>
+      <w:r>
+        <w:t xml:space="preserve"> read format queries</w:t>
+      </w:r>
+      <w:bookmarkEnd w:id="19"/>
     </w:p>
     <w:p>
       <w:pPr>
@@ -6706,12 +7873,14 @@
       <w:r>
         <w:t xml:space="preserve">OpenGL allows reading back pixels on the CPU side using </w:t>
       </w:r>
+      <w:proofErr w:type="spellStart"/>
       <w:r>
         <w:rPr>
           <w:rStyle w:val="codeword0"/>
         </w:rPr>
         <w:t>glReadPixels</w:t>
       </w:r>
+      <w:proofErr w:type="spellEnd"/>
       <w:r>
         <w:t xml:space="preserve"> however OpenGL ES requires implementation dependent formats which can be queried. For OpenGL ES compatibility, these queries were added to OpenGL 4.1 core specification with </w:t>
       </w:r>
@@ -6783,7 +7952,15 @@
         </w:rPr>
       </w:pPr>
       <w:r>
-        <w:t xml:space="preserve">As a result and taking the color read format case, listing 6.1 proposes to always check for both </w:t>
+        <w:t xml:space="preserve">As a </w:t>
+      </w:r>
+      <w:proofErr w:type="gramStart"/>
+      <w:r>
+        <w:t>result</w:t>
+      </w:r>
+      <w:proofErr w:type="gramEnd"/>
+      <w:r>
+        <w:t xml:space="preserve"> and taking the color read format case, listing 6.1 proposes to always check for both </w:t>
       </w:r>
       <w:r>
         <w:rPr>
@@ -6823,11 +8000,47 @@
           <w:rStyle w:val="code-line-content"/>
         </w:rPr>
       </w:pPr>
-      <w:r>
-        <w:rPr>
-          <w:rStyle w:val="code-line-content"/>
-        </w:rPr>
-        <w:t>GLint ReadType = DesiredType;</w:t>
+      <w:proofErr w:type="spellStart"/>
+      <w:r>
+        <w:rPr>
+          <w:rStyle w:val="code-line-content"/>
+        </w:rPr>
+        <w:t>GLint</w:t>
+      </w:r>
+      <w:proofErr w:type="spellEnd"/>
+      <w:r>
+        <w:rPr>
+          <w:rStyle w:val="code-line-content"/>
+        </w:rPr>
+        <w:t xml:space="preserve"> </w:t>
+      </w:r>
+      <w:proofErr w:type="spellStart"/>
+      <w:r>
+        <w:rPr>
+          <w:rStyle w:val="code-line-content"/>
+        </w:rPr>
+        <w:t>ReadType</w:t>
+      </w:r>
+      <w:proofErr w:type="spellEnd"/>
+      <w:r>
+        <w:rPr>
+          <w:rStyle w:val="code-line-content"/>
+        </w:rPr>
+        <w:t xml:space="preserve"> = </w:t>
+      </w:r>
+      <w:proofErr w:type="spellStart"/>
+      <w:r>
+        <w:rPr>
+          <w:rStyle w:val="code-line-content"/>
+        </w:rPr>
+        <w:t>DesiredType</w:t>
+      </w:r>
+      <w:proofErr w:type="spellEnd"/>
+      <w:r>
+        <w:rPr>
+          <w:rStyle w:val="code-line-content"/>
+        </w:rPr>
+        <w:t>;</w:t>
       </w:r>
     </w:p>
     <w:p>
@@ -6837,11 +8050,47 @@
           <w:rStyle w:val="code-line-content"/>
         </w:rPr>
       </w:pPr>
-      <w:r>
-        <w:rPr>
-          <w:rStyle w:val="code-line-content"/>
-        </w:rPr>
-        <w:t>GLint ReadFormat = DesiredFormat;</w:t>
+      <w:proofErr w:type="spellStart"/>
+      <w:r>
+        <w:rPr>
+          <w:rStyle w:val="code-line-content"/>
+        </w:rPr>
+        <w:t>GLint</w:t>
+      </w:r>
+      <w:proofErr w:type="spellEnd"/>
+      <w:r>
+        <w:rPr>
+          <w:rStyle w:val="code-line-content"/>
+        </w:rPr>
+        <w:t xml:space="preserve"> </w:t>
+      </w:r>
+      <w:proofErr w:type="spellStart"/>
+      <w:r>
+        <w:rPr>
+          <w:rStyle w:val="code-line-content"/>
+        </w:rPr>
+        <w:t>ReadFormat</w:t>
+      </w:r>
+      <w:proofErr w:type="spellEnd"/>
+      <w:r>
+        <w:rPr>
+          <w:rStyle w:val="code-line-content"/>
+        </w:rPr>
+        <w:t xml:space="preserve"> = </w:t>
+      </w:r>
+      <w:proofErr w:type="spellStart"/>
+      <w:r>
+        <w:rPr>
+          <w:rStyle w:val="code-line-content"/>
+        </w:rPr>
+        <w:t>DesiredFormat</w:t>
+      </w:r>
+      <w:proofErr w:type="spellEnd"/>
+      <w:r>
+        <w:rPr>
+          <w:rStyle w:val="code-line-content"/>
+        </w:rPr>
+        <w:t>;</w:t>
       </w:r>
     </w:p>
     <w:p>
@@ -6862,7 +8111,21 @@
         <w:rPr>
           <w:rStyle w:val="code-line-content"/>
         </w:rPr>
-        <w:t>(HasImplementationColorRead)</w:t>
+        <w:t>(</w:t>
+      </w:r>
+      <w:proofErr w:type="spellStart"/>
+      <w:r>
+        <w:rPr>
+          <w:rStyle w:val="code-line-content"/>
+        </w:rPr>
+        <w:t>HasImplementationColorRead</w:t>
+      </w:r>
+      <w:proofErr w:type="spellEnd"/>
+      <w:r>
+        <w:rPr>
+          <w:rStyle w:val="code-line-content"/>
+        </w:rPr>
+        <w:t>)</w:t>
       </w:r>
     </w:p>
     <w:p>
@@ -6896,8 +8159,24 @@
         <w:rPr>
           <w:rStyle w:val="code-line-content"/>
         </w:rPr>
-        <w:t>glGetIntegerv(</w:t>
-      </w:r>
+        <w:t xml:space="preserve">  </w:t>
+      </w:r>
+      <w:proofErr w:type="spellStart"/>
+      <w:proofErr w:type="gramStart"/>
+      <w:r>
+        <w:rPr>
+          <w:rStyle w:val="code-line-content"/>
+        </w:rPr>
+        <w:t>glGetIntegerv</w:t>
+      </w:r>
+      <w:proofErr w:type="spellEnd"/>
+      <w:r>
+        <w:rPr>
+          <w:rStyle w:val="code-line-content"/>
+        </w:rPr>
+        <w:t>(</w:t>
+      </w:r>
+      <w:proofErr w:type="gramEnd"/>
       <w:r>
         <w:rPr>
           <w:rStyle w:val="code-line-content"/>
@@ -6908,7 +8187,21 @@
         <w:rPr>
           <w:rStyle w:val="code-line-content"/>
         </w:rPr>
-        <w:t>, &amp;ReadType);</w:t>
+        <w:t>, &amp;</w:t>
+      </w:r>
+      <w:proofErr w:type="spellStart"/>
+      <w:r>
+        <w:rPr>
+          <w:rStyle w:val="code-line-content"/>
+        </w:rPr>
+        <w:t>ReadType</w:t>
+      </w:r>
+      <w:proofErr w:type="spellEnd"/>
+      <w:r>
+        <w:rPr>
+          <w:rStyle w:val="code-line-content"/>
+        </w:rPr>
+        <w:t>);</w:t>
       </w:r>
     </w:p>
     <w:p>
@@ -6928,8 +8221,24 @@
         <w:rPr>
           <w:rStyle w:val="code-line-content"/>
         </w:rPr>
-        <w:t>glGetIntegerv(</w:t>
-      </w:r>
+        <w:t xml:space="preserve">  </w:t>
+      </w:r>
+      <w:proofErr w:type="spellStart"/>
+      <w:proofErr w:type="gramStart"/>
+      <w:r>
+        <w:rPr>
+          <w:rStyle w:val="code-line-content"/>
+        </w:rPr>
+        <w:t>glGetIntegerv</w:t>
+      </w:r>
+      <w:proofErr w:type="spellEnd"/>
+      <w:r>
+        <w:rPr>
+          <w:rStyle w:val="code-line-content"/>
+        </w:rPr>
+        <w:t>(</w:t>
+      </w:r>
+      <w:proofErr w:type="gramEnd"/>
       <w:r>
         <w:rPr>
           <w:rStyle w:val="code-line-content"/>
@@ -6940,7 +8249,21 @@
         <w:rPr>
           <w:rStyle w:val="code-line-content"/>
         </w:rPr>
-        <w:t>, &amp;ReadFormat);</w:t>
+        <w:t>, &amp;</w:t>
+      </w:r>
+      <w:proofErr w:type="spellStart"/>
+      <w:r>
+        <w:rPr>
+          <w:rStyle w:val="code-line-content"/>
+        </w:rPr>
+        <w:t>ReadFormat</w:t>
+      </w:r>
+      <w:proofErr w:type="spellEnd"/>
+      <w:r>
+        <w:rPr>
+          <w:rStyle w:val="code-line-content"/>
+        </w:rPr>
+        <w:t>);</w:t>
       </w:r>
     </w:p>
     <w:p>
@@ -6972,11 +8295,49 @@
           <w:rStyle w:val="code-line-content"/>
         </w:rPr>
       </w:pPr>
-      <w:r>
-        <w:rPr>
-          <w:rStyle w:val="code-line-content"/>
-        </w:rPr>
-        <w:t>std::size_t ReadTypeSize = 0;</w:t>
+      <w:proofErr w:type="spellStart"/>
+      <w:proofErr w:type="gramStart"/>
+      <w:r>
+        <w:rPr>
+          <w:rStyle w:val="code-line-content"/>
+        </w:rPr>
+        <w:t>std</w:t>
+      </w:r>
+      <w:proofErr w:type="spellEnd"/>
+      <w:r>
+        <w:rPr>
+          <w:rStyle w:val="code-line-content"/>
+        </w:rPr>
+        <w:t>::</w:t>
+      </w:r>
+      <w:proofErr w:type="spellStart"/>
+      <w:proofErr w:type="gramEnd"/>
+      <w:r>
+        <w:rPr>
+          <w:rStyle w:val="code-line-content"/>
+        </w:rPr>
+        <w:t>size_t</w:t>
+      </w:r>
+      <w:proofErr w:type="spellEnd"/>
+      <w:r>
+        <w:rPr>
+          <w:rStyle w:val="code-line-content"/>
+        </w:rPr>
+        <w:t xml:space="preserve"> </w:t>
+      </w:r>
+      <w:proofErr w:type="spellStart"/>
+      <w:r>
+        <w:rPr>
+          <w:rStyle w:val="code-line-content"/>
+        </w:rPr>
+        <w:t>ReadTypeSize</w:t>
+      </w:r>
+      <w:proofErr w:type="spellEnd"/>
+      <w:r>
+        <w:rPr>
+          <w:rStyle w:val="code-line-content"/>
+        </w:rPr>
+        <w:t xml:space="preserve"> = 0;</w:t>
       </w:r>
     </w:p>
     <w:p>
@@ -6997,7 +8358,21 @@
         <w:rPr>
           <w:rStyle w:val="code-line-content"/>
         </w:rPr>
-        <w:t>(ReadType)</w:t>
+        <w:t>(</w:t>
+      </w:r>
+      <w:proofErr w:type="spellStart"/>
+      <w:r>
+        <w:rPr>
+          <w:rStyle w:val="code-line-content"/>
+        </w:rPr>
+        <w:t>ReadType</w:t>
+      </w:r>
+      <w:proofErr w:type="spellEnd"/>
+      <w:r>
+        <w:rPr>
+          <w:rStyle w:val="code-line-content"/>
+        </w:rPr>
+        <w:t>)</w:t>
       </w:r>
     </w:p>
     <w:p>
@@ -7052,7 +8427,21 @@
         <w:rPr>
           <w:rStyle w:val="code-line-content"/>
         </w:rPr>
-        <w:t xml:space="preserve">ReadTypeSize = 4; </w:t>
+        <w:t xml:space="preserve">  </w:t>
+      </w:r>
+      <w:proofErr w:type="spellStart"/>
+      <w:r>
+        <w:rPr>
+          <w:rStyle w:val="code-line-content"/>
+        </w:rPr>
+        <w:t>ReadTypeSize</w:t>
+      </w:r>
+      <w:proofErr w:type="spellEnd"/>
+      <w:r>
+        <w:rPr>
+          <w:rStyle w:val="code-line-content"/>
+        </w:rPr>
+        <w:t xml:space="preserve"> = 4; </w:t>
       </w:r>
       <w:r>
         <w:rPr>
@@ -7139,7 +8528,21 @@
         <w:rPr>
           <w:rStyle w:val="code-line-content"/>
         </w:rPr>
-        <w:t xml:space="preserve">ReadTypeSize = 2; </w:t>
+        <w:t xml:space="preserve">  </w:t>
+      </w:r>
+      <w:proofErr w:type="spellStart"/>
+      <w:r>
+        <w:rPr>
+          <w:rStyle w:val="code-line-content"/>
+        </w:rPr>
+        <w:t>ReadTypeSize</w:t>
+      </w:r>
+      <w:proofErr w:type="spellEnd"/>
+      <w:r>
+        <w:rPr>
+          <w:rStyle w:val="code-line-content"/>
+        </w:rPr>
+        <w:t xml:space="preserve"> = 2; </w:t>
       </w:r>
       <w:r>
         <w:rPr>
@@ -7193,7 +8596,21 @@
         <w:rPr>
           <w:rStyle w:val="code-line-content"/>
         </w:rPr>
-        <w:t xml:space="preserve">ReadTypeSize = 1; </w:t>
+        <w:t xml:space="preserve">  </w:t>
+      </w:r>
+      <w:proofErr w:type="spellStart"/>
+      <w:r>
+        <w:rPr>
+          <w:rStyle w:val="code-line-content"/>
+        </w:rPr>
+        <w:t>ReadTypeSize</w:t>
+      </w:r>
+      <w:proofErr w:type="spellEnd"/>
+      <w:r>
+        <w:rPr>
+          <w:rStyle w:val="code-line-content"/>
+        </w:rPr>
+        <w:t xml:space="preserve"> = 1; </w:t>
       </w:r>
       <w:r>
         <w:rPr>
@@ -7227,7 +8644,21 @@
         <w:rPr>
           <w:rStyle w:val="code-line-content"/>
         </w:rPr>
-        <w:t>: assert(0);</w:t>
+        <w:t xml:space="preserve">: </w:t>
+      </w:r>
+      <w:proofErr w:type="gramStart"/>
+      <w:r>
+        <w:rPr>
+          <w:rStyle w:val="code-line-content"/>
+        </w:rPr>
+        <w:t>assert(</w:t>
+      </w:r>
+      <w:proofErr w:type="gramEnd"/>
+      <w:r>
+        <w:rPr>
+          <w:rStyle w:val="code-line-content"/>
+        </w:rPr>
+        <w:t>0);</w:t>
       </w:r>
     </w:p>
     <w:p>
@@ -7259,11 +8690,27 @@
           <w:rStyle w:val="code-line-content"/>
         </w:rPr>
       </w:pPr>
-      <w:r>
-        <w:rPr>
-          <w:rStyle w:val="code-line-content"/>
-        </w:rPr>
-        <w:t>std::vector&lt;</w:t>
+      <w:proofErr w:type="spellStart"/>
+      <w:proofErr w:type="gramStart"/>
+      <w:r>
+        <w:rPr>
+          <w:rStyle w:val="code-line-content"/>
+        </w:rPr>
+        <w:t>std</w:t>
+      </w:r>
+      <w:proofErr w:type="spellEnd"/>
+      <w:r>
+        <w:rPr>
+          <w:rStyle w:val="code-line-content"/>
+        </w:rPr>
+        <w:t>::</w:t>
+      </w:r>
+      <w:proofErr w:type="gramEnd"/>
+      <w:r>
+        <w:rPr>
+          <w:rStyle w:val="code-line-content"/>
+        </w:rPr>
+        <w:t>vector&lt;</w:t>
       </w:r>
       <w:r>
         <w:rPr>
@@ -7286,11 +8733,47 @@
           <w:rStyle w:val="code-line-content"/>
         </w:rPr>
       </w:pPr>
-      <w:r>
-        <w:rPr>
-          <w:rStyle w:val="code-line-content"/>
-        </w:rPr>
-        <w:t>Pixels.resize(components(ReadFormat) * ReadTypeSize * Width * Height);</w:t>
+      <w:proofErr w:type="spellStart"/>
+      <w:r>
+        <w:rPr>
+          <w:rStyle w:val="code-line-content"/>
+        </w:rPr>
+        <w:t>Pixels.resize</w:t>
+      </w:r>
+      <w:proofErr w:type="spellEnd"/>
+      <w:r>
+        <w:rPr>
+          <w:rStyle w:val="code-line-content"/>
+        </w:rPr>
+        <w:t>(components(</w:t>
+      </w:r>
+      <w:proofErr w:type="spellStart"/>
+      <w:r>
+        <w:rPr>
+          <w:rStyle w:val="code-line-content"/>
+        </w:rPr>
+        <w:t>ReadFormat</w:t>
+      </w:r>
+      <w:proofErr w:type="spellEnd"/>
+      <w:r>
+        <w:rPr>
+          <w:rStyle w:val="code-line-content"/>
+        </w:rPr>
+        <w:t xml:space="preserve">) * </w:t>
+      </w:r>
+      <w:proofErr w:type="spellStart"/>
+      <w:r>
+        <w:rPr>
+          <w:rStyle w:val="code-line-content"/>
+        </w:rPr>
+        <w:t>ReadTypeSize</w:t>
+      </w:r>
+      <w:proofErr w:type="spellEnd"/>
+      <w:r>
+        <w:rPr>
+          <w:rStyle w:val="code-line-content"/>
+        </w:rPr>
+        <w:t xml:space="preserve"> * Width * Height);</w:t>
       </w:r>
     </w:p>
     <w:p>
@@ -7308,11 +8791,55 @@
           <w:rStyle w:val="code-line-content"/>
         </w:rPr>
       </w:pPr>
-      <w:r>
-        <w:rPr>
-          <w:rStyle w:val="code-line-content"/>
-        </w:rPr>
-        <w:t>glReadPixels(0, 0, Width, Height, ReadFormat, ReadType, &amp;Pixels[0]);</w:t>
+      <w:proofErr w:type="spellStart"/>
+      <w:proofErr w:type="gramStart"/>
+      <w:r>
+        <w:rPr>
+          <w:rStyle w:val="code-line-content"/>
+        </w:rPr>
+        <w:t>glReadPixels</w:t>
+      </w:r>
+      <w:proofErr w:type="spellEnd"/>
+      <w:r>
+        <w:rPr>
+          <w:rStyle w:val="code-line-content"/>
+        </w:rPr>
+        <w:t>(</w:t>
+      </w:r>
+      <w:proofErr w:type="gramEnd"/>
+      <w:r>
+        <w:rPr>
+          <w:rStyle w:val="code-line-content"/>
+        </w:rPr>
+        <w:t xml:space="preserve">0, 0, Width, Height, </w:t>
+      </w:r>
+      <w:proofErr w:type="spellStart"/>
+      <w:r>
+        <w:rPr>
+          <w:rStyle w:val="code-line-content"/>
+        </w:rPr>
+        <w:t>ReadFormat</w:t>
+      </w:r>
+      <w:proofErr w:type="spellEnd"/>
+      <w:r>
+        <w:rPr>
+          <w:rStyle w:val="code-line-content"/>
+        </w:rPr>
+        <w:t xml:space="preserve">, </w:t>
+      </w:r>
+      <w:proofErr w:type="spellStart"/>
+      <w:r>
+        <w:rPr>
+          <w:rStyle w:val="code-line-content"/>
+        </w:rPr>
+        <w:t>ReadType</w:t>
+      </w:r>
+      <w:proofErr w:type="spellEnd"/>
+      <w:r>
+        <w:rPr>
+          <w:rStyle w:val="code-line-content"/>
+        </w:rPr>
+        <w:t>, &amp;Pixels[0]);</w:t>
       </w:r>
     </w:p>
     <w:p>
@@ -7331,7 +8858,21 @@
         <w:rPr>
           <w:rStyle w:val="SubtleEmphasis"/>
         </w:rPr>
-        <w:t>: OpenGL ES 2.0 and OpenGL 4.1 color read format</w:t>
+        <w:t xml:space="preserve">: OpenGL ES 2.0 and OpenGL 4.1 </w:t>
+      </w:r>
+      <w:proofErr w:type="spellStart"/>
+      <w:r>
+        <w:rPr>
+          <w:rStyle w:val="SubtleEmphasis"/>
+        </w:rPr>
+        <w:t>color</w:t>
+      </w:r>
+      <w:proofErr w:type="spellEnd"/>
+      <w:r>
+        <w:rPr>
+          <w:rStyle w:val="SubtleEmphasis"/>
+        </w:rPr>
+        <w:t xml:space="preserve"> read format</w:t>
       </w:r>
     </w:p>
     <w:p>
@@ -7412,12 +8953,26 @@
         <w:rPr>
           <w:color w:val="auto"/>
         </w:rPr>
-        <w:t xml:space="preserve">and WebGL 1.0 </w:t>
-      </w:r>
+        <w:t xml:space="preserve">and </w:t>
+      </w:r>
+      <w:proofErr w:type="spellStart"/>
       <w:r>
         <w:rPr>
           <w:color w:val="auto"/>
         </w:rPr>
+        <w:t>WebGL</w:t>
+      </w:r>
+      <w:proofErr w:type="spellEnd"/>
+      <w:r>
+        <w:rPr>
+          <w:color w:val="auto"/>
+        </w:rPr>
+        <w:t xml:space="preserve"> 1.0 </w:t>
+      </w:r>
+      <w:r>
+        <w:rPr>
+          <w:color w:val="auto"/>
+        </w:rPr>
         <w:t>implementations</w:t>
       </w:r>
     </w:p>
@@ -7447,767 +9002,57 @@
     <w:p>
       <w:pPr>
         <w:pStyle w:val="ListParagraph"/>
-      </w:pPr>
-      <w:r>
-        <w:t xml:space="preserve">NVIDIA ES drivers (353.12) </w:t>
-      </w:r>
-      <w:r>
-        <w:t xml:space="preserve">ignore the fact that OpenGL ES 3.0 isn’t backward compatible with OpenGL ES 2.0 returning  </w:t>
-      </w:r>
-      <w:r>
-        <w:rPr>
-          <w:rStyle w:val="codeword0"/>
-        </w:rPr>
-        <w:t>GL_HALF_FLOAT</w:t>
-      </w:r>
-      <w:r>
-        <w:rPr>
-          <w:rStyle w:val="codeword0"/>
-        </w:rPr>
-        <w:t xml:space="preserve"> </w:t>
-      </w:r>
-      <w:r>
-        <w:t xml:space="preserve">while the OpenGL program expects </w:t>
-      </w:r>
-      <w:r>
-        <w:rPr>
-          <w:rStyle w:val="codeword0"/>
-        </w:rPr>
-        <w:t>GL_HALF_FLOAT_</w:t>
-      </w:r>
-      <w:r>
-        <w:rPr>
-          <w:rStyle w:val="codeword0"/>
-        </w:rPr>
-        <w:t>OES</w:t>
-      </w:r>
-    </w:p>
-    <w:p>
-      <w:pPr>
-        <w:pStyle w:val="Heading1"/>
-      </w:pPr>
-      <w:r>
-        <w:br w:type="page"/>
-      </w:r>
-      <w:bookmarkStart w:id="21" w:name="_Toc453459035"/>
-      <w:r>
-        <w:lastRenderedPageBreak/>
-        <w:t>7. Timer query</w:t>
-      </w:r>
-      <w:bookmarkEnd w:id="21"/>
-    </w:p>
-    <w:p>
-      <w:pPr>
-        <w:jc w:val="left"/>
-        <w:rPr>
-          <w:rFonts w:ascii="Cambria" w:eastAsia="Droid Serif" w:hAnsi="Cambria" w:cs="Droid Serif"/>
-          <w:b/>
-          <w:bCs/>
-          <w:color w:val="FF7F00"/>
-          <w:sz w:val="28"/>
-          <w:szCs w:val="48"/>
-        </w:rPr>
-      </w:pPr>
-      <w:r>
-        <w:br w:type="page"/>
-      </w:r>
-    </w:p>
-    <w:p>
-      <w:pPr>
-        <w:pStyle w:val="Heading1"/>
-      </w:pPr>
-      <w:bookmarkStart w:id="22" w:name="_Toc453459036"/>
-      <w:r>
-        <w:lastRenderedPageBreak/>
-        <w:t>Ideas</w:t>
-      </w:r>
-      <w:bookmarkEnd w:id="22"/>
-    </w:p>
-    <w:p>
-      <w:pPr>
-        <w:pStyle w:val="Heading2"/>
-        <w:rPr>
-          <w:rStyle w:val="Hyperlink"/>
-          <w:color w:val="auto"/>
-          <w:u w:val="none"/>
-          <w:lang w:val="en-US"/>
-        </w:rPr>
-      </w:pPr>
-      <w:bookmarkStart w:id="23" w:name="_Toc453459037"/>
-      <w:r>
-        <w:rPr>
-          <w:lang w:val="en-US"/>
-        </w:rPr>
-        <w:t>1.</w:t>
-      </w:r>
-      <w:r>
-        <w:rPr>
-          <w:lang w:val="en-US"/>
-        </w:rPr>
-        <w:t>5</w:t>
-      </w:r>
-      <w:r>
-        <w:rPr>
-          <w:lang w:val="en-US"/>
-        </w:rPr>
-        <w:t xml:space="preserve">. </w:t>
-      </w:r>
-      <w:hyperlink r:id="rId52" w:history="1">
-        <w:r>
-          <w:rPr>
-            <w:rStyle w:val="Hyperlink"/>
-            <w:color w:val="auto"/>
-            <w:u w:val="none"/>
-            <w:lang w:val="en-US"/>
-          </w:rPr>
-          <w:t>Texture</w:t>
-        </w:r>
-      </w:hyperlink>
-      <w:r>
-        <w:rPr>
-          <w:rStyle w:val="Hyperlink"/>
-          <w:color w:val="auto"/>
-          <w:u w:val="none"/>
-          <w:lang w:val="en-US"/>
-        </w:rPr>
-        <w:t xml:space="preserve"> </w:t>
-      </w:r>
-      <w:r>
-        <w:rPr>
-          <w:rStyle w:val="Hyperlink"/>
-          <w:color w:val="auto"/>
-          <w:u w:val="none"/>
-          <w:lang w:val="en-US"/>
-        </w:rPr>
-        <w:t>16 bit norm</w:t>
-      </w:r>
-      <w:r>
-        <w:rPr>
-          <w:rStyle w:val="Hyperlink"/>
-          <w:color w:val="auto"/>
-          <w:u w:val="none"/>
-          <w:lang w:val="en-US"/>
-        </w:rPr>
-        <w:t xml:space="preserve"> formats</w:t>
-      </w:r>
-      <w:bookmarkEnd w:id="23"/>
-    </w:p>
-    <w:p>
-      <w:pPr>
-        <w:pStyle w:val="Heading2"/>
-        <w:rPr>
-          <w:rStyle w:val="Hyperlink"/>
-          <w:color w:val="auto"/>
-          <w:u w:val="none"/>
-          <w:lang w:val="en-US"/>
-        </w:rPr>
-      </w:pPr>
-      <w:bookmarkStart w:id="24" w:name="_Toc453459038"/>
-      <w:r>
-        <w:rPr>
-          <w:lang w:val="en-US"/>
-        </w:rPr>
-        <w:t>1.</w:t>
-      </w:r>
-      <w:r>
-        <w:rPr>
-          <w:lang w:val="en-US"/>
-        </w:rPr>
-        <w:t>6</w:t>
-      </w:r>
-      <w:r>
-        <w:rPr>
-          <w:lang w:val="en-US"/>
-        </w:rPr>
-        <w:t xml:space="preserve">. </w:t>
-      </w:r>
-      <w:hyperlink r:id="rId53" w:history="1">
-        <w:r>
-          <w:rPr>
-            <w:rStyle w:val="Hyperlink"/>
-            <w:color w:val="auto"/>
-            <w:u w:val="none"/>
-            <w:lang w:val="en-US"/>
-          </w:rPr>
-          <w:t>Texture</w:t>
-        </w:r>
-      </w:hyperlink>
-      <w:r>
-        <w:rPr>
-          <w:rStyle w:val="Hyperlink"/>
-          <w:color w:val="auto"/>
-          <w:u w:val="none"/>
-          <w:lang w:val="en-US"/>
-        </w:rPr>
-        <w:t xml:space="preserve"> </w:t>
-      </w:r>
-      <w:r>
-        <w:rPr>
-          <w:rStyle w:val="Hyperlink"/>
-          <w:color w:val="auto"/>
-          <w:u w:val="none"/>
-          <w:lang w:val="en-US"/>
-        </w:rPr>
-        <w:t>float</w:t>
-      </w:r>
-      <w:r>
-        <w:rPr>
-          <w:rStyle w:val="Hyperlink"/>
-          <w:color w:val="auto"/>
-          <w:u w:val="none"/>
-          <w:lang w:val="en-US"/>
-        </w:rPr>
-        <w:t xml:space="preserve"> </w:t>
-      </w:r>
-      <w:r>
-        <w:rPr>
-          <w:rStyle w:val="Hyperlink"/>
-          <w:color w:val="auto"/>
-          <w:u w:val="none"/>
-          <w:lang w:val="en-US"/>
-        </w:rPr>
-        <w:t>and half filtering</w:t>
-      </w:r>
-      <w:bookmarkEnd w:id="24"/>
-    </w:p>
-    <w:p>
-      <w:pPr>
-        <w:pStyle w:val="Heading2"/>
-        <w:rPr>
-          <w:lang w:val="fr-FR"/>
-        </w:rPr>
-      </w:pPr>
-      <w:bookmarkStart w:id="25" w:name="_Toc453459039"/>
-      <w:r>
-        <w:rPr>
-          <w:lang w:val="fr-FR"/>
-        </w:rPr>
-        <w:t>1.</w:t>
-      </w:r>
-      <w:r>
-        <w:rPr>
-          <w:lang w:val="fr-FR"/>
-        </w:rPr>
-        <w:t>7</w:t>
-      </w:r>
-      <w:r>
-        <w:rPr>
-          <w:lang w:val="fr-FR"/>
-        </w:rPr>
-        <w:t xml:space="preserve">. </w:t>
-      </w:r>
-      <w:hyperlink r:id="rId54" w:history="1">
-        <w:r>
-          <w:rPr>
-            <w:rStyle w:val="Hyperlink"/>
-            <w:color w:val="auto"/>
-            <w:u w:val="none"/>
-            <w:lang w:val="fr-FR"/>
-          </w:rPr>
-          <w:t>ETC</w:t>
-        </w:r>
-      </w:hyperlink>
-      <w:r>
-        <w:rPr>
-          <w:rStyle w:val="Hyperlink"/>
-          <w:color w:val="auto"/>
-          <w:u w:val="none"/>
-          <w:lang w:val="fr-FR"/>
-        </w:rPr>
-        <w:t xml:space="preserve"> texture </w:t>
-      </w:r>
-      <w:r>
-        <w:rPr>
-          <w:rStyle w:val="Hyperlink"/>
-          <w:color w:val="auto"/>
-          <w:u w:val="none"/>
-          <w:lang w:val="fr-FR"/>
-        </w:rPr>
-        <w:t>formats</w:t>
-      </w:r>
-      <w:bookmarkEnd w:id="25"/>
-    </w:p>
-    <w:p>
-      <w:pPr>
-        <w:pStyle w:val="Heading2"/>
-        <w:rPr>
-          <w:lang w:val="en-US"/>
-        </w:rPr>
-      </w:pPr>
-      <w:bookmarkStart w:id="26" w:name="_Toc453459040"/>
-      <w:r>
-        <w:rPr>
-          <w:lang w:val="en-US"/>
-        </w:rPr>
-        <w:t>1.</w:t>
-      </w:r>
-      <w:r>
-        <w:rPr>
-          <w:lang w:val="en-US"/>
-        </w:rPr>
-        <w:t>11</w:t>
-      </w:r>
-      <w:r>
-        <w:rPr>
-          <w:lang w:val="en-US"/>
-        </w:rPr>
-        <w:t xml:space="preserve">. Seamless cubemap </w:t>
-      </w:r>
-      <w:hyperlink r:id="rId55" w:history="1">
-        <w:r>
-          <w:rPr>
-            <w:rStyle w:val="Hyperlink"/>
-            <w:color w:val="auto"/>
-            <w:u w:val="none"/>
-            <w:lang w:val="en-US"/>
-          </w:rPr>
-          <w:t>texture</w:t>
-        </w:r>
-        <w:bookmarkEnd w:id="26"/>
-      </w:hyperlink>
-    </w:p>
-    <w:p>
-      <w:pPr>
-        <w:pStyle w:val="Heading2"/>
-        <w:rPr>
-          <w:lang w:val="en-US"/>
-        </w:rPr>
-      </w:pPr>
-      <w:bookmarkStart w:id="27" w:name="_Toc453459041"/>
-      <w:r>
-        <w:rPr>
-          <w:lang w:val="en-US"/>
-        </w:rPr>
-        <w:t>1.1</w:t>
-      </w:r>
-      <w:r>
-        <w:rPr>
-          <w:lang w:val="en-US"/>
-        </w:rPr>
-        <w:t>2</w:t>
-      </w:r>
-      <w:r>
-        <w:rPr>
-          <w:lang w:val="en-US"/>
-        </w:rPr>
-        <w:t xml:space="preserve">. </w:t>
-      </w:r>
-      <w:r>
-        <w:rPr>
-          <w:lang w:val="en-US"/>
-        </w:rPr>
-        <w:t>Non power of two texture</w:t>
-      </w:r>
-      <w:bookmarkEnd w:id="27"/>
-    </w:p>
-    <w:p>
-      <w:pPr>
-        <w:pStyle w:val="Heading1"/>
-      </w:pPr>
-      <w:bookmarkStart w:id="28" w:name="_Toc453459042"/>
-      <w:r>
-        <w:t xml:space="preserve">2. </w:t>
-      </w:r>
-      <w:r>
-        <w:t>Buffer differences</w:t>
-      </w:r>
-      <w:bookmarkEnd w:id="28"/>
-    </w:p>
-    <w:p>
-      <w:pPr>
-        <w:pStyle w:val="Heading2"/>
-        <w:rPr>
-          <w:lang w:val="en-US"/>
-        </w:rPr>
-      </w:pPr>
-      <w:bookmarkStart w:id="29" w:name="_Toc453459043"/>
-      <w:r>
-        <w:t>2.1.</w:t>
-      </w:r>
-      <w:r>
-        <w:rPr>
-          <w:lang w:val="en-US"/>
-        </w:rPr>
-        <w:t xml:space="preserve"> </w:t>
-      </w:r>
-      <w:r>
-        <w:rPr>
-          <w:lang w:val="en-US"/>
-        </w:rPr>
-        <w:t>Buffer target</w:t>
-      </w:r>
-      <w:bookmarkEnd w:id="29"/>
-    </w:p>
-    <w:p>
-      <w:pPr>
-        <w:pStyle w:val="Heading2"/>
-        <w:rPr>
-          <w:lang w:val="en-US"/>
-        </w:rPr>
-      </w:pPr>
-      <w:bookmarkStart w:id="30" w:name="_Toc453459044"/>
-      <w:r>
-        <w:t>2.2.</w:t>
-      </w:r>
-      <w:r>
-        <w:rPr>
-          <w:lang w:val="en-US"/>
-        </w:rPr>
-        <w:t xml:space="preserve"> </w:t>
-      </w:r>
-      <w:r>
-        <w:rPr>
-          <w:lang w:val="en-US"/>
-        </w:rPr>
-        <w:t>Mapped buffer</w:t>
-      </w:r>
-      <w:bookmarkEnd w:id="30"/>
-    </w:p>
-    <w:p>
-      <w:pPr>
-        <w:pStyle w:val="Heading1"/>
-      </w:pPr>
-      <w:bookmarkStart w:id="31" w:name="_Toc453459045"/>
-      <w:r>
-        <w:t>3</w:t>
-      </w:r>
-      <w:r>
-        <w:t xml:space="preserve">. </w:t>
-      </w:r>
-      <w:r>
-        <w:t>Framebuffer differences</w:t>
-      </w:r>
-      <w:bookmarkEnd w:id="31"/>
-    </w:p>
-    <w:p>
-      <w:pPr>
-        <w:pStyle w:val="Heading2"/>
-      </w:pPr>
-      <w:bookmarkStart w:id="32" w:name="_Toc453459046"/>
-      <w:r>
-        <w:t>3.</w:t>
-      </w:r>
-      <w:r>
-        <w:t>1. glDrawBuffer</w:t>
-      </w:r>
-      <w:bookmarkEnd w:id="32"/>
-    </w:p>
-    <w:p>
-      <w:pPr>
-        <w:pStyle w:val="Heading2"/>
-      </w:pPr>
-      <w:bookmarkStart w:id="33" w:name="_Toc453459047"/>
-      <w:r>
-        <w:t>3</w:t>
-      </w:r>
-      <w:r>
-        <w:t>.2. glDrawBuffer(GL_NONE)</w:t>
-      </w:r>
-      <w:bookmarkEnd w:id="33"/>
-    </w:p>
-    <w:p>
-      <w:pPr>
-        <w:pStyle w:val="Heading2"/>
-      </w:pPr>
-      <w:bookmarkStart w:id="34" w:name="_Toc453459048"/>
-      <w:r>
-        <w:t>3</w:t>
-      </w:r>
-      <w:r>
-        <w:t>.3. glDrawBuffers(1, &amp;GL_BACK)</w:t>
-      </w:r>
-      <w:bookmarkEnd w:id="34"/>
-    </w:p>
-    <w:p>
-      <w:pPr>
-        <w:pStyle w:val="Heading2"/>
-      </w:pPr>
-      <w:bookmarkStart w:id="35" w:name="_Toc453459049"/>
-      <w:r>
-        <w:t>3.4. GL_DEPTH_STENCIL_ATTACHMENT</w:t>
-      </w:r>
-      <w:bookmarkEnd w:id="35"/>
-    </w:p>
-    <w:p>
-      <w:pPr>
-        <w:pStyle w:val="Heading2"/>
-      </w:pPr>
-      <w:bookmarkStart w:id="36" w:name="_Toc453459050"/>
-      <w:r>
-        <w:t xml:space="preserve">3.5. </w:t>
-      </w:r>
-      <w:r>
-        <w:t>Framebuffer read</w:t>
-      </w:r>
-      <w:bookmarkEnd w:id="36"/>
-    </w:p>
-    <w:p>
-      <w:pPr>
-        <w:pStyle w:val="Heading2"/>
-      </w:pPr>
-      <w:bookmarkStart w:id="37" w:name="_Toc453459051"/>
-      <w:r>
-        <w:t>3.</w:t>
-      </w:r>
-      <w:r>
-        <w:t>6</w:t>
-      </w:r>
-      <w:r>
-        <w:t xml:space="preserve">. </w:t>
-      </w:r>
-      <w:r>
-        <w:t>Framebuffer sRGB enable</w:t>
-      </w:r>
-      <w:bookmarkEnd w:id="37"/>
-    </w:p>
-    <w:p>
-      <w:pPr>
-        <w:pStyle w:val="Heading2"/>
-      </w:pPr>
-      <w:bookmarkStart w:id="38" w:name="_Toc453459052"/>
-      <w:r>
-        <w:t>3.7. sRGB texture format support</w:t>
-      </w:r>
-      <w:bookmarkEnd w:id="38"/>
-    </w:p>
-    <w:p>
-      <w:pPr>
-        <w:pStyle w:val="Heading2"/>
-      </w:pPr>
-      <w:bookmarkStart w:id="39" w:name="_Toc453459053"/>
-      <w:r>
-        <w:t>3.</w:t>
-      </w:r>
-      <w:r>
-        <w:t>8</w:t>
-      </w:r>
-      <w:r>
-        <w:t xml:space="preserve">. </w:t>
-      </w:r>
-      <w:r>
-        <w:t>Rendering to float textures</w:t>
-      </w:r>
-      <w:bookmarkEnd w:id="39"/>
-    </w:p>
-    <w:p>
-      <w:pPr>
-        <w:pStyle w:val="Heading2"/>
-      </w:pPr>
-      <w:bookmarkStart w:id="40" w:name="_Toc453459054"/>
-      <w:r>
-        <w:t>3.</w:t>
-      </w:r>
-      <w:r>
-        <w:t>9</w:t>
-      </w:r>
-      <w:r>
-        <w:t xml:space="preserve">. </w:t>
-      </w:r>
-      <w:r>
-        <w:t>Invalidate framebuffer</w:t>
-      </w:r>
-      <w:bookmarkEnd w:id="40"/>
-    </w:p>
-    <w:p>
-      <w:pPr>
-        <w:pStyle w:val="Heading1"/>
-      </w:pPr>
-      <w:bookmarkStart w:id="41" w:name="_Toc453459055"/>
-      <w:r>
-        <w:t>4</w:t>
-      </w:r>
-      <w:r>
-        <w:t xml:space="preserve">. </w:t>
-      </w:r>
-      <w:r>
-        <w:t>Shader differences</w:t>
-      </w:r>
-      <w:bookmarkEnd w:id="41"/>
-    </w:p>
-    <w:p>
-      <w:pPr>
-        <w:pStyle w:val="Heading2"/>
-      </w:pPr>
-      <w:bookmarkStart w:id="42" w:name="_Toc453459056"/>
-      <w:r>
-        <w:lastRenderedPageBreak/>
-        <w:t>4</w:t>
-      </w:r>
-      <w:r>
-        <w:t>.</w:t>
-      </w:r>
-      <w:r>
-        <w:t>1</w:t>
-      </w:r>
-      <w:r>
-        <w:t xml:space="preserve">. </w:t>
-      </w:r>
-      <w:r>
-        <w:t>Precision qualifiers</w:t>
-      </w:r>
-      <w:bookmarkEnd w:id="42"/>
-    </w:p>
-    <w:p>
-      <w:pPr>
-        <w:pStyle w:val="Heading1"/>
-      </w:pPr>
-      <w:bookmarkStart w:id="43" w:name="_Toc453459057"/>
-      <w:r>
-        <w:t>5</w:t>
-      </w:r>
-      <w:r>
-        <w:t xml:space="preserve">. </w:t>
-      </w:r>
-      <w:r>
-        <w:t>Misc differences</w:t>
-      </w:r>
-      <w:bookmarkEnd w:id="43"/>
-    </w:p>
-    <w:p>
-      <w:pPr>
-        <w:pStyle w:val="Heading2"/>
-      </w:pPr>
-      <w:bookmarkStart w:id="44" w:name="_Toc453459058"/>
-      <w:r>
-        <w:t xml:space="preserve">5.1. </w:t>
-      </w:r>
-      <w:r>
-        <w:rPr>
-          <w:highlight w:val="white"/>
-        </w:rPr>
-        <w:t>GL_MAX_VERTEX_UNIFORM_VECTORS</w:t>
-      </w:r>
-      <w:r>
-        <w:t xml:space="preserve"> vs </w:t>
-      </w:r>
-      <w:r>
-        <w:rPr>
-          <w:highlight w:val="white"/>
-        </w:rPr>
-        <w:t>GL_MAX_VERTEX_UNIFORM_COMPONENTS</w:t>
-      </w:r>
-      <w:bookmarkEnd w:id="44"/>
-    </w:p>
-    <w:p>
-      <w:pPr>
-        <w:pStyle w:val="Heading2"/>
-      </w:pPr>
-      <w:bookmarkStart w:id="45" w:name="_Toc453459059"/>
-      <w:r>
-        <w:t>5.</w:t>
-      </w:r>
-      <w:r>
-        <w:t>2</w:t>
-      </w:r>
-      <w:r>
-        <w:t xml:space="preserve">. </w:t>
-      </w:r>
-      <w:r>
-        <w:t>Multiple transform feedback buffers</w:t>
-      </w:r>
-      <w:bookmarkEnd w:id="45"/>
-    </w:p>
-    <w:p>
-      <w:pPr>
-        <w:pStyle w:val="Heading2"/>
-      </w:pPr>
-      <w:bookmarkStart w:id="46" w:name="_Toc453459060"/>
-      <w:r>
-        <w:t>5.</w:t>
-      </w:r>
-      <w:r>
-        <w:t>3</w:t>
-      </w:r>
-      <w:r>
-        <w:t xml:space="preserve">. </w:t>
-      </w:r>
-      <w:r>
-        <w:t>Version and extension queries</w:t>
-      </w:r>
-      <w:bookmarkEnd w:id="46"/>
-    </w:p>
-    <w:p>
-      <w:pPr>
-        <w:pStyle w:val="Heading1"/>
-        <w:rPr>
-          <w:color w:val="auto"/>
-          <w:sz w:val="22"/>
-          <w:szCs w:val="36"/>
-        </w:rPr>
-      </w:pPr>
-      <w:bookmarkStart w:id="47" w:name="_Toc453459061"/>
-      <w:r>
-        <w:t>6</w:t>
-      </w:r>
-      <w:r>
-        <w:t xml:space="preserve">. </w:t>
-      </w:r>
-      <w:r>
-        <w:t>Window system differences</w:t>
-      </w:r>
-      <w:bookmarkEnd w:id="47"/>
-    </w:p>
-    <w:p>
-      <w:pPr>
-        <w:pStyle w:val="Heading1"/>
-      </w:pPr>
-      <w:bookmarkStart w:id="48" w:name="_Toc453459062"/>
-      <w:r>
-        <w:t>5</w:t>
-      </w:r>
-      <w:r>
-        <w:t xml:space="preserve">. </w:t>
-      </w:r>
-      <w:r>
-        <w:t>Blending</w:t>
-      </w:r>
-      <w:bookmarkEnd w:id="48"/>
-    </w:p>
-    <w:p>
-      <w:pPr>
-        <w:pStyle w:val="Heading1"/>
-        <w:rPr>
-          <w:b w:val="0"/>
-          <w:bCs w:val="0"/>
-        </w:rPr>
-      </w:pPr>
-      <w:bookmarkStart w:id="49" w:name="_Toc236677153"/>
-      <w:bookmarkStart w:id="50" w:name="_Toc236677222"/>
-      <w:bookmarkStart w:id="51" w:name="_Toc236677346"/>
-      <w:bookmarkStart w:id="52" w:name="_Toc453459063"/>
-      <w:r>
-        <w:t>Conclusions</w:t>
-      </w:r>
-      <w:bookmarkEnd w:id="49"/>
-      <w:bookmarkEnd w:id="50"/>
-      <w:bookmarkEnd w:id="51"/>
-      <w:bookmarkEnd w:id="52"/>
-    </w:p>
-    <w:p>
-      <w:pPr>
-        <w:pStyle w:val="Heading1"/>
-      </w:pPr>
-      <w:bookmarkStart w:id="53" w:name="_Toc453459064"/>
-      <w:r>
-        <w:t>References</w:t>
-      </w:r>
-      <w:bookmarkEnd w:id="53"/>
-    </w:p>
-    <w:p>
-      <w:pPr>
         <w:rPr>
           <w:rFonts w:ascii="Droid Sans" w:eastAsia="Droid Sans" w:hAnsi="Droid Sans" w:cs="Droid Sans"/>
           <w:color w:val="auto"/>
         </w:rPr>
       </w:pPr>
-    </w:p>
-    <w:p>
-      <w:pPr>
-        <w:rPr>
-          <w:rFonts w:ascii="Droid Sans" w:eastAsia="Droid Sans" w:hAnsi="Droid Sans" w:cs="Droid Sans"/>
-          <w:color w:val="auto"/>
-        </w:rPr>
-      </w:pPr>
+      <w:r>
+        <w:t xml:space="preserve">NVIDIA ES drivers (353.12) </w:t>
+      </w:r>
+      <w:r>
+        <w:t xml:space="preserve">ignore the fact that OpenGL ES 3.0 isn’t backward compatible with OpenGL ES 2.0 </w:t>
+      </w:r>
+      <w:proofErr w:type="gramStart"/>
+      <w:r>
+        <w:t xml:space="preserve">returning  </w:t>
+      </w:r>
+      <w:r>
+        <w:rPr>
+          <w:rStyle w:val="codeword0"/>
+        </w:rPr>
+        <w:t>GL</w:t>
+      </w:r>
+      <w:proofErr w:type="gramEnd"/>
+      <w:r>
+        <w:rPr>
+          <w:rStyle w:val="codeword0"/>
+        </w:rPr>
+        <w:t>_HALF_FLOAT</w:t>
+      </w:r>
+      <w:r>
+        <w:rPr>
+          <w:rStyle w:val="codeword0"/>
+        </w:rPr>
+        <w:t xml:space="preserve"> </w:t>
+      </w:r>
+      <w:r>
+        <w:t xml:space="preserve">while the OpenGL program expects </w:t>
+      </w:r>
+      <w:r>
+        <w:rPr>
+          <w:rStyle w:val="codeword0"/>
+        </w:rPr>
+        <w:t>GL_HALF_FLOAT_</w:t>
+      </w:r>
+      <w:r>
+        <w:rPr>
+          <w:rStyle w:val="codeword0"/>
+        </w:rPr>
+        <w:t>OES</w:t>
+      </w:r>
+      <w:bookmarkStart w:id="20" w:name="_GoBack"/>
+      <w:bookmarkEnd w:id="20"/>
     </w:p>
     <w:sectPr>
       <w:pgSz w:w="12240" w:h="15840"/>
@@ -10104,7 +10949,7 @@
 </file>
 
 <file path=customXml/itemProps1.xml><?xml version="1.0" encoding="utf-8"?>
-<ds:datastoreItem xmlns:ds="http://schemas.openxmlformats.org/officeDocument/2006/customXml" ds:itemID="{48AB2574-04C1-334F-B407-4185DD116D98}">
+<ds:datastoreItem xmlns:ds="http://schemas.openxmlformats.org/officeDocument/2006/customXml" ds:itemID="{8932A767-9DEB-1B44-A3B6-11838608F5A6}">
   <ds:schemaRefs>
     <ds:schemaRef ds:uri="http://schemas.openxmlformats.org/officeDocument/2006/bibliography"/>
   </ds:schemaRefs>

</xml_diff>

<commit_message>
Added item 0 to Effective OpenGL
</commit_message>
<xml_diff>
--- a/doc/Effective OpenGL.docx
+++ b/doc/Effective OpenGL.docx
@@ -88,7 +88,7 @@
         <w:rPr>
           <w:rFonts w:ascii="Droid Sans" w:eastAsia="Droid Sans" w:hAnsi="Droid Sans" w:cs="Droid Sans"/>
         </w:rPr>
-        <w:t>12</w:t>
+        <w:t>19</w:t>
       </w:r>
       <w:r>
         <w:rPr>
@@ -970,7 +970,6 @@
       <w:bookmarkStart w:id="6" w:name="_1._Internal_texture"/>
       <w:bookmarkStart w:id="7" w:name="_1._Internal_texture_1"/>
       <w:bookmarkStart w:id="8" w:name="_Toc453541950"/>
-      <w:bookmarkStart w:id="9" w:name="_GoBack"/>
       <w:bookmarkEnd w:id="6"/>
       <w:bookmarkEnd w:id="7"/>
       <w:r>
@@ -987,15 +986,19 @@
         <w:pStyle w:val="Paragraph"/>
       </w:pPr>
       <w:r>
-        <w:t xml:space="preserve">Initially released on January 1992, OpenGL has a long history which led to many versions; market specific variations such as OpenGL ES in July 2003 and </w:t>
-      </w:r>
-      <w:proofErr w:type="spellStart"/>
-      <w:r>
-        <w:t>WebGL</w:t>
-      </w:r>
-      <w:proofErr w:type="spellEnd"/>
-      <w:r>
-        <w:t xml:space="preserve"> in 2011; backward compatibility breaks such as OpenGL core profile in August 2009; and many </w:t>
+        <w:t xml:space="preserve">Initially released on January 1992, OpenGL has a long history which led to many versions; market specific variations such as OpenGL ES in July 2003 and WebGL in 2011; </w:t>
+      </w:r>
+      <w:r>
+        <w:t xml:space="preserve">a </w:t>
+      </w:r>
+      <w:r>
+        <w:t>backward compatibility</w:t>
+      </w:r>
+      <w:r>
+        <w:t xml:space="preserve"> break with</w:t>
+      </w:r>
+      <w:r>
+        <w:t xml:space="preserve"> OpenGL core profile in August 2009; and many </w:t>
       </w:r>
       <w:r>
         <w:t xml:space="preserve">vendor specifics, multi </w:t>
@@ -1004,11 +1007,380 @@
         <w:t>vendors, standard, and cross API extensions.</w:t>
       </w:r>
     </w:p>
-    <w:bookmarkEnd w:id="9"/>
     <w:p>
       <w:pPr>
         <w:pStyle w:val="Paragraph"/>
       </w:pPr>
+      <w:r>
+        <w:t xml:space="preserve">OpenGL is </w:t>
+      </w:r>
+      <w:r>
+        <w:t xml:space="preserve">massively </w:t>
+      </w:r>
+      <w:r>
+        <w:t>cross platform but it doesn’t mean it comes automagically. Just like C and C++ language</w:t>
+      </w:r>
+      <w:r>
+        <w:t>s</w:t>
+      </w:r>
+      <w:r>
+        <w:t>, it</w:t>
+      </w:r>
+      <w:r>
+        <w:t xml:space="preserve"> allows</w:t>
+      </w:r>
+      <w:r>
+        <w:t xml:space="preserve"> cross platform </w:t>
+      </w:r>
+      <w:r>
+        <w:t xml:space="preserve">support </w:t>
+      </w:r>
+      <w:r>
+        <w:t xml:space="preserve">but we have to work hard </w:t>
+      </w:r>
+      <w:r>
+        <w:t>for it. T</w:t>
+      </w:r>
+      <w:r>
+        <w:t>he</w:t>
+      </w:r>
+      <w:r>
+        <w:t xml:space="preserve"> amount of work depends on the range of </w:t>
+      </w:r>
+      <w:r>
+        <w:t xml:space="preserve">the </w:t>
+      </w:r>
+      <w:r>
+        <w:t>application targeted market. Across vendors? Eg</w:t>
+      </w:r>
+      <w:r>
+        <w:t>:</w:t>
+      </w:r>
+      <w:r>
+        <w:t xml:space="preserve"> </w:t>
+      </w:r>
+      <w:r>
+        <w:t>A</w:t>
+      </w:r>
+      <w:r>
+        <w:t>cross AMD</w:t>
+      </w:r>
+      <w:r>
+        <w:t>, ARM</w:t>
+      </w:r>
+      <w:r>
+        <w:t xml:space="preserve">, </w:t>
+      </w:r>
+      <w:r>
+        <w:t xml:space="preserve">Intel, </w:t>
+      </w:r>
+      <w:r>
+        <w:t>NVIDIA</w:t>
+      </w:r>
+      <w:r>
+        <w:t>, PowerVR</w:t>
+      </w:r>
+      <w:r>
+        <w:t xml:space="preserve"> </w:t>
+      </w:r>
+      <w:r>
+        <w:t>and</w:t>
+      </w:r>
+      <w:r>
+        <w:t xml:space="preserve"> Qualcomm</w:t>
+      </w:r>
+      <w:r>
+        <w:t xml:space="preserve"> GPUs</w:t>
+      </w:r>
+      <w:r>
+        <w:t xml:space="preserve">. </w:t>
+      </w:r>
+      <w:r>
+        <w:t>Across hardware generations? Eg</w:t>
+      </w:r>
+      <w:r>
+        <w:t>: Tesla, Fermi, Kepler, Maxwell and</w:t>
+      </w:r>
+      <w:r>
+        <w:t xml:space="preserve"> Pascal</w:t>
+      </w:r>
+      <w:r>
+        <w:t xml:space="preserve"> architectures</w:t>
+      </w:r>
+      <w:r>
+        <w:t xml:space="preserve">. </w:t>
+      </w:r>
+      <w:r>
+        <w:t xml:space="preserve">Across platforms? Eg: </w:t>
+      </w:r>
+      <w:r>
+        <w:t>macOS</w:t>
+      </w:r>
+      <w:r>
+        <w:t xml:space="preserve">, Linux and Windows or Android and iOS. Across languages? Eg: C with OpenGL ES and Javascript with WebGL. </w:t>
+      </w:r>
+    </w:p>
+    <w:p>
+      <w:pPr>
+        <w:pStyle w:val="Paragraph"/>
+      </w:pPr>
+      <w:r>
+        <w:t xml:space="preserve">Before the early 90s, vendor specific graphics APIs were the norm. </w:t>
+      </w:r>
+      <w:r>
+        <w:t>However, t</w:t>
+      </w:r>
+      <w:r>
+        <w:t>hese days</w:t>
+      </w:r>
+      <w:r>
+        <w:t>,</w:t>
+      </w:r>
+      <w:r>
+        <w:t xml:space="preserve"> vendor specific graphics APIs are essentially </w:t>
+      </w:r>
+      <w:r>
+        <w:t xml:space="preserve">either business decisions. For example, in my opinion, Metal is design to lock developers to </w:t>
+      </w:r>
+      <w:r>
+        <w:t xml:space="preserve">the </w:t>
+      </w:r>
+      <w:r>
+        <w:t xml:space="preserve">Apple ecosystem </w:t>
+      </w:r>
+      <w:r>
+        <w:t>and</w:t>
+      </w:r>
+      <w:r>
+        <w:t xml:space="preserve"> DirectX 12 is a tool to force users to upgrade to Windows 10.</w:t>
+      </w:r>
+      <w:r>
+        <w:t xml:space="preserve"> </w:t>
+      </w:r>
+      <w:r>
+        <w:t xml:space="preserve">Only in rare </w:t>
+      </w:r>
+      <w:r>
+        <w:t xml:space="preserve">cases, </w:t>
+      </w:r>
+      <w:r>
+        <w:t xml:space="preserve">such as </w:t>
+      </w:r>
+      <w:r>
+        <w:t>Playstation libgnm</w:t>
+      </w:r>
+      <w:r>
+        <w:t>,</w:t>
+      </w:r>
+      <w:r>
+        <w:t xml:space="preserve"> </w:t>
+      </w:r>
+      <w:r>
+        <w:t>vendor</w:t>
+      </w:r>
+      <w:r>
+        <w:t xml:space="preserve"> specific graphics APIs are </w:t>
+      </w:r>
+      <w:r>
+        <w:t xml:space="preserve">actually </w:t>
+      </w:r>
+      <w:r>
+        <w:t>designed for</w:t>
+      </w:r>
+      <w:r>
+        <w:t xml:space="preserve"> the purpose of providing</w:t>
+      </w:r>
+      <w:r>
+        <w:t xml:space="preserve"> better performance</w:t>
+      </w:r>
+      <w:r>
+        <w:t>.</w:t>
+      </w:r>
+      <w:r>
+        <w:t xml:space="preserve"> </w:t>
+      </w:r>
+    </w:p>
+    <w:p>
+      <w:pPr>
+        <w:pStyle w:val="Paragraph"/>
+      </w:pPr>
+      <w:r>
+        <w:t xml:space="preserve">A </w:t>
+      </w:r>
+      <w:r>
+        <w:t>consequence of using vendor specific graphics APIs is that the applications are cutting out a pa</w:t>
+      </w:r>
+      <w:r>
+        <w:t>rt of the possible market share</w:t>
+      </w:r>
+      <w:r>
+        <w:t>.</w:t>
+      </w:r>
+      <w:r>
+        <w:t xml:space="preserve"> Metal or </w:t>
+      </w:r>
+      <w:r>
+        <w:t>DirectX</w:t>
+      </w:r>
+      <w:r>
+        <w:t xml:space="preserve"> based software </w:t>
+      </w:r>
+      <w:r>
+        <w:t>won’t</w:t>
+      </w:r>
+      <w:r>
+        <w:t xml:space="preserve"> run on Android or Linux respectively. However, this might be just fine</w:t>
+      </w:r>
+      <w:r>
+        <w:t xml:space="preserve"> for the purpose of the software or the company success</w:t>
+      </w:r>
+      <w:r>
+        <w:t>. For example, PC gaming basically doesn’t exist outside of Windows</w:t>
+      </w:r>
+      <w:r>
+        <w:t>,</w:t>
+      </w:r>
+      <w:r>
+        <w:t xml:space="preserve"> so why bothering using another API than DirectX? Similarly, the </w:t>
+      </w:r>
+      <w:r>
+        <w:t>movie industry is massively dominated by Linux and NVIDIA GPUs so why not using OpenGL like a vendor specific graphics API? Certainly, vendor specific OpenGL extensions are also designed for this purpose.</w:t>
+      </w:r>
+    </w:p>
+    <w:p>
+      <w:pPr>
+        <w:pStyle w:val="Paragraph"/>
+      </w:pPr>
+      <w:r>
+        <w:t xml:space="preserve">In many cases, </w:t>
+      </w:r>
+      <w:r>
+        <w:t xml:space="preserve">the multiplatform design of </w:t>
+      </w:r>
+      <w:r>
+        <w:t xml:space="preserve">OpenGL is just not </w:t>
+      </w:r>
+      <w:r>
+        <w:t>enough as OpenGL support is controlled by the platform vendors. For example, Apple</w:t>
+      </w:r>
+      <w:r>
+        <w:t xml:space="preserve"> develops the </w:t>
+      </w:r>
+      <w:r>
+        <w:t xml:space="preserve">macOS </w:t>
+      </w:r>
+      <w:r>
+        <w:t>Op</w:t>
+      </w:r>
+      <w:r>
+        <w:t>enGL driver</w:t>
+      </w:r>
+      <w:r>
+        <w:t xml:space="preserve"> which </w:t>
+      </w:r>
+      <w:r>
+        <w:t>is</w:t>
+      </w:r>
+      <w:r>
+        <w:t xml:space="preserve"> both </w:t>
+      </w:r>
+      <w:r>
+        <w:t>crippled</w:t>
+      </w:r>
+      <w:r>
+        <w:t xml:space="preserve"> and outdated</w:t>
+      </w:r>
+      <w:r>
+        <w:t>. This result</w:t>
+      </w:r>
+      <w:r>
+        <w:t xml:space="preserve"> in no comput</w:t>
+      </w:r>
+      <w:r>
+        <w:t>e shader available on mac</w:t>
+      </w:r>
+      <w:r>
+        <w:t xml:space="preserve">OS </w:t>
+      </w:r>
+      <w:r>
+        <w:t xml:space="preserve">with OpenGL </w:t>
+      </w:r>
+      <w:r>
+        <w:t>due the support being</w:t>
+      </w:r>
+      <w:r>
+        <w:t xml:space="preserve"> limited to OpenGL 4.1</w:t>
+      </w:r>
+      <w:r>
+        <w:t>.</w:t>
+      </w:r>
+      <w:r>
+        <w:t xml:space="preserve"> The GPU vendors have OpenGL 4.3 drivers with compute support however they can’t make their drivers available on macOS due to Apple control.</w:t>
+      </w:r>
+      <w:r>
+        <w:t xml:space="preserve"> </w:t>
+      </w:r>
+      <w:r>
+        <w:t xml:space="preserve">As a result, </w:t>
+      </w:r>
+      <w:r>
+        <w:t>we have to use Metal on macOS for compute shaders.</w:t>
+      </w:r>
+      <w:r>
+        <w:t xml:space="preserve"> Another example, OpenGL is simply not available on Playstation 4. Last example, drivers are simply not u</w:t>
+      </w:r>
+      <w:r>
+        <w:t>pdated on any Android devices but</w:t>
+      </w:r>
+      <w:r>
+        <w:t xml:space="preserve"> the ones from Google and NVIDIA. Despite, </w:t>
+      </w:r>
+      <w:r>
+        <w:t>new versions of OpenGL ES or new extensions being released, these devices are never going t</w:t>
+      </w:r>
+      <w:r>
+        <w:t>o get the opportunity to expose</w:t>
+      </w:r>
+      <w:r>
+        <w:t xml:space="preserve"> these new features.</w:t>
+      </w:r>
+      <w:r>
+        <w:t xml:space="preserve"> </w:t>
+      </w:r>
+      <w:r>
+        <w:t>For many software, there is just no other choice than supporting multiple graphics APIs.</w:t>
+      </w:r>
+      <w:bookmarkStart w:id="9" w:name="_GoBack"/>
+      <w:bookmarkEnd w:id="9"/>
+    </w:p>
+    <w:p>
+      <w:pPr>
+        <w:pStyle w:val="Paragraph"/>
+      </w:pPr>
+      <w:r>
+        <w:t xml:space="preserve">This document is built </w:t>
+      </w:r>
+      <w:r>
+        <w:t>from experiences with OpenGL to ship cross-platform</w:t>
+      </w:r>
+      <w:r>
+        <w:t xml:space="preserve"> </w:t>
+      </w:r>
+      <w:r>
+        <w:t xml:space="preserve">software. It is designed to assist </w:t>
+      </w:r>
+      <w:r>
+        <w:t>the</w:t>
+      </w:r>
+      <w:r>
+        <w:t xml:space="preserve"> community to use functionalities </w:t>
+      </w:r>
+      <w:r>
+        <w:t xml:space="preserve">where </w:t>
+      </w:r>
+      <w:r>
+        <w:t>we need them.</w:t>
+      </w:r>
     </w:p>
     <w:p>
       <w:pPr>
@@ -1220,48 +1592,17 @@
         </w:rPr>
         <w:t>glTexImage2</w:t>
       </w:r>
-      <w:proofErr w:type="gramStart"/>
       <w:r>
         <w:rPr>
           <w:rStyle w:val="code-line-content"/>
         </w:rPr>
         <w:t>D(</w:t>
       </w:r>
-      <w:proofErr w:type="spellStart"/>
-      <w:proofErr w:type="gramEnd"/>
-      <w:r>
-        <w:rPr>
-          <w:rStyle w:val="code-line-content"/>
-        </w:rPr>
-        <w:t>GLenum</w:t>
-      </w:r>
-      <w:proofErr w:type="spellEnd"/>
-      <w:r>
-        <w:rPr>
-          <w:rStyle w:val="code-line-content"/>
-        </w:rPr>
-        <w:t xml:space="preserve"> target, </w:t>
-      </w:r>
-      <w:proofErr w:type="spellStart"/>
-      <w:r>
-        <w:rPr>
-          <w:rStyle w:val="code-line-content"/>
-        </w:rPr>
-        <w:t>GLint</w:t>
-      </w:r>
-      <w:proofErr w:type="spellEnd"/>
-      <w:r>
-        <w:rPr>
-          <w:rStyle w:val="code-line-content"/>
-        </w:rPr>
-        <w:t xml:space="preserve"> </w:t>
-      </w:r>
-      <w:proofErr w:type="spellStart"/>
-      <w:r>
-        <w:rPr>
-          <w:rStyle w:val="code-line-content"/>
-        </w:rPr>
-        <w:t>level,</w:t>
+      <w:r>
+        <w:rPr>
+          <w:rStyle w:val="code-line-content"/>
+        </w:rPr>
+        <w:t>GLenum target, GLint level,</w:t>
       </w:r>
     </w:p>
     <w:p>
@@ -1271,14 +1612,12 @@
           <w:rStyle w:val="code-line-content"/>
         </w:rPr>
       </w:pPr>
-      <w:proofErr w:type="spellEnd"/>
       <w:r>
         <w:rPr>
           <w:rStyle w:val="code-line-content"/>
         </w:rPr>
         <w:t xml:space="preserve">   </w:t>
       </w:r>
-      <w:proofErr w:type="spellStart"/>
       <w:r>
         <w:rPr>
           <w:rStyle w:val="code-line-content"/>
@@ -1289,16 +1628,8 @@
         <w:rPr>
           <w:rStyle w:val="code-line-content"/>
         </w:rPr>
-        <w:t>int</w:t>
-      </w:r>
-      <w:proofErr w:type="spellEnd"/>
-      <w:r>
-        <w:rPr>
-          <w:rStyle w:val="code-line-content"/>
-        </w:rPr>
-        <w:t xml:space="preserve"> </w:t>
-      </w:r>
-      <w:proofErr w:type="spellStart"/>
+        <w:t xml:space="preserve">int </w:t>
+      </w:r>
       <w:r>
         <w:rPr>
           <w:rStyle w:val="code-line-content"/>
@@ -1306,93 +1637,34 @@
         </w:rPr>
         <w:t>internalformat</w:t>
       </w:r>
-      <w:proofErr w:type="spellEnd"/>
-      <w:r>
-        <w:rPr>
-          <w:rStyle w:val="code-line-content"/>
-        </w:rPr>
-        <w:t xml:space="preserve">, </w:t>
-      </w:r>
-      <w:proofErr w:type="spellStart"/>
-      <w:r>
-        <w:rPr>
-          <w:rStyle w:val="code-line-content"/>
-        </w:rPr>
-        <w:t>GLsizei</w:t>
-      </w:r>
-      <w:proofErr w:type="spellEnd"/>
-      <w:r>
-        <w:rPr>
-          <w:rStyle w:val="code-line-content"/>
-        </w:rPr>
-        <w:t xml:space="preserve"> width</w:t>
-      </w:r>
-      <w:r>
-        <w:rPr>
-          <w:rStyle w:val="code-line-content"/>
-        </w:rPr>
-        <w:t xml:space="preserve">, </w:t>
-      </w:r>
-      <w:proofErr w:type="spellStart"/>
-      <w:r>
-        <w:rPr>
-          <w:rStyle w:val="code-line-content"/>
-        </w:rPr>
-        <w:t>GLsizei</w:t>
-      </w:r>
-      <w:proofErr w:type="spellEnd"/>
-      <w:r>
-        <w:rPr>
-          <w:rStyle w:val="code-line-content"/>
-        </w:rPr>
-        <w:t xml:space="preserve"> height, </w:t>
-      </w:r>
-      <w:proofErr w:type="spellStart"/>
-      <w:r>
-        <w:rPr>
-          <w:rStyle w:val="code-line-content"/>
-        </w:rPr>
-        <w:t>GLint</w:t>
-      </w:r>
-      <w:proofErr w:type="spellEnd"/>
-      <w:r>
-        <w:rPr>
-          <w:rStyle w:val="code-line-content"/>
-        </w:rPr>
-        <w:t xml:space="preserve"> </w:t>
-      </w:r>
-      <w:proofErr w:type="spellStart"/>
-      <w:r>
-        <w:rPr>
-          <w:rStyle w:val="code-line-content"/>
-        </w:rPr>
-        <w:t>border,</w:t>
+      <w:r>
+        <w:rPr>
+          <w:rStyle w:val="code-line-content"/>
+        </w:rPr>
+        <w:t>, GLsizei width</w:t>
+      </w:r>
+      <w:r>
+        <w:rPr>
+          <w:rStyle w:val="code-line-content"/>
+        </w:rPr>
+        <w:t>, GLsizei height, GLint border,</w:t>
       </w:r>
     </w:p>
     <w:p>
       <w:pPr>
         <w:pStyle w:val="Code"/>
       </w:pPr>
-      <w:proofErr w:type="spellEnd"/>
       <w:r>
         <w:rPr>
           <w:rStyle w:val="code-line-content"/>
         </w:rPr>
         <w:t xml:space="preserve">   </w:t>
       </w:r>
-      <w:proofErr w:type="spellStart"/>
-      <w:r>
-        <w:rPr>
-          <w:rStyle w:val="code-line-content"/>
-        </w:rPr>
-        <w:t>GLenum</w:t>
-      </w:r>
-      <w:proofErr w:type="spellEnd"/>
-      <w:r>
-        <w:rPr>
-          <w:rStyle w:val="code-line-content"/>
-        </w:rPr>
-        <w:t xml:space="preserve"> </w:t>
+      <w:r>
+        <w:rPr>
+          <w:rStyle w:val="code-line-content"/>
+        </w:rPr>
+        <w:t xml:space="preserve">GLenum </w:t>
       </w:r>
       <w:r>
         <w:rPr>
@@ -1405,21 +1677,7 @@
         <w:rPr>
           <w:rStyle w:val="code-line-content"/>
         </w:rPr>
-        <w:t xml:space="preserve">, </w:t>
-      </w:r>
-      <w:proofErr w:type="spellStart"/>
-      <w:r>
-        <w:rPr>
-          <w:rStyle w:val="code-line-content"/>
-        </w:rPr>
-        <w:t>GLenum</w:t>
-      </w:r>
-      <w:proofErr w:type="spellEnd"/>
-      <w:r>
-        <w:rPr>
-          <w:rStyle w:val="code-line-content"/>
-        </w:rPr>
-        <w:t xml:space="preserve"> </w:t>
+        <w:t xml:space="preserve">, GLenum </w:t>
       </w:r>
       <w:r>
         <w:rPr>
@@ -1432,21 +1690,7 @@
         <w:rPr>
           <w:rStyle w:val="code-line-content"/>
         </w:rPr>
-        <w:t xml:space="preserve">, </w:t>
-      </w:r>
-      <w:proofErr w:type="spellStart"/>
-      <w:r>
-        <w:rPr>
-          <w:rStyle w:val="code-line-content"/>
-        </w:rPr>
-        <w:t>const</w:t>
-      </w:r>
-      <w:proofErr w:type="spellEnd"/>
-      <w:r>
-        <w:rPr>
-          <w:rStyle w:val="code-line-content"/>
-        </w:rPr>
-        <w:t xml:space="preserve"> void* pixels);</w:t>
+        <w:t>, const void* pixels);</w:t>
       </w:r>
     </w:p>
     <w:p>
@@ -1529,15 +1773,7 @@
         <w:pStyle w:val="Paragraph"/>
       </w:pPr>
       <w:r>
-        <w:t xml:space="preserve">However, while designing OpenGL ES, the </w:t>
-      </w:r>
-      <w:proofErr w:type="spellStart"/>
-      <w:r>
-        <w:t>Khronos</w:t>
-      </w:r>
-      <w:proofErr w:type="spellEnd"/>
-      <w:r>
-        <w:t xml:space="preserve"> Group decided to simplify the design by forbidding texture conversions</w:t>
+        <w:t>However, while designing OpenGL ES, the Khronos Group decided to simplify the design by forbidding texture conversions</w:t>
       </w:r>
       <w:r>
         <w:rPr>
@@ -1586,14 +1822,12 @@
       <w:r>
         <w:t xml:space="preserve"> a larger hardware ecosystem support. As a result, it is specified in OpenGL ES 2.0 that the </w:t>
       </w:r>
-      <w:proofErr w:type="spellStart"/>
       <w:r>
         <w:rPr>
           <w:rStyle w:val="codeword0"/>
         </w:rPr>
         <w:t>internalformat</w:t>
       </w:r>
-      <w:proofErr w:type="spellEnd"/>
       <w:r>
         <w:t xml:space="preserve"> argument must match </w:t>
       </w:r>
@@ -1618,21 +1852,7 @@
         <w:rPr>
           <w:rStyle w:val="code-line-content"/>
         </w:rPr>
-        <w:t>glTexImage2</w:t>
-      </w:r>
-      <w:proofErr w:type="gramStart"/>
-      <w:r>
-        <w:rPr>
-          <w:rStyle w:val="code-line-content"/>
-        </w:rPr>
-        <w:t>D(</w:t>
-      </w:r>
-      <w:proofErr w:type="gramEnd"/>
-      <w:r>
-        <w:rPr>
-          <w:rStyle w:val="code-line-content"/>
-        </w:rPr>
-        <w:t xml:space="preserve">GL_TEXTURE_2D, 0, </w:t>
+        <w:t xml:space="preserve">glTexImage2D(GL_TEXTURE_2D, 0, </w:t>
       </w:r>
       <w:r>
         <w:rPr>
@@ -1738,21 +1958,7 @@
         <w:rPr>
           <w:rStyle w:val="code-line-content"/>
         </w:rPr>
-        <w:t>glTexImage2</w:t>
-      </w:r>
-      <w:proofErr w:type="gramStart"/>
-      <w:r>
-        <w:rPr>
-          <w:rStyle w:val="code-line-content"/>
-        </w:rPr>
-        <w:t>D(</w:t>
-      </w:r>
-      <w:proofErr w:type="gramEnd"/>
-      <w:r>
-        <w:rPr>
-          <w:rStyle w:val="code-line-content"/>
-        </w:rPr>
-        <w:t xml:space="preserve">GL_TEXTURE_2D, 0, </w:t>
+        <w:t xml:space="preserve">glTexImage2D(GL_TEXTURE_2D, 0, </w:t>
       </w:r>
       <w:r>
         <w:rPr>
@@ -1847,7 +2053,6 @@
         <w:t xml:space="preserve"> </w:t>
       </w:r>
       <w:hyperlink r:id="rId14" w:history="1">
-        <w:proofErr w:type="spellStart"/>
         <w:r>
           <w:rPr>
             <w:rStyle w:val="codeword0"/>
@@ -1862,7 +2067,6 @@
           </w:rPr>
           <w:t>RB_texture_storage</w:t>
         </w:r>
-        <w:proofErr w:type="spellEnd"/>
       </w:hyperlink>
       <w:r>
         <w:t xml:space="preserve"> and </w:t>
@@ -1871,7 +2075,6 @@
         <w:t xml:space="preserve">ES 3.0 / </w:t>
       </w:r>
       <w:hyperlink r:id="rId15" w:history="1">
-        <w:proofErr w:type="spellStart"/>
         <w:r>
           <w:rPr>
             <w:rStyle w:val="codeword0"/>
@@ -1900,7 +2103,6 @@
           </w:rPr>
           <w:t>exture_storage</w:t>
         </w:r>
-        <w:proofErr w:type="spellEnd"/>
       </w:hyperlink>
       <w:r>
         <w:t>) requir</w:t>
@@ -1917,21 +2119,7 @@
         <w:rPr>
           <w:rStyle w:val="code-line-content"/>
         </w:rPr>
-        <w:t>glTexStorage2</w:t>
-      </w:r>
-      <w:proofErr w:type="gramStart"/>
-      <w:r>
-        <w:rPr>
-          <w:rStyle w:val="code-line-content"/>
-        </w:rPr>
-        <w:t>D(</w:t>
-      </w:r>
-      <w:proofErr w:type="gramEnd"/>
-      <w:r>
-        <w:rPr>
-          <w:rStyle w:val="code-line-content"/>
-        </w:rPr>
-        <w:t xml:space="preserve">GL_TEXTURE_2D, 1, </w:t>
+        <w:t xml:space="preserve">glTexStorage2D(GL_TEXTURE_2D, 1, </w:t>
       </w:r>
       <w:r>
         <w:rPr>
@@ -1955,21 +2143,7 @@
         <w:rPr>
           <w:rStyle w:val="code-line-content"/>
         </w:rPr>
-        <w:t>glTexSubImage2</w:t>
-      </w:r>
-      <w:proofErr w:type="gramStart"/>
-      <w:r>
-        <w:rPr>
-          <w:rStyle w:val="code-line-content"/>
-        </w:rPr>
-        <w:t>D(</w:t>
-      </w:r>
-      <w:proofErr w:type="gramEnd"/>
-      <w:r>
-        <w:rPr>
-          <w:rStyle w:val="code-line-content"/>
-        </w:rPr>
-        <w:t xml:space="preserve">GL_TEXTURE_2D, 0, 0, 0, Width, Height, </w:t>
+        <w:t xml:space="preserve">glTexSubImage2D(GL_TEXTURE_2D, 0, 0, 0, Width, Height, </w:t>
       </w:r>
       <w:r>
         <w:rPr>
@@ -2144,26 +2318,16 @@
           <w:numId w:val="3"/>
         </w:numPr>
       </w:pPr>
-      <w:proofErr w:type="spellStart"/>
-      <w:r>
-        <w:t>WebGL</w:t>
-      </w:r>
-      <w:proofErr w:type="spellEnd"/>
-      <w:r>
-        <w:t xml:space="preserve"> 2.0</w:t>
+      <w:r>
+        <w:t>WebGL 2.0</w:t>
       </w:r>
     </w:p>
     <w:p>
       <w:pPr>
         <w:pStyle w:val="Heading4"/>
       </w:pPr>
-      <w:proofErr w:type="spellStart"/>
-      <w:r>
-        <w:t>Unsized</w:t>
-      </w:r>
-      <w:proofErr w:type="spellEnd"/>
-      <w:r>
-        <w:t xml:space="preserve"> internal format support:</w:t>
+      <w:r>
+        <w:t>Unsized internal format support:</w:t>
       </w:r>
     </w:p>
     <w:p>
@@ -2198,11 +2362,9 @@
           <w:numId w:val="4"/>
         </w:numPr>
       </w:pPr>
-      <w:proofErr w:type="spellStart"/>
       <w:r>
         <w:t>WebGL</w:t>
       </w:r>
-      <w:proofErr w:type="spellEnd"/>
     </w:p>
     <w:p>
       <w:pPr>
@@ -2246,14 +2408,9 @@
         <w:t xml:space="preserve"> </w:t>
       </w:r>
       <w:r>
-        <w:t xml:space="preserve">Configurable texture </w:t>
-      </w:r>
-      <w:proofErr w:type="spellStart"/>
-      <w:r>
-        <w:t>swizzling</w:t>
+        <w:t>Configurable texture swizzling</w:t>
       </w:r>
       <w:bookmarkEnd w:id="14"/>
-      <w:proofErr w:type="spellEnd"/>
     </w:p>
     <w:p>
       <w:pPr>
@@ -2263,15 +2420,7 @@
         <w:t>OpenGL</w:t>
       </w:r>
       <w:r>
-        <w:t xml:space="preserve"> provides a mechanism to swizzle the components of a texture before they are returned to the </w:t>
-      </w:r>
-      <w:proofErr w:type="spellStart"/>
-      <w:r>
-        <w:t>shader</w:t>
-      </w:r>
-      <w:proofErr w:type="spellEnd"/>
-      <w:r>
-        <w:t>.</w:t>
+        <w:t xml:space="preserve"> provides a mechanism to swizzle the components of a texture before they are returned to the shader.</w:t>
       </w:r>
       <w:r>
         <w:t xml:space="preserve"> </w:t>
@@ -2309,7 +2458,6 @@
         <w:t xml:space="preserve"> </w:t>
       </w:r>
       <w:hyperlink r:id="rId16" w:history="1">
-        <w:proofErr w:type="spellStart"/>
         <w:r>
           <w:rPr>
             <w:rStyle w:val="codeword0"/>
@@ -2324,7 +2472,6 @@
           </w:rPr>
           <w:t>XT_texture_swizzle</w:t>
         </w:r>
-        <w:proofErr w:type="spellEnd"/>
       </w:hyperlink>
       <w:r>
         <w:t xml:space="preserve"> later</w:t>
@@ -2342,7 +2489,6 @@
         <w:t> </w:t>
       </w:r>
       <w:hyperlink r:id="rId17" w:history="1">
-        <w:proofErr w:type="spellStart"/>
         <w:r>
           <w:rPr>
             <w:rStyle w:val="codeword0"/>
@@ -2357,7 +2503,6 @@
           </w:rPr>
           <w:t>RB_texture_swizzle</w:t>
         </w:r>
-        <w:proofErr w:type="spellEnd"/>
       </w:hyperlink>
       <w:r>
         <w:rPr>
@@ -2387,157 +2532,68 @@
       <w:pPr>
         <w:pStyle w:val="Code"/>
       </w:pPr>
-      <w:proofErr w:type="spellStart"/>
-      <w:r>
-        <w:rPr>
-          <w:rStyle w:val="code-line-content"/>
-        </w:rPr>
-        <w:t>GLint</w:t>
-      </w:r>
-      <w:proofErr w:type="spellEnd"/>
-      <w:r>
-        <w:rPr>
-          <w:rStyle w:val="code-line-content"/>
-        </w:rPr>
-        <w:t xml:space="preserve"> </w:t>
-      </w:r>
-      <w:proofErr w:type="spellStart"/>
+      <w:r>
+        <w:rPr>
+          <w:rStyle w:val="code-line-content"/>
+        </w:rPr>
+        <w:t xml:space="preserve">GLint </w:t>
+      </w:r>
       <w:r>
         <w:rPr>
           <w:rStyle w:val="code-line-content"/>
           <w:color w:val="0070C0"/>
         </w:rPr>
-        <w:t>const</w:t>
-      </w:r>
-      <w:proofErr w:type="spellEnd"/>
-      <w:r>
-        <w:rPr>
-          <w:rStyle w:val="code-line-content"/>
-          <w:color w:val="0070C0"/>
-        </w:rPr>
-        <w:t xml:space="preserve"> </w:t>
-      </w:r>
-      <w:proofErr w:type="gramStart"/>
-      <w:r>
-        <w:rPr>
-          <w:rStyle w:val="code-line-content"/>
-        </w:rPr>
-        <w:t>Swizzle[</w:t>
-      </w:r>
-      <w:proofErr w:type="gramEnd"/>
-      <w:r>
-        <w:rPr>
-          <w:rStyle w:val="code-line-content"/>
-        </w:rPr>
-        <w:t>] = {GL_BLUE, GL_GREEN, GL_RED, GL_ALPHA};</w:t>
+        <w:t xml:space="preserve">const </w:t>
+      </w:r>
+      <w:r>
+        <w:rPr>
+          <w:rStyle w:val="code-line-content"/>
+        </w:rPr>
+        <w:t>Swizzle[] = {GL_BLUE, GL_GREEN, GL_RED, GL_ALPHA};</w:t>
       </w:r>
     </w:p>
     <w:p>
       <w:pPr>
         <w:pStyle w:val="Code"/>
       </w:pPr>
-      <w:proofErr w:type="spellStart"/>
-      <w:proofErr w:type="gramStart"/>
-      <w:r>
-        <w:rPr>
-          <w:rStyle w:val="code-line-content"/>
-        </w:rPr>
-        <w:t>glTexParameteri</w:t>
-      </w:r>
-      <w:proofErr w:type="spellEnd"/>
-      <w:r>
-        <w:rPr>
-          <w:rStyle w:val="code-line-content"/>
-        </w:rPr>
-        <w:t>(</w:t>
-      </w:r>
-      <w:proofErr w:type="gramEnd"/>
-      <w:r>
-        <w:rPr>
-          <w:rStyle w:val="code-line-content"/>
-        </w:rPr>
-        <w:t>GL_TEXTURE_2D, GL_TEXTURE_SWIZZLE_R, Swizzle[0]);</w:t>
+      <w:r>
+        <w:rPr>
+          <w:rStyle w:val="code-line-content"/>
+        </w:rPr>
+        <w:t>glTexParameteri(GL_TEXTURE_2D, GL_TEXTURE_SWIZZLE_R, Swizzle[0]);</w:t>
       </w:r>
     </w:p>
     <w:p>
       <w:pPr>
         <w:pStyle w:val="Code"/>
       </w:pPr>
-      <w:proofErr w:type="spellStart"/>
-      <w:proofErr w:type="gramStart"/>
-      <w:r>
-        <w:rPr>
-          <w:rStyle w:val="code-line-content"/>
-        </w:rPr>
-        <w:t>glTexParameteri</w:t>
-      </w:r>
-      <w:proofErr w:type="spellEnd"/>
-      <w:r>
-        <w:rPr>
-          <w:rStyle w:val="code-line-content"/>
-        </w:rPr>
-        <w:t>(</w:t>
-      </w:r>
-      <w:proofErr w:type="gramEnd"/>
-      <w:r>
-        <w:rPr>
-          <w:rStyle w:val="code-line-content"/>
-        </w:rPr>
-        <w:t>GL_TEXTURE_2D, GL_TEXTURE_SWIZZLE_G, Swizzle[1]);</w:t>
+      <w:r>
+        <w:rPr>
+          <w:rStyle w:val="code-line-content"/>
+        </w:rPr>
+        <w:t>glTexParameteri(GL_TEXTURE_2D, GL_TEXTURE_SWIZZLE_G, Swizzle[1]);</w:t>
       </w:r>
     </w:p>
     <w:p>
       <w:pPr>
         <w:pStyle w:val="Code"/>
       </w:pPr>
-      <w:proofErr w:type="spellStart"/>
-      <w:proofErr w:type="gramStart"/>
-      <w:r>
-        <w:rPr>
-          <w:rStyle w:val="code-line-content"/>
-        </w:rPr>
-        <w:t>glTexParameteri</w:t>
-      </w:r>
-      <w:proofErr w:type="spellEnd"/>
-      <w:r>
-        <w:rPr>
-          <w:rStyle w:val="code-line-content"/>
-        </w:rPr>
-        <w:t>(</w:t>
-      </w:r>
-      <w:proofErr w:type="gramEnd"/>
-      <w:r>
-        <w:rPr>
-          <w:rStyle w:val="code-line-content"/>
-        </w:rPr>
-        <w:t>GL_TEXTURE_2D, GL_TEXTURE_SWIZZLE_B, Swizzle[2]);</w:t>
+      <w:r>
+        <w:rPr>
+          <w:rStyle w:val="code-line-content"/>
+        </w:rPr>
+        <w:t>glTexParameteri(GL_TEXTURE_2D, GL_TEXTURE_SWIZZLE_B, Swizzle[2]);</w:t>
       </w:r>
     </w:p>
     <w:p>
       <w:pPr>
         <w:pStyle w:val="Code"/>
       </w:pPr>
-      <w:proofErr w:type="spellStart"/>
-      <w:proofErr w:type="gramStart"/>
-      <w:r>
-        <w:rPr>
-          <w:rStyle w:val="code-line-content"/>
-        </w:rPr>
-        <w:t>glTexParameteri</w:t>
-      </w:r>
-      <w:proofErr w:type="spellEnd"/>
-      <w:r>
-        <w:rPr>
-          <w:rStyle w:val="code-line-content"/>
-        </w:rPr>
-        <w:t>(</w:t>
-      </w:r>
-      <w:proofErr w:type="gramEnd"/>
-      <w:r>
-        <w:rPr>
-          <w:rStyle w:val="code-line-content"/>
-        </w:rPr>
-        <w:t>GL_TEXTURE_2D, GL_TEXTURE_SWIZZLE_A, Swizzle[3]);</w:t>
+      <w:r>
+        <w:rPr>
+          <w:rStyle w:val="code-line-content"/>
+        </w:rPr>
+        <w:t>glTexParameteri(GL_TEXTURE_2D, GL_TEXTURE_SWIZZLE_A, Swizzle[3]);</w:t>
       </w:r>
     </w:p>
     <w:p>
@@ -2548,21 +2604,7 @@
         <w:rPr>
           <w:rStyle w:val="code-line-content"/>
         </w:rPr>
-        <w:t>glTexImage2</w:t>
-      </w:r>
-      <w:proofErr w:type="gramStart"/>
-      <w:r>
-        <w:rPr>
-          <w:rStyle w:val="code-line-content"/>
-        </w:rPr>
-        <w:t>D(</w:t>
-      </w:r>
-      <w:proofErr w:type="gramEnd"/>
-      <w:r>
-        <w:rPr>
-          <w:rStyle w:val="code-line-content"/>
-        </w:rPr>
-        <w:t xml:space="preserve">GL_TEXTURE_2D, 0, GL_RGBA8, Width, Height, 0, GL_RGBA, GL_UNSIGNED_BYTE, </w:t>
+        <w:t xml:space="preserve">glTexImage2D(GL_TEXTURE_2D, 0, GL_RGBA8, Width, Height, 0, GL_RGBA, GL_UNSIGNED_BYTE, </w:t>
       </w:r>
       <w:r>
         <w:rPr>
@@ -2599,21 +2641,7 @@
         <w:rPr>
           <w:rStyle w:val="SubtleEmphasis"/>
         </w:rPr>
-        <w:t xml:space="preserve">.1: OpenGL 3.3 and OpenGL ES 3.0 BGRA texture </w:t>
-      </w:r>
-      <w:proofErr w:type="spellStart"/>
-      <w:r>
-        <w:rPr>
-          <w:rStyle w:val="SubtleEmphasis"/>
-        </w:rPr>
-        <w:t>swizzling</w:t>
-      </w:r>
-      <w:proofErr w:type="spellEnd"/>
-      <w:r>
-        <w:rPr>
-          <w:rStyle w:val="SubtleEmphasis"/>
-        </w:rPr>
-        <w:t>, a channel at a time</w:t>
+        <w:t>.1: OpenGL 3.3 and OpenGL ES 3.0 BGRA texture swizzling, a channel at a time</w:t>
       </w:r>
     </w:p>
     <w:p>
@@ -2639,7 +2667,6 @@
         <w:t> </w:t>
       </w:r>
       <w:hyperlink r:id="rId18" w:history="1">
-        <w:proofErr w:type="spellStart"/>
         <w:r>
           <w:rPr>
             <w:rStyle w:val="codeword0"/>
@@ -2654,7 +2681,6 @@
           </w:rPr>
           <w:t>RB_texture_swizzle</w:t>
         </w:r>
-        <w:proofErr w:type="spellEnd"/>
       </w:hyperlink>
       <w:r>
         <w:rPr>
@@ -2678,7 +2704,6 @@
         <w:t> </w:t>
       </w:r>
       <w:hyperlink r:id="rId19" w:history="1">
-        <w:proofErr w:type="spellStart"/>
         <w:r>
           <w:rPr>
             <w:rStyle w:val="codeword0"/>
@@ -2693,7 +2718,6 @@
           </w:rPr>
           <w:t>XT_texture_swizzle</w:t>
         </w:r>
-        <w:proofErr w:type="spellEnd"/>
       </w:hyperlink>
       <w:r>
         <w:rPr>
@@ -2718,21 +2742,18 @@
       <w:pPr>
         <w:pStyle w:val="Code"/>
       </w:pPr>
-      <w:proofErr w:type="spellStart"/>
       <w:r>
         <w:rPr>
           <w:rStyle w:val="code-line-content"/>
         </w:rPr>
         <w:t>GLint</w:t>
       </w:r>
-      <w:proofErr w:type="spellEnd"/>
       <w:r>
         <w:rPr>
           <w:rStyle w:val="apple-converted-space"/>
         </w:rPr>
         <w:t> </w:t>
       </w:r>
-      <w:proofErr w:type="spellStart"/>
       <w:r>
         <w:rPr>
           <w:rStyle w:val="keyword"/>
@@ -2740,7 +2761,6 @@
         </w:rPr>
         <w:t>const</w:t>
       </w:r>
-      <w:proofErr w:type="spellEnd"/>
       <w:r>
         <w:rPr>
           <w:rStyle w:val="apple-converted-space"/>
@@ -2748,46 +2768,22 @@
         </w:rPr>
         <w:t> </w:t>
       </w:r>
-      <w:proofErr w:type="gramStart"/>
-      <w:r>
-        <w:rPr>
-          <w:rStyle w:val="code-line-content"/>
-        </w:rPr>
-        <w:t>Swizzle[</w:t>
-      </w:r>
-      <w:proofErr w:type="gramEnd"/>
-      <w:r>
-        <w:rPr>
-          <w:rStyle w:val="code-line-content"/>
-        </w:rPr>
-        <w:t>] = {GL_BLUE, GL_GREEN, GL_RED, GL_ALPHA};</w:t>
+      <w:r>
+        <w:rPr>
+          <w:rStyle w:val="code-line-content"/>
+        </w:rPr>
+        <w:t>Swizzle[] = {GL_BLUE, GL_GREEN, GL_RED, GL_ALPHA};</w:t>
       </w:r>
     </w:p>
     <w:p>
       <w:pPr>
         <w:pStyle w:val="Code"/>
       </w:pPr>
-      <w:proofErr w:type="spellStart"/>
-      <w:proofErr w:type="gramStart"/>
-      <w:r>
-        <w:rPr>
-          <w:rStyle w:val="code-line-content"/>
-        </w:rPr>
-        <w:t>glTexParameteriv</w:t>
-      </w:r>
-      <w:proofErr w:type="spellEnd"/>
-      <w:r>
-        <w:rPr>
-          <w:rStyle w:val="code-line-content"/>
-        </w:rPr>
-        <w:t>(</w:t>
-      </w:r>
-      <w:proofErr w:type="gramEnd"/>
-      <w:r>
-        <w:rPr>
-          <w:rStyle w:val="code-line-content"/>
-        </w:rPr>
-        <w:t>GL_TEXTURE_2D, GL_TEXTURE_SWIZZLE_RGBA, Swizzle);</w:t>
+      <w:r>
+        <w:rPr>
+          <w:rStyle w:val="code-line-content"/>
+        </w:rPr>
+        <w:t>glTexParameteriv(GL_TEXTURE_2D, GL_TEXTURE_SWIZZLE_RGBA, Swizzle);</w:t>
       </w:r>
     </w:p>
     <w:p>
@@ -2798,21 +2794,7 @@
         <w:rPr>
           <w:rStyle w:val="code-line-content"/>
         </w:rPr>
-        <w:t>glTexImage2</w:t>
-      </w:r>
-      <w:proofErr w:type="gramStart"/>
-      <w:r>
-        <w:rPr>
-          <w:rStyle w:val="code-line-content"/>
-        </w:rPr>
-        <w:t>D(</w:t>
-      </w:r>
-      <w:proofErr w:type="gramEnd"/>
-      <w:r>
-        <w:rPr>
-          <w:rStyle w:val="code-line-content"/>
-        </w:rPr>
-        <w:t xml:space="preserve">GL_TEXTURE_2D, 0, GL_RGBA8, Width, Height, 0, GL_RGBA, GL_UNSIGNED_BYTE, </w:t>
+        <w:t xml:space="preserve">glTexImage2D(GL_TEXTURE_2D, 0, GL_RGBA8, Width, Height, 0, GL_RGBA, GL_UNSIGNED_BYTE, </w:t>
       </w:r>
       <w:r>
         <w:rPr>
@@ -2843,21 +2825,7 @@
         <w:rPr>
           <w:rStyle w:val="SubtleEmphasis"/>
         </w:rPr>
-        <w:t xml:space="preserve">.2: OpenGL 3.3 BGRA texture </w:t>
-      </w:r>
-      <w:proofErr w:type="spellStart"/>
-      <w:r>
-        <w:rPr>
-          <w:rStyle w:val="SubtleEmphasis"/>
-        </w:rPr>
-        <w:t>swizzling</w:t>
-      </w:r>
-      <w:proofErr w:type="spellEnd"/>
-      <w:r>
-        <w:rPr>
-          <w:rStyle w:val="SubtleEmphasis"/>
-        </w:rPr>
-        <w:t>, all channels at once:</w:t>
+        <w:t>.2: OpenGL 3.3 BGRA texture swizzling, all channels at once:</w:t>
       </w:r>
     </w:p>
     <w:p>
@@ -2879,39 +2847,7 @@
             <w:rStyle w:val="Hyperlink"/>
             <w:color w:val="000000"/>
           </w:rPr>
-          <w:t xml:space="preserve">neither </w:t>
-        </w:r>
-        <w:proofErr w:type="spellStart"/>
-        <w:r>
-          <w:rPr>
-            <w:rStyle w:val="Hyperlink"/>
-            <w:color w:val="000000"/>
-          </w:rPr>
-          <w:t>WebGL</w:t>
-        </w:r>
-        <w:proofErr w:type="spellEnd"/>
-        <w:r>
-          <w:rPr>
-            <w:rStyle w:val="Hyperlink"/>
-            <w:color w:val="000000"/>
-          </w:rPr>
-          <w:t xml:space="preserve"> 1.0 or </w:t>
-        </w:r>
-        <w:proofErr w:type="spellStart"/>
-        <w:r>
-          <w:rPr>
-            <w:rStyle w:val="Hyperlink"/>
-            <w:color w:val="000000"/>
-          </w:rPr>
-          <w:t>WebGL</w:t>
-        </w:r>
-        <w:proofErr w:type="spellEnd"/>
-        <w:r>
-          <w:rPr>
-            <w:rStyle w:val="Hyperlink"/>
-            <w:color w:val="000000"/>
-          </w:rPr>
-          <w:t xml:space="preserve"> 2.0 support texture swizzle</w:t>
+          <w:t>neither WebGL 1.0 or WebGL 2.0 support texture swizzle</w:t>
         </w:r>
       </w:hyperlink>
       <w:r>
@@ -2963,21 +2899,12 @@
         <w:pStyle w:val="ListParagraph"/>
       </w:pPr>
       <w:hyperlink r:id="rId21" w:history="1">
-        <w:proofErr w:type="spellStart"/>
         <w:r>
           <w:rPr>
             <w:rStyle w:val="Hyperlink"/>
             <w:color w:val="000000" w:themeColor="text1"/>
           </w:rPr>
-          <w:t>MacOSX</w:t>
-        </w:r>
-        <w:proofErr w:type="spellEnd"/>
-        <w:r>
-          <w:rPr>
-            <w:rStyle w:val="Hyperlink"/>
-            <w:color w:val="000000" w:themeColor="text1"/>
-          </w:rPr>
-          <w:t xml:space="preserve"> 10.8</w:t>
+          <w:t>MacOSX 10.8</w:t>
         </w:r>
       </w:hyperlink>
       <w:r>
@@ -2987,7 +2914,6 @@
         <w:t xml:space="preserve">through </w:t>
       </w:r>
       <w:hyperlink r:id="rId22" w:history="1">
-        <w:proofErr w:type="spellStart"/>
         <w:r>
           <w:rPr>
             <w:rStyle w:val="codeword0"/>
@@ -3002,7 +2928,6 @@
           </w:rPr>
           <w:t>RB_texture_swizzle</w:t>
         </w:r>
-        <w:proofErr w:type="spellEnd"/>
       </w:hyperlink>
       <w:r>
         <w:t xml:space="preserve"> </w:t>
@@ -3024,17 +2949,8 @@
             <w:rStyle w:val="Hyperlink"/>
             <w:color w:val="000000" w:themeColor="text1"/>
           </w:rPr>
-          <w:t xml:space="preserve">Intel </w:t>
+          <w:t>Intel SandyBridge</w:t>
         </w:r>
-        <w:proofErr w:type="spellStart"/>
-        <w:r>
-          <w:rPr>
-            <w:rStyle w:val="Hyperlink"/>
-            <w:color w:val="000000" w:themeColor="text1"/>
-          </w:rPr>
-          <w:t>SandyBridge</w:t>
-        </w:r>
-        <w:proofErr w:type="spellEnd"/>
       </w:hyperlink>
       <w:r>
         <w:t xml:space="preserve"> </w:t>
@@ -3043,7 +2959,6 @@
         <w:t xml:space="preserve">through </w:t>
       </w:r>
       <w:hyperlink r:id="rId24" w:history="1">
-        <w:proofErr w:type="spellStart"/>
         <w:r>
           <w:rPr>
             <w:rStyle w:val="codeword0"/>
@@ -3058,7 +2973,6 @@
           </w:rPr>
           <w:t>XT_texture_swizzle</w:t>
         </w:r>
-        <w:proofErr w:type="spellEnd"/>
       </w:hyperlink>
     </w:p>
     <w:p>
@@ -3090,15 +3004,7 @@
         <w:t>3</w:t>
       </w:r>
       <w:r>
-        <w:t xml:space="preserve">. BGRA texture </w:t>
-      </w:r>
-      <w:proofErr w:type="spellStart"/>
-      <w:r>
-        <w:t>swizzling</w:t>
-      </w:r>
-      <w:proofErr w:type="spellEnd"/>
-      <w:r>
-        <w:t xml:space="preserve"> using texture formats</w:t>
+        <w:t>. BGRA texture swizzling using texture formats</w:t>
       </w:r>
       <w:bookmarkEnd w:id="15"/>
     </w:p>
@@ -3136,21 +3042,7 @@
         <w:rPr>
           <w:rStyle w:val="code-line-content"/>
         </w:rPr>
-        <w:t>glTexImage2</w:t>
-      </w:r>
-      <w:proofErr w:type="gramStart"/>
-      <w:r>
-        <w:rPr>
-          <w:rStyle w:val="code-line-content"/>
-        </w:rPr>
-        <w:t>D(</w:t>
-      </w:r>
-      <w:proofErr w:type="gramEnd"/>
-      <w:r>
-        <w:rPr>
-          <w:rStyle w:val="code-line-content"/>
-        </w:rPr>
-        <w:t xml:space="preserve">GL_TEXTURE_2D, 0, </w:t>
+        <w:t xml:space="preserve">glTexImage2D(GL_TEXTURE_2D, 0, </w:t>
       </w:r>
       <w:r>
         <w:rPr>
@@ -3207,143 +3099,87 @@
         <w:rPr>
           <w:rStyle w:val="SubtleEmphasis"/>
         </w:rPr>
-        <w:t xml:space="preserve">.1: OpenGL core and compatibility profiles BGRA </w:t>
-      </w:r>
-      <w:proofErr w:type="spellStart"/>
-      <w:r>
+        <w:t>.1: OpenGL core and compatibility profiles BGRA swizzling with texture image</w:t>
+      </w:r>
+    </w:p>
+    <w:p/>
+    <w:p>
+      <w:pPr>
+        <w:pStyle w:val="Code"/>
+      </w:pPr>
+      <w:r>
+        <w:rPr>
+          <w:rStyle w:val="code-line-content"/>
+        </w:rPr>
+        <w:t xml:space="preserve">glTexStorage2D(GL_TEXTURE_2D, 1, </w:t>
+      </w:r>
+      <w:r>
+        <w:rPr>
+          <w:rStyle w:val="code-line-content"/>
+          <w:b/>
+        </w:rPr>
+        <w:t>GL_RGBA8</w:t>
+      </w:r>
+      <w:r>
+        <w:rPr>
+          <w:rStyle w:val="code-line-content"/>
+        </w:rPr>
+        <w:t>, Width, Height);</w:t>
+      </w:r>
+    </w:p>
+    <w:p>
+      <w:pPr>
+        <w:pStyle w:val="Code"/>
+      </w:pPr>
+      <w:r>
+        <w:rPr>
+          <w:rStyle w:val="code-line-content"/>
+        </w:rPr>
+        <w:t xml:space="preserve">glTexSubImage2D(GL_TEXTURE_2D, 0, 0, 0, Width, Height, </w:t>
+      </w:r>
+      <w:r>
+        <w:rPr>
+          <w:rStyle w:val="code-line-content"/>
+          <w:b/>
+        </w:rPr>
+        <w:t>GL_BGRA</w:t>
+      </w:r>
+      <w:r>
+        <w:rPr>
+          <w:rStyle w:val="code-line-content"/>
+        </w:rPr>
+        <w:t xml:space="preserve">, GL_UNSIGNED_BYTE, </w:t>
+      </w:r>
+      <w:r>
+        <w:rPr>
+          <w:rStyle w:val="code-line-content"/>
+        </w:rPr>
+        <w:t>Pixels</w:t>
+      </w:r>
+      <w:r>
+        <w:rPr>
+          <w:rStyle w:val="code-line-content"/>
+        </w:rPr>
+        <w:t>);</w:t>
+      </w:r>
+    </w:p>
+    <w:p>
+      <w:pPr>
         <w:rPr>
           <w:rStyle w:val="SubtleEmphasis"/>
         </w:rPr>
-        <w:t>swizzling</w:t>
-      </w:r>
-      <w:proofErr w:type="spellEnd"/>
+      </w:pPr>
       <w:r>
         <w:rPr>
           <w:rStyle w:val="SubtleEmphasis"/>
         </w:rPr>
-        <w:t xml:space="preserve"> with texture image</w:t>
-      </w:r>
-    </w:p>
-    <w:p/>
-    <w:p>
-      <w:pPr>
-        <w:pStyle w:val="Code"/>
-      </w:pPr>
-      <w:r>
-        <w:rPr>
-          <w:rStyle w:val="code-line-content"/>
-        </w:rPr>
-        <w:t>glTexStorage2</w:t>
-      </w:r>
-      <w:proofErr w:type="gramStart"/>
-      <w:r>
-        <w:rPr>
-          <w:rStyle w:val="code-line-content"/>
-        </w:rPr>
-        <w:t>D(</w:t>
-      </w:r>
-      <w:proofErr w:type="gramEnd"/>
-      <w:r>
-        <w:rPr>
-          <w:rStyle w:val="code-line-content"/>
-        </w:rPr>
-        <w:t xml:space="preserve">GL_TEXTURE_2D, 1, </w:t>
-      </w:r>
-      <w:r>
-        <w:rPr>
-          <w:rStyle w:val="code-line-content"/>
-          <w:b/>
-        </w:rPr>
-        <w:t>GL_RGBA8</w:t>
-      </w:r>
-      <w:r>
-        <w:rPr>
-          <w:rStyle w:val="code-line-content"/>
-        </w:rPr>
-        <w:t>, Width, Height);</w:t>
-      </w:r>
-    </w:p>
-    <w:p>
-      <w:pPr>
-        <w:pStyle w:val="Code"/>
-      </w:pPr>
-      <w:r>
-        <w:rPr>
-          <w:rStyle w:val="code-line-content"/>
-        </w:rPr>
-        <w:t>glTexSubImage2</w:t>
-      </w:r>
-      <w:proofErr w:type="gramStart"/>
-      <w:r>
-        <w:rPr>
-          <w:rStyle w:val="code-line-content"/>
-        </w:rPr>
-        <w:t>D(</w:t>
-      </w:r>
-      <w:proofErr w:type="gramEnd"/>
-      <w:r>
-        <w:rPr>
-          <w:rStyle w:val="code-line-content"/>
-        </w:rPr>
-        <w:t xml:space="preserve">GL_TEXTURE_2D, 0, 0, 0, Width, Height, </w:t>
-      </w:r>
-      <w:r>
-        <w:rPr>
-          <w:rStyle w:val="code-line-content"/>
-          <w:b/>
-        </w:rPr>
-        <w:t>GL_BGRA</w:t>
-      </w:r>
-      <w:r>
-        <w:rPr>
-          <w:rStyle w:val="code-line-content"/>
-        </w:rPr>
-        <w:t xml:space="preserve">, GL_UNSIGNED_BYTE, </w:t>
-      </w:r>
-      <w:r>
-        <w:rPr>
-          <w:rStyle w:val="code-line-content"/>
-        </w:rPr>
-        <w:t>Pixels</w:t>
-      </w:r>
-      <w:r>
-        <w:rPr>
-          <w:rStyle w:val="code-line-content"/>
-        </w:rPr>
-        <w:t>);</w:t>
-      </w:r>
-    </w:p>
-    <w:p>
-      <w:pPr>
+        <w:t>Listing 3</w:t>
+      </w:r>
+      <w:r>
         <w:rPr>
           <w:rStyle w:val="SubtleEmphasis"/>
         </w:rPr>
-      </w:pPr>
-      <w:r>
-        <w:rPr>
-          <w:rStyle w:val="SubtleEmphasis"/>
-        </w:rPr>
-        <w:t>Listing 3</w:t>
-      </w:r>
-      <w:r>
-        <w:rPr>
-          <w:rStyle w:val="SubtleEmphasis"/>
-        </w:rPr>
-        <w:t xml:space="preserve">.2: OpenGL core and compatibility profiles BGRA </w:t>
-      </w:r>
-      <w:proofErr w:type="spellStart"/>
-      <w:r>
-        <w:rPr>
-          <w:rStyle w:val="SubtleEmphasis"/>
-        </w:rPr>
-        <w:t>swizzling</w:t>
-      </w:r>
-      <w:proofErr w:type="spellEnd"/>
-      <w:r>
-        <w:rPr>
-          <w:rStyle w:val="SubtleEmphasis"/>
-        </w:rPr>
-        <w:t xml:space="preserve"> with texture storage</w:t>
+        <w:t>.2: OpenGL core and compatibility profiles BGRA swizzling with texture storage</w:t>
       </w:r>
     </w:p>
     <w:p>
@@ -3371,23 +3207,7 @@
             <w:rStyle w:val="Hyperlink"/>
             <w:color w:val="000000" w:themeColor="text1"/>
           </w:rPr>
-          <w:t xml:space="preserve">texture </w:t>
-        </w:r>
-        <w:proofErr w:type="spellStart"/>
-        <w:r>
-          <w:rPr>
-            <w:rStyle w:val="Hyperlink"/>
-            <w:color w:val="000000" w:themeColor="text1"/>
-          </w:rPr>
-          <w:t>swizzling</w:t>
-        </w:r>
-        <w:proofErr w:type="spellEnd"/>
-        <w:r>
-          <w:rPr>
-            <w:rStyle w:val="Hyperlink"/>
-            <w:color w:val="000000" w:themeColor="text1"/>
-          </w:rPr>
-          <w:t xml:space="preserve"> support</w:t>
+          <w:t>texture swizzling support</w:t>
         </w:r>
       </w:hyperlink>
       <w:r>
@@ -3418,15 +3238,7 @@
         </w:r>
       </w:hyperlink>
       <w:r>
-        <w:t xml:space="preserve"> including component </w:t>
-      </w:r>
-      <w:proofErr w:type="spellStart"/>
-      <w:r>
-        <w:t>swizzling</w:t>
-      </w:r>
-      <w:proofErr w:type="spellEnd"/>
-      <w:r>
-        <w:t>.</w:t>
+        <w:t xml:space="preserve"> including component swizzling.</w:t>
       </w:r>
     </w:p>
     <w:p>
@@ -3528,21 +3340,7 @@
         <w:rPr>
           <w:rStyle w:val="code-line-content"/>
         </w:rPr>
-        <w:t>glTexImage2</w:t>
-      </w:r>
-      <w:proofErr w:type="gramStart"/>
-      <w:r>
-        <w:rPr>
-          <w:rStyle w:val="code-line-content"/>
-        </w:rPr>
-        <w:t>D(</w:t>
-      </w:r>
-      <w:proofErr w:type="gramEnd"/>
-      <w:r>
-        <w:rPr>
-          <w:rStyle w:val="code-line-content"/>
-        </w:rPr>
-        <w:t xml:space="preserve">GL_TEXTURE_2D, 0, </w:t>
+        <w:t xml:space="preserve">glTexImage2D(GL_TEXTURE_2D, 0, </w:t>
       </w:r>
       <w:r>
         <w:rPr>
@@ -3603,21 +3401,7 @@
         <w:rPr>
           <w:rStyle w:val="SubtleEmphasis"/>
         </w:rPr>
-        <w:t xml:space="preserve">.3: OpenGL ES BGRA </w:t>
-      </w:r>
-      <w:proofErr w:type="spellStart"/>
-      <w:r>
-        <w:rPr>
-          <w:rStyle w:val="SubtleEmphasis"/>
-        </w:rPr>
-        <w:t>swizzling</w:t>
-      </w:r>
-      <w:proofErr w:type="spellEnd"/>
-      <w:r>
-        <w:rPr>
-          <w:rStyle w:val="SubtleEmphasis"/>
-        </w:rPr>
-        <w:t xml:space="preserve"> with texture </w:t>
+        <w:t xml:space="preserve">.3: OpenGL ES BGRA swizzling with texture </w:t>
       </w:r>
       <w:r>
         <w:rPr>
@@ -3649,14 +3433,12 @@
         <w:t> </w:t>
       </w:r>
       <w:hyperlink r:id="rId27" w:history="1">
-        <w:proofErr w:type="spellStart"/>
         <w:r>
           <w:rPr>
             <w:rStyle w:val="codeword0"/>
           </w:rPr>
           <w:t>GL_EXT_texture_storage</w:t>
         </w:r>
-        <w:proofErr w:type="spellEnd"/>
       </w:hyperlink>
       <w:r>
         <w:rPr>
@@ -3688,21 +3470,7 @@
         <w:rPr>
           <w:rStyle w:val="code-line-content"/>
         </w:rPr>
-        <w:t>glTexStorage2</w:t>
-      </w:r>
-      <w:proofErr w:type="gramStart"/>
-      <w:r>
-        <w:rPr>
-          <w:rStyle w:val="code-line-content"/>
-        </w:rPr>
-        <w:t>D(</w:t>
-      </w:r>
-      <w:proofErr w:type="gramEnd"/>
-      <w:r>
-        <w:rPr>
-          <w:rStyle w:val="code-line-content"/>
-        </w:rPr>
-        <w:t xml:space="preserve">GL_TEXTURE_2D, 1, </w:t>
+        <w:t xml:space="preserve">glTexStorage2D(GL_TEXTURE_2D, 1, </w:t>
       </w:r>
       <w:r>
         <w:rPr>
@@ -3729,21 +3497,7 @@
         <w:rPr>
           <w:rStyle w:val="code-line-content"/>
         </w:rPr>
-        <w:t>glTexSubImage2</w:t>
-      </w:r>
-      <w:proofErr w:type="gramStart"/>
-      <w:r>
-        <w:rPr>
-          <w:rStyle w:val="code-line-content"/>
-        </w:rPr>
-        <w:t>D(</w:t>
-      </w:r>
-      <w:proofErr w:type="gramEnd"/>
-      <w:r>
-        <w:rPr>
-          <w:rStyle w:val="code-line-content"/>
-        </w:rPr>
-        <w:t xml:space="preserve">GL_TEXTURE_2D, 0, 0, 0, Width, Height, </w:t>
+        <w:t xml:space="preserve">glTexSubImage2D(GL_TEXTURE_2D, 0, 0, 0, Width, Height, </w:t>
       </w:r>
       <w:r>
         <w:rPr>
@@ -3798,21 +3552,7 @@
         <w:rPr>
           <w:rStyle w:val="SubtleEmphasis"/>
         </w:rPr>
-        <w:t xml:space="preserve">: OpenGL ES BGRA </w:t>
-      </w:r>
-      <w:proofErr w:type="spellStart"/>
-      <w:r>
-        <w:rPr>
-          <w:rStyle w:val="SubtleEmphasis"/>
-        </w:rPr>
-        <w:t>swizzling</w:t>
-      </w:r>
-      <w:proofErr w:type="spellEnd"/>
-      <w:r>
-        <w:rPr>
-          <w:rStyle w:val="SubtleEmphasis"/>
-        </w:rPr>
-        <w:t xml:space="preserve"> with texture storage</w:t>
+        <w:t>: OpenGL ES BGRA swizzling with texture storage</w:t>
       </w:r>
     </w:p>
     <w:p>
@@ -3845,7 +3585,6 @@
           </w:rPr>
           <w:t xml:space="preserve">driver supporting OpenGL 1.2 or </w:t>
         </w:r>
-        <w:proofErr w:type="spellStart"/>
         <w:r>
           <w:rPr>
             <w:rStyle w:val="codeword0"/>
@@ -3860,7 +3599,6 @@
           </w:rPr>
           <w:t>XT_bgra</w:t>
         </w:r>
-        <w:proofErr w:type="spellEnd"/>
         <w:r>
           <w:rPr>
             <w:rStyle w:val="Hyperlink"/>
@@ -3878,85 +3616,12 @@
         </w:rPr>
       </w:pPr>
       <w:hyperlink r:id="rId29" w:history="1">
-        <w:proofErr w:type="spellStart"/>
         <w:r>
           <w:rPr>
             <w:rStyle w:val="Hyperlink"/>
             <w:color w:val="000000"/>
           </w:rPr>
-          <w:t>Adreno</w:t>
-        </w:r>
-        <w:proofErr w:type="spellEnd"/>
-        <w:r>
-          <w:rPr>
-            <w:rStyle w:val="Hyperlink"/>
-            <w:color w:val="000000"/>
-          </w:rPr>
-          <w:t xml:space="preserve"> 200, </w:t>
-        </w:r>
-        <w:proofErr w:type="spellStart"/>
-        <w:r>
-          <w:rPr>
-            <w:rStyle w:val="Hyperlink"/>
-            <w:color w:val="000000"/>
-          </w:rPr>
-          <w:t>Mali</w:t>
-        </w:r>
-        <w:proofErr w:type="spellEnd"/>
-        <w:r>
-          <w:rPr>
-            <w:rStyle w:val="Hyperlink"/>
-            <w:color w:val="000000"/>
-          </w:rPr>
-          <w:t xml:space="preserve"> 400, </w:t>
-        </w:r>
-        <w:proofErr w:type="spellStart"/>
-        <w:r>
-          <w:rPr>
-            <w:rStyle w:val="Hyperlink"/>
-            <w:color w:val="000000"/>
-          </w:rPr>
-          <w:t>PowerVR</w:t>
-        </w:r>
-        <w:proofErr w:type="spellEnd"/>
-        <w:r>
-          <w:rPr>
-            <w:rStyle w:val="Hyperlink"/>
-            <w:color w:val="000000"/>
-          </w:rPr>
-          <w:t xml:space="preserve"> series 5, </w:t>
-        </w:r>
-        <w:proofErr w:type="spellStart"/>
-        <w:r>
-          <w:rPr>
-            <w:rStyle w:val="Hyperlink"/>
-            <w:color w:val="000000"/>
-          </w:rPr>
-          <w:t>Tegra</w:t>
-        </w:r>
-        <w:proofErr w:type="spellEnd"/>
-        <w:r>
-          <w:rPr>
-            <w:rStyle w:val="Hyperlink"/>
-            <w:color w:val="000000"/>
-          </w:rPr>
-          <w:t xml:space="preserve"> 3, </w:t>
-        </w:r>
-        <w:proofErr w:type="spellStart"/>
-        <w:r>
-          <w:rPr>
-            <w:rStyle w:val="Hyperlink"/>
-            <w:color w:val="000000"/>
-          </w:rPr>
-          <w:t>Videocore</w:t>
-        </w:r>
-        <w:proofErr w:type="spellEnd"/>
-        <w:r>
-          <w:rPr>
-            <w:rStyle w:val="Hyperlink"/>
-            <w:color w:val="000000"/>
-          </w:rPr>
-          <w:t xml:space="preserve"> IV and GC1000 through </w:t>
+          <w:t xml:space="preserve">Adreno 200, Mali 400, PowerVR series 5, Tegra 3, Videocore IV and GC1000 through </w:t>
         </w:r>
         <w:r>
           <w:rPr>
@@ -4013,21 +3678,12 @@
         </w:rPr>
       </w:pPr>
       <w:hyperlink r:id="rId31" w:history="1">
-        <w:proofErr w:type="spellStart"/>
         <w:r>
           <w:rPr>
             <w:rStyle w:val="Hyperlink"/>
             <w:color w:val="000000"/>
           </w:rPr>
-          <w:t>PowerVR</w:t>
-        </w:r>
-        <w:proofErr w:type="spellEnd"/>
-        <w:r>
-          <w:rPr>
-            <w:rStyle w:val="Hyperlink"/>
-            <w:color w:val="000000"/>
-          </w:rPr>
-          <w:t xml:space="preserve"> series 5 through </w:t>
+          <w:t xml:space="preserve">PowerVR series 5 through </w:t>
         </w:r>
         <w:r>
           <w:rPr>
@@ -4083,14 +3739,9 @@
         <w:t xml:space="preserve">. </w:t>
       </w:r>
       <w:r>
-        <w:t xml:space="preserve">Texture alpha </w:t>
-      </w:r>
-      <w:proofErr w:type="spellStart"/>
-      <w:r>
-        <w:t>swizzling</w:t>
+        <w:t>Texture alpha swizzling</w:t>
       </w:r>
       <w:bookmarkEnd w:id="16"/>
-      <w:proofErr w:type="spellEnd"/>
     </w:p>
     <w:p>
       <w:pPr>
@@ -4106,24 +3757,11 @@
         <w:t xml:space="preserve">texture </w:t>
       </w:r>
       <w:r>
-        <w:t xml:space="preserve">which data is accessed in the </w:t>
-      </w:r>
-      <w:proofErr w:type="spellStart"/>
-      <w:r>
-        <w:t>shader</w:t>
-      </w:r>
-      <w:proofErr w:type="spellEnd"/>
-      <w:r>
-        <w:t xml:space="preserve"> with the </w:t>
-      </w:r>
-      <w:r>
-        <w:t xml:space="preserve">alpha channel </w:t>
-      </w:r>
-      <w:proofErr w:type="gramStart"/>
-      <w:r>
-        <w:t>(.a</w:t>
-      </w:r>
-      <w:proofErr w:type="gramEnd"/>
+        <w:t xml:space="preserve">which data is accessed in the shader with the </w:t>
+      </w:r>
+      <w:r>
+        <w:t>alpha channel (.a</w:t>
+      </w:r>
       <w:r>
         <w:t>, .w, .q)</w:t>
       </w:r>
@@ -4142,15 +3780,7 @@
         <w:t xml:space="preserve">OpenGL compatibility profile, </w:t>
       </w:r>
       <w:r>
-        <w:t xml:space="preserve">OpenGL ES and </w:t>
-      </w:r>
-      <w:proofErr w:type="spellStart"/>
-      <w:r>
-        <w:t>WebGL</w:t>
-      </w:r>
-      <w:proofErr w:type="spellEnd"/>
-      <w:r>
-        <w:t>, this can be done by creating a texture with an alpha format as</w:t>
+        <w:t>OpenGL ES and WebGL, this can be done by creating a texture with an alpha format as</w:t>
       </w:r>
       <w:r>
         <w:t xml:space="preserve"> demonstrated in listing</w:t>
@@ -4173,21 +3803,7 @@
         <w:rPr>
           <w:rStyle w:val="code-line-content"/>
         </w:rPr>
-        <w:t>glTexImage2</w:t>
-      </w:r>
-      <w:proofErr w:type="gramStart"/>
-      <w:r>
-        <w:rPr>
-          <w:rStyle w:val="code-line-content"/>
-        </w:rPr>
-        <w:t>D(</w:t>
-      </w:r>
-      <w:proofErr w:type="gramEnd"/>
-      <w:r>
-        <w:rPr>
-          <w:rStyle w:val="code-line-content"/>
-        </w:rPr>
-        <w:t xml:space="preserve">GL_TEXTURE_2D, 0, </w:t>
+        <w:t xml:space="preserve">glTexImage2D(GL_TEXTURE_2D, 0, </w:t>
       </w:r>
       <w:r>
         <w:rPr>
@@ -4262,21 +3878,7 @@
         <w:rPr>
           <w:rStyle w:val="code-line-content"/>
         </w:rPr>
-        <w:t>glTexStorage2</w:t>
-      </w:r>
-      <w:proofErr w:type="gramStart"/>
-      <w:r>
-        <w:rPr>
-          <w:rStyle w:val="code-line-content"/>
-        </w:rPr>
-        <w:t>D(</w:t>
-      </w:r>
-      <w:proofErr w:type="gramEnd"/>
-      <w:r>
-        <w:rPr>
-          <w:rStyle w:val="code-line-content"/>
-        </w:rPr>
-        <w:t xml:space="preserve">GL_TEXTURE_2D, 1, </w:t>
+        <w:t xml:space="preserve">glTexStorage2D(GL_TEXTURE_2D, 1, </w:t>
       </w:r>
       <w:r>
         <w:rPr>
@@ -4300,21 +3902,7 @@
         <w:rPr>
           <w:rStyle w:val="code-line-content"/>
         </w:rPr>
-        <w:t>glTexSubImage2</w:t>
-      </w:r>
-      <w:proofErr w:type="gramStart"/>
-      <w:r>
-        <w:rPr>
-          <w:rStyle w:val="code-line-content"/>
-        </w:rPr>
-        <w:t>D(</w:t>
-      </w:r>
-      <w:proofErr w:type="gramEnd"/>
-      <w:r>
-        <w:rPr>
-          <w:rStyle w:val="code-line-content"/>
-        </w:rPr>
-        <w:t xml:space="preserve">GL_TEXTURE_2D, 0, 0, 0, Width, Height, </w:t>
+        <w:t xml:space="preserve">glTexSubImage2D(GL_TEXTURE_2D, 0, 0, 0, Width, Height, </w:t>
       </w:r>
       <w:r>
         <w:rPr>
@@ -4366,7 +3954,6 @@
         <w:t>on </w:t>
       </w:r>
       <w:hyperlink r:id="rId32" w:history="1">
-        <w:proofErr w:type="spellStart"/>
         <w:r>
           <w:rPr>
             <w:u w:val="single"/>
@@ -4383,14 +3970,7 @@
           <w:rPr>
             <w:u w:val="single"/>
           </w:rPr>
-          <w:t>texture</w:t>
-        </w:r>
-        <w:proofErr w:type="spellEnd"/>
-        <w:r>
-          <w:rPr>
-            <w:u w:val="single"/>
-          </w:rPr>
-          <w:t xml:space="preserve"> formats</w:t>
+          <w:t>texture formats</w:t>
         </w:r>
       </w:hyperlink>
       <w:r>
@@ -4407,108 +3987,44 @@
       <w:pPr>
         <w:pStyle w:val="Code"/>
       </w:pPr>
-      <w:proofErr w:type="spellStart"/>
-      <w:proofErr w:type="gramStart"/>
-      <w:r>
-        <w:rPr>
-          <w:rStyle w:val="code-line-content"/>
-        </w:rPr>
-        <w:t>glTexParameteri</w:t>
-      </w:r>
-      <w:proofErr w:type="spellEnd"/>
-      <w:r>
-        <w:rPr>
-          <w:rStyle w:val="code-line-content"/>
-        </w:rPr>
-        <w:t>(</w:t>
-      </w:r>
-      <w:proofErr w:type="gramEnd"/>
-      <w:r>
-        <w:rPr>
-          <w:rStyle w:val="code-line-content"/>
-        </w:rPr>
-        <w:t>GL_TEXTURE_2D, GL_TEXTURE_SWIZZLE_R, GL_ZERO);</w:t>
+      <w:r>
+        <w:rPr>
+          <w:rStyle w:val="code-line-content"/>
+        </w:rPr>
+        <w:t>glTexParameteri(GL_TEXTURE_2D, GL_TEXTURE_SWIZZLE_R, GL_ZERO);</w:t>
       </w:r>
     </w:p>
     <w:p>
       <w:pPr>
         <w:pStyle w:val="Code"/>
       </w:pPr>
-      <w:proofErr w:type="spellStart"/>
-      <w:proofErr w:type="gramStart"/>
-      <w:r>
-        <w:rPr>
-          <w:rStyle w:val="code-line-content"/>
-        </w:rPr>
-        <w:t>glTexParameteri</w:t>
-      </w:r>
-      <w:proofErr w:type="spellEnd"/>
-      <w:r>
-        <w:rPr>
-          <w:rStyle w:val="code-line-content"/>
-        </w:rPr>
-        <w:t>(</w:t>
-      </w:r>
-      <w:proofErr w:type="gramEnd"/>
-      <w:r>
-        <w:rPr>
-          <w:rStyle w:val="code-line-content"/>
-        </w:rPr>
-        <w:t>GL_TEXTURE_2D, GL_TEXTURE_SWIZZLE_G, GL_ZERO);</w:t>
+      <w:r>
+        <w:rPr>
+          <w:rStyle w:val="code-line-content"/>
+        </w:rPr>
+        <w:t>glTexParameteri(GL_TEXTURE_2D, GL_TEXTURE_SWIZZLE_G, GL_ZERO);</w:t>
       </w:r>
     </w:p>
     <w:p>
       <w:pPr>
         <w:pStyle w:val="Code"/>
       </w:pPr>
-      <w:proofErr w:type="spellStart"/>
-      <w:proofErr w:type="gramStart"/>
-      <w:r>
-        <w:rPr>
-          <w:rStyle w:val="code-line-content"/>
-        </w:rPr>
-        <w:t>glTexParameteri</w:t>
-      </w:r>
-      <w:proofErr w:type="spellEnd"/>
-      <w:r>
-        <w:rPr>
-          <w:rStyle w:val="code-line-content"/>
-        </w:rPr>
-        <w:t>(</w:t>
-      </w:r>
-      <w:proofErr w:type="gramEnd"/>
-      <w:r>
-        <w:rPr>
-          <w:rStyle w:val="code-line-content"/>
-        </w:rPr>
-        <w:t>GL_TEXTURE_2D, GL_TEXTURE_SWIZZLE_B, GL_ZERO);</w:t>
+      <w:r>
+        <w:rPr>
+          <w:rStyle w:val="code-line-content"/>
+        </w:rPr>
+        <w:t>glTexParameteri(GL_TEXTURE_2D, GL_TEXTURE_SWIZZLE_B, GL_ZERO);</w:t>
       </w:r>
     </w:p>
     <w:p>
       <w:pPr>
         <w:pStyle w:val="Code"/>
       </w:pPr>
-      <w:proofErr w:type="spellStart"/>
-      <w:proofErr w:type="gramStart"/>
-      <w:r>
-        <w:rPr>
-          <w:rStyle w:val="code-line-content"/>
-        </w:rPr>
-        <w:t>glTexParameteri</w:t>
-      </w:r>
-      <w:proofErr w:type="spellEnd"/>
-      <w:r>
-        <w:rPr>
-          <w:rStyle w:val="code-line-content"/>
-        </w:rPr>
-        <w:t>(</w:t>
-      </w:r>
-      <w:proofErr w:type="gramEnd"/>
-      <w:r>
-        <w:rPr>
-          <w:rStyle w:val="code-line-content"/>
-        </w:rPr>
-        <w:t xml:space="preserve">GL_TEXTURE_2D, </w:t>
+      <w:r>
+        <w:rPr>
+          <w:rStyle w:val="code-line-content"/>
+        </w:rPr>
+        <w:t xml:space="preserve">glTexParameteri(GL_TEXTURE_2D, </w:t>
       </w:r>
       <w:r>
         <w:rPr>
@@ -4545,21 +4061,7 @@
         <w:rPr>
           <w:rStyle w:val="code-line-content"/>
         </w:rPr>
-        <w:t>glTexImage2</w:t>
-      </w:r>
-      <w:proofErr w:type="gramStart"/>
-      <w:r>
-        <w:rPr>
-          <w:rStyle w:val="code-line-content"/>
-        </w:rPr>
-        <w:t>D(</w:t>
-      </w:r>
-      <w:proofErr w:type="gramEnd"/>
-      <w:r>
-        <w:rPr>
-          <w:rStyle w:val="code-line-content"/>
-        </w:rPr>
-        <w:t xml:space="preserve">GL_TEXTURE_2D, 0, </w:t>
+        <w:t xml:space="preserve">glTexImage2D(GL_TEXTURE_2D, 0, </w:t>
       </w:r>
       <w:r>
         <w:rPr>
@@ -4624,7 +4126,6 @@
         <w:t> </w:t>
       </w:r>
       <w:hyperlink r:id="rId33" w:history="1">
-        <w:proofErr w:type="spellStart"/>
         <w:r>
           <w:rPr>
             <w:rStyle w:val="codeword0"/>
@@ -4639,7 +4140,6 @@
           </w:rPr>
           <w:t>RB_texture_rg</w:t>
         </w:r>
-        <w:proofErr w:type="spellEnd"/>
       </w:hyperlink>
       <w:r>
         <w:t>. On OpenGL ES, it was introduced with OpenGL ES 3.0 and</w:t>
@@ -4654,7 +4154,6 @@
         <w:t> </w:t>
       </w:r>
       <w:hyperlink r:id="rId34" w:history="1">
-        <w:proofErr w:type="spellStart"/>
         <w:r>
           <w:rPr>
             <w:rStyle w:val="codeword0"/>
@@ -4669,18 +4168,9 @@
           </w:rPr>
           <w:t>XT_texture_rg</w:t>
         </w:r>
-        <w:proofErr w:type="spellEnd"/>
       </w:hyperlink>
       <w:r>
-        <w:t xml:space="preserve">. It is also supported by </w:t>
-      </w:r>
-      <w:proofErr w:type="spellStart"/>
-      <w:r>
-        <w:t>WebGL</w:t>
-      </w:r>
-      <w:proofErr w:type="spellEnd"/>
-      <w:r>
-        <w:t xml:space="preserve"> 2.0.</w:t>
+        <w:t>. It is also supported by WebGL 2.0.</w:t>
       </w:r>
     </w:p>
     <w:p>
@@ -4688,15 +4178,7 @@
         <w:pStyle w:val="Paragraph"/>
       </w:pPr>
       <w:r>
-        <w:t xml:space="preserve">Unfortunately, OpenGL 3.2 core profile doesn't support either texture alpha format or texture </w:t>
-      </w:r>
-      <w:proofErr w:type="spellStart"/>
-      <w:r>
-        <w:t>swizzling</w:t>
-      </w:r>
-      <w:proofErr w:type="spellEnd"/>
-      <w:r>
-        <w:t xml:space="preserve">. A possible workaround is to expend the source data to RGBA8 which consumes 4 times the memory </w:t>
+        <w:t xml:space="preserve">Unfortunately, OpenGL 3.2 core profile doesn't support either texture alpha format or texture swizzling. A possible workaround is to expend the source data to RGBA8 which consumes 4 times the memory </w:t>
       </w:r>
       <w:r>
         <w:t>but is</w:t>
@@ -4705,21 +4187,12 @@
         <w:t xml:space="preserve"> necessary to support texture alpha on </w:t>
       </w:r>
       <w:hyperlink r:id="rId35" w:history="1">
-        <w:proofErr w:type="spellStart"/>
         <w:r>
           <w:rPr>
             <w:rStyle w:val="Hyperlink"/>
             <w:color w:val="000000" w:themeColor="text1"/>
           </w:rPr>
-          <w:t>MacOSX</w:t>
-        </w:r>
-        <w:proofErr w:type="spellEnd"/>
-        <w:r>
-          <w:rPr>
-            <w:rStyle w:val="Hyperlink"/>
-            <w:color w:val="000000" w:themeColor="text1"/>
-          </w:rPr>
-          <w:t xml:space="preserve"> 10.7</w:t>
+          <w:t>MacOSX 10.7</w:t>
         </w:r>
       </w:hyperlink>
       <w:r>
@@ -4764,55 +4237,7 @@
             <w:rStyle w:val="Hyperlink"/>
             <w:color w:val="auto"/>
           </w:rPr>
-          <w:t xml:space="preserve">Texture red format is supported on </w:t>
-        </w:r>
-        <w:proofErr w:type="spellStart"/>
-        <w:r>
-          <w:rPr>
-            <w:rStyle w:val="Hyperlink"/>
-            <w:color w:val="auto"/>
-          </w:rPr>
-          <w:t>PowerVR</w:t>
-        </w:r>
-        <w:proofErr w:type="spellEnd"/>
-        <w:r>
-          <w:rPr>
-            <w:rStyle w:val="Hyperlink"/>
-            <w:color w:val="auto"/>
-          </w:rPr>
-          <w:t xml:space="preserve"> series 5, </w:t>
-        </w:r>
-        <w:proofErr w:type="spellStart"/>
-        <w:r>
-          <w:rPr>
-            <w:rStyle w:val="Hyperlink"/>
-            <w:color w:val="auto"/>
-          </w:rPr>
-          <w:t>Mali</w:t>
-        </w:r>
-        <w:proofErr w:type="spellEnd"/>
-        <w:r>
-          <w:rPr>
-            <w:rStyle w:val="Hyperlink"/>
-            <w:color w:val="auto"/>
-          </w:rPr>
-          <w:t xml:space="preserve"> 600 series, </w:t>
-        </w:r>
-        <w:proofErr w:type="spellStart"/>
-        <w:r>
-          <w:rPr>
-            <w:rStyle w:val="Hyperlink"/>
-            <w:color w:val="auto"/>
-          </w:rPr>
-          <w:t>Tegra</w:t>
-        </w:r>
-        <w:proofErr w:type="spellEnd"/>
-        <w:r>
-          <w:rPr>
-            <w:rStyle w:val="Hyperlink"/>
-            <w:color w:val="auto"/>
-          </w:rPr>
-          <w:t xml:space="preserve"> and Bay Trail on Android through</w:t>
+          <w:t>Texture red format is supported on PowerVR series 5, Mali 600 series, Tegra and Bay Trail on Android through</w:t>
         </w:r>
       </w:hyperlink>
       <w:r>
@@ -4822,7 +4247,6 @@
         </w:rPr>
         <w:t xml:space="preserve"> </w:t>
       </w:r>
-      <w:proofErr w:type="spellStart"/>
       <w:r>
         <w:rPr>
           <w:rStyle w:val="codeword0"/>
@@ -4838,7 +4262,6 @@
           </w:rPr>
           <w:t>EXT_texture_rg</w:t>
         </w:r>
-        <w:proofErr w:type="spellEnd"/>
       </w:hyperlink>
     </w:p>
     <w:p>
@@ -4858,7 +4281,6 @@
           <w:t>Texture red format is supported on iOS through </w:t>
         </w:r>
       </w:hyperlink>
-      <w:proofErr w:type="spellStart"/>
       <w:r>
         <w:rPr>
           <w:rStyle w:val="codeword0"/>
@@ -4874,7 +4296,6 @@
           </w:rPr>
           <w:t>EXT_texture_rg</w:t>
         </w:r>
-        <w:proofErr w:type="spellEnd"/>
       </w:hyperlink>
     </w:p>
     <w:p>
@@ -4958,7 +4379,6 @@
         <w:t xml:space="preserve">was first introduced by </w:t>
       </w:r>
       <w:hyperlink r:id="rId41" w:history="1">
-        <w:proofErr w:type="spellStart"/>
         <w:r>
           <w:rPr>
             <w:rStyle w:val="codeword0"/>
@@ -4973,7 +4393,6 @@
           </w:rPr>
           <w:t>V_half_float</w:t>
         </w:r>
-        <w:proofErr w:type="spellEnd"/>
       </w:hyperlink>
       <w:r>
         <w:rPr>
@@ -5041,7 +4460,6 @@
         <w:t xml:space="preserve">This extension was promoted to </w:t>
       </w:r>
       <w:hyperlink r:id="rId42" w:history="1">
-        <w:proofErr w:type="spellStart"/>
         <w:r>
           <w:rPr>
             <w:rStyle w:val="codeword0"/>
@@ -5056,7 +4474,6 @@
           </w:rPr>
           <w:t>RB_half_float_vertex</w:t>
         </w:r>
-        <w:proofErr w:type="spellEnd"/>
       </w:hyperlink>
       <w:r>
         <w:rPr>
@@ -5101,7 +4518,6 @@
         <w:t xml:space="preserve">This constant was eventually reused for </w:t>
       </w:r>
       <w:hyperlink r:id="rId43" w:history="1">
-        <w:proofErr w:type="spellStart"/>
         <w:r>
           <w:rPr>
             <w:rStyle w:val="codeword0"/>
@@ -5116,13 +4532,11 @@
           </w:rPr>
           <w:t>RB_half_float_pixel</w:t>
         </w:r>
-        <w:proofErr w:type="spellEnd"/>
       </w:hyperlink>
       <w:r>
         <w:t xml:space="preserve">, </w:t>
       </w:r>
       <w:hyperlink r:id="rId44" w:history="1">
-        <w:proofErr w:type="spellStart"/>
         <w:r>
           <w:rPr>
             <w:rStyle w:val="codeword0"/>
@@ -5137,7 +4551,6 @@
           </w:rPr>
           <w:t>RB_texture_float</w:t>
         </w:r>
-        <w:proofErr w:type="spellEnd"/>
       </w:hyperlink>
       <w:r>
         <w:rPr>
@@ -5183,7 +4596,6 @@
         <w:t xml:space="preserve">Unfortunately, </w:t>
       </w:r>
       <w:hyperlink r:id="rId45" w:history="1">
-        <w:proofErr w:type="spellStart"/>
         <w:r>
           <w:rPr>
             <w:rStyle w:val="codeword0"/>
@@ -5198,7 +4610,6 @@
           </w:rPr>
           <w:t>ES_texture_float</w:t>
         </w:r>
-        <w:proofErr w:type="spellEnd"/>
       </w:hyperlink>
       <w:r>
         <w:rPr>
@@ -5271,7 +4682,6 @@
         <w:t xml:space="preserve"> </w:t>
       </w:r>
       <w:hyperlink r:id="rId46" w:history="1">
-        <w:proofErr w:type="spellStart"/>
         <w:r>
           <w:rPr>
             <w:rStyle w:val="codeword0"/>
@@ -5279,7 +4689,6 @@
           </w:rPr>
           <w:t>GL_OES_texture_float</w:t>
         </w:r>
-        <w:proofErr w:type="spellEnd"/>
       </w:hyperlink>
       <w:r>
         <w:rPr>
@@ -5291,26 +4700,9 @@
         <w:t xml:space="preserve">remains </w:t>
       </w:r>
       <w:r>
-        <w:t xml:space="preserve">particularly useful for OpenGL ES 2.0 devices and </w:t>
-      </w:r>
-      <w:proofErr w:type="spellStart"/>
-      <w:r>
-        <w:t>WebGL</w:t>
-      </w:r>
-      <w:proofErr w:type="spellEnd"/>
-      <w:r>
-        <w:t xml:space="preserve"> 1.0 which also has a </w:t>
-      </w:r>
-      <w:proofErr w:type="spellStart"/>
-      <w:r>
-        <w:t>WebGL</w:t>
-      </w:r>
-      <w:proofErr w:type="spellEnd"/>
-      <w:r>
-        <w:t xml:space="preserve"> flavor of </w:t>
+        <w:t xml:space="preserve">particularly useful for OpenGL ES 2.0 devices and WebGL 1.0 which also has a WebGL flavor of </w:t>
       </w:r>
       <w:hyperlink r:id="rId47" w:history="1">
-        <w:proofErr w:type="spellStart"/>
         <w:r>
           <w:rPr>
             <w:rStyle w:val="codeword0"/>
@@ -5318,7 +4710,6 @@
           </w:rPr>
           <w:t>GL_OES_texture_float</w:t>
         </w:r>
-        <w:proofErr w:type="spellEnd"/>
       </w:hyperlink>
       <w:r>
         <w:t xml:space="preserve"> </w:t>
@@ -5335,29 +4726,13 @@
         <w:pStyle w:val="Paragraph"/>
       </w:pPr>
       <w:r>
-        <w:t xml:space="preserve">Finally, just like regular RGBA8 format, OpenGL ES 2.0 requires an </w:t>
-      </w:r>
-      <w:proofErr w:type="spellStart"/>
-      <w:r>
-        <w:t>unsized</w:t>
-      </w:r>
-      <w:proofErr w:type="spellEnd"/>
-      <w:r>
-        <w:t xml:space="preserve"> internal format for floating point formats.</w:t>
+        <w:t>Finally, just like regular RGBA8 format, OpenGL ES 2.0 requires an unsized internal format for floating point formats.</w:t>
       </w:r>
       <w:r>
         <w:t xml:space="preserve"> Listing 5.1 shows </w:t>
       </w:r>
       <w:r>
-        <w:t xml:space="preserve">how to correctly setup the </w:t>
-      </w:r>
-      <w:proofErr w:type="spellStart"/>
-      <w:r>
-        <w:t>enums</w:t>
-      </w:r>
-      <w:proofErr w:type="spellEnd"/>
-      <w:r>
-        <w:t xml:space="preserve"> </w:t>
+        <w:t xml:space="preserve">how to correctly setup the enums </w:t>
       </w:r>
       <w:r>
         <w:t xml:space="preserve">to </w:t>
@@ -5385,69 +4760,51 @@
           <w:rStyle w:val="code-line-content"/>
         </w:rPr>
       </w:pPr>
-      <w:proofErr w:type="spellStart"/>
-      <w:r>
-        <w:rPr>
-          <w:rStyle w:val="code-line-content"/>
-        </w:rPr>
-        <w:t>GLenum</w:t>
-      </w:r>
-      <w:proofErr w:type="spellEnd"/>
-      <w:r>
-        <w:rPr>
-          <w:rStyle w:val="code-line-content"/>
-        </w:rPr>
-        <w:t xml:space="preserve"> </w:t>
-      </w:r>
-      <w:proofErr w:type="spellStart"/>
+      <w:r>
+        <w:rPr>
+          <w:rStyle w:val="code-line-content"/>
+        </w:rPr>
+        <w:t xml:space="preserve">GLenum </w:t>
+      </w:r>
       <w:r>
         <w:rPr>
           <w:rStyle w:val="code-line-content"/>
           <w:color w:val="0070C0"/>
         </w:rPr>
-        <w:t>const</w:t>
-      </w:r>
-      <w:proofErr w:type="spellEnd"/>
+        <w:t xml:space="preserve">const </w:t>
+      </w:r>
+      <w:r>
+        <w:rPr>
+          <w:rStyle w:val="code-line-content"/>
+        </w:rPr>
+        <w:t>Type = isES20 || isWebGL10 ? GL_HALF_FLOAT_OES : GL_HALF_FLOAT;</w:t>
+      </w:r>
+    </w:p>
+    <w:p>
+      <w:pPr>
+        <w:pStyle w:val="Code"/>
+        <w:rPr>
+          <w:rStyle w:val="code-line-content"/>
+        </w:rPr>
+      </w:pPr>
+      <w:r>
+        <w:rPr>
+          <w:rStyle w:val="code-line-content"/>
+        </w:rPr>
+        <w:t xml:space="preserve">GLenum </w:t>
+      </w:r>
       <w:r>
         <w:rPr>
           <w:rStyle w:val="code-line-content"/>
           <w:color w:val="0070C0"/>
         </w:rPr>
-        <w:t xml:space="preserve"> </w:t>
-      </w:r>
-      <w:r>
-        <w:rPr>
-          <w:rStyle w:val="code-line-content"/>
-        </w:rPr>
-        <w:t>Type = isES20 || isWebGL</w:t>
-      </w:r>
-      <w:proofErr w:type="gramStart"/>
-      <w:r>
-        <w:rPr>
-          <w:rStyle w:val="code-line-content"/>
-        </w:rPr>
-        <w:t>10 ?</w:t>
-      </w:r>
-      <w:proofErr w:type="gramEnd"/>
-      <w:r>
-        <w:rPr>
-          <w:rStyle w:val="code-line-content"/>
-        </w:rPr>
-        <w:t xml:space="preserve"> GL_HALF_FLOAT_</w:t>
-      </w:r>
-      <w:proofErr w:type="gramStart"/>
-      <w:r>
-        <w:rPr>
-          <w:rStyle w:val="code-line-content"/>
-        </w:rPr>
-        <w:t>OES :</w:t>
-      </w:r>
-      <w:proofErr w:type="gramEnd"/>
-      <w:r>
-        <w:rPr>
-          <w:rStyle w:val="code-line-content"/>
-        </w:rPr>
-        <w:t xml:space="preserve"> GL_HALF_FLOAT;</w:t>
+        <w:t xml:space="preserve">const </w:t>
+      </w:r>
+      <w:r>
+        <w:rPr>
+          <w:rStyle w:val="code-line-content"/>
+        </w:rPr>
+        <w:t>InternalFormat = isES20 || isWebGL10 ? GL_RGBA : GL_RGBA16F;</w:t>
       </w:r>
     </w:p>
     <w:p>
@@ -5457,77 +4814,83 @@
           <w:rStyle w:val="code-line-content"/>
         </w:rPr>
       </w:pPr>
-      <w:proofErr w:type="spellStart"/>
-      <w:r>
-        <w:rPr>
-          <w:rStyle w:val="code-line-content"/>
-        </w:rPr>
-        <w:t>GLenum</w:t>
-      </w:r>
-      <w:proofErr w:type="spellEnd"/>
-      <w:r>
-        <w:rPr>
-          <w:rStyle w:val="code-line-content"/>
-        </w:rPr>
-        <w:t xml:space="preserve"> </w:t>
-      </w:r>
-      <w:proofErr w:type="spellStart"/>
-      <w:r>
-        <w:rPr>
-          <w:rStyle w:val="code-line-content"/>
-          <w:color w:val="0070C0"/>
-        </w:rPr>
-        <w:t>const</w:t>
-      </w:r>
-      <w:proofErr w:type="spellEnd"/>
-      <w:r>
-        <w:rPr>
-          <w:rStyle w:val="code-line-content"/>
-          <w:color w:val="0070C0"/>
-        </w:rPr>
-        <w:t xml:space="preserve"> </w:t>
-      </w:r>
-      <w:proofErr w:type="spellStart"/>
+      <w:r>
+        <w:rPr>
+          <w:rStyle w:val="code-line-content"/>
+        </w:rPr>
+        <w:t>…</w:t>
+      </w:r>
+    </w:p>
+    <w:p>
+      <w:pPr>
+        <w:pStyle w:val="Code"/>
+        <w:rPr>
+          <w:rStyle w:val="code-line-content"/>
+          <w:color w:val="008F00"/>
+        </w:rPr>
+      </w:pPr>
+      <w:r>
+        <w:rPr>
+          <w:rStyle w:val="code-line-content"/>
+          <w:color w:val="008F00"/>
+        </w:rPr>
+        <w:t xml:space="preserve">// Allocation of a half storage texture image </w:t>
+      </w:r>
+    </w:p>
+    <w:p>
+      <w:pPr>
+        <w:pStyle w:val="Code"/>
+        <w:rPr>
+          <w:rStyle w:val="code-line-content"/>
+        </w:rPr>
+      </w:pPr>
+      <w:r>
+        <w:rPr>
+          <w:rStyle w:val="code-line-content"/>
+        </w:rPr>
+        <w:t xml:space="preserve">glTexImage2D(GL_TEXTURE_2D, 0, </w:t>
+      </w:r>
       <w:r>
         <w:rPr>
           <w:rStyle w:val="code-line-content"/>
         </w:rPr>
         <w:t>InternalFormat</w:t>
       </w:r>
-      <w:proofErr w:type="spellEnd"/>
-      <w:r>
-        <w:rPr>
-          <w:rStyle w:val="code-line-content"/>
-        </w:rPr>
-        <w:t xml:space="preserve"> = isES20 || isWebGL</w:t>
-      </w:r>
-      <w:proofErr w:type="gramStart"/>
-      <w:r>
-        <w:rPr>
-          <w:rStyle w:val="code-line-content"/>
-        </w:rPr>
-        <w:t>10 ?</w:t>
-      </w:r>
-      <w:proofErr w:type="gramEnd"/>
-      <w:r>
-        <w:rPr>
-          <w:rStyle w:val="code-line-content"/>
-        </w:rPr>
-        <w:t xml:space="preserve"> GL_</w:t>
-      </w:r>
-      <w:proofErr w:type="gramStart"/>
-      <w:r>
-        <w:rPr>
-          <w:rStyle w:val="code-line-content"/>
-        </w:rPr>
-        <w:t>RGBA :</w:t>
-      </w:r>
-      <w:proofErr w:type="gramEnd"/>
-      <w:r>
-        <w:rPr>
-          <w:rStyle w:val="code-line-content"/>
-        </w:rPr>
-        <w:t xml:space="preserve"> GL_RGBA16F;</w:t>
+      <w:r>
+        <w:rPr>
+          <w:rStyle w:val="code-line-content"/>
+        </w:rPr>
+        <w:t>, Width, Height, 0, GL_RGBA</w:t>
+      </w:r>
+      <w:r>
+        <w:rPr>
+          <w:rStyle w:val="code-line-content"/>
+        </w:rPr>
+        <w:t xml:space="preserve">, </w:t>
+      </w:r>
+      <w:r>
+        <w:rPr>
+          <w:rStyle w:val="code-line-content"/>
+        </w:rPr>
+        <w:t>Type</w:t>
+      </w:r>
+      <w:r>
+        <w:rPr>
+          <w:rStyle w:val="code-line-content"/>
+        </w:rPr>
+        <w:t xml:space="preserve">, </w:t>
+      </w:r>
+      <w:r>
+        <w:rPr>
+          <w:rStyle w:val="code-line-content"/>
+        </w:rPr>
+        <w:t>Pixels</w:t>
+      </w:r>
+      <w:r>
+        <w:rPr>
+          <w:rStyle w:val="code-line-content"/>
+        </w:rPr>
+        <w:t>);</w:t>
       </w:r>
     </w:p>
     <w:p>
@@ -5557,7 +4920,7 @@
           <w:rStyle w:val="code-line-content"/>
           <w:color w:val="008F00"/>
         </w:rPr>
-        <w:t xml:space="preserve">// Allocation of a half storage texture image </w:t>
+        <w:t>// Setup of a half storage vertex attribute</w:t>
       </w:r>
     </w:p>
     <w:p>
@@ -5568,43 +4931,12 @@
         </w:rPr>
       </w:pPr>
       <w:r>
-        <w:rPr>
-          <w:rStyle w:val="code-line-content"/>
-        </w:rPr>
-        <w:t>glTexImage2</w:t>
-      </w:r>
-      <w:proofErr w:type="gramStart"/>
-      <w:r>
-        <w:rPr>
-          <w:rStyle w:val="code-line-content"/>
-        </w:rPr>
-        <w:t>D(</w:t>
-      </w:r>
-      <w:proofErr w:type="gramEnd"/>
-      <w:r>
-        <w:rPr>
-          <w:rStyle w:val="code-line-content"/>
-        </w:rPr>
-        <w:t xml:space="preserve">GL_TEXTURE_2D, 0, </w:t>
-      </w:r>
-      <w:proofErr w:type="spellStart"/>
-      <w:r>
-        <w:rPr>
-          <w:rStyle w:val="code-line-content"/>
-        </w:rPr>
-        <w:t>InternalFormat</w:t>
-      </w:r>
-      <w:proofErr w:type="spellEnd"/>
-      <w:r>
-        <w:rPr>
-          <w:rStyle w:val="code-line-content"/>
-        </w:rPr>
-        <w:t>, Width, Height, 0, GL_RGBA</w:t>
-      </w:r>
-      <w:r>
-        <w:rPr>
-          <w:rStyle w:val="code-line-content"/>
-        </w:rPr>
+        <w:t>glVertexAttribPointer(</w:t>
+      </w:r>
+      <w:r>
+        <w:t>POSITION, 4</w:t>
+      </w:r>
+      <w:r>
         <w:t xml:space="preserve">, </w:t>
       </w:r>
       <w:r>
@@ -5614,101 +4946,23 @@
         <w:t>Type</w:t>
       </w:r>
       <w:r>
-        <w:rPr>
-          <w:rStyle w:val="code-line-content"/>
-        </w:rPr>
+        <w:t xml:space="preserve">, GL_FALSE, </w:t>
+      </w:r>
+      <w:r>
+        <w:t>Stride</w:t>
+      </w:r>
+      <w:r>
         <w:t xml:space="preserve">, </w:t>
       </w:r>
       <w:r>
-        <w:rPr>
-          <w:rStyle w:val="code-line-content"/>
-        </w:rPr>
-        <w:t>Pixels</w:t>
-      </w:r>
-      <w:r>
-        <w:rPr>
-          <w:rStyle w:val="code-line-content"/>
-        </w:rPr>
+        <w:t>Offset</w:t>
+      </w:r>
+      <w:r>
         <w:t>);</w:t>
       </w:r>
     </w:p>
     <w:p>
       <w:pPr>
-        <w:pStyle w:val="Code"/>
-        <w:rPr>
-          <w:rStyle w:val="code-line-content"/>
-        </w:rPr>
-      </w:pPr>
-      <w:r>
-        <w:rPr>
-          <w:rStyle w:val="code-line-content"/>
-        </w:rPr>
-        <w:t>…</w:t>
-      </w:r>
-    </w:p>
-    <w:p>
-      <w:pPr>
-        <w:pStyle w:val="Code"/>
-        <w:rPr>
-          <w:rStyle w:val="code-line-content"/>
-          <w:color w:val="008F00"/>
-        </w:rPr>
-      </w:pPr>
-      <w:r>
-        <w:rPr>
-          <w:rStyle w:val="code-line-content"/>
-          <w:color w:val="008F00"/>
-        </w:rPr>
-        <w:t>// Setup of a half storage vertex attribute</w:t>
-      </w:r>
-    </w:p>
-    <w:p>
-      <w:pPr>
-        <w:pStyle w:val="Code"/>
-        <w:rPr>
-          <w:rStyle w:val="code-line-content"/>
-        </w:rPr>
-      </w:pPr>
-      <w:proofErr w:type="spellStart"/>
-      <w:proofErr w:type="gramStart"/>
-      <w:r>
-        <w:t>glVertexAttribPointer</w:t>
-      </w:r>
-      <w:proofErr w:type="spellEnd"/>
-      <w:r>
-        <w:t>(</w:t>
-      </w:r>
-      <w:proofErr w:type="gramEnd"/>
-      <w:r>
-        <w:t>POSITION, 4</w:t>
-      </w:r>
-      <w:r>
-        <w:t xml:space="preserve">, </w:t>
-      </w:r>
-      <w:r>
-        <w:rPr>
-          <w:rStyle w:val="code-line-content"/>
-        </w:rPr>
-        <w:t>Type</w:t>
-      </w:r>
-      <w:r>
-        <w:t xml:space="preserve">, GL_FALSE, </w:t>
-      </w:r>
-      <w:r>
-        <w:t>Stride</w:t>
-      </w:r>
-      <w:r>
-        <w:t xml:space="preserve">, </w:t>
-      </w:r>
-      <w:r>
-        <w:t>Offset</w:t>
-      </w:r>
-      <w:r>
-        <w:t>);</w:t>
-      </w:r>
-    </w:p>
-    <w:p>
-      <w:pPr>
         <w:rPr>
           <w:rStyle w:val="SubtleEmphasis"/>
         </w:rPr>
@@ -5747,16 +5001,8 @@
         <w:rPr>
           <w:rStyle w:val="SubtleEmphasis"/>
         </w:rPr>
-        <w:t xml:space="preserve">Multiple uses of half types with OpenGL, OpenGL ES and </w:t>
-      </w:r>
-      <w:proofErr w:type="spellStart"/>
-      <w:r>
-        <w:rPr>
-          <w:rStyle w:val="SubtleEmphasis"/>
-        </w:rPr>
-        <w:t>WebGL</w:t>
-      </w:r>
-      <w:proofErr w:type="spellEnd"/>
+        <w:t>Multiple uses of half types with OpenGL, OpenGL ES and WebGL</w:t>
+      </w:r>
     </w:p>
     <w:p>
       <w:pPr>
@@ -5792,24 +5038,9 @@
         <w:rPr>
           <w:color w:val="auto"/>
         </w:rPr>
-        <w:t xml:space="preserve">OpenGL ES 2.0 and </w:t>
-      </w:r>
-      <w:proofErr w:type="spellStart"/>
-      <w:r>
-        <w:rPr>
-          <w:color w:val="auto"/>
-        </w:rPr>
-        <w:t>WebGL</w:t>
-      </w:r>
-      <w:proofErr w:type="spellEnd"/>
-      <w:r>
-        <w:rPr>
-          <w:color w:val="auto"/>
-        </w:rPr>
-        <w:t xml:space="preserve"> 1.0 through </w:t>
+        <w:t xml:space="preserve">OpenGL ES 2.0 and WebGL 1.0 through </w:t>
       </w:r>
       <w:hyperlink r:id="rId49" w:history="1">
-        <w:proofErr w:type="spellStart"/>
         <w:r>
           <w:rPr>
             <w:rStyle w:val="codeword0"/>
@@ -5817,7 +5048,6 @@
           </w:rPr>
           <w:t>GL_OES_texture_float</w:t>
         </w:r>
-        <w:proofErr w:type="spellEnd"/>
       </w:hyperlink>
       <w:r>
         <w:t xml:space="preserve"> </w:t>
@@ -5854,13 +5084,8 @@
       <w:r>
         <w:t xml:space="preserve">. </w:t>
       </w:r>
-      <w:proofErr w:type="spellStart"/>
-      <w:r>
-        <w:t>Color</w:t>
-      </w:r>
-      <w:proofErr w:type="spellEnd"/>
-      <w:r>
-        <w:t xml:space="preserve"> read format queries</w:t>
+      <w:r>
+        <w:t>Color read format queries</w:t>
       </w:r>
       <w:bookmarkEnd w:id="19"/>
     </w:p>
@@ -5871,14 +5096,12 @@
       <w:r>
         <w:t xml:space="preserve">OpenGL allows reading back pixels on the CPU side using </w:t>
       </w:r>
-      <w:proofErr w:type="spellStart"/>
       <w:r>
         <w:rPr>
           <w:rStyle w:val="codeword0"/>
         </w:rPr>
         <w:t>glReadPixels</w:t>
       </w:r>
-      <w:proofErr w:type="spellEnd"/>
       <w:r>
         <w:rPr>
           <w:rStyle w:val="codeword0"/>
@@ -5937,13 +5160,8 @@
       <w:r>
         <w:t xml:space="preserve">we encounter </w:t>
       </w:r>
-      <w:proofErr w:type="spellStart"/>
-      <w:r>
-        <w:t>enum</w:t>
-      </w:r>
-      <w:proofErr w:type="spellEnd"/>
-      <w:r>
-        <w:t xml:space="preserve"> </w:t>
+      <w:r>
+        <w:t xml:space="preserve">enum </w:t>
       </w:r>
       <w:r>
         <w:t>issue</w:t>
@@ -6114,42 +5332,261 @@
           <w:rStyle w:val="code-line-content"/>
         </w:rPr>
       </w:pPr>
-      <w:proofErr w:type="spellStart"/>
-      <w:r>
-        <w:rPr>
-          <w:rStyle w:val="code-line-content"/>
-        </w:rPr>
-        <w:t>GLint</w:t>
-      </w:r>
-      <w:proofErr w:type="spellEnd"/>
-      <w:r>
-        <w:rPr>
-          <w:rStyle w:val="code-line-content"/>
-        </w:rPr>
-        <w:t xml:space="preserve"> </w:t>
-      </w:r>
-      <w:proofErr w:type="spellStart"/>
-      <w:r>
-        <w:rPr>
-          <w:rStyle w:val="code-line-content"/>
-        </w:rPr>
-        <w:t>ReadType</w:t>
-      </w:r>
-      <w:proofErr w:type="spellEnd"/>
-      <w:r>
-        <w:rPr>
-          <w:rStyle w:val="code-line-content"/>
-        </w:rPr>
-        <w:t xml:space="preserve"> = </w:t>
-      </w:r>
-      <w:proofErr w:type="spellStart"/>
-      <w:r>
-        <w:rPr>
-          <w:rStyle w:val="code-line-content"/>
-        </w:rPr>
-        <w:t>DesiredType</w:t>
-      </w:r>
-      <w:proofErr w:type="spellEnd"/>
+      <w:r>
+        <w:rPr>
+          <w:rStyle w:val="code-line-content"/>
+        </w:rPr>
+        <w:t>GLint ReadType = DesiredType;</w:t>
+      </w:r>
+    </w:p>
+    <w:p>
+      <w:pPr>
+        <w:pStyle w:val="Code"/>
+        <w:rPr>
+          <w:rStyle w:val="code-line-content"/>
+        </w:rPr>
+      </w:pPr>
+      <w:r>
+        <w:rPr>
+          <w:rStyle w:val="code-line-content"/>
+        </w:rPr>
+        <w:t>GLint ReadFormat = DesiredFormat;</w:t>
+      </w:r>
+    </w:p>
+    <w:p>
+      <w:pPr>
+        <w:pStyle w:val="Code"/>
+        <w:rPr>
+          <w:rStyle w:val="code-line-content"/>
+        </w:rPr>
+      </w:pPr>
+      <w:r>
+        <w:rPr>
+          <w:rStyle w:val="code-line-content"/>
+          <w:color w:val="0432FF"/>
+        </w:rPr>
+        <w:t>if</w:t>
+      </w:r>
+      <w:r>
+        <w:rPr>
+          <w:rStyle w:val="code-line-content"/>
+        </w:rPr>
+        <w:t>(HasImplementationColorRead)</w:t>
+      </w:r>
+    </w:p>
+    <w:p>
+      <w:pPr>
+        <w:pStyle w:val="Code"/>
+        <w:rPr>
+          <w:rStyle w:val="code-line-content"/>
+        </w:rPr>
+      </w:pPr>
+      <w:r>
+        <w:rPr>
+          <w:rStyle w:val="code-line-content"/>
+        </w:rPr>
+        <w:t>{</w:t>
+      </w:r>
+    </w:p>
+    <w:p>
+      <w:pPr>
+        <w:pStyle w:val="Code"/>
+        <w:rPr>
+          <w:rStyle w:val="code-line-content"/>
+        </w:rPr>
+      </w:pPr>
+      <w:r>
+        <w:rPr>
+          <w:rStyle w:val="code-line-content"/>
+        </w:rPr>
+        <w:t xml:space="preserve">  </w:t>
+      </w:r>
+      <w:r>
+        <w:rPr>
+          <w:rStyle w:val="code-line-content"/>
+        </w:rPr>
+        <w:t xml:space="preserve">  </w:t>
+      </w:r>
+      <w:r>
+        <w:rPr>
+          <w:rStyle w:val="code-line-content"/>
+        </w:rPr>
+        <w:t>glGetIntegerv(</w:t>
+      </w:r>
+      <w:r>
+        <w:rPr>
+          <w:rStyle w:val="code-line-content"/>
+        </w:rPr>
+        <w:t>GL_IMPLEMENTATION_COLOR_READ_TYPE</w:t>
+      </w:r>
+      <w:r>
+        <w:rPr>
+          <w:rStyle w:val="code-line-content"/>
+        </w:rPr>
+        <w:t>, &amp;ReadType);</w:t>
+      </w:r>
+    </w:p>
+    <w:p>
+      <w:pPr>
+        <w:pStyle w:val="Code"/>
+        <w:rPr>
+          <w:rStyle w:val="code-line-content"/>
+        </w:rPr>
+      </w:pPr>
+      <w:r>
+        <w:rPr>
+          <w:rStyle w:val="code-line-content"/>
+        </w:rPr>
+        <w:t xml:space="preserve">  </w:t>
+      </w:r>
+      <w:r>
+        <w:rPr>
+          <w:rStyle w:val="code-line-content"/>
+        </w:rPr>
+        <w:t xml:space="preserve">  </w:t>
+      </w:r>
+      <w:r>
+        <w:rPr>
+          <w:rStyle w:val="code-line-content"/>
+        </w:rPr>
+        <w:t>glGetIntegerv(</w:t>
+      </w:r>
+      <w:r>
+        <w:rPr>
+          <w:rStyle w:val="code-line-content"/>
+        </w:rPr>
+        <w:t>GL_IMPLEMENTATION_COLOR_READ_FORMAT</w:t>
+      </w:r>
+      <w:r>
+        <w:rPr>
+          <w:rStyle w:val="code-line-content"/>
+        </w:rPr>
+        <w:t>, &amp;ReadFormat);</w:t>
+      </w:r>
+    </w:p>
+    <w:p>
+      <w:pPr>
+        <w:pStyle w:val="Code"/>
+        <w:rPr>
+          <w:rStyle w:val="code-line-content"/>
+        </w:rPr>
+      </w:pPr>
+      <w:r>
+        <w:rPr>
+          <w:rStyle w:val="code-line-content"/>
+        </w:rPr>
+        <w:t>}</w:t>
+      </w:r>
+    </w:p>
+    <w:p>
+      <w:pPr>
+        <w:pStyle w:val="Code"/>
+        <w:rPr>
+          <w:rStyle w:val="code-line-content"/>
+        </w:rPr>
+      </w:pPr>
+    </w:p>
+    <w:p>
+      <w:pPr>
+        <w:pStyle w:val="Code"/>
+        <w:rPr>
+          <w:rStyle w:val="code-line-content"/>
+        </w:rPr>
+      </w:pPr>
+      <w:r>
+        <w:rPr>
+          <w:rStyle w:val="code-line-content"/>
+        </w:rPr>
+        <w:t>std::size_t ReadTypeSize = 0;</w:t>
+      </w:r>
+    </w:p>
+    <w:p>
+      <w:pPr>
+        <w:pStyle w:val="Code"/>
+        <w:rPr>
+          <w:rStyle w:val="code-line-content"/>
+        </w:rPr>
+      </w:pPr>
+      <w:r>
+        <w:rPr>
+          <w:rStyle w:val="code-line-content"/>
+          <w:color w:val="0070C0"/>
+        </w:rPr>
+        <w:t>switch</w:t>
+      </w:r>
+      <w:r>
+        <w:rPr>
+          <w:rStyle w:val="code-line-content"/>
+        </w:rPr>
+        <w:t>(ReadType){</w:t>
+      </w:r>
+    </w:p>
+    <w:p>
+      <w:pPr>
+        <w:pStyle w:val="Code"/>
+        <w:rPr>
+          <w:rStyle w:val="code-line-content"/>
+        </w:rPr>
+      </w:pPr>
+      <w:r>
+        <w:rPr>
+          <w:rStyle w:val="code-line-content"/>
+          <w:color w:val="0070C0"/>
+        </w:rPr>
+        <w:t xml:space="preserve">    </w:t>
+      </w:r>
+      <w:r>
+        <w:rPr>
+          <w:rStyle w:val="code-line-content"/>
+          <w:color w:val="0070C0"/>
+        </w:rPr>
+        <w:t xml:space="preserve">case </w:t>
+      </w:r>
+      <w:r>
+        <w:rPr>
+          <w:rStyle w:val="code-line-content"/>
+        </w:rPr>
+        <w:t>GL_FLOAT:</w:t>
+      </w:r>
+    </w:p>
+    <w:p>
+      <w:pPr>
+        <w:pStyle w:val="Code"/>
+        <w:rPr>
+          <w:rStyle w:val="code-line-content"/>
+        </w:rPr>
+      </w:pPr>
+      <w:r>
+        <w:rPr>
+          <w:rStyle w:val="code-line-content"/>
+        </w:rPr>
+        <w:t xml:space="preserve">  </w:t>
+      </w:r>
+      <w:r>
+        <w:rPr>
+          <w:rStyle w:val="code-line-content"/>
+        </w:rPr>
+        <w:t xml:space="preserve">  </w:t>
+      </w:r>
+      <w:r>
+        <w:rPr>
+          <w:rStyle w:val="code-line-content"/>
+        </w:rPr>
+        <w:t xml:space="preserve">    </w:t>
+      </w:r>
+      <w:r>
+        <w:rPr>
+          <w:rStyle w:val="code-line-content"/>
+        </w:rPr>
+        <w:t xml:space="preserve">ReadTypeSize = 4; </w:t>
+      </w:r>
+      <w:r>
+        <w:rPr>
+          <w:rStyle w:val="code-line-content"/>
+          <w:color w:val="0070C0"/>
+        </w:rPr>
+        <w:t>break</w:t>
+      </w:r>
       <w:r>
         <w:rPr>
           <w:rStyle w:val="code-line-content"/>
@@ -6164,42 +5601,105 @@
           <w:rStyle w:val="code-line-content"/>
         </w:rPr>
       </w:pPr>
-      <w:proofErr w:type="spellStart"/>
-      <w:r>
-        <w:rPr>
-          <w:rStyle w:val="code-line-content"/>
-        </w:rPr>
-        <w:t>GLint</w:t>
-      </w:r>
-      <w:proofErr w:type="spellEnd"/>
-      <w:r>
-        <w:rPr>
-          <w:rStyle w:val="code-line-content"/>
-        </w:rPr>
-        <w:t xml:space="preserve"> </w:t>
-      </w:r>
-      <w:proofErr w:type="spellStart"/>
-      <w:r>
-        <w:rPr>
-          <w:rStyle w:val="code-line-content"/>
-        </w:rPr>
-        <w:t>ReadFormat</w:t>
-      </w:r>
-      <w:proofErr w:type="spellEnd"/>
-      <w:r>
-        <w:rPr>
-          <w:rStyle w:val="code-line-content"/>
-        </w:rPr>
-        <w:t xml:space="preserve"> = </w:t>
-      </w:r>
-      <w:proofErr w:type="spellStart"/>
-      <w:r>
-        <w:rPr>
-          <w:rStyle w:val="code-line-content"/>
-        </w:rPr>
-        <w:t>DesiredFormat</w:t>
-      </w:r>
-      <w:proofErr w:type="spellEnd"/>
+      <w:r>
+        <w:rPr>
+          <w:rStyle w:val="code-line-content"/>
+          <w:color w:val="0070C0"/>
+        </w:rPr>
+        <w:t xml:space="preserve">    </w:t>
+      </w:r>
+      <w:r>
+        <w:rPr>
+          <w:rStyle w:val="code-line-content"/>
+          <w:color w:val="0070C0"/>
+        </w:rPr>
+        <w:t xml:space="preserve">case </w:t>
+      </w:r>
+      <w:r>
+        <w:rPr>
+          <w:rStyle w:val="code-line-content"/>
+        </w:rPr>
+        <w:t>GL_HALF_FLOAT:</w:t>
+      </w:r>
+    </w:p>
+    <w:p>
+      <w:pPr>
+        <w:pStyle w:val="Code"/>
+        <w:rPr>
+          <w:rStyle w:val="code-line-content"/>
+        </w:rPr>
+      </w:pPr>
+      <w:r>
+        <w:rPr>
+          <w:rStyle w:val="code-line-content"/>
+          <w:color w:val="0070C0"/>
+        </w:rPr>
+        <w:t xml:space="preserve">    </w:t>
+      </w:r>
+      <w:r>
+        <w:rPr>
+          <w:rStyle w:val="code-line-content"/>
+          <w:color w:val="0070C0"/>
+        </w:rPr>
+        <w:t xml:space="preserve">case </w:t>
+      </w:r>
+      <w:r>
+        <w:rPr>
+          <w:rStyle w:val="code-line-content"/>
+        </w:rPr>
+        <w:t>GL_HALF_</w:t>
+      </w:r>
+      <w:r>
+        <w:rPr>
+          <w:rStyle w:val="code-line-content"/>
+        </w:rPr>
+        <w:t>FLOAT_</w:t>
+      </w:r>
+      <w:r>
+        <w:rPr>
+          <w:rStyle w:val="code-line-content"/>
+        </w:rPr>
+        <w:t>OES:</w:t>
+      </w:r>
+    </w:p>
+    <w:p>
+      <w:pPr>
+        <w:pStyle w:val="Code"/>
+        <w:rPr>
+          <w:rStyle w:val="code-line-content"/>
+        </w:rPr>
+      </w:pPr>
+      <w:r>
+        <w:rPr>
+          <w:rStyle w:val="code-line-content"/>
+        </w:rPr>
+        <w:t xml:space="preserve">  </w:t>
+      </w:r>
+      <w:r>
+        <w:rPr>
+          <w:rStyle w:val="code-line-content"/>
+        </w:rPr>
+        <w:t xml:space="preserve">  </w:t>
+      </w:r>
+      <w:r>
+        <w:rPr>
+          <w:rStyle w:val="code-line-content"/>
+        </w:rPr>
+        <w:t xml:space="preserve">    </w:t>
+      </w:r>
+      <w:r>
+        <w:rPr>
+          <w:rStyle w:val="code-line-content"/>
+        </w:rPr>
+        <w:t xml:space="preserve">ReadTypeSize = 2; </w:t>
+      </w:r>
+      <w:r>
+        <w:rPr>
+          <w:rStyle w:val="code-line-content"/>
+          <w:color w:val="0070C0"/>
+        </w:rPr>
+        <w:t>break</w:t>
+      </w:r>
       <w:r>
         <w:rPr>
           <w:rStyle w:val="code-line-content"/>
@@ -6217,29 +5717,22 @@
       <w:r>
         <w:rPr>
           <w:rStyle w:val="code-line-content"/>
-          <w:color w:val="0432FF"/>
-        </w:rPr>
-        <w:t>if</w:t>
-      </w:r>
-      <w:r>
-        <w:rPr>
-          <w:rStyle w:val="code-line-content"/>
-        </w:rPr>
-        <w:t>(</w:t>
-      </w:r>
-      <w:proofErr w:type="spellStart"/>
-      <w:r>
-        <w:rPr>
-          <w:rStyle w:val="code-line-content"/>
-        </w:rPr>
-        <w:t>HasImplementationColorRead</w:t>
-      </w:r>
-      <w:proofErr w:type="spellEnd"/>
-      <w:r>
-        <w:rPr>
-          <w:rStyle w:val="code-line-content"/>
-        </w:rPr>
-        <w:t>)</w:t>
+          <w:color w:val="0070C0"/>
+        </w:rPr>
+        <w:t xml:space="preserve">    </w:t>
+      </w:r>
+      <w:r>
+        <w:rPr>
+          <w:rStyle w:val="code-line-content"/>
+          <w:color w:val="0070C0"/>
+        </w:rPr>
+        <w:t xml:space="preserve">case </w:t>
+      </w:r>
+      <w:r>
+        <w:rPr>
+          <w:rStyle w:val="code-line-content"/>
+        </w:rPr>
+        <w:t>GL_UNSIGNED_BYTE:</w:t>
       </w:r>
     </w:p>
     <w:p>
@@ -6253,7 +5746,38 @@
         <w:rPr>
           <w:rStyle w:val="code-line-content"/>
         </w:rPr>
-        <w:t>{</w:t>
+        <w:t xml:space="preserve">  </w:t>
+      </w:r>
+      <w:r>
+        <w:rPr>
+          <w:rStyle w:val="code-line-content"/>
+        </w:rPr>
+        <w:t xml:space="preserve">  </w:t>
+      </w:r>
+      <w:r>
+        <w:rPr>
+          <w:rStyle w:val="code-line-content"/>
+        </w:rPr>
+        <w:t xml:space="preserve">    </w:t>
+      </w:r>
+      <w:r>
+        <w:rPr>
+          <w:rStyle w:val="code-line-content"/>
+        </w:rPr>
+        <w:t xml:space="preserve">ReadTypeSize = 1; </w:t>
+      </w:r>
+      <w:r>
+        <w:rPr>
+          <w:rStyle w:val="code-line-content"/>
+          <w:color w:val="0070C0"/>
+        </w:rPr>
+        <w:t>break</w:t>
+      </w:r>
+      <w:r>
+        <w:rPr>
+          <w:rStyle w:val="code-line-content"/>
+        </w:rPr>
+        <w:t>;</w:t>
       </w:r>
     </w:p>
     <w:p>
@@ -6266,56 +5790,22 @@
       <w:r>
         <w:rPr>
           <w:rStyle w:val="code-line-content"/>
-        </w:rPr>
-        <w:t xml:space="preserve">  </w:t>
-      </w:r>
-      <w:r>
-        <w:rPr>
-          <w:rStyle w:val="code-line-content"/>
-        </w:rPr>
-        <w:t xml:space="preserve">  </w:t>
-      </w:r>
-      <w:proofErr w:type="spellStart"/>
-      <w:proofErr w:type="gramStart"/>
-      <w:r>
-        <w:rPr>
-          <w:rStyle w:val="code-line-content"/>
-        </w:rPr>
-        <w:t>glGetIntegerv</w:t>
-      </w:r>
-      <w:proofErr w:type="spellEnd"/>
-      <w:r>
-        <w:rPr>
-          <w:rStyle w:val="code-line-content"/>
-        </w:rPr>
-        <w:t>(</w:t>
-      </w:r>
-      <w:proofErr w:type="gramEnd"/>
-      <w:r>
-        <w:rPr>
-          <w:rStyle w:val="code-line-content"/>
-        </w:rPr>
-        <w:t>GL_IMPLEMENTATION_COLOR_READ_TYPE</w:t>
-      </w:r>
-      <w:r>
-        <w:rPr>
-          <w:rStyle w:val="code-line-content"/>
-        </w:rPr>
-        <w:t>, &amp;</w:t>
-      </w:r>
-      <w:proofErr w:type="spellStart"/>
-      <w:r>
-        <w:rPr>
-          <w:rStyle w:val="code-line-content"/>
-        </w:rPr>
-        <w:t>ReadType</w:t>
-      </w:r>
-      <w:proofErr w:type="spellEnd"/>
-      <w:r>
-        <w:rPr>
-          <w:rStyle w:val="code-line-content"/>
-        </w:rPr>
-        <w:t>);</w:t>
+          <w:color w:val="0070C0"/>
+        </w:rPr>
+        <w:t xml:space="preserve">     </w:t>
+      </w:r>
+      <w:r>
+        <w:rPr>
+          <w:rStyle w:val="code-line-content"/>
+          <w:color w:val="0070C0"/>
+        </w:rPr>
+        <w:t>default</w:t>
+      </w:r>
+      <w:r>
+        <w:rPr>
+          <w:rStyle w:val="code-line-content"/>
+        </w:rPr>
+        <w:t>: assert(0);</w:t>
       </w:r>
     </w:p>
     <w:p>
@@ -6329,55 +5819,7 @@
         <w:rPr>
           <w:rStyle w:val="code-line-content"/>
         </w:rPr>
-        <w:t xml:space="preserve">  </w:t>
-      </w:r>
-      <w:r>
-        <w:rPr>
-          <w:rStyle w:val="code-line-content"/>
-        </w:rPr>
-        <w:t xml:space="preserve">  </w:t>
-      </w:r>
-      <w:proofErr w:type="spellStart"/>
-      <w:proofErr w:type="gramStart"/>
-      <w:r>
-        <w:rPr>
-          <w:rStyle w:val="code-line-content"/>
-        </w:rPr>
-        <w:t>glGetIntegerv</w:t>
-      </w:r>
-      <w:proofErr w:type="spellEnd"/>
-      <w:r>
-        <w:rPr>
-          <w:rStyle w:val="code-line-content"/>
-        </w:rPr>
-        <w:t>(</w:t>
-      </w:r>
-      <w:proofErr w:type="gramEnd"/>
-      <w:r>
-        <w:rPr>
-          <w:rStyle w:val="code-line-content"/>
-        </w:rPr>
-        <w:t>GL_IMPLEMENTATION_COLOR_READ_FORMAT</w:t>
-      </w:r>
-      <w:r>
-        <w:rPr>
-          <w:rStyle w:val="code-line-content"/>
-        </w:rPr>
-        <w:t>, &amp;</w:t>
-      </w:r>
-      <w:proofErr w:type="spellStart"/>
-      <w:r>
-        <w:rPr>
-          <w:rStyle w:val="code-line-content"/>
-        </w:rPr>
-        <w:t>ReadFormat</w:t>
-      </w:r>
-      <w:proofErr w:type="spellEnd"/>
-      <w:r>
-        <w:rPr>
-          <w:rStyle w:val="code-line-content"/>
-        </w:rPr>
-        <w:t>);</w:t>
+        <w:t>}</w:t>
       </w:r>
     </w:p>
     <w:p>
@@ -6387,12 +5829,6 @@
           <w:rStyle w:val="code-line-content"/>
         </w:rPr>
       </w:pPr>
-      <w:r>
-        <w:rPr>
-          <w:rStyle w:val="code-line-content"/>
-        </w:rPr>
-        <w:t>}</w:t>
-      </w:r>
     </w:p>
     <w:p>
       <w:pPr>
@@ -6401,6 +5837,25 @@
           <w:rStyle w:val="code-line-content"/>
         </w:rPr>
       </w:pPr>
+      <w:r>
+        <w:rPr>
+          <w:rStyle w:val="code-line-content"/>
+        </w:rPr>
+        <w:t>std::vector&lt;</w:t>
+      </w:r>
+      <w:r>
+        <w:rPr>
+          <w:rStyle w:val="code-line-content"/>
+          <w:color w:val="0070C0"/>
+        </w:rPr>
+        <w:t>unsigned char</w:t>
+      </w:r>
+      <w:r>
+        <w:rPr>
+          <w:rStyle w:val="code-line-content"/>
+        </w:rPr>
+        <w:t>&gt; Pixels;</w:t>
+      </w:r>
     </w:p>
     <w:p>
       <w:pPr>
@@ -6409,49 +5864,11 @@
           <w:rStyle w:val="code-line-content"/>
         </w:rPr>
       </w:pPr>
-      <w:proofErr w:type="spellStart"/>
-      <w:proofErr w:type="gramStart"/>
-      <w:r>
-        <w:rPr>
-          <w:rStyle w:val="code-line-content"/>
-        </w:rPr>
-        <w:t>std</w:t>
-      </w:r>
-      <w:proofErr w:type="spellEnd"/>
-      <w:r>
-        <w:rPr>
-          <w:rStyle w:val="code-line-content"/>
-        </w:rPr>
-        <w:t>::</w:t>
-      </w:r>
-      <w:proofErr w:type="spellStart"/>
-      <w:proofErr w:type="gramEnd"/>
-      <w:r>
-        <w:rPr>
-          <w:rStyle w:val="code-line-content"/>
-        </w:rPr>
-        <w:t>size_t</w:t>
-      </w:r>
-      <w:proofErr w:type="spellEnd"/>
-      <w:r>
-        <w:rPr>
-          <w:rStyle w:val="code-line-content"/>
-        </w:rPr>
-        <w:t xml:space="preserve"> </w:t>
-      </w:r>
-      <w:proofErr w:type="spellStart"/>
-      <w:r>
-        <w:rPr>
-          <w:rStyle w:val="code-line-content"/>
-        </w:rPr>
-        <w:t>ReadTypeSize</w:t>
-      </w:r>
-      <w:proofErr w:type="spellEnd"/>
-      <w:r>
-        <w:rPr>
-          <w:rStyle w:val="code-line-content"/>
-        </w:rPr>
-        <w:t xml:space="preserve"> = 0;</w:t>
+      <w:r>
+        <w:rPr>
+          <w:rStyle w:val="code-line-content"/>
+        </w:rPr>
+        <w:t>Pixels.resize(components(ReadFormat) * ReadTypeSize * Width * Height);</w:t>
       </w:r>
     </w:p>
     <w:p>
@@ -6461,35 +5878,6 @@
           <w:rStyle w:val="code-line-content"/>
         </w:rPr>
       </w:pPr>
-      <w:r>
-        <w:rPr>
-          <w:rStyle w:val="code-line-content"/>
-          <w:color w:val="0070C0"/>
-        </w:rPr>
-        <w:t>switch</w:t>
-      </w:r>
-      <w:r>
-        <w:rPr>
-          <w:rStyle w:val="code-line-content"/>
-        </w:rPr>
-        <w:t>(</w:t>
-      </w:r>
-      <w:proofErr w:type="spellStart"/>
-      <w:r>
-        <w:rPr>
-          <w:rStyle w:val="code-line-content"/>
-        </w:rPr>
-        <w:t>ReadType</w:t>
-      </w:r>
-      <w:proofErr w:type="spellEnd"/>
-      <w:proofErr w:type="gramStart"/>
-      <w:r>
-        <w:rPr>
-          <w:rStyle w:val="code-line-content"/>
-        </w:rPr>
-        <w:t>){</w:t>
-      </w:r>
-      <w:proofErr w:type="gramEnd"/>
     </w:p>
     <w:p>
       <w:pPr>
@@ -6501,658 +5889,138 @@
       <w:r>
         <w:rPr>
           <w:rStyle w:val="code-line-content"/>
-          <w:color w:val="0070C0"/>
-        </w:rPr>
-        <w:t xml:space="preserve">    </w:t>
-      </w:r>
-      <w:r>
-        <w:rPr>
-          <w:rStyle w:val="code-line-content"/>
-          <w:color w:val="0070C0"/>
-        </w:rPr>
-        <w:t xml:space="preserve">case </w:t>
-      </w:r>
-      <w:r>
-        <w:rPr>
-          <w:rStyle w:val="code-line-content"/>
-        </w:rPr>
-        <w:t>GL_FLOAT:</w:t>
-      </w:r>
-    </w:p>
-    <w:p>
-      <w:pPr>
-        <w:pStyle w:val="Code"/>
-        <w:rPr>
-          <w:rStyle w:val="code-line-content"/>
-        </w:rPr>
-      </w:pPr>
-      <w:r>
-        <w:rPr>
-          <w:rStyle w:val="code-line-content"/>
-        </w:rPr>
-        <w:t xml:space="preserve">  </w:t>
-      </w:r>
-      <w:r>
-        <w:rPr>
-          <w:rStyle w:val="code-line-content"/>
-        </w:rPr>
-        <w:t xml:space="preserve">  </w:t>
-      </w:r>
-      <w:r>
-        <w:rPr>
-          <w:rStyle w:val="code-line-content"/>
-        </w:rPr>
-        <w:t xml:space="preserve">    </w:t>
-      </w:r>
-      <w:proofErr w:type="spellStart"/>
-      <w:r>
-        <w:rPr>
-          <w:rStyle w:val="code-line-content"/>
-        </w:rPr>
-        <w:t>ReadTypeSize</w:t>
-      </w:r>
-      <w:proofErr w:type="spellEnd"/>
-      <w:r>
-        <w:rPr>
-          <w:rStyle w:val="code-line-content"/>
-        </w:rPr>
-        <w:t xml:space="preserve"> = 4; </w:t>
-      </w:r>
-      <w:r>
-        <w:rPr>
-          <w:rStyle w:val="code-line-content"/>
-          <w:color w:val="0070C0"/>
-        </w:rPr>
-        <w:t>break</w:t>
-      </w:r>
-      <w:r>
-        <w:rPr>
-          <w:rStyle w:val="code-line-content"/>
-        </w:rPr>
-        <w:t>;</w:t>
-      </w:r>
-    </w:p>
-    <w:p>
-      <w:pPr>
-        <w:pStyle w:val="Code"/>
-        <w:rPr>
-          <w:rStyle w:val="code-line-content"/>
-        </w:rPr>
-      </w:pPr>
-      <w:r>
-        <w:rPr>
-          <w:rStyle w:val="code-line-content"/>
-          <w:color w:val="0070C0"/>
-        </w:rPr>
-        <w:t xml:space="preserve">    </w:t>
-      </w:r>
-      <w:r>
-        <w:rPr>
-          <w:rStyle w:val="code-line-content"/>
-          <w:color w:val="0070C0"/>
-        </w:rPr>
-        <w:t xml:space="preserve">case </w:t>
-      </w:r>
-      <w:r>
-        <w:rPr>
-          <w:rStyle w:val="code-line-content"/>
-        </w:rPr>
-        <w:t>GL_HALF_FLOAT:</w:t>
-      </w:r>
-    </w:p>
-    <w:p>
-      <w:pPr>
-        <w:pStyle w:val="Code"/>
-        <w:rPr>
-          <w:rStyle w:val="code-line-content"/>
-        </w:rPr>
-      </w:pPr>
-      <w:r>
-        <w:rPr>
-          <w:rStyle w:val="code-line-content"/>
-          <w:color w:val="0070C0"/>
-        </w:rPr>
-        <w:t xml:space="preserve">    </w:t>
-      </w:r>
-      <w:r>
-        <w:rPr>
-          <w:rStyle w:val="code-line-content"/>
-          <w:color w:val="0070C0"/>
-        </w:rPr>
-        <w:t xml:space="preserve">case </w:t>
-      </w:r>
-      <w:r>
-        <w:rPr>
-          <w:rStyle w:val="code-line-content"/>
-        </w:rPr>
-        <w:t>GL_HALF_</w:t>
-      </w:r>
-      <w:r>
-        <w:rPr>
-          <w:rStyle w:val="code-line-content"/>
-        </w:rPr>
-        <w:t>FLOAT_</w:t>
-      </w:r>
-      <w:r>
-        <w:rPr>
-          <w:rStyle w:val="code-line-content"/>
-        </w:rPr>
-        <w:t>OES:</w:t>
-      </w:r>
-    </w:p>
-    <w:p>
-      <w:pPr>
-        <w:pStyle w:val="Code"/>
-        <w:rPr>
-          <w:rStyle w:val="code-line-content"/>
-        </w:rPr>
-      </w:pPr>
-      <w:r>
-        <w:rPr>
-          <w:rStyle w:val="code-line-content"/>
-        </w:rPr>
-        <w:t xml:space="preserve">  </w:t>
-      </w:r>
-      <w:r>
-        <w:rPr>
-          <w:rStyle w:val="code-line-content"/>
-        </w:rPr>
-        <w:t xml:space="preserve">  </w:t>
-      </w:r>
-      <w:r>
-        <w:rPr>
-          <w:rStyle w:val="code-line-content"/>
-        </w:rPr>
-        <w:t xml:space="preserve">    </w:t>
-      </w:r>
-      <w:proofErr w:type="spellStart"/>
-      <w:r>
-        <w:rPr>
-          <w:rStyle w:val="code-line-content"/>
-        </w:rPr>
-        <w:t>ReadTypeSize</w:t>
-      </w:r>
-      <w:proofErr w:type="spellEnd"/>
-      <w:r>
-        <w:rPr>
-          <w:rStyle w:val="code-line-content"/>
-        </w:rPr>
-        <w:t xml:space="preserve"> = 2; </w:t>
-      </w:r>
-      <w:r>
-        <w:rPr>
-          <w:rStyle w:val="code-line-content"/>
-          <w:color w:val="0070C0"/>
-        </w:rPr>
-        <w:t>break</w:t>
-      </w:r>
-      <w:r>
-        <w:rPr>
-          <w:rStyle w:val="code-line-content"/>
-        </w:rPr>
-        <w:t>;</w:t>
-      </w:r>
-    </w:p>
-    <w:p>
-      <w:pPr>
-        <w:pStyle w:val="Code"/>
-        <w:rPr>
-          <w:rStyle w:val="code-line-content"/>
-        </w:rPr>
-      </w:pPr>
-      <w:r>
-        <w:rPr>
-          <w:rStyle w:val="code-line-content"/>
-          <w:color w:val="0070C0"/>
-        </w:rPr>
-        <w:t xml:space="preserve">    </w:t>
-      </w:r>
-      <w:r>
-        <w:rPr>
-          <w:rStyle w:val="code-line-content"/>
-          <w:color w:val="0070C0"/>
-        </w:rPr>
-        <w:t xml:space="preserve">case </w:t>
-      </w:r>
-      <w:r>
-        <w:rPr>
-          <w:rStyle w:val="code-line-content"/>
-        </w:rPr>
-        <w:t>GL_UNSIGNED_BYTE:</w:t>
-      </w:r>
-    </w:p>
-    <w:p>
-      <w:pPr>
-        <w:pStyle w:val="Code"/>
-        <w:rPr>
-          <w:rStyle w:val="code-line-content"/>
-        </w:rPr>
-      </w:pPr>
-      <w:r>
-        <w:rPr>
-          <w:rStyle w:val="code-line-content"/>
-        </w:rPr>
-        <w:t xml:space="preserve">  </w:t>
-      </w:r>
-      <w:r>
-        <w:rPr>
-          <w:rStyle w:val="code-line-content"/>
-        </w:rPr>
-        <w:t xml:space="preserve">  </w:t>
-      </w:r>
-      <w:r>
-        <w:rPr>
-          <w:rStyle w:val="code-line-content"/>
-        </w:rPr>
-        <w:t xml:space="preserve">    </w:t>
-      </w:r>
-      <w:proofErr w:type="spellStart"/>
-      <w:r>
-        <w:rPr>
-          <w:rStyle w:val="code-line-content"/>
-        </w:rPr>
-        <w:t>ReadTypeSize</w:t>
-      </w:r>
-      <w:proofErr w:type="spellEnd"/>
-      <w:r>
-        <w:rPr>
-          <w:rStyle w:val="code-line-content"/>
-        </w:rPr>
-        <w:t xml:space="preserve"> = 1; </w:t>
-      </w:r>
-      <w:r>
-        <w:rPr>
-          <w:rStyle w:val="code-line-content"/>
-          <w:color w:val="0070C0"/>
-        </w:rPr>
-        <w:t>break</w:t>
-      </w:r>
-      <w:r>
-        <w:rPr>
-          <w:rStyle w:val="code-line-content"/>
-        </w:rPr>
-        <w:t>;</w:t>
-      </w:r>
-    </w:p>
-    <w:p>
-      <w:pPr>
-        <w:pStyle w:val="Code"/>
-        <w:rPr>
-          <w:rStyle w:val="code-line-content"/>
-        </w:rPr>
-      </w:pPr>
-      <w:r>
-        <w:rPr>
-          <w:rStyle w:val="code-line-content"/>
-          <w:color w:val="0070C0"/>
-        </w:rPr>
-        <w:t xml:space="preserve">     </w:t>
-      </w:r>
-      <w:r>
-        <w:rPr>
-          <w:rStyle w:val="code-line-content"/>
-          <w:color w:val="0070C0"/>
-        </w:rPr>
-        <w:t>default</w:t>
-      </w:r>
-      <w:r>
-        <w:rPr>
-          <w:rStyle w:val="code-line-content"/>
-        </w:rPr>
-        <w:t xml:space="preserve">: </w:t>
-      </w:r>
-      <w:proofErr w:type="gramStart"/>
-      <w:r>
-        <w:rPr>
-          <w:rStyle w:val="code-line-content"/>
-        </w:rPr>
-        <w:t>assert(</w:t>
-      </w:r>
-      <w:proofErr w:type="gramEnd"/>
-      <w:r>
-        <w:rPr>
-          <w:rStyle w:val="code-line-content"/>
-        </w:rPr>
-        <w:t>0);</w:t>
-      </w:r>
-    </w:p>
-    <w:p>
-      <w:pPr>
-        <w:pStyle w:val="Code"/>
-        <w:rPr>
-          <w:rStyle w:val="code-line-content"/>
-        </w:rPr>
-      </w:pPr>
-      <w:r>
-        <w:rPr>
-          <w:rStyle w:val="code-line-content"/>
-        </w:rPr>
-        <w:t>}</w:t>
-      </w:r>
-    </w:p>
-    <w:p>
-      <w:pPr>
-        <w:pStyle w:val="Code"/>
-        <w:rPr>
-          <w:rStyle w:val="code-line-content"/>
-        </w:rPr>
-      </w:pPr>
-    </w:p>
-    <w:p>
-      <w:pPr>
-        <w:pStyle w:val="Code"/>
-        <w:rPr>
-          <w:rStyle w:val="code-line-content"/>
-        </w:rPr>
-      </w:pPr>
-      <w:proofErr w:type="spellStart"/>
-      <w:proofErr w:type="gramStart"/>
-      <w:r>
-        <w:rPr>
-          <w:rStyle w:val="code-line-content"/>
-        </w:rPr>
-        <w:t>std</w:t>
-      </w:r>
-      <w:proofErr w:type="spellEnd"/>
-      <w:r>
-        <w:rPr>
-          <w:rStyle w:val="code-line-content"/>
-        </w:rPr>
-        <w:t>::</w:t>
-      </w:r>
-      <w:proofErr w:type="gramEnd"/>
-      <w:r>
-        <w:rPr>
-          <w:rStyle w:val="code-line-content"/>
-        </w:rPr>
-        <w:t>vector&lt;</w:t>
-      </w:r>
-      <w:r>
-        <w:rPr>
-          <w:rStyle w:val="code-line-content"/>
-          <w:color w:val="0070C0"/>
-        </w:rPr>
-        <w:t>unsigned char</w:t>
-      </w:r>
-      <w:r>
-        <w:rPr>
-          <w:rStyle w:val="code-line-content"/>
-        </w:rPr>
-        <w:t>&gt; Pixels;</w:t>
-      </w:r>
-    </w:p>
-    <w:p>
-      <w:pPr>
-        <w:pStyle w:val="Code"/>
-        <w:rPr>
-          <w:rStyle w:val="code-line-content"/>
-        </w:rPr>
-      </w:pPr>
-      <w:proofErr w:type="spellStart"/>
-      <w:r>
-        <w:rPr>
-          <w:rStyle w:val="code-line-content"/>
-        </w:rPr>
-        <w:t>Pixels.resize</w:t>
-      </w:r>
-      <w:proofErr w:type="spellEnd"/>
-      <w:r>
-        <w:rPr>
-          <w:rStyle w:val="code-line-content"/>
-        </w:rPr>
-        <w:t>(components(</w:t>
-      </w:r>
-      <w:proofErr w:type="spellStart"/>
-      <w:r>
-        <w:rPr>
-          <w:rStyle w:val="code-line-content"/>
-        </w:rPr>
-        <w:t>ReadFormat</w:t>
-      </w:r>
-      <w:proofErr w:type="spellEnd"/>
-      <w:r>
-        <w:rPr>
-          <w:rStyle w:val="code-line-content"/>
-        </w:rPr>
-        <w:t xml:space="preserve">) * </w:t>
-      </w:r>
-      <w:proofErr w:type="spellStart"/>
-      <w:r>
-        <w:rPr>
-          <w:rStyle w:val="code-line-content"/>
-        </w:rPr>
-        <w:t>ReadTypeSize</w:t>
-      </w:r>
-      <w:proofErr w:type="spellEnd"/>
-      <w:r>
-        <w:rPr>
-          <w:rStyle w:val="code-line-content"/>
-        </w:rPr>
-        <w:t xml:space="preserve"> * Width * Height);</w:t>
-      </w:r>
-    </w:p>
-    <w:p>
-      <w:pPr>
-        <w:pStyle w:val="Code"/>
-        <w:rPr>
-          <w:rStyle w:val="code-line-content"/>
-        </w:rPr>
-      </w:pPr>
-    </w:p>
-    <w:p>
-      <w:pPr>
-        <w:pStyle w:val="Code"/>
-        <w:rPr>
-          <w:rStyle w:val="code-line-content"/>
-        </w:rPr>
-      </w:pPr>
-      <w:proofErr w:type="spellStart"/>
-      <w:proofErr w:type="gramStart"/>
-      <w:r>
-        <w:rPr>
-          <w:rStyle w:val="code-line-content"/>
-        </w:rPr>
-        <w:t>glReadPixels</w:t>
-      </w:r>
-      <w:proofErr w:type="spellEnd"/>
-      <w:r>
-        <w:rPr>
-          <w:rStyle w:val="code-line-content"/>
-        </w:rPr>
-        <w:t>(</w:t>
-      </w:r>
-      <w:proofErr w:type="gramEnd"/>
-      <w:r>
-        <w:rPr>
-          <w:rStyle w:val="code-line-content"/>
-        </w:rPr>
-        <w:t xml:space="preserve">0, 0, Width, Height, </w:t>
-      </w:r>
-      <w:proofErr w:type="spellStart"/>
-      <w:r>
-        <w:rPr>
-          <w:rStyle w:val="code-line-content"/>
-        </w:rPr>
-        <w:t>ReadFormat</w:t>
-      </w:r>
-      <w:proofErr w:type="spellEnd"/>
-      <w:r>
-        <w:rPr>
-          <w:rStyle w:val="code-line-content"/>
+        </w:rPr>
+        <w:t>glReadPixels(0, 0, Width, Height, ReadFormat, ReadType, &amp;Pixels[0]);</w:t>
+      </w:r>
+    </w:p>
+    <w:p>
+      <w:pPr>
+        <w:rPr>
+          <w:rStyle w:val="SubtleEmphasis"/>
+        </w:rPr>
+      </w:pPr>
+      <w:r>
+        <w:rPr>
+          <w:rStyle w:val="SubtleEmphasis"/>
+        </w:rPr>
+        <w:t>Listing 6.1</w:t>
+      </w:r>
+      <w:r>
+        <w:rPr>
+          <w:rStyle w:val="SubtleEmphasis"/>
+        </w:rPr>
+        <w:t>: OpenGL ES 2.0 and OpenGL 4.1 color read format</w:t>
+      </w:r>
+    </w:p>
+    <w:p>
+      <w:pPr>
+        <w:pStyle w:val="Paragraph"/>
+      </w:pPr>
+      <w:r>
+        <w:t xml:space="preserve">Unfortunately, a </w:t>
+      </w:r>
+      <w:r>
+        <w:t xml:space="preserve">program that chooses to only target </w:t>
+      </w:r>
+      <w:r>
+        <w:t xml:space="preserve">OpenGL </w:t>
+      </w:r>
+      <w:r>
+        <w:t xml:space="preserve">ES 2.0 </w:t>
+      </w:r>
+      <w:r>
+        <w:t xml:space="preserve">and extensions </w:t>
+      </w:r>
+      <w:r>
+        <w:t xml:space="preserve">with no regard </w:t>
+      </w:r>
+      <w:r>
+        <w:t>for newer version</w:t>
+      </w:r>
+      <w:r>
+        <w:t>s</w:t>
+      </w:r>
+      <w:r>
+        <w:t xml:space="preserve"> will not possibly run correctly</w:t>
+      </w:r>
+      <w:r>
+        <w:t xml:space="preserve"> on OpenGL ES</w:t>
+      </w:r>
+      <w:r>
+        <w:t xml:space="preserve"> implementation</w:t>
+      </w:r>
+      <w:r>
+        <w:t xml:space="preserve">s that automatically promote the context version such as </w:t>
+      </w:r>
+      <w:r>
+        <w:t>NVIDIA</w:t>
+      </w:r>
+      <w:r>
+        <w:t xml:space="preserve"> driver</w:t>
+      </w:r>
+      <w:r>
+        <w:t>.</w:t>
+      </w:r>
+    </w:p>
+    <w:p>
+      <w:pPr>
+        <w:pStyle w:val="Heading4"/>
+      </w:pPr>
+      <w:r>
+        <w:t>S</w:t>
+      </w:r>
+      <w:r>
+        <w:t>upport:</w:t>
+      </w:r>
+    </w:p>
+    <w:p>
+      <w:pPr>
+        <w:pStyle w:val="ListParagraph"/>
+        <w:rPr>
+          <w:color w:val="auto"/>
+        </w:rPr>
+      </w:pPr>
+      <w:r>
+        <w:rPr>
+          <w:color w:val="auto"/>
+        </w:rPr>
+        <w:t xml:space="preserve">All OpenGL </w:t>
+      </w:r>
+      <w:r>
+        <w:rPr>
+          <w:color w:val="auto"/>
+        </w:rPr>
+        <w:t>4.1</w:t>
+      </w:r>
+      <w:r>
+        <w:rPr>
+          <w:color w:val="auto"/>
         </w:rPr>
         <w:t xml:space="preserve">, </w:t>
       </w:r>
-      <w:proofErr w:type="spellStart"/>
-      <w:r>
-        <w:rPr>
-          <w:rStyle w:val="code-line-content"/>
-        </w:rPr>
-        <w:t>ReadType</w:t>
-      </w:r>
-      <w:proofErr w:type="spellEnd"/>
-      <w:r>
-        <w:rPr>
-          <w:rStyle w:val="code-line-content"/>
-        </w:rPr>
-        <w:t>, &amp;Pixels[0]);</w:t>
-      </w:r>
-    </w:p>
-    <w:p>
-      <w:pPr>
-        <w:rPr>
-          <w:rStyle w:val="SubtleEmphasis"/>
-        </w:rPr>
-      </w:pPr>
-      <w:r>
-        <w:rPr>
-          <w:rStyle w:val="SubtleEmphasis"/>
-        </w:rPr>
-        <w:t>Listing 6.1</w:t>
-      </w:r>
-      <w:r>
-        <w:rPr>
-          <w:rStyle w:val="SubtleEmphasis"/>
-        </w:rPr>
-        <w:t xml:space="preserve">: OpenGL ES 2.0 and OpenGL 4.1 </w:t>
-      </w:r>
-      <w:proofErr w:type="spellStart"/>
-      <w:r>
-        <w:rPr>
-          <w:rStyle w:val="SubtleEmphasis"/>
-        </w:rPr>
-        <w:t>color</w:t>
-      </w:r>
-      <w:proofErr w:type="spellEnd"/>
-      <w:r>
-        <w:rPr>
-          <w:rStyle w:val="SubtleEmphasis"/>
-        </w:rPr>
-        <w:t xml:space="preserve"> read format</w:t>
-      </w:r>
-    </w:p>
-    <w:p>
-      <w:pPr>
-        <w:pStyle w:val="Paragraph"/>
-      </w:pPr>
-      <w:r>
-        <w:t xml:space="preserve">Unfortunately, a </w:t>
-      </w:r>
-      <w:r>
-        <w:t xml:space="preserve">program that chooses to only target </w:t>
-      </w:r>
-      <w:r>
-        <w:t xml:space="preserve">OpenGL </w:t>
-      </w:r>
-      <w:r>
-        <w:t xml:space="preserve">ES 2.0 </w:t>
-      </w:r>
-      <w:r>
-        <w:t xml:space="preserve">and extensions </w:t>
-      </w:r>
-      <w:r>
-        <w:t xml:space="preserve">with no regard </w:t>
-      </w:r>
-      <w:r>
-        <w:t>for newer version</w:t>
-      </w:r>
-      <w:r>
-        <w:t>s</w:t>
-      </w:r>
-      <w:r>
-        <w:t xml:space="preserve"> will not possibly run correctly</w:t>
-      </w:r>
-      <w:r>
-        <w:t xml:space="preserve"> on OpenGL ES</w:t>
-      </w:r>
-      <w:r>
-        <w:t xml:space="preserve"> implementation</w:t>
-      </w:r>
-      <w:r>
-        <w:t xml:space="preserve">s that automatically promote the context version such as </w:t>
-      </w:r>
-      <w:r>
-        <w:t>NVIDIA</w:t>
-      </w:r>
-      <w:r>
-        <w:t xml:space="preserve"> driver</w:t>
-      </w:r>
-      <w:r>
-        <w:t>.</w:t>
-      </w:r>
-    </w:p>
-    <w:p>
-      <w:pPr>
-        <w:pStyle w:val="Heading4"/>
-      </w:pPr>
-      <w:r>
-        <w:t>S</w:t>
-      </w:r>
-      <w:r>
-        <w:t>upport:</w:t>
-      </w:r>
-    </w:p>
-    <w:p>
-      <w:pPr>
-        <w:pStyle w:val="ListParagraph"/>
+      <w:r>
         <w:rPr>
           <w:color w:val="auto"/>
         </w:rPr>
-      </w:pPr>
+        <w:t xml:space="preserve">OpenGL ES </w:t>
+      </w:r>
       <w:r>
         <w:rPr>
           <w:color w:val="auto"/>
         </w:rPr>
-        <w:t xml:space="preserve">All OpenGL </w:t>
+        <w:t>2</w:t>
       </w:r>
       <w:r>
         <w:rPr>
           <w:color w:val="auto"/>
         </w:rPr>
-        <w:t>4.1</w:t>
+        <w:t xml:space="preserve">.0 </w:t>
       </w:r>
       <w:r>
         <w:rPr>
           <w:color w:val="auto"/>
         </w:rPr>
-        <w:t xml:space="preserve">, </w:t>
-      </w:r>
-      <w:r>
-        <w:rPr>
-          <w:color w:val="auto"/>
-        </w:rPr>
-        <w:t xml:space="preserve">OpenGL ES </w:t>
-      </w:r>
-      <w:r>
-        <w:rPr>
-          <w:color w:val="auto"/>
-        </w:rPr>
-        <w:t>2</w:t>
-      </w:r>
-      <w:r>
-        <w:rPr>
-          <w:color w:val="auto"/>
-        </w:rPr>
-        <w:t xml:space="preserve">.0 </w:t>
-      </w:r>
-      <w:r>
-        <w:rPr>
-          <w:color w:val="auto"/>
-        </w:rPr>
-        <w:t xml:space="preserve">and </w:t>
-      </w:r>
-      <w:proofErr w:type="spellStart"/>
-      <w:r>
-        <w:rPr>
-          <w:color w:val="auto"/>
-        </w:rPr>
-        <w:t>WebGL</w:t>
-      </w:r>
-      <w:proofErr w:type="spellEnd"/>
-      <w:r>
-        <w:rPr>
-          <w:color w:val="auto"/>
-        </w:rPr>
-        <w:t xml:space="preserve"> 1.0 </w:t>
+        <w:t xml:space="preserve">and WebGL 1.0 </w:t>
       </w:r>
       <w:r>
         <w:rPr>
@@ -7198,6 +6066,51 @@
           <w:sz w:val="18"/>
         </w:rPr>
       </w:pPr>
+      <w:r>
+        <w:rPr>
+          <w:rFonts w:ascii="Consolas" w:hAnsi="Consolas"/>
+          <w:b/>
+          <w:bCs/>
+          <w:sz w:val="18"/>
+        </w:rPr>
+        <w:br w:type="page"/>
+      </w:r>
+    </w:p>
+    <w:p>
+      <w:pPr>
+        <w:pStyle w:val="Heading1"/>
+      </w:pPr>
+      <w:r>
+        <w:lastRenderedPageBreak/>
+        <w:t>Change log</w:t>
+      </w:r>
+    </w:p>
+    <w:p>
+      <w:r>
+        <w:t>2016-06-19</w:t>
+      </w:r>
+    </w:p>
+    <w:p>
+      <w:pPr>
+        <w:pStyle w:val="ListParagraph"/>
+      </w:pPr>
+      <w:r>
+        <w:t>Added item 0</w:t>
+      </w:r>
+    </w:p>
+    <w:p/>
+    <w:p>
+      <w:r>
+        <w:t>2016-06-12</w:t>
+      </w:r>
+    </w:p>
+    <w:p>
+      <w:pPr>
+        <w:pStyle w:val="ListParagraph"/>
+      </w:pPr>
+      <w:r>
+        <w:t>Initial released with item 1 to 6</w:t>
+      </w:r>
     </w:p>
     <w:sectPr>
       <w:pgSz w:w="12240" w:h="15840"/>
@@ -7734,8 +6647,6 @@
   <w:latentStyles w:defLockedState="0" w:defUIPriority="0" w:defSemiHidden="0" w:defUnhideWhenUsed="0" w:defQFormat="0" w:count="380">
     <w:lsdException w:name="Normal" w:qFormat="1"/>
     <w:lsdException w:name="heading 1" w:qFormat="1"/>
-    <w:lsdException w:name="heading 2" w:qFormat="1"/>
-    <w:lsdException w:name="heading 3" w:qFormat="1"/>
     <w:lsdException w:name="heading 4" w:qFormat="1"/>
     <w:lsdException w:name="heading 7" w:semiHidden="1" w:unhideWhenUsed="1" w:qFormat="1"/>
     <w:lsdException w:name="heading 8" w:semiHidden="1" w:unhideWhenUsed="1" w:qFormat="1"/>
@@ -8133,7 +7044,6 @@
     <w:name w:val="heading 2"/>
     <w:basedOn w:val="Normal"/>
     <w:next w:val="Normal"/>
-    <w:qFormat/>
     <w:rsid w:val="003D7ADC"/>
     <w:pPr>
       <w:spacing w:before="360" w:after="80"/>
@@ -8151,7 +7061,6 @@
     <w:name w:val="heading 3"/>
     <w:basedOn w:val="Normal"/>
     <w:next w:val="Normal"/>
-    <w:qFormat/>
     <w:rsid w:val="00D6652A"/>
     <w:pPr>
       <w:spacing w:before="280" w:after="80"/>
@@ -9094,7 +8003,7 @@
 </file>
 
 <file path=customXml/itemProps1.xml><?xml version="1.0" encoding="utf-8"?>
-<ds:datastoreItem xmlns:ds="http://schemas.openxmlformats.org/officeDocument/2006/customXml" ds:itemID="{3403C9F7-D36A-9143-8ED9-04FCE6682E57}">
+<ds:datastoreItem xmlns:ds="http://schemas.openxmlformats.org/officeDocument/2006/customXml" ds:itemID="{BA39CF4F-5424-E74D-B005-E6C974AF671B}">
   <ds:schemaRefs>
     <ds:schemaRef ds:uri="http://schemas.openxmlformats.org/officeDocument/2006/bibliography"/>
   </ds:schemaRefs>

</xml_diff>

<commit_message>
sRGB framebuffer object and sRGB default framebuffer drafts
</commit_message>
<xml_diff>
--- a/doc/Effective OpenGL.docx
+++ b/doc/Effective OpenGL.docx
@@ -8447,6 +8447,41 @@
     </w:p>
     <w:p>
       <w:pPr>
+        <w:pStyle w:val="ListParagraph"/>
+      </w:pPr>
+      <w:proofErr w:type="spellStart"/>
+      <w:r>
+        <w:t>WebGL</w:t>
+      </w:r>
+      <w:proofErr w:type="spellEnd"/>
+      <w:r>
+        <w:t xml:space="preserve"> doesn’t exposed </w:t>
+      </w:r>
+      <w:proofErr w:type="spellStart"/>
+      <w:r>
+        <w:t>sRGB</w:t>
+      </w:r>
+      <w:proofErr w:type="spellEnd"/>
+      <w:r>
+        <w:t xml:space="preserve"> S3TC, only Chrome exposes </w:t>
+      </w:r>
+      <w:hyperlink r:id="rId67" w:history="1">
+        <w:proofErr w:type="spellStart"/>
+        <w:r>
+          <w:rPr>
+            <w:rStyle w:val="codeword0"/>
+            <w:u w:val="single"/>
+          </w:rPr>
+          <w:t>GL_EXT_sRGB</w:t>
+        </w:r>
+        <w:proofErr w:type="spellEnd"/>
+      </w:hyperlink>
+      <w:r>
+        <w:t>.</w:t>
+      </w:r>
+    </w:p>
+    <w:p>
+      <w:pPr>
         <w:pStyle w:val="Heading4"/>
       </w:pPr>
       <w:r>
@@ -8467,7 +8502,6 @@
       <w:r>
         <w:t xml:space="preserve">Intel OpenGL ES </w:t>
       </w:r>
-      <w:bookmarkStart w:id="19" w:name="_GoBack"/>
       <w:r>
         <w:t>drivers</w:t>
       </w:r>
@@ -8478,11 +8512,7 @@
         <w:t xml:space="preserve"> doesn’t</w:t>
       </w:r>
       <w:r>
-        <w:t xml:space="preserve"> </w:t>
-      </w:r>
-      <w:bookmarkEnd w:id="19"/>
-      <w:r>
-        <w:t xml:space="preserve">expose </w:t>
+        <w:t xml:space="preserve"> expose </w:t>
       </w:r>
       <w:proofErr w:type="spellStart"/>
       <w:r>
@@ -8570,6 +8600,9 @@
         <w:t>framebuffer</w:t>
       </w:r>
       <w:proofErr w:type="spellEnd"/>
+      <w:r>
+        <w:t xml:space="preserve"> object</w:t>
+      </w:r>
     </w:p>
     <w:p>
       <w:pPr>
@@ -8623,15 +8656,19 @@
       <w:r>
         <w:t xml:space="preserve"> read. It is a very useful feature for </w:t>
       </w:r>
-      <w:hyperlink r:id="rId67" w:history="1">
+      <w:hyperlink r:id="rId68" w:history="1">
         <w:r>
           <w:rPr>
             <w:rStyle w:val="Hyperlink"/>
+            <w:color w:val="auto"/>
           </w:rPr>
           <w:t>linear workflows</w:t>
         </w:r>
       </w:hyperlink>
       <w:r>
+        <w:rPr>
+          <w:color w:val="auto"/>
+        </w:rPr>
         <w:t xml:space="preserve">.  </w:t>
       </w:r>
     </w:p>
@@ -8655,95 +8692,942 @@
       <w:r>
         <w:t xml:space="preserve"> have been introduced to OpenGL with </w:t>
       </w:r>
-      <w:hyperlink r:id="rId68" w:history="1">
+      <w:hyperlink r:id="rId69" w:history="1">
         <w:proofErr w:type="spellStart"/>
         <w:r>
           <w:rPr>
-            <w:rStyle w:val="Hyperlink"/>
-          </w:rPr>
-          <w:t>GL_</w:t>
-        </w:r>
-        <w:r>
-          <w:rPr>
-            <w:rStyle w:val="Hyperlink"/>
-          </w:rPr>
-          <w:t>EXT</w:t>
-        </w:r>
-        <w:r>
-          <w:rPr>
-            <w:rStyle w:val="Hyperlink"/>
-          </w:rPr>
-          <w:t>_</w:t>
-        </w:r>
-        <w:r>
-          <w:rPr>
-            <w:rStyle w:val="Hyperlink"/>
-          </w:rPr>
-          <w:t>framebuffer</w:t>
-        </w:r>
-        <w:r>
-          <w:rPr>
-            <w:rStyle w:val="Hyperlink"/>
-          </w:rPr>
-          <w:t>_sRGB</w:t>
+            <w:rStyle w:val="codeword0"/>
+            <w:u w:val="single"/>
+          </w:rPr>
+          <w:t>GL_EXT_framebuffer_sRGB</w:t>
         </w:r>
         <w:proofErr w:type="spellEnd"/>
       </w:hyperlink>
       <w:r>
         <w:t xml:space="preserve"> extensions later promoted to  </w:t>
       </w:r>
-      <w:hyperlink r:id="rId69" w:history="1">
+      <w:hyperlink r:id="rId70" w:history="1">
         <w:proofErr w:type="spellStart"/>
         <w:r>
           <w:rPr>
-            <w:rStyle w:val="Hyperlink"/>
-          </w:rPr>
-          <w:t>GL_</w:t>
-        </w:r>
-        <w:r>
-          <w:rPr>
-            <w:rStyle w:val="Hyperlink"/>
-          </w:rPr>
-          <w:t>ARB</w:t>
-        </w:r>
-        <w:r>
-          <w:rPr>
-            <w:rStyle w:val="Hyperlink"/>
-          </w:rPr>
-          <w:t>_</w:t>
-        </w:r>
-        <w:r>
-          <w:rPr>
-            <w:rStyle w:val="Hyperlink"/>
-          </w:rPr>
-          <w:t>framebuffer</w:t>
-        </w:r>
-        <w:r>
-          <w:rPr>
-            <w:rStyle w:val="Hyperlink"/>
-          </w:rPr>
-          <w:t>_sRGB</w:t>
+            <w:rStyle w:val="codeword0"/>
+            <w:u w:val="single"/>
+          </w:rPr>
+          <w:t>GL_ARB_framebuffer_sRGB</w:t>
         </w:r>
         <w:proofErr w:type="spellEnd"/>
       </w:hyperlink>
       <w:r>
         <w:t xml:space="preserve"> extension and OpenGL 2.1 specification.</w:t>
       </w:r>
+      <w:r>
+        <w:t xml:space="preserve"> </w:t>
+      </w:r>
+      <w:r>
+        <w:t>On OpenGL ES</w:t>
+      </w:r>
+      <w:r>
+        <w:t xml:space="preserve">, the functionality was introduced with </w:t>
+      </w:r>
+      <w:hyperlink r:id="rId71" w:history="1">
+        <w:proofErr w:type="spellStart"/>
+        <w:r>
+          <w:rPr>
+            <w:rStyle w:val="codeword0"/>
+            <w:u w:val="single"/>
+          </w:rPr>
+          <w:t>GL_EXT_sRGB</w:t>
+        </w:r>
+        <w:proofErr w:type="spellEnd"/>
+      </w:hyperlink>
+      <w:r>
+        <w:t xml:space="preserve"> which was promoted to OpenGL ES 3.0 specification</w:t>
+      </w:r>
+      <w:r>
+        <w:t xml:space="preserve">. </w:t>
+      </w:r>
     </w:p>
     <w:p>
       <w:pPr>
         <w:pStyle w:val="Paragraph"/>
-        <w:rPr>
-          <w:b/>
-          <w:bCs/>
-        </w:rPr>
-      </w:pPr>
-      <w:r>
-        <w:t>On OpenGL ES</w:t>
-      </w:r>
-      <w:r>
-        <w:t xml:space="preserve">, the functionality was introduced with </w:t>
-      </w:r>
+      </w:pPr>
+      <w:r>
+        <w:t xml:space="preserve">OpenGL and OpenGL ES </w:t>
+      </w:r>
+      <w:proofErr w:type="spellStart"/>
+      <w:r>
+        <w:t>sRGB</w:t>
+      </w:r>
+      <w:proofErr w:type="spellEnd"/>
+      <w:r>
+        <w:t xml:space="preserve"> </w:t>
+      </w:r>
+      <w:proofErr w:type="spellStart"/>
+      <w:r>
+        <w:t>framebuffer</w:t>
+      </w:r>
+      <w:proofErr w:type="spellEnd"/>
+      <w:r>
+        <w:t xml:space="preserve"> have few differences. With OpenGL ES, </w:t>
+      </w:r>
+      <w:proofErr w:type="spellStart"/>
+      <w:r>
+        <w:t>sRGB</w:t>
+      </w:r>
+      <w:proofErr w:type="spellEnd"/>
+      <w:r>
+        <w:t xml:space="preserve"> conversion is automatically performed </w:t>
+      </w:r>
+      <w:r>
+        <w:t>for</w:t>
+      </w:r>
+      <w:r>
+        <w:t xml:space="preserve"> </w:t>
+      </w:r>
+      <w:proofErr w:type="spellStart"/>
+      <w:r>
+        <w:t>framebuffer</w:t>
+      </w:r>
+      <w:proofErr w:type="spellEnd"/>
+      <w:r>
+        <w:t xml:space="preserve"> attachment </w:t>
+      </w:r>
+      <w:r>
+        <w:t xml:space="preserve">using </w:t>
+      </w:r>
+      <w:proofErr w:type="spellStart"/>
+      <w:r>
+        <w:t>sRGB</w:t>
+      </w:r>
+      <w:proofErr w:type="spellEnd"/>
+      <w:r>
+        <w:t xml:space="preserve"> formats. </w:t>
+      </w:r>
+      <w:r>
+        <w:t xml:space="preserve">With OpenGL, </w:t>
+      </w:r>
+      <w:proofErr w:type="spellStart"/>
+      <w:r>
+        <w:t>sRGB</w:t>
+      </w:r>
+      <w:proofErr w:type="spellEnd"/>
+      <w:r>
+        <w:t xml:space="preserve"> conversions must be explicitly enabled:</w:t>
+      </w:r>
+    </w:p>
+    <w:p>
+      <w:pPr>
+        <w:pStyle w:val="Code"/>
+      </w:pPr>
+      <w:proofErr w:type="spellStart"/>
+      <w:r>
+        <w:t>glEnable</w:t>
+      </w:r>
+      <w:proofErr w:type="spellEnd"/>
+      <w:r>
+        <w:t>(GL_FRAMEBUFFER_SRGB)</w:t>
+      </w:r>
+    </w:p>
+    <w:p>
+      <w:pPr>
+        <w:pStyle w:val="Paragraph"/>
+      </w:pPr>
+      <w:r>
+        <w:t xml:space="preserve">OpenGL ES has the extension </w:t>
+      </w:r>
+      <w:hyperlink r:id="rId72" w:history="1">
+        <w:proofErr w:type="spellStart"/>
+        <w:r>
+          <w:rPr>
+            <w:rStyle w:val="codeword0"/>
+            <w:u w:val="single"/>
+          </w:rPr>
+          <w:t>GL_EXT_sRGB_write_control</w:t>
+        </w:r>
+        <w:proofErr w:type="spellEnd"/>
+      </w:hyperlink>
+      <w:r>
+        <w:t xml:space="preserve"> to control the </w:t>
+      </w:r>
+      <w:proofErr w:type="spellStart"/>
+      <w:r>
+        <w:t>sRGB</w:t>
+      </w:r>
+      <w:proofErr w:type="spellEnd"/>
+      <w:r>
+        <w:t xml:space="preserve"> conversion however a difference remains. </w:t>
+      </w:r>
+      <w:r>
+        <w:t>With</w:t>
+      </w:r>
+      <w:r>
+        <w:t xml:space="preserve"> OpenGL, </w:t>
+      </w:r>
+      <w:proofErr w:type="spellStart"/>
+      <w:r>
+        <w:t>sRGB</w:t>
+      </w:r>
+      <w:proofErr w:type="spellEnd"/>
+      <w:r>
+        <w:t xml:space="preserve"> conversions are disabled by default while on OpenGL ES </w:t>
+      </w:r>
+      <w:proofErr w:type="spellStart"/>
+      <w:r>
+        <w:t>sRGB</w:t>
+      </w:r>
+      <w:proofErr w:type="spellEnd"/>
+      <w:r>
+        <w:t xml:space="preserve"> conversions are </w:t>
+      </w:r>
+      <w:r>
+        <w:t xml:space="preserve">enabled </w:t>
+      </w:r>
+      <w:r>
+        <w:t>by default.</w:t>
+      </w:r>
+    </w:p>
+    <w:p>
+      <w:pPr>
+        <w:pStyle w:val="Paragraph"/>
+      </w:pPr>
+      <w:proofErr w:type="spellStart"/>
+      <w:r>
+        <w:t>WebGL</w:t>
+      </w:r>
+      <w:proofErr w:type="spellEnd"/>
+      <w:r>
+        <w:t xml:space="preserve"> 2.0 supports </w:t>
+      </w:r>
+      <w:proofErr w:type="spellStart"/>
+      <w:r>
+        <w:t>sRGB</w:t>
+      </w:r>
+      <w:proofErr w:type="spellEnd"/>
+      <w:r>
+        <w:t xml:space="preserve"> </w:t>
+      </w:r>
+      <w:proofErr w:type="spellStart"/>
+      <w:r>
+        <w:t>framebuffer</w:t>
+      </w:r>
+      <w:proofErr w:type="spellEnd"/>
+      <w:r>
+        <w:t xml:space="preserve"> object. However, </w:t>
+      </w:r>
+      <w:proofErr w:type="spellStart"/>
+      <w:r>
+        <w:t>WebGL</w:t>
+      </w:r>
+      <w:proofErr w:type="spellEnd"/>
+      <w:r>
+        <w:t xml:space="preserve"> 1.0 has very limited support through </w:t>
+      </w:r>
+      <w:hyperlink r:id="rId73" w:history="1">
+        <w:proofErr w:type="spellStart"/>
+        <w:r>
+          <w:rPr>
+            <w:rStyle w:val="codeword0"/>
+            <w:u w:val="single"/>
+          </w:rPr>
+          <w:t>GL_EXT_sRGB</w:t>
+        </w:r>
+        <w:proofErr w:type="spellEnd"/>
+      </w:hyperlink>
+      <w:r>
+        <w:t xml:space="preserve"> which is</w:t>
+      </w:r>
+      <w:r>
+        <w:t xml:space="preserve"> only implemented by Chrome to date. A</w:t>
+      </w:r>
+      <w:r>
+        <w:t xml:space="preserve"> possibility</w:t>
+      </w:r>
+      <w:r>
+        <w:t xml:space="preserve"> workaround</w:t>
+      </w:r>
+      <w:r>
+        <w:t xml:space="preserve"> is to use a linear format </w:t>
+      </w:r>
+      <w:proofErr w:type="spellStart"/>
+      <w:r>
+        <w:t>framebuffer</w:t>
+      </w:r>
+      <w:proofErr w:type="spellEnd"/>
+      <w:r>
+        <w:t xml:space="preserve"> object</w:t>
+      </w:r>
+      <w:r>
+        <w:t>,</w:t>
+      </w:r>
+      <w:r>
+        <w:t xml:space="preserve"> such as </w:t>
+      </w:r>
+      <w:r>
+        <w:rPr>
+          <w:rStyle w:val="codeword0"/>
+        </w:rPr>
+        <w:t>GL_</w:t>
+      </w:r>
+      <w:r>
+        <w:rPr>
+          <w:rStyle w:val="codeword0"/>
+        </w:rPr>
+        <w:t>RGBA16F</w:t>
+      </w:r>
+      <w:r>
+        <w:t xml:space="preserve">, and use </w:t>
+      </w:r>
+      <w:r>
+        <w:t xml:space="preserve">a linear to </w:t>
+      </w:r>
+      <w:proofErr w:type="spellStart"/>
+      <w:r>
+        <w:t>sRGB</w:t>
+      </w:r>
+      <w:proofErr w:type="spellEnd"/>
+      <w:r>
+        <w:t xml:space="preserve"> </w:t>
+      </w:r>
+      <w:proofErr w:type="spellStart"/>
+      <w:r>
+        <w:t>shader</w:t>
+      </w:r>
+      <w:proofErr w:type="spellEnd"/>
+      <w:r>
+        <w:t xml:space="preserve"> to </w:t>
+      </w:r>
+      <w:proofErr w:type="spellStart"/>
+      <w:r>
+        <w:t>blit</w:t>
+      </w:r>
+      <w:proofErr w:type="spellEnd"/>
+      <w:r>
+        <w:t xml:space="preserve"> result</w:t>
+      </w:r>
+      <w:r>
+        <w:t>s</w:t>
+      </w:r>
+      <w:r>
+        <w:t xml:space="preserve"> to the default </w:t>
+      </w:r>
+      <w:proofErr w:type="spellStart"/>
+      <w:r>
+        <w:t>framebuffer</w:t>
+      </w:r>
+      <w:proofErr w:type="spellEnd"/>
+      <w:r>
+        <w:t xml:space="preserve">. </w:t>
+      </w:r>
+      <w:r>
+        <w:t>With th</w:t>
+      </w:r>
+      <w:r>
+        <w:t>is is a solution to allow a linear workflow</w:t>
+      </w:r>
+      <w:r>
+        <w:t>,</w:t>
+      </w:r>
+      <w:r>
+        <w:t xml:space="preserve"> </w:t>
+      </w:r>
+      <w:r>
+        <w:t>the</w:t>
+      </w:r>
+      <w:r>
+        <w:t xml:space="preserve"> texture data need</w:t>
+      </w:r>
+      <w:r>
+        <w:t>s</w:t>
+      </w:r>
+      <w:r>
+        <w:t xml:space="preserve"> to be linearized offline.</w:t>
+      </w:r>
+      <w:r>
+        <w:t xml:space="preserve"> HDR format</w:t>
+      </w:r>
+      <w:r>
+        <w:t xml:space="preserve">s are exposed in </w:t>
+      </w:r>
+      <w:proofErr w:type="spellStart"/>
+      <w:r>
+        <w:t>WebGL</w:t>
+      </w:r>
+      <w:proofErr w:type="spellEnd"/>
+      <w:r>
+        <w:t xml:space="preserve"> 1.0 by </w:t>
+      </w:r>
+      <w:hyperlink r:id="rId74" w:history="1">
+        <w:proofErr w:type="spellStart"/>
+        <w:r>
+          <w:rPr>
+            <w:rStyle w:val="codeword0"/>
+            <w:u w:val="single"/>
+          </w:rPr>
+          <w:t>GL_OES_texture_</w:t>
+        </w:r>
+        <w:r>
+          <w:rPr>
+            <w:rStyle w:val="codeword0"/>
+            <w:u w:val="single"/>
+          </w:rPr>
+          <w:t>half_</w:t>
+        </w:r>
+        <w:r>
+          <w:rPr>
+            <w:rStyle w:val="codeword0"/>
+            <w:u w:val="single"/>
+          </w:rPr>
+          <w:t>float</w:t>
+        </w:r>
+        <w:proofErr w:type="spellEnd"/>
+      </w:hyperlink>
+      <w:r>
+        <w:t xml:space="preserve"> and </w:t>
+      </w:r>
+      <w:hyperlink r:id="rId75" w:history="1">
+        <w:proofErr w:type="spellStart"/>
+        <w:r>
+          <w:rPr>
+            <w:rStyle w:val="codeword0"/>
+            <w:u w:val="single"/>
+          </w:rPr>
+          <w:t>GL_OES_texture_float</w:t>
+        </w:r>
+        <w:proofErr w:type="spellEnd"/>
+      </w:hyperlink>
+      <w:r>
+        <w:t xml:space="preserve"> </w:t>
+      </w:r>
+      <w:r>
+        <w:t>extensions.</w:t>
+      </w:r>
+    </w:p>
+    <w:p>
+      <w:pPr>
+        <w:pStyle w:val="Heading4"/>
+      </w:pPr>
+      <w:r>
+        <w:t>S</w:t>
+      </w:r>
+      <w:r>
+        <w:t>upport:</w:t>
+      </w:r>
+    </w:p>
+    <w:p>
+      <w:pPr>
+        <w:pStyle w:val="ListParagraph"/>
+      </w:pPr>
+      <w:r>
+        <w:t>A</w:t>
+      </w:r>
+      <w:r>
+        <w:t xml:space="preserve">ll </w:t>
+      </w:r>
+      <w:r>
+        <w:t>OpenGL</w:t>
+      </w:r>
+      <w:r>
+        <w:t xml:space="preserve"> 2.1+</w:t>
+      </w:r>
+      <w:r>
+        <w:t xml:space="preserve">, OpenGL ES 3.0 and </w:t>
+      </w:r>
+      <w:proofErr w:type="spellStart"/>
+      <w:r>
+        <w:t>WebGL</w:t>
+      </w:r>
+      <w:proofErr w:type="spellEnd"/>
+      <w:r>
+        <w:t xml:space="preserve"> 2.0</w:t>
+      </w:r>
+      <w:r>
+        <w:t xml:space="preserve"> implementations.</w:t>
+      </w:r>
+    </w:p>
+    <w:p>
+      <w:pPr>
+        <w:pStyle w:val="ListParagraph"/>
+      </w:pPr>
+      <w:proofErr w:type="spellStart"/>
+      <w:r>
+        <w:rPr>
+          <w:rStyle w:val="codeword0"/>
+          <w:u w:val="single"/>
+        </w:rPr>
+        <w:t>GL_EXT_sRGB</w:t>
+      </w:r>
+      <w:proofErr w:type="spellEnd"/>
+      <w:r>
+        <w:t xml:space="preserve"> is support</w:t>
+      </w:r>
+      <w:r>
+        <w:t xml:space="preserve">ed by </w:t>
+      </w:r>
+      <w:proofErr w:type="spellStart"/>
+      <w:r>
+        <w:t>Adreno</w:t>
+      </w:r>
+      <w:proofErr w:type="spellEnd"/>
+      <w:r>
+        <w:t xml:space="preserve"> 200, </w:t>
+      </w:r>
+      <w:proofErr w:type="spellStart"/>
+      <w:r>
+        <w:t>Tegra</w:t>
+      </w:r>
+      <w:proofErr w:type="spellEnd"/>
+      <w:r>
+        <w:t xml:space="preserve">, </w:t>
+      </w:r>
+      <w:proofErr w:type="spellStart"/>
+      <w:r>
+        <w:t>Mali</w:t>
+      </w:r>
+      <w:proofErr w:type="spellEnd"/>
+      <w:r>
+        <w:t xml:space="preserve"> 60, Bay Trail.</w:t>
+      </w:r>
+      <w:r>
+        <w:t xml:space="preserve"> </w:t>
+      </w:r>
+    </w:p>
+    <w:p>
+      <w:pPr>
+        <w:pStyle w:val="ListParagraph"/>
+      </w:pPr>
+      <w:proofErr w:type="spellStart"/>
+      <w:r>
+        <w:rPr>
+          <w:rStyle w:val="codeword0"/>
+          <w:u w:val="single"/>
+        </w:rPr>
+        <w:t>GL_EXT_sRGB</w:t>
+      </w:r>
+      <w:proofErr w:type="spellEnd"/>
+      <w:r>
+        <w:t xml:space="preserve"> is supported by </w:t>
+      </w:r>
+      <w:proofErr w:type="spellStart"/>
+      <w:r>
+        <w:t>WebGL</w:t>
+      </w:r>
+      <w:proofErr w:type="spellEnd"/>
+      <w:r>
+        <w:t xml:space="preserve"> 1.0 Chrome implementations.</w:t>
+      </w:r>
+    </w:p>
+    <w:p>
+      <w:pPr>
+        <w:pStyle w:val="ListParagraph"/>
+      </w:pPr>
+      <w:hyperlink r:id="rId76" w:history="1">
+        <w:proofErr w:type="spellStart"/>
+        <w:r>
+          <w:rPr>
+            <w:rStyle w:val="codeword0"/>
+            <w:u w:val="single"/>
+          </w:rPr>
+          <w:t>GL_EXT_sRGB_write_control</w:t>
+        </w:r>
+        <w:proofErr w:type="spellEnd"/>
+      </w:hyperlink>
+      <w:r>
+        <w:t xml:space="preserve"> is </w:t>
+      </w:r>
+      <w:hyperlink r:id="rId77" w:history="1">
+        <w:r>
+          <w:rPr>
+            <w:rStyle w:val="Hyperlink"/>
+            <w:color w:val="auto"/>
+          </w:rPr>
+          <w:t>supported</w:t>
+        </w:r>
+      </w:hyperlink>
+      <w:r>
+        <w:t xml:space="preserve"> by </w:t>
+      </w:r>
+      <w:proofErr w:type="spellStart"/>
+      <w:r>
+        <w:t>Adreno</w:t>
+      </w:r>
+      <w:proofErr w:type="spellEnd"/>
+      <w:r>
+        <w:t xml:space="preserve"> 300, </w:t>
+      </w:r>
+      <w:proofErr w:type="spellStart"/>
+      <w:r>
+        <w:t>Mali</w:t>
+      </w:r>
+      <w:proofErr w:type="spellEnd"/>
+      <w:r>
+        <w:t xml:space="preserve"> 600, </w:t>
+      </w:r>
+      <w:proofErr w:type="spellStart"/>
+      <w:r>
+        <w:t>Tegra</w:t>
+      </w:r>
+      <w:proofErr w:type="spellEnd"/>
+      <w:r>
+        <w:t xml:space="preserve"> and Bay Trail</w:t>
+      </w:r>
+    </w:p>
+    <w:p/>
+    <w:p>
+      <w:pPr>
+        <w:pStyle w:val="ListParagraph"/>
+      </w:pPr>
+      <w:r>
+        <w:br w:type="page"/>
+      </w:r>
+    </w:p>
+    <w:p>
+      <w:pPr>
+        <w:pStyle w:val="Heading1"/>
+      </w:pPr>
+      <w:r>
+        <w:lastRenderedPageBreak/>
+        <w:t xml:space="preserve">9. </w:t>
+      </w:r>
+      <w:proofErr w:type="spellStart"/>
+      <w:r>
+        <w:t>sRGB</w:t>
+      </w:r>
+      <w:proofErr w:type="spellEnd"/>
+      <w:r>
+        <w:t xml:space="preserve"> default </w:t>
+      </w:r>
+      <w:proofErr w:type="spellStart"/>
+      <w:r>
+        <w:t>framebuffer</w:t>
+      </w:r>
+      <w:proofErr w:type="spellEnd"/>
+    </w:p>
+    <w:p>
+      <w:pPr>
+        <w:pStyle w:val="Paragraph"/>
+      </w:pPr>
+      <w:r>
+        <w:t xml:space="preserve">The complex part is the default </w:t>
+      </w:r>
+      <w:proofErr w:type="spellStart"/>
+      <w:r>
+        <w:t>framebuffer</w:t>
+      </w:r>
+      <w:proofErr w:type="spellEnd"/>
+      <w:r>
+        <w:t xml:space="preserve"> that is to say the interaction with the window system. HTML5 canvas doesn’t support color space, </w:t>
+      </w:r>
+      <w:hyperlink r:id="rId78" w:history="1">
+        <w:r>
+          <w:rPr>
+            <w:rStyle w:val="codeword0"/>
+            <w:u w:val="single"/>
+          </w:rPr>
+          <w:t>[WGL|GLX]_</w:t>
+        </w:r>
+        <w:proofErr w:type="spellStart"/>
+        <w:r>
+          <w:rPr>
+            <w:rStyle w:val="codeword0"/>
+            <w:u w:val="single"/>
+          </w:rPr>
+          <w:t>ARB_framebuffer_sRGB</w:t>
+        </w:r>
+        <w:proofErr w:type="spellEnd"/>
+      </w:hyperlink>
+      <w:r>
+        <w:t xml:space="preserve"> are literally unspecified and miss at the very least a toggle so that we could chose whether </w:t>
+      </w:r>
+      <w:proofErr w:type="spellStart"/>
+      <w:r>
+        <w:t>sRGB</w:t>
+      </w:r>
+      <w:proofErr w:type="spellEnd"/>
+      <w:r>
+        <w:t xml:space="preserve"> conversions should be performed. </w:t>
+      </w:r>
+    </w:p>
+    <w:p>
+      <w:pPr>
+        <w:pStyle w:val="Paragraph"/>
+      </w:pPr>
+      <w:r>
+        <w:t xml:space="preserve">With WGL/GLX, a workaround is to use an intermediate </w:t>
+      </w:r>
+      <w:proofErr w:type="spellStart"/>
+      <w:r>
+        <w:t>sRGB</w:t>
+      </w:r>
+      <w:proofErr w:type="spellEnd"/>
+      <w:r>
+        <w:t xml:space="preserve"> </w:t>
+      </w:r>
+      <w:proofErr w:type="spellStart"/>
+      <w:r>
+        <w:t>framebuffer</w:t>
+      </w:r>
+      <w:proofErr w:type="spellEnd"/>
+      <w:r>
+        <w:t xml:space="preserve"> object and then </w:t>
+      </w:r>
+      <w:proofErr w:type="spellStart"/>
+      <w:r>
+        <w:t>blit</w:t>
+      </w:r>
+      <w:proofErr w:type="spellEnd"/>
+      <w:r>
+        <w:t xml:space="preserve"> the res</w:t>
+      </w:r>
+      <w:r>
+        <w:t xml:space="preserve">ult to the default </w:t>
+      </w:r>
+      <w:proofErr w:type="spellStart"/>
+      <w:r>
+        <w:t>framebuffer</w:t>
+      </w:r>
+      <w:proofErr w:type="spellEnd"/>
+      <w:r>
+        <w:t>.</w:t>
+      </w:r>
+    </w:p>
+    <w:p>
+      <w:pPr>
+        <w:pStyle w:val="Paragraph"/>
+      </w:pPr>
+    </w:p>
+    <w:p>
+      <w:pPr>
+        <w:tabs>
+          <w:tab w:val="left" w:pos="916"/>
+          <w:tab w:val="left" w:pos="1832"/>
+          <w:tab w:val="left" w:pos="2748"/>
+          <w:tab w:val="left" w:pos="3664"/>
+          <w:tab w:val="left" w:pos="4580"/>
+          <w:tab w:val="left" w:pos="5496"/>
+          <w:tab w:val="left" w:pos="6412"/>
+          <w:tab w:val="left" w:pos="7328"/>
+          <w:tab w:val="left" w:pos="8244"/>
+          <w:tab w:val="left" w:pos="9160"/>
+          <w:tab w:val="left" w:pos="10076"/>
+          <w:tab w:val="left" w:pos="10992"/>
+          <w:tab w:val="left" w:pos="11908"/>
+          <w:tab w:val="left" w:pos="12824"/>
+          <w:tab w:val="left" w:pos="13740"/>
+          <w:tab w:val="left" w:pos="14656"/>
+        </w:tabs>
+        <w:jc w:val="left"/>
+        <w:rPr>
+          <w:rFonts w:ascii="Courier New" w:eastAsia="Times New Roman" w:hAnsi="Courier New" w:cs="Courier New"/>
+          <w:sz w:val="20"/>
+          <w:szCs w:val="20"/>
+          <w:lang w:val="en-US" w:eastAsia="en-US"/>
+        </w:rPr>
+      </w:pPr>
+      <w:r>
+        <w:rPr>
+          <w:rFonts w:ascii="Courier New" w:eastAsia="Times New Roman" w:hAnsi="Courier New" w:cs="Courier New"/>
+          <w:sz w:val="20"/>
+          <w:szCs w:val="20"/>
+          <w:lang w:val="en-US" w:eastAsia="en-US"/>
+        </w:rPr>
+        <w:t>FRAMEBUFFER_SRGB_CAPABLE_EXT</w:t>
+      </w:r>
+    </w:p>
+    <w:p>
+      <w:pPr>
+        <w:pStyle w:val="Paragraph"/>
+      </w:pPr>
+      <w:r>
+        <w:t>https://www.khronos.org/registry/egl/extensions/KHR/EGL_KHR_gl_colorspace.txt</w:t>
+      </w:r>
+      <w:bookmarkStart w:id="19" w:name="_GoBack"/>
+      <w:bookmarkEnd w:id="19"/>
+    </w:p>
+    <w:p>
+      <w:pPr>
+        <w:pStyle w:val="Heading4"/>
+      </w:pPr>
+      <w:r>
+        <w:t>Bugs:</w:t>
+      </w:r>
+    </w:p>
+    <w:p>
+      <w:pPr>
+        <w:pStyle w:val="ListParagraph"/>
+      </w:pPr>
+      <w:r>
+        <w:t>Intel</w:t>
+      </w:r>
+      <w:r>
+        <w:t xml:space="preserve"> OpenGL ES</w:t>
+      </w:r>
+      <w:r>
+        <w:t xml:space="preserve"> drivers </w:t>
+      </w:r>
+      <w:r>
+        <w:t xml:space="preserve">(4331) </w:t>
+      </w:r>
+      <w:r>
+        <w:rPr>
+          <w:rStyle w:val="codeword0"/>
+        </w:rPr>
+        <w:t>GL_FRAMEBUFFER_ATTACHMENT_COLOR_ENCODING</w:t>
+      </w:r>
+      <w:r>
+        <w:t xml:space="preserve"> </w:t>
+      </w:r>
+      <w:r>
+        <w:t>query is ignored.</w:t>
+      </w:r>
+    </w:p>
+    <w:p>
+      <w:pPr>
+        <w:pStyle w:val="ListParagraph"/>
+        <w:rPr>
+          <w:lang w:val="en-US" w:eastAsia="en-US"/>
+        </w:rPr>
+      </w:pPr>
+      <w:r>
+        <w:rPr>
+          <w:lang w:val="en-US" w:eastAsia="en-US"/>
+        </w:rPr>
+        <w:t xml:space="preserve">NVIDIA drivers (368.22) returns </w:t>
+      </w:r>
+      <w:r>
+        <w:rPr>
+          <w:rStyle w:val="codeword0"/>
+        </w:rPr>
+        <w:t>GL_LINEAR</w:t>
+      </w:r>
+      <w:r>
+        <w:rPr>
+          <w:lang w:val="en-US" w:eastAsia="en-US"/>
+        </w:rPr>
+        <w:t xml:space="preserve"> with </w:t>
+      </w:r>
+      <w:r>
+        <w:rPr>
+          <w:rStyle w:val="codeword0"/>
+        </w:rPr>
+        <w:t>GL_FRAMEBUFFER_ATTACHMENT_COLOR_ENCODING</w:t>
+      </w:r>
+      <w:r>
+        <w:t xml:space="preserve"> </w:t>
+      </w:r>
+      <w:r>
+        <w:t>query on</w:t>
+      </w:r>
+      <w:r>
+        <w:rPr>
+          <w:lang w:val="en-US" w:eastAsia="en-US"/>
+        </w:rPr>
+        <w:t xml:space="preserve"> the default </w:t>
+      </w:r>
+      <w:proofErr w:type="spellStart"/>
+      <w:r>
+        <w:rPr>
+          <w:lang w:val="en-US" w:eastAsia="en-US"/>
+        </w:rPr>
+        <w:t>framebuffer</w:t>
+      </w:r>
+      <w:proofErr w:type="spellEnd"/>
+      <w:r>
+        <w:rPr>
+          <w:lang w:val="en-US" w:eastAsia="en-US"/>
+        </w:rPr>
+        <w:t xml:space="preserve"> but perform a linear to </w:t>
+      </w:r>
+      <w:proofErr w:type="spellStart"/>
+      <w:r>
+        <w:rPr>
+          <w:lang w:val="en-US" w:eastAsia="en-US"/>
+        </w:rPr>
+        <w:t>sRGB</w:t>
+      </w:r>
+      <w:proofErr w:type="spellEnd"/>
+      <w:r>
+        <w:rPr>
+          <w:lang w:val="en-US" w:eastAsia="en-US"/>
+        </w:rPr>
+        <w:t xml:space="preserve"> conversions.</w:t>
+      </w:r>
+    </w:p>
+    <w:p>
+      <w:pPr>
+        <w:pStyle w:val="ListParagraph"/>
+        <w:rPr>
+          <w:lang w:val="en-US" w:eastAsia="en-US"/>
+        </w:rPr>
+      </w:pPr>
+      <w:r>
+        <w:rPr>
+          <w:lang w:val="en-US" w:eastAsia="en-US"/>
+        </w:rPr>
+        <w:t xml:space="preserve">With OpenGL ES drivers on WGL (NVIDIA &amp; Intel), there is no possible way to perform linear to </w:t>
+      </w:r>
+      <w:proofErr w:type="spellStart"/>
+      <w:r>
+        <w:rPr>
+          <w:lang w:val="en-US" w:eastAsia="en-US"/>
+        </w:rPr>
+        <w:t>sRGB</w:t>
+      </w:r>
+      <w:proofErr w:type="spellEnd"/>
+      <w:r>
+        <w:rPr>
+          <w:lang w:val="en-US" w:eastAsia="en-US"/>
+        </w:rPr>
+        <w:t xml:space="preserve"> conversion on the default </w:t>
+      </w:r>
+      <w:proofErr w:type="spellStart"/>
+      <w:r>
+        <w:rPr>
+          <w:lang w:val="en-US" w:eastAsia="en-US"/>
+        </w:rPr>
+        <w:t>framebuffer</w:t>
+      </w:r>
+      <w:proofErr w:type="spellEnd"/>
+      <w:r>
+        <w:rPr>
+          <w:lang w:val="en-US" w:eastAsia="en-US"/>
+        </w:rPr>
+        <w:t>.</w:t>
+      </w:r>
+    </w:p>
+    <w:p>
+      <w:pPr>
+        <w:pStyle w:val="ListParagraph"/>
+        <w:rPr>
+          <w:lang w:val="en-US" w:eastAsia="en-US"/>
+        </w:rPr>
+      </w:pPr>
+      <w:r>
+        <w:rPr>
+          <w:lang w:val="en-US" w:eastAsia="en-US"/>
+        </w:rPr>
+        <w:t xml:space="preserve">HTML5 canvas doesn’t support color space but there is a </w:t>
+      </w:r>
+      <w:hyperlink r:id="rId79" w:history="1">
+        <w:r>
+          <w:rPr>
+            <w:rStyle w:val="Hyperlink"/>
+            <w:color w:val="auto"/>
+            <w:lang w:val="en-US" w:eastAsia="en-US"/>
+          </w:rPr>
+          <w:t>proposal</w:t>
+        </w:r>
+      </w:hyperlink>
+      <w:r>
+        <w:rPr>
+          <w:lang w:val="en-US" w:eastAsia="en-US"/>
+        </w:rPr>
+        <w:t>.</w:t>
+      </w:r>
+    </w:p>
+    <w:p>
+      <w:pPr>
+        <w:pStyle w:val="Heading1"/>
+      </w:pPr>
       <w:r>
         <w:br w:type="page"/>
       </w:r>
@@ -8759,7 +9643,7 @@
     </w:p>
     <w:p>
       <w:r>
-        <w:t>2016-06-26</w:t>
+        <w:t>2016-06-27</w:t>
       </w:r>
     </w:p>
     <w:p>
@@ -9331,7 +10215,7 @@
   <w:abstractNum w:abstractNumId="3">
     <w:nsid w:val="7AC409FD"/>
     <w:multiLevelType w:val="hybridMultilevel"/>
-    <w:tmpl w:val="9852F834"/>
+    <w:tmpl w:val="1626F196"/>
     <w:lvl w:ilvl="0" w:tplc="A5E6F902">
       <w:start w:val="6"/>
       <w:numFmt w:val="bullet"/>
@@ -10828,7 +11712,7 @@
 </file>
 
 <file path=customXml/itemProps1.xml><?xml version="1.0" encoding="utf-8"?>
-<ds:datastoreItem xmlns:ds="http://schemas.openxmlformats.org/officeDocument/2006/customXml" ds:itemID="{3D48F1FA-8B4F-F240-AB58-698DEBC92CB5}">
+<ds:datastoreItem xmlns:ds="http://schemas.openxmlformats.org/officeDocument/2006/customXml" ds:itemID="{A3F23B17-0BA0-2D4D-ADA4-640BA4C6B90F}">
   <ds:schemaRefs>
     <ds:schemaRef ds:uri="http://schemas.openxmlformats.org/officeDocument/2006/bibliography"/>
   </ds:schemaRefs>

</xml_diff>

<commit_message>
-Added Effective OpenGL item 10
</commit_message>
<xml_diff>
--- a/doc/Effective OpenGL.docx
+++ b/doc/Effective OpenGL.docx
@@ -1,6 +1,6 @@
 
 <file path=word/document.xml><?xml version="1.0" encoding="utf-8"?>
-<w:document xmlns:wpc="http://schemas.microsoft.com/office/word/2010/wordprocessingCanvas" xmlns:mo="http://schemas.microsoft.com/office/mac/office/2008/main" xmlns:mc="http://schemas.openxmlformats.org/markup-compatibility/2006" xmlns:mv="urn:schemas-microsoft-com:mac:vml" xmlns:o="urn:schemas-microsoft-com:office:office" xmlns:r="http://schemas.openxmlformats.org/officeDocument/2006/relationships" xmlns:m="http://schemas.openxmlformats.org/officeDocument/2006/math" xmlns:v="urn:schemas-microsoft-com:vml" xmlns:wp14="http://schemas.microsoft.com/office/word/2010/wordprocessingDrawing" xmlns:wp="http://schemas.openxmlformats.org/drawingml/2006/wordprocessingDrawing" xmlns:w10="urn:schemas-microsoft-com:office:word" xmlns:w="http://schemas.openxmlformats.org/wordprocessingml/2006/main" xmlns:w14="http://schemas.microsoft.com/office/word/2010/wordml" xmlns:w15="http://schemas.microsoft.com/office/word/2012/wordml" xmlns:wpg="http://schemas.microsoft.com/office/word/2010/wordprocessingGroup" xmlns:wpi="http://schemas.microsoft.com/office/word/2010/wordprocessingInk" xmlns:wne="http://schemas.microsoft.com/office/word/2006/wordml" xmlns:wps="http://schemas.microsoft.com/office/word/2010/wordprocessingShape" mc:Ignorable="w14 w15 wp14">
+<w:document xmlns:wpc="http://schemas.microsoft.com/office/word/2010/wordprocessingCanvas" xmlns:mc="http://schemas.openxmlformats.org/markup-compatibility/2006" xmlns:o="urn:schemas-microsoft-com:office:office" xmlns:r="http://schemas.openxmlformats.org/officeDocument/2006/relationships" xmlns:m="http://schemas.openxmlformats.org/officeDocument/2006/math" xmlns:v="urn:schemas-microsoft-com:vml" xmlns:wp14="http://schemas.microsoft.com/office/word/2010/wordprocessingDrawing" xmlns:wp="http://schemas.openxmlformats.org/drawingml/2006/wordprocessingDrawing" xmlns:w10="urn:schemas-microsoft-com:office:word" xmlns:w="http://schemas.openxmlformats.org/wordprocessingml/2006/main" xmlns:w14="http://schemas.microsoft.com/office/word/2010/wordml" xmlns:w15="http://schemas.microsoft.com/office/word/2012/wordml" xmlns:wpg="http://schemas.microsoft.com/office/word/2010/wordprocessingGroup" xmlns:wpi="http://schemas.microsoft.com/office/word/2010/wordprocessingInk" xmlns:wne="http://schemas.microsoft.com/office/word/2006/wordml" xmlns:wps="http://schemas.microsoft.com/office/word/2010/wordprocessingShape" mc:Ignorable="w14 w15 wp14">
   <w:body>
     <w:p>
       <w:r>
@@ -53,6 +53,8 @@
           <w:szCs w:val="48"/>
         </w:rPr>
       </w:pPr>
+      <w:bookmarkStart w:id="0" w:name="_GoBack"/>
+      <w:bookmarkEnd w:id="0"/>
     </w:p>
     <w:p>
       <w:pPr>
@@ -70,9 +72,15 @@
         <w:pStyle w:val="Title"/>
         <w:jc w:val="center"/>
       </w:pPr>
-      <w:r>
-        <w:t>Effective OpenGL</w:t>
-      </w:r>
+      <w:hyperlink r:id="rId8" w:history="1">
+        <w:r>
+          <w:rPr>
+            <w:rStyle w:val="Hyperlink"/>
+            <w:color w:val="000000" w:themeColor="text1"/>
+          </w:rPr>
+          <w:t>Effective OpenGL</w:t>
+        </w:r>
+      </w:hyperlink>
       <w:r>
         <w:t xml:space="preserve"> </w:t>
       </w:r>
@@ -88,7 +96,7 @@
         <w:rPr>
           <w:rFonts w:ascii="Droid Sans" w:eastAsia="Droid Sans" w:hAnsi="Droid Sans" w:cs="Droid Sans"/>
         </w:rPr>
-        <w:t>28</w:t>
+        <w:t>11</w:t>
       </w:r>
       <w:r>
         <w:rPr>
@@ -100,7 +108,7 @@
         <w:rPr>
           <w:rFonts w:ascii="Droid Sans" w:eastAsia="Droid Sans" w:hAnsi="Droid Sans" w:cs="Droid Sans"/>
         </w:rPr>
-        <w:t>June</w:t>
+        <w:t>July</w:t>
       </w:r>
       <w:r>
         <w:rPr>
@@ -120,7 +128,7 @@
         </w:rPr>
         <w:t xml:space="preserve">, </w:t>
       </w:r>
-      <w:hyperlink r:id="rId8" w:history="1">
+      <w:hyperlink r:id="rId9" w:history="1">
         <w:r>
           <w:rPr>
             <w:rFonts w:ascii="Droid Sans" w:eastAsia="Droid Sans" w:hAnsi="Droid Sans" w:cs="Droid Sans"/>
@@ -129,7 +137,7 @@
           <w:t>Christophe</w:t>
         </w:r>
       </w:hyperlink>
-      <w:hyperlink r:id="rId9" w:history="1">
+      <w:hyperlink r:id="rId10" w:history="1">
         <w:r>
           <w:rPr>
             <w:rFonts w:ascii="Droid Sans" w:eastAsia="Droid Sans" w:hAnsi="Droid Sans" w:cs="Droid Sans"/>
@@ -138,7 +146,7 @@
           <w:t xml:space="preserve"> </w:t>
         </w:r>
       </w:hyperlink>
-      <w:hyperlink r:id="rId10" w:history="1">
+      <w:hyperlink r:id="rId11" w:history="1">
         <w:r>
           <w:rPr>
             <w:rFonts w:ascii="Droid Sans" w:eastAsia="Droid Sans" w:hAnsi="Droid Sans" w:cs="Droid Sans"/>
@@ -363,14 +371,14 @@
           <w:noProof/>
           <w:sz w:val="20"/>
           <w:szCs w:val="20"/>
-          <w:lang w:val="en-US" w:eastAsia="en-US"/>
+          <w:lang w:val="fr-FR" w:eastAsia="fr-FR"/>
         </w:rPr>
         <w:drawing>
           <wp:inline distT="0" distB="0" distL="0" distR="0" wp14:anchorId="0E21867D" wp14:editId="35D2DFC0">
             <wp:extent cx="731520" cy="731520"/>
             <wp:effectExtent l="0" t="0" r="5080" b="5080"/>
             <wp:docPr id="2" name="Picture 2">
-              <a:hlinkClick xmlns:a="http://schemas.openxmlformats.org/drawingml/2006/main" r:id="rId11"/>
+              <a:hlinkClick xmlns:a="http://schemas.openxmlformats.org/drawingml/2006/main" r:id="rId12"/>
             </wp:docPr>
             <wp:cNvGraphicFramePr>
               <a:graphicFrameLocks xmlns:a="http://schemas.openxmlformats.org/drawingml/2006/main" noChangeAspect="1"/>
@@ -383,7 +391,7 @@
                     <pic:cNvPicPr/>
                   </pic:nvPicPr>
                   <pic:blipFill>
-                    <a:blip r:embed="rId12">
+                    <a:blip r:embed="rId13">
                       <a:extLst>
                         <a:ext uri="{28A0092B-C50C-407E-A947-70E740481C1C}">
                           <a14:useLocalDpi xmlns:a14="http://schemas.microsoft.com/office/drawing/2010/main" val="0"/>
@@ -432,24 +440,24 @@
           <w:szCs w:val="48"/>
         </w:rPr>
       </w:pPr>
-      <w:bookmarkStart w:id="0" w:name="h.nkr4whge0jyg"/>
-      <w:bookmarkStart w:id="1" w:name="_Toc236677194"/>
-      <w:bookmarkStart w:id="2" w:name="_Toc236677317"/>
-      <w:bookmarkStart w:id="3" w:name="_Toc236677125"/>
-      <w:bookmarkStart w:id="4" w:name="_Toc236677193"/>
-      <w:bookmarkEnd w:id="0"/>
+      <w:bookmarkStart w:id="1" w:name="h.nkr4whge0jyg"/>
+      <w:bookmarkStart w:id="2" w:name="_Toc236677194"/>
+      <w:bookmarkStart w:id="3" w:name="_Toc236677317"/>
+      <w:bookmarkStart w:id="4" w:name="_Toc236677125"/>
+      <w:bookmarkStart w:id="5" w:name="_Toc236677193"/>
+      <w:bookmarkEnd w:id="1"/>
       <w:r>
         <w:br w:type="page"/>
       </w:r>
-      <w:bookmarkEnd w:id="1"/>
       <w:bookmarkEnd w:id="2"/>
-    </w:p>
-    <w:bookmarkStart w:id="5" w:name="_Toc236677318"/>
+      <w:bookmarkEnd w:id="3"/>
+    </w:p>
+    <w:bookmarkStart w:id="6" w:name="_Toc236677318"/>
     <w:p>
       <w:pPr>
         <w:pStyle w:val="TOC1"/>
         <w:tabs>
-          <w:tab w:val="right" w:pos="9350"/>
+          <w:tab w:val="right" w:pos="10790"/>
         </w:tabs>
         <w:rPr>
           <w:rFonts w:eastAsiaTheme="minorEastAsia" w:cstheme="minorBidi"/>
@@ -457,10 +465,8 @@
           <w:caps w:val="0"/>
           <w:noProof/>
           <w:color w:val="auto"/>
-          <w:sz w:val="24"/>
-          <w:szCs w:val="24"/>
           <w:u w:val="none"/>
-          <w:lang w:val="en-US" w:eastAsia="en-US"/>
+          <w:lang w:val="en-US" w:eastAsia="fr-FR"/>
         </w:rPr>
       </w:pPr>
       <w:r>
@@ -495,7 +501,7 @@
         <w:rPr>
           <w:noProof/>
         </w:rPr>
-        <w:instrText xml:space="preserve"> PAGEREF _Toc454841646 \h </w:instrText>
+        <w:instrText xml:space="preserve"> PAGEREF _Toc455964045 \h </w:instrText>
       </w:r>
       <w:r>
         <w:rPr>
@@ -525,7 +531,7 @@
       <w:pPr>
         <w:pStyle w:val="TOC1"/>
         <w:tabs>
-          <w:tab w:val="right" w:pos="9350"/>
+          <w:tab w:val="right" w:pos="10790"/>
         </w:tabs>
         <w:rPr>
           <w:rFonts w:eastAsiaTheme="minorEastAsia" w:cstheme="minorBidi"/>
@@ -533,10 +539,8 @@
           <w:caps w:val="0"/>
           <w:noProof/>
           <w:color w:val="auto"/>
-          <w:sz w:val="24"/>
-          <w:szCs w:val="24"/>
           <w:u w:val="none"/>
-          <w:lang w:val="en-US" w:eastAsia="en-US"/>
+          <w:lang w:val="en-US" w:eastAsia="fr-FR"/>
         </w:rPr>
       </w:pPr>
       <w:r>
@@ -561,7 +565,7 @@
         <w:rPr>
           <w:noProof/>
         </w:rPr>
-        <w:instrText xml:space="preserve"> PAGEREF _Toc454841647 \h </w:instrText>
+        <w:instrText xml:space="preserve"> PAGEREF _Toc455964046 \h </w:instrText>
       </w:r>
       <w:r>
         <w:rPr>
@@ -591,7 +595,7 @@
       <w:pPr>
         <w:pStyle w:val="TOC1"/>
         <w:tabs>
-          <w:tab w:val="right" w:pos="9350"/>
+          <w:tab w:val="right" w:pos="10790"/>
         </w:tabs>
         <w:rPr>
           <w:rFonts w:eastAsiaTheme="minorEastAsia" w:cstheme="minorBidi"/>
@@ -599,10 +603,8 @@
           <w:caps w:val="0"/>
           <w:noProof/>
           <w:color w:val="auto"/>
-          <w:sz w:val="24"/>
-          <w:szCs w:val="24"/>
           <w:u w:val="none"/>
-          <w:lang w:val="en-US" w:eastAsia="en-US"/>
+          <w:lang w:val="en-US" w:eastAsia="fr-FR"/>
         </w:rPr>
       </w:pPr>
       <w:r>
@@ -639,7 +641,7 @@
         <w:rPr>
           <w:noProof/>
         </w:rPr>
-        <w:instrText xml:space="preserve"> PAGEREF _Toc454841648 \h </w:instrText>
+        <w:instrText xml:space="preserve"> PAGEREF _Toc455964047 \h </w:instrText>
       </w:r>
       <w:r>
         <w:rPr>
@@ -669,7 +671,7 @@
       <w:pPr>
         <w:pStyle w:val="TOC1"/>
         <w:tabs>
-          <w:tab w:val="right" w:pos="9350"/>
+          <w:tab w:val="right" w:pos="10790"/>
         </w:tabs>
         <w:rPr>
           <w:rFonts w:eastAsiaTheme="minorEastAsia" w:cstheme="minorBidi"/>
@@ -677,10 +679,8 @@
           <w:caps w:val="0"/>
           <w:noProof/>
           <w:color w:val="auto"/>
-          <w:sz w:val="24"/>
-          <w:szCs w:val="24"/>
           <w:u w:val="none"/>
-          <w:lang w:val="en-US" w:eastAsia="en-US"/>
+          <w:lang w:val="en-US" w:eastAsia="fr-FR"/>
         </w:rPr>
       </w:pPr>
       <w:r>
@@ -705,7 +705,7 @@
         <w:rPr>
           <w:noProof/>
         </w:rPr>
-        <w:instrText xml:space="preserve"> PAGEREF _Toc454841649 \h </w:instrText>
+        <w:instrText xml:space="preserve"> PAGEREF _Toc455964048 \h </w:instrText>
       </w:r>
       <w:r>
         <w:rPr>
@@ -735,7 +735,7 @@
       <w:pPr>
         <w:pStyle w:val="TOC1"/>
         <w:tabs>
-          <w:tab w:val="right" w:pos="9350"/>
+          <w:tab w:val="right" w:pos="10790"/>
         </w:tabs>
         <w:rPr>
           <w:rFonts w:eastAsiaTheme="minorEastAsia" w:cstheme="minorBidi"/>
@@ -743,10 +743,8 @@
           <w:caps w:val="0"/>
           <w:noProof/>
           <w:color w:val="auto"/>
-          <w:sz w:val="24"/>
-          <w:szCs w:val="24"/>
           <w:u w:val="none"/>
-          <w:lang w:val="en-US" w:eastAsia="en-US"/>
+          <w:lang w:val="en-US" w:eastAsia="fr-FR"/>
         </w:rPr>
       </w:pPr>
       <w:r>
@@ -778,7 +776,7 @@
         <w:rPr>
           <w:noProof/>
         </w:rPr>
-        <w:instrText xml:space="preserve"> PAGEREF _Toc454841650 \h </w:instrText>
+        <w:instrText xml:space="preserve"> PAGEREF _Toc455964049 \h </w:instrText>
       </w:r>
       <w:r>
         <w:rPr>
@@ -808,7 +806,7 @@
       <w:pPr>
         <w:pStyle w:val="TOC1"/>
         <w:tabs>
-          <w:tab w:val="right" w:pos="9350"/>
+          <w:tab w:val="right" w:pos="10790"/>
         </w:tabs>
         <w:rPr>
           <w:rFonts w:eastAsiaTheme="minorEastAsia" w:cstheme="minorBidi"/>
@@ -816,10 +814,8 @@
           <w:caps w:val="0"/>
           <w:noProof/>
           <w:color w:val="auto"/>
-          <w:sz w:val="24"/>
-          <w:szCs w:val="24"/>
           <w:u w:val="none"/>
-          <w:lang w:val="en-US" w:eastAsia="en-US"/>
+          <w:lang w:val="en-US" w:eastAsia="fr-FR"/>
         </w:rPr>
       </w:pPr>
       <w:r>
@@ -844,7 +840,7 @@
         <w:rPr>
           <w:noProof/>
         </w:rPr>
-        <w:instrText xml:space="preserve"> PAGEREF _Toc454841651 \h </w:instrText>
+        <w:instrText xml:space="preserve"> PAGEREF _Toc455964050 \h </w:instrText>
       </w:r>
       <w:r>
         <w:rPr>
@@ -874,7 +870,7 @@
       <w:pPr>
         <w:pStyle w:val="TOC1"/>
         <w:tabs>
-          <w:tab w:val="right" w:pos="9350"/>
+          <w:tab w:val="right" w:pos="10790"/>
         </w:tabs>
         <w:rPr>
           <w:rFonts w:eastAsiaTheme="minorEastAsia" w:cstheme="minorBidi"/>
@@ -882,10 +878,8 @@
           <w:caps w:val="0"/>
           <w:noProof/>
           <w:color w:val="auto"/>
-          <w:sz w:val="24"/>
-          <w:szCs w:val="24"/>
           <w:u w:val="none"/>
-          <w:lang w:val="en-US" w:eastAsia="en-US"/>
+          <w:lang w:val="en-US" w:eastAsia="fr-FR"/>
         </w:rPr>
       </w:pPr>
       <w:r>
@@ -910,7 +904,7 @@
         <w:rPr>
           <w:noProof/>
         </w:rPr>
-        <w:instrText xml:space="preserve"> PAGEREF _Toc454841652 \h </w:instrText>
+        <w:instrText xml:space="preserve"> PAGEREF _Toc455964051 \h </w:instrText>
       </w:r>
       <w:r>
         <w:rPr>
@@ -940,7 +934,7 @@
       <w:pPr>
         <w:pStyle w:val="TOC1"/>
         <w:tabs>
-          <w:tab w:val="right" w:pos="9350"/>
+          <w:tab w:val="right" w:pos="10790"/>
         </w:tabs>
         <w:rPr>
           <w:rFonts w:eastAsiaTheme="minorEastAsia" w:cstheme="minorBidi"/>
@@ -948,10 +942,8 @@
           <w:caps w:val="0"/>
           <w:noProof/>
           <w:color w:val="auto"/>
-          <w:sz w:val="24"/>
-          <w:szCs w:val="24"/>
           <w:u w:val="none"/>
-          <w:lang w:val="en-US" w:eastAsia="en-US"/>
+          <w:lang w:val="en-US" w:eastAsia="fr-FR"/>
         </w:rPr>
       </w:pPr>
       <w:r>
@@ -976,7 +968,7 @@
         <w:rPr>
           <w:noProof/>
         </w:rPr>
-        <w:instrText xml:space="preserve"> PAGEREF _Toc454841653 \h </w:instrText>
+        <w:instrText xml:space="preserve"> PAGEREF _Toc455964052 \h </w:instrText>
       </w:r>
       <w:r>
         <w:rPr>
@@ -1006,7 +998,7 @@
       <w:pPr>
         <w:pStyle w:val="TOC1"/>
         <w:tabs>
-          <w:tab w:val="right" w:pos="9350"/>
+          <w:tab w:val="right" w:pos="10790"/>
         </w:tabs>
         <w:rPr>
           <w:rFonts w:eastAsiaTheme="minorEastAsia" w:cstheme="minorBidi"/>
@@ -1014,10 +1006,8 @@
           <w:caps w:val="0"/>
           <w:noProof/>
           <w:color w:val="auto"/>
-          <w:sz w:val="24"/>
-          <w:szCs w:val="24"/>
           <w:u w:val="none"/>
-          <w:lang w:val="en-US" w:eastAsia="en-US"/>
+          <w:lang w:val="en-US" w:eastAsia="fr-FR"/>
         </w:rPr>
       </w:pPr>
       <w:r>
@@ -1042,7 +1032,7 @@
         <w:rPr>
           <w:noProof/>
         </w:rPr>
-        <w:instrText xml:space="preserve"> PAGEREF _Toc454841654 \h </w:instrText>
+        <w:instrText xml:space="preserve"> PAGEREF _Toc455964053 \h </w:instrText>
       </w:r>
       <w:r>
         <w:rPr>
@@ -1072,7 +1062,7 @@
       <w:pPr>
         <w:pStyle w:val="TOC1"/>
         <w:tabs>
-          <w:tab w:val="right" w:pos="9350"/>
+          <w:tab w:val="right" w:pos="10790"/>
         </w:tabs>
         <w:rPr>
           <w:rFonts w:eastAsiaTheme="minorEastAsia" w:cstheme="minorBidi"/>
@@ -1080,10 +1070,8 @@
           <w:caps w:val="0"/>
           <w:noProof/>
           <w:color w:val="auto"/>
-          <w:sz w:val="24"/>
-          <w:szCs w:val="24"/>
           <w:u w:val="none"/>
-          <w:lang w:val="en-US" w:eastAsia="en-US"/>
+          <w:lang w:val="en-US" w:eastAsia="fr-FR"/>
         </w:rPr>
       </w:pPr>
       <w:r>
@@ -1108,7 +1096,7 @@
         <w:rPr>
           <w:noProof/>
         </w:rPr>
-        <w:instrText xml:space="preserve"> PAGEREF _Toc454841655 \h </w:instrText>
+        <w:instrText xml:space="preserve"> PAGEREF _Toc455964054 \h </w:instrText>
       </w:r>
       <w:r>
         <w:rPr>
@@ -1138,7 +1126,7 @@
       <w:pPr>
         <w:pStyle w:val="TOC1"/>
         <w:tabs>
-          <w:tab w:val="right" w:pos="9350"/>
+          <w:tab w:val="right" w:pos="10790"/>
         </w:tabs>
         <w:rPr>
           <w:rFonts w:eastAsiaTheme="minorEastAsia" w:cstheme="minorBidi"/>
@@ -1146,10 +1134,196 @@
           <w:caps w:val="0"/>
           <w:noProof/>
           <w:color w:val="auto"/>
-          <w:sz w:val="24"/>
-          <w:szCs w:val="24"/>
           <w:u w:val="none"/>
-          <w:lang w:val="en-US" w:eastAsia="en-US"/>
+          <w:lang w:val="en-US" w:eastAsia="fr-FR"/>
+        </w:rPr>
+      </w:pPr>
+      <w:r>
+        <w:rPr>
+          <w:noProof/>
+        </w:rPr>
+        <w:t>10. sRGB framebuffer blending precision</w:t>
+      </w:r>
+      <w:r>
+        <w:rPr>
+          <w:noProof/>
+        </w:rPr>
+        <w:tab/>
+      </w:r>
+      <w:r>
+        <w:rPr>
+          <w:noProof/>
+        </w:rPr>
+        <w:fldChar w:fldCharType="begin"/>
+      </w:r>
+      <w:r>
+        <w:rPr>
+          <w:noProof/>
+        </w:rPr>
+        <w:instrText xml:space="preserve"> PAGEREF _Toc455964055 \h </w:instrText>
+      </w:r>
+      <w:r>
+        <w:rPr>
+          <w:noProof/>
+        </w:rPr>
+      </w:r>
+      <w:r>
+        <w:rPr>
+          <w:noProof/>
+        </w:rPr>
+        <w:fldChar w:fldCharType="separate"/>
+      </w:r>
+      <w:r>
+        <w:rPr>
+          <w:noProof/>
+        </w:rPr>
+        <w:t>13</w:t>
+      </w:r>
+      <w:r>
+        <w:rPr>
+          <w:noProof/>
+        </w:rPr>
+        <w:fldChar w:fldCharType="end"/>
+      </w:r>
+    </w:p>
+    <w:p>
+      <w:pPr>
+        <w:pStyle w:val="TOC1"/>
+        <w:tabs>
+          <w:tab w:val="right" w:pos="10790"/>
+        </w:tabs>
+        <w:rPr>
+          <w:rFonts w:eastAsiaTheme="minorEastAsia" w:cstheme="minorBidi"/>
+          <w:b w:val="0"/>
+          <w:caps w:val="0"/>
+          <w:noProof/>
+          <w:color w:val="auto"/>
+          <w:u w:val="none"/>
+          <w:lang w:val="en-US" w:eastAsia="fr-FR"/>
+        </w:rPr>
+      </w:pPr>
+      <w:r>
+        <w:rPr>
+          <w:noProof/>
+        </w:rPr>
+        <w:t>11. Texture format support</w:t>
+      </w:r>
+      <w:r>
+        <w:rPr>
+          <w:noProof/>
+        </w:rPr>
+        <w:tab/>
+      </w:r>
+      <w:r>
+        <w:rPr>
+          <w:noProof/>
+        </w:rPr>
+        <w:fldChar w:fldCharType="begin"/>
+      </w:r>
+      <w:r>
+        <w:rPr>
+          <w:noProof/>
+        </w:rPr>
+        <w:instrText xml:space="preserve"> PAGEREF _Toc455964056 \h </w:instrText>
+      </w:r>
+      <w:r>
+        <w:rPr>
+          <w:noProof/>
+        </w:rPr>
+        <w:fldChar w:fldCharType="separate"/>
+      </w:r>
+      <w:r>
+        <w:rPr>
+          <w:b w:val="0"/>
+          <w:bCs/>
+          <w:noProof/>
+          <w:lang w:val="en-US"/>
+        </w:rPr>
+        <w:t>Error! Bookmark not defined.</w:t>
+      </w:r>
+      <w:r>
+        <w:rPr>
+          <w:noProof/>
+        </w:rPr>
+        <w:fldChar w:fldCharType="end"/>
+      </w:r>
+    </w:p>
+    <w:p>
+      <w:pPr>
+        <w:pStyle w:val="TOC1"/>
+        <w:tabs>
+          <w:tab w:val="right" w:pos="10790"/>
+        </w:tabs>
+        <w:rPr>
+          <w:rFonts w:eastAsiaTheme="minorEastAsia" w:cstheme="minorBidi"/>
+          <w:b w:val="0"/>
+          <w:caps w:val="0"/>
+          <w:noProof/>
+          <w:color w:val="auto"/>
+          <w:u w:val="none"/>
+          <w:lang w:val="en-US" w:eastAsia="fr-FR"/>
+        </w:rPr>
+      </w:pPr>
+      <w:r>
+        <w:rPr>
+          <w:noProof/>
+        </w:rPr>
+        <w:t>12. Use of element of language with shader interfaces</w:t>
+      </w:r>
+      <w:r>
+        <w:rPr>
+          <w:noProof/>
+        </w:rPr>
+        <w:tab/>
+      </w:r>
+      <w:r>
+        <w:rPr>
+          <w:noProof/>
+        </w:rPr>
+        <w:fldChar w:fldCharType="begin"/>
+      </w:r>
+      <w:r>
+        <w:rPr>
+          <w:noProof/>
+        </w:rPr>
+        <w:instrText xml:space="preserve"> PAGEREF _Toc455964057 \h </w:instrText>
+      </w:r>
+      <w:r>
+        <w:rPr>
+          <w:noProof/>
+        </w:rPr>
+        <w:fldChar w:fldCharType="separate"/>
+      </w:r>
+      <w:r>
+        <w:rPr>
+          <w:b w:val="0"/>
+          <w:bCs/>
+          <w:noProof/>
+          <w:lang w:val="en-US"/>
+        </w:rPr>
+        <w:t>Error! Bookmark not defined.</w:t>
+      </w:r>
+      <w:r>
+        <w:rPr>
+          <w:noProof/>
+        </w:rPr>
+        <w:fldChar w:fldCharType="end"/>
+      </w:r>
+    </w:p>
+    <w:p>
+      <w:pPr>
+        <w:pStyle w:val="TOC1"/>
+        <w:tabs>
+          <w:tab w:val="right" w:pos="10790"/>
+        </w:tabs>
+        <w:rPr>
+          <w:rFonts w:eastAsiaTheme="minorEastAsia" w:cstheme="minorBidi"/>
+          <w:b w:val="0"/>
+          <w:caps w:val="0"/>
+          <w:noProof/>
+          <w:color w:val="auto"/>
+          <w:u w:val="none"/>
+          <w:lang w:val="fr-FR" w:eastAsia="fr-FR"/>
         </w:rPr>
       </w:pPr>
       <w:r>
@@ -1174,7 +1348,7 @@
         <w:rPr>
           <w:noProof/>
         </w:rPr>
-        <w:instrText xml:space="preserve"> PAGEREF _Toc454841656 \h </w:instrText>
+        <w:instrText xml:space="preserve"> PAGEREF _Toc455964058 \h </w:instrText>
       </w:r>
       <w:r>
         <w:rPr>
@@ -1191,7 +1365,7 @@
         <w:rPr>
           <w:noProof/>
         </w:rPr>
-        <w:t>13</w:t>
+        <w:t>14</w:t>
       </w:r>
       <w:r>
         <w:rPr>
@@ -1207,9 +1381,9 @@
       <w:r>
         <w:fldChar w:fldCharType="end"/>
       </w:r>
-      <w:bookmarkEnd w:id="3"/>
       <w:bookmarkEnd w:id="4"/>
       <w:bookmarkEnd w:id="5"/>
+      <w:bookmarkEnd w:id="6"/>
     </w:p>
     <w:p>
       <w:pPr>
@@ -1231,11 +1405,11 @@
       <w:pPr>
         <w:pStyle w:val="Heading1"/>
       </w:pPr>
-      <w:bookmarkStart w:id="6" w:name="_1._Internal_texture"/>
-      <w:bookmarkStart w:id="7" w:name="_1._Internal_texture_1"/>
-      <w:bookmarkStart w:id="8" w:name="_Toc454841646"/>
-      <w:bookmarkEnd w:id="6"/>
+      <w:bookmarkStart w:id="7" w:name="_1._Internal_texture"/>
+      <w:bookmarkStart w:id="8" w:name="_1._Internal_texture_1"/>
+      <w:bookmarkStart w:id="9" w:name="_Toc455964045"/>
       <w:bookmarkEnd w:id="7"/>
+      <w:bookmarkEnd w:id="8"/>
       <w:r>
         <w:lastRenderedPageBreak/>
         <w:t xml:space="preserve">0. Cross platform </w:t>
@@ -1243,7 +1417,7 @@
       <w:r>
         <w:t>support</w:t>
       </w:r>
-      <w:bookmarkEnd w:id="8"/>
+      <w:bookmarkEnd w:id="9"/>
     </w:p>
     <w:p>
       <w:pPr>
@@ -1622,12 +1796,12 @@
       <w:pPr>
         <w:pStyle w:val="Heading1"/>
       </w:pPr>
-      <w:bookmarkStart w:id="9" w:name="_Toc454841647"/>
+      <w:bookmarkStart w:id="10" w:name="_Toc455964046"/>
       <w:r>
         <w:lastRenderedPageBreak/>
         <w:t>1. Internal texture formats</w:t>
       </w:r>
-      <w:bookmarkEnd w:id="9"/>
+      <w:bookmarkEnd w:id="10"/>
     </w:p>
     <w:p>
       <w:pPr>
@@ -2001,7 +2175,7 @@
         </w:rPr>
         <w:t>(</w:t>
       </w:r>
-      <w:hyperlink r:id="rId13" w:history="1">
+      <w:hyperlink r:id="rId14" w:history="1">
         <w:r>
           <w:rPr>
             <w:rStyle w:val="Hyperlink"/>
@@ -2272,7 +2446,7 @@
         </w:rPr>
         <w:t xml:space="preserve"> </w:t>
       </w:r>
-      <w:hyperlink r:id="rId14" w:history="1">
+      <w:hyperlink r:id="rId15" w:history="1">
         <w:r>
           <w:rPr>
             <w:rStyle w:val="codeword0"/>
@@ -2294,7 +2468,7 @@
       <w:r>
         <w:t xml:space="preserve">ES 3.0 / </w:t>
       </w:r>
-      <w:hyperlink r:id="rId15" w:history="1">
+      <w:hyperlink r:id="rId16" w:history="1">
         <w:r>
           <w:rPr>
             <w:rStyle w:val="codeword0"/>
@@ -2596,13 +2770,13 @@
           <w:color w:val="000000"/>
         </w:rPr>
       </w:pPr>
-      <w:bookmarkStart w:id="10" w:name="Section2"/>
-      <w:bookmarkStart w:id="11" w:name="_2._Configurable_texture"/>
-      <w:bookmarkStart w:id="12" w:name="_2._Configurable_texture_1"/>
-      <w:bookmarkStart w:id="13" w:name="_Toc454841648"/>
-      <w:bookmarkEnd w:id="10"/>
+      <w:bookmarkStart w:id="11" w:name="Section2"/>
+      <w:bookmarkStart w:id="12" w:name="_2._Configurable_texture"/>
+      <w:bookmarkStart w:id="13" w:name="_2._Configurable_texture_1"/>
+      <w:bookmarkStart w:id="14" w:name="_Toc455964047"/>
       <w:bookmarkEnd w:id="11"/>
       <w:bookmarkEnd w:id="12"/>
+      <w:bookmarkEnd w:id="13"/>
       <w:r>
         <w:lastRenderedPageBreak/>
         <w:t>2.</w:t>
@@ -2616,7 +2790,7 @@
       <w:r>
         <w:t>Configurable texture swizzling</w:t>
       </w:r>
-      <w:bookmarkEnd w:id="13"/>
+      <w:bookmarkEnd w:id="14"/>
     </w:p>
     <w:p>
       <w:pPr>
@@ -2642,7 +2816,7 @@
       <w:r>
         <w:t xml:space="preserve"> </w:t>
       </w:r>
-      <w:hyperlink r:id="rId16" w:history="1">
+      <w:hyperlink r:id="rId17" w:history="1">
         <w:r>
           <w:rPr>
             <w:rStyle w:val="codeword0"/>
@@ -2673,7 +2847,7 @@
         </w:rPr>
         <w:t> </w:t>
       </w:r>
-      <w:hyperlink r:id="rId17" w:history="1">
+      <w:hyperlink r:id="rId18" w:history="1">
         <w:r>
           <w:rPr>
             <w:rStyle w:val="codeword0"/>
@@ -2851,7 +3025,7 @@
         </w:rPr>
         <w:t> </w:t>
       </w:r>
-      <w:hyperlink r:id="rId18" w:history="1">
+      <w:hyperlink r:id="rId19" w:history="1">
         <w:r>
           <w:rPr>
             <w:rStyle w:val="codeword0"/>
@@ -2888,7 +3062,7 @@
         </w:rPr>
         <w:t> </w:t>
       </w:r>
-      <w:hyperlink r:id="rId19" w:history="1">
+      <w:hyperlink r:id="rId20" w:history="1">
         <w:r>
           <w:rPr>
             <w:rStyle w:val="codeword0"/>
@@ -3026,7 +3200,7 @@
         </w:rPr>
         <w:t> </w:t>
       </w:r>
-      <w:hyperlink r:id="rId20" w:anchor="5.18" w:history="1">
+      <w:hyperlink r:id="rId21" w:anchor="5.18" w:history="1">
         <w:r>
           <w:rPr>
             <w:rStyle w:val="Hyperlink"/>
@@ -3083,7 +3257,7 @@
       <w:pPr>
         <w:pStyle w:val="ListParagraph"/>
       </w:pPr>
-      <w:hyperlink r:id="rId21" w:history="1">
+      <w:hyperlink r:id="rId22" w:history="1">
         <w:r>
           <w:rPr>
             <w:rStyle w:val="Hyperlink"/>
@@ -3098,7 +3272,7 @@
       <w:r>
         <w:t xml:space="preserve">through </w:t>
       </w:r>
-      <w:hyperlink r:id="rId22" w:history="1">
+      <w:hyperlink r:id="rId23" w:history="1">
         <w:r>
           <w:rPr>
             <w:rStyle w:val="codeword0"/>
@@ -3128,7 +3302,7 @@
           <w:rStyle w:val="List1"/>
         </w:rPr>
       </w:pPr>
-      <w:hyperlink r:id="rId23" w:history="1">
+      <w:hyperlink r:id="rId24" w:history="1">
         <w:r>
           <w:rPr>
             <w:rStyle w:val="Hyperlink"/>
@@ -3143,7 +3317,7 @@
       <w:r>
         <w:t xml:space="preserve">through </w:t>
       </w:r>
-      <w:hyperlink r:id="rId24" w:history="1">
+      <w:hyperlink r:id="rId25" w:history="1">
         <w:r>
           <w:rPr>
             <w:rStyle w:val="codeword0"/>
@@ -3183,7 +3357,7 @@
           <w:rFonts w:eastAsia="Times New Roman" w:cs="Times New Roman"/>
         </w:rPr>
       </w:pPr>
-      <w:bookmarkStart w:id="14" w:name="_Toc454841649"/>
+      <w:bookmarkStart w:id="15" w:name="_Toc455964048"/>
       <w:r>
         <w:lastRenderedPageBreak/>
         <w:t>3</w:t>
@@ -3191,7 +3365,7 @@
       <w:r>
         <w:t>. BGRA texture swizzling using texture formats</w:t>
       </w:r>
-      <w:bookmarkEnd w:id="14"/>
+      <w:bookmarkEnd w:id="15"/>
     </w:p>
     <w:p>
       <w:pPr>
@@ -3442,7 +3616,7 @@
         </w:rPr>
         <w:t> </w:t>
       </w:r>
-      <w:hyperlink r:id="rId25" w:history="1">
+      <w:hyperlink r:id="rId26" w:history="1">
         <w:r>
           <w:rPr>
             <w:rStyle w:val="codeword0"/>
@@ -3479,7 +3653,7 @@
         </w:rPr>
         <w:t> </w:t>
       </w:r>
-      <w:hyperlink r:id="rId26" w:history="1">
+      <w:hyperlink r:id="rId27" w:history="1">
         <w:r>
           <w:rPr>
             <w:rStyle w:val="codeword0"/>
@@ -3617,7 +3791,7 @@
         </w:rPr>
         <w:t> </w:t>
       </w:r>
-      <w:hyperlink r:id="rId27" w:history="1">
+      <w:hyperlink r:id="rId28" w:history="1">
         <w:r>
           <w:rPr>
             <w:rStyle w:val="codeword0"/>
@@ -3755,7 +3929,7 @@
           <w:u w:val="single"/>
         </w:rPr>
       </w:pPr>
-      <w:hyperlink r:id="rId28" w:history="1">
+      <w:hyperlink r:id="rId29" w:history="1">
         <w:r>
           <w:rPr>
             <w:rStyle w:val="Hyperlink"/>
@@ -3800,7 +3974,7 @@
           <w:u w:val="single"/>
         </w:rPr>
       </w:pPr>
-      <w:hyperlink r:id="rId29" w:history="1">
+      <w:hyperlink r:id="rId30" w:history="1">
         <w:r>
           <w:rPr>
             <w:rStyle w:val="Hyperlink"/>
@@ -3831,7 +4005,7 @@
           <w:u w:val="single"/>
         </w:rPr>
       </w:pPr>
-      <w:hyperlink r:id="rId30" w:history="1">
+      <w:hyperlink r:id="rId31" w:history="1">
         <w:r>
           <w:rPr>
             <w:rStyle w:val="Hyperlink"/>
@@ -3862,7 +4036,7 @@
           <w:u w:val="single"/>
         </w:rPr>
       </w:pPr>
-      <w:hyperlink r:id="rId31" w:history="1">
+      <w:hyperlink r:id="rId32" w:history="1">
         <w:r>
           <w:rPr>
             <w:rStyle w:val="Hyperlink"/>
@@ -3909,7 +4083,7 @@
           <w:rFonts w:eastAsia="Times New Roman" w:cs="Times New Roman"/>
         </w:rPr>
       </w:pPr>
-      <w:bookmarkStart w:id="15" w:name="_Toc454841650"/>
+      <w:bookmarkStart w:id="16" w:name="_Toc455964049"/>
       <w:r>
         <w:rPr>
           <w:lang w:val="en-US"/>
@@ -3926,7 +4100,7 @@
       <w:r>
         <w:t>Texture alpha swizzling</w:t>
       </w:r>
-      <w:bookmarkEnd w:id="15"/>
+      <w:bookmarkEnd w:id="16"/>
     </w:p>
     <w:p>
       <w:pPr>
@@ -4138,7 +4312,7 @@
       <w:r>
         <w:t>on </w:t>
       </w:r>
-      <w:hyperlink r:id="rId32" w:history="1">
+      <w:hyperlink r:id="rId33" w:history="1">
         <w:r>
           <w:rPr>
             <w:u w:val="single"/>
@@ -4310,7 +4484,7 @@
         </w:rPr>
         <w:t> </w:t>
       </w:r>
-      <w:hyperlink r:id="rId33" w:history="1">
+      <w:hyperlink r:id="rId34" w:history="1">
         <w:r>
           <w:rPr>
             <w:rStyle w:val="codeword0"/>
@@ -4338,7 +4512,7 @@
         </w:rPr>
         <w:t> </w:t>
       </w:r>
-      <w:hyperlink r:id="rId34" w:history="1">
+      <w:hyperlink r:id="rId35" w:history="1">
         <w:r>
           <w:rPr>
             <w:rStyle w:val="codeword0"/>
@@ -4371,7 +4545,7 @@
       <w:r>
         <w:t xml:space="preserve"> necessary to support texture alpha on </w:t>
       </w:r>
-      <w:hyperlink r:id="rId35" w:history="1">
+      <w:hyperlink r:id="rId36" w:history="1">
         <w:r>
           <w:rPr>
             <w:rStyle w:val="Hyperlink"/>
@@ -4399,7 +4573,7 @@
           <w:color w:val="auto"/>
         </w:rPr>
       </w:pPr>
-      <w:hyperlink r:id="rId36" w:history="1">
+      <w:hyperlink r:id="rId37" w:history="1">
         <w:r>
           <w:rPr>
             <w:rStyle w:val="Hyperlink"/>
@@ -4416,7 +4590,7 @@
           <w:color w:val="auto"/>
         </w:rPr>
       </w:pPr>
-      <w:hyperlink r:id="rId37" w:history="1">
+      <w:hyperlink r:id="rId38" w:history="1">
         <w:r>
           <w:rPr>
             <w:rStyle w:val="Hyperlink"/>
@@ -4439,7 +4613,7 @@
         </w:rPr>
         <w:t>GL_</w:t>
       </w:r>
-      <w:hyperlink r:id="rId38" w:history="1">
+      <w:hyperlink r:id="rId39" w:history="1">
         <w:r>
           <w:rPr>
             <w:rStyle w:val="codeword0"/>
@@ -4457,7 +4631,7 @@
           <w:u w:val="single"/>
         </w:rPr>
       </w:pPr>
-      <w:hyperlink r:id="rId39" w:history="1">
+      <w:hyperlink r:id="rId40" w:history="1">
         <w:r>
           <w:rPr>
             <w:rStyle w:val="Hyperlink"/>
@@ -4473,7 +4647,7 @@
         </w:rPr>
         <w:t>GL_</w:t>
       </w:r>
-      <w:hyperlink r:id="rId40" w:history="1">
+      <w:hyperlink r:id="rId41" w:history="1">
         <w:r>
           <w:rPr>
             <w:rStyle w:val="codeword0"/>
@@ -4507,9 +4681,9 @@
       <w:pPr>
         <w:pStyle w:val="Heading1"/>
       </w:pPr>
-      <w:bookmarkStart w:id="16" w:name="_5._Half_type"/>
-      <w:bookmarkStart w:id="17" w:name="_Toc454841651"/>
-      <w:bookmarkEnd w:id="16"/>
+      <w:bookmarkStart w:id="17" w:name="_5._Half_type"/>
+      <w:bookmarkStart w:id="18" w:name="_Toc455964050"/>
+      <w:bookmarkEnd w:id="17"/>
       <w:r>
         <w:lastRenderedPageBreak/>
         <w:t>5</w:t>
@@ -4520,7 +4694,7 @@
       <w:r>
         <w:t xml:space="preserve"> constants</w:t>
       </w:r>
-      <w:bookmarkEnd w:id="17"/>
+      <w:bookmarkEnd w:id="18"/>
     </w:p>
     <w:p>
       <w:pPr>
@@ -4563,7 +4737,7 @@
         </w:rPr>
         <w:t xml:space="preserve">was first introduced by </w:t>
       </w:r>
-      <w:hyperlink r:id="rId41" w:history="1">
+      <w:hyperlink r:id="rId42" w:history="1">
         <w:r>
           <w:rPr>
             <w:rStyle w:val="codeword0"/>
@@ -4644,7 +4818,7 @@
         </w:rPr>
         <w:t xml:space="preserve">This extension was promoted to </w:t>
       </w:r>
-      <w:hyperlink r:id="rId42" w:history="1">
+      <w:hyperlink r:id="rId43" w:history="1">
         <w:r>
           <w:rPr>
             <w:rStyle w:val="codeword0"/>
@@ -4702,7 +4876,7 @@
       <w:r>
         <w:t xml:space="preserve">This constant was eventually reused for </w:t>
       </w:r>
-      <w:hyperlink r:id="rId43" w:history="1">
+      <w:hyperlink r:id="rId44" w:history="1">
         <w:r>
           <w:rPr>
             <w:rStyle w:val="codeword0"/>
@@ -4721,7 +4895,7 @@
       <w:r>
         <w:t xml:space="preserve">, </w:t>
       </w:r>
-      <w:hyperlink r:id="rId44" w:history="1">
+      <w:hyperlink r:id="rId45" w:history="1">
         <w:r>
           <w:rPr>
             <w:rStyle w:val="codeword0"/>
@@ -4780,7 +4954,7 @@
         </w:rPr>
         <w:t xml:space="preserve">Unfortunately, </w:t>
       </w:r>
-      <w:hyperlink r:id="rId45" w:history="1">
+      <w:hyperlink r:id="rId46" w:history="1">
         <w:r>
           <w:rPr>
             <w:rStyle w:val="codeword0"/>
@@ -4866,7 +5040,7 @@
       <w:r>
         <w:t xml:space="preserve"> </w:t>
       </w:r>
-      <w:hyperlink r:id="rId46" w:history="1">
+      <w:hyperlink r:id="rId47" w:history="1">
         <w:r>
           <w:rPr>
             <w:rStyle w:val="codeword0"/>
@@ -4887,7 +5061,7 @@
       <w:r>
         <w:t xml:space="preserve">particularly useful for OpenGL ES 2.0 devices and WebGL 1.0 which also has a WebGL flavor of </w:t>
       </w:r>
-      <w:hyperlink r:id="rId47" w:history="1">
+      <w:hyperlink r:id="rId48" w:history="1">
         <w:r>
           <w:rPr>
             <w:rStyle w:val="codeword0"/>
@@ -5210,7 +5384,7 @@
         </w:rPr>
         <w:t>All OpenGL 3.0 and OpenGL ES 3.0 implementations</w:t>
       </w:r>
-      <w:hyperlink r:id="rId48" w:history="1"/>
+      <w:hyperlink r:id="rId49" w:history="1"/>
     </w:p>
     <w:p>
       <w:pPr>
@@ -5225,7 +5399,7 @@
         </w:rPr>
         <w:t xml:space="preserve">OpenGL ES 2.0 and WebGL 1.0 through </w:t>
       </w:r>
-      <w:hyperlink r:id="rId49" w:history="1">
+      <w:hyperlink r:id="rId50" w:history="1">
         <w:r>
           <w:rPr>
             <w:rStyle w:val="codeword0"/>
@@ -5261,7 +5435,7 @@
       <w:pPr>
         <w:pStyle w:val="Heading1"/>
       </w:pPr>
-      <w:bookmarkStart w:id="18" w:name="_Toc454841652"/>
+      <w:bookmarkStart w:id="19" w:name="_Toc455964051"/>
       <w:r>
         <w:lastRenderedPageBreak/>
         <w:t>6</w:t>
@@ -5272,7 +5446,7 @@
       <w:r>
         <w:t>Color read format queries</w:t>
       </w:r>
-      <w:bookmarkEnd w:id="18"/>
+      <w:bookmarkEnd w:id="19"/>
     </w:p>
     <w:p>
       <w:pPr>
@@ -5314,7 +5488,7 @@
       <w:r>
         <w:t xml:space="preserve"> be queried. For OpenGL ES compatibility, these queries were added to OpenGL 4.1 core specification with </w:t>
       </w:r>
-      <w:hyperlink r:id="rId50" w:history="1">
+      <w:hyperlink r:id="rId51" w:history="1">
         <w:r>
           <w:rPr>
             <w:rStyle w:val="codeword0"/>
@@ -6233,7 +6407,7 @@
         </w:rPr>
         <w:t>All OpenGL implementations will perform a conversion to any desired format</w:t>
       </w:r>
-      <w:hyperlink r:id="rId51" w:history="1"/>
+      <w:hyperlink r:id="rId52" w:history="1"/>
     </w:p>
     <w:p>
       <w:pPr>
@@ -6259,9 +6433,9 @@
       <w:pPr>
         <w:pStyle w:val="Heading1"/>
       </w:pPr>
-      <w:bookmarkStart w:id="19" w:name="_7._sRGB_texture"/>
-      <w:bookmarkStart w:id="20" w:name="_Toc454841653"/>
-      <w:bookmarkEnd w:id="19"/>
+      <w:bookmarkStart w:id="20" w:name="_7._sRGB_texture"/>
+      <w:bookmarkStart w:id="21" w:name="_Toc455964052"/>
+      <w:bookmarkEnd w:id="20"/>
       <w:r>
         <w:lastRenderedPageBreak/>
         <w:t>7</w:t>
@@ -6272,7 +6446,7 @@
       <w:r>
         <w:t>texture</w:t>
       </w:r>
-      <w:bookmarkEnd w:id="20"/>
+      <w:bookmarkEnd w:id="21"/>
     </w:p>
     <w:p>
       <w:pPr>
@@ -6281,7 +6455,7 @@
       <w:r>
         <w:t xml:space="preserve">sRGB texture is the capability to perform sRGB to linear conversions while sampling a texture. It is a very useful feature for </w:t>
       </w:r>
-      <w:hyperlink r:id="rId52" w:history="1">
+      <w:hyperlink r:id="rId53" w:history="1">
         <w:r>
           <w:rPr>
             <w:rStyle w:val="Hyperlink"/>
@@ -6301,7 +6475,7 @@
       <w:r>
         <w:t xml:space="preserve">sRGB textures have been introduced to OpenGL with </w:t>
       </w:r>
-      <w:hyperlink r:id="rId53" w:history="1">
+      <w:hyperlink r:id="rId54" w:history="1">
         <w:r>
           <w:rPr>
             <w:rStyle w:val="codeword0"/>
@@ -6316,7 +6490,7 @@
       <w:r>
         <w:t xml:space="preserve"> With OpenGL ES, it has been introduced with </w:t>
       </w:r>
-      <w:hyperlink r:id="rId54" w:history="1">
+      <w:hyperlink r:id="rId55" w:history="1">
         <w:r>
           <w:rPr>
             <w:rStyle w:val="codeword0"/>
@@ -6376,7 +6550,7 @@
       <w:r>
         <w:t xml:space="preserve">OpenGL ES supports one and two channels sRGB formats through </w:t>
       </w:r>
-      <w:hyperlink r:id="rId55" w:history="1">
+      <w:hyperlink r:id="rId56" w:history="1">
         <w:r>
           <w:rPr>
             <w:rStyle w:val="codeword0"/>
@@ -6388,7 +6562,7 @@
       <w:r>
         <w:t xml:space="preserve"> and </w:t>
       </w:r>
-      <w:hyperlink r:id="rId56" w:history="1">
+      <w:hyperlink r:id="rId57" w:history="1">
         <w:r>
           <w:rPr>
             <w:rStyle w:val="codeword0"/>
@@ -6449,7 +6623,7 @@
       <w:r>
         <w:t xml:space="preserve">introduced at the same time than the compression formats are introduced. This is the case for </w:t>
       </w:r>
-      <w:hyperlink r:id="rId57" w:history="1">
+      <w:hyperlink r:id="rId58" w:history="1">
         <w:r>
           <w:rPr>
             <w:rStyle w:val="Hyperlink"/>
@@ -6464,7 +6638,7 @@
         </w:rPr>
         <w:t xml:space="preserve">, </w:t>
       </w:r>
-      <w:hyperlink r:id="rId58" w:history="1">
+      <w:hyperlink r:id="rId59" w:history="1">
         <w:r>
           <w:rPr>
             <w:rStyle w:val="Hyperlink"/>
@@ -6485,7 +6659,7 @@
         </w:rPr>
         <w:t xml:space="preserve"> </w:t>
       </w:r>
-      <w:hyperlink r:id="rId59" w:history="1">
+      <w:hyperlink r:id="rId60" w:history="1">
         <w:r>
           <w:rPr>
             <w:rStyle w:val="Hyperlink"/>
@@ -6502,7 +6676,7 @@
       <w:pPr>
         <w:pStyle w:val="Paragraph"/>
       </w:pPr>
-      <w:hyperlink r:id="rId60" w:history="1">
+      <w:hyperlink r:id="rId61" w:history="1">
         <w:r>
           <w:rPr>
             <w:rStyle w:val="Hyperlink"/>
@@ -6517,7 +6691,7 @@
         </w:rPr>
         <w:t xml:space="preserve"> and </w:t>
       </w:r>
-      <w:hyperlink r:id="rId61" w:history="1">
+      <w:hyperlink r:id="rId62" w:history="1">
         <w:r>
           <w:rPr>
             <w:rStyle w:val="Hyperlink"/>
@@ -6535,7 +6709,7 @@
       <w:r>
         <w:t xml:space="preserve">sRGB variants are defined in </w:t>
       </w:r>
-      <w:hyperlink r:id="rId62" w:history="1">
+      <w:hyperlink r:id="rId63" w:history="1">
         <w:r>
           <w:rPr>
             <w:rStyle w:val="codeword0"/>
@@ -6547,7 +6721,7 @@
       <w:r>
         <w:t xml:space="preserve">. </w:t>
       </w:r>
-      <w:hyperlink r:id="rId63" w:history="1">
+      <w:hyperlink r:id="rId64" w:history="1">
         <w:r>
           <w:rPr>
             <w:rStyle w:val="Hyperlink"/>
@@ -6612,7 +6786,7 @@
       <w:r>
         <w:t xml:space="preserve">For S3TC, the sRGB variations are defined in </w:t>
       </w:r>
-      <w:hyperlink r:id="rId64" w:history="1">
+      <w:hyperlink r:id="rId65" w:history="1">
         <w:r>
           <w:rPr>
             <w:rStyle w:val="codeword0"/>
@@ -6624,7 +6798,7 @@
       <w:r>
         <w:t xml:space="preserve"> which is exclusively an OpenGL extensions. With OpenGL ES, only </w:t>
       </w:r>
-      <w:hyperlink r:id="rId65" w:history="1">
+      <w:hyperlink r:id="rId66" w:history="1">
         <w:r>
           <w:rPr>
             <w:rStyle w:val="codeword0"/>
@@ -6639,7 +6813,7 @@
       <w:r>
         <w:t xml:space="preserve"> </w:t>
       </w:r>
-      <w:hyperlink r:id="rId66" w:history="1">
+      <w:hyperlink r:id="rId67" w:history="1">
         <w:r>
           <w:rPr>
             <w:rStyle w:val="Hyperlink"/>
@@ -6771,7 +6945,7 @@
       <w:r>
         <w:t xml:space="preserve">WebGL doesn’t exposed sRGB S3TC, only Chrome exposes </w:t>
       </w:r>
-      <w:hyperlink r:id="rId67" w:history="1">
+      <w:hyperlink r:id="rId68" w:history="1">
         <w:r>
           <w:rPr>
             <w:rStyle w:val="codeword0"/>
@@ -6876,12 +7050,7 @@
         <w:t xml:space="preserve">AMD </w:t>
       </w:r>
       <w:r>
-        <w:t>driver (16.7.1</w:t>
-      </w:r>
-      <w:bookmarkStart w:id="21" w:name="_GoBack"/>
-      <w:bookmarkEnd w:id="21"/>
-      <w:r>
-        <w:t xml:space="preserve">) </w:t>
+        <w:t xml:space="preserve">driver (16.7.1) </w:t>
       </w:r>
       <w:r>
         <w:t>doesn’t perform sRGB conversion on texelFetch[Offset] functions</w:t>
@@ -6898,7 +7067,7 @@
         <w:pStyle w:val="Heading1"/>
       </w:pPr>
       <w:bookmarkStart w:id="22" w:name="_8._sRGB_framebuffer"/>
-      <w:bookmarkStart w:id="23" w:name="_Toc454841654"/>
+      <w:bookmarkStart w:id="23" w:name="_Toc455964053"/>
       <w:bookmarkEnd w:id="22"/>
       <w:r>
         <w:lastRenderedPageBreak/>
@@ -6943,7 +7112,7 @@
       <w:r>
         <w:t xml:space="preserve">It is a very useful feature for </w:t>
       </w:r>
-      <w:hyperlink r:id="rId68" w:history="1">
+      <w:hyperlink r:id="rId69" w:history="1">
         <w:r>
           <w:rPr>
             <w:rStyle w:val="Hyperlink"/>
@@ -6966,7 +7135,7 @@
       <w:r>
         <w:t xml:space="preserve">sRGB framebuffers have been introduced to OpenGL with </w:t>
       </w:r>
-      <w:hyperlink r:id="rId69" w:history="1">
+      <w:hyperlink r:id="rId70" w:history="1">
         <w:r>
           <w:rPr>
             <w:rStyle w:val="codeword0"/>
@@ -6984,7 +7153,7 @@
       <w:r>
         <w:t xml:space="preserve"> </w:t>
       </w:r>
-      <w:hyperlink r:id="rId70" w:history="1">
+      <w:hyperlink r:id="rId71" w:history="1">
         <w:r>
           <w:rPr>
             <w:rStyle w:val="codeword0"/>
@@ -7011,7 +7180,7 @@
       <w:r>
         <w:t xml:space="preserve">, the functionality was introduced with </w:t>
       </w:r>
-      <w:hyperlink r:id="rId71" w:history="1">
+      <w:hyperlink r:id="rId72" w:history="1">
         <w:r>
           <w:rPr>
             <w:rStyle w:val="codeword0"/>
@@ -7071,7 +7240,7 @@
       <w:r>
         <w:t xml:space="preserve">OpenGL ES has the </w:t>
       </w:r>
-      <w:hyperlink r:id="rId72" w:history="1">
+      <w:hyperlink r:id="rId73" w:history="1">
         <w:r>
           <w:rPr>
             <w:rStyle w:val="codeword0"/>
@@ -7115,7 +7284,7 @@
       <w:r>
         <w:t xml:space="preserve">WebGL 2.0 supports sRGB framebuffer object. However, WebGL 1.0 has very limited support through </w:t>
       </w:r>
-      <w:hyperlink r:id="rId73" w:history="1">
+      <w:hyperlink r:id="rId74" w:history="1">
         <w:r>
           <w:rPr>
             <w:rStyle w:val="codeword0"/>
@@ -7136,7 +7305,7 @@
         </w:rPr>
         <w:t xml:space="preserve">by </w:t>
       </w:r>
-      <w:hyperlink r:id="rId74" w:history="1">
+      <w:hyperlink r:id="rId75" w:history="1">
         <w:r>
           <w:rPr>
             <w:rStyle w:val="Hyperlink"/>
@@ -7213,7 +7382,7 @@
       <w:r>
         <w:t xml:space="preserve">s are exposed in WebGL 1.0 by </w:t>
       </w:r>
-      <w:hyperlink r:id="rId75" w:history="1">
+      <w:hyperlink r:id="rId76" w:history="1">
         <w:r>
           <w:rPr>
             <w:rStyle w:val="codeword0"/>
@@ -7239,7 +7408,7 @@
       <w:r>
         <w:t xml:space="preserve"> and </w:t>
       </w:r>
-      <w:hyperlink r:id="rId76" w:history="1">
+      <w:hyperlink r:id="rId77" w:history="1">
         <w:r>
           <w:rPr>
             <w:rStyle w:val="codeword0"/>
@@ -7259,7 +7428,7 @@
       <w:r>
         <w:t xml:space="preserve">With WebGL, there is no equivalent for OpenGL ES </w:t>
       </w:r>
-      <w:hyperlink r:id="rId77" w:history="1">
+      <w:hyperlink r:id="rId78" w:history="1">
         <w:r>
           <w:rPr>
             <w:rStyle w:val="codeword0"/>
@@ -7423,7 +7592,7 @@
       <w:pPr>
         <w:pStyle w:val="ListParagraph"/>
       </w:pPr>
-      <w:hyperlink r:id="rId78" w:history="1">
+      <w:hyperlink r:id="rId79" w:history="1">
         <w:r>
           <w:rPr>
             <w:rStyle w:val="codeword0"/>
@@ -7435,7 +7604,7 @@
       <w:r>
         <w:t xml:space="preserve"> is </w:t>
       </w:r>
-      <w:hyperlink r:id="rId79" w:history="1">
+      <w:hyperlink r:id="rId80" w:history="1">
         <w:r>
           <w:rPr>
             <w:rStyle w:val="Hyperlink"/>
@@ -7485,7 +7654,7 @@
       <w:pPr>
         <w:pStyle w:val="Heading1"/>
       </w:pPr>
-      <w:bookmarkStart w:id="24" w:name="_Toc454841655"/>
+      <w:bookmarkStart w:id="24" w:name="_Toc455964054"/>
       <w:r>
         <w:lastRenderedPageBreak/>
         <w:t>9. sRGB default framebuffer</w:t>
@@ -7567,7 +7736,7 @@
       <w:r>
         <w:t xml:space="preserve"> </w:t>
       </w:r>
-      <w:hyperlink r:id="rId80" w:history="1">
+      <w:hyperlink r:id="rId81" w:history="1">
         <w:r>
           <w:rPr>
             <w:rStyle w:val="codeword0"/>
@@ -7599,7 +7768,7 @@
       <w:r>
         <w:t xml:space="preserve"> for </w:t>
       </w:r>
-      <w:hyperlink r:id="rId81" w:history="1">
+      <w:hyperlink r:id="rId82" w:history="1">
         <w:r>
           <w:rPr>
             <w:rStyle w:val="Hyperlink"/>
@@ -7617,7 +7786,7 @@
       <w:r>
         <w:t xml:space="preserve">on </w:t>
       </w:r>
-      <w:hyperlink r:id="rId82" w:history="1">
+      <w:hyperlink r:id="rId83" w:history="1">
         <w:r>
           <w:rPr>
             <w:rStyle w:val="Hyperlink"/>
@@ -7629,7 +7798,7 @@
       <w:r>
         <w:t xml:space="preserve"> and </w:t>
       </w:r>
-      <w:hyperlink r:id="rId83" w:history="1">
+      <w:hyperlink r:id="rId84" w:history="1">
         <w:r>
           <w:rPr>
             <w:rStyle w:val="Hyperlink"/>
@@ -7650,7 +7819,7 @@
       <w:r>
         <w:t xml:space="preserve">the promoted </w:t>
       </w:r>
-      <w:hyperlink r:id="rId84" w:history="1">
+      <w:hyperlink r:id="rId85" w:history="1">
         <w:r>
           <w:rPr>
             <w:rStyle w:val="codeword0"/>
@@ -7730,7 +7899,7 @@
         </w:rPr>
         <w:t xml:space="preserve">Using </w:t>
       </w:r>
-      <w:hyperlink r:id="rId85" w:history="1">
+      <w:hyperlink r:id="rId86" w:history="1">
         <w:r>
           <w:rPr>
             <w:rStyle w:val="SubtleEmphasis"/>
@@ -7848,7 +8017,7 @@
         </w:rPr>
         <w:t xml:space="preserve">Using </w:t>
       </w:r>
-      <w:hyperlink r:id="rId86" w:history="1">
+      <w:hyperlink r:id="rId87" w:history="1">
         <w:r>
           <w:rPr>
             <w:rStyle w:val="SubtleEmphasis"/>
@@ -8037,7 +8206,7 @@
         <w:t>we ac</w:t>
       </w:r>
       <w:r>
-        <w:t>cept a slight lose</w:t>
+        <w:t>cept a slight loss</w:t>
       </w:r>
       <w:r>
         <w:t xml:space="preserve"> of precision (sRGB has the equivalent of up to 12-bit precision for some values). Another option is </w:t>
@@ -8068,7 +8237,7 @@
       <w:r>
         <w:t xml:space="preserve">EGL has the </w:t>
       </w:r>
-      <w:hyperlink r:id="rId87" w:history="1">
+      <w:hyperlink r:id="rId88" w:history="1">
         <w:r>
           <w:rPr>
             <w:rStyle w:val="codeword0"/>
@@ -8086,7 +8255,7 @@
       <w:r>
         <w:t xml:space="preserve">WGL and GLX. HTML5 canvas doesn’t support color space but there is a </w:t>
       </w:r>
-      <w:hyperlink r:id="rId88" w:history="1">
+      <w:hyperlink r:id="rId89" w:history="1">
         <w:r>
           <w:rPr>
             <w:rStyle w:val="Hyperlink"/>
@@ -8229,144 +8398,400 @@
       <w:pPr>
         <w:pStyle w:val="Heading1"/>
       </w:pPr>
-      <w:bookmarkStart w:id="25" w:name="_Toc454841656"/>
+      <w:bookmarkStart w:id="25" w:name="_Toc455964055"/>
       <w:r>
         <w:lastRenderedPageBreak/>
-        <w:t>10 sRGB framebuffer blending</w:t>
-      </w:r>
-    </w:p>
-    <w:p>
-      <w:pPr>
-        <w:pStyle w:val="Heading1"/>
-      </w:pPr>
-      <w:r>
-        <w:br w:type="page"/>
-      </w:r>
-    </w:p>
-    <w:p>
-      <w:pPr>
-        <w:pStyle w:val="Heading1"/>
-      </w:pPr>
-      <w:r>
-        <w:lastRenderedPageBreak/>
-        <w:t>11</w:t>
-      </w:r>
-      <w:r>
-        <w:t xml:space="preserve">. </w:t>
-      </w:r>
-      <w:r>
-        <w:t>Texture format support</w:t>
-      </w:r>
-    </w:p>
-    <w:p>
-      <w:r>
-        <w:t>bla bla bla</w:t>
+        <w:t>10</w:t>
+      </w:r>
+      <w:r>
+        <w:t>.</w:t>
+      </w:r>
+      <w:r>
+        <w:t xml:space="preserve"> sRGB framebuffer blending</w:t>
+      </w:r>
+      <w:r>
+        <w:t xml:space="preserve"> precision</w:t>
+      </w:r>
+      <w:bookmarkEnd w:id="25"/>
+    </w:p>
+    <w:p>
+      <w:pPr>
+        <w:pStyle w:val="Paragraph"/>
+      </w:pPr>
+      <w:r>
+        <w:t>sRGB</w:t>
+      </w:r>
+      <w:r>
+        <w:t>8</w:t>
+      </w:r>
+      <w:r>
+        <w:t xml:space="preserve"> format</w:t>
+      </w:r>
+      <w:r>
+        <w:t xml:space="preserve"> </w:t>
+      </w:r>
+      <w:r>
+        <w:t xml:space="preserve">allows a different </w:t>
+      </w:r>
+      <w:r>
+        <w:t>repartition of the precisions on a RGB8 storage. Peak precision is about 12bits on small values but this is at the cost of only 6bits precision on big values.</w:t>
+      </w:r>
+      <w:r>
+        <w:t xml:space="preserve"> </w:t>
+      </w:r>
+      <w:r>
+        <w:t>sRGB8</w:t>
+      </w:r>
+      <w:r>
+        <w:t xml:space="preserve"> provides a better precision where it matters the most </w:t>
+      </w:r>
+      <w:r>
+        <w:t xml:space="preserve">for the eyes sensibility and tackle perfectly some use cases just particle systems rendering. While rendering particle systems, we typically accumulate many small values which sRGB8 can represent with great precisions. RGB10A2 </w:t>
+      </w:r>
+      <w:r>
+        <w:t>a</w:t>
+      </w:r>
+      <w:r>
+        <w:t xml:space="preserve">lso </w:t>
+      </w:r>
+      <w:r>
+        <w:t>h</w:t>
+      </w:r>
+      <w:r>
+        <w:t>a</w:t>
+      </w:r>
+      <w:r>
+        <w:t xml:space="preserve">s great RGB precision however a high precision alpha channel is required for </w:t>
+      </w:r>
+      <w:hyperlink r:id="rId90" w:history="1">
+        <w:r>
+          <w:rPr>
+            <w:rStyle w:val="Hyperlink"/>
+            <w:color w:val="auto"/>
+          </w:rPr>
+          <w:t>soft particles</w:t>
+        </w:r>
+      </w:hyperlink>
+      <w:r>
+        <w:rPr>
+          <w:color w:val="auto"/>
+        </w:rPr>
+        <w:t>.</w:t>
+      </w:r>
+    </w:p>
+    <w:p>
+      <w:pPr>
+        <w:pStyle w:val="Paragraph"/>
+      </w:pPr>
+      <w:r>
+        <w:t>To guarantee that the framebuffer data precision is preserved during blending, OpenGL has the following language:</w:t>
+      </w:r>
+    </w:p>
+    <w:p>
+      <w:pPr>
+        <w:jc w:val="left"/>
+        <w:rPr>
+          <w:rStyle w:val="SubtleEmphasis"/>
+        </w:rPr>
+      </w:pPr>
+      <w:r>
+        <w:rPr>
+          <w:rStyle w:val="QuoteChar"/>
+        </w:rPr>
+        <w:t>“Blending computations are treated as if carried out in floating-point, and will be performed with a precision and dynamic range no lower than that used to represent destination components.”</w:t>
+      </w:r>
+      <w:r>
+        <w:rPr>
+          <w:rStyle w:val="QuoteChar"/>
+        </w:rPr>
+        <w:br/>
+      </w:r>
+      <w:r>
+        <w:rPr>
+          <w:rStyle w:val="SubtleEmphasis"/>
+        </w:rPr>
+        <w:t>OpenGL 4.5 - 17.3.6.1 Blend Equation / OpenGL ES 3.2 - 15.1.5.1 Blend Equation</w:t>
+      </w:r>
+    </w:p>
+    <w:p>
+      <w:pPr>
+        <w:pStyle w:val="Paragraph"/>
+      </w:pPr>
+      <w:r>
+        <w:t xml:space="preserve">Unfortunately, </w:t>
+      </w:r>
+      <w:r>
+        <w:t>figure 10.1 shows that NVIDIA support of sRGB blending is really poor.</w:t>
       </w:r>
     </w:p>
     <w:tbl>
       <w:tblPr>
         <w:tblStyle w:val="TableGrid"/>
         <w:tblW w:w="0" w:type="auto"/>
+        <w:tblBorders>
+          <w:top w:val="none" w:sz="0" w:space="0" w:color="auto"/>
+          <w:left w:val="none" w:sz="0" w:space="0" w:color="auto"/>
+          <w:bottom w:val="none" w:sz="0" w:space="0" w:color="auto"/>
+          <w:right w:val="none" w:sz="0" w:space="0" w:color="auto"/>
+          <w:insideH w:val="none" w:sz="0" w:space="0" w:color="auto"/>
+          <w:insideV w:val="none" w:sz="0" w:space="0" w:color="auto"/>
+        </w:tblBorders>
         <w:tblLook w:val="04A0" w:firstRow="1" w:lastRow="0" w:firstColumn="1" w:lastColumn="0" w:noHBand="0" w:noVBand="1"/>
       </w:tblPr>
       <w:tblGrid>
-        <w:gridCol w:w="1558"/>
-        <w:gridCol w:w="1558"/>
-        <w:gridCol w:w="1558"/>
-        <w:gridCol w:w="1558"/>
+        <w:gridCol w:w="3600"/>
+        <w:gridCol w:w="3600"/>
+        <w:gridCol w:w="3600"/>
       </w:tblGrid>
       <w:tr>
         <w:tc>
           <w:tcPr>
-            <w:tcW w:w="1558" w:type="dxa"/>
+            <w:tcW w:w="3600" w:type="dxa"/>
           </w:tcPr>
           <w:p>
             <w:pPr>
-              <w:jc w:val="left"/>
+              <w:pStyle w:val="Quote"/>
+              <w:jc w:val="center"/>
+              <w:rPr>
+                <w:rStyle w:val="SubtleEmphasis"/>
+              </w:rPr>
             </w:pPr>
             <w:r>
-              <w:t>Format</w:t>
+              <w:rPr>
+                <w:rStyle w:val="SubtleEmphasis"/>
+              </w:rPr>
+              <w:drawing>
+                <wp:inline distT="0" distB="0" distL="0" distR="0" wp14:anchorId="4763CC6D" wp14:editId="5EB3A6D1">
+                  <wp:extent cx="2142000" cy="2142000"/>
+                  <wp:effectExtent l="0" t="0" r="0" b="0"/>
+                  <wp:docPr id="6" name="Picture 6" descr="C:\Users\Christophe\AppData\Local\Microsoft\Windows\INetCache\Content.Word\gl-320-fbo-rgba8-blend-amd.png"/>
+                  <wp:cNvGraphicFramePr>
+                    <a:graphicFrameLocks xmlns:a="http://schemas.openxmlformats.org/drawingml/2006/main" noChangeAspect="1"/>
+                  </wp:cNvGraphicFramePr>
+                  <a:graphic xmlns:a="http://schemas.openxmlformats.org/drawingml/2006/main">
+                    <a:graphicData uri="http://schemas.openxmlformats.org/drawingml/2006/picture">
+                      <pic:pic xmlns:pic="http://schemas.openxmlformats.org/drawingml/2006/picture">
+                        <pic:nvPicPr>
+                          <pic:cNvPr id="0" name="Picture 40" descr="C:\Users\Christophe\AppData\Local\Microsoft\Windows\INetCache\Content.Word\gl-320-fbo-rgba8-blend-amd.png"/>
+                          <pic:cNvPicPr>
+                            <a:picLocks noChangeAspect="1" noChangeArrowheads="1"/>
+                          </pic:cNvPicPr>
+                        </pic:nvPicPr>
+                        <pic:blipFill>
+                          <a:blip r:embed="rId91">
+                            <a:extLst>
+                              <a:ext uri="{28A0092B-C50C-407E-A947-70E740481C1C}">
+                                <a14:useLocalDpi xmlns:a14="http://schemas.microsoft.com/office/drawing/2010/main" val="0"/>
+                              </a:ext>
+                            </a:extLst>
+                          </a:blip>
+                          <a:srcRect/>
+                          <a:stretch>
+                            <a:fillRect/>
+                          </a:stretch>
+                        </pic:blipFill>
+                        <pic:spPr bwMode="auto">
+                          <a:xfrm>
+                            <a:off x="0" y="0"/>
+                            <a:ext cx="2142000" cy="2142000"/>
+                          </a:xfrm>
+                          <a:prstGeom prst="rect">
+                            <a:avLst/>
+                          </a:prstGeom>
+                          <a:noFill/>
+                          <a:ln>
+                            <a:noFill/>
+                          </a:ln>
+                        </pic:spPr>
+                      </pic:pic>
+                    </a:graphicData>
+                  </a:graphic>
+                </wp:inline>
+              </w:drawing>
+            </w:r>
+          </w:p>
+          <w:p>
+            <w:pPr>
+              <w:jc w:val="center"/>
+              <w:rPr>
+                <w:rStyle w:val="SubtleEmphasis"/>
+              </w:rPr>
+            </w:pPr>
+            <w:r>
+              <w:rPr>
+                <w:rStyle w:val="SubtleEmphasis"/>
+              </w:rPr>
+              <w:t>RGB8 blending on AMD C.I.</w:t>
             </w:r>
           </w:p>
         </w:tc>
         <w:tc>
           <w:tcPr>
-            <w:tcW w:w="1558" w:type="dxa"/>
+            <w:tcW w:w="3600" w:type="dxa"/>
           </w:tcPr>
           <w:p>
             <w:pPr>
-              <w:jc w:val="left"/>
+              <w:pStyle w:val="Quote"/>
+              <w:jc w:val="center"/>
+              <w:rPr>
+                <w:rStyle w:val="SubtleEmphasis"/>
+              </w:rPr>
             </w:pPr>
             <w:r>
-              <w:t>OpenGL</w:t>
+              <w:rPr>
+                <w:rStyle w:val="SubtleEmphasis"/>
+              </w:rPr>
+              <w:drawing>
+                <wp:inline distT="0" distB="0" distL="0" distR="0" wp14:anchorId="08840F3C" wp14:editId="1CB5AADD">
+                  <wp:extent cx="2145600" cy="2145600"/>
+                  <wp:effectExtent l="0" t="0" r="7620" b="7620"/>
+                  <wp:docPr id="9" name="Picture 9" descr="C:\Users\Christophe\AppData\Local\Microsoft\Windows\INetCache\Content.Word\gl-320-fbo-rgba8-blend-intel.png"/>
+                  <wp:cNvGraphicFramePr>
+                    <a:graphicFrameLocks xmlns:a="http://schemas.openxmlformats.org/drawingml/2006/main" noChangeAspect="1"/>
+                  </wp:cNvGraphicFramePr>
+                  <a:graphic xmlns:a="http://schemas.openxmlformats.org/drawingml/2006/main">
+                    <a:graphicData uri="http://schemas.openxmlformats.org/drawingml/2006/picture">
+                      <pic:pic xmlns:pic="http://schemas.openxmlformats.org/drawingml/2006/picture">
+                        <pic:nvPicPr>
+                          <pic:cNvPr id="0" name="Picture 60" descr="C:\Users\Christophe\AppData\Local\Microsoft\Windows\INetCache\Content.Word\gl-320-fbo-rgba8-blend-intel.png"/>
+                          <pic:cNvPicPr>
+                            <a:picLocks noChangeAspect="1" noChangeArrowheads="1"/>
+                          </pic:cNvPicPr>
+                        </pic:nvPicPr>
+                        <pic:blipFill>
+                          <a:blip r:embed="rId92">
+                            <a:extLst>
+                              <a:ext uri="{28A0092B-C50C-407E-A947-70E740481C1C}">
+                                <a14:useLocalDpi xmlns:a14="http://schemas.microsoft.com/office/drawing/2010/main" val="0"/>
+                              </a:ext>
+                            </a:extLst>
+                          </a:blip>
+                          <a:srcRect/>
+                          <a:stretch>
+                            <a:fillRect/>
+                          </a:stretch>
+                        </pic:blipFill>
+                        <pic:spPr bwMode="auto">
+                          <a:xfrm>
+                            <a:off x="0" y="0"/>
+                            <a:ext cx="2145600" cy="2145600"/>
+                          </a:xfrm>
+                          <a:prstGeom prst="rect">
+                            <a:avLst/>
+                          </a:prstGeom>
+                          <a:noFill/>
+                          <a:ln>
+                            <a:noFill/>
+                          </a:ln>
+                        </pic:spPr>
+                      </pic:pic>
+                    </a:graphicData>
+                  </a:graphic>
+                </wp:inline>
+              </w:drawing>
+            </w:r>
+          </w:p>
+          <w:p>
+            <w:pPr>
+              <w:jc w:val="center"/>
+              <w:rPr>
+                <w:rStyle w:val="SubtleEmphasis"/>
+              </w:rPr>
+            </w:pPr>
+            <w:r>
+              <w:rPr>
+                <w:rStyle w:val="SubtleEmphasis"/>
+              </w:rPr>
+              <w:t>RGB8 blending on Intel Haswell</w:t>
             </w:r>
           </w:p>
         </w:tc>
         <w:tc>
           <w:tcPr>
-            <w:tcW w:w="1558" w:type="dxa"/>
+            <w:tcW w:w="3600" w:type="dxa"/>
           </w:tcPr>
           <w:p>
             <w:pPr>
-              <w:jc w:val="left"/>
+              <w:pStyle w:val="Quote"/>
+              <w:jc w:val="center"/>
+              <w:rPr>
+                <w:rStyle w:val="SubtleEmphasis"/>
+              </w:rPr>
             </w:pPr>
             <w:r>
-              <w:t>OpenGL ES</w:t>
+              <w:rPr>
+                <w:rStyle w:val="SubtleEmphasis"/>
+              </w:rPr>
+              <w:drawing>
+                <wp:inline distT="0" distB="0" distL="0" distR="0" wp14:anchorId="2B233EAD" wp14:editId="0068B45C">
+                  <wp:extent cx="2149200" cy="2149200"/>
+                  <wp:effectExtent l="0" t="0" r="3810" b="3810"/>
+                  <wp:docPr id="3" name="Picture 3" descr="C:\Users\Christophe\AppData\Local\Microsoft\Windows\INetCache\Content.Word\gl-320-fbo-rgba8-blend-nvidia.png"/>
+                  <wp:cNvGraphicFramePr>
+                    <a:graphicFrameLocks xmlns:a="http://schemas.openxmlformats.org/drawingml/2006/main" noChangeAspect="1"/>
+                  </wp:cNvGraphicFramePr>
+                  <a:graphic xmlns:a="http://schemas.openxmlformats.org/drawingml/2006/main">
+                    <a:graphicData uri="http://schemas.openxmlformats.org/drawingml/2006/picture">
+                      <pic:pic xmlns:pic="http://schemas.openxmlformats.org/drawingml/2006/picture">
+                        <pic:nvPicPr>
+                          <pic:cNvPr id="0" name="Picture 29" descr="C:\Users\Christophe\AppData\Local\Microsoft\Windows\INetCache\Content.Word\gl-320-fbo-rgba8-blend-nvidia.png"/>
+                          <pic:cNvPicPr>
+                            <a:picLocks noChangeAspect="1" noChangeArrowheads="1"/>
+                          </pic:cNvPicPr>
+                        </pic:nvPicPr>
+                        <pic:blipFill>
+                          <a:blip r:embed="rId93">
+                            <a:extLst>
+                              <a:ext uri="{28A0092B-C50C-407E-A947-70E740481C1C}">
+                                <a14:useLocalDpi xmlns:a14="http://schemas.microsoft.com/office/drawing/2010/main" val="0"/>
+                              </a:ext>
+                            </a:extLst>
+                          </a:blip>
+                          <a:srcRect/>
+                          <a:stretch>
+                            <a:fillRect/>
+                          </a:stretch>
+                        </pic:blipFill>
+                        <pic:spPr bwMode="auto">
+                          <a:xfrm>
+                            <a:off x="0" y="0"/>
+                            <a:ext cx="2149200" cy="2149200"/>
+                          </a:xfrm>
+                          <a:prstGeom prst="rect">
+                            <a:avLst/>
+                          </a:prstGeom>
+                          <a:noFill/>
+                          <a:ln>
+                            <a:noFill/>
+                          </a:ln>
+                        </pic:spPr>
+                      </pic:pic>
+                    </a:graphicData>
+                  </a:graphic>
+                </wp:inline>
+              </w:drawing>
             </w:r>
           </w:p>
-        </w:tc>
-        <w:tc>
-          <w:tcPr>
-            <w:tcW w:w="1558" w:type="dxa"/>
-          </w:tcPr>
           <w:p>
             <w:pPr>
-              <w:jc w:val="left"/>
+              <w:jc w:val="center"/>
+              <w:rPr>
+                <w:rStyle w:val="SubtleEmphasis"/>
+              </w:rPr>
             </w:pPr>
             <w:r>
-              <w:t>WebGL</w:t>
+              <w:rPr>
+                <w:rStyle w:val="SubtleEmphasis"/>
+              </w:rPr>
+              <w:t>RGB8 blending on NV Maxwell</w:t>
             </w:r>
           </w:p>
-        </w:tc>
-      </w:tr>
-      <w:tr>
-        <w:tc>
-          <w:tcPr>
-            <w:tcW w:w="1558" w:type="dxa"/>
-          </w:tcPr>
           <w:p>
             <w:pPr>
-              <w:jc w:val="left"/>
-            </w:pPr>
-          </w:p>
-        </w:tc>
-        <w:tc>
-          <w:tcPr>
-            <w:tcW w:w="1558" w:type="dxa"/>
-          </w:tcPr>
-          <w:p>
-            <w:pPr>
-              <w:jc w:val="left"/>
-            </w:pPr>
-          </w:p>
-        </w:tc>
-        <w:tc>
-          <w:tcPr>
-            <w:tcW w:w="1558" w:type="dxa"/>
-          </w:tcPr>
-          <w:p>
-            <w:pPr>
-              <w:jc w:val="left"/>
-            </w:pPr>
-          </w:p>
-        </w:tc>
-        <w:tc>
-          <w:tcPr>
-            <w:tcW w:w="1558" w:type="dxa"/>
-          </w:tcPr>
-          <w:p>
-            <w:pPr>
-              <w:jc w:val="left"/>
+              <w:jc w:val="center"/>
+              <w:rPr>
+                <w:rStyle w:val="SubtleEmphasis"/>
+              </w:rPr>
             </w:pPr>
           </w:p>
         </w:tc>
@@ -8374,1159 +8799,256 @@
       <w:tr>
         <w:tc>
           <w:tcPr>
-            <w:tcW w:w="1558" w:type="dxa"/>
+            <w:tcW w:w="3600" w:type="dxa"/>
           </w:tcPr>
           <w:p>
             <w:pPr>
-              <w:jc w:val="left"/>
-            </w:pPr>
-          </w:p>
-        </w:tc>
-        <w:tc>
-          <w:tcPr>
-            <w:tcW w:w="1558" w:type="dxa"/>
-          </w:tcPr>
-          <w:p>
-            <w:pPr>
-              <w:jc w:val="left"/>
-            </w:pPr>
-          </w:p>
-        </w:tc>
-        <w:tc>
-          <w:tcPr>
-            <w:tcW w:w="1558" w:type="dxa"/>
-          </w:tcPr>
-          <w:p>
-            <w:pPr>
-              <w:jc w:val="left"/>
-            </w:pPr>
-          </w:p>
-        </w:tc>
-        <w:tc>
-          <w:tcPr>
-            <w:tcW w:w="1558" w:type="dxa"/>
-          </w:tcPr>
-          <w:p>
-            <w:pPr>
-              <w:jc w:val="left"/>
-            </w:pPr>
-          </w:p>
-        </w:tc>
-      </w:tr>
-      <w:tr>
-        <w:tc>
-          <w:tcPr>
-            <w:tcW w:w="1558" w:type="dxa"/>
-          </w:tcPr>
-          <w:p>
-            <w:pPr>
-              <w:jc w:val="left"/>
-            </w:pPr>
-          </w:p>
-        </w:tc>
-        <w:tc>
-          <w:tcPr>
-            <w:tcW w:w="1558" w:type="dxa"/>
-          </w:tcPr>
-          <w:p>
-            <w:pPr>
-              <w:jc w:val="left"/>
-            </w:pPr>
-          </w:p>
-        </w:tc>
-        <w:tc>
-          <w:tcPr>
-            <w:tcW w:w="1558" w:type="dxa"/>
-          </w:tcPr>
-          <w:p>
-            <w:pPr>
-              <w:jc w:val="left"/>
-            </w:pPr>
-          </w:p>
-        </w:tc>
-        <w:tc>
-          <w:tcPr>
-            <w:tcW w:w="1558" w:type="dxa"/>
-          </w:tcPr>
-          <w:p>
-            <w:pPr>
-              <w:jc w:val="left"/>
-            </w:pPr>
-          </w:p>
-        </w:tc>
-      </w:tr>
-      <w:tr>
-        <w:tc>
-          <w:tcPr>
-            <w:tcW w:w="1558" w:type="dxa"/>
-          </w:tcPr>
-          <w:p>
-            <w:pPr>
-              <w:jc w:val="left"/>
-            </w:pPr>
-          </w:p>
-        </w:tc>
-        <w:tc>
-          <w:tcPr>
-            <w:tcW w:w="1558" w:type="dxa"/>
-          </w:tcPr>
-          <w:p>
-            <w:pPr>
-              <w:jc w:val="left"/>
-            </w:pPr>
-          </w:p>
-        </w:tc>
-        <w:tc>
-          <w:tcPr>
-            <w:tcW w:w="1558" w:type="dxa"/>
-          </w:tcPr>
-          <w:p>
-            <w:pPr>
-              <w:jc w:val="left"/>
-            </w:pPr>
-          </w:p>
-        </w:tc>
-        <w:tc>
-          <w:tcPr>
-            <w:tcW w:w="1558" w:type="dxa"/>
-          </w:tcPr>
-          <w:p>
-            <w:pPr>
-              <w:jc w:val="left"/>
-            </w:pPr>
-          </w:p>
-        </w:tc>
-      </w:tr>
-      <w:tr>
-        <w:tc>
-          <w:tcPr>
-            <w:tcW w:w="1558" w:type="dxa"/>
-          </w:tcPr>
-          <w:p>
-            <w:pPr>
-              <w:jc w:val="left"/>
-            </w:pPr>
-          </w:p>
-        </w:tc>
-        <w:tc>
-          <w:tcPr>
-            <w:tcW w:w="1558" w:type="dxa"/>
-          </w:tcPr>
-          <w:p>
-            <w:pPr>
-              <w:jc w:val="left"/>
-            </w:pPr>
-          </w:p>
-        </w:tc>
-        <w:tc>
-          <w:tcPr>
-            <w:tcW w:w="1558" w:type="dxa"/>
-          </w:tcPr>
-          <w:p>
-            <w:pPr>
-              <w:jc w:val="left"/>
-            </w:pPr>
-          </w:p>
-        </w:tc>
-        <w:tc>
-          <w:tcPr>
-            <w:tcW w:w="1558" w:type="dxa"/>
-          </w:tcPr>
-          <w:p>
-            <w:pPr>
-              <w:jc w:val="left"/>
-            </w:pPr>
-          </w:p>
-        </w:tc>
-      </w:tr>
-      <w:tr>
-        <w:tc>
-          <w:tcPr>
-            <w:tcW w:w="1558" w:type="dxa"/>
-          </w:tcPr>
-          <w:p>
-            <w:pPr>
-              <w:jc w:val="left"/>
-            </w:pPr>
-          </w:p>
-        </w:tc>
-        <w:tc>
-          <w:tcPr>
-            <w:tcW w:w="1558" w:type="dxa"/>
-          </w:tcPr>
-          <w:p>
-            <w:pPr>
-              <w:jc w:val="left"/>
-            </w:pPr>
-          </w:p>
-        </w:tc>
-        <w:tc>
-          <w:tcPr>
-            <w:tcW w:w="1558" w:type="dxa"/>
-          </w:tcPr>
-          <w:p>
-            <w:pPr>
-              <w:jc w:val="left"/>
-            </w:pPr>
-          </w:p>
-        </w:tc>
-        <w:tc>
-          <w:tcPr>
-            <w:tcW w:w="1558" w:type="dxa"/>
-          </w:tcPr>
-          <w:p>
-            <w:pPr>
-              <w:jc w:val="left"/>
-            </w:pPr>
-          </w:p>
-        </w:tc>
-      </w:tr>
-      <w:tr>
-        <w:tc>
-          <w:tcPr>
-            <w:tcW w:w="1558" w:type="dxa"/>
-          </w:tcPr>
-          <w:p>
-            <w:pPr>
-              <w:jc w:val="left"/>
-            </w:pPr>
-          </w:p>
-        </w:tc>
-        <w:tc>
-          <w:tcPr>
-            <w:tcW w:w="1558" w:type="dxa"/>
-          </w:tcPr>
-          <w:p>
-            <w:pPr>
-              <w:jc w:val="left"/>
-            </w:pPr>
-          </w:p>
-        </w:tc>
-        <w:tc>
-          <w:tcPr>
-            <w:tcW w:w="1558" w:type="dxa"/>
-          </w:tcPr>
-          <w:p>
-            <w:pPr>
-              <w:jc w:val="left"/>
-            </w:pPr>
-          </w:p>
-        </w:tc>
-        <w:tc>
-          <w:tcPr>
-            <w:tcW w:w="1558" w:type="dxa"/>
-          </w:tcPr>
-          <w:p>
-            <w:pPr>
-              <w:jc w:val="left"/>
-            </w:pPr>
-          </w:p>
-        </w:tc>
-      </w:tr>
-    </w:tbl>
-    <w:p>
-      <w:pPr>
-        <w:jc w:val="left"/>
-        <w:rPr>
-          <w:rFonts w:ascii="Cambria" w:eastAsia="Droid Serif" w:hAnsi="Cambria" w:cs="Droid Serif"/>
-          <w:b/>
-          <w:bCs/>
-          <w:color w:val="FF7F00"/>
-          <w:sz w:val="28"/>
-          <w:szCs w:val="48"/>
-        </w:rPr>
-      </w:pPr>
-      <w:r>
-        <w:br w:type="page"/>
-      </w:r>
-    </w:p>
-    <w:p>
-      <w:pPr>
-        <w:pStyle w:val="Heading1"/>
-      </w:pPr>
-      <w:r>
-        <w:lastRenderedPageBreak/>
-        <w:t>12</w:t>
-      </w:r>
-      <w:r>
-        <w:t>. Use of element of language with shader interfaces</w:t>
-      </w:r>
-    </w:p>
-    <w:tbl>
-      <w:tblPr>
-        <w:tblStyle w:val="TableGrid"/>
-        <w:tblW w:w="0" w:type="auto"/>
-        <w:tblLook w:val="04A0" w:firstRow="1" w:lastRow="0" w:firstColumn="1" w:lastColumn="0" w:noHBand="0" w:noVBand="1"/>
-      </w:tblPr>
-      <w:tblGrid>
-        <w:gridCol w:w="1744"/>
-        <w:gridCol w:w="1706"/>
-        <w:gridCol w:w="2425"/>
-        <w:gridCol w:w="1746"/>
-        <w:gridCol w:w="1729"/>
-      </w:tblGrid>
-      <w:tr>
-        <w:trPr>
-          <w:trHeight w:val="287"/>
-        </w:trPr>
-        <w:tc>
-          <w:tcPr>
-            <w:tcW w:w="1744" w:type="dxa"/>
-          </w:tcPr>
-          <w:p>
-            <w:pPr>
-              <w:jc w:val="left"/>
-            </w:pPr>
-          </w:p>
-        </w:tc>
-        <w:tc>
-          <w:tcPr>
-            <w:tcW w:w="1706" w:type="dxa"/>
-          </w:tcPr>
-          <w:p>
-            <w:pPr>
-              <w:jc w:val="left"/>
+              <w:jc w:val="center"/>
+              <w:rPr>
+                <w:rStyle w:val="SubtleEmphasis"/>
+              </w:rPr>
             </w:pPr>
             <w:r>
-              <w:t>vertex input</w:t>
+              <w:rPr>
+                <w:rStyle w:val="SubtleEmphasis"/>
+              </w:rPr>
+              <w:drawing>
+                <wp:inline distT="0" distB="0" distL="0" distR="0" wp14:anchorId="61BF4825" wp14:editId="36CD0FD8">
+                  <wp:extent cx="2145600" cy="2145600"/>
+                  <wp:effectExtent l="0" t="0" r="7620" b="7620"/>
+                  <wp:docPr id="7" name="Picture 7" descr="C:\Users\Christophe\AppData\Local\Microsoft\Windows\INetCache\Content.Word\gl-320-fbo-rgba8_srgb-blend-amd.png"/>
+                  <wp:cNvGraphicFramePr>
+                    <a:graphicFrameLocks xmlns:a="http://schemas.openxmlformats.org/drawingml/2006/main" noChangeAspect="1"/>
+                  </wp:cNvGraphicFramePr>
+                  <a:graphic xmlns:a="http://schemas.openxmlformats.org/drawingml/2006/main">
+                    <a:graphicData uri="http://schemas.openxmlformats.org/drawingml/2006/picture">
+                      <pic:pic xmlns:pic="http://schemas.openxmlformats.org/drawingml/2006/picture">
+                        <pic:nvPicPr>
+                          <pic:cNvPr id="0" name="Picture 50" descr="C:\Users\Christophe\AppData\Local\Microsoft\Windows\INetCache\Content.Word\gl-320-fbo-rgba8_srgb-blend-amd.png"/>
+                          <pic:cNvPicPr>
+                            <a:picLocks noChangeAspect="1" noChangeArrowheads="1"/>
+                          </pic:cNvPicPr>
+                        </pic:nvPicPr>
+                        <pic:blipFill>
+                          <a:blip r:embed="rId94">
+                            <a:extLst>
+                              <a:ext uri="{28A0092B-C50C-407E-A947-70E740481C1C}">
+                                <a14:useLocalDpi xmlns:a14="http://schemas.microsoft.com/office/drawing/2010/main" val="0"/>
+                              </a:ext>
+                            </a:extLst>
+                          </a:blip>
+                          <a:srcRect/>
+                          <a:stretch>
+                            <a:fillRect/>
+                          </a:stretch>
+                        </pic:blipFill>
+                        <pic:spPr bwMode="auto">
+                          <a:xfrm>
+                            <a:off x="0" y="0"/>
+                            <a:ext cx="2145600" cy="2145600"/>
+                          </a:xfrm>
+                          <a:prstGeom prst="rect">
+                            <a:avLst/>
+                          </a:prstGeom>
+                          <a:noFill/>
+                          <a:ln>
+                            <a:noFill/>
+                          </a:ln>
+                        </pic:spPr>
+                      </pic:pic>
+                    </a:graphicData>
+                  </a:graphic>
+                </wp:inline>
+              </w:drawing>
+            </w:r>
+            <w:r>
+              <w:rPr>
+                <w:rStyle w:val="SubtleEmphasis"/>
+              </w:rPr>
+              <w:br/>
+              <w:t>sRGB</w:t>
+            </w:r>
+            <w:r>
+              <w:rPr>
+                <w:rStyle w:val="SubtleEmphasis"/>
+              </w:rPr>
+              <w:t>8</w:t>
+            </w:r>
+            <w:r>
+              <w:rPr>
+                <w:rStyle w:val="SubtleEmphasis"/>
+              </w:rPr>
+              <w:t xml:space="preserve"> blending on AMD C.I.</w:t>
             </w:r>
           </w:p>
         </w:tc>
         <w:tc>
           <w:tcPr>
-            <w:tcW w:w="2425" w:type="dxa"/>
+            <w:tcW w:w="3600" w:type="dxa"/>
           </w:tcPr>
           <w:p>
             <w:pPr>
-              <w:jc w:val="left"/>
+              <w:jc w:val="center"/>
+              <w:rPr>
+                <w:rStyle w:val="SubtleEmphasis"/>
+              </w:rPr>
             </w:pPr>
             <w:r>
-              <w:t>varying</w:t>
+              <w:rPr>
+                <w:rStyle w:val="SubtleEmphasis"/>
+              </w:rPr>
+              <w:drawing>
+                <wp:inline distT="0" distB="0" distL="0" distR="0" wp14:anchorId="3E7122CC" wp14:editId="73E5907B">
+                  <wp:extent cx="2145600" cy="2145600"/>
+                  <wp:effectExtent l="0" t="0" r="7620" b="7620"/>
+                  <wp:docPr id="8" name="Picture 8" descr="C:\Users\Christophe\AppData\Local\Microsoft\Windows\INetCache\Content.Word\gl-320-fbo-rgba8_srgb-blend-intel.png"/>
+                  <wp:cNvGraphicFramePr>
+                    <a:graphicFrameLocks xmlns:a="http://schemas.openxmlformats.org/drawingml/2006/main" noChangeAspect="1"/>
+                  </wp:cNvGraphicFramePr>
+                  <a:graphic xmlns:a="http://schemas.openxmlformats.org/drawingml/2006/main">
+                    <a:graphicData uri="http://schemas.openxmlformats.org/drawingml/2006/picture">
+                      <pic:pic xmlns:pic="http://schemas.openxmlformats.org/drawingml/2006/picture">
+                        <pic:nvPicPr>
+                          <pic:cNvPr id="0" name="Picture 56" descr="C:\Users\Christophe\AppData\Local\Microsoft\Windows\INetCache\Content.Word\gl-320-fbo-rgba8_srgb-blend-intel.png"/>
+                          <pic:cNvPicPr>
+                            <a:picLocks noChangeAspect="1" noChangeArrowheads="1"/>
+                          </pic:cNvPicPr>
+                        </pic:nvPicPr>
+                        <pic:blipFill>
+                          <a:blip r:embed="rId95">
+                            <a:extLst>
+                              <a:ext uri="{28A0092B-C50C-407E-A947-70E740481C1C}">
+                                <a14:useLocalDpi xmlns:a14="http://schemas.microsoft.com/office/drawing/2010/main" val="0"/>
+                              </a:ext>
+                            </a:extLst>
+                          </a:blip>
+                          <a:srcRect/>
+                          <a:stretch>
+                            <a:fillRect/>
+                          </a:stretch>
+                        </pic:blipFill>
+                        <pic:spPr bwMode="auto">
+                          <a:xfrm>
+                            <a:off x="0" y="0"/>
+                            <a:ext cx="2145600" cy="2145600"/>
+                          </a:xfrm>
+                          <a:prstGeom prst="rect">
+                            <a:avLst/>
+                          </a:prstGeom>
+                          <a:noFill/>
+                          <a:ln>
+                            <a:noFill/>
+                          </a:ln>
+                        </pic:spPr>
+                      </pic:pic>
+                    </a:graphicData>
+                  </a:graphic>
+                </wp:inline>
+              </w:drawing>
+            </w:r>
+            <w:r>
+              <w:rPr>
+                <w:rStyle w:val="SubtleEmphasis"/>
+              </w:rPr>
+              <w:br/>
+              <w:t>sRGB</w:t>
+            </w:r>
+            <w:r>
+              <w:rPr>
+                <w:rStyle w:val="SubtleEmphasis"/>
+              </w:rPr>
+              <w:t>8</w:t>
+            </w:r>
+            <w:r>
+              <w:rPr>
+                <w:rStyle w:val="SubtleEmphasis"/>
+              </w:rPr>
+              <w:t xml:space="preserve"> blending on Intel Haswell</w:t>
             </w:r>
           </w:p>
         </w:tc>
         <w:tc>
           <w:tcPr>
-            <w:tcW w:w="1746" w:type="dxa"/>
+            <w:tcW w:w="3600" w:type="dxa"/>
           </w:tcPr>
           <w:p>
             <w:pPr>
-              <w:jc w:val="left"/>
+              <w:jc w:val="center"/>
+              <w:rPr>
+                <w:rStyle w:val="SubtleEmphasis"/>
+              </w:rPr>
             </w:pPr>
             <w:r>
-              <w:t>fragment output</w:t>
-            </w:r>
-          </w:p>
-        </w:tc>
-        <w:tc>
-          <w:tcPr>
-            <w:tcW w:w="1729" w:type="dxa"/>
-          </w:tcPr>
-          <w:p>
-            <w:pPr>
-              <w:jc w:val="left"/>
-            </w:pPr>
-            <w:r>
-              <w:t>uniform</w:t>
-            </w:r>
-          </w:p>
-        </w:tc>
-      </w:tr>
-      <w:tr>
-        <w:tc>
-          <w:tcPr>
-            <w:tcW w:w="1744" w:type="dxa"/>
-          </w:tcPr>
-          <w:p>
-            <w:pPr>
-              <w:jc w:val="left"/>
-            </w:pPr>
-            <w:r>
-              <w:t>scalar</w:t>
-            </w:r>
-          </w:p>
-        </w:tc>
-        <w:tc>
-          <w:tcPr>
-            <w:tcW w:w="1706" w:type="dxa"/>
-          </w:tcPr>
-          <w:p>
-            <w:pPr>
-              <w:jc w:val="left"/>
-            </w:pPr>
-            <w:r>
-              <w:t>yes</w:t>
-            </w:r>
-          </w:p>
-        </w:tc>
-        <w:tc>
-          <w:tcPr>
-            <w:tcW w:w="2425" w:type="dxa"/>
-          </w:tcPr>
-          <w:p>
-            <w:pPr>
-              <w:jc w:val="left"/>
-            </w:pPr>
-            <w:r>
-              <w:t>yes</w:t>
-            </w:r>
-          </w:p>
-        </w:tc>
-        <w:tc>
-          <w:tcPr>
-            <w:tcW w:w="1746" w:type="dxa"/>
-          </w:tcPr>
-          <w:p>
-            <w:pPr>
-              <w:jc w:val="left"/>
-            </w:pPr>
-            <w:r>
-              <w:t>yes</w:t>
-            </w:r>
-          </w:p>
-        </w:tc>
-        <w:tc>
-          <w:tcPr>
-            <w:tcW w:w="1729" w:type="dxa"/>
-          </w:tcPr>
-          <w:p>
-            <w:pPr>
-              <w:jc w:val="left"/>
-            </w:pPr>
-            <w:r>
-              <w:t>yes</w:t>
-            </w:r>
-          </w:p>
-        </w:tc>
-      </w:tr>
-      <w:tr>
-        <w:trPr>
-          <w:trHeight w:val="305"/>
-        </w:trPr>
-        <w:tc>
-          <w:tcPr>
-            <w:tcW w:w="1744" w:type="dxa"/>
-          </w:tcPr>
-          <w:p>
-            <w:pPr>
-              <w:jc w:val="left"/>
-            </w:pPr>
-            <w:r>
-              <w:t>vector</w:t>
-            </w:r>
-          </w:p>
-        </w:tc>
-        <w:tc>
-          <w:tcPr>
-            <w:tcW w:w="1706" w:type="dxa"/>
-          </w:tcPr>
-          <w:p>
-            <w:pPr>
-              <w:jc w:val="left"/>
-            </w:pPr>
-            <w:r>
-              <w:t>yes</w:t>
-            </w:r>
-          </w:p>
-        </w:tc>
-        <w:tc>
-          <w:tcPr>
-            <w:tcW w:w="2425" w:type="dxa"/>
-          </w:tcPr>
-          <w:p>
-            <w:pPr>
-              <w:jc w:val="left"/>
-            </w:pPr>
-            <w:r>
-              <w:t>yes</w:t>
-            </w:r>
-          </w:p>
-        </w:tc>
-        <w:tc>
-          <w:tcPr>
-            <w:tcW w:w="1746" w:type="dxa"/>
-          </w:tcPr>
-          <w:p>
-            <w:pPr>
-              <w:jc w:val="left"/>
-            </w:pPr>
-            <w:r>
-              <w:t>yes</w:t>
-            </w:r>
-          </w:p>
-        </w:tc>
-        <w:tc>
-          <w:tcPr>
-            <w:tcW w:w="1729" w:type="dxa"/>
-          </w:tcPr>
-          <w:p>
-            <w:pPr>
-              <w:jc w:val="left"/>
-            </w:pPr>
-            <w:r>
-              <w:t>yes</w:t>
-            </w:r>
-          </w:p>
-        </w:tc>
-      </w:tr>
-      <w:tr>
-        <w:tc>
-          <w:tcPr>
-            <w:tcW w:w="1744" w:type="dxa"/>
-          </w:tcPr>
-          <w:p>
-            <w:pPr>
-              <w:jc w:val="left"/>
-            </w:pPr>
-            <w:r>
-              <w:t>matrix</w:t>
-            </w:r>
-          </w:p>
-        </w:tc>
-        <w:tc>
-          <w:tcPr>
-            <w:tcW w:w="1706" w:type="dxa"/>
-          </w:tcPr>
-          <w:p>
-            <w:pPr>
-              <w:jc w:val="left"/>
-            </w:pPr>
-            <w:r>
-              <w:t>???</w:t>
-            </w:r>
-          </w:p>
-        </w:tc>
-        <w:tc>
-          <w:tcPr>
-            <w:tcW w:w="2425" w:type="dxa"/>
-          </w:tcPr>
-          <w:p>
-            <w:pPr>
-              <w:jc w:val="left"/>
-            </w:pPr>
-            <w:r>
-              <w:t>yes</w:t>
-            </w:r>
-          </w:p>
-        </w:tc>
-        <w:tc>
-          <w:tcPr>
-            <w:tcW w:w="1746" w:type="dxa"/>
-          </w:tcPr>
-          <w:p>
-            <w:pPr>
-              <w:jc w:val="left"/>
-            </w:pPr>
-            <w:r>
-              <w:t>no</w:t>
-            </w:r>
-          </w:p>
-        </w:tc>
-        <w:tc>
-          <w:tcPr>
-            <w:tcW w:w="1729" w:type="dxa"/>
-          </w:tcPr>
-          <w:p>
-            <w:pPr>
-              <w:jc w:val="left"/>
-            </w:pPr>
-            <w:r>
-              <w:t>yes</w:t>
-            </w:r>
-          </w:p>
-        </w:tc>
-      </w:tr>
-      <w:tr>
-        <w:trPr>
-          <w:trHeight w:val="566"/>
-        </w:trPr>
-        <w:tc>
-          <w:tcPr>
-            <w:tcW w:w="1744" w:type="dxa"/>
-          </w:tcPr>
-          <w:p>
-            <w:pPr>
-              <w:jc w:val="left"/>
-            </w:pPr>
-            <w:r>
-              <w:t>Non square matrix</w:t>
-            </w:r>
-          </w:p>
-        </w:tc>
-        <w:tc>
-          <w:tcPr>
-            <w:tcW w:w="1706" w:type="dxa"/>
-          </w:tcPr>
-          <w:p>
-            <w:pPr>
-              <w:jc w:val="left"/>
-            </w:pPr>
-            <w:r>
-              <w:t>???</w:t>
-            </w:r>
-          </w:p>
-        </w:tc>
-        <w:tc>
-          <w:tcPr>
-            <w:tcW w:w="2425" w:type="dxa"/>
-          </w:tcPr>
-          <w:p>
-            <w:pPr>
-              <w:jc w:val="left"/>
-            </w:pPr>
-            <w:r>
-              <w:t>GLSL 130 / GLSL ES 300</w:t>
-            </w:r>
-          </w:p>
-        </w:tc>
-        <w:tc>
-          <w:tcPr>
-            <w:tcW w:w="1746" w:type="dxa"/>
-          </w:tcPr>
-          <w:p>
-            <w:pPr>
-              <w:jc w:val="left"/>
-            </w:pPr>
-            <w:r>
-              <w:t>no</w:t>
-            </w:r>
-          </w:p>
-        </w:tc>
-        <w:tc>
-          <w:tcPr>
-            <w:tcW w:w="1729" w:type="dxa"/>
-          </w:tcPr>
-          <w:p>
-            <w:pPr>
-              <w:jc w:val="left"/>
-            </w:pPr>
-            <w:r>
-              <w:t>GLSL 130 / GLSL 300</w:t>
-            </w:r>
-          </w:p>
-        </w:tc>
-      </w:tr>
-      <w:tr>
-        <w:trPr>
-          <w:trHeight w:val="287"/>
-        </w:trPr>
-        <w:tc>
-          <w:tcPr>
-            <w:tcW w:w="1744" w:type="dxa"/>
-          </w:tcPr>
-          <w:p>
-            <w:pPr>
-              <w:jc w:val="left"/>
-            </w:pPr>
-            <w:r>
-              <w:t>array</w:t>
-            </w:r>
-          </w:p>
-        </w:tc>
-        <w:tc>
-          <w:tcPr>
-            <w:tcW w:w="1706" w:type="dxa"/>
-          </w:tcPr>
-          <w:p>
-            <w:pPr>
-              <w:jc w:val="left"/>
-            </w:pPr>
-            <w:r>
-              <w:t>???</w:t>
-            </w:r>
-          </w:p>
-        </w:tc>
-        <w:tc>
-          <w:tcPr>
-            <w:tcW w:w="2425" w:type="dxa"/>
-          </w:tcPr>
-          <w:p>
-            <w:pPr>
-              <w:jc w:val="left"/>
-            </w:pPr>
-            <w:r>
-              <w:t>yes</w:t>
-            </w:r>
-          </w:p>
-        </w:tc>
-        <w:tc>
-          <w:tcPr>
-            <w:tcW w:w="1746" w:type="dxa"/>
-          </w:tcPr>
-          <w:p>
-            <w:pPr>
-              <w:jc w:val="left"/>
-            </w:pPr>
-            <w:r>
-              <w:t>GLSL 130</w:t>
-            </w:r>
-          </w:p>
-        </w:tc>
-        <w:tc>
-          <w:tcPr>
-            <w:tcW w:w="1729" w:type="dxa"/>
-          </w:tcPr>
-          <w:p>
-            <w:pPr>
-              <w:jc w:val="left"/>
-            </w:pPr>
-            <w:r>
-              <w:t>yes</w:t>
-            </w:r>
-          </w:p>
-        </w:tc>
-      </w:tr>
-      <w:tr>
-        <w:tc>
-          <w:tcPr>
-            <w:tcW w:w="1744" w:type="dxa"/>
-          </w:tcPr>
-          <w:p>
-            <w:pPr>
-              <w:jc w:val="left"/>
-            </w:pPr>
-            <w:r>
-              <w:t>array of array</w:t>
-            </w:r>
-          </w:p>
-        </w:tc>
-        <w:tc>
-          <w:tcPr>
-            <w:tcW w:w="1706" w:type="dxa"/>
-          </w:tcPr>
-          <w:p>
-            <w:pPr>
-              <w:jc w:val="left"/>
-            </w:pPr>
-          </w:p>
-        </w:tc>
-        <w:tc>
-          <w:tcPr>
-            <w:tcW w:w="2425" w:type="dxa"/>
-          </w:tcPr>
-          <w:p>
-            <w:pPr>
-              <w:jc w:val="left"/>
-            </w:pPr>
-          </w:p>
-        </w:tc>
-        <w:tc>
-          <w:tcPr>
-            <w:tcW w:w="1746" w:type="dxa"/>
-          </w:tcPr>
-          <w:p>
-            <w:pPr>
-              <w:jc w:val="left"/>
-            </w:pPr>
-          </w:p>
-        </w:tc>
-        <w:tc>
-          <w:tcPr>
-            <w:tcW w:w="1729" w:type="dxa"/>
-          </w:tcPr>
-          <w:p>
-            <w:pPr>
-              <w:jc w:val="left"/>
-            </w:pPr>
-          </w:p>
-        </w:tc>
-      </w:tr>
-      <w:tr>
-        <w:tc>
-          <w:tcPr>
-            <w:tcW w:w="1744" w:type="dxa"/>
-          </w:tcPr>
-          <w:p>
-            <w:pPr>
-              <w:jc w:val="left"/>
-            </w:pPr>
-            <w:r>
-              <w:t>Arrayed variable</w:t>
-            </w:r>
-          </w:p>
-        </w:tc>
-        <w:tc>
-          <w:tcPr>
-            <w:tcW w:w="1706" w:type="dxa"/>
-          </w:tcPr>
-          <w:p>
-            <w:pPr>
-              <w:jc w:val="left"/>
-            </w:pPr>
-            <w:r>
-              <w:t>no</w:t>
-            </w:r>
-          </w:p>
-        </w:tc>
-        <w:tc>
-          <w:tcPr>
-            <w:tcW w:w="2425" w:type="dxa"/>
-          </w:tcPr>
-          <w:p>
-            <w:pPr>
-              <w:jc w:val="left"/>
-            </w:pPr>
-            <w:r>
-              <w:t>GLSL 150 / GLSL ES 320 / OES_geometry_shader</w:t>
+              <w:rPr>
+                <w:rStyle w:val="SubtleEmphasis"/>
+              </w:rPr>
+              <w:drawing>
+                <wp:inline distT="0" distB="0" distL="0" distR="0" wp14:anchorId="125788EC" wp14:editId="48E4B5AB">
+                  <wp:extent cx="2152800" cy="2152800"/>
+                  <wp:effectExtent l="0" t="0" r="0" b="0"/>
+                  <wp:docPr id="4" name="Picture 4" descr="C:\Users\Christophe\AppData\Local\Microsoft\Windows\INetCache\Content.Word\gl-320-fbo-rgba8_srgb-blend-nvidia.png"/>
+                  <wp:cNvGraphicFramePr>
+                    <a:graphicFrameLocks xmlns:a="http://schemas.openxmlformats.org/drawingml/2006/main" noChangeAspect="1"/>
+                  </wp:cNvGraphicFramePr>
+                  <a:graphic xmlns:a="http://schemas.openxmlformats.org/drawingml/2006/main">
+                    <a:graphicData uri="http://schemas.openxmlformats.org/drawingml/2006/picture">
+                      <pic:pic xmlns:pic="http://schemas.openxmlformats.org/drawingml/2006/picture">
+                        <pic:nvPicPr>
+                          <pic:cNvPr id="0" name="Picture 31" descr="C:\Users\Christophe\AppData\Local\Microsoft\Windows\INetCache\Content.Word\gl-320-fbo-rgba8_srgb-blend-nvidia.png"/>
+                          <pic:cNvPicPr>
+                            <a:picLocks noChangeAspect="1" noChangeArrowheads="1"/>
+                          </pic:cNvPicPr>
+                        </pic:nvPicPr>
+                        <pic:blipFill>
+                          <a:blip r:embed="rId96">
+                            <a:extLst>
+                              <a:ext uri="{28A0092B-C50C-407E-A947-70E740481C1C}">
+                                <a14:useLocalDpi xmlns:a14="http://schemas.microsoft.com/office/drawing/2010/main" val="0"/>
+                              </a:ext>
+                            </a:extLst>
+                          </a:blip>
+                          <a:srcRect/>
+                          <a:stretch>
+                            <a:fillRect/>
+                          </a:stretch>
+                        </pic:blipFill>
+                        <pic:spPr bwMode="auto">
+                          <a:xfrm>
+                            <a:off x="0" y="0"/>
+                            <a:ext cx="2152800" cy="2152800"/>
+                          </a:xfrm>
+                          <a:prstGeom prst="rect">
+                            <a:avLst/>
+                          </a:prstGeom>
+                          <a:noFill/>
+                          <a:ln>
+                            <a:noFill/>
+                          </a:ln>
+                        </pic:spPr>
+                      </pic:pic>
+                    </a:graphicData>
+                  </a:graphic>
+                </wp:inline>
+              </w:drawing>
             </w:r>
             <w:r>
+              <w:rPr>
+                <w:rStyle w:val="SubtleEmphasis"/>
+              </w:rPr>
               <w:br/>
-              <w:t>OES_tessellation_shader</w:t>
+              <w:t>sRGB</w:t>
             </w:r>
-          </w:p>
-        </w:tc>
-        <w:tc>
-          <w:tcPr>
-            <w:tcW w:w="1746" w:type="dxa"/>
-          </w:tcPr>
-          <w:p>
-            <w:pPr>
-              <w:jc w:val="left"/>
-            </w:pPr>
             <w:r>
-              <w:t>no</w:t>
+              <w:rPr>
+                <w:rStyle w:val="SubtleEmphasis"/>
+              </w:rPr>
+              <w:t>8</w:t>
             </w:r>
-          </w:p>
-        </w:tc>
-        <w:tc>
-          <w:tcPr>
-            <w:tcW w:w="1729" w:type="dxa"/>
-          </w:tcPr>
-          <w:p>
-            <w:pPr>
-              <w:jc w:val="left"/>
-            </w:pPr>
             <w:r>
-              <w:t>no</w:t>
-            </w:r>
-          </w:p>
-        </w:tc>
-      </w:tr>
-      <w:tr>
-        <w:tc>
-          <w:tcPr>
-            <w:tcW w:w="1744" w:type="dxa"/>
-          </w:tcPr>
-          <w:p>
-            <w:pPr>
-              <w:jc w:val="left"/>
-            </w:pPr>
-            <w:r>
-              <w:t>structure</w:t>
-            </w:r>
-          </w:p>
-        </w:tc>
-        <w:tc>
-          <w:tcPr>
-            <w:tcW w:w="1706" w:type="dxa"/>
-          </w:tcPr>
-          <w:p>
-            <w:pPr>
-              <w:jc w:val="left"/>
-            </w:pPr>
-            <w:r>
-              <w:t>no</w:t>
-            </w:r>
-          </w:p>
-        </w:tc>
-        <w:tc>
-          <w:tcPr>
-            <w:tcW w:w="2425" w:type="dxa"/>
-          </w:tcPr>
-          <w:p>
-            <w:pPr>
-              <w:jc w:val="left"/>
-            </w:pPr>
-          </w:p>
-        </w:tc>
-        <w:tc>
-          <w:tcPr>
-            <w:tcW w:w="1746" w:type="dxa"/>
-          </w:tcPr>
-          <w:p>
-            <w:pPr>
-              <w:jc w:val="left"/>
-            </w:pPr>
-          </w:p>
-        </w:tc>
-        <w:tc>
-          <w:tcPr>
-            <w:tcW w:w="1729" w:type="dxa"/>
-          </w:tcPr>
-          <w:p>
-            <w:pPr>
-              <w:jc w:val="left"/>
-            </w:pPr>
-          </w:p>
-        </w:tc>
-      </w:tr>
-      <w:tr>
-        <w:tc>
-          <w:tcPr>
-            <w:tcW w:w="1744" w:type="dxa"/>
-          </w:tcPr>
-          <w:p>
-            <w:pPr>
-              <w:jc w:val="left"/>
-            </w:pPr>
-            <w:r>
-              <w:t>block</w:t>
-            </w:r>
-          </w:p>
-        </w:tc>
-        <w:tc>
-          <w:tcPr>
-            <w:tcW w:w="1706" w:type="dxa"/>
-          </w:tcPr>
-          <w:p>
-            <w:pPr>
-              <w:jc w:val="left"/>
-            </w:pPr>
-            <w:r>
-              <w:t>GLSL 150</w:t>
-            </w:r>
-          </w:p>
-        </w:tc>
-        <w:tc>
-          <w:tcPr>
-            <w:tcW w:w="2425" w:type="dxa"/>
-          </w:tcPr>
-          <w:p>
-            <w:pPr>
-              <w:jc w:val="left"/>
-            </w:pPr>
-            <w:r>
-              <w:t>GLSL 150</w:t>
-            </w:r>
-          </w:p>
-        </w:tc>
-        <w:tc>
-          <w:tcPr>
-            <w:tcW w:w="1746" w:type="dxa"/>
-          </w:tcPr>
-          <w:p>
-            <w:pPr>
-              <w:jc w:val="left"/>
-            </w:pPr>
-            <w:r>
-              <w:t>GLSL 150</w:t>
-            </w:r>
-          </w:p>
-        </w:tc>
-        <w:tc>
-          <w:tcPr>
-            <w:tcW w:w="1729" w:type="dxa"/>
-          </w:tcPr>
-          <w:p>
-            <w:pPr>
-              <w:jc w:val="left"/>
-            </w:pPr>
-            <w:r>
-              <w:t>GLSL 150</w:t>
-            </w:r>
-          </w:p>
-        </w:tc>
-      </w:tr>
-      <w:tr>
-        <w:tc>
-          <w:tcPr>
-            <w:tcW w:w="1744" w:type="dxa"/>
-          </w:tcPr>
-          <w:p>
-            <w:pPr>
-              <w:jc w:val="left"/>
-            </w:pPr>
-            <w:r>
-              <w:t>location qualifier</w:t>
-            </w:r>
-          </w:p>
-        </w:tc>
-        <w:tc>
-          <w:tcPr>
-            <w:tcW w:w="1706" w:type="dxa"/>
-          </w:tcPr>
-          <w:p>
-            <w:pPr>
-              <w:jc w:val="left"/>
-            </w:pPr>
-            <w:r>
-              <w:t>GLSL 330</w:t>
-            </w:r>
-          </w:p>
-        </w:tc>
-        <w:tc>
-          <w:tcPr>
-            <w:tcW w:w="2425" w:type="dxa"/>
-          </w:tcPr>
-          <w:p>
-            <w:pPr>
-              <w:jc w:val="left"/>
-            </w:pPr>
-            <w:r>
-              <w:t>no</w:t>
-            </w:r>
-          </w:p>
-        </w:tc>
-        <w:tc>
-          <w:tcPr>
-            <w:tcW w:w="1746" w:type="dxa"/>
-          </w:tcPr>
-          <w:p>
-            <w:pPr>
-              <w:jc w:val="left"/>
-            </w:pPr>
-            <w:r>
-              <w:t>no</w:t>
-            </w:r>
-          </w:p>
-        </w:tc>
-        <w:tc>
-          <w:tcPr>
-            <w:tcW w:w="1729" w:type="dxa"/>
-          </w:tcPr>
-          <w:p>
-            <w:pPr>
-              <w:jc w:val="left"/>
-            </w:pPr>
-            <w:r>
-              <w:t>GLSL 430</w:t>
-            </w:r>
-          </w:p>
-        </w:tc>
-      </w:tr>
-      <w:tr>
-        <w:trPr>
-          <w:trHeight w:val="296"/>
-        </w:trPr>
-        <w:tc>
-          <w:tcPr>
-            <w:tcW w:w="1744" w:type="dxa"/>
-          </w:tcPr>
-          <w:p>
-            <w:pPr>
-              <w:jc w:val="left"/>
-            </w:pPr>
-            <w:r>
-              <w:t>binding</w:t>
-            </w:r>
-          </w:p>
-        </w:tc>
-        <w:tc>
-          <w:tcPr>
-            <w:tcW w:w="1706" w:type="dxa"/>
-          </w:tcPr>
-          <w:p>
-            <w:pPr>
-              <w:jc w:val="left"/>
-            </w:pPr>
-            <w:r>
-              <w:t>no</w:t>
-            </w:r>
-          </w:p>
-        </w:tc>
-        <w:tc>
-          <w:tcPr>
-            <w:tcW w:w="2425" w:type="dxa"/>
-          </w:tcPr>
-          <w:p>
-            <w:pPr>
-              <w:jc w:val="left"/>
-            </w:pPr>
-            <w:r>
-              <w:t>no</w:t>
-            </w:r>
-          </w:p>
-        </w:tc>
-        <w:tc>
-          <w:tcPr>
-            <w:tcW w:w="1746" w:type="dxa"/>
-          </w:tcPr>
-          <w:p>
-            <w:pPr>
-              <w:jc w:val="left"/>
-            </w:pPr>
-            <w:r>
-              <w:t>no</w:t>
-            </w:r>
-          </w:p>
-        </w:tc>
-        <w:tc>
-          <w:tcPr>
-            <w:tcW w:w="1729" w:type="dxa"/>
-          </w:tcPr>
-          <w:p>
-            <w:pPr>
-              <w:jc w:val="left"/>
-            </w:pPr>
-            <w:r>
-              <w:t>GLSL 420</w:t>
-            </w:r>
-          </w:p>
-        </w:tc>
-      </w:tr>
-      <w:tr>
-        <w:tc>
-          <w:tcPr>
-            <w:tcW w:w="1744" w:type="dxa"/>
-          </w:tcPr>
-          <w:p>
-            <w:pPr>
-              <w:jc w:val="left"/>
-            </w:pPr>
-            <w:r>
-              <w:t>opaque types</w:t>
-            </w:r>
-          </w:p>
-        </w:tc>
-        <w:tc>
-          <w:tcPr>
-            <w:tcW w:w="1706" w:type="dxa"/>
-          </w:tcPr>
-          <w:p>
-            <w:pPr>
-              <w:jc w:val="left"/>
-            </w:pPr>
-            <w:r>
-              <w:t>no</w:t>
-            </w:r>
-          </w:p>
-        </w:tc>
-        <w:tc>
-          <w:tcPr>
-            <w:tcW w:w="2425" w:type="dxa"/>
-          </w:tcPr>
-          <w:p>
-            <w:pPr>
-              <w:jc w:val="left"/>
-            </w:pPr>
-            <w:r>
-              <w:t>no</w:t>
-            </w:r>
-          </w:p>
-        </w:tc>
-        <w:tc>
-          <w:tcPr>
-            <w:tcW w:w="1746" w:type="dxa"/>
-          </w:tcPr>
-          <w:p>
-            <w:pPr>
-              <w:jc w:val="left"/>
-            </w:pPr>
-            <w:r>
-              <w:t>no</w:t>
-            </w:r>
-          </w:p>
-        </w:tc>
-        <w:tc>
-          <w:tcPr>
-            <w:tcW w:w="1729" w:type="dxa"/>
-          </w:tcPr>
-          <w:p>
-            <w:pPr>
-              <w:jc w:val="left"/>
-            </w:pPr>
-            <w:r>
-              <w:t>yes</w:t>
+              <w:rPr>
+                <w:rStyle w:val="SubtleEmphasis"/>
+              </w:rPr>
+              <w:t xml:space="preserve"> blending on NV Maxwell</w:t>
             </w:r>
           </w:p>
         </w:tc>
@@ -9534,16 +9056,144 @@
     </w:tbl>
     <w:p>
       <w:pPr>
-        <w:jc w:val="left"/>
-        <w:rPr>
-          <w:rFonts w:ascii="Cambria" w:eastAsia="Droid Serif" w:hAnsi="Cambria" w:cs="Droid Serif"/>
-          <w:b/>
-          <w:bCs/>
-          <w:color w:val="FF7F00"/>
-          <w:sz w:val="28"/>
-          <w:szCs w:val="48"/>
-        </w:rPr>
-      </w:pPr>
+        <w:pStyle w:val="Quote"/>
+        <w:rPr>
+          <w:i w:val="0"/>
+        </w:rPr>
+      </w:pPr>
+    </w:p>
+    <w:p>
+      <w:pPr>
+        <w:jc w:val="center"/>
+        <w:rPr>
+          <w:rStyle w:val="SubtleEmphasis"/>
+        </w:rPr>
+      </w:pPr>
+      <w:r>
+        <w:rPr>
+          <w:rStyle w:val="SubtleEmphasis"/>
+        </w:rPr>
+        <w:t xml:space="preserve">Figure 10.1: </w:t>
+      </w:r>
+      <w:hyperlink r:id="rId97" w:history="1">
+        <w:r>
+          <w:rPr>
+            <w:rStyle w:val="Hyperlink"/>
+            <w:color w:val="808080" w:themeColor="background1" w:themeShade="80"/>
+          </w:rPr>
+          <w:t xml:space="preserve">Blending precision </w:t>
+        </w:r>
+        <w:r>
+          <w:rPr>
+            <w:rStyle w:val="Hyperlink"/>
+            <w:color w:val="808080" w:themeColor="background1" w:themeShade="80"/>
+          </w:rPr>
+          <w:t>experiment</w:t>
+        </w:r>
+      </w:hyperlink>
+      <w:r>
+        <w:rPr>
+          <w:rStyle w:val="SubtleEmphasis"/>
+        </w:rPr>
+        <w:t xml:space="preserve">: </w:t>
+      </w:r>
+      <w:r>
+        <w:rPr>
+          <w:rStyle w:val="SubtleEmphasis"/>
+        </w:rPr>
+        <w:t>Rendering with lot of blended p</w:t>
+      </w:r>
+      <w:r>
+        <w:rPr>
+          <w:rStyle w:val="SubtleEmphasis"/>
+        </w:rPr>
+        <w:t>oint sprite</w:t>
+      </w:r>
+      <w:r>
+        <w:rPr>
+          <w:rStyle w:val="SubtleEmphasis"/>
+        </w:rPr>
+        <w:t>s</w:t>
+      </w:r>
+      <w:r>
+        <w:rPr>
+          <w:rStyle w:val="SubtleEmphasis"/>
+        </w:rPr>
+        <w:t>.</w:t>
+      </w:r>
+      <w:r>
+        <w:rPr>
+          <w:rStyle w:val="SubtleEmphasis"/>
+        </w:rPr>
+        <w:br/>
+        <w:t>Outer circle uses very small alpha values, inner circle uses relative big alpha values.</w:t>
+      </w:r>
+    </w:p>
+    <w:p>
+      <w:pPr>
+        <w:pStyle w:val="Paragraph"/>
+      </w:pPr>
+      <w:r>
+        <w:t xml:space="preserve">Tile </w:t>
+      </w:r>
+      <w:r>
+        <w:t>based GPUs typically perform blending using the shader core ALUs avoiding the blending precision concerns.</w:t>
+      </w:r>
+    </w:p>
+    <w:p>
+      <w:pPr>
+        <w:pStyle w:val="Heading4"/>
+      </w:pPr>
+      <w:r>
+        <w:t>Bug</w:t>
+      </w:r>
+      <w:r>
+        <w:t>:</w:t>
+      </w:r>
+    </w:p>
+    <w:p>
+      <w:pPr>
+        <w:pStyle w:val="ListParagraph"/>
+        <w:rPr>
+          <w:lang w:val="en-US" w:eastAsia="en-US"/>
+        </w:rPr>
+      </w:pPr>
+      <w:r>
+        <w:rPr>
+          <w:lang w:val="en-US" w:eastAsia="en-US"/>
+        </w:rPr>
+        <w:t>NVIDIA drivers (368.</w:t>
+      </w:r>
+      <w:r>
+        <w:rPr>
+          <w:lang w:val="en-US" w:eastAsia="en-US"/>
+        </w:rPr>
+        <w:t>69</w:t>
+      </w:r>
+      <w:r>
+        <w:rPr>
+          <w:lang w:val="en-US" w:eastAsia="en-US"/>
+        </w:rPr>
+        <w:t xml:space="preserve">) </w:t>
+      </w:r>
+      <w:r>
+        <w:rPr>
+          <w:lang w:val="en-US" w:eastAsia="en-US"/>
+        </w:rPr>
+        <w:t>seem to crop sRGB framebuffer precision</w:t>
+      </w:r>
+      <w:r>
+        <w:rPr>
+          <w:lang w:val="en-US" w:eastAsia="en-US"/>
+        </w:rPr>
+        <w:t xml:space="preserve"> to 8 bit linear</w:t>
+      </w:r>
+      <w:r>
+        <w:rPr>
+          <w:lang w:val="en-US" w:eastAsia="en-US"/>
+        </w:rPr>
+        <w:t xml:space="preserve"> while performing blending</w:t>
+      </w:r>
       <w:r>
         <w:br w:type="page"/>
       </w:r>
@@ -9552,6 +9202,7 @@
       <w:pPr>
         <w:pStyle w:val="Heading1"/>
       </w:pPr>
+      <w:bookmarkStart w:id="26" w:name="_Toc455964058"/>
       <w:r>
         <w:lastRenderedPageBreak/>
         <w:t>Change</w:t>
@@ -9562,11 +9213,14 @@
       <w:r>
         <w:t>log</w:t>
       </w:r>
-      <w:bookmarkEnd w:id="25"/>
-    </w:p>
-    <w:p>
-      <w:r>
-        <w:t>2016-07-10</w:t>
+      <w:bookmarkEnd w:id="26"/>
+    </w:p>
+    <w:p>
+      <w:r>
+        <w:t>2016-07-1</w:t>
+      </w:r>
+      <w:r>
+        <w:t>1</w:t>
       </w:r>
     </w:p>
     <w:p>
@@ -9584,6 +9238,14 @@
       </w:r>
       <w:r>
         <w:t xml:space="preserve"> missing sRGB conversions</w:t>
+      </w:r>
+    </w:p>
+    <w:p>
+      <w:pPr>
+        <w:pStyle w:val="ListParagraph"/>
+      </w:pPr>
+      <w:r>
+        <w:t>Added item 10: sRGB framebuffer blending precision</w:t>
       </w:r>
     </w:p>
     <w:p/>
@@ -9696,7 +9358,7 @@
     <w:p/>
     <w:sectPr>
       <w:pgSz w:w="12240" w:h="15840"/>
-      <w:pgMar w:top="1440" w:right="1440" w:bottom="1440" w:left="1440" w:header="708" w:footer="708" w:gutter="0"/>
+      <w:pgMar w:top="720" w:right="720" w:bottom="720" w:left="720" w:header="708" w:footer="708" w:gutter="0"/>
       <w:cols w:space="708"/>
       <w:docGrid w:linePitch="360"/>
     </w:sectPr>
@@ -9705,7 +9367,7 @@
 </file>
 
 <file path=word/endnotes.xml><?xml version="1.0" encoding="utf-8"?>
-<w:endnotes xmlns:wpc="http://schemas.microsoft.com/office/word/2010/wordprocessingCanvas" xmlns:mo="http://schemas.microsoft.com/office/mac/office/2008/main" xmlns:mc="http://schemas.openxmlformats.org/markup-compatibility/2006" xmlns:mv="urn:schemas-microsoft-com:mac:vml" xmlns:o="urn:schemas-microsoft-com:office:office" xmlns:r="http://schemas.openxmlformats.org/officeDocument/2006/relationships" xmlns:m="http://schemas.openxmlformats.org/officeDocument/2006/math" xmlns:v="urn:schemas-microsoft-com:vml" xmlns:wp14="http://schemas.microsoft.com/office/word/2010/wordprocessingDrawing" xmlns:wp="http://schemas.openxmlformats.org/drawingml/2006/wordprocessingDrawing" xmlns:w10="urn:schemas-microsoft-com:office:word" xmlns:w="http://schemas.openxmlformats.org/wordprocessingml/2006/main" xmlns:w14="http://schemas.microsoft.com/office/word/2010/wordml" xmlns:w15="http://schemas.microsoft.com/office/word/2012/wordml" xmlns:wpg="http://schemas.microsoft.com/office/word/2010/wordprocessingGroup" xmlns:wpi="http://schemas.microsoft.com/office/word/2010/wordprocessingInk" xmlns:wne="http://schemas.microsoft.com/office/word/2006/wordml" xmlns:wps="http://schemas.microsoft.com/office/word/2010/wordprocessingShape" mc:Ignorable="w14 w15 wp14">
+<w:endnotes xmlns:wpc="http://schemas.microsoft.com/office/word/2010/wordprocessingCanvas" xmlns:mc="http://schemas.openxmlformats.org/markup-compatibility/2006" xmlns:o="urn:schemas-microsoft-com:office:office" xmlns:r="http://schemas.openxmlformats.org/officeDocument/2006/relationships" xmlns:m="http://schemas.openxmlformats.org/officeDocument/2006/math" xmlns:v="urn:schemas-microsoft-com:vml" xmlns:wp14="http://schemas.microsoft.com/office/word/2010/wordprocessingDrawing" xmlns:wp="http://schemas.openxmlformats.org/drawingml/2006/wordprocessingDrawing" xmlns:w10="urn:schemas-microsoft-com:office:word" xmlns:w="http://schemas.openxmlformats.org/wordprocessingml/2006/main" xmlns:w14="http://schemas.microsoft.com/office/word/2010/wordml" xmlns:w15="http://schemas.microsoft.com/office/word/2012/wordml" xmlns:wpg="http://schemas.microsoft.com/office/word/2010/wordprocessingGroup" xmlns:wpi="http://schemas.microsoft.com/office/word/2010/wordprocessingInk" xmlns:wne="http://schemas.microsoft.com/office/word/2006/wordml" xmlns:wps="http://schemas.microsoft.com/office/word/2010/wordprocessingShape" mc:Ignorable="w14 w15 wp14">
   <w:endnote w:type="separator" w:id="-1">
     <w:p>
       <w:r>
@@ -9724,7 +9386,7 @@
 </file>
 
 <file path=word/footnotes.xml><?xml version="1.0" encoding="utf-8"?>
-<w:footnotes xmlns:wpc="http://schemas.microsoft.com/office/word/2010/wordprocessingCanvas" xmlns:mo="http://schemas.microsoft.com/office/mac/office/2008/main" xmlns:mc="http://schemas.openxmlformats.org/markup-compatibility/2006" xmlns:mv="urn:schemas-microsoft-com:mac:vml" xmlns:o="urn:schemas-microsoft-com:office:office" xmlns:r="http://schemas.openxmlformats.org/officeDocument/2006/relationships" xmlns:m="http://schemas.openxmlformats.org/officeDocument/2006/math" xmlns:v="urn:schemas-microsoft-com:vml" xmlns:wp14="http://schemas.microsoft.com/office/word/2010/wordprocessingDrawing" xmlns:wp="http://schemas.openxmlformats.org/drawingml/2006/wordprocessingDrawing" xmlns:w10="urn:schemas-microsoft-com:office:word" xmlns:w="http://schemas.openxmlformats.org/wordprocessingml/2006/main" xmlns:w14="http://schemas.microsoft.com/office/word/2010/wordml" xmlns:w15="http://schemas.microsoft.com/office/word/2012/wordml" xmlns:wpg="http://schemas.microsoft.com/office/word/2010/wordprocessingGroup" xmlns:wpi="http://schemas.microsoft.com/office/word/2010/wordprocessingInk" xmlns:wne="http://schemas.microsoft.com/office/word/2006/wordml" xmlns:wps="http://schemas.microsoft.com/office/word/2010/wordprocessingShape" mc:Ignorable="w14 w15 wp14">
+<w:footnotes xmlns:wpc="http://schemas.microsoft.com/office/word/2010/wordprocessingCanvas" xmlns:mc="http://schemas.openxmlformats.org/markup-compatibility/2006" xmlns:o="urn:schemas-microsoft-com:office:office" xmlns:r="http://schemas.openxmlformats.org/officeDocument/2006/relationships" xmlns:m="http://schemas.openxmlformats.org/officeDocument/2006/math" xmlns:v="urn:schemas-microsoft-com:vml" xmlns:wp14="http://schemas.microsoft.com/office/word/2010/wordprocessingDrawing" xmlns:wp="http://schemas.openxmlformats.org/drawingml/2006/wordprocessingDrawing" xmlns:w10="urn:schemas-microsoft-com:office:word" xmlns:w="http://schemas.openxmlformats.org/wordprocessingml/2006/main" xmlns:w14="http://schemas.microsoft.com/office/word/2010/wordml" xmlns:w15="http://schemas.microsoft.com/office/word/2012/wordml" xmlns:wpg="http://schemas.microsoft.com/office/word/2010/wordprocessingGroup" xmlns:wpi="http://schemas.microsoft.com/office/word/2010/wordprocessingInk" xmlns:wne="http://schemas.microsoft.com/office/word/2006/wordml" xmlns:wps="http://schemas.microsoft.com/office/word/2010/wordprocessingShape" mc:Ignorable="w14 w15 wp14">
   <w:footnote w:type="separator" w:id="-1">
     <w:p>
       <w:r>
@@ -9743,8 +9405,8 @@
 </file>
 
 <file path=word/numbering.xml><?xml version="1.0" encoding="utf-8"?>
-<w:numbering xmlns:wpc="http://schemas.microsoft.com/office/word/2010/wordprocessingCanvas" xmlns:mo="http://schemas.microsoft.com/office/mac/office/2008/main" xmlns:mc="http://schemas.openxmlformats.org/markup-compatibility/2006" xmlns:mv="urn:schemas-microsoft-com:mac:vml" xmlns:o="urn:schemas-microsoft-com:office:office" xmlns:r="http://schemas.openxmlformats.org/officeDocument/2006/relationships" xmlns:m="http://schemas.openxmlformats.org/officeDocument/2006/math" xmlns:v="urn:schemas-microsoft-com:vml" xmlns:wp14="http://schemas.microsoft.com/office/word/2010/wordprocessingDrawing" xmlns:wp="http://schemas.openxmlformats.org/drawingml/2006/wordprocessingDrawing" xmlns:w10="urn:schemas-microsoft-com:office:word" xmlns:w="http://schemas.openxmlformats.org/wordprocessingml/2006/main" xmlns:w14="http://schemas.microsoft.com/office/word/2010/wordml" xmlns:w15="http://schemas.microsoft.com/office/word/2012/wordml" xmlns:wpg="http://schemas.microsoft.com/office/word/2010/wordprocessingGroup" xmlns:wpi="http://schemas.microsoft.com/office/word/2010/wordprocessingInk" xmlns:wne="http://schemas.microsoft.com/office/word/2006/wordml" xmlns:wps="http://schemas.microsoft.com/office/word/2010/wordprocessingShape" mc:Ignorable="w14 w15 wp14">
-  <w:abstractNum w:abstractNumId="0">
+<w:numbering xmlns:wpc="http://schemas.microsoft.com/office/word/2010/wordprocessingCanvas" xmlns:mc="http://schemas.openxmlformats.org/markup-compatibility/2006" xmlns:o="urn:schemas-microsoft-com:office:office" xmlns:r="http://schemas.openxmlformats.org/officeDocument/2006/relationships" xmlns:m="http://schemas.openxmlformats.org/officeDocument/2006/math" xmlns:v="urn:schemas-microsoft-com:vml" xmlns:wp14="http://schemas.microsoft.com/office/word/2010/wordprocessingDrawing" xmlns:wp="http://schemas.openxmlformats.org/drawingml/2006/wordprocessingDrawing" xmlns:w10="urn:schemas-microsoft-com:office:word" xmlns:w="http://schemas.openxmlformats.org/wordprocessingml/2006/main" xmlns:w14="http://schemas.microsoft.com/office/word/2010/wordml" xmlns:w15="http://schemas.microsoft.com/office/word/2012/wordml" xmlns:wpg="http://schemas.microsoft.com/office/word/2010/wordprocessingGroup" xmlns:wpi="http://schemas.microsoft.com/office/word/2010/wordprocessingInk" xmlns:wne="http://schemas.microsoft.com/office/word/2006/wordml" xmlns:wps="http://schemas.microsoft.com/office/word/2010/wordprocessingShape" mc:Ignorable="w14 w15 wp14">
+  <w:abstractNum w:abstractNumId="0" w15:restartNumberingAfterBreak="0">
     <w:nsid w:val="04573B93"/>
     <w:multiLevelType w:val="hybridMultilevel"/>
     <w:tmpl w:val="3B6861A2"/>
@@ -9857,7 +9519,7 @@
       </w:rPr>
     </w:lvl>
   </w:abstractNum>
-  <w:abstractNum w:abstractNumId="1">
+  <w:abstractNum w:abstractNumId="1" w15:restartNumberingAfterBreak="0">
     <w:nsid w:val="32FA4B8E"/>
     <w:multiLevelType w:val="hybridMultilevel"/>
     <w:tmpl w:val="BBC056BE"/>
@@ -9970,7 +9632,7 @@
       </w:rPr>
     </w:lvl>
   </w:abstractNum>
-  <w:abstractNum w:abstractNumId="2">
+  <w:abstractNum w:abstractNumId="2" w15:restartNumberingAfterBreak="0">
     <w:nsid w:val="39B52249"/>
     <w:multiLevelType w:val="hybridMultilevel"/>
     <w:tmpl w:val="2566238E"/>
@@ -10083,7 +9745,7 @@
       </w:rPr>
     </w:lvl>
   </w:abstractNum>
-  <w:abstractNum w:abstractNumId="3">
+  <w:abstractNum w:abstractNumId="3" w15:restartNumberingAfterBreak="0">
     <w:nsid w:val="5BE0717F"/>
     <w:multiLevelType w:val="hybridMultilevel"/>
     <w:tmpl w:val="DD8272D2"/>
@@ -10196,7 +9858,7 @@
       </w:rPr>
     </w:lvl>
   </w:abstractNum>
-  <w:abstractNum w:abstractNumId="4">
+  <w:abstractNum w:abstractNumId="4" w15:restartNumberingAfterBreak="0">
     <w:nsid w:val="7AC409FD"/>
     <w:multiLevelType w:val="hybridMultilevel"/>
     <w:tmpl w:val="656C5CC8"/>
@@ -10342,7 +10004,7 @@
     </w:rPrDefault>
     <w:pPrDefault/>
   </w:docDefaults>
-  <w:latentStyles w:defLockedState="0" w:defUIPriority="0" w:defSemiHidden="0" w:defUnhideWhenUsed="0" w:defQFormat="0" w:count="380">
+  <w:latentStyles w:defLockedState="0" w:defUIPriority="0" w:defSemiHidden="0" w:defUnhideWhenUsed="0" w:defQFormat="0" w:count="371">
     <w:lsdException w:name="Normal" w:qFormat="1"/>
     <w:lsdException w:name="heading 1" w:qFormat="1"/>
     <w:lsdException w:name="heading 4" w:qFormat="1"/>
@@ -11051,9 +10713,9 @@
     <w:basedOn w:val="DefaultParagraphFont"/>
     <w:uiPriority w:val="19"/>
     <w:qFormat/>
-    <w:rsid w:val="00760FB7"/>
+    <w:rsid w:val="00267095"/>
     <w:rPr>
-      <w:i/>
+      <w:i w:val="0"/>
       <w:iCs/>
       <w:color w:val="808080" w:themeColor="text1" w:themeTint="7F"/>
     </w:rPr>
@@ -11124,7 +10786,6 @@
     <w:basedOn w:val="TableNormal"/>
     <w:rsid w:val="00F14786"/>
     <w:tblPr>
-      <w:tblInd w:w="0" w:type="dxa"/>
       <w:tblBorders>
         <w:top w:val="single" w:sz="4" w:space="0" w:color="auto"/>
         <w:left w:val="single" w:sz="4" w:space="0" w:color="auto"/>
@@ -11133,12 +10794,6 @@
         <w:insideH w:val="single" w:sz="4" w:space="0" w:color="auto"/>
         <w:insideV w:val="single" w:sz="4" w:space="0" w:color="auto"/>
       </w:tblBorders>
-      <w:tblCellMar>
-        <w:top w:w="0" w:type="dxa"/>
-        <w:left w:w="108" w:type="dxa"/>
-        <w:bottom w:w="0" w:type="dxa"/>
-        <w:right w:w="108" w:type="dxa"/>
-      </w:tblCellMar>
     </w:tblPr>
   </w:style>
   <w:style w:type="character" w:customStyle="1" w:styleId="apple-converted-space">
@@ -11416,6 +11071,17 @@
     <w:name w:val="j-title-breadcrumb"/>
     <w:basedOn w:val="DefaultParagraphFont"/>
     <w:rsid w:val="0044726A"/>
+  </w:style>
+  <w:style w:type="character" w:styleId="SubtleReference">
+    <w:name w:val="Subtle Reference"/>
+    <w:basedOn w:val="DefaultParagraphFont"/>
+    <w:uiPriority w:val="31"/>
+    <w:qFormat/>
+    <w:rsid w:val="00267095"/>
+    <w:rPr>
+      <w:smallCaps/>
+      <w:color w:val="5A5A5A" w:themeColor="text1" w:themeTint="A5"/>
+    </w:rPr>
   </w:style>
 </w:styles>
 </file>
@@ -11710,7 +11376,7 @@
 </file>
 
 <file path=customXml/itemProps1.xml><?xml version="1.0" encoding="utf-8"?>
-<ds:datastoreItem xmlns:ds="http://schemas.openxmlformats.org/officeDocument/2006/customXml" ds:itemID="{06203204-C595-434A-80A0-7B3AE3430A06}">
+<ds:datastoreItem xmlns:ds="http://schemas.openxmlformats.org/officeDocument/2006/customXml" ds:itemID="{0B90EF80-4506-4A1A-BBD8-78AA8A1A3882}">
   <ds:schemaRefs>
     <ds:schemaRef ds:uri="http://schemas.openxmlformats.org/officeDocument/2006/bibliography"/>
   </ds:schemaRefs>

</xml_diff>

<commit_message>
-Added item 13: Surviving without gl_DrawID (draft)
</commit_message>
<xml_diff>
--- a/doc/Effective OpenGL.docx
+++ b/doc/Effective OpenGL.docx
@@ -1,6 +1,6 @@
 
 <file path=word/document.xml><?xml version="1.0" encoding="utf-8"?>
-<w:document xmlns:wpc="http://schemas.microsoft.com/office/word/2010/wordprocessingCanvas" xmlns:mc="http://schemas.openxmlformats.org/markup-compatibility/2006" xmlns:o="urn:schemas-microsoft-com:office:office" xmlns:r="http://schemas.openxmlformats.org/officeDocument/2006/relationships" xmlns:m="http://schemas.openxmlformats.org/officeDocument/2006/math" xmlns:v="urn:schemas-microsoft-com:vml" xmlns:wp14="http://schemas.microsoft.com/office/word/2010/wordprocessingDrawing" xmlns:wp="http://schemas.openxmlformats.org/drawingml/2006/wordprocessingDrawing" xmlns:w10="urn:schemas-microsoft-com:office:word" xmlns:w="http://schemas.openxmlformats.org/wordprocessingml/2006/main" xmlns:w14="http://schemas.microsoft.com/office/word/2010/wordml" xmlns:w15="http://schemas.microsoft.com/office/word/2012/wordml" xmlns:wpg="http://schemas.microsoft.com/office/word/2010/wordprocessingGroup" xmlns:wpi="http://schemas.microsoft.com/office/word/2010/wordprocessingInk" xmlns:wne="http://schemas.microsoft.com/office/word/2006/wordml" xmlns:wps="http://schemas.microsoft.com/office/word/2010/wordprocessingShape" mc:Ignorable="w14 w15 wp14">
+<w:document xmlns:wpc="http://schemas.microsoft.com/office/word/2010/wordprocessingCanvas" xmlns:mo="http://schemas.microsoft.com/office/mac/office/2008/main" xmlns:mc="http://schemas.openxmlformats.org/markup-compatibility/2006" xmlns:mv="urn:schemas-microsoft-com:mac:vml" xmlns:o="urn:schemas-microsoft-com:office:office" xmlns:r="http://schemas.openxmlformats.org/officeDocument/2006/relationships" xmlns:m="http://schemas.openxmlformats.org/officeDocument/2006/math" xmlns:v="urn:schemas-microsoft-com:vml" xmlns:wp14="http://schemas.microsoft.com/office/word/2010/wordprocessingDrawing" xmlns:wp="http://schemas.openxmlformats.org/drawingml/2006/wordprocessingDrawing" xmlns:w10="urn:schemas-microsoft-com:office:word" xmlns:w="http://schemas.openxmlformats.org/wordprocessingml/2006/main" xmlns:w14="http://schemas.microsoft.com/office/word/2010/wordml" xmlns:w15="http://schemas.microsoft.com/office/word/2012/wordml" xmlns:wpg="http://schemas.microsoft.com/office/word/2010/wordprocessingGroup" xmlns:wpi="http://schemas.microsoft.com/office/word/2010/wordprocessingInk" xmlns:wne="http://schemas.microsoft.com/office/word/2006/wordml" xmlns:wps="http://schemas.microsoft.com/office/word/2010/wordprocessingShape" mc:Ignorable="w14 w15 wp14">
   <w:body>
     <w:p>
       <w:r>
@@ -375,7 +375,7 @@
           <w:noProof/>
           <w:sz w:val="20"/>
           <w:szCs w:val="20"/>
-          <w:lang w:val="fr-FR" w:eastAsia="fr-FR"/>
+          <w:lang w:val="en-US" w:eastAsia="en-US"/>
         </w:rPr>
         <w:drawing>
           <wp:inline distT="0" distB="0" distL="0" distR="0" wp14:anchorId="0E21867D" wp14:editId="35D2DFC0">
@@ -1772,10 +1772,7 @@
         <w:t>movie industry is massively dominated by Linux and NVIDIA GPUs so why not using OpenGL like a vendor specific graphics API? Certainly, vendor extensions are also designed for this purpose.</w:t>
       </w:r>
       <w:r>
-        <w:t xml:space="preserve"> </w:t>
-      </w:r>
-      <w:r>
-        <w:t>For many software, there is just no other choice than supporting multiple graphics APIs.</w:t>
+        <w:t xml:space="preserve"> For many software, there is just no other choice than supporting multiple graphics APIs.</w:t>
       </w:r>
     </w:p>
     <w:p>
@@ -1795,13 +1792,7 @@
         <w:t>of platform culture (Linux</w:t>
       </w:r>
       <w:r>
-        <w:t xml:space="preserve">, </w:t>
-      </w:r>
-      <w:r>
-        <w:t>Raspberry Pi</w:t>
-      </w:r>
-      <w:r>
-        <w:t>, etc</w:t>
+        <w:t>, Raspberry Pi, etc</w:t>
       </w:r>
       <w:r>
         <w:t xml:space="preserve">) or </w:t>
@@ -1831,10 +1822,7 @@
         <w:t xml:space="preserve">Tizen, </w:t>
       </w:r>
       <w:r>
-        <w:t>Blackberry</w:t>
-      </w:r>
-      <w:r>
-        <w:t xml:space="preserve">, </w:t>
+        <w:t xml:space="preserve">Blackberry, </w:t>
       </w:r>
       <w:r>
         <w:t>SamsungTV</w:t>
@@ -2241,8 +2229,6 @@
       <w:r>
         <w:t xml:space="preserve">the </w:t>
       </w:r>
-      <w:bookmarkStart w:id="9" w:name="_GoBack"/>
-      <w:bookmarkEnd w:id="9"/>
       <w:r>
         <w:t>OpenGL</w:t>
       </w:r>
@@ -2284,12 +2270,12 @@
       <w:pPr>
         <w:pStyle w:val="Heading1"/>
       </w:pPr>
-      <w:bookmarkStart w:id="10" w:name="_Toc456532130"/>
+      <w:bookmarkStart w:id="9" w:name="_Toc456532130"/>
       <w:r>
         <w:lastRenderedPageBreak/>
         <w:t>1. Internal texture formats</w:t>
       </w:r>
-      <w:bookmarkEnd w:id="10"/>
+      <w:bookmarkEnd w:id="9"/>
     </w:p>
     <w:p>
       <w:pPr>
@@ -3258,13 +3244,13 @@
           <w:color w:val="000000"/>
         </w:rPr>
       </w:pPr>
-      <w:bookmarkStart w:id="11" w:name="Section2"/>
-      <w:bookmarkStart w:id="12" w:name="_2._Configurable_texture"/>
-      <w:bookmarkStart w:id="13" w:name="_2._Configurable_texture_1"/>
-      <w:bookmarkStart w:id="14" w:name="_Toc456532131"/>
+      <w:bookmarkStart w:id="10" w:name="Section2"/>
+      <w:bookmarkStart w:id="11" w:name="_2._Configurable_texture"/>
+      <w:bookmarkStart w:id="12" w:name="_2._Configurable_texture_1"/>
+      <w:bookmarkStart w:id="13" w:name="_Toc456532131"/>
+      <w:bookmarkEnd w:id="10"/>
       <w:bookmarkEnd w:id="11"/>
       <w:bookmarkEnd w:id="12"/>
-      <w:bookmarkEnd w:id="13"/>
       <w:r>
         <w:lastRenderedPageBreak/>
         <w:t>2.</w:t>
@@ -3278,7 +3264,7 @@
       <w:r>
         <w:t>Configurable texture swizzling</w:t>
       </w:r>
-      <w:bookmarkEnd w:id="14"/>
+      <w:bookmarkEnd w:id="13"/>
     </w:p>
     <w:p>
       <w:pPr>
@@ -3845,7 +3831,7 @@
           <w:rFonts w:eastAsia="Times New Roman" w:cs="Times New Roman"/>
         </w:rPr>
       </w:pPr>
-      <w:bookmarkStart w:id="15" w:name="_Toc456532132"/>
+      <w:bookmarkStart w:id="14" w:name="_Toc456532132"/>
       <w:r>
         <w:lastRenderedPageBreak/>
         <w:t>3</w:t>
@@ -3853,7 +3839,7 @@
       <w:r>
         <w:t>. BGRA texture swizzling using texture formats</w:t>
       </w:r>
-      <w:bookmarkEnd w:id="15"/>
+      <w:bookmarkEnd w:id="14"/>
     </w:p>
     <w:p>
       <w:pPr>
@@ -4571,7 +4557,7 @@
           <w:rFonts w:eastAsia="Times New Roman" w:cs="Times New Roman"/>
         </w:rPr>
       </w:pPr>
-      <w:bookmarkStart w:id="16" w:name="_Toc456532133"/>
+      <w:bookmarkStart w:id="15" w:name="_Toc456532133"/>
       <w:r>
         <w:rPr>
           <w:lang w:val="en-US"/>
@@ -4588,7 +4574,7 @@
       <w:r>
         <w:t>Texture alpha swizzling</w:t>
       </w:r>
-      <w:bookmarkEnd w:id="16"/>
+      <w:bookmarkEnd w:id="15"/>
     </w:p>
     <w:p>
       <w:pPr>
@@ -5169,9 +5155,9 @@
       <w:pPr>
         <w:pStyle w:val="Heading1"/>
       </w:pPr>
-      <w:bookmarkStart w:id="17" w:name="_5._Half_type"/>
-      <w:bookmarkStart w:id="18" w:name="_Toc456532134"/>
-      <w:bookmarkEnd w:id="17"/>
+      <w:bookmarkStart w:id="16" w:name="_5._Half_type"/>
+      <w:bookmarkStart w:id="17" w:name="_Toc456532134"/>
+      <w:bookmarkEnd w:id="16"/>
       <w:r>
         <w:lastRenderedPageBreak/>
         <w:t>5</w:t>
@@ -5182,7 +5168,7 @@
       <w:r>
         <w:t xml:space="preserve"> constants</w:t>
       </w:r>
-      <w:bookmarkEnd w:id="18"/>
+      <w:bookmarkEnd w:id="17"/>
     </w:p>
     <w:p>
       <w:pPr>
@@ -5923,7 +5909,7 @@
       <w:pPr>
         <w:pStyle w:val="Heading1"/>
       </w:pPr>
-      <w:bookmarkStart w:id="19" w:name="_Toc456532135"/>
+      <w:bookmarkStart w:id="18" w:name="_Toc456532135"/>
       <w:r>
         <w:lastRenderedPageBreak/>
         <w:t>6</w:t>
@@ -5934,7 +5920,7 @@
       <w:r>
         <w:t>Color read format queries</w:t>
       </w:r>
-      <w:bookmarkEnd w:id="19"/>
+      <w:bookmarkEnd w:id="18"/>
     </w:p>
     <w:p>
       <w:pPr>
@@ -6921,9 +6907,9 @@
       <w:pPr>
         <w:pStyle w:val="Heading1"/>
       </w:pPr>
-      <w:bookmarkStart w:id="20" w:name="_7._sRGB_texture"/>
-      <w:bookmarkStart w:id="21" w:name="_Toc456532136"/>
-      <w:bookmarkEnd w:id="20"/>
+      <w:bookmarkStart w:id="19" w:name="_7._sRGB_texture"/>
+      <w:bookmarkStart w:id="20" w:name="_Toc456532136"/>
+      <w:bookmarkEnd w:id="19"/>
       <w:r>
         <w:lastRenderedPageBreak/>
         <w:t>7</w:t>
@@ -6934,7 +6920,7 @@
       <w:r>
         <w:t>texture</w:t>
       </w:r>
-      <w:bookmarkEnd w:id="21"/>
+      <w:bookmarkEnd w:id="20"/>
     </w:p>
     <w:p>
       <w:pPr>
@@ -7554,9 +7540,9 @@
       <w:pPr>
         <w:pStyle w:val="Heading1"/>
       </w:pPr>
-      <w:bookmarkStart w:id="22" w:name="_8._sRGB_framebuffer"/>
-      <w:bookmarkStart w:id="23" w:name="_Toc456532137"/>
-      <w:bookmarkEnd w:id="22"/>
+      <w:bookmarkStart w:id="21" w:name="_8._sRGB_framebuffer"/>
+      <w:bookmarkStart w:id="22" w:name="_Toc456532137"/>
+      <w:bookmarkEnd w:id="21"/>
       <w:r>
         <w:lastRenderedPageBreak/>
         <w:t xml:space="preserve">8. sRGB </w:t>
@@ -7567,7 +7553,7 @@
       <w:r>
         <w:t xml:space="preserve"> object</w:t>
       </w:r>
-      <w:bookmarkEnd w:id="23"/>
+      <w:bookmarkEnd w:id="22"/>
     </w:p>
     <w:p>
       <w:pPr>
@@ -8142,12 +8128,12 @@
       <w:pPr>
         <w:pStyle w:val="Heading1"/>
       </w:pPr>
-      <w:bookmarkStart w:id="24" w:name="_Toc456532138"/>
+      <w:bookmarkStart w:id="23" w:name="_Toc456532138"/>
       <w:r>
         <w:lastRenderedPageBreak/>
         <w:t>9. sRGB default framebuffer</w:t>
       </w:r>
-      <w:bookmarkEnd w:id="24"/>
+      <w:bookmarkEnd w:id="23"/>
     </w:p>
     <w:p>
       <w:pPr>
@@ -8886,7 +8872,7 @@
       <w:pPr>
         <w:pStyle w:val="Heading1"/>
       </w:pPr>
-      <w:bookmarkStart w:id="25" w:name="_Toc456532139"/>
+      <w:bookmarkStart w:id="24" w:name="_Toc456532139"/>
       <w:r>
         <w:lastRenderedPageBreak/>
         <w:t>10</w:t>
@@ -8900,7 +8886,7 @@
       <w:r>
         <w:t xml:space="preserve"> precision</w:t>
       </w:r>
-      <w:bookmarkEnd w:id="25"/>
+      <w:bookmarkEnd w:id="24"/>
     </w:p>
     <w:p>
       <w:pPr>
@@ -9048,7 +9034,7 @@
               <w:rPr>
                 <w:rStyle w:val="SubtleEmphasis"/>
                 <w:noProof/>
-                <w:lang w:val="fr-FR" w:eastAsia="fr-FR"/>
+                <w:lang w:val="en-US" w:eastAsia="en-US"/>
               </w:rPr>
               <w:drawing>
                 <wp:inline distT="0" distB="0" distL="0" distR="0" wp14:anchorId="4763CC6D" wp14:editId="5EB3A6D1">
@@ -9131,7 +9117,7 @@
               <w:rPr>
                 <w:rStyle w:val="SubtleEmphasis"/>
                 <w:noProof/>
-                <w:lang w:val="fr-FR" w:eastAsia="fr-FR"/>
+                <w:lang w:val="en-US" w:eastAsia="en-US"/>
               </w:rPr>
               <w:drawing>
                 <wp:inline distT="0" distB="0" distL="0" distR="0" wp14:anchorId="08840F3C" wp14:editId="1CB5AADD">
@@ -9214,7 +9200,7 @@
               <w:rPr>
                 <w:rStyle w:val="SubtleEmphasis"/>
                 <w:noProof/>
-                <w:lang w:val="fr-FR" w:eastAsia="fr-FR"/>
+                <w:lang w:val="en-US" w:eastAsia="en-US"/>
               </w:rPr>
               <w:drawing>
                 <wp:inline distT="0" distB="0" distL="0" distR="0" wp14:anchorId="2B233EAD" wp14:editId="0068B45C">
@@ -9306,7 +9292,7 @@
               <w:rPr>
                 <w:rStyle w:val="SubtleEmphasis"/>
                 <w:noProof/>
-                <w:lang w:val="fr-FR" w:eastAsia="fr-FR"/>
+                <w:lang w:val="en-US" w:eastAsia="en-US"/>
               </w:rPr>
               <w:drawing>
                 <wp:inline distT="0" distB="0" distL="0" distR="0" wp14:anchorId="61BF4825" wp14:editId="36CD0FD8">
@@ -9393,7 +9379,7 @@
               <w:rPr>
                 <w:rStyle w:val="SubtleEmphasis"/>
                 <w:noProof/>
-                <w:lang w:val="fr-FR" w:eastAsia="fr-FR"/>
+                <w:lang w:val="en-US" w:eastAsia="en-US"/>
               </w:rPr>
               <w:drawing>
                 <wp:inline distT="0" distB="0" distL="0" distR="0" wp14:anchorId="3E7122CC" wp14:editId="73E5907B">
@@ -9480,7 +9466,7 @@
               <w:rPr>
                 <w:rStyle w:val="SubtleEmphasis"/>
                 <w:noProof/>
-                <w:lang w:val="fr-FR" w:eastAsia="fr-FR"/>
+                <w:lang w:val="en-US" w:eastAsia="en-US"/>
               </w:rPr>
               <w:drawing>
                 <wp:inline distT="0" distB="0" distL="0" distR="0" wp14:anchorId="125788EC" wp14:editId="48E4B5AB">
@@ -9684,7 +9670,7 @@
       <w:pPr>
         <w:pStyle w:val="Heading1"/>
       </w:pPr>
-      <w:bookmarkStart w:id="26" w:name="_Toc456532140"/>
+      <w:bookmarkStart w:id="25" w:name="_Toc456532140"/>
       <w:r>
         <w:lastRenderedPageBreak/>
         <w:t>11</w:t>
@@ -9707,7 +9693,7 @@
       <w:r>
         <w:t xml:space="preserve"> support</w:t>
       </w:r>
-      <w:bookmarkEnd w:id="26"/>
+      <w:bookmarkEnd w:id="25"/>
     </w:p>
     <w:p>
       <w:pPr>
@@ -11545,7 +11531,7 @@
       <w:r>
         <w:br w:type="page"/>
       </w:r>
-      <w:bookmarkStart w:id="27" w:name="_Toc456532141"/>
+      <w:bookmarkStart w:id="26" w:name="_Toc456532141"/>
       <w:r>
         <w:lastRenderedPageBreak/>
         <w:t>12</w:t>
@@ -11556,7 +11542,7 @@
       <w:r>
         <w:t xml:space="preserve"> support</w:t>
       </w:r>
-      <w:bookmarkEnd w:id="27"/>
+      <w:bookmarkEnd w:id="26"/>
     </w:p>
     <w:p>
       <w:pPr>
@@ -14198,7 +14184,1092 @@
       <w:pPr>
         <w:pStyle w:val="Heading1"/>
       </w:pPr>
-      <w:bookmarkStart w:id="28" w:name="_Toc456532142"/>
+      <w:bookmarkStart w:id="27" w:name="_Toc456532142"/>
+      <w:r>
+        <w:lastRenderedPageBreak/>
+        <w:t>13</w:t>
+      </w:r>
+      <w:r>
+        <w:t xml:space="preserve">. </w:t>
+      </w:r>
+      <w:r>
+        <w:t>Surviving without gl_DrawID</w:t>
+      </w:r>
+    </w:p>
+    <w:p>
+      <w:pPr>
+        <w:pStyle w:val="Paragraph"/>
+      </w:pPr>
+      <w:hyperlink r:id="rId175" w:history="1">
+        <w:r>
+          <w:rPr>
+            <w:rStyle w:val="codeword0"/>
+            <w:u w:val="single"/>
+          </w:rPr>
+          <w:t>GL_ARB_shader_draw_parameters</w:t>
+        </w:r>
+      </w:hyperlink>
+      <w:r>
+        <w:t xml:space="preserve"> introduced </w:t>
+      </w:r>
+      <w:r>
+        <w:t xml:space="preserve">the </w:t>
+      </w:r>
+      <w:hyperlink r:id="rId176" w:history="1">
+        <w:r>
+          <w:rPr>
+            <w:rStyle w:val="codeword0"/>
+            <w:u w:val="single"/>
+          </w:rPr>
+          <w:t>gl_DrawID</w:t>
+        </w:r>
+      </w:hyperlink>
+      <w:r>
+        <w:t xml:space="preserve"> built-in variable providing a unique identifier for each draw of a </w:t>
+      </w:r>
+      <w:hyperlink r:id="rId177" w:history="1">
+        <w:r>
+          <w:rPr>
+            <w:rStyle w:val="Hyperlink"/>
+            <w:color w:val="auto"/>
+          </w:rPr>
+          <w:t>multi draw call</w:t>
+        </w:r>
+      </w:hyperlink>
+      <w:r>
+        <w:rPr>
+          <w:color w:val="auto"/>
+        </w:rPr>
+        <w:t xml:space="preserve"> allowing accessing per-draw data</w:t>
+      </w:r>
+      <w:r>
+        <w:rPr>
+          <w:color w:val="auto"/>
+        </w:rPr>
+        <w:t xml:space="preserve"> in the same fashion as </w:t>
+      </w:r>
+      <w:hyperlink r:id="rId178" w:history="1">
+        <w:r>
+          <w:rPr>
+            <w:rStyle w:val="codeword0"/>
+            <w:u w:val="single"/>
+          </w:rPr>
+          <w:t>gl_InstanceID</w:t>
+        </w:r>
+      </w:hyperlink>
+      <w:r>
+        <w:rPr>
+          <w:color w:val="auto"/>
+        </w:rPr>
+        <w:t xml:space="preserve"> for </w:t>
+      </w:r>
+      <w:hyperlink r:id="rId179" w:history="1">
+        <w:r>
+          <w:rPr>
+            <w:rStyle w:val="Hyperlink"/>
+            <w:color w:val="auto"/>
+          </w:rPr>
+          <w:t>instanced draws</w:t>
+        </w:r>
+      </w:hyperlink>
+      <w:r>
+        <w:t xml:space="preserve">.  </w:t>
+      </w:r>
+      <w:r>
+        <w:t xml:space="preserve">Unfortunately, this functionality is </w:t>
+      </w:r>
+      <w:hyperlink r:id="rId180" w:history="1">
+        <w:r>
+          <w:rPr>
+            <w:rStyle w:val="Hyperlink"/>
+            <w:color w:val="auto"/>
+          </w:rPr>
+          <w:t>only supported</w:t>
+        </w:r>
+      </w:hyperlink>
+      <w:r>
+        <w:t xml:space="preserve"> on AMD GPUs since </w:t>
+      </w:r>
+      <w:hyperlink r:id="rId181" w:history="1">
+        <w:r>
+          <w:rPr>
+            <w:rStyle w:val="Hyperlink"/>
+            <w:color w:val="auto"/>
+          </w:rPr>
+          <w:t>Southern Islands</w:t>
+        </w:r>
+      </w:hyperlink>
+      <w:r>
+        <w:t xml:space="preserve"> and on NVIDIA GPUs since </w:t>
+      </w:r>
+      <w:hyperlink r:id="rId182" w:history="1">
+        <w:r>
+          <w:rPr>
+            <w:rStyle w:val="Hyperlink"/>
+            <w:color w:val="auto"/>
+          </w:rPr>
+          <w:t>Fermi</w:t>
+        </w:r>
+      </w:hyperlink>
+      <w:r>
+        <w:t>.</w:t>
+      </w:r>
+      <w:r>
+        <w:t xml:space="preserve"> Furthermore, </w:t>
+      </w:r>
+      <w:r>
+        <w:rPr>
+          <w:rStyle w:val="codeword0"/>
+        </w:rPr>
+        <w:t>gl_DrawID</w:t>
+      </w:r>
+      <w:r>
+        <w:t xml:space="preserve"> doesn’t always provide the level of performance we could expect…</w:t>
+      </w:r>
+    </w:p>
+    <w:p>
+      <w:pPr>
+        <w:pStyle w:val="Paragraph"/>
+      </w:pPr>
+      <w:r>
+        <w:t xml:space="preserve">A </w:t>
+      </w:r>
+      <w:r>
+        <w:t xml:space="preserve">first </w:t>
+      </w:r>
+      <w:r>
+        <w:t>native</w:t>
+      </w:r>
+      <w:r>
+        <w:t>,</w:t>
+      </w:r>
+      <w:r>
+        <w:t xml:space="preserve"> </w:t>
+      </w:r>
+      <w:r>
+        <w:t xml:space="preserve">and actually invalid, </w:t>
+      </w:r>
+      <w:r>
+        <w:t>alternative</w:t>
+      </w:r>
+      <w:r>
+        <w:t xml:space="preserve"> consists in emulating the per draw identifier using</w:t>
+      </w:r>
+      <w:r>
+        <w:t xml:space="preserve"> an atomic counter.</w:t>
+      </w:r>
+      <w:r>
+        <w:t xml:space="preserve"> Each time </w:t>
+      </w:r>
+      <w:hyperlink r:id="rId183" w:history="1">
+        <w:r>
+          <w:rPr>
+            <w:rStyle w:val="codeword0"/>
+            <w:u w:val="single"/>
+          </w:rPr>
+          <w:t>gl_VertexID</w:t>
+        </w:r>
+        <w:r>
+          <w:rPr>
+            <w:rStyle w:val="apple-converted-space"/>
+            <w:rFonts w:ascii="Verdana" w:hAnsi="Verdana"/>
+            <w:sz w:val="21"/>
+            <w:szCs w:val="21"/>
+          </w:rPr>
+          <w:t> </w:t>
+        </w:r>
+      </w:hyperlink>
+      <w:r>
+        <w:t>and</w:t>
+      </w:r>
+      <w:r>
+        <w:rPr>
+          <w:rStyle w:val="codeword0"/>
+        </w:rPr>
+        <w:t> </w:t>
+      </w:r>
+      <w:r>
+        <w:rPr>
+          <w:rStyle w:val="codeword0"/>
+        </w:rPr>
+        <w:t>gl_InstanceID </w:t>
+      </w:r>
+      <w:r>
+        <w:t>are equal to 0</w:t>
+      </w:r>
+      <w:r>
+        <w:t>, the atomic counter is incremented by one</w:t>
+      </w:r>
+      <w:r>
+        <w:t xml:space="preserve">. Unfortunately, this idea is </w:t>
+      </w:r>
+      <w:r>
+        <w:t>invalid due to the nature of</w:t>
+      </w:r>
+      <w:r>
+        <w:t xml:space="preserve"> GPU </w:t>
+      </w:r>
+      <w:r>
+        <w:t>architecture</w:t>
+      </w:r>
+      <w:r>
+        <w:t>s</w:t>
+      </w:r>
+      <w:r>
+        <w:t xml:space="preserve"> so that OpenGL doesn't </w:t>
+      </w:r>
+      <w:r>
+        <w:t>guarantee</w:t>
+      </w:r>
+      <w:r>
+        <w:t xml:space="preserve"> the order of </w:t>
+      </w:r>
+      <w:r>
+        <w:t>executions</w:t>
+      </w:r>
+      <w:r>
+        <w:t xml:space="preserve"> </w:t>
+      </w:r>
+      <w:r>
+        <w:t xml:space="preserve">of shader invocations and atomics. As a result, </w:t>
+      </w:r>
+      <w:r>
+        <w:t xml:space="preserve">we can't be sure that the first draw will be identified with the value 0. On AMD hardware this </w:t>
+      </w:r>
+      <w:r>
+        <w:t>behavior</w:t>
+      </w:r>
+      <w:r>
+        <w:t xml:space="preserve"> is almost possible but not all the time. On NVIDIA hardware atomic counter</w:t>
+      </w:r>
+      <w:r>
+        <w:t>s</w:t>
+      </w:r>
+      <w:r>
+        <w:t xml:space="preserve"> are executed </w:t>
+      </w:r>
+      <w:r>
+        <w:t xml:space="preserve">asynchronously </w:t>
+      </w:r>
+      <w:r>
+        <w:t xml:space="preserve">which nearly </w:t>
+      </w:r>
+      <w:r>
+        <w:t>guarantee</w:t>
+      </w:r>
+      <w:r>
+        <w:t xml:space="preserve"> that we will never have the right identifier </w:t>
+      </w:r>
+      <w:r>
+        <w:t>per</w:t>
+      </w:r>
+      <w:r>
+        <w:t xml:space="preserve"> draw.</w:t>
+      </w:r>
+    </w:p>
+    <w:p>
+      <w:pPr>
+        <w:pStyle w:val="Paragraph"/>
+      </w:pPr>
+      <w:r>
+        <w:t xml:space="preserve">Fortunately, there is one method </w:t>
+      </w:r>
+      <w:r>
+        <w:t xml:space="preserve">based on </w:t>
+      </w:r>
+      <w:r>
+        <w:t>a vertex attribute with a divisor and base instance</w:t>
+      </w:r>
+      <w:r>
+        <w:t xml:space="preserve"> which work on all OpenGL 4 hardware.</w:t>
+      </w:r>
+      <w:r>
+        <w:t xml:space="preserve"> </w:t>
+      </w:r>
+      <w:r>
+        <w:t>L</w:t>
+      </w:r>
+      <w:r>
+        <w:t xml:space="preserve">isting 13.1 shows the </w:t>
+      </w:r>
+      <w:r>
+        <w:t xml:space="preserve">vertex array object </w:t>
+      </w:r>
+      <w:r>
+        <w:t>setup.</w:t>
+      </w:r>
+    </w:p>
+    <w:p>
+      <w:pPr>
+        <w:pStyle w:val="Code"/>
+      </w:pPr>
+      <w:r>
+        <w:t>glGenVertexArrays(1, &amp;VertexArrayName);</w:t>
+      </w:r>
+    </w:p>
+    <w:p>
+      <w:pPr>
+        <w:pStyle w:val="Code"/>
+      </w:pPr>
+      <w:r>
+        <w:t>glBindVertexArray(VertexArrayName);</w:t>
+      </w:r>
+    </w:p>
+    <w:p>
+      <w:pPr>
+        <w:pStyle w:val="Code"/>
+      </w:pPr>
+      <w:r>
+        <w:t>glBindBuffer(GL_ARRAY_BUFFER, BufferName[buffer::DRAW_ID]);</w:t>
+      </w:r>
+    </w:p>
+    <w:p>
+      <w:pPr>
+        <w:pStyle w:val="Code"/>
+      </w:pPr>
+      <w:r>
+        <w:t>glVertexAttribIPointer(DRAW_ID, 1, GL_UNSIGNED_INT, sizeof(glm::uint), 0);</w:t>
+      </w:r>
+    </w:p>
+    <w:p>
+      <w:pPr>
+        <w:pStyle w:val="Code"/>
+      </w:pPr>
+      <w:r>
+        <w:t>glVertexAttribDivisor(DRAW_ID, 1);</w:t>
+      </w:r>
+    </w:p>
+    <w:p>
+      <w:pPr>
+        <w:pStyle w:val="Code"/>
+      </w:pPr>
+      <w:r>
+        <w:t>glEnableVertexAttribArray(DRAW_ID);</w:t>
+      </w:r>
+    </w:p>
+    <w:p>
+      <w:pPr>
+        <w:pStyle w:val="Code"/>
+      </w:pPr>
+      <w:r>
+        <w:t>glBindBuffer(GL_ELEMENT_ARRAY_BUFFER, BufferName[buffer::ELEMENT]);</w:t>
+      </w:r>
+    </w:p>
+    <w:p>
+      <w:pPr>
+        <w:rPr>
+          <w:rStyle w:val="SubtleEmphasis"/>
+        </w:rPr>
+      </w:pPr>
+      <w:r>
+        <w:rPr>
+          <w:rStyle w:val="SubtleEmphasis"/>
+        </w:rPr>
+        <w:t>Listing 13</w:t>
+      </w:r>
+      <w:r>
+        <w:rPr>
+          <w:rStyle w:val="SubtleEmphasis"/>
+        </w:rPr>
+        <w:t>.</w:t>
+      </w:r>
+      <w:r>
+        <w:rPr>
+          <w:rStyle w:val="SubtleEmphasis"/>
+        </w:rPr>
+        <w:t>1</w:t>
+      </w:r>
+      <w:r>
+        <w:rPr>
+          <w:rStyle w:val="SubtleEmphasis"/>
+        </w:rPr>
+        <w:t xml:space="preserve">: </w:t>
+      </w:r>
+      <w:r>
+        <w:rPr>
+          <w:rStyle w:val="SubtleEmphasis"/>
+        </w:rPr>
+        <w:t>Create a vertex array object with a DrawID attribute</w:t>
+      </w:r>
+    </w:p>
+    <w:p>
+      <w:pPr>
+        <w:pStyle w:val="Paragraph"/>
+        <w:rPr>
+          <w:rFonts w:cs="Times New Roman"/>
+        </w:rPr>
+      </w:pPr>
+      <w:r>
+        <w:t xml:space="preserve">With a divisor equal to 1, all the vertices of a draw will access to the same buffer value. Then, for each draw we use the base instance parameter as an offset to set where in the buffer we are reading the </w:t>
+      </w:r>
+      <w:r>
+        <w:rPr>
+          <w:rStyle w:val="codeword0"/>
+        </w:rPr>
+        <w:t>DrawID</w:t>
+      </w:r>
+      <w:r>
+        <w:t xml:space="preserve"> value. The base instance value act here as an indirection value which increases the</w:t>
+      </w:r>
+      <w:r>
+        <w:t xml:space="preserve"> execution latency but allow </w:t>
+      </w:r>
+      <w:r>
+        <w:t>set</w:t>
+      </w:r>
+      <w:r>
+        <w:t>ting</w:t>
+      </w:r>
+      <w:r>
+        <w:t xml:space="preserve"> a specific value for each </w:t>
+      </w:r>
+      <w:r>
+        <w:rPr>
+          <w:rStyle w:val="codeword0"/>
+        </w:rPr>
+        <w:t>DrawID</w:t>
+      </w:r>
+      <w:r>
+        <w:t xml:space="preserve">, providing a </w:t>
+      </w:r>
+      <w:r>
+        <w:t>behavior</w:t>
+      </w:r>
+      <w:r>
+        <w:t xml:space="preserve"> more advanced than a simple increase of the value for each draw. When each draw is associated with a specific mesh, for a specific frame a lot of draws will be useless for the rendering. This </w:t>
+      </w:r>
+      <w:r>
+        <w:t>behavior</w:t>
+      </w:r>
+      <w:r>
+        <w:t xml:space="preserve"> wouldn't matter if discarding a draw was particularly efficient but it isn't on both Kepler and Southern Islands </w:t>
+      </w:r>
+      <w:r>
+        <w:t>architectures</w:t>
+      </w:r>
+      <w:r>
+        <w:t xml:space="preserve">. By being able to assign a specific </w:t>
+      </w:r>
+      <w:r>
+        <w:rPr>
+          <w:rStyle w:val="codeword0"/>
+        </w:rPr>
+        <w:t>DrawID</w:t>
+      </w:r>
+      <w:r>
+        <w:t xml:space="preserve"> to each draw we can assign a specific mesh for each draw allowing to build the needed list of meshes for each draw.</w:t>
+      </w:r>
+    </w:p>
+    <w:p>
+      <w:pPr>
+        <w:pStyle w:val="Code"/>
+      </w:pPr>
+      <w:r>
+        <w:t>GLsizei const DrawDataCount(3);</w:t>
+      </w:r>
+    </w:p>
+    <w:p>
+      <w:pPr>
+        <w:pStyle w:val="Code"/>
+      </w:pPr>
+      <w:r>
+        <w:t>GLsizeiptr const DrawSize = DrawDataCount * sizeof(glm::uint);</w:t>
+      </w:r>
+    </w:p>
+    <w:p>
+      <w:pPr>
+        <w:pStyle w:val="Code"/>
+      </w:pPr>
+      <w:r>
+        <w:t>glm::uint const DrawIDData[DrawDataCount] = {</w:t>
+      </w:r>
+    </w:p>
+    <w:p>
+      <w:pPr>
+        <w:pStyle w:val="Code"/>
+      </w:pPr>
+      <w:r>
+        <w:t xml:space="preserve">    </w:t>
+      </w:r>
+      <w:r>
+        <w:t>76, 64, 321 </w:t>
+      </w:r>
+      <w:r>
+        <w:rPr>
+          <w:rFonts w:eastAsia="Arial"/>
+        </w:rPr>
+        <w:t>Each value is the identifier of a specific mesh.</w:t>
+      </w:r>
+    </w:p>
+    <w:p>
+      <w:pPr>
+        <w:pStyle w:val="Code"/>
+      </w:pPr>
+      <w:r>
+        <w:t>};</w:t>
+      </w:r>
+    </w:p>
+    <w:p>
+      <w:pPr>
+        <w:rPr>
+          <w:iCs/>
+          <w:color w:val="808080" w:themeColor="text1" w:themeTint="7F"/>
+        </w:rPr>
+      </w:pPr>
+      <w:r>
+        <w:rPr>
+          <w:rStyle w:val="SubtleEmphasis"/>
+        </w:rPr>
+        <w:t>Listing 13.</w:t>
+      </w:r>
+      <w:r>
+        <w:rPr>
+          <w:rStyle w:val="SubtleEmphasis"/>
+        </w:rPr>
+        <w:t>2</w:t>
+      </w:r>
+      <w:r>
+        <w:rPr>
+          <w:rStyle w:val="SubtleEmphasis"/>
+        </w:rPr>
+        <w:t xml:space="preserve">: </w:t>
+      </w:r>
+      <w:r>
+        <w:rPr>
+          <w:rStyle w:val="SubtleEmphasis"/>
+        </w:rPr>
+        <w:t>Example of content of a DrawID array buffer data</w:t>
+      </w:r>
+    </w:p>
+    <w:p>
+      <w:pPr>
+        <w:pStyle w:val="Paragraph"/>
+        <w:rPr>
+          <w:rFonts w:cs="Times New Roman"/>
+        </w:rPr>
+      </w:pPr>
+      <w:r>
+        <w:t>A</w:t>
+      </w:r>
+      <w:r>
+        <w:t xml:space="preserve"> DrawID is useful because it allows indexing </w:t>
+      </w:r>
+      <w:r>
+        <w:t>resources</w:t>
+      </w:r>
+      <w:r>
+        <w:t xml:space="preserve"> in the shader. Typically, we would like to use it to index material in the fragment shader stage. We can even imagine that multiple </w:t>
+      </w:r>
+      <w:r>
+        <w:t>resources</w:t>
+      </w:r>
+      <w:r>
+        <w:t xml:space="preserve"> will be indexed thanks this this DrawID. Hence, we need an indirection table that per draw and this table will be embodied by a uniform block which stores indexes to access each </w:t>
+      </w:r>
+      <w:r>
+        <w:t>resources</w:t>
+      </w:r>
+      <w:r>
+        <w:t xml:space="preserve"> per draw. </w:t>
+      </w:r>
+      <w:r>
+        <w:t>Unfortunately,</w:t>
+      </w:r>
+      <w:r>
+        <w:t xml:space="preserve"> indirections imply </w:t>
+      </w:r>
+      <w:r>
+        <w:t>latencies</w:t>
+      </w:r>
+      <w:r>
+        <w:t xml:space="preserve"> which cost performances...</w:t>
+      </w:r>
+    </w:p>
+    <w:p>
+      <w:pPr>
+        <w:pStyle w:val="Paragraph"/>
+      </w:pPr>
+      <w:r>
+        <w:t>A possible improvement for this DrawID is to add to itself some semantics to skip one level of indirection. Hence, we can create multiple DrawIDs using both a divisor equal to 1 and</w:t>
+      </w:r>
+      <w:r>
+        <w:rPr>
+          <w:rStyle w:val="apple-converted-space"/>
+          <w:rFonts w:ascii="Verdana" w:hAnsi="Verdana"/>
+          <w:sz w:val="21"/>
+          <w:szCs w:val="21"/>
+        </w:rPr>
+        <w:t> </w:t>
+      </w:r>
+      <w:r>
+        <w:rPr>
+          <w:rFonts w:ascii="Courier New" w:hAnsi="Courier New" w:cs="Courier New"/>
+        </w:rPr>
+        <w:t>BaseInstance</w:t>
+      </w:r>
+      <w:r>
+        <w:rPr>
+          <w:rStyle w:val="apple-converted-space"/>
+          <w:rFonts w:ascii="Verdana" w:hAnsi="Verdana"/>
+          <w:sz w:val="21"/>
+          <w:szCs w:val="21"/>
+        </w:rPr>
+        <w:t> </w:t>
+      </w:r>
+      <w:r>
+        <w:t>and call them "MaterialID", "VertexFormatID" or whatever an OpenGL application needs.</w:t>
+      </w:r>
+    </w:p>
+    <w:p>
+      <w:pPr>
+        <w:pStyle w:val="Paragraph"/>
+      </w:pPr>
+      <w:r>
+        <w:t>A scenario with multi draw indirect is to pack multiple meshes of different objects into a single set of buffers and manually fetch each vertex for each draw so that each draw can have different vertex format. One tricky issue with this approach is that each the</w:t>
+      </w:r>
+      <w:r>
+        <w:rPr>
+          <w:rStyle w:val="apple-converted-space"/>
+          <w:rFonts w:ascii="Verdana" w:hAnsi="Verdana"/>
+          <w:sz w:val="21"/>
+          <w:szCs w:val="21"/>
+        </w:rPr>
+        <w:t> </w:t>
+      </w:r>
+      <w:r>
+        <w:rPr>
+          <w:rFonts w:ascii="Courier New" w:hAnsi="Courier New" w:cs="Courier New"/>
+        </w:rPr>
+        <w:t>BaseVertex</w:t>
+      </w:r>
+      <w:r>
+        <w:rPr>
+          <w:rStyle w:val="apple-converted-space"/>
+          <w:rFonts w:ascii="Verdana" w:hAnsi="Verdana"/>
+          <w:sz w:val="21"/>
+          <w:szCs w:val="21"/>
+        </w:rPr>
+        <w:t> </w:t>
+      </w:r>
+      <w:r>
+        <w:t>and the</w:t>
+      </w:r>
+      <w:r>
+        <w:rPr>
+          <w:rStyle w:val="apple-converted-space"/>
+          <w:rFonts w:ascii="Verdana" w:hAnsi="Verdana"/>
+          <w:sz w:val="21"/>
+          <w:szCs w:val="21"/>
+        </w:rPr>
+        <w:t> </w:t>
+      </w:r>
+      <w:r>
+        <w:rPr>
+          <w:rFonts w:ascii="Courier New" w:hAnsi="Courier New" w:cs="Courier New"/>
+        </w:rPr>
+        <w:t>BaseInstance</w:t>
+      </w:r>
+      <w:r>
+        <w:rPr>
+          <w:rStyle w:val="apple-converted-space"/>
+          <w:rFonts w:ascii="Verdana" w:hAnsi="Verdana"/>
+          <w:sz w:val="21"/>
+          <w:szCs w:val="21"/>
+        </w:rPr>
+        <w:t> </w:t>
+      </w:r>
+      <w:r>
+        <w:t xml:space="preserve">parameters are not exposed into the vertex shader stage as input variable. Using the divisor equal to 1 and BaseInstance is also an approach to expose these variables in the vertex shader stage. People used to ridiculously optimized code (If you do VHDL you will understand me !:p) could even naturally pack </w:t>
+      </w:r>
+      <w:r>
+        <w:lastRenderedPageBreak/>
+        <w:t>the</w:t>
+      </w:r>
+      <w:r>
+        <w:rPr>
+          <w:rStyle w:val="apple-converted-space"/>
+          <w:rFonts w:ascii="Verdana" w:hAnsi="Verdana"/>
+          <w:sz w:val="21"/>
+          <w:szCs w:val="21"/>
+        </w:rPr>
+        <w:t> </w:t>
+      </w:r>
+      <w:r>
+        <w:rPr>
+          <w:rFonts w:ascii="Courier New" w:hAnsi="Courier New" w:cs="Courier New"/>
+        </w:rPr>
+        <w:t>BaseVertex</w:t>
+      </w:r>
+      <w:r>
+        <w:rPr>
+          <w:rStyle w:val="apple-converted-space"/>
+          <w:rFonts w:ascii="Verdana" w:hAnsi="Verdana"/>
+          <w:sz w:val="21"/>
+          <w:szCs w:val="21"/>
+        </w:rPr>
+        <w:t> </w:t>
+      </w:r>
+      <w:r>
+        <w:t>and the</w:t>
+      </w:r>
+      <w:r>
+        <w:rPr>
+          <w:rStyle w:val="apple-converted-space"/>
+          <w:rFonts w:ascii="Verdana" w:hAnsi="Verdana"/>
+          <w:sz w:val="21"/>
+          <w:szCs w:val="21"/>
+        </w:rPr>
+        <w:t> </w:t>
+      </w:r>
+      <w:r>
+        <w:rPr>
+          <w:rFonts w:ascii="Courier New" w:hAnsi="Courier New" w:cs="Courier New"/>
+        </w:rPr>
+        <w:t>VertexFormat</w:t>
+      </w:r>
+      <w:r>
+        <w:rPr>
+          <w:rStyle w:val="apple-converted-space"/>
+          <w:rFonts w:ascii="Verdana" w:hAnsi="Verdana"/>
+          <w:sz w:val="21"/>
+          <w:szCs w:val="21"/>
+        </w:rPr>
+        <w:t> </w:t>
+      </w:r>
+      <w:r>
+        <w:t>ids into a single integer by allocating a part bits for</w:t>
+      </w:r>
+      <w:r>
+        <w:rPr>
+          <w:rStyle w:val="apple-converted-space"/>
+          <w:rFonts w:ascii="Verdana" w:hAnsi="Verdana"/>
+          <w:sz w:val="21"/>
+          <w:szCs w:val="21"/>
+        </w:rPr>
+        <w:t> </w:t>
+      </w:r>
+      <w:r>
+        <w:rPr>
+          <w:rFonts w:ascii="Courier New" w:hAnsi="Courier New" w:cs="Courier New"/>
+        </w:rPr>
+        <w:t>BaseVertex</w:t>
+      </w:r>
+      <w:r>
+        <w:rPr>
+          <w:rStyle w:val="apple-converted-space"/>
+          <w:rFonts w:ascii="Verdana" w:hAnsi="Verdana"/>
+          <w:sz w:val="21"/>
+          <w:szCs w:val="21"/>
+        </w:rPr>
+        <w:t> </w:t>
+      </w:r>
+      <w:r>
+        <w:t>and the rest to</w:t>
+      </w:r>
+      <w:r>
+        <w:rPr>
+          <w:rStyle w:val="apple-converted-space"/>
+          <w:rFonts w:ascii="Verdana" w:hAnsi="Verdana"/>
+          <w:sz w:val="21"/>
+          <w:szCs w:val="21"/>
+        </w:rPr>
+        <w:t> </w:t>
+      </w:r>
+      <w:r>
+        <w:rPr>
+          <w:rFonts w:ascii="Courier New" w:hAnsi="Courier New" w:cs="Courier New"/>
+        </w:rPr>
+        <w:t>VertexFormat</w:t>
+      </w:r>
+      <w:r>
+        <w:rPr>
+          <w:rStyle w:val="apple-converted-space"/>
+          <w:rFonts w:ascii="Verdana" w:hAnsi="Verdana"/>
+          <w:sz w:val="21"/>
+          <w:szCs w:val="21"/>
+        </w:rPr>
+        <w:t> </w:t>
+      </w:r>
+      <w:r>
+        <w:t>relying on the limitations given by</w:t>
+      </w:r>
+      <w:r>
+        <w:rPr>
+          <w:rFonts w:ascii="Courier New" w:hAnsi="Courier New" w:cs="Courier New"/>
+        </w:rPr>
+        <w:t>GL_MAX_SHADER_STORAGE_BLOCK_SIZE</w:t>
+      </w:r>
+      <w:r>
+        <w:rPr>
+          <w:rStyle w:val="apple-converted-space"/>
+          <w:rFonts w:ascii="Verdana" w:hAnsi="Verdana"/>
+          <w:sz w:val="21"/>
+          <w:szCs w:val="21"/>
+        </w:rPr>
+        <w:t> </w:t>
+      </w:r>
+      <w:r>
+        <w:t>and</w:t>
+      </w:r>
+      <w:r>
+        <w:rPr>
+          <w:rStyle w:val="apple-converted-space"/>
+          <w:rFonts w:ascii="Verdana" w:hAnsi="Verdana"/>
+          <w:sz w:val="21"/>
+          <w:szCs w:val="21"/>
+        </w:rPr>
+        <w:t> </w:t>
+      </w:r>
+      <w:r>
+        <w:rPr>
+          <w:rFonts w:ascii="Courier New" w:hAnsi="Courier New" w:cs="Courier New"/>
+        </w:rPr>
+        <w:t>GL_SHADER_STORAGE_BUFFER_OFFSET_ALIGNMENT</w:t>
+      </w:r>
+      <w:r>
+        <w:t>.</w:t>
+      </w:r>
+    </w:p>
+    <w:p>
+      <w:pPr>
+        <w:pStyle w:val="Paragraph"/>
+      </w:pPr>
+      <w:r>
+        <w:t>The divisor by 1 and</w:t>
+      </w:r>
+      <w:r>
+        <w:rPr>
+          <w:rStyle w:val="apple-converted-space"/>
+          <w:rFonts w:ascii="Verdana" w:hAnsi="Verdana"/>
+          <w:sz w:val="21"/>
+          <w:szCs w:val="21"/>
+        </w:rPr>
+        <w:t> </w:t>
+      </w:r>
+      <w:r>
+        <w:rPr>
+          <w:rFonts w:ascii="Courier New" w:hAnsi="Courier New" w:cs="Courier New"/>
+        </w:rPr>
+        <w:t>BaseInstance</w:t>
+      </w:r>
+      <w:r>
+        <w:rPr>
+          <w:rStyle w:val="apple-converted-space"/>
+          <w:rFonts w:ascii="Verdana" w:hAnsi="Verdana"/>
+          <w:sz w:val="21"/>
+          <w:szCs w:val="21"/>
+        </w:rPr>
+        <w:t> </w:t>
+      </w:r>
+      <w:r>
+        <w:t>method provides a lot of opportunities to the multi draw indirect approach. However, we can question the problem of optimal performances. Even if a single value for a vertex attribute is fetched for all the vertex invocations of a draw, there are little reasons to think that this value won't be fetched each time for each vertex shader invocations. Chances are that the latency and bandwidth impact will be small as we can expect a good cache reuse hoping that many vertex shader invocations will be triggered at the same time.</w:t>
+      </w:r>
+    </w:p>
+    <w:p>
+      <w:pPr>
+        <w:pStyle w:val="Paragraph"/>
+      </w:pPr>
+      <w:r>
+        <w:t>A question remains, how fast an automatically increased</w:t>
+      </w:r>
+      <w:r>
+        <w:rPr>
+          <w:rStyle w:val="apple-converted-space"/>
+          <w:rFonts w:ascii="Verdana" w:hAnsi="Verdana"/>
+          <w:sz w:val="21"/>
+          <w:szCs w:val="21"/>
+        </w:rPr>
+        <w:t> </w:t>
+      </w:r>
+      <w:r>
+        <w:rPr>
+          <w:rFonts w:ascii="Courier New" w:hAnsi="Courier New" w:cs="Courier New"/>
+        </w:rPr>
+        <w:t>gl_DrawID</w:t>
+      </w:r>
+      <w:r>
+        <w:rPr>
+          <w:rStyle w:val="apple-converted-space"/>
+          <w:rFonts w:ascii="Verdana" w:hAnsi="Verdana"/>
+          <w:sz w:val="21"/>
+          <w:szCs w:val="21"/>
+        </w:rPr>
+        <w:t> </w:t>
+      </w:r>
+      <w:r>
+        <w:t>would be compare to the proposed solution? No immediate bandwidth and latency impact but this approach would require an indirection table (uniform block) to identify which actual ressource to access which may not do a better cache reuse than the divisor. Another approach would be to add another draw parameter alongside with</w:t>
+      </w:r>
+      <w:r>
+        <w:rPr>
+          <w:rStyle w:val="apple-converted-space"/>
+          <w:rFonts w:ascii="Verdana" w:hAnsi="Verdana"/>
+          <w:sz w:val="21"/>
+          <w:szCs w:val="21"/>
+        </w:rPr>
+        <w:t> </w:t>
+      </w:r>
+      <w:r>
+        <w:rPr>
+          <w:rFonts w:ascii="Courier New" w:hAnsi="Courier New" w:cs="Courier New"/>
+        </w:rPr>
+        <w:t>BaseVertex</w:t>
+      </w:r>
+      <w:r>
+        <w:rPr>
+          <w:rStyle w:val="apple-converted-space"/>
+          <w:rFonts w:ascii="Verdana" w:hAnsi="Verdana"/>
+          <w:sz w:val="21"/>
+          <w:szCs w:val="21"/>
+        </w:rPr>
+        <w:t> </w:t>
+      </w:r>
+      <w:r>
+        <w:t>and</w:t>
+      </w:r>
+      <w:r>
+        <w:rPr>
+          <w:rStyle w:val="apple-converted-space"/>
+          <w:rFonts w:ascii="Verdana" w:hAnsi="Verdana"/>
+          <w:sz w:val="21"/>
+          <w:szCs w:val="21"/>
+        </w:rPr>
+        <w:t> </w:t>
+      </w:r>
+      <w:r>
+        <w:rPr>
+          <w:rFonts w:ascii="Courier New" w:hAnsi="Courier New" w:cs="Courier New"/>
+        </w:rPr>
+        <w:t>BaseInstance</w:t>
+      </w:r>
+      <w:r>
+        <w:rPr>
+          <w:rStyle w:val="apple-converted-space"/>
+          <w:rFonts w:ascii="Verdana" w:hAnsi="Verdana"/>
+          <w:sz w:val="21"/>
+          <w:szCs w:val="21"/>
+        </w:rPr>
+        <w:t> </w:t>
+      </w:r>
+      <w:r>
+        <w:t>where the user could set its own value for the DrawID parameter. We could even imagine multiple of those parameters. However, what garantee us that those parameters would not have to be fetched for each vertex shader invocation? As a result, this approach could perform equally than using vertex attribute with divisors.</w:t>
+      </w:r>
+    </w:p>
+    <w:p>
+      <w:pPr>
+        <w:numPr>
+          <w:ilvl w:val="0"/>
+          <w:numId w:val="44"/>
+        </w:numPr>
+        <w:ind w:left="0" w:firstLine="0"/>
+        <w:jc w:val="left"/>
+        <w:rPr>
+          <w:rFonts w:ascii="Verdana" w:hAnsi="Verdana"/>
+          <w:sz w:val="21"/>
+          <w:szCs w:val="21"/>
+        </w:rPr>
+      </w:pPr>
+      <w:r>
+        <w:rPr>
+          <w:rFonts w:ascii="Verdana" w:hAnsi="Verdana"/>
+          <w:sz w:val="21"/>
+          <w:szCs w:val="21"/>
+        </w:rPr>
+        <w:t>Vertex attributes with divisor equal to one and base instance to set a specific value to this attribute. (OpenGL 4.3)</w:t>
+      </w:r>
+    </w:p>
+    <w:p>
+      <w:pPr>
+        <w:numPr>
+          <w:ilvl w:val="0"/>
+          <w:numId w:val="44"/>
+        </w:numPr>
+        <w:ind w:left="0" w:firstLine="0"/>
+        <w:jc w:val="left"/>
+        <w:rPr>
+          <w:rFonts w:ascii="Verdana" w:hAnsi="Verdana"/>
+          <w:sz w:val="21"/>
+          <w:szCs w:val="21"/>
+        </w:rPr>
+      </w:pPr>
+      <w:r>
+        <w:rPr>
+          <w:rFonts w:ascii="Verdana" w:hAnsi="Verdana"/>
+          <w:sz w:val="21"/>
+          <w:szCs w:val="21"/>
+        </w:rPr>
+        <w:t>A gl_DrawID automatically increased by GPUs command processor with a resource indirection table/uniform block. (Sci-Fi)</w:t>
+      </w:r>
+    </w:p>
+    <w:p>
+      <w:pPr>
+        <w:numPr>
+          <w:ilvl w:val="0"/>
+          <w:numId w:val="44"/>
+        </w:numPr>
+        <w:ind w:left="0" w:firstLine="0"/>
+        <w:jc w:val="left"/>
+        <w:rPr>
+          <w:rFonts w:ascii="Verdana" w:hAnsi="Verdana"/>
+          <w:sz w:val="21"/>
+          <w:szCs w:val="21"/>
+        </w:rPr>
+      </w:pPr>
+      <w:r>
+        <w:rPr>
+          <w:rFonts w:ascii="Verdana" w:hAnsi="Verdana"/>
+          <w:sz w:val="21"/>
+          <w:szCs w:val="21"/>
+        </w:rPr>
+        <w:t>Per-draw draw parameters stored in a command processor cache that would be accessible by shader invocations and pre-fetched. (Heroic Fantasy)</w:t>
+      </w:r>
+    </w:p>
+    <w:p>
+      <w:pPr>
+        <w:pStyle w:val="NormalWeb"/>
+        <w:spacing w:before="0" w:beforeAutospacing="0" w:after="0" w:afterAutospacing="0"/>
+        <w:jc w:val="both"/>
+        <w:rPr>
+          <w:rFonts w:ascii="Verdana" w:hAnsi="Verdana"/>
+          <w:color w:val="000000"/>
+          <w:sz w:val="21"/>
+          <w:szCs w:val="21"/>
+        </w:rPr>
+      </w:pPr>
+      <w:r>
+        <w:rPr>
+          <w:rFonts w:ascii="Verdana" w:hAnsi="Verdana"/>
+          <w:color w:val="000000"/>
+          <w:sz w:val="21"/>
+          <w:szCs w:val="21"/>
+        </w:rPr>
+        <w:t>A sample showing the usage of multi draw indirect is available in the OpenGL Samples Pack 4.3.</w:t>
+      </w:r>
+    </w:p>
+    <w:p>
+      <w:pPr>
+        <w:jc w:val="left"/>
+        <w:rPr>
+          <w:rFonts w:ascii="Cambria" w:eastAsia="Droid Serif" w:hAnsi="Cambria" w:cs="Droid Serif"/>
+          <w:b/>
+          <w:bCs/>
+          <w:color w:val="FF7F00"/>
+          <w:sz w:val="28"/>
+          <w:szCs w:val="48"/>
+        </w:rPr>
+      </w:pPr>
+    </w:p>
+    <w:p>
+      <w:pPr>
+        <w:pStyle w:val="Heading1"/>
+      </w:pPr>
+      <w:r>
+        <w:br w:type="page"/>
+      </w:r>
+    </w:p>
+    <w:p>
+      <w:pPr>
+        <w:pStyle w:val="Heading1"/>
+      </w:pPr>
       <w:r>
         <w:lastRenderedPageBreak/>
         <w:t>Change</w:t>
@@ -14209,8 +15280,33 @@
       <w:r>
         <w:t>log</w:t>
       </w:r>
+      <w:bookmarkEnd w:id="27"/>
+    </w:p>
+    <w:p>
+      <w:r>
+        <w:t>2016-07-</w:t>
+      </w:r>
+      <w:r>
+        <w:t>XX</w:t>
+      </w:r>
+    </w:p>
+    <w:p>
+      <w:pPr>
+        <w:pStyle w:val="ListParagraph"/>
+      </w:pPr>
+      <w:r>
+        <w:t>Added item 13: Surviving without gl_DrawID</w:t>
+      </w:r>
+      <w:r>
+        <w:t xml:space="preserve"> (draft</w:t>
+      </w:r>
+      <w:bookmarkStart w:id="28" w:name="_GoBack"/>
       <w:bookmarkEnd w:id="28"/>
-    </w:p>
+      <w:r>
+        <w:t>)</w:t>
+      </w:r>
+    </w:p>
+    <w:p/>
     <w:p>
       <w:r>
         <w:t>2016-07-18</w:t>
@@ -14402,7 +15498,7 @@
 </file>
 
 <file path=word/endnotes.xml><?xml version="1.0" encoding="utf-8"?>
-<w:endnotes xmlns:wpc="http://schemas.microsoft.com/office/word/2010/wordprocessingCanvas" xmlns:mc="http://schemas.openxmlformats.org/markup-compatibility/2006" xmlns:o="urn:schemas-microsoft-com:office:office" xmlns:r="http://schemas.openxmlformats.org/officeDocument/2006/relationships" xmlns:m="http://schemas.openxmlformats.org/officeDocument/2006/math" xmlns:v="urn:schemas-microsoft-com:vml" xmlns:wp14="http://schemas.microsoft.com/office/word/2010/wordprocessingDrawing" xmlns:wp="http://schemas.openxmlformats.org/drawingml/2006/wordprocessingDrawing" xmlns:w10="urn:schemas-microsoft-com:office:word" xmlns:w="http://schemas.openxmlformats.org/wordprocessingml/2006/main" xmlns:w14="http://schemas.microsoft.com/office/word/2010/wordml" xmlns:w15="http://schemas.microsoft.com/office/word/2012/wordml" xmlns:wpg="http://schemas.microsoft.com/office/word/2010/wordprocessingGroup" xmlns:wpi="http://schemas.microsoft.com/office/word/2010/wordprocessingInk" xmlns:wne="http://schemas.microsoft.com/office/word/2006/wordml" xmlns:wps="http://schemas.microsoft.com/office/word/2010/wordprocessingShape" mc:Ignorable="w14 w15 wp14">
+<w:endnotes xmlns:wpc="http://schemas.microsoft.com/office/word/2010/wordprocessingCanvas" xmlns:mo="http://schemas.microsoft.com/office/mac/office/2008/main" xmlns:mc="http://schemas.openxmlformats.org/markup-compatibility/2006" xmlns:mv="urn:schemas-microsoft-com:mac:vml" xmlns:o="urn:schemas-microsoft-com:office:office" xmlns:r="http://schemas.openxmlformats.org/officeDocument/2006/relationships" xmlns:m="http://schemas.openxmlformats.org/officeDocument/2006/math" xmlns:v="urn:schemas-microsoft-com:vml" xmlns:wp14="http://schemas.microsoft.com/office/word/2010/wordprocessingDrawing" xmlns:wp="http://schemas.openxmlformats.org/drawingml/2006/wordprocessingDrawing" xmlns:w10="urn:schemas-microsoft-com:office:word" xmlns:w="http://schemas.openxmlformats.org/wordprocessingml/2006/main" xmlns:w14="http://schemas.microsoft.com/office/word/2010/wordml" xmlns:w15="http://schemas.microsoft.com/office/word/2012/wordml" xmlns:wpg="http://schemas.microsoft.com/office/word/2010/wordprocessingGroup" xmlns:wpi="http://schemas.microsoft.com/office/word/2010/wordprocessingInk" xmlns:wne="http://schemas.microsoft.com/office/word/2006/wordml" xmlns:wps="http://schemas.microsoft.com/office/word/2010/wordprocessingShape" mc:Ignorable="w14 w15 wp14">
   <w:endnote w:type="separator" w:id="-1">
     <w:p>
       <w:r>
@@ -14421,7 +15517,7 @@
 </file>
 
 <file path=word/footnotes.xml><?xml version="1.0" encoding="utf-8"?>
-<w:footnotes xmlns:wpc="http://schemas.microsoft.com/office/word/2010/wordprocessingCanvas" xmlns:mc="http://schemas.openxmlformats.org/markup-compatibility/2006" xmlns:o="urn:schemas-microsoft-com:office:office" xmlns:r="http://schemas.openxmlformats.org/officeDocument/2006/relationships" xmlns:m="http://schemas.openxmlformats.org/officeDocument/2006/math" xmlns:v="urn:schemas-microsoft-com:vml" xmlns:wp14="http://schemas.microsoft.com/office/word/2010/wordprocessingDrawing" xmlns:wp="http://schemas.openxmlformats.org/drawingml/2006/wordprocessingDrawing" xmlns:w10="urn:schemas-microsoft-com:office:word" xmlns:w="http://schemas.openxmlformats.org/wordprocessingml/2006/main" xmlns:w14="http://schemas.microsoft.com/office/word/2010/wordml" xmlns:w15="http://schemas.microsoft.com/office/word/2012/wordml" xmlns:wpg="http://schemas.microsoft.com/office/word/2010/wordprocessingGroup" xmlns:wpi="http://schemas.microsoft.com/office/word/2010/wordprocessingInk" xmlns:wne="http://schemas.microsoft.com/office/word/2006/wordml" xmlns:wps="http://schemas.microsoft.com/office/word/2010/wordprocessingShape" mc:Ignorable="w14 w15 wp14">
+<w:footnotes xmlns:wpc="http://schemas.microsoft.com/office/word/2010/wordprocessingCanvas" xmlns:mo="http://schemas.microsoft.com/office/mac/office/2008/main" xmlns:mc="http://schemas.openxmlformats.org/markup-compatibility/2006" xmlns:mv="urn:schemas-microsoft-com:mac:vml" xmlns:o="urn:schemas-microsoft-com:office:office" xmlns:r="http://schemas.openxmlformats.org/officeDocument/2006/relationships" xmlns:m="http://schemas.openxmlformats.org/officeDocument/2006/math" xmlns:v="urn:schemas-microsoft-com:vml" xmlns:wp14="http://schemas.microsoft.com/office/word/2010/wordprocessingDrawing" xmlns:wp="http://schemas.openxmlformats.org/drawingml/2006/wordprocessingDrawing" xmlns:w10="urn:schemas-microsoft-com:office:word" xmlns:w="http://schemas.openxmlformats.org/wordprocessingml/2006/main" xmlns:w14="http://schemas.microsoft.com/office/word/2010/wordml" xmlns:w15="http://schemas.microsoft.com/office/word/2012/wordml" xmlns:wpg="http://schemas.microsoft.com/office/word/2010/wordprocessingGroup" xmlns:wpi="http://schemas.microsoft.com/office/word/2010/wordprocessingInk" xmlns:wne="http://schemas.microsoft.com/office/word/2006/wordml" xmlns:wps="http://schemas.microsoft.com/office/word/2010/wordprocessingShape" mc:Ignorable="w14 w15 wp14">
   <w:footnote w:type="separator" w:id="-1">
     <w:p>
       <w:r>
@@ -14440,8 +15536,8 @@
 </file>
 
 <file path=word/numbering.xml><?xml version="1.0" encoding="utf-8"?>
-<w:numbering xmlns:wpc="http://schemas.microsoft.com/office/word/2010/wordprocessingCanvas" xmlns:mc="http://schemas.openxmlformats.org/markup-compatibility/2006" xmlns:o="urn:schemas-microsoft-com:office:office" xmlns:r="http://schemas.openxmlformats.org/officeDocument/2006/relationships" xmlns:m="http://schemas.openxmlformats.org/officeDocument/2006/math" xmlns:v="urn:schemas-microsoft-com:vml" xmlns:wp14="http://schemas.microsoft.com/office/word/2010/wordprocessingDrawing" xmlns:wp="http://schemas.openxmlformats.org/drawingml/2006/wordprocessingDrawing" xmlns:w10="urn:schemas-microsoft-com:office:word" xmlns:w="http://schemas.openxmlformats.org/wordprocessingml/2006/main" xmlns:w14="http://schemas.microsoft.com/office/word/2010/wordml" xmlns:w15="http://schemas.microsoft.com/office/word/2012/wordml" xmlns:wpg="http://schemas.microsoft.com/office/word/2010/wordprocessingGroup" xmlns:wpi="http://schemas.microsoft.com/office/word/2010/wordprocessingInk" xmlns:wne="http://schemas.microsoft.com/office/word/2006/wordml" xmlns:wps="http://schemas.microsoft.com/office/word/2010/wordprocessingShape" mc:Ignorable="w14 w15 wp14">
-  <w:abstractNum w:abstractNumId="0" w15:restartNumberingAfterBreak="0">
+<w:numbering xmlns:wpc="http://schemas.microsoft.com/office/word/2010/wordprocessingCanvas" xmlns:mo="http://schemas.microsoft.com/office/mac/office/2008/main" xmlns:mc="http://schemas.openxmlformats.org/markup-compatibility/2006" xmlns:mv="urn:schemas-microsoft-com:mac:vml" xmlns:o="urn:schemas-microsoft-com:office:office" xmlns:r="http://schemas.openxmlformats.org/officeDocument/2006/relationships" xmlns:m="http://schemas.openxmlformats.org/officeDocument/2006/math" xmlns:v="urn:schemas-microsoft-com:vml" xmlns:wp14="http://schemas.microsoft.com/office/word/2010/wordprocessingDrawing" xmlns:wp="http://schemas.openxmlformats.org/drawingml/2006/wordprocessingDrawing" xmlns:w10="urn:schemas-microsoft-com:office:word" xmlns:w="http://schemas.openxmlformats.org/wordprocessingml/2006/main" xmlns:w14="http://schemas.microsoft.com/office/word/2010/wordml" xmlns:w15="http://schemas.microsoft.com/office/word/2012/wordml" xmlns:wpg="http://schemas.microsoft.com/office/word/2010/wordprocessingGroup" xmlns:wpi="http://schemas.microsoft.com/office/word/2010/wordprocessingInk" xmlns:wne="http://schemas.microsoft.com/office/word/2006/wordml" xmlns:wps="http://schemas.microsoft.com/office/word/2010/wordprocessingShape" mc:Ignorable="w14 w15 wp14">
+  <w:abstractNum w:abstractNumId="0">
     <w:nsid w:val="00D17E4E"/>
     <w:multiLevelType w:val="multilevel"/>
     <w:tmpl w:val="0966CFD8"/>
@@ -14554,7 +15650,7 @@
       </w:pPr>
     </w:lvl>
   </w:abstractNum>
-  <w:abstractNum w:abstractNumId="1" w15:restartNumberingAfterBreak="0">
+  <w:abstractNum w:abstractNumId="1">
     <w:nsid w:val="04573B93"/>
     <w:multiLevelType w:val="hybridMultilevel"/>
     <w:tmpl w:val="3B6861A2"/>
@@ -14667,7 +15763,156 @@
       </w:rPr>
     </w:lvl>
   </w:abstractNum>
-  <w:abstractNum w:abstractNumId="2" w15:restartNumberingAfterBreak="0">
+  <w:abstractNum w:abstractNumId="2">
+    <w:nsid w:val="06E528EA"/>
+    <w:multiLevelType w:val="multilevel"/>
+    <w:tmpl w:val="A0103034"/>
+    <w:lvl w:ilvl="0">
+      <w:start w:val="1"/>
+      <w:numFmt w:val="bullet"/>
+      <w:lvlText w:val=""/>
+      <w:lvlJc w:val="left"/>
+      <w:pPr>
+        <w:tabs>
+          <w:tab w:val="num" w:pos="720"/>
+        </w:tabs>
+        <w:ind w:left="720" w:hanging="360"/>
+      </w:pPr>
+      <w:rPr>
+        <w:rFonts w:ascii="Symbol" w:hAnsi="Symbol" w:hint="default"/>
+        <w:sz w:val="20"/>
+      </w:rPr>
+    </w:lvl>
+    <w:lvl w:ilvl="1" w:tentative="1">
+      <w:start w:val="1"/>
+      <w:numFmt w:val="bullet"/>
+      <w:lvlText w:val="o"/>
+      <w:lvlJc w:val="left"/>
+      <w:pPr>
+        <w:tabs>
+          <w:tab w:val="num" w:pos="1440"/>
+        </w:tabs>
+        <w:ind w:left="1440" w:hanging="360"/>
+      </w:pPr>
+      <w:rPr>
+        <w:rFonts w:ascii="Courier New" w:hAnsi="Courier New" w:hint="default"/>
+        <w:sz w:val="20"/>
+      </w:rPr>
+    </w:lvl>
+    <w:lvl w:ilvl="2" w:tentative="1">
+      <w:start w:val="1"/>
+      <w:numFmt w:val="bullet"/>
+      <w:lvlText w:val=""/>
+      <w:lvlJc w:val="left"/>
+      <w:pPr>
+        <w:tabs>
+          <w:tab w:val="num" w:pos="2160"/>
+        </w:tabs>
+        <w:ind w:left="2160" w:hanging="360"/>
+      </w:pPr>
+      <w:rPr>
+        <w:rFonts w:ascii="Wingdings" w:hAnsi="Wingdings" w:hint="default"/>
+        <w:sz w:val="20"/>
+      </w:rPr>
+    </w:lvl>
+    <w:lvl w:ilvl="3" w:tentative="1">
+      <w:start w:val="1"/>
+      <w:numFmt w:val="bullet"/>
+      <w:lvlText w:val=""/>
+      <w:lvlJc w:val="left"/>
+      <w:pPr>
+        <w:tabs>
+          <w:tab w:val="num" w:pos="2880"/>
+        </w:tabs>
+        <w:ind w:left="2880" w:hanging="360"/>
+      </w:pPr>
+      <w:rPr>
+        <w:rFonts w:ascii="Wingdings" w:hAnsi="Wingdings" w:hint="default"/>
+        <w:sz w:val="20"/>
+      </w:rPr>
+    </w:lvl>
+    <w:lvl w:ilvl="4" w:tentative="1">
+      <w:start w:val="1"/>
+      <w:numFmt w:val="bullet"/>
+      <w:lvlText w:val=""/>
+      <w:lvlJc w:val="left"/>
+      <w:pPr>
+        <w:tabs>
+          <w:tab w:val="num" w:pos="3600"/>
+        </w:tabs>
+        <w:ind w:left="3600" w:hanging="360"/>
+      </w:pPr>
+      <w:rPr>
+        <w:rFonts w:ascii="Wingdings" w:hAnsi="Wingdings" w:hint="default"/>
+        <w:sz w:val="20"/>
+      </w:rPr>
+    </w:lvl>
+    <w:lvl w:ilvl="5" w:tentative="1">
+      <w:start w:val="1"/>
+      <w:numFmt w:val="bullet"/>
+      <w:lvlText w:val=""/>
+      <w:lvlJc w:val="left"/>
+      <w:pPr>
+        <w:tabs>
+          <w:tab w:val="num" w:pos="4320"/>
+        </w:tabs>
+        <w:ind w:left="4320" w:hanging="360"/>
+      </w:pPr>
+      <w:rPr>
+        <w:rFonts w:ascii="Wingdings" w:hAnsi="Wingdings" w:hint="default"/>
+        <w:sz w:val="20"/>
+      </w:rPr>
+    </w:lvl>
+    <w:lvl w:ilvl="6" w:tentative="1">
+      <w:start w:val="1"/>
+      <w:numFmt w:val="bullet"/>
+      <w:lvlText w:val=""/>
+      <w:lvlJc w:val="left"/>
+      <w:pPr>
+        <w:tabs>
+          <w:tab w:val="num" w:pos="5040"/>
+        </w:tabs>
+        <w:ind w:left="5040" w:hanging="360"/>
+      </w:pPr>
+      <w:rPr>
+        <w:rFonts w:ascii="Wingdings" w:hAnsi="Wingdings" w:hint="default"/>
+        <w:sz w:val="20"/>
+      </w:rPr>
+    </w:lvl>
+    <w:lvl w:ilvl="7" w:tentative="1">
+      <w:start w:val="1"/>
+      <w:numFmt w:val="bullet"/>
+      <w:lvlText w:val=""/>
+      <w:lvlJc w:val="left"/>
+      <w:pPr>
+        <w:tabs>
+          <w:tab w:val="num" w:pos="5760"/>
+        </w:tabs>
+        <w:ind w:left="5760" w:hanging="360"/>
+      </w:pPr>
+      <w:rPr>
+        <w:rFonts w:ascii="Wingdings" w:hAnsi="Wingdings" w:hint="default"/>
+        <w:sz w:val="20"/>
+      </w:rPr>
+    </w:lvl>
+    <w:lvl w:ilvl="8" w:tentative="1">
+      <w:start w:val="1"/>
+      <w:numFmt w:val="bullet"/>
+      <w:lvlText w:val=""/>
+      <w:lvlJc w:val="left"/>
+      <w:pPr>
+        <w:tabs>
+          <w:tab w:val="num" w:pos="6480"/>
+        </w:tabs>
+        <w:ind w:left="6480" w:hanging="360"/>
+      </w:pPr>
+      <w:rPr>
+        <w:rFonts w:ascii="Wingdings" w:hAnsi="Wingdings" w:hint="default"/>
+        <w:sz w:val="20"/>
+      </w:rPr>
+    </w:lvl>
+  </w:abstractNum>
+  <w:abstractNum w:abstractNumId="3">
     <w:nsid w:val="16696E1B"/>
     <w:multiLevelType w:val="multilevel"/>
     <w:tmpl w:val="0966CFD8"/>
@@ -14780,7 +16025,7 @@
       </w:pPr>
     </w:lvl>
   </w:abstractNum>
-  <w:abstractNum w:abstractNumId="3" w15:restartNumberingAfterBreak="0">
+  <w:abstractNum w:abstractNumId="4">
     <w:nsid w:val="169760B7"/>
     <w:multiLevelType w:val="multilevel"/>
     <w:tmpl w:val="0966CFD8"/>
@@ -14893,7 +16138,7 @@
       </w:pPr>
     </w:lvl>
   </w:abstractNum>
-  <w:abstractNum w:abstractNumId="4" w15:restartNumberingAfterBreak="0">
+  <w:abstractNum w:abstractNumId="5">
     <w:nsid w:val="186B76CD"/>
     <w:multiLevelType w:val="multilevel"/>
     <w:tmpl w:val="0966CFD8"/>
@@ -15006,7 +16251,7 @@
       </w:pPr>
     </w:lvl>
   </w:abstractNum>
-  <w:abstractNum w:abstractNumId="5" w15:restartNumberingAfterBreak="0">
+  <w:abstractNum w:abstractNumId="6">
     <w:nsid w:val="192B43F3"/>
     <w:multiLevelType w:val="multilevel"/>
     <w:tmpl w:val="0966CFD8"/>
@@ -15119,7 +16364,7 @@
       </w:pPr>
     </w:lvl>
   </w:abstractNum>
-  <w:abstractNum w:abstractNumId="6" w15:restartNumberingAfterBreak="0">
+  <w:abstractNum w:abstractNumId="7">
     <w:nsid w:val="1AC52DCE"/>
     <w:multiLevelType w:val="multilevel"/>
     <w:tmpl w:val="0966CFD8"/>
@@ -15232,7 +16477,7 @@
       </w:pPr>
     </w:lvl>
   </w:abstractNum>
-  <w:abstractNum w:abstractNumId="7" w15:restartNumberingAfterBreak="0">
+  <w:abstractNum w:abstractNumId="8">
     <w:nsid w:val="244C2B3E"/>
     <w:multiLevelType w:val="multilevel"/>
     <w:tmpl w:val="0966CFD8"/>
@@ -15345,7 +16590,7 @@
       </w:pPr>
     </w:lvl>
   </w:abstractNum>
-  <w:abstractNum w:abstractNumId="8" w15:restartNumberingAfterBreak="0">
+  <w:abstractNum w:abstractNumId="9">
     <w:nsid w:val="24E63B7F"/>
     <w:multiLevelType w:val="multilevel"/>
     <w:tmpl w:val="0966CFD8"/>
@@ -15458,7 +16703,7 @@
       </w:pPr>
     </w:lvl>
   </w:abstractNum>
-  <w:abstractNum w:abstractNumId="9" w15:restartNumberingAfterBreak="0">
+  <w:abstractNum w:abstractNumId="10">
     <w:nsid w:val="27157C12"/>
     <w:multiLevelType w:val="multilevel"/>
     <w:tmpl w:val="0966CFD8"/>
@@ -15571,7 +16816,7 @@
       </w:pPr>
     </w:lvl>
   </w:abstractNum>
-  <w:abstractNum w:abstractNumId="10" w15:restartNumberingAfterBreak="0">
+  <w:abstractNum w:abstractNumId="11">
     <w:nsid w:val="2997506D"/>
     <w:multiLevelType w:val="multilevel"/>
     <w:tmpl w:val="0966CFD8"/>
@@ -15684,7 +16929,156 @@
       </w:pPr>
     </w:lvl>
   </w:abstractNum>
-  <w:abstractNum w:abstractNumId="11" w15:restartNumberingAfterBreak="0">
+  <w:abstractNum w:abstractNumId="12">
+    <w:nsid w:val="30D461AC"/>
+    <w:multiLevelType w:val="multilevel"/>
+    <w:tmpl w:val="A9E8C738"/>
+    <w:lvl w:ilvl="0">
+      <w:start w:val="1"/>
+      <w:numFmt w:val="bullet"/>
+      <w:lvlText w:val=""/>
+      <w:lvlJc w:val="left"/>
+      <w:pPr>
+        <w:tabs>
+          <w:tab w:val="num" w:pos="720"/>
+        </w:tabs>
+        <w:ind w:left="720" w:hanging="360"/>
+      </w:pPr>
+      <w:rPr>
+        <w:rFonts w:ascii="Symbol" w:hAnsi="Symbol" w:hint="default"/>
+        <w:sz w:val="20"/>
+      </w:rPr>
+    </w:lvl>
+    <w:lvl w:ilvl="1" w:tentative="1">
+      <w:start w:val="1"/>
+      <w:numFmt w:val="bullet"/>
+      <w:lvlText w:val="o"/>
+      <w:lvlJc w:val="left"/>
+      <w:pPr>
+        <w:tabs>
+          <w:tab w:val="num" w:pos="1440"/>
+        </w:tabs>
+        <w:ind w:left="1440" w:hanging="360"/>
+      </w:pPr>
+      <w:rPr>
+        <w:rFonts w:ascii="Courier New" w:hAnsi="Courier New" w:hint="default"/>
+        <w:sz w:val="20"/>
+      </w:rPr>
+    </w:lvl>
+    <w:lvl w:ilvl="2" w:tentative="1">
+      <w:start w:val="1"/>
+      <w:numFmt w:val="bullet"/>
+      <w:lvlText w:val=""/>
+      <w:lvlJc w:val="left"/>
+      <w:pPr>
+        <w:tabs>
+          <w:tab w:val="num" w:pos="2160"/>
+        </w:tabs>
+        <w:ind w:left="2160" w:hanging="360"/>
+      </w:pPr>
+      <w:rPr>
+        <w:rFonts w:ascii="Wingdings" w:hAnsi="Wingdings" w:hint="default"/>
+        <w:sz w:val="20"/>
+      </w:rPr>
+    </w:lvl>
+    <w:lvl w:ilvl="3" w:tentative="1">
+      <w:start w:val="1"/>
+      <w:numFmt w:val="bullet"/>
+      <w:lvlText w:val=""/>
+      <w:lvlJc w:val="left"/>
+      <w:pPr>
+        <w:tabs>
+          <w:tab w:val="num" w:pos="2880"/>
+        </w:tabs>
+        <w:ind w:left="2880" w:hanging="360"/>
+      </w:pPr>
+      <w:rPr>
+        <w:rFonts w:ascii="Wingdings" w:hAnsi="Wingdings" w:hint="default"/>
+        <w:sz w:val="20"/>
+      </w:rPr>
+    </w:lvl>
+    <w:lvl w:ilvl="4" w:tentative="1">
+      <w:start w:val="1"/>
+      <w:numFmt w:val="bullet"/>
+      <w:lvlText w:val=""/>
+      <w:lvlJc w:val="left"/>
+      <w:pPr>
+        <w:tabs>
+          <w:tab w:val="num" w:pos="3600"/>
+        </w:tabs>
+        <w:ind w:left="3600" w:hanging="360"/>
+      </w:pPr>
+      <w:rPr>
+        <w:rFonts w:ascii="Wingdings" w:hAnsi="Wingdings" w:hint="default"/>
+        <w:sz w:val="20"/>
+      </w:rPr>
+    </w:lvl>
+    <w:lvl w:ilvl="5" w:tentative="1">
+      <w:start w:val="1"/>
+      <w:numFmt w:val="bullet"/>
+      <w:lvlText w:val=""/>
+      <w:lvlJc w:val="left"/>
+      <w:pPr>
+        <w:tabs>
+          <w:tab w:val="num" w:pos="4320"/>
+        </w:tabs>
+        <w:ind w:left="4320" w:hanging="360"/>
+      </w:pPr>
+      <w:rPr>
+        <w:rFonts w:ascii="Wingdings" w:hAnsi="Wingdings" w:hint="default"/>
+        <w:sz w:val="20"/>
+      </w:rPr>
+    </w:lvl>
+    <w:lvl w:ilvl="6" w:tentative="1">
+      <w:start w:val="1"/>
+      <w:numFmt w:val="bullet"/>
+      <w:lvlText w:val=""/>
+      <w:lvlJc w:val="left"/>
+      <w:pPr>
+        <w:tabs>
+          <w:tab w:val="num" w:pos="5040"/>
+        </w:tabs>
+        <w:ind w:left="5040" w:hanging="360"/>
+      </w:pPr>
+      <w:rPr>
+        <w:rFonts w:ascii="Wingdings" w:hAnsi="Wingdings" w:hint="default"/>
+        <w:sz w:val="20"/>
+      </w:rPr>
+    </w:lvl>
+    <w:lvl w:ilvl="7" w:tentative="1">
+      <w:start w:val="1"/>
+      <w:numFmt w:val="bullet"/>
+      <w:lvlText w:val=""/>
+      <w:lvlJc w:val="left"/>
+      <w:pPr>
+        <w:tabs>
+          <w:tab w:val="num" w:pos="5760"/>
+        </w:tabs>
+        <w:ind w:left="5760" w:hanging="360"/>
+      </w:pPr>
+      <w:rPr>
+        <w:rFonts w:ascii="Wingdings" w:hAnsi="Wingdings" w:hint="default"/>
+        <w:sz w:val="20"/>
+      </w:rPr>
+    </w:lvl>
+    <w:lvl w:ilvl="8" w:tentative="1">
+      <w:start w:val="1"/>
+      <w:numFmt w:val="bullet"/>
+      <w:lvlText w:val=""/>
+      <w:lvlJc w:val="left"/>
+      <w:pPr>
+        <w:tabs>
+          <w:tab w:val="num" w:pos="6480"/>
+        </w:tabs>
+        <w:ind w:left="6480" w:hanging="360"/>
+      </w:pPr>
+      <w:rPr>
+        <w:rFonts w:ascii="Wingdings" w:hAnsi="Wingdings" w:hint="default"/>
+        <w:sz w:val="20"/>
+      </w:rPr>
+    </w:lvl>
+  </w:abstractNum>
+  <w:abstractNum w:abstractNumId="13">
     <w:nsid w:val="32FA4B8E"/>
     <w:multiLevelType w:val="hybridMultilevel"/>
     <w:tmpl w:val="BBC056BE"/>
@@ -15797,7 +17191,7 @@
       </w:rPr>
     </w:lvl>
   </w:abstractNum>
-  <w:abstractNum w:abstractNumId="12" w15:restartNumberingAfterBreak="0">
+  <w:abstractNum w:abstractNumId="14">
     <w:nsid w:val="38623F56"/>
     <w:multiLevelType w:val="multilevel"/>
     <w:tmpl w:val="0966CFD8"/>
@@ -15910,7 +17304,7 @@
       </w:pPr>
     </w:lvl>
   </w:abstractNum>
-  <w:abstractNum w:abstractNumId="13" w15:restartNumberingAfterBreak="0">
+  <w:abstractNum w:abstractNumId="15">
     <w:nsid w:val="39B52249"/>
     <w:multiLevelType w:val="hybridMultilevel"/>
     <w:tmpl w:val="2566238E"/>
@@ -16023,7 +17417,7 @@
       </w:rPr>
     </w:lvl>
   </w:abstractNum>
-  <w:abstractNum w:abstractNumId="14" w15:restartNumberingAfterBreak="0">
+  <w:abstractNum w:abstractNumId="16">
     <w:nsid w:val="400D71E6"/>
     <w:multiLevelType w:val="multilevel"/>
     <w:tmpl w:val="0966CFD8"/>
@@ -16136,7 +17530,7 @@
       </w:pPr>
     </w:lvl>
   </w:abstractNum>
-  <w:abstractNum w:abstractNumId="15" w15:restartNumberingAfterBreak="0">
+  <w:abstractNum w:abstractNumId="17">
     <w:nsid w:val="432C32E0"/>
     <w:multiLevelType w:val="multilevel"/>
     <w:tmpl w:val="0966CFD8"/>
@@ -16249,7 +17643,7 @@
       </w:pPr>
     </w:lvl>
   </w:abstractNum>
-  <w:abstractNum w:abstractNumId="16" w15:restartNumberingAfterBreak="0">
+  <w:abstractNum w:abstractNumId="18">
     <w:nsid w:val="43A66A08"/>
     <w:multiLevelType w:val="multilevel"/>
     <w:tmpl w:val="0966CFD8"/>
@@ -16362,7 +17756,7 @@
       </w:pPr>
     </w:lvl>
   </w:abstractNum>
-  <w:abstractNum w:abstractNumId="17" w15:restartNumberingAfterBreak="0">
+  <w:abstractNum w:abstractNumId="19">
     <w:nsid w:val="45A04ECD"/>
     <w:multiLevelType w:val="multilevel"/>
     <w:tmpl w:val="0966CFD8"/>
@@ -16475,7 +17869,7 @@
       </w:pPr>
     </w:lvl>
   </w:abstractNum>
-  <w:abstractNum w:abstractNumId="18" w15:restartNumberingAfterBreak="0">
+  <w:abstractNum w:abstractNumId="20">
     <w:nsid w:val="472D55AD"/>
     <w:multiLevelType w:val="multilevel"/>
     <w:tmpl w:val="0966CFD8"/>
@@ -16588,7 +17982,7 @@
       </w:pPr>
     </w:lvl>
   </w:abstractNum>
-  <w:abstractNum w:abstractNumId="19" w15:restartNumberingAfterBreak="0">
+  <w:abstractNum w:abstractNumId="21">
     <w:nsid w:val="4AA14937"/>
     <w:multiLevelType w:val="multilevel"/>
     <w:tmpl w:val="0966CFD8"/>
@@ -16701,7 +18095,7 @@
       </w:pPr>
     </w:lvl>
   </w:abstractNum>
-  <w:abstractNum w:abstractNumId="20" w15:restartNumberingAfterBreak="0">
+  <w:abstractNum w:abstractNumId="22">
     <w:nsid w:val="4CD25EEA"/>
     <w:multiLevelType w:val="multilevel"/>
     <w:tmpl w:val="0966CFD8"/>
@@ -16814,7 +18208,7 @@
       </w:pPr>
     </w:lvl>
   </w:abstractNum>
-  <w:abstractNum w:abstractNumId="21" w15:restartNumberingAfterBreak="0">
+  <w:abstractNum w:abstractNumId="23">
     <w:nsid w:val="51724AED"/>
     <w:multiLevelType w:val="multilevel"/>
     <w:tmpl w:val="0966CFD8"/>
@@ -16927,7 +18321,7 @@
       </w:pPr>
     </w:lvl>
   </w:abstractNum>
-  <w:abstractNum w:abstractNumId="22" w15:restartNumberingAfterBreak="0">
+  <w:abstractNum w:abstractNumId="24">
     <w:nsid w:val="53233AD0"/>
     <w:multiLevelType w:val="multilevel"/>
     <w:tmpl w:val="0966CFD8"/>
@@ -17040,7 +18434,7 @@
       </w:pPr>
     </w:lvl>
   </w:abstractNum>
-  <w:abstractNum w:abstractNumId="23" w15:restartNumberingAfterBreak="0">
+  <w:abstractNum w:abstractNumId="25">
     <w:nsid w:val="532745FF"/>
     <w:multiLevelType w:val="multilevel"/>
     <w:tmpl w:val="0966CFD8"/>
@@ -17153,7 +18547,7 @@
       </w:pPr>
     </w:lvl>
   </w:abstractNum>
-  <w:abstractNum w:abstractNumId="24" w15:restartNumberingAfterBreak="0">
+  <w:abstractNum w:abstractNumId="26">
     <w:nsid w:val="53FB0539"/>
     <w:multiLevelType w:val="multilevel"/>
     <w:tmpl w:val="0966CFD8"/>
@@ -17266,7 +18660,7 @@
       </w:pPr>
     </w:lvl>
   </w:abstractNum>
-  <w:abstractNum w:abstractNumId="25" w15:restartNumberingAfterBreak="0">
+  <w:abstractNum w:abstractNumId="27">
     <w:nsid w:val="540C1455"/>
     <w:multiLevelType w:val="multilevel"/>
     <w:tmpl w:val="0966CFD8"/>
@@ -17379,7 +18773,156 @@
       </w:pPr>
     </w:lvl>
   </w:abstractNum>
-  <w:abstractNum w:abstractNumId="26" w15:restartNumberingAfterBreak="0">
+  <w:abstractNum w:abstractNumId="28">
+    <w:nsid w:val="557C4BDA"/>
+    <w:multiLevelType w:val="multilevel"/>
+    <w:tmpl w:val="5B763E72"/>
+    <w:lvl w:ilvl="0">
+      <w:start w:val="1"/>
+      <w:numFmt w:val="bullet"/>
+      <w:lvlText w:val=""/>
+      <w:lvlJc w:val="left"/>
+      <w:pPr>
+        <w:tabs>
+          <w:tab w:val="num" w:pos="720"/>
+        </w:tabs>
+        <w:ind w:left="720" w:hanging="360"/>
+      </w:pPr>
+      <w:rPr>
+        <w:rFonts w:ascii="Symbol" w:hAnsi="Symbol" w:hint="default"/>
+        <w:sz w:val="20"/>
+      </w:rPr>
+    </w:lvl>
+    <w:lvl w:ilvl="1" w:tentative="1">
+      <w:start w:val="1"/>
+      <w:numFmt w:val="bullet"/>
+      <w:lvlText w:val="o"/>
+      <w:lvlJc w:val="left"/>
+      <w:pPr>
+        <w:tabs>
+          <w:tab w:val="num" w:pos="1440"/>
+        </w:tabs>
+        <w:ind w:left="1440" w:hanging="360"/>
+      </w:pPr>
+      <w:rPr>
+        <w:rFonts w:ascii="Courier New" w:hAnsi="Courier New" w:hint="default"/>
+        <w:sz w:val="20"/>
+      </w:rPr>
+    </w:lvl>
+    <w:lvl w:ilvl="2" w:tentative="1">
+      <w:start w:val="1"/>
+      <w:numFmt w:val="bullet"/>
+      <w:lvlText w:val=""/>
+      <w:lvlJc w:val="left"/>
+      <w:pPr>
+        <w:tabs>
+          <w:tab w:val="num" w:pos="2160"/>
+        </w:tabs>
+        <w:ind w:left="2160" w:hanging="360"/>
+      </w:pPr>
+      <w:rPr>
+        <w:rFonts w:ascii="Wingdings" w:hAnsi="Wingdings" w:hint="default"/>
+        <w:sz w:val="20"/>
+      </w:rPr>
+    </w:lvl>
+    <w:lvl w:ilvl="3" w:tentative="1">
+      <w:start w:val="1"/>
+      <w:numFmt w:val="bullet"/>
+      <w:lvlText w:val=""/>
+      <w:lvlJc w:val="left"/>
+      <w:pPr>
+        <w:tabs>
+          <w:tab w:val="num" w:pos="2880"/>
+        </w:tabs>
+        <w:ind w:left="2880" w:hanging="360"/>
+      </w:pPr>
+      <w:rPr>
+        <w:rFonts w:ascii="Wingdings" w:hAnsi="Wingdings" w:hint="default"/>
+        <w:sz w:val="20"/>
+      </w:rPr>
+    </w:lvl>
+    <w:lvl w:ilvl="4" w:tentative="1">
+      <w:start w:val="1"/>
+      <w:numFmt w:val="bullet"/>
+      <w:lvlText w:val=""/>
+      <w:lvlJc w:val="left"/>
+      <w:pPr>
+        <w:tabs>
+          <w:tab w:val="num" w:pos="3600"/>
+        </w:tabs>
+        <w:ind w:left="3600" w:hanging="360"/>
+      </w:pPr>
+      <w:rPr>
+        <w:rFonts w:ascii="Wingdings" w:hAnsi="Wingdings" w:hint="default"/>
+        <w:sz w:val="20"/>
+      </w:rPr>
+    </w:lvl>
+    <w:lvl w:ilvl="5" w:tentative="1">
+      <w:start w:val="1"/>
+      <w:numFmt w:val="bullet"/>
+      <w:lvlText w:val=""/>
+      <w:lvlJc w:val="left"/>
+      <w:pPr>
+        <w:tabs>
+          <w:tab w:val="num" w:pos="4320"/>
+        </w:tabs>
+        <w:ind w:left="4320" w:hanging="360"/>
+      </w:pPr>
+      <w:rPr>
+        <w:rFonts w:ascii="Wingdings" w:hAnsi="Wingdings" w:hint="default"/>
+        <w:sz w:val="20"/>
+      </w:rPr>
+    </w:lvl>
+    <w:lvl w:ilvl="6" w:tentative="1">
+      <w:start w:val="1"/>
+      <w:numFmt w:val="bullet"/>
+      <w:lvlText w:val=""/>
+      <w:lvlJc w:val="left"/>
+      <w:pPr>
+        <w:tabs>
+          <w:tab w:val="num" w:pos="5040"/>
+        </w:tabs>
+        <w:ind w:left="5040" w:hanging="360"/>
+      </w:pPr>
+      <w:rPr>
+        <w:rFonts w:ascii="Wingdings" w:hAnsi="Wingdings" w:hint="default"/>
+        <w:sz w:val="20"/>
+      </w:rPr>
+    </w:lvl>
+    <w:lvl w:ilvl="7" w:tentative="1">
+      <w:start w:val="1"/>
+      <w:numFmt w:val="bullet"/>
+      <w:lvlText w:val=""/>
+      <w:lvlJc w:val="left"/>
+      <w:pPr>
+        <w:tabs>
+          <w:tab w:val="num" w:pos="5760"/>
+        </w:tabs>
+        <w:ind w:left="5760" w:hanging="360"/>
+      </w:pPr>
+      <w:rPr>
+        <w:rFonts w:ascii="Wingdings" w:hAnsi="Wingdings" w:hint="default"/>
+        <w:sz w:val="20"/>
+      </w:rPr>
+    </w:lvl>
+    <w:lvl w:ilvl="8" w:tentative="1">
+      <w:start w:val="1"/>
+      <w:numFmt w:val="bullet"/>
+      <w:lvlText w:val=""/>
+      <w:lvlJc w:val="left"/>
+      <w:pPr>
+        <w:tabs>
+          <w:tab w:val="num" w:pos="6480"/>
+        </w:tabs>
+        <w:ind w:left="6480" w:hanging="360"/>
+      </w:pPr>
+      <w:rPr>
+        <w:rFonts w:ascii="Wingdings" w:hAnsi="Wingdings" w:hint="default"/>
+        <w:sz w:val="20"/>
+      </w:rPr>
+    </w:lvl>
+  </w:abstractNum>
+  <w:abstractNum w:abstractNumId="29">
     <w:nsid w:val="5AA075ED"/>
     <w:multiLevelType w:val="multilevel"/>
     <w:tmpl w:val="0966CFD8"/>
@@ -17492,7 +19035,7 @@
       </w:pPr>
     </w:lvl>
   </w:abstractNum>
-  <w:abstractNum w:abstractNumId="27" w15:restartNumberingAfterBreak="0">
+  <w:abstractNum w:abstractNumId="30">
     <w:nsid w:val="5BE0717F"/>
     <w:multiLevelType w:val="hybridMultilevel"/>
     <w:tmpl w:val="DD8272D2"/>
@@ -17605,7 +19148,7 @@
       </w:rPr>
     </w:lvl>
   </w:abstractNum>
-  <w:abstractNum w:abstractNumId="28" w15:restartNumberingAfterBreak="0">
+  <w:abstractNum w:abstractNumId="31">
     <w:nsid w:val="5D2C2C35"/>
     <w:multiLevelType w:val="multilevel"/>
     <w:tmpl w:val="0966CFD8"/>
@@ -17718,7 +19261,7 @@
       </w:pPr>
     </w:lvl>
   </w:abstractNum>
-  <w:abstractNum w:abstractNumId="29" w15:restartNumberingAfterBreak="0">
+  <w:abstractNum w:abstractNumId="32">
     <w:nsid w:val="63F15A6B"/>
     <w:multiLevelType w:val="multilevel"/>
     <w:tmpl w:val="0966CFD8"/>
@@ -17831,7 +19374,7 @@
       </w:pPr>
     </w:lvl>
   </w:abstractNum>
-  <w:abstractNum w:abstractNumId="30" w15:restartNumberingAfterBreak="0">
+  <w:abstractNum w:abstractNumId="33">
     <w:nsid w:val="649F6CC6"/>
     <w:multiLevelType w:val="multilevel"/>
     <w:tmpl w:val="0966CFD8"/>
@@ -17944,7 +19487,7 @@
       </w:pPr>
     </w:lvl>
   </w:abstractNum>
-  <w:abstractNum w:abstractNumId="31" w15:restartNumberingAfterBreak="0">
+  <w:abstractNum w:abstractNumId="34">
     <w:nsid w:val="64ED36DB"/>
     <w:multiLevelType w:val="multilevel"/>
     <w:tmpl w:val="0966CFD8"/>
@@ -18057,7 +19600,7 @@
       </w:pPr>
     </w:lvl>
   </w:abstractNum>
-  <w:abstractNum w:abstractNumId="32" w15:restartNumberingAfterBreak="0">
+  <w:abstractNum w:abstractNumId="35">
     <w:nsid w:val="654845B9"/>
     <w:multiLevelType w:val="multilevel"/>
     <w:tmpl w:val="0966CFD8"/>
@@ -18170,7 +19713,7 @@
       </w:pPr>
     </w:lvl>
   </w:abstractNum>
-  <w:abstractNum w:abstractNumId="33" w15:restartNumberingAfterBreak="0">
+  <w:abstractNum w:abstractNumId="36">
     <w:nsid w:val="655F3C28"/>
     <w:multiLevelType w:val="multilevel"/>
     <w:tmpl w:val="0966CFD8"/>
@@ -18283,7 +19826,7 @@
       </w:pPr>
     </w:lvl>
   </w:abstractNum>
-  <w:abstractNum w:abstractNumId="34" w15:restartNumberingAfterBreak="0">
+  <w:abstractNum w:abstractNumId="37">
     <w:nsid w:val="6CCE6E75"/>
     <w:multiLevelType w:val="multilevel"/>
     <w:tmpl w:val="0966CFD8"/>
@@ -18396,7 +19939,7 @@
       </w:pPr>
     </w:lvl>
   </w:abstractNum>
-  <w:abstractNum w:abstractNumId="35" w15:restartNumberingAfterBreak="0">
+  <w:abstractNum w:abstractNumId="38">
     <w:nsid w:val="77792B7B"/>
     <w:multiLevelType w:val="multilevel"/>
     <w:tmpl w:val="0966CFD8"/>
@@ -18509,7 +20052,7 @@
       </w:pPr>
     </w:lvl>
   </w:abstractNum>
-  <w:abstractNum w:abstractNumId="36" w15:restartNumberingAfterBreak="0">
+  <w:abstractNum w:abstractNumId="39">
     <w:nsid w:val="7957643E"/>
     <w:multiLevelType w:val="multilevel"/>
     <w:tmpl w:val="0966CFD8"/>
@@ -18622,7 +20165,7 @@
       </w:pPr>
     </w:lvl>
   </w:abstractNum>
-  <w:abstractNum w:abstractNumId="37" w15:restartNumberingAfterBreak="0">
+  <w:abstractNum w:abstractNumId="40">
     <w:nsid w:val="7AC409FD"/>
     <w:multiLevelType w:val="hybridMultilevel"/>
     <w:tmpl w:val="656C5CC8"/>
@@ -18736,7 +20279,7 @@
       </w:rPr>
     </w:lvl>
   </w:abstractNum>
-  <w:abstractNum w:abstractNumId="38" w15:restartNumberingAfterBreak="0">
+  <w:abstractNum w:abstractNumId="41">
     <w:nsid w:val="7B291BFF"/>
     <w:multiLevelType w:val="multilevel"/>
     <w:tmpl w:val="0966CFD8"/>
@@ -18849,7 +20392,7 @@
       </w:pPr>
     </w:lvl>
   </w:abstractNum>
-  <w:abstractNum w:abstractNumId="39" w15:restartNumberingAfterBreak="0">
+  <w:abstractNum w:abstractNumId="42">
     <w:nsid w:val="7BC92895"/>
     <w:multiLevelType w:val="multilevel"/>
     <w:tmpl w:val="0966CFD8"/>
@@ -18962,7 +20505,7 @@
       </w:pPr>
     </w:lvl>
   </w:abstractNum>
-  <w:abstractNum w:abstractNumId="40" w15:restartNumberingAfterBreak="0">
+  <w:abstractNum w:abstractNumId="43">
     <w:nsid w:val="7C675236"/>
     <w:multiLevelType w:val="multilevel"/>
     <w:tmpl w:val="0966CFD8"/>
@@ -19076,73 +20619,73 @@
     </w:lvl>
   </w:abstractNum>
   <w:num w:numId="1">
-    <w:abstractNumId w:val="37"/>
+    <w:abstractNumId w:val="40"/>
   </w:num>
   <w:num w:numId="2">
     <w:abstractNumId w:val="1"/>
   </w:num>
   <w:num w:numId="3">
+    <w:abstractNumId w:val="15"/>
+  </w:num>
+  <w:num w:numId="4">
+    <w:abstractNumId w:val="30"/>
+  </w:num>
+  <w:num w:numId="5">
     <w:abstractNumId w:val="13"/>
   </w:num>
-  <w:num w:numId="4">
-    <w:abstractNumId w:val="27"/>
-  </w:num>
-  <w:num w:numId="5">
-    <w:abstractNumId w:val="11"/>
-  </w:num>
   <w:num w:numId="6">
-    <w:abstractNumId w:val="20"/>
+    <w:abstractNumId w:val="22"/>
     <w:lvlOverride w:ilvl="0">
       <w:startOverride w:val="333"/>
     </w:lvlOverride>
   </w:num>
   <w:num w:numId="7">
-    <w:abstractNumId w:val="35"/>
+    <w:abstractNumId w:val="38"/>
   </w:num>
   <w:num w:numId="8">
-    <w:abstractNumId w:val="34"/>
+    <w:abstractNumId w:val="37"/>
     <w:lvlOverride w:ilvl="0">
       <w:startOverride w:val="43"/>
     </w:lvlOverride>
   </w:num>
   <w:num w:numId="9">
-    <w:abstractNumId w:val="16"/>
+    <w:abstractNumId w:val="18"/>
   </w:num>
   <w:num w:numId="10">
-    <w:abstractNumId w:val="6"/>
+    <w:abstractNumId w:val="7"/>
     <w:lvlOverride w:ilvl="0">
       <w:startOverride w:val="150"/>
     </w:lvlOverride>
   </w:num>
   <w:num w:numId="11">
-    <w:abstractNumId w:val="5"/>
+    <w:abstractNumId w:val="6"/>
   </w:num>
   <w:num w:numId="12">
-    <w:abstractNumId w:val="22"/>
+    <w:abstractNumId w:val="24"/>
     <w:lvlOverride w:ilvl="0">
       <w:startOverride w:val="221"/>
     </w:lvlOverride>
   </w:num>
   <w:num w:numId="13">
-    <w:abstractNumId w:val="17"/>
+    <w:abstractNumId w:val="19"/>
   </w:num>
   <w:num w:numId="14">
-    <w:abstractNumId w:val="28"/>
+    <w:abstractNumId w:val="31"/>
     <w:lvlOverride w:ilvl="0">
       <w:startOverride w:val="223"/>
     </w:lvlOverride>
   </w:num>
   <w:num w:numId="15">
-    <w:abstractNumId w:val="9"/>
+    <w:abstractNumId w:val="10"/>
   </w:num>
   <w:num w:numId="16">
-    <w:abstractNumId w:val="23"/>
+    <w:abstractNumId w:val="25"/>
     <w:lvlOverride w:ilvl="0">
       <w:startOverride w:val="103"/>
     </w:lvlOverride>
   </w:num>
   <w:num w:numId="17">
-    <w:abstractNumId w:val="40"/>
+    <w:abstractNumId w:val="43"/>
   </w:num>
   <w:num w:numId="18">
     <w:abstractNumId w:val="0"/>
@@ -19151,106 +20694,132 @@
     </w:lvlOverride>
   </w:num>
   <w:num w:numId="19">
-    <w:abstractNumId w:val="33"/>
+    <w:abstractNumId w:val="36"/>
   </w:num>
   <w:num w:numId="20">
-    <w:abstractNumId w:val="30"/>
+    <w:abstractNumId w:val="33"/>
     <w:lvlOverride w:ilvl="0">
       <w:startOverride w:val="343"/>
     </w:lvlOverride>
   </w:num>
   <w:num w:numId="21">
-    <w:abstractNumId w:val="4"/>
+    <w:abstractNumId w:val="5"/>
   </w:num>
   <w:num w:numId="22">
-    <w:abstractNumId w:val="15"/>
+    <w:abstractNumId w:val="17"/>
     <w:lvlOverride w:ilvl="0">
       <w:startOverride w:val="365"/>
     </w:lvlOverride>
   </w:num>
   <w:num w:numId="23">
-    <w:abstractNumId w:val="7"/>
+    <w:abstractNumId w:val="8"/>
   </w:num>
   <w:num w:numId="24">
-    <w:abstractNumId w:val="8"/>
+    <w:abstractNumId w:val="9"/>
     <w:lvlOverride w:ilvl="0">
       <w:startOverride w:val="83"/>
     </w:lvlOverride>
   </w:num>
   <w:num w:numId="25">
-    <w:abstractNumId w:val="31"/>
+    <w:abstractNumId w:val="34"/>
   </w:num>
   <w:num w:numId="26">
-    <w:abstractNumId w:val="38"/>
+    <w:abstractNumId w:val="41"/>
     <w:lvlOverride w:ilvl="0">
       <w:startOverride w:val="41"/>
     </w:lvlOverride>
   </w:num>
   <w:num w:numId="27">
-    <w:abstractNumId w:val="25"/>
+    <w:abstractNumId w:val="27"/>
   </w:num>
   <w:num w:numId="28">
-    <w:abstractNumId w:val="32"/>
+    <w:abstractNumId w:val="35"/>
     <w:lvlOverride w:ilvl="0">
       <w:startOverride w:val="315"/>
     </w:lvlOverride>
   </w:num>
   <w:num w:numId="29">
-    <w:abstractNumId w:val="26"/>
+    <w:abstractNumId w:val="29"/>
   </w:num>
   <w:num w:numId="30">
-    <w:abstractNumId w:val="3"/>
+    <w:abstractNumId w:val="4"/>
     <w:lvlOverride w:ilvl="0">
       <w:startOverride w:val="105"/>
     </w:lvlOverride>
   </w:num>
   <w:num w:numId="31">
-    <w:abstractNumId w:val="39"/>
+    <w:abstractNumId w:val="42"/>
   </w:num>
   <w:num w:numId="32">
-    <w:abstractNumId w:val="36"/>
+    <w:abstractNumId w:val="39"/>
     <w:lvlOverride w:ilvl="0">
       <w:startOverride w:val="17"/>
     </w:lvlOverride>
   </w:num>
   <w:num w:numId="33">
-    <w:abstractNumId w:val="21"/>
+    <w:abstractNumId w:val="23"/>
   </w:num>
   <w:num w:numId="34">
-    <w:abstractNumId w:val="24"/>
+    <w:abstractNumId w:val="26"/>
     <w:lvlOverride w:ilvl="0">
       <w:startOverride w:val="207"/>
     </w:lvlOverride>
   </w:num>
   <w:num w:numId="35">
-    <w:abstractNumId w:val="2"/>
+    <w:abstractNumId w:val="3"/>
   </w:num>
   <w:num w:numId="36">
-    <w:abstractNumId w:val="29"/>
+    <w:abstractNumId w:val="32"/>
     <w:lvlOverride w:ilvl="0">
       <w:startOverride w:val="207"/>
     </w:lvlOverride>
   </w:num>
   <w:num w:numId="37">
-    <w:abstractNumId w:val="12"/>
+    <w:abstractNumId w:val="14"/>
   </w:num>
   <w:num w:numId="38">
-    <w:abstractNumId w:val="14"/>
+    <w:abstractNumId w:val="16"/>
     <w:lvlOverride w:ilvl="0">
       <w:startOverride w:val="206"/>
     </w:lvlOverride>
   </w:num>
   <w:num w:numId="39">
-    <w:abstractNumId w:val="10"/>
+    <w:abstractNumId w:val="11"/>
   </w:num>
   <w:num w:numId="40">
-    <w:abstractNumId w:val="19"/>
+    <w:abstractNumId w:val="21"/>
     <w:lvlOverride w:ilvl="0">
       <w:startOverride w:val="206"/>
     </w:lvlOverride>
   </w:num>
   <w:num w:numId="41">
-    <w:abstractNumId w:val="18"/>
+    <w:abstractNumId w:val="20"/>
+  </w:num>
+  <w:num w:numId="42">
+    <w:abstractNumId w:val="28"/>
+  </w:num>
+  <w:num w:numId="43">
+    <w:abstractNumId w:val="2"/>
+  </w:num>
+  <w:num w:numId="44">
+    <w:abstractNumId w:val="12"/>
+    <w:lvlOverride w:ilvl="0">
+      <w:lvl w:ilvl="0">
+        <w:numFmt w:val="bullet"/>
+        <w:lvlText w:val=""/>
+        <w:lvlJc w:val="left"/>
+        <w:pPr>
+          <w:tabs>
+            <w:tab w:val="num" w:pos="720"/>
+          </w:tabs>
+          <w:ind w:left="720" w:hanging="360"/>
+        </w:pPr>
+        <w:rPr>
+          <w:rFonts w:ascii="Wingdings" w:hAnsi="Wingdings" w:hint="default"/>
+          <w:sz w:val="20"/>
+        </w:rPr>
+      </w:lvl>
+    </w:lvlOverride>
   </w:num>
   <w:numIdMacAtCleanup w:val="1"/>
 </w:numbering>
@@ -19269,7 +20838,7 @@
     </w:rPrDefault>
     <w:pPrDefault/>
   </w:docDefaults>
-  <w:latentStyles w:defLockedState="0" w:defUIPriority="0" w:defSemiHidden="0" w:defUnhideWhenUsed="0" w:defQFormat="0" w:count="371">
+  <w:latentStyles w:defLockedState="0" w:defUIPriority="0" w:defSemiHidden="0" w:defUnhideWhenUsed="0" w:defQFormat="0" w:count="380">
     <w:lsdException w:name="Normal" w:qFormat="1"/>
     <w:lsdException w:name="heading 1" w:qFormat="1"/>
     <w:lsdException w:name="heading 4" w:qFormat="1"/>
@@ -20051,6 +21620,7 @@
     <w:basedOn w:val="TableNormal"/>
     <w:rsid w:val="00F14786"/>
     <w:tblPr>
+      <w:tblInd w:w="0" w:type="dxa"/>
       <w:tblBorders>
         <w:top w:val="single" w:sz="4" w:space="0" w:color="auto"/>
         <w:left w:val="single" w:sz="4" w:space="0" w:color="auto"/>
@@ -20059,6 +21629,12 @@
         <w:insideH w:val="single" w:sz="4" w:space="0" w:color="auto"/>
         <w:insideV w:val="single" w:sz="4" w:space="0" w:color="auto"/>
       </w:tblBorders>
+      <w:tblCellMar>
+        <w:top w:w="0" w:type="dxa"/>
+        <w:left w:w="108" w:type="dxa"/>
+        <w:bottom w:w="0" w:type="dxa"/>
+        <w:right w:w="108" w:type="dxa"/>
+      </w:tblCellMar>
     </w:tblPr>
   </w:style>
   <w:style w:type="character" w:customStyle="1" w:styleId="apple-converted-space">
@@ -20347,6 +21923,11 @@
       <w:smallCaps/>
       <w:color w:val="5A5A5A" w:themeColor="text1" w:themeTint="A5"/>
     </w:rPr>
+  </w:style>
+  <w:style w:type="character" w:customStyle="1" w:styleId="comment">
+    <w:name w:val="comment"/>
+    <w:basedOn w:val="DefaultParagraphFont"/>
+    <w:rsid w:val="00BC1C5E"/>
   </w:style>
 </w:styles>
 </file>
@@ -20641,7 +22222,7 @@
 </file>
 
 <file path=customXml/itemProps1.xml><?xml version="1.0" encoding="utf-8"?>
-<ds:datastoreItem xmlns:ds="http://schemas.openxmlformats.org/officeDocument/2006/customXml" ds:itemID="{1BB3A1B8-FE8A-4B4A-8648-32486A1DFD0D}">
+<ds:datastoreItem xmlns:ds="http://schemas.openxmlformats.org/officeDocument/2006/customXml" ds:itemID="{6976D99E-9B64-6647-BD8B-6F9FEACE7CD5}">
   <ds:schemaRefs>
     <ds:schemaRef ds:uri="http://schemas.openxmlformats.org/officeDocument/2006/bibliography"/>
   </ds:schemaRefs>

</xml_diff>

<commit_message>
Updated max texture size with pascal
</commit_message>
<xml_diff>
--- a/doc/Effective OpenGL.docx
+++ b/doc/Effective OpenGL.docx
@@ -398,8 +398,8 @@
       <w:bookmarkStart w:id="0" w:name="h.nkr4whge0jyg"/>
       <w:bookmarkStart w:id="1" w:name="_Toc236677194"/>
       <w:bookmarkStart w:id="2" w:name="_Toc236677317"/>
-      <w:bookmarkStart w:id="3" w:name="_Toc236677125"/>
-      <w:bookmarkStart w:id="4" w:name="_Toc236677193"/>
+      <w:bookmarkStart w:id="3" w:name="_Toc236677193"/>
+      <w:bookmarkStart w:id="4" w:name="_Toc236677125"/>
       <w:bookmarkEnd w:id="0"/>
       <w:r>
         <w:br w:type="page"/>
@@ -439,8 +439,6 @@
             <w:t>Table of Contents</w:t>
           </w:r>
         </w:p>
-        <w:bookmarkStart w:id="5" w:name="_GoBack"/>
-        <w:bookmarkEnd w:id="5"/>
         <w:p>
           <w:pPr>
             <w:pStyle w:val="TOC1"/>
@@ -1967,17 +1965,17 @@
       <w:r>
         <w:br w:type="page"/>
       </w:r>
-      <w:bookmarkStart w:id="6" w:name="_1._Internal_texture"/>
-      <w:bookmarkStart w:id="7" w:name="_1._Internal_texture_1"/>
-      <w:bookmarkStart w:id="8" w:name="_Toc458187370"/>
+      <w:bookmarkStart w:id="5" w:name="_1._Internal_texture"/>
+      <w:bookmarkStart w:id="6" w:name="_1._Internal_texture_1"/>
+      <w:bookmarkStart w:id="7" w:name="_Toc458187370"/>
+      <w:bookmarkEnd w:id="5"/>
       <w:bookmarkEnd w:id="6"/>
-      <w:bookmarkEnd w:id="7"/>
     </w:p>
     <w:p>
       <w:pPr>
         <w:pStyle w:val="Heading1"/>
       </w:pPr>
-      <w:bookmarkStart w:id="9" w:name="_Toc460273424"/>
+      <w:bookmarkStart w:id="8" w:name="_Toc460273424"/>
       <w:r>
         <w:lastRenderedPageBreak/>
         <w:t xml:space="preserve">0. Cross platform </w:t>
@@ -1985,8 +1983,8 @@
       <w:r>
         <w:t>support</w:t>
       </w:r>
+      <w:bookmarkEnd w:id="7"/>
       <w:bookmarkEnd w:id="8"/>
-      <w:bookmarkEnd w:id="9"/>
     </w:p>
     <w:p>
       <w:pPr>
@@ -2812,14 +2810,14 @@
       <w:pPr>
         <w:pStyle w:val="Heading1"/>
       </w:pPr>
-      <w:bookmarkStart w:id="10" w:name="_Toc458187371"/>
-      <w:bookmarkStart w:id="11" w:name="_Toc460273425"/>
+      <w:bookmarkStart w:id="9" w:name="_Toc458187371"/>
+      <w:bookmarkStart w:id="10" w:name="_Toc460273425"/>
       <w:r>
         <w:lastRenderedPageBreak/>
         <w:t>1. Internal texture formats</w:t>
       </w:r>
+      <w:bookmarkEnd w:id="9"/>
       <w:bookmarkEnd w:id="10"/>
-      <w:bookmarkEnd w:id="11"/>
     </w:p>
     <w:p>
       <w:pPr>
@@ -3803,14 +3801,14 @@
           <w:color w:val="000000"/>
         </w:rPr>
       </w:pPr>
-      <w:bookmarkStart w:id="12" w:name="Section2"/>
-      <w:bookmarkStart w:id="13" w:name="_2._Configurable_texture"/>
-      <w:bookmarkStart w:id="14" w:name="_2._Configurable_texture_1"/>
-      <w:bookmarkStart w:id="15" w:name="_Toc458187372"/>
-      <w:bookmarkStart w:id="16" w:name="_Toc460273426"/>
+      <w:bookmarkStart w:id="11" w:name="Section2"/>
+      <w:bookmarkStart w:id="12" w:name="_2._Configurable_texture"/>
+      <w:bookmarkStart w:id="13" w:name="_2._Configurable_texture_1"/>
+      <w:bookmarkStart w:id="14" w:name="_Toc458187372"/>
+      <w:bookmarkStart w:id="15" w:name="_Toc460273426"/>
+      <w:bookmarkEnd w:id="11"/>
       <w:bookmarkEnd w:id="12"/>
       <w:bookmarkEnd w:id="13"/>
-      <w:bookmarkEnd w:id="14"/>
       <w:r>
         <w:lastRenderedPageBreak/>
         <w:t>2.</w:t>
@@ -3824,8 +3822,8 @@
       <w:r>
         <w:t>Configurable texture swizzling</w:t>
       </w:r>
+      <w:bookmarkEnd w:id="14"/>
       <w:bookmarkEnd w:id="15"/>
-      <w:bookmarkEnd w:id="16"/>
     </w:p>
     <w:p>
       <w:pPr>
@@ -4410,8 +4408,8 @@
           <w:rFonts w:eastAsia="Times New Roman" w:cs="Times New Roman"/>
         </w:rPr>
       </w:pPr>
-      <w:bookmarkStart w:id="17" w:name="_Toc458187373"/>
-      <w:bookmarkStart w:id="18" w:name="_Toc460273427"/>
+      <w:bookmarkStart w:id="16" w:name="_Toc458187373"/>
+      <w:bookmarkStart w:id="17" w:name="_Toc460273427"/>
       <w:r>
         <w:lastRenderedPageBreak/>
         <w:t>3</w:t>
@@ -4419,8 +4417,8 @@
       <w:r>
         <w:t>. BGRA texture swizzling using texture formats</w:t>
       </w:r>
+      <w:bookmarkEnd w:id="16"/>
       <w:bookmarkEnd w:id="17"/>
-      <w:bookmarkEnd w:id="18"/>
     </w:p>
     <w:p>
       <w:pPr>
@@ -5160,8 +5158,8 @@
           <w:rFonts w:eastAsia="Times New Roman" w:cs="Times New Roman"/>
         </w:rPr>
       </w:pPr>
-      <w:bookmarkStart w:id="19" w:name="_Toc458187374"/>
-      <w:bookmarkStart w:id="20" w:name="_Toc460273428"/>
+      <w:bookmarkStart w:id="18" w:name="_Toc458187374"/>
+      <w:bookmarkStart w:id="19" w:name="_Toc460273428"/>
       <w:r>
         <w:rPr>
           <w:lang w:val="en-US"/>
@@ -5178,8 +5176,8 @@
       <w:r>
         <w:t>Texture alpha swizzling</w:t>
       </w:r>
+      <w:bookmarkEnd w:id="18"/>
       <w:bookmarkEnd w:id="19"/>
-      <w:bookmarkEnd w:id="20"/>
     </w:p>
     <w:p>
       <w:pPr>
@@ -5761,10 +5759,10 @@
       <w:pPr>
         <w:pStyle w:val="Heading1"/>
       </w:pPr>
-      <w:bookmarkStart w:id="21" w:name="_5._Half_type"/>
-      <w:bookmarkStart w:id="22" w:name="_Toc458187375"/>
-      <w:bookmarkStart w:id="23" w:name="_Toc460273429"/>
-      <w:bookmarkEnd w:id="21"/>
+      <w:bookmarkStart w:id="20" w:name="_5._Half_type"/>
+      <w:bookmarkStart w:id="21" w:name="_Toc458187375"/>
+      <w:bookmarkStart w:id="22" w:name="_Toc460273429"/>
+      <w:bookmarkEnd w:id="20"/>
       <w:r>
         <w:lastRenderedPageBreak/>
         <w:t>5</w:t>
@@ -5775,8 +5773,8 @@
       <w:r>
         <w:t xml:space="preserve"> constants</w:t>
       </w:r>
+      <w:bookmarkEnd w:id="21"/>
       <w:bookmarkEnd w:id="22"/>
-      <w:bookmarkEnd w:id="23"/>
     </w:p>
     <w:p>
       <w:pPr>
@@ -6519,8 +6517,8 @@
       <w:pPr>
         <w:pStyle w:val="Heading1"/>
       </w:pPr>
-      <w:bookmarkStart w:id="24" w:name="_Toc458187376"/>
-      <w:bookmarkStart w:id="25" w:name="_Toc460273430"/>
+      <w:bookmarkStart w:id="23" w:name="_Toc458187376"/>
+      <w:bookmarkStart w:id="24" w:name="_Toc460273430"/>
       <w:r>
         <w:lastRenderedPageBreak/>
         <w:t>6</w:t>
@@ -6531,8 +6529,8 @@
       <w:r>
         <w:t>Color read format queries</w:t>
       </w:r>
+      <w:bookmarkEnd w:id="23"/>
       <w:bookmarkEnd w:id="24"/>
-      <w:bookmarkEnd w:id="25"/>
     </w:p>
     <w:p>
       <w:pPr>
@@ -7499,10 +7497,10 @@
       <w:pPr>
         <w:pStyle w:val="Heading1"/>
       </w:pPr>
-      <w:bookmarkStart w:id="26" w:name="_7._sRGB_texture"/>
-      <w:bookmarkStart w:id="27" w:name="_Toc458187377"/>
-      <w:bookmarkStart w:id="28" w:name="_Toc460273431"/>
-      <w:bookmarkEnd w:id="26"/>
+      <w:bookmarkStart w:id="25" w:name="_7._sRGB_texture"/>
+      <w:bookmarkStart w:id="26" w:name="_Toc458187377"/>
+      <w:bookmarkStart w:id="27" w:name="_Toc460273431"/>
+      <w:bookmarkEnd w:id="25"/>
       <w:r>
         <w:lastRenderedPageBreak/>
         <w:t>7</w:t>
@@ -7513,8 +7511,8 @@
       <w:r>
         <w:t>texture</w:t>
       </w:r>
+      <w:bookmarkEnd w:id="26"/>
       <w:bookmarkEnd w:id="27"/>
-      <w:bookmarkEnd w:id="28"/>
     </w:p>
     <w:p>
       <w:pPr>
@@ -8169,10 +8167,10 @@
       <w:pPr>
         <w:pStyle w:val="Heading1"/>
       </w:pPr>
-      <w:bookmarkStart w:id="29" w:name="_8._sRGB_framebuffer"/>
-      <w:bookmarkStart w:id="30" w:name="_Toc458187378"/>
-      <w:bookmarkStart w:id="31" w:name="_Toc460273432"/>
-      <w:bookmarkEnd w:id="29"/>
+      <w:bookmarkStart w:id="28" w:name="_8._sRGB_framebuffer"/>
+      <w:bookmarkStart w:id="29" w:name="_Toc458187378"/>
+      <w:bookmarkStart w:id="30" w:name="_Toc460273432"/>
+      <w:bookmarkEnd w:id="28"/>
       <w:r>
         <w:lastRenderedPageBreak/>
         <w:t xml:space="preserve">8. sRGB </w:t>
@@ -8183,8 +8181,8 @@
       <w:r>
         <w:t xml:space="preserve"> object</w:t>
       </w:r>
+      <w:bookmarkEnd w:id="29"/>
       <w:bookmarkEnd w:id="30"/>
-      <w:bookmarkEnd w:id="31"/>
     </w:p>
     <w:p>
       <w:pPr>
@@ -8756,14 +8754,14 @@
       <w:pPr>
         <w:pStyle w:val="Heading1"/>
       </w:pPr>
-      <w:bookmarkStart w:id="32" w:name="_Toc458187379"/>
-      <w:bookmarkStart w:id="33" w:name="_Toc460273433"/>
+      <w:bookmarkStart w:id="31" w:name="_Toc458187379"/>
+      <w:bookmarkStart w:id="32" w:name="_Toc460273433"/>
       <w:r>
         <w:lastRenderedPageBreak/>
         <w:t>9. sRGB default framebuffer</w:t>
       </w:r>
+      <w:bookmarkEnd w:id="31"/>
       <w:bookmarkEnd w:id="32"/>
-      <w:bookmarkEnd w:id="33"/>
     </w:p>
     <w:p>
       <w:pPr>
@@ -9481,8 +9479,8 @@
       <w:pPr>
         <w:pStyle w:val="Heading1"/>
       </w:pPr>
-      <w:bookmarkStart w:id="34" w:name="_Toc458187380"/>
-      <w:bookmarkStart w:id="35" w:name="_Toc460273434"/>
+      <w:bookmarkStart w:id="33" w:name="_Toc458187380"/>
+      <w:bookmarkStart w:id="34" w:name="_Toc460273434"/>
       <w:r>
         <w:lastRenderedPageBreak/>
         <w:t>10</w:t>
@@ -9496,8 +9494,8 @@
       <w:r>
         <w:t xml:space="preserve"> precision</w:t>
       </w:r>
+      <w:bookmarkEnd w:id="33"/>
       <w:bookmarkEnd w:id="34"/>
-      <w:bookmarkEnd w:id="35"/>
     </w:p>
     <w:p>
       <w:pPr>
@@ -10284,8 +10282,8 @@
       <w:pPr>
         <w:pStyle w:val="Heading1"/>
       </w:pPr>
-      <w:bookmarkStart w:id="36" w:name="_Toc458187381"/>
-      <w:bookmarkStart w:id="37" w:name="_Toc460273435"/>
+      <w:bookmarkStart w:id="35" w:name="_Toc458187381"/>
+      <w:bookmarkStart w:id="36" w:name="_Toc460273435"/>
       <w:r>
         <w:lastRenderedPageBreak/>
         <w:t>11</w:t>
@@ -10308,8 +10306,8 @@
       <w:r>
         <w:t xml:space="preserve"> support</w:t>
       </w:r>
+      <w:bookmarkEnd w:id="35"/>
       <w:bookmarkEnd w:id="36"/>
-      <w:bookmarkEnd w:id="37"/>
     </w:p>
     <w:p>
       <w:pPr>
@@ -12013,8 +12011,8 @@
       <w:r>
         <w:br w:type="page"/>
       </w:r>
-      <w:bookmarkStart w:id="38" w:name="_Toc458187382"/>
-      <w:bookmarkStart w:id="39" w:name="_Toc460273436"/>
+      <w:bookmarkStart w:id="37" w:name="_Toc458187382"/>
+      <w:bookmarkStart w:id="38" w:name="_Toc460273436"/>
       <w:r>
         <w:lastRenderedPageBreak/>
         <w:t>12</w:t>
@@ -12025,8 +12023,8 @@
       <w:r>
         <w:t xml:space="preserve"> support</w:t>
       </w:r>
+      <w:bookmarkEnd w:id="37"/>
       <w:bookmarkEnd w:id="38"/>
-      <w:bookmarkEnd w:id="39"/>
     </w:p>
     <w:p>
       <w:pPr>
@@ -14591,14 +14589,14 @@
       <w:pPr>
         <w:pStyle w:val="Heading1"/>
       </w:pPr>
-      <w:bookmarkStart w:id="40" w:name="_Toc458187383"/>
-      <w:bookmarkStart w:id="41" w:name="_Toc460273437"/>
+      <w:bookmarkStart w:id="39" w:name="_Toc458187383"/>
+      <w:bookmarkStart w:id="40" w:name="_Toc460273437"/>
       <w:r>
         <w:lastRenderedPageBreak/>
         <w:t>13. Surviving without gl_DrawID</w:t>
       </w:r>
+      <w:bookmarkEnd w:id="39"/>
       <w:bookmarkEnd w:id="40"/>
-      <w:bookmarkEnd w:id="41"/>
     </w:p>
     <w:p>
       <w:pPr>
@@ -15442,8 +15440,8 @@
       <w:pPr>
         <w:pStyle w:val="Heading1"/>
       </w:pPr>
-      <w:bookmarkStart w:id="42" w:name="_Toc458187384"/>
-      <w:bookmarkStart w:id="43" w:name="_Toc460273438"/>
+      <w:bookmarkStart w:id="41" w:name="_Toc458187384"/>
+      <w:bookmarkStart w:id="42" w:name="_Toc460273438"/>
       <w:r>
         <w:lastRenderedPageBreak/>
         <w:t xml:space="preserve">14. </w:t>
@@ -15481,8 +15479,8 @@
       <w:r>
         <w:t xml:space="preserve"> bandwidth</w:t>
       </w:r>
+      <w:bookmarkEnd w:id="41"/>
       <w:bookmarkEnd w:id="42"/>
-      <w:bookmarkEnd w:id="43"/>
     </w:p>
     <w:p>
       <w:pPr>
@@ -15777,10 +15775,7 @@
         <w:t xml:space="preserve"> To optimize</w:t>
       </w:r>
       <w:r>
-        <w:t xml:space="preserve"> </w:t>
-      </w:r>
-      <w:r>
-        <w:t>further</w:t>
+        <w:t xml:space="preserve"> further</w:t>
       </w:r>
       <w:r>
         <w:t>, we can simply invalidate the framebuffer to notify the driver that the data is not needed.</w:t>
@@ -16517,8 +16512,8 @@
       <w:pPr>
         <w:pStyle w:val="Heading1"/>
       </w:pPr>
-      <w:bookmarkStart w:id="44" w:name="_Toc458187385"/>
-      <w:bookmarkStart w:id="45" w:name="_Toc460273439"/>
+      <w:bookmarkStart w:id="43" w:name="_Toc458187385"/>
+      <w:bookmarkStart w:id="44" w:name="_Toc460273439"/>
       <w:r>
         <w:lastRenderedPageBreak/>
         <w:t>1</w:t>
@@ -16532,8 +16527,8 @@
       <w:r>
         <w:t xml:space="preserve"> platform specific code paths</w:t>
       </w:r>
+      <w:bookmarkEnd w:id="43"/>
       <w:bookmarkEnd w:id="44"/>
-      <w:bookmarkEnd w:id="45"/>
     </w:p>
     <w:p>
       <w:pPr>
@@ -17730,7 +17725,7 @@
       <w:pPr>
         <w:pStyle w:val="Heading1"/>
       </w:pPr>
-      <w:bookmarkStart w:id="46" w:name="_Toc460273440"/>
+      <w:bookmarkStart w:id="45" w:name="_Toc460273440"/>
       <w:r>
         <w:lastRenderedPageBreak/>
         <w:t xml:space="preserve">16 </w:t>
@@ -17738,7 +17733,7 @@
       <w:r>
         <w:t>Max texture sizes</w:t>
       </w:r>
-      <w:bookmarkEnd w:id="46"/>
+      <w:bookmarkEnd w:id="45"/>
     </w:p>
     <w:tbl>
       <w:tblPr>
@@ -21523,6 +21518,12 @@
               </w:rPr>
               <w:t>8 series</w:t>
             </w:r>
+            <w:r>
+              <w:rPr>
+                <w:lang w:val="en-GB" w:eastAsia="en-GB"/>
+              </w:rPr>
+              <w:t xml:space="preserve"> - Tesla</w:t>
+            </w:r>
           </w:p>
         </w:tc>
         <w:tc>
@@ -21631,7 +21632,19 @@
               <w:rPr>
                 <w:lang w:val="en-GB" w:eastAsia="en-GB"/>
               </w:rPr>
-              <w:t>400 series / Tegra K1</w:t>
+              <w:t>400 series</w:t>
+            </w:r>
+            <w:r>
+              <w:rPr>
+                <w:lang w:val="en-GB" w:eastAsia="en-GB"/>
+              </w:rPr>
+              <w:t xml:space="preserve"> - Fermi</w:t>
+            </w:r>
+            <w:r>
+              <w:rPr>
+                <w:lang w:val="en-GB" w:eastAsia="en-GB"/>
+              </w:rPr>
+              <w:t xml:space="preserve"> / Tegra K1</w:t>
             </w:r>
           </w:p>
         </w:tc>
@@ -21722,6 +21735,118 @@
                 <w:lang w:val="en-GB" w:eastAsia="en-GB"/>
               </w:rPr>
               <w:t>16384</w:t>
+            </w:r>
+          </w:p>
+        </w:tc>
+      </w:tr>
+      <w:tr>
+        <w:tc>
+          <w:tcPr>
+            <w:tcW w:w="3402" w:type="dxa"/>
+          </w:tcPr>
+          <w:p>
+            <w:pPr>
+              <w:rPr>
+                <w:lang w:val="en-GB" w:eastAsia="en-GB"/>
+              </w:rPr>
+            </w:pPr>
+            <w:r>
+              <w:rPr>
+                <w:lang w:val="en-GB" w:eastAsia="en-GB"/>
+              </w:rPr>
+              <w:t>1000 series - Pascal</w:t>
+            </w:r>
+          </w:p>
+        </w:tc>
+        <w:tc>
+          <w:tcPr>
+            <w:tcW w:w="1416" w:type="dxa"/>
+          </w:tcPr>
+          <w:p>
+            <w:pPr>
+              <w:rPr>
+                <w:lang w:val="en-GB" w:eastAsia="en-GB"/>
+              </w:rPr>
+            </w:pPr>
+            <w:r>
+              <w:rPr>
+                <w:lang w:val="en-GB" w:eastAsia="en-GB"/>
+              </w:rPr>
+              <w:t>32768</w:t>
+            </w:r>
+          </w:p>
+        </w:tc>
+        <w:tc>
+          <w:tcPr>
+            <w:tcW w:w="1316" w:type="dxa"/>
+          </w:tcPr>
+          <w:p>
+            <w:pPr>
+              <w:rPr>
+                <w:lang w:val="en-GB" w:eastAsia="en-GB"/>
+              </w:rPr>
+            </w:pPr>
+            <w:r>
+              <w:rPr>
+                <w:lang w:val="en-GB" w:eastAsia="en-GB"/>
+              </w:rPr>
+              <w:t>32768</w:t>
+            </w:r>
+          </w:p>
+        </w:tc>
+        <w:tc>
+          <w:tcPr>
+            <w:tcW w:w="1296" w:type="dxa"/>
+          </w:tcPr>
+          <w:p>
+            <w:pPr>
+              <w:rPr>
+                <w:lang w:val="en-GB" w:eastAsia="en-GB"/>
+              </w:rPr>
+            </w:pPr>
+            <w:r>
+              <w:rPr>
+                <w:lang w:val="en-GB" w:eastAsia="en-GB"/>
+              </w:rPr>
+              <w:t>16384</w:t>
+            </w:r>
+          </w:p>
+        </w:tc>
+        <w:tc>
+          <w:tcPr>
+            <w:tcW w:w="1616" w:type="dxa"/>
+          </w:tcPr>
+          <w:p>
+            <w:pPr>
+              <w:rPr>
+                <w:lang w:val="en-GB" w:eastAsia="en-GB"/>
+              </w:rPr>
+            </w:pPr>
+            <w:r>
+              <w:rPr>
+                <w:lang w:val="en-GB" w:eastAsia="en-GB"/>
+              </w:rPr>
+              <w:t>2048</w:t>
+            </w:r>
+            <w:bookmarkStart w:id="46" w:name="_GoBack"/>
+            <w:bookmarkEnd w:id="46"/>
+          </w:p>
+        </w:tc>
+        <w:tc>
+          <w:tcPr>
+            <w:tcW w:w="1616" w:type="dxa"/>
+          </w:tcPr>
+          <w:p>
+            <w:pPr>
+              <w:rPr>
+                <w:lang w:val="en-GB" w:eastAsia="en-GB"/>
+              </w:rPr>
+            </w:pPr>
+            <w:r>
+              <w:rPr>
+                <w:lang w:val="en-GB" w:eastAsia="en-GB"/>
+              </w:rPr>
+              <w:t>32768</w:t>
             </w:r>
           </w:p>
         </w:tc>
@@ -23246,8 +23371,8 @@
       <w:pPr>
         <w:pStyle w:val="Heading1"/>
       </w:pPr>
-      <w:bookmarkStart w:id="48" w:name="_Toc458187386"/>
-      <w:bookmarkStart w:id="49" w:name="_Toc460273442"/>
+      <w:bookmarkStart w:id="48" w:name="_Toc460273442"/>
+      <w:bookmarkStart w:id="49" w:name="_Toc458187386"/>
       <w:r>
         <w:lastRenderedPageBreak/>
         <w:t xml:space="preserve">18 </w:t>
@@ -23255,7 +23380,7 @@
       <w:r>
         <w:t>Draw buffers differences between APIs</w:t>
       </w:r>
-      <w:bookmarkEnd w:id="49"/>
+      <w:bookmarkEnd w:id="48"/>
     </w:p>
     <w:p>
       <w:pPr>
@@ -24049,7 +24174,7 @@
       <w:r>
         <w:t>log</w:t>
       </w:r>
-      <w:bookmarkEnd w:id="48"/>
+      <w:bookmarkEnd w:id="49"/>
       <w:bookmarkEnd w:id="50"/>
     </w:p>
     <w:p>
@@ -28186,7 +28311,7 @@
 </file>
 
 <file path=customXml/itemProps1.xml><?xml version="1.0" encoding="utf-8"?>
-<ds:datastoreItem xmlns:ds="http://schemas.openxmlformats.org/officeDocument/2006/customXml" ds:itemID="{B6AC4D0C-AD1B-49B2-9B16-6EAC594909F0}">
+<ds:datastoreItem xmlns:ds="http://schemas.openxmlformats.org/officeDocument/2006/customXml" ds:itemID="{867F6040-050A-45F7-AF23-6597FCEBC047}">
   <ds:schemaRefs>
     <ds:schemaRef ds:uri="http://schemas.openxmlformats.org/officeDocument/2006/bibliography"/>
   </ds:schemaRefs>

</xml_diff>

<commit_message>
Drafted iOS support of OpenGL ES item
</commit_message>
<xml_diff>
--- a/doc/Effective OpenGL.docx
+++ b/doc/Effective OpenGL.docx
@@ -398,8 +398,8 @@
       <w:bookmarkStart w:id="0" w:name="h.nkr4whge0jyg"/>
       <w:bookmarkStart w:id="1" w:name="_Toc236677194"/>
       <w:bookmarkStart w:id="2" w:name="_Toc236677317"/>
-      <w:bookmarkStart w:id="3" w:name="_Toc236677193"/>
-      <w:bookmarkStart w:id="4" w:name="_Toc236677125"/>
+      <w:bookmarkStart w:id="3" w:name="_Toc236677125"/>
+      <w:bookmarkStart w:id="4" w:name="_Toc236677193"/>
       <w:bookmarkEnd w:id="0"/>
       <w:r>
         <w:br w:type="page"/>
@@ -5083,7 +5083,21 @@
             <w:rStyle w:val="Hyperlink"/>
             <w:color w:val="000000"/>
           </w:rPr>
-          <w:t xml:space="preserve">iOS and GC1000 through </w:t>
+          <w:t>iOS</w:t>
+        </w:r>
+        <w:r>
+          <w:rPr>
+            <w:rStyle w:val="Hyperlink"/>
+            <w:color w:val="000000"/>
+          </w:rPr>
+          <w:t xml:space="preserve"> 4</w:t>
+        </w:r>
+        <w:r>
+          <w:rPr>
+            <w:rStyle w:val="Hyperlink"/>
+            <w:color w:val="000000"/>
+          </w:rPr>
+          <w:t xml:space="preserve"> and GC1000 through </w:t>
         </w:r>
         <w:r>
           <w:rPr>
@@ -21828,8 +21842,6 @@
               </w:rPr>
               <w:t>2048</w:t>
             </w:r>
-            <w:bookmarkStart w:id="46" w:name="_GoBack"/>
-            <w:bookmarkEnd w:id="46"/>
           </w:p>
         </w:tc>
         <w:tc>
@@ -22328,12 +22340,12 @@
       <w:pPr>
         <w:pStyle w:val="Heading1"/>
       </w:pPr>
-      <w:bookmarkStart w:id="47" w:name="_Toc460273441"/>
+      <w:bookmarkStart w:id="46" w:name="_Toc460273441"/>
       <w:r>
         <w:lastRenderedPageBreak/>
         <w:t>17 Hardware compression format support</w:t>
       </w:r>
-      <w:bookmarkEnd w:id="47"/>
+      <w:bookmarkEnd w:id="46"/>
     </w:p>
     <w:p>
       <w:pPr>
@@ -23371,8 +23383,8 @@
       <w:pPr>
         <w:pStyle w:val="Heading1"/>
       </w:pPr>
-      <w:bookmarkStart w:id="48" w:name="_Toc460273442"/>
-      <w:bookmarkStart w:id="49" w:name="_Toc458187386"/>
+      <w:bookmarkStart w:id="47" w:name="_Toc460273442"/>
+      <w:bookmarkStart w:id="48" w:name="_Toc458187386"/>
       <w:r>
         <w:lastRenderedPageBreak/>
         <w:t xml:space="preserve">18 </w:t>
@@ -23380,7 +23392,7 @@
       <w:r>
         <w:t>Draw buffers differences between APIs</w:t>
       </w:r>
-      <w:bookmarkEnd w:id="48"/>
+      <w:bookmarkEnd w:id="47"/>
     </w:p>
     <w:p>
       <w:pPr>
@@ -24151,9 +24163,1097 @@
         </w:rPr>
       </w:pPr>
     </w:p>
+    <w:p>
+      <w:r>
+        <w:br w:type="page"/>
+      </w:r>
+    </w:p>
+    <w:p>
+      <w:pPr>
+        <w:pStyle w:val="Heading1"/>
+      </w:pPr>
+      <w:r>
+        <w:lastRenderedPageBreak/>
+        <w:t xml:space="preserve">19 </w:t>
+      </w:r>
+      <w:bookmarkStart w:id="49" w:name="_GoBack"/>
+      <w:r>
+        <w:t>iOS support of OpenGL ES</w:t>
+      </w:r>
+      <w:bookmarkEnd w:id="49"/>
+    </w:p>
+    <w:tbl>
+      <w:tblPr>
+        <w:tblStyle w:val="TableGrid"/>
+        <w:tblW w:w="0" w:type="auto"/>
+        <w:tblLayout w:type="fixed"/>
+        <w:tblLook w:val="04A0" w:firstRow="1" w:lastRow="0" w:firstColumn="1" w:lastColumn="0" w:noHBand="0" w:noVBand="1"/>
+      </w:tblPr>
+      <w:tblGrid>
+        <w:gridCol w:w="4390"/>
+        <w:gridCol w:w="708"/>
+        <w:gridCol w:w="2694"/>
+        <w:gridCol w:w="2887"/>
+      </w:tblGrid>
+      <w:tr>
+        <w:tc>
+          <w:tcPr>
+            <w:tcW w:w="4390" w:type="dxa"/>
+          </w:tcPr>
+          <w:p/>
+        </w:tc>
+        <w:tc>
+          <w:tcPr>
+            <w:tcW w:w="708" w:type="dxa"/>
+          </w:tcPr>
+          <w:p>
+            <w:r>
+              <w:t>iOS</w:t>
+            </w:r>
+          </w:p>
+        </w:tc>
+        <w:tc>
+          <w:tcPr>
+            <w:tcW w:w="2694" w:type="dxa"/>
+          </w:tcPr>
+          <w:p>
+            <w:r>
+              <w:t>Devices</w:t>
+            </w:r>
+          </w:p>
+        </w:tc>
+        <w:tc>
+          <w:tcPr>
+            <w:tcW w:w="2887" w:type="dxa"/>
+          </w:tcPr>
+          <w:p>
+            <w:r>
+              <w:t>GPUs</w:t>
+            </w:r>
+          </w:p>
+        </w:tc>
+      </w:tr>
+      <w:tr>
+        <w:tc>
+          <w:tcPr>
+            <w:tcW w:w="4390" w:type="dxa"/>
+          </w:tcPr>
+          <w:p>
+            <w:hyperlink r:id="rId250" w:history="1">
+              <w:r>
+                <w:rPr>
+                  <w:rStyle w:val="Hyperlink"/>
+                </w:rPr>
+                <w:t>GL_KHR_texture_compression_astc_ldr</w:t>
+              </w:r>
+            </w:hyperlink>
+          </w:p>
+        </w:tc>
+        <w:tc>
+          <w:tcPr>
+            <w:tcW w:w="708" w:type="dxa"/>
+          </w:tcPr>
+          <w:p>
+            <w:r>
+              <w:t>8.0</w:t>
+            </w:r>
+          </w:p>
+        </w:tc>
+        <w:tc>
+          <w:tcPr>
+            <w:tcW w:w="2694" w:type="dxa"/>
+          </w:tcPr>
+          <w:p>
+            <w:r>
+              <w:t>iPhone 6, iPad Pro</w:t>
+            </w:r>
+          </w:p>
+        </w:tc>
+        <w:tc>
+          <w:tcPr>
+            <w:tcW w:w="2887" w:type="dxa"/>
+          </w:tcPr>
+          <w:p>
+            <w:r>
+              <w:t>PowerVR 6XT - Apple A8</w:t>
+            </w:r>
+          </w:p>
+        </w:tc>
+      </w:tr>
+      <w:tr>
+        <w:tc>
+          <w:tcPr>
+            <w:tcW w:w="4390" w:type="dxa"/>
+          </w:tcPr>
+          <w:p>
+            <w:hyperlink r:id="rId251" w:history="1">
+              <w:r>
+                <w:rPr>
+                  <w:rStyle w:val="Hyperlink"/>
+                </w:rPr>
+                <w:t>APPLE_clip_distance</w:t>
+              </w:r>
+            </w:hyperlink>
+            <w:r>
+              <w:t> </w:t>
+            </w:r>
+            <w:r>
+              <w:br/>
+            </w:r>
+            <w:hyperlink r:id="rId252" w:history="1">
+              <w:r>
+                <w:rPr>
+                  <w:rStyle w:val="Hyperlink"/>
+                </w:rPr>
+                <w:t>APPLE_texture_packed_float</w:t>
+              </w:r>
+            </w:hyperlink>
+            <w:r>
+              <w:br/>
+            </w:r>
+            <w:hyperlink r:id="rId253" w:history="1">
+              <w:r>
+                <w:rPr>
+                  <w:rStyle w:val="Hyperlink"/>
+                </w:rPr>
+                <w:t>APPLE_color_buffer_packed_float</w:t>
+              </w:r>
+            </w:hyperlink>
+          </w:p>
+        </w:tc>
+        <w:tc>
+          <w:tcPr>
+            <w:tcW w:w="708" w:type="dxa"/>
+          </w:tcPr>
+          <w:p>
+            <w:r>
+              <w:t>8.0</w:t>
+            </w:r>
+          </w:p>
+        </w:tc>
+        <w:tc>
+          <w:tcPr>
+            <w:tcW w:w="2694" w:type="dxa"/>
+          </w:tcPr>
+          <w:p>
+            <w:r>
+              <w:t>iPhone 4s</w:t>
+            </w:r>
+          </w:p>
+        </w:tc>
+        <w:tc>
+          <w:tcPr>
+            <w:tcW w:w="2887" w:type="dxa"/>
+          </w:tcPr>
+          <w:p>
+            <w:r>
+              <w:t>PowerVR 543</w:t>
+            </w:r>
+          </w:p>
+        </w:tc>
+      </w:tr>
+      <w:tr>
+        <w:tc>
+          <w:tcPr>
+            <w:tcW w:w="4390" w:type="dxa"/>
+          </w:tcPr>
+          <w:p>
+            <w:r>
+              <w:t>OpenGL ES 3.0</w:t>
+            </w:r>
+          </w:p>
+        </w:tc>
+        <w:tc>
+          <w:tcPr>
+            <w:tcW w:w="708" w:type="dxa"/>
+          </w:tcPr>
+          <w:p>
+            <w:r>
+              <w:t>7.0</w:t>
+            </w:r>
+          </w:p>
+        </w:tc>
+        <w:tc>
+          <w:tcPr>
+            <w:tcW w:w="2694" w:type="dxa"/>
+          </w:tcPr>
+          <w:p>
+            <w:r>
+              <w:t>iPhone 5s, iPad Air, iPad Mini 2</w:t>
+            </w:r>
+            <w:r>
+              <w:t>, iPod Touch 6</w:t>
+            </w:r>
+            <w:r>
+              <w:t xml:space="preserve"> </w:t>
+            </w:r>
+          </w:p>
+        </w:tc>
+        <w:tc>
+          <w:tcPr>
+            <w:tcW w:w="2887" w:type="dxa"/>
+          </w:tcPr>
+          <w:p>
+            <w:r>
+              <w:t>PowerVR 6 - Apple A7</w:t>
+            </w:r>
+          </w:p>
+        </w:tc>
+      </w:tr>
+      <w:tr>
+        <w:tc>
+          <w:tcPr>
+            <w:tcW w:w="4390" w:type="dxa"/>
+          </w:tcPr>
+          <w:p>
+            <w:hyperlink r:id="rId254" w:history="1">
+              <w:r>
+                <w:rPr>
+                  <w:rStyle w:val="Hyperlink"/>
+                </w:rPr>
+                <w:t>GL_EXT_sRGB</w:t>
+              </w:r>
+            </w:hyperlink>
+            <w:r>
+              <w:t xml:space="preserve">, </w:t>
+            </w:r>
+            <w:hyperlink r:id="rId255" w:history="1">
+              <w:r>
+                <w:rPr>
+                  <w:rStyle w:val="Hyperlink"/>
+                </w:rPr>
+                <w:t>GL_EXT_pvrtc_sRGB</w:t>
+              </w:r>
+            </w:hyperlink>
+          </w:p>
+        </w:tc>
+        <w:tc>
+          <w:tcPr>
+            <w:tcW w:w="708" w:type="dxa"/>
+          </w:tcPr>
+          <w:p>
+            <w:r>
+              <w:t>7.0</w:t>
+            </w:r>
+          </w:p>
+        </w:tc>
+        <w:tc>
+          <w:tcPr>
+            <w:tcW w:w="2694" w:type="dxa"/>
+          </w:tcPr>
+          <w:p>
+            <w:r>
+              <w:t>iPhone 4s</w:t>
+            </w:r>
+          </w:p>
+        </w:tc>
+        <w:tc>
+          <w:tcPr>
+            <w:tcW w:w="2887" w:type="dxa"/>
+          </w:tcPr>
+          <w:p>
+            <w:r>
+              <w:t>PowerVR 543 and 554</w:t>
+            </w:r>
+          </w:p>
+        </w:tc>
+      </w:tr>
+      <w:tr>
+        <w:tc>
+          <w:tcPr>
+            <w:tcW w:w="4390" w:type="dxa"/>
+          </w:tcPr>
+          <w:p>
+            <w:hyperlink r:id="rId256" w:history="1">
+              <w:r>
+                <w:rPr>
+                  <w:rStyle w:val="Hyperlink"/>
+                </w:rPr>
+                <w:t>GL_EXT_draw_instanced</w:t>
+              </w:r>
+            </w:hyperlink>
+            <w:r>
+              <w:br/>
+            </w:r>
+            <w:hyperlink r:id="rId257" w:history="1">
+              <w:r>
+                <w:rPr>
+                  <w:rStyle w:val="Hyperlink"/>
+                </w:rPr>
+                <w:t>GL_EXT_instanced_arrays</w:t>
+              </w:r>
+            </w:hyperlink>
+          </w:p>
+        </w:tc>
+        <w:tc>
+          <w:tcPr>
+            <w:tcW w:w="708" w:type="dxa"/>
+          </w:tcPr>
+          <w:p>
+            <w:r>
+              <w:t>7.0</w:t>
+            </w:r>
+          </w:p>
+        </w:tc>
+        <w:tc>
+          <w:tcPr>
+            <w:tcW w:w="2694" w:type="dxa"/>
+          </w:tcPr>
+          <w:p>
+            <w:r>
+              <w:t>iPhone 3Gs</w:t>
+            </w:r>
+          </w:p>
+        </w:tc>
+        <w:tc>
+          <w:tcPr>
+            <w:tcW w:w="2887" w:type="dxa"/>
+          </w:tcPr>
+          <w:p>
+            <w:r>
+              <w:t>PowerVR 535</w:t>
+            </w:r>
+          </w:p>
+        </w:tc>
+      </w:tr>
+      <w:tr>
+        <w:tc>
+          <w:tcPr>
+            <w:tcW w:w="4390" w:type="dxa"/>
+          </w:tcPr>
+          <w:p>
+            <w:r>
+              <w:t>MAX_VERTEX_TEXTURE_IMAGE_UNITS &gt; 0</w:t>
+            </w:r>
+          </w:p>
+        </w:tc>
+        <w:tc>
+          <w:tcPr>
+            <w:tcW w:w="708" w:type="dxa"/>
+          </w:tcPr>
+          <w:p>
+            <w:r>
+              <w:t>7.0</w:t>
+            </w:r>
+          </w:p>
+        </w:tc>
+        <w:tc>
+          <w:tcPr>
+            <w:tcW w:w="2694" w:type="dxa"/>
+          </w:tcPr>
+          <w:p>
+            <w:r>
+              <w:t>iPhone 3Gs</w:t>
+            </w:r>
+          </w:p>
+        </w:tc>
+        <w:tc>
+          <w:tcPr>
+            <w:tcW w:w="2887" w:type="dxa"/>
+          </w:tcPr>
+          <w:p>
+            <w:r>
+              <w:t>PowerVR 535</w:t>
+            </w:r>
+          </w:p>
+        </w:tc>
+      </w:tr>
+      <w:tr>
+        <w:tc>
+          <w:tcPr>
+            <w:tcW w:w="4390" w:type="dxa"/>
+          </w:tcPr>
+          <w:p>
+            <w:hyperlink r:id="rId258" w:history="1">
+              <w:r>
+                <w:rPr>
+                  <w:rStyle w:val="Hyperlink"/>
+                </w:rPr>
+                <w:t>GL_EXT_texture_storage</w:t>
+              </w:r>
+            </w:hyperlink>
+            <w:r>
+              <w:t xml:space="preserve">, </w:t>
+            </w:r>
+            <w:hyperlink r:id="rId259" w:history="1">
+              <w:r>
+                <w:rPr>
+                  <w:rStyle w:val="Hyperlink"/>
+                </w:rPr>
+                <w:t>GL_APPLE_copy_texture_levels</w:t>
+              </w:r>
+            </w:hyperlink>
+            <w:r>
+              <w:br/>
+            </w:r>
+            <w:hyperlink r:id="rId260" w:history="1">
+              <w:r>
+                <w:rPr>
+                  <w:rStyle w:val="Hyperlink"/>
+                </w:rPr>
+                <w:t>GL_EXT_map_buffer_range</w:t>
+              </w:r>
+            </w:hyperlink>
+            <w:r>
+              <w:t> </w:t>
+            </w:r>
+            <w:r>
+              <w:br/>
+            </w:r>
+            <w:hyperlink r:id="rId261" w:history="1">
+              <w:r>
+                <w:rPr>
+                  <w:rStyle w:val="Hyperlink"/>
+                </w:rPr>
+                <w:t>GL_APPLE_sync</w:t>
+              </w:r>
+            </w:hyperlink>
+            <w:r>
+              <w:br/>
+            </w:r>
+            <w:hyperlink r:id="rId262" w:history="1">
+              <w:r>
+                <w:rPr>
+                  <w:rStyle w:val="Hyperlink"/>
+                </w:rPr>
+                <w:t>GL_EXT_shader_framebuffer_fetch</w:t>
+              </w:r>
+            </w:hyperlink>
+            <w:r>
+              <w:br/>
+              <w:t>GL_EXT_discard_framebuffer</w:t>
+            </w:r>
+          </w:p>
+        </w:tc>
+        <w:tc>
+          <w:tcPr>
+            <w:tcW w:w="708" w:type="dxa"/>
+          </w:tcPr>
+          <w:p>
+            <w:r>
+              <w:t>6.0</w:t>
+            </w:r>
+          </w:p>
+        </w:tc>
+        <w:tc>
+          <w:tcPr>
+            <w:tcW w:w="2694" w:type="dxa"/>
+          </w:tcPr>
+          <w:p>
+            <w:r>
+              <w:t>iPhone 3Gs</w:t>
+            </w:r>
+          </w:p>
+        </w:tc>
+        <w:tc>
+          <w:tcPr>
+            <w:tcW w:w="2887" w:type="dxa"/>
+          </w:tcPr>
+          <w:p>
+            <w:r>
+              <w:t xml:space="preserve">PowerVR </w:t>
+            </w:r>
+            <w:r>
+              <w:t>535</w:t>
+            </w:r>
+          </w:p>
+        </w:tc>
+      </w:tr>
+      <w:tr>
+        <w:tc>
+          <w:tcPr>
+            <w:tcW w:w="4390" w:type="dxa"/>
+          </w:tcPr>
+          <w:p>
+            <w:hyperlink r:id="rId263" w:history="1">
+              <w:r>
+                <w:rPr>
+                  <w:rStyle w:val="Hyperlink"/>
+                </w:rPr>
+                <w:t>EXT_color_buffer_half_float</w:t>
+              </w:r>
+            </w:hyperlink>
+            <w:r>
+              <w:t xml:space="preserve">, </w:t>
+            </w:r>
+            <w:r>
+              <w:br/>
+            </w:r>
+            <w:hyperlink r:id="rId264" w:history="1">
+              <w:r>
+                <w:rPr>
+                  <w:rStyle w:val="Hyperlink"/>
+                </w:rPr>
+                <w:t>EXT_occlusion_query_boolean</w:t>
+              </w:r>
+            </w:hyperlink>
+            <w:r>
+              <w:br/>
+            </w:r>
+            <w:hyperlink r:id="rId265" w:history="1">
+              <w:r>
+                <w:rPr>
+                  <w:rStyle w:val="Hyperlink"/>
+                </w:rPr>
+                <w:t>EXT_shadow_samplers</w:t>
+              </w:r>
+            </w:hyperlink>
+            <w:r>
+              <w:br/>
+            </w:r>
+            <w:hyperlink r:id="rId266" w:history="1">
+              <w:r>
+                <w:rPr>
+                  <w:rStyle w:val="Hyperlink"/>
+                </w:rPr>
+                <w:t>EXT_texture_rg</w:t>
+              </w:r>
+            </w:hyperlink>
+            <w:r>
+              <w:br/>
+            </w:r>
+            <w:hyperlink r:id="rId267" w:history="1">
+              <w:r>
+                <w:rPr>
+                  <w:rStyle w:val="Hyperlink"/>
+                </w:rPr>
+                <w:t>OES_texture_half_float_linear</w:t>
+              </w:r>
+            </w:hyperlink>
+            <w:r>
+              <w:br/>
+              <w:t>GL_APPLE_color_buffer_packed_float</w:t>
+            </w:r>
+            <w:r>
+              <w:br/>
+              <w:t>GL_APPLE_texture_packed_float</w:t>
+            </w:r>
+          </w:p>
+        </w:tc>
+        <w:tc>
+          <w:tcPr>
+            <w:tcW w:w="708" w:type="dxa"/>
+          </w:tcPr>
+          <w:p>
+            <w:r>
+              <w:t>5.0</w:t>
+            </w:r>
+          </w:p>
+        </w:tc>
+        <w:tc>
+          <w:tcPr>
+            <w:tcW w:w="2694" w:type="dxa"/>
+          </w:tcPr>
+          <w:p>
+            <w:r>
+              <w:t>iPhone 4s</w:t>
+            </w:r>
+          </w:p>
+        </w:tc>
+        <w:tc>
+          <w:tcPr>
+            <w:tcW w:w="2887" w:type="dxa"/>
+          </w:tcPr>
+          <w:p>
+            <w:r>
+              <w:t>PowerVR 543 and 554</w:t>
+            </w:r>
+          </w:p>
+        </w:tc>
+      </w:tr>
+      <w:tr>
+        <w:tc>
+          <w:tcPr>
+            <w:tcW w:w="4390" w:type="dxa"/>
+          </w:tcPr>
+          <w:p>
+            <w:r>
+              <w:t>OpenGL ES 2.0</w:t>
+            </w:r>
+            <w:r>
+              <w:br/>
+            </w:r>
+            <w:hyperlink r:id="rId268" w:history="1">
+              <w:r>
+                <w:rPr>
+                  <w:rStyle w:val="Hyperlink"/>
+                </w:rPr>
+                <w:t>EXT_debug_label</w:t>
+              </w:r>
+            </w:hyperlink>
+            <w:r>
+              <w:t xml:space="preserve">, </w:t>
+            </w:r>
+            <w:hyperlink r:id="rId269" w:history="1">
+              <w:r>
+                <w:rPr>
+                  <w:rStyle w:val="Hyperlink"/>
+                </w:rPr>
+                <w:t>EXT_debug_marker</w:t>
+              </w:r>
+            </w:hyperlink>
+            <w:r>
+              <w:t>, GL_EXT_shader_texture_lod</w:t>
+            </w:r>
+            <w:r>
+              <w:br/>
+            </w:r>
+            <w:hyperlink r:id="rId270" w:history="1">
+              <w:r>
+                <w:rPr>
+                  <w:rStyle w:val="Hyperlink"/>
+                </w:rPr>
+                <w:t>EXT_separate_shader_objects</w:t>
+              </w:r>
+            </w:hyperlink>
+            <w:r>
+              <w:t> </w:t>
+            </w:r>
+            <w:r>
+              <w:br/>
+              <w:t>GL_IMG_texture_compression_pvrtc</w:t>
+            </w:r>
+            <w:r>
+              <w:br/>
+              <w:t>GL_OES_texture_float</w:t>
+            </w:r>
+            <w:r>
+              <w:br/>
+              <w:t>GL_OES_texture_half_float</w:t>
+            </w:r>
+            <w:r>
+              <w:br/>
+              <w:t>GL_</w:t>
+            </w:r>
+            <w:hyperlink r:id="rId271" w:history="1">
+              <w:r>
+                <w:rPr>
+                  <w:rStyle w:val="Hyperlink"/>
+                </w:rPr>
+                <w:t>OES_element_index_uint</w:t>
+              </w:r>
+            </w:hyperlink>
+          </w:p>
+        </w:tc>
+        <w:tc>
+          <w:tcPr>
+            <w:tcW w:w="708" w:type="dxa"/>
+          </w:tcPr>
+          <w:p>
+            <w:r>
+              <w:t>5.0</w:t>
+            </w:r>
+          </w:p>
+        </w:tc>
+        <w:tc>
+          <w:tcPr>
+            <w:tcW w:w="2694" w:type="dxa"/>
+          </w:tcPr>
+          <w:p>
+            <w:r>
+              <w:t>iPhone 3GS, iPad mini, iPad 2, iPod Touch 5</w:t>
+            </w:r>
+          </w:p>
+        </w:tc>
+        <w:tc>
+          <w:tcPr>
+            <w:tcW w:w="2887" w:type="dxa"/>
+          </w:tcPr>
+          <w:p>
+            <w:r>
+              <w:t>PowerVR 535</w:t>
+            </w:r>
+          </w:p>
+        </w:tc>
+      </w:tr>
+      <w:tr>
+        <w:tc>
+          <w:tcPr>
+            <w:tcW w:w="4390" w:type="dxa"/>
+          </w:tcPr>
+          <w:p>
+            <w:r>
+              <w:t xml:space="preserve">GL_APPLE_rgb_422 GL_APPLE_framebuffer_multisample </w:t>
+            </w:r>
+          </w:p>
+          <w:p>
+            <w:r>
+              <w:t>GL_EXT_read_format_bgra</w:t>
+            </w:r>
+            <w:r>
+              <w:br/>
+              <w:t>GL_APPLE_texture_format_BGRA8888</w:t>
+            </w:r>
+            <w:r>
+              <w:t xml:space="preserve"> GL_</w:t>
+            </w:r>
+            <w:hyperlink r:id="rId272" w:history="1">
+              <w:r>
+                <w:rPr>
+                  <w:rStyle w:val="Hyperlink"/>
+                </w:rPr>
+                <w:t>OES_vertex_array_object</w:t>
+              </w:r>
+            </w:hyperlink>
+          </w:p>
+          <w:p>
+            <w:r>
+              <w:t>GL_OES_depth_texture</w:t>
+            </w:r>
+          </w:p>
+          <w:p>
+            <w:r>
+              <w:t>GL_</w:t>
+            </w:r>
+            <w:hyperlink r:id="rId273" w:history="1">
+              <w:r>
+                <w:rPr>
+                  <w:rStyle w:val="Hyperlink"/>
+                </w:rPr>
+                <w:t>APPLE_texture_max_level</w:t>
+              </w:r>
+            </w:hyperlink>
+          </w:p>
+        </w:tc>
+        <w:tc>
+          <w:tcPr>
+            <w:tcW w:w="708" w:type="dxa"/>
+          </w:tcPr>
+          <w:p>
+            <w:r>
+              <w:t>4.0</w:t>
+            </w:r>
+          </w:p>
+        </w:tc>
+        <w:tc>
+          <w:tcPr>
+            <w:tcW w:w="2694" w:type="dxa"/>
+          </w:tcPr>
+          <w:p>
+            <w:r>
+              <w:t>iPhone 3Gs</w:t>
+            </w:r>
+          </w:p>
+        </w:tc>
+        <w:tc>
+          <w:tcPr>
+            <w:tcW w:w="2887" w:type="dxa"/>
+          </w:tcPr>
+          <w:p>
+            <w:r>
+              <w:t>PowerVR 535</w:t>
+            </w:r>
+          </w:p>
+        </w:tc>
+      </w:tr>
+    </w:tbl>
     <w:p/>
-    <w:p/>
-    <w:p/>
+    <w:p>
+      <w:pPr>
+        <w:pStyle w:val="Heading4"/>
+      </w:pPr>
+      <w:r>
+        <w:t>Reference:</w:t>
+      </w:r>
+    </w:p>
+    <w:p>
+      <w:pPr>
+        <w:pStyle w:val="ListParagraph"/>
+        <w:numPr>
+          <w:ilvl w:val="0"/>
+          <w:numId w:val="2"/>
+        </w:numPr>
+        <w:rPr>
+          <w:color w:val="auto"/>
+        </w:rPr>
+      </w:pPr>
+      <w:hyperlink r:id="rId274" w:history="1">
+        <w:r>
+          <w:rPr>
+            <w:rStyle w:val="Hyperlink"/>
+            <w:color w:val="auto"/>
+          </w:rPr>
+          <w:t>Hardware GPU Information</w:t>
+        </w:r>
+      </w:hyperlink>
+    </w:p>
+    <w:p>
+      <w:pPr>
+        <w:pStyle w:val="ListParagraph"/>
+        <w:numPr>
+          <w:ilvl w:val="0"/>
+          <w:numId w:val="2"/>
+        </w:numPr>
+        <w:rPr>
+          <w:color w:val="auto"/>
+        </w:rPr>
+      </w:pPr>
+      <w:hyperlink r:id="rId275" w:anchor="//apple_ref/doc/uid/TP40008793-CH504-SW4" w:history="1">
+        <w:r>
+          <w:rPr>
+            <w:rStyle w:val="Hyperlink"/>
+            <w:color w:val="auto"/>
+          </w:rPr>
+          <w:t>Adopting OpenGL ES 3.0</w:t>
+        </w:r>
+      </w:hyperlink>
+    </w:p>
+    <w:p>
+      <w:pPr>
+        <w:pStyle w:val="ListParagraph"/>
+        <w:numPr>
+          <w:ilvl w:val="0"/>
+          <w:numId w:val="2"/>
+        </w:numPr>
+        <w:rPr>
+          <w:color w:val="auto"/>
+        </w:rPr>
+      </w:pPr>
+      <w:hyperlink r:id="rId276" w:anchor="//apple_ref/doc/uid/TP40008244-SW1" w:history="1">
+        <w:r>
+          <w:rPr>
+            <w:rStyle w:val="Hyperlink"/>
+            <w:color w:val="auto"/>
+          </w:rPr>
+          <w:t>iOS release notes</w:t>
+        </w:r>
+      </w:hyperlink>
+    </w:p>
+    <w:p>
+      <w:pPr>
+        <w:rPr>
+          <w:lang w:val="fr-FR"/>
+        </w:rPr>
+      </w:pPr>
+    </w:p>
+    <w:p>
+      <w:pPr>
+        <w:rPr>
+          <w:lang w:val="fr-FR"/>
+        </w:rPr>
+      </w:pPr>
+    </w:p>
+    <w:p>
+      <w:pPr>
+        <w:rPr>
+          <w:rStyle w:val="HTMLCode"/>
+          <w:color w:val="666666"/>
+          <w:sz w:val="21"/>
+          <w:szCs w:val="21"/>
+        </w:rPr>
+      </w:pPr>
+      <w:r>
+        <w:rPr>
+          <w:rFonts w:ascii="Arial" w:hAnsi="Arial" w:cs="Arial"/>
+          <w:color w:val="444444"/>
+          <w:sz w:val="17"/>
+          <w:szCs w:val="17"/>
+          <w:shd w:val="clear" w:color="auto" w:fill="F8F8F8"/>
+        </w:rPr>
+        <w:t>GL_</w:t>
+      </w:r>
+      <w:hyperlink r:id="rId277" w:history="1">
+        <w:r>
+          <w:rPr>
+            <w:rStyle w:val="Hyperlink"/>
+            <w:rFonts w:ascii="Courier" w:hAnsi="Courier" w:cs="Courier New"/>
+            <w:color w:val="3366CC"/>
+            <w:sz w:val="21"/>
+            <w:szCs w:val="21"/>
+          </w:rPr>
+          <w:t>EXT_blend_minmax</w:t>
+        </w:r>
+      </w:hyperlink>
+      <w:r>
+        <w:rPr>
+          <w:rStyle w:val="HTMLCode"/>
+          <w:color w:val="666666"/>
+          <w:sz w:val="21"/>
+          <w:szCs w:val="21"/>
+        </w:rPr>
+        <w:t xml:space="preserve"> iOS 3.1</w:t>
+      </w:r>
+    </w:p>
+    <w:p>
+      <w:pPr>
+        <w:rPr>
+          <w:rStyle w:val="HTMLCode"/>
+          <w:color w:val="666666"/>
+          <w:sz w:val="21"/>
+          <w:szCs w:val="21"/>
+        </w:rPr>
+      </w:pPr>
+      <w:r>
+        <w:rPr>
+          <w:rFonts w:ascii="Arial" w:hAnsi="Arial" w:cs="Arial"/>
+          <w:color w:val="444444"/>
+          <w:sz w:val="17"/>
+          <w:szCs w:val="17"/>
+          <w:shd w:val="clear" w:color="auto" w:fill="F8F8F8"/>
+        </w:rPr>
+        <w:t>GL_</w:t>
+      </w:r>
+      <w:hyperlink r:id="rId278" w:history="1">
+        <w:r>
+          <w:rPr>
+            <w:rStyle w:val="Hyperlink"/>
+            <w:rFonts w:ascii="Courier" w:hAnsi="Courier" w:cs="Courier New"/>
+            <w:color w:val="3366CC"/>
+            <w:sz w:val="21"/>
+            <w:szCs w:val="21"/>
+          </w:rPr>
+          <w:t>OES_fbo_render_mipmap</w:t>
+        </w:r>
+      </w:hyperlink>
+      <w:r>
+        <w:rPr>
+          <w:rStyle w:val="HTMLCode"/>
+          <w:color w:val="666666"/>
+          <w:sz w:val="21"/>
+          <w:szCs w:val="21"/>
+        </w:rPr>
+        <w:t xml:space="preserve"> iOS 3.1</w:t>
+      </w:r>
+    </w:p>
+    <w:p>
+      <w:r>
+        <w:lastRenderedPageBreak/>
+        <w:t>GL_OES_standard_derivatives</w:t>
+      </w:r>
+      <w:r>
+        <w:t xml:space="preserve"> iOS 3</w:t>
+      </w:r>
+    </w:p>
+    <w:p>
+      <w:pPr>
+        <w:rPr>
+          <w:rStyle w:val="HTMLCode"/>
+          <w:color w:val="666666"/>
+          <w:sz w:val="21"/>
+          <w:szCs w:val="21"/>
+        </w:rPr>
+      </w:pPr>
+      <w:r>
+        <w:t>GL_OES_packed_depth_stencil</w:t>
+      </w:r>
+      <w:r>
+        <w:t xml:space="preserve"> iOS 3</w:t>
+      </w:r>
+    </w:p>
+    <w:p>
+      <w:pPr>
+        <w:rPr>
+          <w:rStyle w:val="HTMLCode"/>
+          <w:color w:val="666666"/>
+          <w:sz w:val="21"/>
+          <w:szCs w:val="21"/>
+        </w:rPr>
+      </w:pPr>
+      <w:r>
+        <w:rPr>
+          <w:rFonts w:ascii="Arial" w:hAnsi="Arial" w:cs="Arial"/>
+          <w:color w:val="444444"/>
+          <w:sz w:val="17"/>
+          <w:szCs w:val="17"/>
+          <w:shd w:val="clear" w:color="auto" w:fill="F8F8F8"/>
+        </w:rPr>
+        <w:t>GL_</w:t>
+      </w:r>
+      <w:hyperlink r:id="rId279" w:history="1">
+        <w:r>
+          <w:rPr>
+            <w:rStyle w:val="Hyperlink"/>
+            <w:rFonts w:ascii="Courier" w:hAnsi="Courier" w:cs="Courier New"/>
+            <w:color w:val="3366CC"/>
+            <w:sz w:val="21"/>
+            <w:szCs w:val="21"/>
+          </w:rPr>
+          <w:t>OES_rgb8_rgba8</w:t>
+        </w:r>
+      </w:hyperlink>
+      <w:r>
+        <w:rPr>
+          <w:rStyle w:val="HTMLCode"/>
+          <w:color w:val="666666"/>
+          <w:sz w:val="21"/>
+          <w:szCs w:val="21"/>
+        </w:rPr>
+        <w:t xml:space="preserve"> iOS 2</w:t>
+      </w:r>
+    </w:p>
+    <w:p>
+      <w:pPr>
+        <w:rPr>
+          <w:rStyle w:val="HTMLCode"/>
+          <w:color w:val="666666"/>
+          <w:sz w:val="21"/>
+          <w:szCs w:val="21"/>
+        </w:rPr>
+      </w:pPr>
+      <w:r>
+        <w:rPr>
+          <w:rFonts w:ascii="Arial" w:hAnsi="Arial" w:cs="Arial"/>
+          <w:color w:val="444444"/>
+          <w:sz w:val="17"/>
+          <w:szCs w:val="17"/>
+          <w:shd w:val="clear" w:color="auto" w:fill="F8F8F8"/>
+        </w:rPr>
+        <w:t>GL_</w:t>
+      </w:r>
+      <w:hyperlink r:id="rId280" w:history="1">
+        <w:r>
+          <w:rPr>
+            <w:rStyle w:val="Hyperlink"/>
+            <w:rFonts w:ascii="Courier" w:hAnsi="Courier" w:cs="Courier New"/>
+            <w:color w:val="3366CC"/>
+            <w:sz w:val="21"/>
+            <w:szCs w:val="21"/>
+          </w:rPr>
+          <w:t>OES_depth24</w:t>
+        </w:r>
+      </w:hyperlink>
+      <w:r>
+        <w:rPr>
+          <w:rStyle w:val="HTMLCode"/>
+          <w:color w:val="666666"/>
+          <w:sz w:val="21"/>
+          <w:szCs w:val="21"/>
+        </w:rPr>
+        <w:t xml:space="preserve"> iOS 2</w:t>
+      </w:r>
+    </w:p>
+    <w:p>
+      <w:r>
+        <w:t>GL_IMG_read_format</w:t>
+      </w:r>
+      <w:r>
+        <w:t xml:space="preserve"> iOS 2</w:t>
+      </w:r>
+    </w:p>
+    <w:p>
+      <w:r>
+        <w:t>GL_OES_mapbuffer</w:t>
+      </w:r>
+      <w:r>
+        <w:t xml:space="preserve"> iOS 2</w:t>
+      </w:r>
+    </w:p>
+    <w:p>
+      <w:pPr>
+        <w:rPr>
+          <w:rStyle w:val="HTMLCode"/>
+          <w:color w:val="666666"/>
+          <w:sz w:val="21"/>
+          <w:szCs w:val="21"/>
+        </w:rPr>
+      </w:pPr>
+      <w:r>
+        <w:t>GL_EXT_texture_filter_anisotropic</w:t>
+      </w:r>
+      <w:r>
+        <w:t xml:space="preserve"> iOS 2</w:t>
+      </w:r>
+    </w:p>
     <w:p>
       <w:r>
         <w:br w:type="page"/>
@@ -24174,7 +25274,7 @@
       <w:r>
         <w:t>log</w:t>
       </w:r>
-      <w:bookmarkEnd w:id="49"/>
+      <w:bookmarkEnd w:id="48"/>
       <w:bookmarkEnd w:id="50"/>
     </w:p>
     <w:p>
@@ -24611,6 +25711,155 @@
     </w:lvl>
   </w:abstractNum>
   <w:abstractNum w:abstractNumId="1" w15:restartNumberingAfterBreak="0">
+    <w:nsid w:val="1C6172A1"/>
+    <w:multiLevelType w:val="multilevel"/>
+    <w:tmpl w:val="A2DA27BC"/>
+    <w:lvl w:ilvl="0">
+      <w:start w:val="1"/>
+      <w:numFmt w:val="bullet"/>
+      <w:lvlText w:val=""/>
+      <w:lvlJc w:val="left"/>
+      <w:pPr>
+        <w:tabs>
+          <w:tab w:val="num" w:pos="720"/>
+        </w:tabs>
+        <w:ind w:left="720" w:hanging="360"/>
+      </w:pPr>
+      <w:rPr>
+        <w:rFonts w:ascii="Symbol" w:hAnsi="Symbol" w:hint="default"/>
+        <w:sz w:val="20"/>
+      </w:rPr>
+    </w:lvl>
+    <w:lvl w:ilvl="1" w:tentative="1">
+      <w:start w:val="1"/>
+      <w:numFmt w:val="bullet"/>
+      <w:lvlText w:val=""/>
+      <w:lvlJc w:val="left"/>
+      <w:pPr>
+        <w:tabs>
+          <w:tab w:val="num" w:pos="1440"/>
+        </w:tabs>
+        <w:ind w:left="1440" w:hanging="360"/>
+      </w:pPr>
+      <w:rPr>
+        <w:rFonts w:ascii="Symbol" w:hAnsi="Symbol" w:hint="default"/>
+        <w:sz w:val="20"/>
+      </w:rPr>
+    </w:lvl>
+    <w:lvl w:ilvl="2" w:tentative="1">
+      <w:start w:val="1"/>
+      <w:numFmt w:val="bullet"/>
+      <w:lvlText w:val=""/>
+      <w:lvlJc w:val="left"/>
+      <w:pPr>
+        <w:tabs>
+          <w:tab w:val="num" w:pos="2160"/>
+        </w:tabs>
+        <w:ind w:left="2160" w:hanging="360"/>
+      </w:pPr>
+      <w:rPr>
+        <w:rFonts w:ascii="Symbol" w:hAnsi="Symbol" w:hint="default"/>
+        <w:sz w:val="20"/>
+      </w:rPr>
+    </w:lvl>
+    <w:lvl w:ilvl="3" w:tentative="1">
+      <w:start w:val="1"/>
+      <w:numFmt w:val="bullet"/>
+      <w:lvlText w:val=""/>
+      <w:lvlJc w:val="left"/>
+      <w:pPr>
+        <w:tabs>
+          <w:tab w:val="num" w:pos="2880"/>
+        </w:tabs>
+        <w:ind w:left="2880" w:hanging="360"/>
+      </w:pPr>
+      <w:rPr>
+        <w:rFonts w:ascii="Symbol" w:hAnsi="Symbol" w:hint="default"/>
+        <w:sz w:val="20"/>
+      </w:rPr>
+    </w:lvl>
+    <w:lvl w:ilvl="4" w:tentative="1">
+      <w:start w:val="1"/>
+      <w:numFmt w:val="bullet"/>
+      <w:lvlText w:val=""/>
+      <w:lvlJc w:val="left"/>
+      <w:pPr>
+        <w:tabs>
+          <w:tab w:val="num" w:pos="3600"/>
+        </w:tabs>
+        <w:ind w:left="3600" w:hanging="360"/>
+      </w:pPr>
+      <w:rPr>
+        <w:rFonts w:ascii="Symbol" w:hAnsi="Symbol" w:hint="default"/>
+        <w:sz w:val="20"/>
+      </w:rPr>
+    </w:lvl>
+    <w:lvl w:ilvl="5" w:tentative="1">
+      <w:start w:val="1"/>
+      <w:numFmt w:val="bullet"/>
+      <w:lvlText w:val=""/>
+      <w:lvlJc w:val="left"/>
+      <w:pPr>
+        <w:tabs>
+          <w:tab w:val="num" w:pos="4320"/>
+        </w:tabs>
+        <w:ind w:left="4320" w:hanging="360"/>
+      </w:pPr>
+      <w:rPr>
+        <w:rFonts w:ascii="Symbol" w:hAnsi="Symbol" w:hint="default"/>
+        <w:sz w:val="20"/>
+      </w:rPr>
+    </w:lvl>
+    <w:lvl w:ilvl="6" w:tentative="1">
+      <w:start w:val="1"/>
+      <w:numFmt w:val="bullet"/>
+      <w:lvlText w:val=""/>
+      <w:lvlJc w:val="left"/>
+      <w:pPr>
+        <w:tabs>
+          <w:tab w:val="num" w:pos="5040"/>
+        </w:tabs>
+        <w:ind w:left="5040" w:hanging="360"/>
+      </w:pPr>
+      <w:rPr>
+        <w:rFonts w:ascii="Symbol" w:hAnsi="Symbol" w:hint="default"/>
+        <w:sz w:val="20"/>
+      </w:rPr>
+    </w:lvl>
+    <w:lvl w:ilvl="7" w:tentative="1">
+      <w:start w:val="1"/>
+      <w:numFmt w:val="bullet"/>
+      <w:lvlText w:val=""/>
+      <w:lvlJc w:val="left"/>
+      <w:pPr>
+        <w:tabs>
+          <w:tab w:val="num" w:pos="5760"/>
+        </w:tabs>
+        <w:ind w:left="5760" w:hanging="360"/>
+      </w:pPr>
+      <w:rPr>
+        <w:rFonts w:ascii="Symbol" w:hAnsi="Symbol" w:hint="default"/>
+        <w:sz w:val="20"/>
+      </w:rPr>
+    </w:lvl>
+    <w:lvl w:ilvl="8" w:tentative="1">
+      <w:start w:val="1"/>
+      <w:numFmt w:val="bullet"/>
+      <w:lvlText w:val=""/>
+      <w:lvlJc w:val="left"/>
+      <w:pPr>
+        <w:tabs>
+          <w:tab w:val="num" w:pos="6480"/>
+        </w:tabs>
+        <w:ind w:left="6480" w:hanging="360"/>
+      </w:pPr>
+      <w:rPr>
+        <w:rFonts w:ascii="Symbol" w:hAnsi="Symbol" w:hint="default"/>
+        <w:sz w:val="20"/>
+      </w:rPr>
+    </w:lvl>
+  </w:abstractNum>
+  <w:abstractNum w:abstractNumId="2" w15:restartNumberingAfterBreak="0">
     <w:nsid w:val="1EDC21C6"/>
     <w:multiLevelType w:val="hybridMultilevel"/>
     <w:tmpl w:val="DD72F7C2"/>
@@ -24723,7 +25972,7 @@
       </w:rPr>
     </w:lvl>
   </w:abstractNum>
-  <w:abstractNum w:abstractNumId="2" w15:restartNumberingAfterBreak="0">
+  <w:abstractNum w:abstractNumId="3" w15:restartNumberingAfterBreak="0">
     <w:nsid w:val="209B0EC8"/>
     <w:multiLevelType w:val="hybridMultilevel"/>
     <w:tmpl w:val="66E4B3C0"/>
@@ -24836,7 +26085,7 @@
       </w:rPr>
     </w:lvl>
   </w:abstractNum>
-  <w:abstractNum w:abstractNumId="3" w15:restartNumberingAfterBreak="0">
+  <w:abstractNum w:abstractNumId="4" w15:restartNumberingAfterBreak="0">
     <w:nsid w:val="24A04D06"/>
     <w:multiLevelType w:val="hybridMultilevel"/>
     <w:tmpl w:val="6CFC74D0"/>
@@ -24949,7 +26198,7 @@
       </w:rPr>
     </w:lvl>
   </w:abstractNum>
-  <w:abstractNum w:abstractNumId="4" w15:restartNumberingAfterBreak="0">
+  <w:abstractNum w:abstractNumId="5" w15:restartNumberingAfterBreak="0">
     <w:nsid w:val="276A45BD"/>
     <w:multiLevelType w:val="hybridMultilevel"/>
     <w:tmpl w:val="6AE449BE"/>
@@ -25062,7 +26311,7 @@
       </w:rPr>
     </w:lvl>
   </w:abstractNum>
-  <w:abstractNum w:abstractNumId="5" w15:restartNumberingAfterBreak="0">
+  <w:abstractNum w:abstractNumId="6" w15:restartNumberingAfterBreak="0">
     <w:nsid w:val="3287189F"/>
     <w:multiLevelType w:val="hybridMultilevel"/>
     <w:tmpl w:val="9D1E04F6"/>
@@ -25175,7 +26424,7 @@
       </w:rPr>
     </w:lvl>
   </w:abstractNum>
-  <w:abstractNum w:abstractNumId="6" w15:restartNumberingAfterBreak="0">
+  <w:abstractNum w:abstractNumId="7" w15:restartNumberingAfterBreak="0">
     <w:nsid w:val="33534539"/>
     <w:multiLevelType w:val="hybridMultilevel"/>
     <w:tmpl w:val="C5549A08"/>
@@ -25288,7 +26537,7 @@
       </w:rPr>
     </w:lvl>
   </w:abstractNum>
-  <w:abstractNum w:abstractNumId="7" w15:restartNumberingAfterBreak="0">
+  <w:abstractNum w:abstractNumId="8" w15:restartNumberingAfterBreak="0">
     <w:nsid w:val="388D2D19"/>
     <w:multiLevelType w:val="hybridMultilevel"/>
     <w:tmpl w:val="AAB2E7C0"/>
@@ -25401,7 +26650,156 @@
       </w:rPr>
     </w:lvl>
   </w:abstractNum>
-  <w:abstractNum w:abstractNumId="8" w15:restartNumberingAfterBreak="0">
+  <w:abstractNum w:abstractNumId="9" w15:restartNumberingAfterBreak="0">
+    <w:nsid w:val="3A202BCD"/>
+    <w:multiLevelType w:val="multilevel"/>
+    <w:tmpl w:val="1E9C8F46"/>
+    <w:lvl w:ilvl="0">
+      <w:start w:val="1"/>
+      <w:numFmt w:val="bullet"/>
+      <w:lvlText w:val=""/>
+      <w:lvlJc w:val="left"/>
+      <w:pPr>
+        <w:tabs>
+          <w:tab w:val="num" w:pos="720"/>
+        </w:tabs>
+        <w:ind w:left="720" w:hanging="360"/>
+      </w:pPr>
+      <w:rPr>
+        <w:rFonts w:ascii="Symbol" w:hAnsi="Symbol" w:hint="default"/>
+        <w:sz w:val="20"/>
+      </w:rPr>
+    </w:lvl>
+    <w:lvl w:ilvl="1" w:tentative="1">
+      <w:start w:val="1"/>
+      <w:numFmt w:val="bullet"/>
+      <w:lvlText w:val=""/>
+      <w:lvlJc w:val="left"/>
+      <w:pPr>
+        <w:tabs>
+          <w:tab w:val="num" w:pos="1440"/>
+        </w:tabs>
+        <w:ind w:left="1440" w:hanging="360"/>
+      </w:pPr>
+      <w:rPr>
+        <w:rFonts w:ascii="Symbol" w:hAnsi="Symbol" w:hint="default"/>
+        <w:sz w:val="20"/>
+      </w:rPr>
+    </w:lvl>
+    <w:lvl w:ilvl="2" w:tentative="1">
+      <w:start w:val="1"/>
+      <w:numFmt w:val="bullet"/>
+      <w:lvlText w:val=""/>
+      <w:lvlJc w:val="left"/>
+      <w:pPr>
+        <w:tabs>
+          <w:tab w:val="num" w:pos="2160"/>
+        </w:tabs>
+        <w:ind w:left="2160" w:hanging="360"/>
+      </w:pPr>
+      <w:rPr>
+        <w:rFonts w:ascii="Symbol" w:hAnsi="Symbol" w:hint="default"/>
+        <w:sz w:val="20"/>
+      </w:rPr>
+    </w:lvl>
+    <w:lvl w:ilvl="3" w:tentative="1">
+      <w:start w:val="1"/>
+      <w:numFmt w:val="bullet"/>
+      <w:lvlText w:val=""/>
+      <w:lvlJc w:val="left"/>
+      <w:pPr>
+        <w:tabs>
+          <w:tab w:val="num" w:pos="2880"/>
+        </w:tabs>
+        <w:ind w:left="2880" w:hanging="360"/>
+      </w:pPr>
+      <w:rPr>
+        <w:rFonts w:ascii="Symbol" w:hAnsi="Symbol" w:hint="default"/>
+        <w:sz w:val="20"/>
+      </w:rPr>
+    </w:lvl>
+    <w:lvl w:ilvl="4" w:tentative="1">
+      <w:start w:val="1"/>
+      <w:numFmt w:val="bullet"/>
+      <w:lvlText w:val=""/>
+      <w:lvlJc w:val="left"/>
+      <w:pPr>
+        <w:tabs>
+          <w:tab w:val="num" w:pos="3600"/>
+        </w:tabs>
+        <w:ind w:left="3600" w:hanging="360"/>
+      </w:pPr>
+      <w:rPr>
+        <w:rFonts w:ascii="Symbol" w:hAnsi="Symbol" w:hint="default"/>
+        <w:sz w:val="20"/>
+      </w:rPr>
+    </w:lvl>
+    <w:lvl w:ilvl="5" w:tentative="1">
+      <w:start w:val="1"/>
+      <w:numFmt w:val="bullet"/>
+      <w:lvlText w:val=""/>
+      <w:lvlJc w:val="left"/>
+      <w:pPr>
+        <w:tabs>
+          <w:tab w:val="num" w:pos="4320"/>
+        </w:tabs>
+        <w:ind w:left="4320" w:hanging="360"/>
+      </w:pPr>
+      <w:rPr>
+        <w:rFonts w:ascii="Symbol" w:hAnsi="Symbol" w:hint="default"/>
+        <w:sz w:val="20"/>
+      </w:rPr>
+    </w:lvl>
+    <w:lvl w:ilvl="6" w:tentative="1">
+      <w:start w:val="1"/>
+      <w:numFmt w:val="bullet"/>
+      <w:lvlText w:val=""/>
+      <w:lvlJc w:val="left"/>
+      <w:pPr>
+        <w:tabs>
+          <w:tab w:val="num" w:pos="5040"/>
+        </w:tabs>
+        <w:ind w:left="5040" w:hanging="360"/>
+      </w:pPr>
+      <w:rPr>
+        <w:rFonts w:ascii="Symbol" w:hAnsi="Symbol" w:hint="default"/>
+        <w:sz w:val="20"/>
+      </w:rPr>
+    </w:lvl>
+    <w:lvl w:ilvl="7" w:tentative="1">
+      <w:start w:val="1"/>
+      <w:numFmt w:val="bullet"/>
+      <w:lvlText w:val=""/>
+      <w:lvlJc w:val="left"/>
+      <w:pPr>
+        <w:tabs>
+          <w:tab w:val="num" w:pos="5760"/>
+        </w:tabs>
+        <w:ind w:left="5760" w:hanging="360"/>
+      </w:pPr>
+      <w:rPr>
+        <w:rFonts w:ascii="Symbol" w:hAnsi="Symbol" w:hint="default"/>
+        <w:sz w:val="20"/>
+      </w:rPr>
+    </w:lvl>
+    <w:lvl w:ilvl="8" w:tentative="1">
+      <w:start w:val="1"/>
+      <w:numFmt w:val="bullet"/>
+      <w:lvlText w:val=""/>
+      <w:lvlJc w:val="left"/>
+      <w:pPr>
+        <w:tabs>
+          <w:tab w:val="num" w:pos="6480"/>
+        </w:tabs>
+        <w:ind w:left="6480" w:hanging="360"/>
+      </w:pPr>
+      <w:rPr>
+        <w:rFonts w:ascii="Symbol" w:hAnsi="Symbol" w:hint="default"/>
+        <w:sz w:val="20"/>
+      </w:rPr>
+    </w:lvl>
+  </w:abstractNum>
+  <w:abstractNum w:abstractNumId="10" w15:restartNumberingAfterBreak="0">
     <w:nsid w:val="3C1251E7"/>
     <w:multiLevelType w:val="hybridMultilevel"/>
     <w:tmpl w:val="C56097DE"/>
@@ -25514,7 +26912,7 @@
       </w:rPr>
     </w:lvl>
   </w:abstractNum>
-  <w:abstractNum w:abstractNumId="9" w15:restartNumberingAfterBreak="0">
+  <w:abstractNum w:abstractNumId="11" w15:restartNumberingAfterBreak="0">
     <w:nsid w:val="3C543366"/>
     <w:multiLevelType w:val="hybridMultilevel"/>
     <w:tmpl w:val="24E61062"/>
@@ -25627,7 +27025,156 @@
       </w:rPr>
     </w:lvl>
   </w:abstractNum>
-  <w:abstractNum w:abstractNumId="10" w15:restartNumberingAfterBreak="0">
+  <w:abstractNum w:abstractNumId="12" w15:restartNumberingAfterBreak="0">
+    <w:nsid w:val="3DE94476"/>
+    <w:multiLevelType w:val="multilevel"/>
+    <w:tmpl w:val="3738C7C6"/>
+    <w:lvl w:ilvl="0">
+      <w:start w:val="1"/>
+      <w:numFmt w:val="bullet"/>
+      <w:lvlText w:val=""/>
+      <w:lvlJc w:val="left"/>
+      <w:pPr>
+        <w:tabs>
+          <w:tab w:val="num" w:pos="720"/>
+        </w:tabs>
+        <w:ind w:left="720" w:hanging="360"/>
+      </w:pPr>
+      <w:rPr>
+        <w:rFonts w:ascii="Symbol" w:hAnsi="Symbol" w:hint="default"/>
+        <w:sz w:val="20"/>
+      </w:rPr>
+    </w:lvl>
+    <w:lvl w:ilvl="1" w:tentative="1">
+      <w:start w:val="1"/>
+      <w:numFmt w:val="bullet"/>
+      <w:lvlText w:val=""/>
+      <w:lvlJc w:val="left"/>
+      <w:pPr>
+        <w:tabs>
+          <w:tab w:val="num" w:pos="1440"/>
+        </w:tabs>
+        <w:ind w:left="1440" w:hanging="360"/>
+      </w:pPr>
+      <w:rPr>
+        <w:rFonts w:ascii="Symbol" w:hAnsi="Symbol" w:hint="default"/>
+        <w:sz w:val="20"/>
+      </w:rPr>
+    </w:lvl>
+    <w:lvl w:ilvl="2" w:tentative="1">
+      <w:start w:val="1"/>
+      <w:numFmt w:val="bullet"/>
+      <w:lvlText w:val=""/>
+      <w:lvlJc w:val="left"/>
+      <w:pPr>
+        <w:tabs>
+          <w:tab w:val="num" w:pos="2160"/>
+        </w:tabs>
+        <w:ind w:left="2160" w:hanging="360"/>
+      </w:pPr>
+      <w:rPr>
+        <w:rFonts w:ascii="Symbol" w:hAnsi="Symbol" w:hint="default"/>
+        <w:sz w:val="20"/>
+      </w:rPr>
+    </w:lvl>
+    <w:lvl w:ilvl="3" w:tentative="1">
+      <w:start w:val="1"/>
+      <w:numFmt w:val="bullet"/>
+      <w:lvlText w:val=""/>
+      <w:lvlJc w:val="left"/>
+      <w:pPr>
+        <w:tabs>
+          <w:tab w:val="num" w:pos="2880"/>
+        </w:tabs>
+        <w:ind w:left="2880" w:hanging="360"/>
+      </w:pPr>
+      <w:rPr>
+        <w:rFonts w:ascii="Symbol" w:hAnsi="Symbol" w:hint="default"/>
+        <w:sz w:val="20"/>
+      </w:rPr>
+    </w:lvl>
+    <w:lvl w:ilvl="4" w:tentative="1">
+      <w:start w:val="1"/>
+      <w:numFmt w:val="bullet"/>
+      <w:lvlText w:val=""/>
+      <w:lvlJc w:val="left"/>
+      <w:pPr>
+        <w:tabs>
+          <w:tab w:val="num" w:pos="3600"/>
+        </w:tabs>
+        <w:ind w:left="3600" w:hanging="360"/>
+      </w:pPr>
+      <w:rPr>
+        <w:rFonts w:ascii="Symbol" w:hAnsi="Symbol" w:hint="default"/>
+        <w:sz w:val="20"/>
+      </w:rPr>
+    </w:lvl>
+    <w:lvl w:ilvl="5" w:tentative="1">
+      <w:start w:val="1"/>
+      <w:numFmt w:val="bullet"/>
+      <w:lvlText w:val=""/>
+      <w:lvlJc w:val="left"/>
+      <w:pPr>
+        <w:tabs>
+          <w:tab w:val="num" w:pos="4320"/>
+        </w:tabs>
+        <w:ind w:left="4320" w:hanging="360"/>
+      </w:pPr>
+      <w:rPr>
+        <w:rFonts w:ascii="Symbol" w:hAnsi="Symbol" w:hint="default"/>
+        <w:sz w:val="20"/>
+      </w:rPr>
+    </w:lvl>
+    <w:lvl w:ilvl="6" w:tentative="1">
+      <w:start w:val="1"/>
+      <w:numFmt w:val="bullet"/>
+      <w:lvlText w:val=""/>
+      <w:lvlJc w:val="left"/>
+      <w:pPr>
+        <w:tabs>
+          <w:tab w:val="num" w:pos="5040"/>
+        </w:tabs>
+        <w:ind w:left="5040" w:hanging="360"/>
+      </w:pPr>
+      <w:rPr>
+        <w:rFonts w:ascii="Symbol" w:hAnsi="Symbol" w:hint="default"/>
+        <w:sz w:val="20"/>
+      </w:rPr>
+    </w:lvl>
+    <w:lvl w:ilvl="7" w:tentative="1">
+      <w:start w:val="1"/>
+      <w:numFmt w:val="bullet"/>
+      <w:lvlText w:val=""/>
+      <w:lvlJc w:val="left"/>
+      <w:pPr>
+        <w:tabs>
+          <w:tab w:val="num" w:pos="5760"/>
+        </w:tabs>
+        <w:ind w:left="5760" w:hanging="360"/>
+      </w:pPr>
+      <w:rPr>
+        <w:rFonts w:ascii="Symbol" w:hAnsi="Symbol" w:hint="default"/>
+        <w:sz w:val="20"/>
+      </w:rPr>
+    </w:lvl>
+    <w:lvl w:ilvl="8" w:tentative="1">
+      <w:start w:val="1"/>
+      <w:numFmt w:val="bullet"/>
+      <w:lvlText w:val=""/>
+      <w:lvlJc w:val="left"/>
+      <w:pPr>
+        <w:tabs>
+          <w:tab w:val="num" w:pos="6480"/>
+        </w:tabs>
+        <w:ind w:left="6480" w:hanging="360"/>
+      </w:pPr>
+      <w:rPr>
+        <w:rFonts w:ascii="Symbol" w:hAnsi="Symbol" w:hint="default"/>
+        <w:sz w:val="20"/>
+      </w:rPr>
+    </w:lvl>
+  </w:abstractNum>
+  <w:abstractNum w:abstractNumId="13" w15:restartNumberingAfterBreak="0">
     <w:nsid w:val="4A277977"/>
     <w:multiLevelType w:val="hybridMultilevel"/>
     <w:tmpl w:val="21AC0E20"/>
@@ -25740,10 +27287,10 @@
       </w:rPr>
     </w:lvl>
   </w:abstractNum>
-  <w:abstractNum w:abstractNumId="11" w15:restartNumberingAfterBreak="0">
+  <w:abstractNum w:abstractNumId="14" w15:restartNumberingAfterBreak="0">
     <w:nsid w:val="4DDD6915"/>
     <w:multiLevelType w:val="hybridMultilevel"/>
-    <w:tmpl w:val="14B24E2E"/>
+    <w:tmpl w:val="734CC0DE"/>
     <w:lvl w:ilvl="0" w:tplc="040C0001">
       <w:start w:val="1"/>
       <w:numFmt w:val="bullet"/>
@@ -25853,7 +27400,7 @@
       </w:rPr>
     </w:lvl>
   </w:abstractNum>
-  <w:abstractNum w:abstractNumId="12" w15:restartNumberingAfterBreak="0">
+  <w:abstractNum w:abstractNumId="15" w15:restartNumberingAfterBreak="0">
     <w:nsid w:val="50AE67F0"/>
     <w:multiLevelType w:val="hybridMultilevel"/>
     <w:tmpl w:val="4446C256"/>
@@ -25966,7 +27513,7 @@
       </w:rPr>
     </w:lvl>
   </w:abstractNum>
-  <w:abstractNum w:abstractNumId="13" w15:restartNumberingAfterBreak="0">
+  <w:abstractNum w:abstractNumId="16" w15:restartNumberingAfterBreak="0">
     <w:nsid w:val="51D772C4"/>
     <w:multiLevelType w:val="hybridMultilevel"/>
     <w:tmpl w:val="212844AE"/>
@@ -26079,7 +27626,7 @@
       </w:rPr>
     </w:lvl>
   </w:abstractNum>
-  <w:abstractNum w:abstractNumId="14" w15:restartNumberingAfterBreak="0">
+  <w:abstractNum w:abstractNumId="17" w15:restartNumberingAfterBreak="0">
     <w:nsid w:val="565E2045"/>
     <w:multiLevelType w:val="hybridMultilevel"/>
     <w:tmpl w:val="4D08C146"/>
@@ -26192,7 +27739,156 @@
       </w:rPr>
     </w:lvl>
   </w:abstractNum>
-  <w:abstractNum w:abstractNumId="15" w15:restartNumberingAfterBreak="0">
+  <w:abstractNum w:abstractNumId="18" w15:restartNumberingAfterBreak="0">
+    <w:nsid w:val="5ACE5A21"/>
+    <w:multiLevelType w:val="multilevel"/>
+    <w:tmpl w:val="CA60396A"/>
+    <w:lvl w:ilvl="0">
+      <w:start w:val="1"/>
+      <w:numFmt w:val="bullet"/>
+      <w:lvlText w:val=""/>
+      <w:lvlJc w:val="left"/>
+      <w:pPr>
+        <w:tabs>
+          <w:tab w:val="num" w:pos="720"/>
+        </w:tabs>
+        <w:ind w:left="720" w:hanging="360"/>
+      </w:pPr>
+      <w:rPr>
+        <w:rFonts w:ascii="Symbol" w:hAnsi="Symbol" w:hint="default"/>
+        <w:sz w:val="20"/>
+      </w:rPr>
+    </w:lvl>
+    <w:lvl w:ilvl="1" w:tentative="1">
+      <w:start w:val="1"/>
+      <w:numFmt w:val="bullet"/>
+      <w:lvlText w:val=""/>
+      <w:lvlJc w:val="left"/>
+      <w:pPr>
+        <w:tabs>
+          <w:tab w:val="num" w:pos="1440"/>
+        </w:tabs>
+        <w:ind w:left="1440" w:hanging="360"/>
+      </w:pPr>
+      <w:rPr>
+        <w:rFonts w:ascii="Symbol" w:hAnsi="Symbol" w:hint="default"/>
+        <w:sz w:val="20"/>
+      </w:rPr>
+    </w:lvl>
+    <w:lvl w:ilvl="2" w:tentative="1">
+      <w:start w:val="1"/>
+      <w:numFmt w:val="bullet"/>
+      <w:lvlText w:val=""/>
+      <w:lvlJc w:val="left"/>
+      <w:pPr>
+        <w:tabs>
+          <w:tab w:val="num" w:pos="2160"/>
+        </w:tabs>
+        <w:ind w:left="2160" w:hanging="360"/>
+      </w:pPr>
+      <w:rPr>
+        <w:rFonts w:ascii="Symbol" w:hAnsi="Symbol" w:hint="default"/>
+        <w:sz w:val="20"/>
+      </w:rPr>
+    </w:lvl>
+    <w:lvl w:ilvl="3" w:tentative="1">
+      <w:start w:val="1"/>
+      <w:numFmt w:val="bullet"/>
+      <w:lvlText w:val=""/>
+      <w:lvlJc w:val="left"/>
+      <w:pPr>
+        <w:tabs>
+          <w:tab w:val="num" w:pos="2880"/>
+        </w:tabs>
+        <w:ind w:left="2880" w:hanging="360"/>
+      </w:pPr>
+      <w:rPr>
+        <w:rFonts w:ascii="Symbol" w:hAnsi="Symbol" w:hint="default"/>
+        <w:sz w:val="20"/>
+      </w:rPr>
+    </w:lvl>
+    <w:lvl w:ilvl="4" w:tentative="1">
+      <w:start w:val="1"/>
+      <w:numFmt w:val="bullet"/>
+      <w:lvlText w:val=""/>
+      <w:lvlJc w:val="left"/>
+      <w:pPr>
+        <w:tabs>
+          <w:tab w:val="num" w:pos="3600"/>
+        </w:tabs>
+        <w:ind w:left="3600" w:hanging="360"/>
+      </w:pPr>
+      <w:rPr>
+        <w:rFonts w:ascii="Symbol" w:hAnsi="Symbol" w:hint="default"/>
+        <w:sz w:val="20"/>
+      </w:rPr>
+    </w:lvl>
+    <w:lvl w:ilvl="5" w:tentative="1">
+      <w:start w:val="1"/>
+      <w:numFmt w:val="bullet"/>
+      <w:lvlText w:val=""/>
+      <w:lvlJc w:val="left"/>
+      <w:pPr>
+        <w:tabs>
+          <w:tab w:val="num" w:pos="4320"/>
+        </w:tabs>
+        <w:ind w:left="4320" w:hanging="360"/>
+      </w:pPr>
+      <w:rPr>
+        <w:rFonts w:ascii="Symbol" w:hAnsi="Symbol" w:hint="default"/>
+        <w:sz w:val="20"/>
+      </w:rPr>
+    </w:lvl>
+    <w:lvl w:ilvl="6" w:tentative="1">
+      <w:start w:val="1"/>
+      <w:numFmt w:val="bullet"/>
+      <w:lvlText w:val=""/>
+      <w:lvlJc w:val="left"/>
+      <w:pPr>
+        <w:tabs>
+          <w:tab w:val="num" w:pos="5040"/>
+        </w:tabs>
+        <w:ind w:left="5040" w:hanging="360"/>
+      </w:pPr>
+      <w:rPr>
+        <w:rFonts w:ascii="Symbol" w:hAnsi="Symbol" w:hint="default"/>
+        <w:sz w:val="20"/>
+      </w:rPr>
+    </w:lvl>
+    <w:lvl w:ilvl="7" w:tentative="1">
+      <w:start w:val="1"/>
+      <w:numFmt w:val="bullet"/>
+      <w:lvlText w:val=""/>
+      <w:lvlJc w:val="left"/>
+      <w:pPr>
+        <w:tabs>
+          <w:tab w:val="num" w:pos="5760"/>
+        </w:tabs>
+        <w:ind w:left="5760" w:hanging="360"/>
+      </w:pPr>
+      <w:rPr>
+        <w:rFonts w:ascii="Symbol" w:hAnsi="Symbol" w:hint="default"/>
+        <w:sz w:val="20"/>
+      </w:rPr>
+    </w:lvl>
+    <w:lvl w:ilvl="8" w:tentative="1">
+      <w:start w:val="1"/>
+      <w:numFmt w:val="bullet"/>
+      <w:lvlText w:val=""/>
+      <w:lvlJc w:val="left"/>
+      <w:pPr>
+        <w:tabs>
+          <w:tab w:val="num" w:pos="6480"/>
+        </w:tabs>
+        <w:ind w:left="6480" w:hanging="360"/>
+      </w:pPr>
+      <w:rPr>
+        <w:rFonts w:ascii="Symbol" w:hAnsi="Symbol" w:hint="default"/>
+        <w:sz w:val="20"/>
+      </w:rPr>
+    </w:lvl>
+  </w:abstractNum>
+  <w:abstractNum w:abstractNumId="19" w15:restartNumberingAfterBreak="0">
     <w:nsid w:val="60A562E7"/>
     <w:multiLevelType w:val="hybridMultilevel"/>
     <w:tmpl w:val="A562213E"/>
@@ -26305,7 +28001,7 @@
       </w:rPr>
     </w:lvl>
   </w:abstractNum>
-  <w:abstractNum w:abstractNumId="16" w15:restartNumberingAfterBreak="0">
+  <w:abstractNum w:abstractNumId="20" w15:restartNumberingAfterBreak="0">
     <w:nsid w:val="632F3E28"/>
     <w:multiLevelType w:val="hybridMultilevel"/>
     <w:tmpl w:val="973C6474"/>
@@ -26418,7 +28114,454 @@
       </w:rPr>
     </w:lvl>
   </w:abstractNum>
-  <w:abstractNum w:abstractNumId="17" w15:restartNumberingAfterBreak="0">
+  <w:abstractNum w:abstractNumId="21" w15:restartNumberingAfterBreak="0">
+    <w:nsid w:val="66F058FE"/>
+    <w:multiLevelType w:val="multilevel"/>
+    <w:tmpl w:val="969E976C"/>
+    <w:lvl w:ilvl="0">
+      <w:start w:val="1"/>
+      <w:numFmt w:val="bullet"/>
+      <w:lvlText w:val=""/>
+      <w:lvlJc w:val="left"/>
+      <w:pPr>
+        <w:tabs>
+          <w:tab w:val="num" w:pos="720"/>
+        </w:tabs>
+        <w:ind w:left="720" w:hanging="360"/>
+      </w:pPr>
+      <w:rPr>
+        <w:rFonts w:ascii="Symbol" w:hAnsi="Symbol" w:hint="default"/>
+        <w:sz w:val="20"/>
+      </w:rPr>
+    </w:lvl>
+    <w:lvl w:ilvl="1" w:tentative="1">
+      <w:start w:val="1"/>
+      <w:numFmt w:val="bullet"/>
+      <w:lvlText w:val=""/>
+      <w:lvlJc w:val="left"/>
+      <w:pPr>
+        <w:tabs>
+          <w:tab w:val="num" w:pos="1440"/>
+        </w:tabs>
+        <w:ind w:left="1440" w:hanging="360"/>
+      </w:pPr>
+      <w:rPr>
+        <w:rFonts w:ascii="Symbol" w:hAnsi="Symbol" w:hint="default"/>
+        <w:sz w:val="20"/>
+      </w:rPr>
+    </w:lvl>
+    <w:lvl w:ilvl="2" w:tentative="1">
+      <w:start w:val="1"/>
+      <w:numFmt w:val="bullet"/>
+      <w:lvlText w:val=""/>
+      <w:lvlJc w:val="left"/>
+      <w:pPr>
+        <w:tabs>
+          <w:tab w:val="num" w:pos="2160"/>
+        </w:tabs>
+        <w:ind w:left="2160" w:hanging="360"/>
+      </w:pPr>
+      <w:rPr>
+        <w:rFonts w:ascii="Symbol" w:hAnsi="Symbol" w:hint="default"/>
+        <w:sz w:val="20"/>
+      </w:rPr>
+    </w:lvl>
+    <w:lvl w:ilvl="3" w:tentative="1">
+      <w:start w:val="1"/>
+      <w:numFmt w:val="bullet"/>
+      <w:lvlText w:val=""/>
+      <w:lvlJc w:val="left"/>
+      <w:pPr>
+        <w:tabs>
+          <w:tab w:val="num" w:pos="2880"/>
+        </w:tabs>
+        <w:ind w:left="2880" w:hanging="360"/>
+      </w:pPr>
+      <w:rPr>
+        <w:rFonts w:ascii="Symbol" w:hAnsi="Symbol" w:hint="default"/>
+        <w:sz w:val="20"/>
+      </w:rPr>
+    </w:lvl>
+    <w:lvl w:ilvl="4" w:tentative="1">
+      <w:start w:val="1"/>
+      <w:numFmt w:val="bullet"/>
+      <w:lvlText w:val=""/>
+      <w:lvlJc w:val="left"/>
+      <w:pPr>
+        <w:tabs>
+          <w:tab w:val="num" w:pos="3600"/>
+        </w:tabs>
+        <w:ind w:left="3600" w:hanging="360"/>
+      </w:pPr>
+      <w:rPr>
+        <w:rFonts w:ascii="Symbol" w:hAnsi="Symbol" w:hint="default"/>
+        <w:sz w:val="20"/>
+      </w:rPr>
+    </w:lvl>
+    <w:lvl w:ilvl="5" w:tentative="1">
+      <w:start w:val="1"/>
+      <w:numFmt w:val="bullet"/>
+      <w:lvlText w:val=""/>
+      <w:lvlJc w:val="left"/>
+      <w:pPr>
+        <w:tabs>
+          <w:tab w:val="num" w:pos="4320"/>
+        </w:tabs>
+        <w:ind w:left="4320" w:hanging="360"/>
+      </w:pPr>
+      <w:rPr>
+        <w:rFonts w:ascii="Symbol" w:hAnsi="Symbol" w:hint="default"/>
+        <w:sz w:val="20"/>
+      </w:rPr>
+    </w:lvl>
+    <w:lvl w:ilvl="6" w:tentative="1">
+      <w:start w:val="1"/>
+      <w:numFmt w:val="bullet"/>
+      <w:lvlText w:val=""/>
+      <w:lvlJc w:val="left"/>
+      <w:pPr>
+        <w:tabs>
+          <w:tab w:val="num" w:pos="5040"/>
+        </w:tabs>
+        <w:ind w:left="5040" w:hanging="360"/>
+      </w:pPr>
+      <w:rPr>
+        <w:rFonts w:ascii="Symbol" w:hAnsi="Symbol" w:hint="default"/>
+        <w:sz w:val="20"/>
+      </w:rPr>
+    </w:lvl>
+    <w:lvl w:ilvl="7" w:tentative="1">
+      <w:start w:val="1"/>
+      <w:numFmt w:val="bullet"/>
+      <w:lvlText w:val=""/>
+      <w:lvlJc w:val="left"/>
+      <w:pPr>
+        <w:tabs>
+          <w:tab w:val="num" w:pos="5760"/>
+        </w:tabs>
+        <w:ind w:left="5760" w:hanging="360"/>
+      </w:pPr>
+      <w:rPr>
+        <w:rFonts w:ascii="Symbol" w:hAnsi="Symbol" w:hint="default"/>
+        <w:sz w:val="20"/>
+      </w:rPr>
+    </w:lvl>
+    <w:lvl w:ilvl="8" w:tentative="1">
+      <w:start w:val="1"/>
+      <w:numFmt w:val="bullet"/>
+      <w:lvlText w:val=""/>
+      <w:lvlJc w:val="left"/>
+      <w:pPr>
+        <w:tabs>
+          <w:tab w:val="num" w:pos="6480"/>
+        </w:tabs>
+        <w:ind w:left="6480" w:hanging="360"/>
+      </w:pPr>
+      <w:rPr>
+        <w:rFonts w:ascii="Symbol" w:hAnsi="Symbol" w:hint="default"/>
+        <w:sz w:val="20"/>
+      </w:rPr>
+    </w:lvl>
+  </w:abstractNum>
+  <w:abstractNum w:abstractNumId="22" w15:restartNumberingAfterBreak="0">
+    <w:nsid w:val="67B55531"/>
+    <w:multiLevelType w:val="multilevel"/>
+    <w:tmpl w:val="0C6AA83E"/>
+    <w:lvl w:ilvl="0">
+      <w:start w:val="1"/>
+      <w:numFmt w:val="bullet"/>
+      <w:lvlText w:val=""/>
+      <w:lvlJc w:val="left"/>
+      <w:pPr>
+        <w:tabs>
+          <w:tab w:val="num" w:pos="720"/>
+        </w:tabs>
+        <w:ind w:left="720" w:hanging="360"/>
+      </w:pPr>
+      <w:rPr>
+        <w:rFonts w:ascii="Symbol" w:hAnsi="Symbol" w:hint="default"/>
+        <w:sz w:val="20"/>
+      </w:rPr>
+    </w:lvl>
+    <w:lvl w:ilvl="1" w:tentative="1">
+      <w:start w:val="1"/>
+      <w:numFmt w:val="bullet"/>
+      <w:lvlText w:val=""/>
+      <w:lvlJc w:val="left"/>
+      <w:pPr>
+        <w:tabs>
+          <w:tab w:val="num" w:pos="1440"/>
+        </w:tabs>
+        <w:ind w:left="1440" w:hanging="360"/>
+      </w:pPr>
+      <w:rPr>
+        <w:rFonts w:ascii="Symbol" w:hAnsi="Symbol" w:hint="default"/>
+        <w:sz w:val="20"/>
+      </w:rPr>
+    </w:lvl>
+    <w:lvl w:ilvl="2" w:tentative="1">
+      <w:start w:val="1"/>
+      <w:numFmt w:val="bullet"/>
+      <w:lvlText w:val=""/>
+      <w:lvlJc w:val="left"/>
+      <w:pPr>
+        <w:tabs>
+          <w:tab w:val="num" w:pos="2160"/>
+        </w:tabs>
+        <w:ind w:left="2160" w:hanging="360"/>
+      </w:pPr>
+      <w:rPr>
+        <w:rFonts w:ascii="Symbol" w:hAnsi="Symbol" w:hint="default"/>
+        <w:sz w:val="20"/>
+      </w:rPr>
+    </w:lvl>
+    <w:lvl w:ilvl="3" w:tentative="1">
+      <w:start w:val="1"/>
+      <w:numFmt w:val="bullet"/>
+      <w:lvlText w:val=""/>
+      <w:lvlJc w:val="left"/>
+      <w:pPr>
+        <w:tabs>
+          <w:tab w:val="num" w:pos="2880"/>
+        </w:tabs>
+        <w:ind w:left="2880" w:hanging="360"/>
+      </w:pPr>
+      <w:rPr>
+        <w:rFonts w:ascii="Symbol" w:hAnsi="Symbol" w:hint="default"/>
+        <w:sz w:val="20"/>
+      </w:rPr>
+    </w:lvl>
+    <w:lvl w:ilvl="4" w:tentative="1">
+      <w:start w:val="1"/>
+      <w:numFmt w:val="bullet"/>
+      <w:lvlText w:val=""/>
+      <w:lvlJc w:val="left"/>
+      <w:pPr>
+        <w:tabs>
+          <w:tab w:val="num" w:pos="3600"/>
+        </w:tabs>
+        <w:ind w:left="3600" w:hanging="360"/>
+      </w:pPr>
+      <w:rPr>
+        <w:rFonts w:ascii="Symbol" w:hAnsi="Symbol" w:hint="default"/>
+        <w:sz w:val="20"/>
+      </w:rPr>
+    </w:lvl>
+    <w:lvl w:ilvl="5" w:tentative="1">
+      <w:start w:val="1"/>
+      <w:numFmt w:val="bullet"/>
+      <w:lvlText w:val=""/>
+      <w:lvlJc w:val="left"/>
+      <w:pPr>
+        <w:tabs>
+          <w:tab w:val="num" w:pos="4320"/>
+        </w:tabs>
+        <w:ind w:left="4320" w:hanging="360"/>
+      </w:pPr>
+      <w:rPr>
+        <w:rFonts w:ascii="Symbol" w:hAnsi="Symbol" w:hint="default"/>
+        <w:sz w:val="20"/>
+      </w:rPr>
+    </w:lvl>
+    <w:lvl w:ilvl="6" w:tentative="1">
+      <w:start w:val="1"/>
+      <w:numFmt w:val="bullet"/>
+      <w:lvlText w:val=""/>
+      <w:lvlJc w:val="left"/>
+      <w:pPr>
+        <w:tabs>
+          <w:tab w:val="num" w:pos="5040"/>
+        </w:tabs>
+        <w:ind w:left="5040" w:hanging="360"/>
+      </w:pPr>
+      <w:rPr>
+        <w:rFonts w:ascii="Symbol" w:hAnsi="Symbol" w:hint="default"/>
+        <w:sz w:val="20"/>
+      </w:rPr>
+    </w:lvl>
+    <w:lvl w:ilvl="7" w:tentative="1">
+      <w:start w:val="1"/>
+      <w:numFmt w:val="bullet"/>
+      <w:lvlText w:val=""/>
+      <w:lvlJc w:val="left"/>
+      <w:pPr>
+        <w:tabs>
+          <w:tab w:val="num" w:pos="5760"/>
+        </w:tabs>
+        <w:ind w:left="5760" w:hanging="360"/>
+      </w:pPr>
+      <w:rPr>
+        <w:rFonts w:ascii="Symbol" w:hAnsi="Symbol" w:hint="default"/>
+        <w:sz w:val="20"/>
+      </w:rPr>
+    </w:lvl>
+    <w:lvl w:ilvl="8" w:tentative="1">
+      <w:start w:val="1"/>
+      <w:numFmt w:val="bullet"/>
+      <w:lvlText w:val=""/>
+      <w:lvlJc w:val="left"/>
+      <w:pPr>
+        <w:tabs>
+          <w:tab w:val="num" w:pos="6480"/>
+        </w:tabs>
+        <w:ind w:left="6480" w:hanging="360"/>
+      </w:pPr>
+      <w:rPr>
+        <w:rFonts w:ascii="Symbol" w:hAnsi="Symbol" w:hint="default"/>
+        <w:sz w:val="20"/>
+      </w:rPr>
+    </w:lvl>
+  </w:abstractNum>
+  <w:abstractNum w:abstractNumId="23" w15:restartNumberingAfterBreak="0">
+    <w:nsid w:val="682059C6"/>
+    <w:multiLevelType w:val="multilevel"/>
+    <w:tmpl w:val="7BA4B6BC"/>
+    <w:lvl w:ilvl="0">
+      <w:start w:val="1"/>
+      <w:numFmt w:val="bullet"/>
+      <w:lvlText w:val=""/>
+      <w:lvlJc w:val="left"/>
+      <w:pPr>
+        <w:tabs>
+          <w:tab w:val="num" w:pos="720"/>
+        </w:tabs>
+        <w:ind w:left="720" w:hanging="360"/>
+      </w:pPr>
+      <w:rPr>
+        <w:rFonts w:ascii="Symbol" w:hAnsi="Symbol" w:hint="default"/>
+        <w:sz w:val="20"/>
+      </w:rPr>
+    </w:lvl>
+    <w:lvl w:ilvl="1" w:tentative="1">
+      <w:start w:val="1"/>
+      <w:numFmt w:val="bullet"/>
+      <w:lvlText w:val=""/>
+      <w:lvlJc w:val="left"/>
+      <w:pPr>
+        <w:tabs>
+          <w:tab w:val="num" w:pos="1440"/>
+        </w:tabs>
+        <w:ind w:left="1440" w:hanging="360"/>
+      </w:pPr>
+      <w:rPr>
+        <w:rFonts w:ascii="Symbol" w:hAnsi="Symbol" w:hint="default"/>
+        <w:sz w:val="20"/>
+      </w:rPr>
+    </w:lvl>
+    <w:lvl w:ilvl="2" w:tentative="1">
+      <w:start w:val="1"/>
+      <w:numFmt w:val="bullet"/>
+      <w:lvlText w:val=""/>
+      <w:lvlJc w:val="left"/>
+      <w:pPr>
+        <w:tabs>
+          <w:tab w:val="num" w:pos="2160"/>
+        </w:tabs>
+        <w:ind w:left="2160" w:hanging="360"/>
+      </w:pPr>
+      <w:rPr>
+        <w:rFonts w:ascii="Symbol" w:hAnsi="Symbol" w:hint="default"/>
+        <w:sz w:val="20"/>
+      </w:rPr>
+    </w:lvl>
+    <w:lvl w:ilvl="3" w:tentative="1">
+      <w:start w:val="1"/>
+      <w:numFmt w:val="bullet"/>
+      <w:lvlText w:val=""/>
+      <w:lvlJc w:val="left"/>
+      <w:pPr>
+        <w:tabs>
+          <w:tab w:val="num" w:pos="2880"/>
+        </w:tabs>
+        <w:ind w:left="2880" w:hanging="360"/>
+      </w:pPr>
+      <w:rPr>
+        <w:rFonts w:ascii="Symbol" w:hAnsi="Symbol" w:hint="default"/>
+        <w:sz w:val="20"/>
+      </w:rPr>
+    </w:lvl>
+    <w:lvl w:ilvl="4" w:tentative="1">
+      <w:start w:val="1"/>
+      <w:numFmt w:val="bullet"/>
+      <w:lvlText w:val=""/>
+      <w:lvlJc w:val="left"/>
+      <w:pPr>
+        <w:tabs>
+          <w:tab w:val="num" w:pos="3600"/>
+        </w:tabs>
+        <w:ind w:left="3600" w:hanging="360"/>
+      </w:pPr>
+      <w:rPr>
+        <w:rFonts w:ascii="Symbol" w:hAnsi="Symbol" w:hint="default"/>
+        <w:sz w:val="20"/>
+      </w:rPr>
+    </w:lvl>
+    <w:lvl w:ilvl="5" w:tentative="1">
+      <w:start w:val="1"/>
+      <w:numFmt w:val="bullet"/>
+      <w:lvlText w:val=""/>
+      <w:lvlJc w:val="left"/>
+      <w:pPr>
+        <w:tabs>
+          <w:tab w:val="num" w:pos="4320"/>
+        </w:tabs>
+        <w:ind w:left="4320" w:hanging="360"/>
+      </w:pPr>
+      <w:rPr>
+        <w:rFonts w:ascii="Symbol" w:hAnsi="Symbol" w:hint="default"/>
+        <w:sz w:val="20"/>
+      </w:rPr>
+    </w:lvl>
+    <w:lvl w:ilvl="6" w:tentative="1">
+      <w:start w:val="1"/>
+      <w:numFmt w:val="bullet"/>
+      <w:lvlText w:val=""/>
+      <w:lvlJc w:val="left"/>
+      <w:pPr>
+        <w:tabs>
+          <w:tab w:val="num" w:pos="5040"/>
+        </w:tabs>
+        <w:ind w:left="5040" w:hanging="360"/>
+      </w:pPr>
+      <w:rPr>
+        <w:rFonts w:ascii="Symbol" w:hAnsi="Symbol" w:hint="default"/>
+        <w:sz w:val="20"/>
+      </w:rPr>
+    </w:lvl>
+    <w:lvl w:ilvl="7" w:tentative="1">
+      <w:start w:val="1"/>
+      <w:numFmt w:val="bullet"/>
+      <w:lvlText w:val=""/>
+      <w:lvlJc w:val="left"/>
+      <w:pPr>
+        <w:tabs>
+          <w:tab w:val="num" w:pos="5760"/>
+        </w:tabs>
+        <w:ind w:left="5760" w:hanging="360"/>
+      </w:pPr>
+      <w:rPr>
+        <w:rFonts w:ascii="Symbol" w:hAnsi="Symbol" w:hint="default"/>
+        <w:sz w:val="20"/>
+      </w:rPr>
+    </w:lvl>
+    <w:lvl w:ilvl="8" w:tentative="1">
+      <w:start w:val="1"/>
+      <w:numFmt w:val="bullet"/>
+      <w:lvlText w:val=""/>
+      <w:lvlJc w:val="left"/>
+      <w:pPr>
+        <w:tabs>
+          <w:tab w:val="num" w:pos="6480"/>
+        </w:tabs>
+        <w:ind w:left="6480" w:hanging="360"/>
+      </w:pPr>
+      <w:rPr>
+        <w:rFonts w:ascii="Symbol" w:hAnsi="Symbol" w:hint="default"/>
+        <w:sz w:val="20"/>
+      </w:rPr>
+    </w:lvl>
+  </w:abstractNum>
+  <w:abstractNum w:abstractNumId="24" w15:restartNumberingAfterBreak="0">
     <w:nsid w:val="6B707CDE"/>
     <w:multiLevelType w:val="hybridMultilevel"/>
     <w:tmpl w:val="40FC65DC"/>
@@ -26531,7 +28674,7 @@
       </w:rPr>
     </w:lvl>
   </w:abstractNum>
-  <w:abstractNum w:abstractNumId="18" w15:restartNumberingAfterBreak="0">
+  <w:abstractNum w:abstractNumId="25" w15:restartNumberingAfterBreak="0">
     <w:nsid w:val="6CF95B62"/>
     <w:multiLevelType w:val="hybridMultilevel"/>
     <w:tmpl w:val="1B70DB72"/>
@@ -26644,7 +28787,156 @@
       </w:rPr>
     </w:lvl>
   </w:abstractNum>
-  <w:abstractNum w:abstractNumId="19" w15:restartNumberingAfterBreak="0">
+  <w:abstractNum w:abstractNumId="26" w15:restartNumberingAfterBreak="0">
+    <w:nsid w:val="7511708A"/>
+    <w:multiLevelType w:val="multilevel"/>
+    <w:tmpl w:val="7520E62C"/>
+    <w:lvl w:ilvl="0">
+      <w:start w:val="1"/>
+      <w:numFmt w:val="bullet"/>
+      <w:lvlText w:val=""/>
+      <w:lvlJc w:val="left"/>
+      <w:pPr>
+        <w:tabs>
+          <w:tab w:val="num" w:pos="720"/>
+        </w:tabs>
+        <w:ind w:left="720" w:hanging="360"/>
+      </w:pPr>
+      <w:rPr>
+        <w:rFonts w:ascii="Symbol" w:hAnsi="Symbol" w:hint="default"/>
+        <w:sz w:val="20"/>
+      </w:rPr>
+    </w:lvl>
+    <w:lvl w:ilvl="1" w:tentative="1">
+      <w:start w:val="1"/>
+      <w:numFmt w:val="bullet"/>
+      <w:lvlText w:val=""/>
+      <w:lvlJc w:val="left"/>
+      <w:pPr>
+        <w:tabs>
+          <w:tab w:val="num" w:pos="1440"/>
+        </w:tabs>
+        <w:ind w:left="1440" w:hanging="360"/>
+      </w:pPr>
+      <w:rPr>
+        <w:rFonts w:ascii="Symbol" w:hAnsi="Symbol" w:hint="default"/>
+        <w:sz w:val="20"/>
+      </w:rPr>
+    </w:lvl>
+    <w:lvl w:ilvl="2" w:tentative="1">
+      <w:start w:val="1"/>
+      <w:numFmt w:val="bullet"/>
+      <w:lvlText w:val=""/>
+      <w:lvlJc w:val="left"/>
+      <w:pPr>
+        <w:tabs>
+          <w:tab w:val="num" w:pos="2160"/>
+        </w:tabs>
+        <w:ind w:left="2160" w:hanging="360"/>
+      </w:pPr>
+      <w:rPr>
+        <w:rFonts w:ascii="Symbol" w:hAnsi="Symbol" w:hint="default"/>
+        <w:sz w:val="20"/>
+      </w:rPr>
+    </w:lvl>
+    <w:lvl w:ilvl="3" w:tentative="1">
+      <w:start w:val="1"/>
+      <w:numFmt w:val="bullet"/>
+      <w:lvlText w:val=""/>
+      <w:lvlJc w:val="left"/>
+      <w:pPr>
+        <w:tabs>
+          <w:tab w:val="num" w:pos="2880"/>
+        </w:tabs>
+        <w:ind w:left="2880" w:hanging="360"/>
+      </w:pPr>
+      <w:rPr>
+        <w:rFonts w:ascii="Symbol" w:hAnsi="Symbol" w:hint="default"/>
+        <w:sz w:val="20"/>
+      </w:rPr>
+    </w:lvl>
+    <w:lvl w:ilvl="4" w:tentative="1">
+      <w:start w:val="1"/>
+      <w:numFmt w:val="bullet"/>
+      <w:lvlText w:val=""/>
+      <w:lvlJc w:val="left"/>
+      <w:pPr>
+        <w:tabs>
+          <w:tab w:val="num" w:pos="3600"/>
+        </w:tabs>
+        <w:ind w:left="3600" w:hanging="360"/>
+      </w:pPr>
+      <w:rPr>
+        <w:rFonts w:ascii="Symbol" w:hAnsi="Symbol" w:hint="default"/>
+        <w:sz w:val="20"/>
+      </w:rPr>
+    </w:lvl>
+    <w:lvl w:ilvl="5" w:tentative="1">
+      <w:start w:val="1"/>
+      <w:numFmt w:val="bullet"/>
+      <w:lvlText w:val=""/>
+      <w:lvlJc w:val="left"/>
+      <w:pPr>
+        <w:tabs>
+          <w:tab w:val="num" w:pos="4320"/>
+        </w:tabs>
+        <w:ind w:left="4320" w:hanging="360"/>
+      </w:pPr>
+      <w:rPr>
+        <w:rFonts w:ascii="Symbol" w:hAnsi="Symbol" w:hint="default"/>
+        <w:sz w:val="20"/>
+      </w:rPr>
+    </w:lvl>
+    <w:lvl w:ilvl="6" w:tentative="1">
+      <w:start w:val="1"/>
+      <w:numFmt w:val="bullet"/>
+      <w:lvlText w:val=""/>
+      <w:lvlJc w:val="left"/>
+      <w:pPr>
+        <w:tabs>
+          <w:tab w:val="num" w:pos="5040"/>
+        </w:tabs>
+        <w:ind w:left="5040" w:hanging="360"/>
+      </w:pPr>
+      <w:rPr>
+        <w:rFonts w:ascii="Symbol" w:hAnsi="Symbol" w:hint="default"/>
+        <w:sz w:val="20"/>
+      </w:rPr>
+    </w:lvl>
+    <w:lvl w:ilvl="7" w:tentative="1">
+      <w:start w:val="1"/>
+      <w:numFmt w:val="bullet"/>
+      <w:lvlText w:val=""/>
+      <w:lvlJc w:val="left"/>
+      <w:pPr>
+        <w:tabs>
+          <w:tab w:val="num" w:pos="5760"/>
+        </w:tabs>
+        <w:ind w:left="5760" w:hanging="360"/>
+      </w:pPr>
+      <w:rPr>
+        <w:rFonts w:ascii="Symbol" w:hAnsi="Symbol" w:hint="default"/>
+        <w:sz w:val="20"/>
+      </w:rPr>
+    </w:lvl>
+    <w:lvl w:ilvl="8" w:tentative="1">
+      <w:start w:val="1"/>
+      <w:numFmt w:val="bullet"/>
+      <w:lvlText w:val=""/>
+      <w:lvlJc w:val="left"/>
+      <w:pPr>
+        <w:tabs>
+          <w:tab w:val="num" w:pos="6480"/>
+        </w:tabs>
+        <w:ind w:left="6480" w:hanging="360"/>
+      </w:pPr>
+      <w:rPr>
+        <w:rFonts w:ascii="Symbol" w:hAnsi="Symbol" w:hint="default"/>
+        <w:sz w:val="20"/>
+      </w:rPr>
+    </w:lvl>
+  </w:abstractNum>
+  <w:abstractNum w:abstractNumId="27" w15:restartNumberingAfterBreak="0">
     <w:nsid w:val="7AC409FD"/>
     <w:multiLevelType w:val="hybridMultilevel"/>
     <w:tmpl w:val="F6A6CD7C"/>
@@ -26759,64 +29051,88 @@
     </w:lvl>
   </w:abstractNum>
   <w:num w:numId="1">
+    <w:abstractNumId w:val="27"/>
+  </w:num>
+  <w:num w:numId="2">
+    <w:abstractNumId w:val="14"/>
+  </w:num>
+  <w:num w:numId="3">
+    <w:abstractNumId w:val="16"/>
+  </w:num>
+  <w:num w:numId="4">
+    <w:abstractNumId w:val="24"/>
+  </w:num>
+  <w:num w:numId="5">
+    <w:abstractNumId w:val="25"/>
+  </w:num>
+  <w:num w:numId="6">
+    <w:abstractNumId w:val="20"/>
+  </w:num>
+  <w:num w:numId="7">
     <w:abstractNumId w:val="19"/>
   </w:num>
-  <w:num w:numId="2">
-    <w:abstractNumId w:val="11"/>
-  </w:num>
-  <w:num w:numId="3">
-    <w:abstractNumId w:val="13"/>
-  </w:num>
-  <w:num w:numId="4">
+  <w:num w:numId="8">
     <w:abstractNumId w:val="17"/>
   </w:num>
-  <w:num w:numId="5">
-    <w:abstractNumId w:val="18"/>
-  </w:num>
-  <w:num w:numId="6">
-    <w:abstractNumId w:val="16"/>
-  </w:num>
-  <w:num w:numId="7">
-    <w:abstractNumId w:val="15"/>
-  </w:num>
-  <w:num w:numId="8">
-    <w:abstractNumId w:val="14"/>
-  </w:num>
   <w:num w:numId="9">
-    <w:abstractNumId w:val="3"/>
+    <w:abstractNumId w:val="4"/>
   </w:num>
   <w:num w:numId="10">
     <w:abstractNumId w:val="0"/>
   </w:num>
   <w:num w:numId="11">
+    <w:abstractNumId w:val="10"/>
+  </w:num>
+  <w:num w:numId="12">
     <w:abstractNumId w:val="8"/>
   </w:num>
-  <w:num w:numId="12">
+  <w:num w:numId="13">
     <w:abstractNumId w:val="7"/>
   </w:num>
-  <w:num w:numId="13">
+  <w:num w:numId="14">
+    <w:abstractNumId w:val="3"/>
+  </w:num>
+  <w:num w:numId="15">
+    <w:abstractNumId w:val="13"/>
+  </w:num>
+  <w:num w:numId="16">
+    <w:abstractNumId w:val="5"/>
+  </w:num>
+  <w:num w:numId="17">
+    <w:abstractNumId w:val="2"/>
+  </w:num>
+  <w:num w:numId="18">
+    <w:abstractNumId w:val="15"/>
+  </w:num>
+  <w:num w:numId="19">
+    <w:abstractNumId w:val="11"/>
+  </w:num>
+  <w:num w:numId="20">
     <w:abstractNumId w:val="6"/>
   </w:num>
-  <w:num w:numId="14">
-    <w:abstractNumId w:val="2"/>
+  <w:num w:numId="21">
+    <w:abstractNumId w:val="26"/>
   </w:num>
-  <w:num w:numId="15">
-    <w:abstractNumId w:val="10"/>
+  <w:num w:numId="22">
+    <w:abstractNumId w:val="18"/>
   </w:num>
-  <w:num w:numId="16">
-    <w:abstractNumId w:val="4"/>
+  <w:num w:numId="23">
+    <w:abstractNumId w:val="12"/>
   </w:num>
-  <w:num w:numId="17">
+  <w:num w:numId="24">
+    <w:abstractNumId w:val="22"/>
+  </w:num>
+  <w:num w:numId="25">
     <w:abstractNumId w:val="1"/>
   </w:num>
-  <w:num w:numId="18">
-    <w:abstractNumId w:val="12"/>
+  <w:num w:numId="26">
+    <w:abstractNumId w:val="21"/>
   </w:num>
-  <w:num w:numId="19">
+  <w:num w:numId="27">
+    <w:abstractNumId w:val="23"/>
+  </w:num>
+  <w:num w:numId="28">
     <w:abstractNumId w:val="9"/>
-  </w:num>
-  <w:num w:numId="20">
-    <w:abstractNumId w:val="5"/>
   </w:num>
   <w:numIdMacAtCleanup w:val="20"/>
 </w:numbering>
@@ -28018,6 +30334,11 @@
       <w:lang w:val="en-US" w:eastAsia="en-US"/>
     </w:rPr>
   </w:style>
+  <w:style w:type="character" w:customStyle="1" w:styleId="contenttext">
+    <w:name w:val="content_text"/>
+    <w:basedOn w:val="DefaultParagraphFont"/>
+    <w:rsid w:val="0099437F"/>
+  </w:style>
 </w:styles>
 </file>
 
@@ -28311,7 +30632,7 @@
 </file>
 
 <file path=customXml/itemProps1.xml><?xml version="1.0" encoding="utf-8"?>
-<ds:datastoreItem xmlns:ds="http://schemas.openxmlformats.org/officeDocument/2006/customXml" ds:itemID="{867F6040-050A-45F7-AF23-6597FCEBC047}">
+<ds:datastoreItem xmlns:ds="http://schemas.openxmlformats.org/officeDocument/2006/customXml" ds:itemID="{2CFA0260-B31F-4D25-B12C-98557EFC38C6}">
   <ds:schemaRefs>
     <ds:schemaRef ds:uri="http://schemas.openxmlformats.org/officeDocument/2006/bibliography"/>
   </ds:schemaRefs>

</xml_diff>

<commit_message>
Added item 20 draft
</commit_message>
<xml_diff>
--- a/doc/Effective OpenGL.docx
+++ b/doc/Effective OpenGL.docx
@@ -88,19 +88,16 @@
         <w:pStyle w:val="Subtitle"/>
       </w:pPr>
       <w:r>
-        <w:t>3</w:t>
-      </w:r>
-      <w:r>
-        <w:t>1</w:t>
+        <w:t>4</w:t>
       </w:r>
       <w:r>
         <w:t xml:space="preserve"> </w:t>
       </w:r>
       <w:r>
-        <w:t>August</w:t>
-      </w:r>
-      <w:r>
-        <w:t xml:space="preserve"> 2016, </w:t>
+        <w:t xml:space="preserve">September </w:t>
+      </w:r>
+      <w:r>
+        <w:t xml:space="preserve">2016, </w:t>
       </w:r>
       <w:hyperlink r:id="rId9" w:history="1">
         <w:r>
@@ -398,8 +395,8 @@
       <w:bookmarkStart w:id="0" w:name="h.nkr4whge0jyg"/>
       <w:bookmarkStart w:id="1" w:name="_Toc236677194"/>
       <w:bookmarkStart w:id="2" w:name="_Toc236677317"/>
-      <w:bookmarkStart w:id="3" w:name="_Toc236677193"/>
-      <w:bookmarkStart w:id="4" w:name="_Toc236677125"/>
+      <w:bookmarkStart w:id="3" w:name="_Toc236677125"/>
+      <w:bookmarkStart w:id="4" w:name="_Toc236677193"/>
       <w:bookmarkEnd w:id="0"/>
       <w:r>
         <w:br w:type="page"/>
@@ -470,7 +467,7 @@
             </w:rPr>
             <w:fldChar w:fldCharType="separate"/>
           </w:r>
-          <w:hyperlink w:anchor="_Toc460442217" w:history="1">
+          <w:hyperlink w:anchor="_Toc460771921" w:history="1">
             <w:r>
               <w:rPr>
                 <w:rStyle w:val="Hyperlink"/>
@@ -498,7 +495,7 @@
                 <w:noProof/>
                 <w:webHidden/>
               </w:rPr>
-              <w:instrText xml:space="preserve"> PAGEREF _Toc460442217 \h </w:instrText>
+              <w:instrText xml:space="preserve"> PAGEREF _Toc460771921 \h </w:instrText>
             </w:r>
             <w:r>
               <w:rPr>
@@ -543,7 +540,7 @@
               <w:lang w:val="fr-FR" w:eastAsia="fr-FR"/>
             </w:rPr>
           </w:pPr>
-          <w:hyperlink w:anchor="_Toc460442218" w:history="1">
+          <w:hyperlink w:anchor="_Toc460771922" w:history="1">
             <w:r>
               <w:rPr>
                 <w:rStyle w:val="Hyperlink"/>
@@ -571,7 +568,7 @@
                 <w:noProof/>
                 <w:webHidden/>
               </w:rPr>
-              <w:instrText xml:space="preserve"> PAGEREF _Toc460442218 \h </w:instrText>
+              <w:instrText xml:space="preserve"> PAGEREF _Toc460771922 \h </w:instrText>
             </w:r>
             <w:r>
               <w:rPr>
@@ -616,7 +613,7 @@
               <w:lang w:val="fr-FR" w:eastAsia="fr-FR"/>
             </w:rPr>
           </w:pPr>
-          <w:hyperlink w:anchor="_Toc460442219" w:history="1">
+          <w:hyperlink w:anchor="_Toc460771923" w:history="1">
             <w:r>
               <w:rPr>
                 <w:rStyle w:val="Hyperlink"/>
@@ -644,7 +641,7 @@
                 <w:noProof/>
                 <w:webHidden/>
               </w:rPr>
-              <w:instrText xml:space="preserve"> PAGEREF _Toc460442219 \h </w:instrText>
+              <w:instrText xml:space="preserve"> PAGEREF _Toc460771923 \h </w:instrText>
             </w:r>
             <w:r>
               <w:rPr>
@@ -689,7 +686,7 @@
               <w:lang w:val="fr-FR" w:eastAsia="fr-FR"/>
             </w:rPr>
           </w:pPr>
-          <w:hyperlink w:anchor="_Toc460442220" w:history="1">
+          <w:hyperlink w:anchor="_Toc460771924" w:history="1">
             <w:r>
               <w:rPr>
                 <w:rStyle w:val="Hyperlink"/>
@@ -717,7 +714,7 @@
                 <w:noProof/>
                 <w:webHidden/>
               </w:rPr>
-              <w:instrText xml:space="preserve"> PAGEREF _Toc460442220 \h </w:instrText>
+              <w:instrText xml:space="preserve"> PAGEREF _Toc460771924 \h </w:instrText>
             </w:r>
             <w:r>
               <w:rPr>
@@ -762,7 +759,7 @@
               <w:lang w:val="fr-FR" w:eastAsia="fr-FR"/>
             </w:rPr>
           </w:pPr>
-          <w:hyperlink w:anchor="_Toc460442221" w:history="1">
+          <w:hyperlink w:anchor="_Toc460771925" w:history="1">
             <w:r>
               <w:rPr>
                 <w:rStyle w:val="Hyperlink"/>
@@ -790,7 +787,7 @@
                 <w:noProof/>
                 <w:webHidden/>
               </w:rPr>
-              <w:instrText xml:space="preserve"> PAGEREF _Toc460442221 \h </w:instrText>
+              <w:instrText xml:space="preserve"> PAGEREF _Toc460771925 \h </w:instrText>
             </w:r>
             <w:r>
               <w:rPr>
@@ -835,7 +832,7 @@
               <w:lang w:val="fr-FR" w:eastAsia="fr-FR"/>
             </w:rPr>
           </w:pPr>
-          <w:hyperlink w:anchor="_Toc460442222" w:history="1">
+          <w:hyperlink w:anchor="_Toc460771926" w:history="1">
             <w:r>
               <w:rPr>
                 <w:rStyle w:val="Hyperlink"/>
@@ -863,7 +860,7 @@
                 <w:noProof/>
                 <w:webHidden/>
               </w:rPr>
-              <w:instrText xml:space="preserve"> PAGEREF _Toc460442222 \h </w:instrText>
+              <w:instrText xml:space="preserve"> PAGEREF _Toc460771926 \h </w:instrText>
             </w:r>
             <w:r>
               <w:rPr>
@@ -908,7 +905,7 @@
               <w:lang w:val="fr-FR" w:eastAsia="fr-FR"/>
             </w:rPr>
           </w:pPr>
-          <w:hyperlink w:anchor="_Toc460442223" w:history="1">
+          <w:hyperlink w:anchor="_Toc460771927" w:history="1">
             <w:r>
               <w:rPr>
                 <w:rStyle w:val="Hyperlink"/>
@@ -936,7 +933,7 @@
                 <w:noProof/>
                 <w:webHidden/>
               </w:rPr>
-              <w:instrText xml:space="preserve"> PAGEREF _Toc460442223 \h </w:instrText>
+              <w:instrText xml:space="preserve"> PAGEREF _Toc460771927 \h </w:instrText>
             </w:r>
             <w:r>
               <w:rPr>
@@ -981,7 +978,7 @@
               <w:lang w:val="fr-FR" w:eastAsia="fr-FR"/>
             </w:rPr>
           </w:pPr>
-          <w:hyperlink w:anchor="_Toc460442224" w:history="1">
+          <w:hyperlink w:anchor="_Toc460771928" w:history="1">
             <w:r>
               <w:rPr>
                 <w:rStyle w:val="Hyperlink"/>
@@ -1009,7 +1006,7 @@
                 <w:noProof/>
                 <w:webHidden/>
               </w:rPr>
-              <w:instrText xml:space="preserve"> PAGEREF _Toc460442224 \h </w:instrText>
+              <w:instrText xml:space="preserve"> PAGEREF _Toc460771928 \h </w:instrText>
             </w:r>
             <w:r>
               <w:rPr>
@@ -1054,7 +1051,7 @@
               <w:lang w:val="fr-FR" w:eastAsia="fr-FR"/>
             </w:rPr>
           </w:pPr>
-          <w:hyperlink w:anchor="_Toc460442225" w:history="1">
+          <w:hyperlink w:anchor="_Toc460771929" w:history="1">
             <w:r>
               <w:rPr>
                 <w:rStyle w:val="Hyperlink"/>
@@ -1082,7 +1079,7 @@
                 <w:noProof/>
                 <w:webHidden/>
               </w:rPr>
-              <w:instrText xml:space="preserve"> PAGEREF _Toc460442225 \h </w:instrText>
+              <w:instrText xml:space="preserve"> PAGEREF _Toc460771929 \h </w:instrText>
             </w:r>
             <w:r>
               <w:rPr>
@@ -1127,7 +1124,7 @@
               <w:lang w:val="fr-FR" w:eastAsia="fr-FR"/>
             </w:rPr>
           </w:pPr>
-          <w:hyperlink w:anchor="_Toc460442226" w:history="1">
+          <w:hyperlink w:anchor="_Toc460771930" w:history="1">
             <w:r>
               <w:rPr>
                 <w:rStyle w:val="Hyperlink"/>
@@ -1155,7 +1152,7 @@
                 <w:noProof/>
                 <w:webHidden/>
               </w:rPr>
-              <w:instrText xml:space="preserve"> PAGEREF _Toc460442226 \h </w:instrText>
+              <w:instrText xml:space="preserve"> PAGEREF _Toc460771930 \h </w:instrText>
             </w:r>
             <w:r>
               <w:rPr>
@@ -1200,7 +1197,7 @@
               <w:lang w:val="fr-FR" w:eastAsia="fr-FR"/>
             </w:rPr>
           </w:pPr>
-          <w:hyperlink w:anchor="_Toc460442227" w:history="1">
+          <w:hyperlink w:anchor="_Toc460771931" w:history="1">
             <w:r>
               <w:rPr>
                 <w:rStyle w:val="Hyperlink"/>
@@ -1228,7 +1225,7 @@
                 <w:noProof/>
                 <w:webHidden/>
               </w:rPr>
-              <w:instrText xml:space="preserve"> PAGEREF _Toc460442227 \h </w:instrText>
+              <w:instrText xml:space="preserve"> PAGEREF _Toc460771931 \h </w:instrText>
             </w:r>
             <w:r>
               <w:rPr>
@@ -1273,7 +1270,7 @@
               <w:lang w:val="fr-FR" w:eastAsia="fr-FR"/>
             </w:rPr>
           </w:pPr>
-          <w:hyperlink w:anchor="_Toc460442228" w:history="1">
+          <w:hyperlink w:anchor="_Toc460771932" w:history="1">
             <w:r>
               <w:rPr>
                 <w:rStyle w:val="Hyperlink"/>
@@ -1301,7 +1298,7 @@
                 <w:noProof/>
                 <w:webHidden/>
               </w:rPr>
-              <w:instrText xml:space="preserve"> PAGEREF _Toc460442228 \h </w:instrText>
+              <w:instrText xml:space="preserve"> PAGEREF _Toc460771932 \h </w:instrText>
             </w:r>
             <w:r>
               <w:rPr>
@@ -1346,7 +1343,7 @@
               <w:lang w:val="fr-FR" w:eastAsia="fr-FR"/>
             </w:rPr>
           </w:pPr>
-          <w:hyperlink w:anchor="_Toc460442229" w:history="1">
+          <w:hyperlink w:anchor="_Toc460771933" w:history="1">
             <w:r>
               <w:rPr>
                 <w:rStyle w:val="Hyperlink"/>
@@ -1374,7 +1371,7 @@
                 <w:noProof/>
                 <w:webHidden/>
               </w:rPr>
-              <w:instrText xml:space="preserve"> PAGEREF _Toc460442229 \h </w:instrText>
+              <w:instrText xml:space="preserve"> PAGEREF _Toc460771933 \h </w:instrText>
             </w:r>
             <w:r>
               <w:rPr>
@@ -1419,7 +1416,7 @@
               <w:lang w:val="fr-FR" w:eastAsia="fr-FR"/>
             </w:rPr>
           </w:pPr>
-          <w:hyperlink w:anchor="_Toc460442230" w:history="1">
+          <w:hyperlink w:anchor="_Toc460771934" w:history="1">
             <w:r>
               <w:rPr>
                 <w:rStyle w:val="Hyperlink"/>
@@ -1447,7 +1444,7 @@
                 <w:noProof/>
                 <w:webHidden/>
               </w:rPr>
-              <w:instrText xml:space="preserve"> PAGEREF _Toc460442230 \h </w:instrText>
+              <w:instrText xml:space="preserve"> PAGEREF _Toc460771934 \h </w:instrText>
             </w:r>
             <w:r>
               <w:rPr>
@@ -1492,7 +1489,7 @@
               <w:lang w:val="fr-FR" w:eastAsia="fr-FR"/>
             </w:rPr>
           </w:pPr>
-          <w:hyperlink w:anchor="_Toc460442231" w:history="1">
+          <w:hyperlink w:anchor="_Toc460771935" w:history="1">
             <w:r>
               <w:rPr>
                 <w:rStyle w:val="Hyperlink"/>
@@ -1520,7 +1517,7 @@
                 <w:noProof/>
                 <w:webHidden/>
               </w:rPr>
-              <w:instrText xml:space="preserve"> PAGEREF _Toc460442231 \h </w:instrText>
+              <w:instrText xml:space="preserve"> PAGEREF _Toc460771935 \h </w:instrText>
             </w:r>
             <w:r>
               <w:rPr>
@@ -1565,7 +1562,7 @@
               <w:lang w:val="fr-FR" w:eastAsia="fr-FR"/>
             </w:rPr>
           </w:pPr>
-          <w:hyperlink w:anchor="_Toc460442232" w:history="1">
+          <w:hyperlink w:anchor="_Toc460771936" w:history="1">
             <w:r>
               <w:rPr>
                 <w:rStyle w:val="Hyperlink"/>
@@ -1593,7 +1590,7 @@
                 <w:noProof/>
                 <w:webHidden/>
               </w:rPr>
-              <w:instrText xml:space="preserve"> PAGEREF _Toc460442232 \h </w:instrText>
+              <w:instrText xml:space="preserve"> PAGEREF _Toc460771936 \h </w:instrText>
             </w:r>
             <w:r>
               <w:rPr>
@@ -1638,7 +1635,7 @@
               <w:lang w:val="fr-FR" w:eastAsia="fr-FR"/>
             </w:rPr>
           </w:pPr>
-          <w:hyperlink w:anchor="_Toc460442233" w:history="1">
+          <w:hyperlink w:anchor="_Toc460771937" w:history="1">
             <w:r>
               <w:rPr>
                 <w:rStyle w:val="Hyperlink"/>
@@ -1666,7 +1663,7 @@
                 <w:noProof/>
                 <w:webHidden/>
               </w:rPr>
-              <w:instrText xml:space="preserve"> PAGEREF _Toc460442233 \h </w:instrText>
+              <w:instrText xml:space="preserve"> PAGEREF _Toc460771937 \h </w:instrText>
             </w:r>
             <w:r>
               <w:rPr>
@@ -1711,7 +1708,7 @@
               <w:lang w:val="fr-FR" w:eastAsia="fr-FR"/>
             </w:rPr>
           </w:pPr>
-          <w:hyperlink w:anchor="_Toc460442234" w:history="1">
+          <w:hyperlink w:anchor="_Toc460771938" w:history="1">
             <w:r>
               <w:rPr>
                 <w:rStyle w:val="Hyperlink"/>
@@ -1739,7 +1736,7 @@
                 <w:noProof/>
                 <w:webHidden/>
               </w:rPr>
-              <w:instrText xml:space="preserve"> PAGEREF _Toc460442234 \h </w:instrText>
+              <w:instrText xml:space="preserve"> PAGEREF _Toc460771938 \h </w:instrText>
             </w:r>
             <w:r>
               <w:rPr>
@@ -1784,7 +1781,7 @@
               <w:lang w:val="fr-FR" w:eastAsia="fr-FR"/>
             </w:rPr>
           </w:pPr>
-          <w:hyperlink w:anchor="_Toc460442235" w:history="1">
+          <w:hyperlink w:anchor="_Toc460771939" w:history="1">
             <w:r>
               <w:rPr>
                 <w:rStyle w:val="Hyperlink"/>
@@ -1812,7 +1809,7 @@
                 <w:noProof/>
                 <w:webHidden/>
               </w:rPr>
-              <w:instrText xml:space="preserve"> PAGEREF _Toc460442235 \h </w:instrText>
+              <w:instrText xml:space="preserve"> PAGEREF _Toc460771939 \h </w:instrText>
             </w:r>
             <w:r>
               <w:rPr>
@@ -1857,7 +1854,7 @@
               <w:lang w:val="fr-FR" w:eastAsia="fr-FR"/>
             </w:rPr>
           </w:pPr>
-          <w:hyperlink w:anchor="_Toc460442236" w:history="1">
+          <w:hyperlink w:anchor="_Toc460771940" w:history="1">
             <w:r>
               <w:rPr>
                 <w:rStyle w:val="Hyperlink"/>
@@ -1885,7 +1882,7 @@
                 <w:noProof/>
                 <w:webHidden/>
               </w:rPr>
-              <w:instrText xml:space="preserve"> PAGEREF _Toc460442236 \h </w:instrText>
+              <w:instrText xml:space="preserve"> PAGEREF _Toc460771940 \h </w:instrText>
             </w:r>
             <w:r>
               <w:rPr>
@@ -1930,7 +1927,7 @@
               <w:lang w:val="fr-FR" w:eastAsia="fr-FR"/>
             </w:rPr>
           </w:pPr>
-          <w:hyperlink w:anchor="_Toc460442237" w:history="1">
+          <w:hyperlink w:anchor="_Toc460771941" w:history="1">
             <w:r>
               <w:rPr>
                 <w:rStyle w:val="Hyperlink"/>
@@ -1958,7 +1955,7 @@
                 <w:noProof/>
                 <w:webHidden/>
               </w:rPr>
-              <w:instrText xml:space="preserve"> PAGEREF _Toc460442237 \h </w:instrText>
+              <w:instrText xml:space="preserve"> PAGEREF _Toc460771941 \h </w:instrText>
             </w:r>
             <w:r>
               <w:rPr>
@@ -1978,7 +1975,7 @@
                 <w:noProof/>
                 <w:webHidden/>
               </w:rPr>
-              <w:t>23</w:t>
+              <w:t>24</w:t>
             </w:r>
             <w:r>
               <w:rPr>
@@ -2030,7 +2027,7 @@
       <w:pPr>
         <w:pStyle w:val="Heading1"/>
       </w:pPr>
-      <w:bookmarkStart w:id="8" w:name="_Toc460442217"/>
+      <w:bookmarkStart w:id="8" w:name="_Toc460771921"/>
       <w:r>
         <w:lastRenderedPageBreak/>
         <w:t xml:space="preserve">0. Cross platform </w:t>
@@ -2866,7 +2863,7 @@
         <w:pStyle w:val="Heading1"/>
       </w:pPr>
       <w:bookmarkStart w:id="9" w:name="_Toc458187371"/>
-      <w:bookmarkStart w:id="10" w:name="_Toc460442218"/>
+      <w:bookmarkStart w:id="10" w:name="_Toc460771922"/>
       <w:r>
         <w:lastRenderedPageBreak/>
         <w:t>1. Internal texture formats</w:t>
@@ -3860,7 +3857,7 @@
       <w:bookmarkStart w:id="12" w:name="_2._Configurable_texture"/>
       <w:bookmarkStart w:id="13" w:name="_2._Configurable_texture_1"/>
       <w:bookmarkStart w:id="14" w:name="_Toc458187372"/>
-      <w:bookmarkStart w:id="15" w:name="_Toc460442219"/>
+      <w:bookmarkStart w:id="15" w:name="_Toc460771923"/>
       <w:bookmarkEnd w:id="11"/>
       <w:bookmarkEnd w:id="12"/>
       <w:bookmarkEnd w:id="13"/>
@@ -4464,7 +4461,7 @@
         </w:rPr>
       </w:pPr>
       <w:bookmarkStart w:id="16" w:name="_Toc458187373"/>
-      <w:bookmarkStart w:id="17" w:name="_Toc460442220"/>
+      <w:bookmarkStart w:id="17" w:name="_Toc460771924"/>
       <w:r>
         <w:lastRenderedPageBreak/>
         <w:t>3</w:t>
@@ -5228,7 +5225,7 @@
         </w:rPr>
       </w:pPr>
       <w:bookmarkStart w:id="18" w:name="_Toc458187374"/>
-      <w:bookmarkStart w:id="19" w:name="_Toc460442221"/>
+      <w:bookmarkStart w:id="19" w:name="_Toc460771925"/>
       <w:r>
         <w:rPr>
           <w:lang w:val="en-US"/>
@@ -5830,7 +5827,7 @@
       </w:pPr>
       <w:bookmarkStart w:id="20" w:name="_5._Half_type"/>
       <w:bookmarkStart w:id="21" w:name="_Toc458187375"/>
-      <w:bookmarkStart w:id="22" w:name="_Toc460442222"/>
+      <w:bookmarkStart w:id="22" w:name="_Toc460771926"/>
       <w:bookmarkEnd w:id="20"/>
       <w:r>
         <w:lastRenderedPageBreak/>
@@ -6587,7 +6584,7 @@
         <w:pStyle w:val="Heading1"/>
       </w:pPr>
       <w:bookmarkStart w:id="23" w:name="_Toc458187376"/>
-      <w:bookmarkStart w:id="24" w:name="_Toc460442223"/>
+      <w:bookmarkStart w:id="24" w:name="_Toc460771927"/>
       <w:r>
         <w:lastRenderedPageBreak/>
         <w:t>6</w:t>
@@ -6621,25 +6618,31 @@
         <w:t>.</w:t>
       </w:r>
       <w:r>
+        <w:rPr>
+          <w:rStyle w:val="codeword0"/>
+        </w:rPr>
         <w:t xml:space="preserve"> </w:t>
       </w:r>
       <w:r>
-        <w:t>H</w:t>
-      </w:r>
-      <w:r>
-        <w:t>owever</w:t>
-      </w:r>
-      <w:r>
-        <w:t>,</w:t>
-      </w:r>
-      <w:r>
-        <w:t xml:space="preserve"> OpenGL ES requires implementation dependent formats which </w:t>
-      </w:r>
-      <w:r>
-        <w:t>have to</w:t>
-      </w:r>
-      <w:r>
-        <w:t xml:space="preserve"> be queried. For OpenGL ES compatibility, these queries were added to OpenGL 4.1 core specification with </w:t>
+        <w:t xml:space="preserve">OpenGL ES </w:t>
+      </w:r>
+      <w:r>
+        <w:t xml:space="preserve">provides </w:t>
+      </w:r>
+      <w:r>
+        <w:t>i</w:t>
+      </w:r>
+      <w:r>
+        <w:t>mplementation dependent formats queries</w:t>
+      </w:r>
+      <w:r>
+        <w:t xml:space="preserve"> to figure out </w:t>
+      </w:r>
+      <w:r>
+        <w:t>the external format to use for the current read framebuffer</w:t>
+      </w:r>
+      <w:r>
+        <w:t xml:space="preserve">. For OpenGL ES compatibility, these queries were added to OpenGL 4.1 core specification with </w:t>
       </w:r>
       <w:hyperlink r:id="rId54" w:history="1">
         <w:r>
@@ -6670,7 +6673,19 @@
         <w:t xml:space="preserve"> represent half data, </w:t>
       </w:r>
       <w:r>
-        <w:t xml:space="preserve">we encounter </w:t>
+        <w:t>we</w:t>
+      </w:r>
+      <w:r>
+        <w:t xml:space="preserve"> may</w:t>
+      </w:r>
+      <w:r>
+        <w:t xml:space="preserve"> encounter</w:t>
+      </w:r>
+      <w:r>
+        <w:t xml:space="preserve"> the</w:t>
+      </w:r>
+      <w:r>
+        <w:t xml:space="preserve"> </w:t>
       </w:r>
       <w:r>
         <w:t xml:space="preserve">enum </w:t>
@@ -6705,98 +6720,6 @@
       <w:pPr>
         <w:pStyle w:val="Paragraph"/>
         <w:rPr>
-          <w:rStyle w:val="code-line-content"/>
-        </w:rPr>
-      </w:pPr>
-      <w:r>
-        <w:t>Additionally,</w:t>
-      </w:r>
-      <w:r>
-        <w:t xml:space="preserve"> </w:t>
-      </w:r>
-      <w:r>
-        <w:t>many OpenGL</w:t>
-      </w:r>
-      <w:r>
-        <w:t xml:space="preserve"> ES drivers don’t actually support </w:t>
-      </w:r>
-      <w:r>
-        <w:t xml:space="preserve">OpenGL </w:t>
-      </w:r>
-      <w:r>
-        <w:t>ES</w:t>
-      </w:r>
-      <w:r>
-        <w:t xml:space="preserve"> </w:t>
-      </w:r>
-      <w:r>
-        <w:t>2</w:t>
-      </w:r>
-      <w:r>
-        <w:t>.0 anymore</w:t>
-      </w:r>
-      <w:r>
-        <w:t xml:space="preserve">. </w:t>
-      </w:r>
-      <w:r>
-        <w:t>When</w:t>
-      </w:r>
-      <w:r>
-        <w:t xml:space="preserve"> we request an OpenGL ES 2.0 context</w:t>
-      </w:r>
-      <w:r>
-        <w:t>,</w:t>
-      </w:r>
-      <w:r>
-        <w:t xml:space="preserve"> we get </w:t>
-      </w:r>
-      <w:r>
-        <w:t xml:space="preserve">a context for the latest </w:t>
-      </w:r>
-      <w:r>
-        <w:t xml:space="preserve">OpenGL ES </w:t>
-      </w:r>
-      <w:r>
-        <w:t>version supported by the driver</w:t>
-      </w:r>
-      <w:r>
-        <w:t>s</w:t>
-      </w:r>
-      <w:r>
-        <w:t xml:space="preserve">. Hence, </w:t>
-      </w:r>
-      <w:r>
-        <w:t xml:space="preserve">these </w:t>
-      </w:r>
-      <w:r>
-        <w:t xml:space="preserve">OpenGL ES </w:t>
-      </w:r>
-      <w:r>
-        <w:t>implementation</w:t>
-      </w:r>
-      <w:r>
-        <w:t>s</w:t>
-      </w:r>
-      <w:r>
-        <w:t xml:space="preserve">, queries will always return </w:t>
-      </w:r>
-      <w:r>
-        <w:rPr>
-          <w:rStyle w:val="codeword0"/>
-        </w:rPr>
-        <w:t>GL_HALF_FLOAT</w:t>
-      </w:r>
-      <w:r>
-        <w:rPr>
-          <w:rStyle w:val="code-line-content"/>
-        </w:rPr>
-        <w:t>.</w:t>
-      </w:r>
-    </w:p>
-    <w:p>
-      <w:pPr>
-        <w:pStyle w:val="Paragraph"/>
-        <w:rPr>
           <w:lang w:val="en-GB"/>
         </w:rPr>
       </w:pPr>
@@ -7439,44 +7362,80 @@
     <w:p>
       <w:pPr>
         <w:pStyle w:val="Paragraph"/>
-      </w:pPr>
-      <w:r>
-        <w:t xml:space="preserve">Unfortunately, a </w:t>
-      </w:r>
-      <w:r>
-        <w:t xml:space="preserve">program that chooses to only target </w:t>
+        <w:rPr>
+          <w:rStyle w:val="code-line-content"/>
+        </w:rPr>
+      </w:pPr>
+      <w:r>
+        <w:t>Many OpenGL</w:t>
+      </w:r>
+      <w:r>
+        <w:t xml:space="preserve"> ES drivers don’t actually support </w:t>
       </w:r>
       <w:r>
         <w:t xml:space="preserve">OpenGL </w:t>
       </w:r>
       <w:r>
-        <w:t xml:space="preserve">ES 2.0 </w:t>
-      </w:r>
-      <w:r>
-        <w:t xml:space="preserve">and extensions </w:t>
-      </w:r>
-      <w:r>
-        <w:t xml:space="preserve">with no regard </w:t>
-      </w:r>
-      <w:r>
-        <w:t>for newer version</w:t>
+        <w:t>ES</w:t>
+      </w:r>
+      <w:r>
+        <w:t xml:space="preserve"> </w:t>
+      </w:r>
+      <w:r>
+        <w:t>2</w:t>
+      </w:r>
+      <w:r>
+        <w:t>.0 anymore</w:t>
+      </w:r>
+      <w:r>
+        <w:t xml:space="preserve">. </w:t>
+      </w:r>
+      <w:r>
+        <w:t>When</w:t>
+      </w:r>
+      <w:r>
+        <w:t xml:space="preserve"> we request an OpenGL ES 2.0 context</w:t>
+      </w:r>
+      <w:r>
+        <w:t>,</w:t>
+      </w:r>
+      <w:r>
+        <w:t xml:space="preserve"> we get </w:t>
+      </w:r>
+      <w:r>
+        <w:t xml:space="preserve">a context for the latest </w:t>
+      </w:r>
+      <w:r>
+        <w:t xml:space="preserve">OpenGL ES </w:t>
+      </w:r>
+      <w:r>
+        <w:t>version supported by the drivers</w:t>
+      </w:r>
+      <w:r>
+        <w:t xml:space="preserve">. Hence, </w:t>
+      </w:r>
+      <w:r>
+        <w:t xml:space="preserve">these </w:t>
+      </w:r>
+      <w:r>
+        <w:t>OpenGL ES implementation</w:t>
       </w:r>
       <w:r>
         <w:t>s</w:t>
       </w:r>
       <w:r>
-        <w:t xml:space="preserve"> will not possibly run correctly</w:t>
-      </w:r>
-      <w:r>
-        <w:t xml:space="preserve"> on OpenGL ES</w:t>
-      </w:r>
-      <w:r>
-        <w:t xml:space="preserve"> implementation</w:t>
-      </w:r>
-      <w:r>
-        <w:t>s that automatically promote the context version such as NVIDIA driver</w:t>
-      </w:r>
-      <w:r>
+        <w:t xml:space="preserve">, queries will always return </w:t>
+      </w:r>
+      <w:r>
+        <w:rPr>
+          <w:rStyle w:val="codeword0"/>
+        </w:rPr>
+        <w:t>GL_HALF_FLOAT</w:t>
+      </w:r>
+      <w:r>
+        <w:rPr>
+          <w:rStyle w:val="code-line-content"/>
+        </w:rPr>
         <w:t>.</w:t>
       </w:r>
     </w:p>
@@ -7568,7 +7527,7 @@
       </w:pPr>
       <w:bookmarkStart w:id="25" w:name="_7._sRGB_texture"/>
       <w:bookmarkStart w:id="26" w:name="_Toc458187377"/>
-      <w:bookmarkStart w:id="27" w:name="_Toc460442224"/>
+      <w:bookmarkStart w:id="27" w:name="_Toc460771928"/>
       <w:bookmarkEnd w:id="25"/>
       <w:r>
         <w:lastRenderedPageBreak/>
@@ -8238,7 +8197,7 @@
       </w:pPr>
       <w:bookmarkStart w:id="28" w:name="_8._sRGB_framebuffer"/>
       <w:bookmarkStart w:id="29" w:name="_Toc458187378"/>
-      <w:bookmarkStart w:id="30" w:name="_Toc460442225"/>
+      <w:bookmarkStart w:id="30" w:name="_Toc460771929"/>
       <w:bookmarkEnd w:id="28"/>
       <w:r>
         <w:lastRenderedPageBreak/>
@@ -8824,7 +8783,7 @@
         <w:pStyle w:val="Heading1"/>
       </w:pPr>
       <w:bookmarkStart w:id="31" w:name="_Toc458187379"/>
-      <w:bookmarkStart w:id="32" w:name="_Toc460442226"/>
+      <w:bookmarkStart w:id="32" w:name="_Toc460771930"/>
       <w:r>
         <w:lastRenderedPageBreak/>
         <w:t>9. sRGB default framebuffer</w:t>
@@ -9549,7 +9508,7 @@
         <w:pStyle w:val="Heading1"/>
       </w:pPr>
       <w:bookmarkStart w:id="33" w:name="_Toc458187380"/>
-      <w:bookmarkStart w:id="34" w:name="_Toc460442227"/>
+      <w:bookmarkStart w:id="34" w:name="_Toc460771931"/>
       <w:r>
         <w:lastRenderedPageBreak/>
         <w:t>10</w:t>
@@ -10352,7 +10311,7 @@
         <w:pStyle w:val="Heading1"/>
       </w:pPr>
       <w:bookmarkStart w:id="35" w:name="_Toc458187381"/>
-      <w:bookmarkStart w:id="36" w:name="_Toc460442228"/>
+      <w:bookmarkStart w:id="36" w:name="_Toc460771932"/>
       <w:r>
         <w:lastRenderedPageBreak/>
         <w:t>11</w:t>
@@ -12170,7 +12129,7 @@
         <w:br w:type="page"/>
       </w:r>
       <w:bookmarkStart w:id="37" w:name="_Toc458187382"/>
-      <w:bookmarkStart w:id="38" w:name="_Toc460442229"/>
+      <w:bookmarkStart w:id="38" w:name="_Toc460771933"/>
       <w:r>
         <w:lastRenderedPageBreak/>
         <w:t>12</w:t>
@@ -14908,7 +14867,7 @@
         <w:pStyle w:val="Heading1"/>
       </w:pPr>
       <w:bookmarkStart w:id="39" w:name="_Toc458187383"/>
-      <w:bookmarkStart w:id="40" w:name="_Toc460442230"/>
+      <w:bookmarkStart w:id="40" w:name="_Toc460771934"/>
       <w:r>
         <w:lastRenderedPageBreak/>
         <w:t>13. Surviving without gl_DrawID</w:t>
@@ -15759,7 +15718,7 @@
         <w:pStyle w:val="Heading1"/>
       </w:pPr>
       <w:bookmarkStart w:id="41" w:name="_Toc458187384"/>
-      <w:bookmarkStart w:id="42" w:name="_Toc460442231"/>
+      <w:bookmarkStart w:id="42" w:name="_Toc460771935"/>
       <w:r>
         <w:lastRenderedPageBreak/>
         <w:t xml:space="preserve">14. </w:t>
@@ -16831,7 +16790,7 @@
         <w:pStyle w:val="Heading1"/>
       </w:pPr>
       <w:bookmarkStart w:id="43" w:name="_Toc458187385"/>
-      <w:bookmarkStart w:id="44" w:name="_Toc460442232"/>
+      <w:bookmarkStart w:id="44" w:name="_Toc460771936"/>
       <w:r>
         <w:lastRenderedPageBreak/>
         <w:t>1</w:t>
@@ -18042,7 +18001,7 @@
       <w:pPr>
         <w:pStyle w:val="Heading1"/>
       </w:pPr>
-      <w:bookmarkStart w:id="45" w:name="_Toc460442233"/>
+      <w:bookmarkStart w:id="45" w:name="_Toc460771937"/>
       <w:r>
         <w:lastRenderedPageBreak/>
         <w:t xml:space="preserve">16 </w:t>
@@ -22646,7 +22605,7 @@
       <w:pPr>
         <w:pStyle w:val="Heading1"/>
       </w:pPr>
-      <w:bookmarkStart w:id="46" w:name="_Toc460442234"/>
+      <w:bookmarkStart w:id="46" w:name="_Toc460771938"/>
       <w:r>
         <w:lastRenderedPageBreak/>
         <w:t>17 Hardware compression format support</w:t>
@@ -23776,8 +23735,8 @@
       <w:pPr>
         <w:pStyle w:val="Heading1"/>
       </w:pPr>
-      <w:bookmarkStart w:id="47" w:name="_Toc460442235"/>
-      <w:bookmarkStart w:id="48" w:name="_Toc458187386"/>
+      <w:bookmarkStart w:id="47" w:name="_Toc458187386"/>
+      <w:bookmarkStart w:id="48" w:name="_Toc460771939"/>
       <w:r>
         <w:lastRenderedPageBreak/>
         <w:t xml:space="preserve">18 </w:t>
@@ -23785,7 +23744,7 @@
       <w:r>
         <w:t>Draw buffers differences between APIs</w:t>
       </w:r>
-      <w:bookmarkEnd w:id="47"/>
+      <w:bookmarkEnd w:id="48"/>
     </w:p>
     <w:p>
       <w:pPr>
@@ -24542,13 +24501,7 @@
         </w:numPr>
       </w:pPr>
       <w:r>
-        <w:t xml:space="preserve">Adreno, </w:t>
-      </w:r>
-      <w:r>
-        <w:t>GeForce,</w:t>
-      </w:r>
-      <w:r>
-        <w:t xml:space="preserve"> HG Graphics, PowerVR, Radeon GPUs support 8 draw buffers</w:t>
+        <w:t>Adreno, GeForce, HG Graphics, PowerVR, Radeon GPUs support 8 draw buffers</w:t>
       </w:r>
     </w:p>
     <w:p>
@@ -24578,30 +24531,18 @@
         <w:rPr>
           <w:lang w:val="fr-FR"/>
         </w:rPr>
-        <w:t>, Mali</w:t>
+        <w:t xml:space="preserve">, Mali, Videocore, Vivante only supports </w:t>
       </w:r>
       <w:r>
         <w:rPr>
           <w:lang w:val="fr-FR"/>
         </w:rPr>
-        <w:t>, Videocore</w:t>
+        <w:t>4</w:t>
       </w:r>
       <w:r>
         <w:rPr>
           <w:lang w:val="fr-FR"/>
         </w:rPr>
-        <w:t xml:space="preserve">, Vivante only supports </w:t>
-      </w:r>
-      <w:r>
-        <w:rPr>
-          <w:lang w:val="fr-FR"/>
-        </w:rPr>
-        <w:t>4</w:t>
-      </w:r>
-      <w:r>
-        <w:rPr>
-          <w:lang w:val="fr-FR"/>
-        </w:rPr>
         <w:t xml:space="preserve"> draw buffers</w:t>
       </w:r>
     </w:p>
@@ -24609,8 +24550,6 @@
       <w:pPr>
         <w:pStyle w:val="Heading4"/>
       </w:pPr>
-      <w:bookmarkStart w:id="49" w:name="_GoBack"/>
-      <w:bookmarkEnd w:id="49"/>
       <w:r>
         <w:t>Reference:</w:t>
       </w:r>
@@ -24647,7 +24586,7 @@
       <w:pPr>
         <w:pStyle w:val="Heading1"/>
       </w:pPr>
-      <w:bookmarkStart w:id="50" w:name="_Toc460442236"/>
+      <w:bookmarkStart w:id="49" w:name="_Toc460771940"/>
       <w:r>
         <w:lastRenderedPageBreak/>
         <w:t>19 iOS OpenGL ES</w:t>
@@ -24655,7 +24594,7 @@
       <w:r>
         <w:t xml:space="preserve"> extensions</w:t>
       </w:r>
-      <w:bookmarkEnd w:id="50"/>
+      <w:bookmarkEnd w:id="49"/>
     </w:p>
     <w:p>
       <w:pPr>
@@ -26285,6 +26224,53 @@
         </w:r>
       </w:hyperlink>
     </w:p>
+    <w:p>
+      <w:r>
+        <w:br w:type="page"/>
+      </w:r>
+    </w:p>
+    <w:p>
+      <w:pPr>
+        <w:pStyle w:val="Heading1"/>
+      </w:pPr>
+      <w:r>
+        <w:lastRenderedPageBreak/>
+        <w:t>20 Asynchronous pixel transfers</w:t>
+      </w:r>
+    </w:p>
+    <w:p>
+      <w:pPr>
+        <w:rPr>
+          <w:lang w:val="en-GB" w:eastAsia="en-GB"/>
+        </w:rPr>
+      </w:pPr>
+      <w:r>
+        <w:rPr>
+          <w:noProof/>
+          <w:lang w:val="fr-FR" w:eastAsia="fr-FR"/>
+        </w:rPr>
+        <w:drawing>
+          <wp:inline distT="0" distB="0" distL="0" distR="0" wp14:anchorId="389702A7" wp14:editId="00FB4FF5">
+            <wp:extent cx="4572000" cy="2743200"/>
+            <wp:effectExtent l="0" t="0" r="0" b="0"/>
+            <wp:docPr id="1" name="Chart 1"/>
+            <wp:cNvGraphicFramePr/>
+            <a:graphic xmlns:a="http://schemas.openxmlformats.org/drawingml/2006/main">
+              <a:graphicData uri="http://schemas.openxmlformats.org/drawingml/2006/chart">
+                <c:chart xmlns:c="http://schemas.openxmlformats.org/drawingml/2006/chart" xmlns:r="http://schemas.openxmlformats.org/officeDocument/2006/relationships" r:id="rId300"/>
+              </a:graphicData>
+            </a:graphic>
+          </wp:inline>
+        </w:drawing>
+      </w:r>
+    </w:p>
+    <w:p>
+      <w:pPr>
+        <w:rPr>
+          <w:lang w:val="en-GB" w:eastAsia="en-GB"/>
+        </w:rPr>
+      </w:pPr>
+    </w:p>
     <w:p/>
     <w:p>
       <w:r>
@@ -26295,7 +26281,7 @@
       <w:pPr>
         <w:pStyle w:val="Heading1"/>
       </w:pPr>
-      <w:bookmarkStart w:id="51" w:name="_Toc460442237"/>
+      <w:bookmarkStart w:id="50" w:name="_Toc460771941"/>
       <w:r>
         <w:lastRenderedPageBreak/>
         <w:t>Change</w:t>
@@ -26306,15 +26292,12 @@
       <w:r>
         <w:t>log</w:t>
       </w:r>
-      <w:bookmarkEnd w:id="48"/>
-      <w:bookmarkEnd w:id="51"/>
-    </w:p>
-    <w:p>
-      <w:r>
-        <w:t>2016-08-3</w:t>
-      </w:r>
-      <w:r>
-        <w:t>1</w:t>
+      <w:bookmarkEnd w:id="47"/>
+      <w:bookmarkEnd w:id="50"/>
+    </w:p>
+    <w:p>
+      <w:r>
+        <w:t>2016-09-04</w:t>
       </w:r>
     </w:p>
     <w:p>
@@ -26326,6 +26309,44 @@
         </w:numPr>
       </w:pPr>
       <w:r>
+        <w:t xml:space="preserve">Added item </w:t>
+      </w:r>
+      <w:r>
+        <w:t>20</w:t>
+      </w:r>
+      <w:r>
+        <w:t xml:space="preserve">: </w:t>
+      </w:r>
+      <w:r>
+        <w:t>Asynchronous pixel transfers</w:t>
+      </w:r>
+      <w:bookmarkStart w:id="51" w:name="_GoBack"/>
+      <w:bookmarkEnd w:id="51"/>
+    </w:p>
+    <w:p>
+      <w:pPr>
+        <w:rPr>
+          <w:lang w:val="en-GB"/>
+        </w:rPr>
+      </w:pPr>
+    </w:p>
+    <w:p>
+      <w:r>
+        <w:t>2016-08-3</w:t>
+      </w:r>
+      <w:r>
+        <w:t>1</w:t>
+      </w:r>
+    </w:p>
+    <w:p>
+      <w:pPr>
+        <w:pStyle w:val="ListParagraph"/>
+        <w:numPr>
+          <w:ilvl w:val="0"/>
+          <w:numId w:val="34"/>
+        </w:numPr>
+      </w:pPr>
+      <w:r>
         <w:t xml:space="preserve">Added item 19: iOS </w:t>
       </w:r>
       <w:r>
@@ -26591,6 +26612,7 @@
         <w:pStyle w:val="ListParagraph"/>
       </w:pPr>
       <w:r>
+        <w:lastRenderedPageBreak/>
         <w:t xml:space="preserve">Added item 5: </w:t>
       </w:r>
       <w:r>
@@ -32080,6 +32102,968 @@
 </w:styles>
 </file>
 
+<file path=word/charts/chart1.xml><?xml version="1.0" encoding="utf-8"?>
+<c:chartSpace xmlns:c="http://schemas.openxmlformats.org/drawingml/2006/chart" xmlns:a="http://schemas.openxmlformats.org/drawingml/2006/main" xmlns:r="http://schemas.openxmlformats.org/officeDocument/2006/relationships">
+  <c:date1904 val="0"/>
+  <c:lang val="en-US"/>
+  <c:roundedCorners val="0"/>
+  <mc:AlternateContent xmlns:mc="http://schemas.openxmlformats.org/markup-compatibility/2006">
+    <mc:Choice xmlns:c14="http://schemas.microsoft.com/office/drawing/2007/8/2/chart" Requires="c14">
+      <c14:style val="102"/>
+    </mc:Choice>
+    <mc:Fallback>
+      <c:style val="2"/>
+    </mc:Fallback>
+  </mc:AlternateContent>
+  <c:chart>
+    <c:autoTitleDeleted val="1"/>
+    <c:plotArea>
+      <c:layout/>
+      <c:barChart>
+        <c:barDir val="col"/>
+        <c:grouping val="clustered"/>
+        <c:varyColors val="0"/>
+        <c:ser>
+          <c:idx val="0"/>
+          <c:order val="0"/>
+          <c:tx>
+            <c:strRef>
+              <c:f>Sheet1!$D$17</c:f>
+              <c:strCache>
+                <c:ptCount val="1"/>
+                <c:pt idx="0">
+                  <c:v>Radeon R9 290</c:v>
+                </c:pt>
+              </c:strCache>
+            </c:strRef>
+          </c:tx>
+          <c:spPr>
+            <a:solidFill>
+              <a:srgbClr val="C00000"/>
+            </a:solidFill>
+            <a:ln>
+              <a:solidFill>
+                <a:srgbClr val="C00000"/>
+              </a:solidFill>
+            </a:ln>
+            <a:effectLst/>
+          </c:spPr>
+          <c:invertIfNegative val="0"/>
+          <c:cat>
+            <c:strRef>
+              <c:f>Sheet1!$E$16:$H$16</c:f>
+              <c:strCache>
+                <c:ptCount val="4"/>
+                <c:pt idx="0">
+                  <c:v>Sync</c:v>
+                </c:pt>
+                <c:pt idx="1">
+                  <c:v>Async buffer data</c:v>
+                </c:pt>
+                <c:pt idx="2">
+                  <c:v>Async buffer client memory</c:v>
+                </c:pt>
+                <c:pt idx="3">
+                  <c:v>Async buffer staging memory</c:v>
+                </c:pt>
+              </c:strCache>
+            </c:strRef>
+          </c:cat>
+          <c:val>
+            <c:numRef>
+              <c:f>Sheet1!$E$17:$H$17</c:f>
+              <c:numCache>
+                <c:formatCode>0%</c:formatCode>
+                <c:ptCount val="4"/>
+                <c:pt idx="0">
+                  <c:v>1</c:v>
+                </c:pt>
+                <c:pt idx="1">
+                  <c:v>1.7431192660550459</c:v>
+                </c:pt>
+                <c:pt idx="2">
+                  <c:v>1.7431192660550459</c:v>
+                </c:pt>
+                <c:pt idx="3">
+                  <c:v>1.6880733944954129</c:v>
+                </c:pt>
+              </c:numCache>
+            </c:numRef>
+          </c:val>
+        </c:ser>
+        <c:ser>
+          <c:idx val="1"/>
+          <c:order val="1"/>
+          <c:tx>
+            <c:strRef>
+              <c:f>Sheet1!$D$18</c:f>
+              <c:strCache>
+                <c:ptCount val="1"/>
+                <c:pt idx="0">
+                  <c:v>HD Graphics 4600</c:v>
+                </c:pt>
+              </c:strCache>
+            </c:strRef>
+          </c:tx>
+          <c:spPr>
+            <a:solidFill>
+              <a:srgbClr val="0070C0"/>
+            </a:solidFill>
+            <a:ln>
+              <a:solidFill>
+                <a:srgbClr val="0070C0"/>
+              </a:solidFill>
+            </a:ln>
+            <a:effectLst/>
+          </c:spPr>
+          <c:invertIfNegative val="0"/>
+          <c:cat>
+            <c:strRef>
+              <c:f>Sheet1!$E$16:$H$16</c:f>
+              <c:strCache>
+                <c:ptCount val="4"/>
+                <c:pt idx="0">
+                  <c:v>Sync</c:v>
+                </c:pt>
+                <c:pt idx="1">
+                  <c:v>Async buffer data</c:v>
+                </c:pt>
+                <c:pt idx="2">
+                  <c:v>Async buffer client memory</c:v>
+                </c:pt>
+                <c:pt idx="3">
+                  <c:v>Async buffer staging memory</c:v>
+                </c:pt>
+              </c:strCache>
+            </c:strRef>
+          </c:cat>
+          <c:val>
+            <c:numRef>
+              <c:f>Sheet1!$E$18:$H$18</c:f>
+              <c:numCache>
+                <c:formatCode>0%</c:formatCode>
+                <c:ptCount val="4"/>
+                <c:pt idx="0">
+                  <c:v>1</c:v>
+                </c:pt>
+                <c:pt idx="1">
+                  <c:v>1.9333333333333333</c:v>
+                </c:pt>
+                <c:pt idx="2">
+                  <c:v>2.0444444444444443</c:v>
+                </c:pt>
+                <c:pt idx="3">
+                  <c:v>0.38222222222222224</c:v>
+                </c:pt>
+              </c:numCache>
+            </c:numRef>
+          </c:val>
+        </c:ser>
+        <c:ser>
+          <c:idx val="2"/>
+          <c:order val="2"/>
+          <c:tx>
+            <c:strRef>
+              <c:f>Sheet1!$D$19</c:f>
+              <c:strCache>
+                <c:ptCount val="1"/>
+                <c:pt idx="0">
+                  <c:v>GeForce 970</c:v>
+                </c:pt>
+              </c:strCache>
+            </c:strRef>
+          </c:tx>
+          <c:spPr>
+            <a:solidFill>
+              <a:srgbClr val="00B050"/>
+            </a:solidFill>
+            <a:ln>
+              <a:solidFill>
+                <a:srgbClr val="00B050"/>
+              </a:solidFill>
+            </a:ln>
+            <a:effectLst/>
+          </c:spPr>
+          <c:invertIfNegative val="0"/>
+          <c:cat>
+            <c:strRef>
+              <c:f>Sheet1!$E$16:$H$16</c:f>
+              <c:strCache>
+                <c:ptCount val="4"/>
+                <c:pt idx="0">
+                  <c:v>Sync</c:v>
+                </c:pt>
+                <c:pt idx="1">
+                  <c:v>Async buffer data</c:v>
+                </c:pt>
+                <c:pt idx="2">
+                  <c:v>Async buffer client memory</c:v>
+                </c:pt>
+                <c:pt idx="3">
+                  <c:v>Async buffer staging memory</c:v>
+                </c:pt>
+              </c:strCache>
+            </c:strRef>
+          </c:cat>
+          <c:val>
+            <c:numRef>
+              <c:f>Sheet1!$E$19:$H$19</c:f>
+              <c:numCache>
+                <c:formatCode>0%</c:formatCode>
+                <c:ptCount val="4"/>
+                <c:pt idx="0">
+                  <c:v>1</c:v>
+                </c:pt>
+                <c:pt idx="1">
+                  <c:v>1.3033175355450237</c:v>
+                </c:pt>
+                <c:pt idx="2">
+                  <c:v>1.2227488151658767</c:v>
+                </c:pt>
+                <c:pt idx="3">
+                  <c:v>2.6540284360189572</c:v>
+                </c:pt>
+              </c:numCache>
+            </c:numRef>
+          </c:val>
+        </c:ser>
+        <c:dLbls>
+          <c:showLegendKey val="0"/>
+          <c:showVal val="0"/>
+          <c:showCatName val="0"/>
+          <c:showSerName val="0"/>
+          <c:showPercent val="0"/>
+          <c:showBubbleSize val="0"/>
+        </c:dLbls>
+        <c:gapWidth val="219"/>
+        <c:overlap val="-27"/>
+        <c:axId val="218633248"/>
+        <c:axId val="218626720"/>
+      </c:barChart>
+      <c:catAx>
+        <c:axId val="218633248"/>
+        <c:scaling>
+          <c:orientation val="minMax"/>
+        </c:scaling>
+        <c:delete val="0"/>
+        <c:axPos val="b"/>
+        <c:numFmt formatCode="General" sourceLinked="1"/>
+        <c:majorTickMark val="none"/>
+        <c:minorTickMark val="none"/>
+        <c:tickLblPos val="nextTo"/>
+        <c:spPr>
+          <a:noFill/>
+          <a:ln w="9525" cap="flat" cmpd="sng" algn="ctr">
+            <a:solidFill>
+              <a:schemeClr val="tx1">
+                <a:lumMod val="15000"/>
+                <a:lumOff val="85000"/>
+              </a:schemeClr>
+            </a:solidFill>
+            <a:round/>
+          </a:ln>
+          <a:effectLst/>
+        </c:spPr>
+        <c:txPr>
+          <a:bodyPr rot="-60000000" spcFirstLastPara="1" vertOverflow="ellipsis" vert="horz" wrap="square" anchor="ctr" anchorCtr="1"/>
+          <a:lstStyle/>
+          <a:p>
+            <a:pPr>
+              <a:defRPr sz="900" b="0" i="0" u="none" strike="noStrike" kern="1200" baseline="0">
+                <a:solidFill>
+                  <a:schemeClr val="tx1">
+                    <a:lumMod val="65000"/>
+                    <a:lumOff val="35000"/>
+                  </a:schemeClr>
+                </a:solidFill>
+                <a:latin typeface="+mn-lt"/>
+                <a:ea typeface="+mn-ea"/>
+                <a:cs typeface="+mn-cs"/>
+              </a:defRPr>
+            </a:pPr>
+            <a:endParaRPr lang="fr-FR"/>
+          </a:p>
+        </c:txPr>
+        <c:crossAx val="218626720"/>
+        <c:crosses val="autoZero"/>
+        <c:auto val="1"/>
+        <c:lblAlgn val="ctr"/>
+        <c:lblOffset val="100"/>
+        <c:noMultiLvlLbl val="0"/>
+      </c:catAx>
+      <c:valAx>
+        <c:axId val="218626720"/>
+        <c:scaling>
+          <c:orientation val="minMax"/>
+        </c:scaling>
+        <c:delete val="0"/>
+        <c:axPos val="l"/>
+        <c:majorGridlines>
+          <c:spPr>
+            <a:ln w="9525" cap="flat" cmpd="sng" algn="ctr">
+              <a:solidFill>
+                <a:schemeClr val="tx1">
+                  <a:lumMod val="15000"/>
+                  <a:lumOff val="85000"/>
+                </a:schemeClr>
+              </a:solidFill>
+              <a:round/>
+            </a:ln>
+            <a:effectLst/>
+          </c:spPr>
+        </c:majorGridlines>
+        <c:numFmt formatCode="0%" sourceLinked="1"/>
+        <c:majorTickMark val="none"/>
+        <c:minorTickMark val="none"/>
+        <c:tickLblPos val="nextTo"/>
+        <c:spPr>
+          <a:noFill/>
+          <a:ln>
+            <a:noFill/>
+          </a:ln>
+          <a:effectLst/>
+        </c:spPr>
+        <c:txPr>
+          <a:bodyPr rot="-60000000" spcFirstLastPara="1" vertOverflow="ellipsis" vert="horz" wrap="square" anchor="ctr" anchorCtr="1"/>
+          <a:lstStyle/>
+          <a:p>
+            <a:pPr>
+              <a:defRPr sz="900" b="0" i="0" u="none" strike="noStrike" kern="1200" baseline="0">
+                <a:solidFill>
+                  <a:schemeClr val="tx1">
+                    <a:lumMod val="65000"/>
+                    <a:lumOff val="35000"/>
+                  </a:schemeClr>
+                </a:solidFill>
+                <a:latin typeface="+mn-lt"/>
+                <a:ea typeface="+mn-ea"/>
+                <a:cs typeface="+mn-cs"/>
+              </a:defRPr>
+            </a:pPr>
+            <a:endParaRPr lang="fr-FR"/>
+          </a:p>
+        </c:txPr>
+        <c:crossAx val="218633248"/>
+        <c:crosses val="autoZero"/>
+        <c:crossBetween val="between"/>
+      </c:valAx>
+      <c:spPr>
+        <a:noFill/>
+        <a:ln>
+          <a:noFill/>
+        </a:ln>
+        <a:effectLst/>
+      </c:spPr>
+    </c:plotArea>
+    <c:legend>
+      <c:legendPos val="b"/>
+      <c:overlay val="0"/>
+      <c:spPr>
+        <a:noFill/>
+        <a:ln>
+          <a:noFill/>
+        </a:ln>
+        <a:effectLst/>
+      </c:spPr>
+      <c:txPr>
+        <a:bodyPr rot="0" spcFirstLastPara="1" vertOverflow="ellipsis" vert="horz" wrap="square" anchor="ctr" anchorCtr="1"/>
+        <a:lstStyle/>
+        <a:p>
+          <a:pPr>
+            <a:defRPr sz="900" b="0" i="0" u="none" strike="noStrike" kern="1200" baseline="0">
+              <a:solidFill>
+                <a:schemeClr val="tx1">
+                  <a:lumMod val="65000"/>
+                  <a:lumOff val="35000"/>
+                </a:schemeClr>
+              </a:solidFill>
+              <a:latin typeface="+mn-lt"/>
+              <a:ea typeface="+mn-ea"/>
+              <a:cs typeface="+mn-cs"/>
+            </a:defRPr>
+          </a:pPr>
+          <a:endParaRPr lang="fr-FR"/>
+        </a:p>
+      </c:txPr>
+    </c:legend>
+    <c:plotVisOnly val="1"/>
+    <c:dispBlanksAs val="gap"/>
+    <c:showDLblsOverMax val="0"/>
+  </c:chart>
+  <c:spPr>
+    <a:solidFill>
+      <a:schemeClr val="bg1"/>
+    </a:solidFill>
+    <a:ln w="9525" cap="flat" cmpd="sng" algn="ctr">
+      <a:solidFill>
+        <a:schemeClr val="tx1">
+          <a:lumMod val="15000"/>
+          <a:lumOff val="85000"/>
+        </a:schemeClr>
+      </a:solidFill>
+      <a:round/>
+    </a:ln>
+    <a:effectLst/>
+  </c:spPr>
+  <c:txPr>
+    <a:bodyPr/>
+    <a:lstStyle/>
+    <a:p>
+      <a:pPr>
+        <a:defRPr/>
+      </a:pPr>
+      <a:endParaRPr lang="fr-FR"/>
+    </a:p>
+  </c:txPr>
+  <c:externalData r:id="rId3">
+    <c:autoUpdate val="0"/>
+  </c:externalData>
+</c:chartSpace>
+</file>
+
+<file path=word/charts/colors1.xml><?xml version="1.0" encoding="utf-8"?>
+<cs:colorStyle xmlns:cs="http://schemas.microsoft.com/office/drawing/2012/chartStyle" xmlns:a="http://schemas.openxmlformats.org/drawingml/2006/main" meth="cycle" id="10">
+  <a:schemeClr val="accent1"/>
+  <a:schemeClr val="accent2"/>
+  <a:schemeClr val="accent3"/>
+  <a:schemeClr val="accent4"/>
+  <a:schemeClr val="accent5"/>
+  <a:schemeClr val="accent6"/>
+  <cs:variation/>
+  <cs:variation>
+    <a:lumMod val="60000"/>
+  </cs:variation>
+  <cs:variation>
+    <a:lumMod val="80000"/>
+    <a:lumOff val="20000"/>
+  </cs:variation>
+  <cs:variation>
+    <a:lumMod val="80000"/>
+  </cs:variation>
+  <cs:variation>
+    <a:lumMod val="60000"/>
+    <a:lumOff val="40000"/>
+  </cs:variation>
+  <cs:variation>
+    <a:lumMod val="50000"/>
+  </cs:variation>
+  <cs:variation>
+    <a:lumMod val="70000"/>
+    <a:lumOff val="30000"/>
+  </cs:variation>
+  <cs:variation>
+    <a:lumMod val="70000"/>
+  </cs:variation>
+  <cs:variation>
+    <a:lumMod val="50000"/>
+    <a:lumOff val="50000"/>
+  </cs:variation>
+</cs:colorStyle>
+</file>
+
+<file path=word/charts/style1.xml><?xml version="1.0" encoding="utf-8"?>
+<cs:chartStyle xmlns:cs="http://schemas.microsoft.com/office/drawing/2012/chartStyle" xmlns:a="http://schemas.openxmlformats.org/drawingml/2006/main" id="201">
+  <cs:axisTitle>
+    <cs:lnRef idx="0"/>
+    <cs:fillRef idx="0"/>
+    <cs:effectRef idx="0"/>
+    <cs:fontRef idx="minor">
+      <a:schemeClr val="tx1">
+        <a:lumMod val="65000"/>
+        <a:lumOff val="35000"/>
+      </a:schemeClr>
+    </cs:fontRef>
+    <cs:defRPr sz="1000" kern="1200"/>
+  </cs:axisTitle>
+  <cs:categoryAxis>
+    <cs:lnRef idx="0"/>
+    <cs:fillRef idx="0"/>
+    <cs:effectRef idx="0"/>
+    <cs:fontRef idx="minor">
+      <a:schemeClr val="tx1">
+        <a:lumMod val="65000"/>
+        <a:lumOff val="35000"/>
+      </a:schemeClr>
+    </cs:fontRef>
+    <cs:spPr>
+      <a:ln w="9525" cap="flat" cmpd="sng" algn="ctr">
+        <a:solidFill>
+          <a:schemeClr val="tx1">
+            <a:lumMod val="15000"/>
+            <a:lumOff val="85000"/>
+          </a:schemeClr>
+        </a:solidFill>
+        <a:round/>
+      </a:ln>
+    </cs:spPr>
+    <cs:defRPr sz="900" kern="1200"/>
+  </cs:categoryAxis>
+  <cs:chartArea mods="allowNoFillOverride allowNoLineOverride">
+    <cs:lnRef idx="0"/>
+    <cs:fillRef idx="0"/>
+    <cs:effectRef idx="0"/>
+    <cs:fontRef idx="minor">
+      <a:schemeClr val="tx1"/>
+    </cs:fontRef>
+    <cs:spPr>
+      <a:solidFill>
+        <a:schemeClr val="bg1"/>
+      </a:solidFill>
+      <a:ln w="9525" cap="flat" cmpd="sng" algn="ctr">
+        <a:solidFill>
+          <a:schemeClr val="tx1">
+            <a:lumMod val="15000"/>
+            <a:lumOff val="85000"/>
+          </a:schemeClr>
+        </a:solidFill>
+        <a:round/>
+      </a:ln>
+    </cs:spPr>
+    <cs:defRPr sz="1000" kern="1200"/>
+  </cs:chartArea>
+  <cs:dataLabel>
+    <cs:lnRef idx="0"/>
+    <cs:fillRef idx="0"/>
+    <cs:effectRef idx="0"/>
+    <cs:fontRef idx="minor">
+      <a:schemeClr val="tx1">
+        <a:lumMod val="75000"/>
+        <a:lumOff val="25000"/>
+      </a:schemeClr>
+    </cs:fontRef>
+    <cs:defRPr sz="900" kern="1200"/>
+  </cs:dataLabel>
+  <cs:dataLabelCallout>
+    <cs:lnRef idx="0"/>
+    <cs:fillRef idx="0"/>
+    <cs:effectRef idx="0"/>
+    <cs:fontRef idx="minor">
+      <a:schemeClr val="dk1">
+        <a:lumMod val="65000"/>
+        <a:lumOff val="35000"/>
+      </a:schemeClr>
+    </cs:fontRef>
+    <cs:spPr>
+      <a:solidFill>
+        <a:schemeClr val="lt1"/>
+      </a:solidFill>
+      <a:ln>
+        <a:solidFill>
+          <a:schemeClr val="dk1">
+            <a:lumMod val="25000"/>
+            <a:lumOff val="75000"/>
+          </a:schemeClr>
+        </a:solidFill>
+      </a:ln>
+    </cs:spPr>
+    <cs:defRPr sz="900" kern="1200"/>
+    <cs:bodyPr rot="0" spcFirstLastPara="1" vertOverflow="clip" horzOverflow="clip" vert="horz" wrap="square" lIns="36576" tIns="18288" rIns="36576" bIns="18288" anchor="ctr" anchorCtr="1">
+      <a:spAutoFit/>
+    </cs:bodyPr>
+  </cs:dataLabelCallout>
+  <cs:dataPoint>
+    <cs:lnRef idx="0"/>
+    <cs:fillRef idx="1">
+      <cs:styleClr val="auto"/>
+    </cs:fillRef>
+    <cs:effectRef idx="0"/>
+    <cs:fontRef idx="minor">
+      <a:schemeClr val="tx1"/>
+    </cs:fontRef>
+  </cs:dataPoint>
+  <cs:dataPoint3D>
+    <cs:lnRef idx="0"/>
+    <cs:fillRef idx="1">
+      <cs:styleClr val="auto"/>
+    </cs:fillRef>
+    <cs:effectRef idx="0"/>
+    <cs:fontRef idx="minor">
+      <a:schemeClr val="tx1"/>
+    </cs:fontRef>
+  </cs:dataPoint3D>
+  <cs:dataPointLine>
+    <cs:lnRef idx="0">
+      <cs:styleClr val="auto"/>
+    </cs:lnRef>
+    <cs:fillRef idx="1"/>
+    <cs:effectRef idx="0"/>
+    <cs:fontRef idx="minor">
+      <a:schemeClr val="tx1"/>
+    </cs:fontRef>
+    <cs:spPr>
+      <a:ln w="28575" cap="rnd">
+        <a:solidFill>
+          <a:schemeClr val="phClr"/>
+        </a:solidFill>
+        <a:round/>
+      </a:ln>
+    </cs:spPr>
+  </cs:dataPointLine>
+  <cs:dataPointMarker>
+    <cs:lnRef idx="0">
+      <cs:styleClr val="auto"/>
+    </cs:lnRef>
+    <cs:fillRef idx="1">
+      <cs:styleClr val="auto"/>
+    </cs:fillRef>
+    <cs:effectRef idx="0"/>
+    <cs:fontRef idx="minor">
+      <a:schemeClr val="tx1"/>
+    </cs:fontRef>
+    <cs:spPr>
+      <a:ln w="9525">
+        <a:solidFill>
+          <a:schemeClr val="phClr"/>
+        </a:solidFill>
+      </a:ln>
+    </cs:spPr>
+  </cs:dataPointMarker>
+  <cs:dataPointMarkerLayout symbol="circle" size="5"/>
+  <cs:dataPointWireframe>
+    <cs:lnRef idx="0">
+      <cs:styleClr val="auto"/>
+    </cs:lnRef>
+    <cs:fillRef idx="1"/>
+    <cs:effectRef idx="0"/>
+    <cs:fontRef idx="minor">
+      <a:schemeClr val="tx1"/>
+    </cs:fontRef>
+    <cs:spPr>
+      <a:ln w="9525" cap="rnd">
+        <a:solidFill>
+          <a:schemeClr val="phClr"/>
+        </a:solidFill>
+        <a:round/>
+      </a:ln>
+    </cs:spPr>
+  </cs:dataPointWireframe>
+  <cs:dataTable>
+    <cs:lnRef idx="0"/>
+    <cs:fillRef idx="0"/>
+    <cs:effectRef idx="0"/>
+    <cs:fontRef idx="minor">
+      <a:schemeClr val="tx1">
+        <a:lumMod val="65000"/>
+        <a:lumOff val="35000"/>
+      </a:schemeClr>
+    </cs:fontRef>
+    <cs:spPr>
+      <a:noFill/>
+      <a:ln w="9525" cap="flat" cmpd="sng" algn="ctr">
+        <a:solidFill>
+          <a:schemeClr val="tx1">
+            <a:lumMod val="15000"/>
+            <a:lumOff val="85000"/>
+          </a:schemeClr>
+        </a:solidFill>
+        <a:round/>
+      </a:ln>
+    </cs:spPr>
+    <cs:defRPr sz="900" kern="1200"/>
+  </cs:dataTable>
+  <cs:downBar>
+    <cs:lnRef idx="0"/>
+    <cs:fillRef idx="0"/>
+    <cs:effectRef idx="0"/>
+    <cs:fontRef idx="minor">
+      <a:schemeClr val="dk1"/>
+    </cs:fontRef>
+    <cs:spPr>
+      <a:solidFill>
+        <a:schemeClr val="dk1">
+          <a:lumMod val="65000"/>
+          <a:lumOff val="35000"/>
+        </a:schemeClr>
+      </a:solidFill>
+      <a:ln w="9525">
+        <a:solidFill>
+          <a:schemeClr val="tx1">
+            <a:lumMod val="65000"/>
+            <a:lumOff val="35000"/>
+          </a:schemeClr>
+        </a:solidFill>
+      </a:ln>
+    </cs:spPr>
+  </cs:downBar>
+  <cs:dropLine>
+    <cs:lnRef idx="0"/>
+    <cs:fillRef idx="0"/>
+    <cs:effectRef idx="0"/>
+    <cs:fontRef idx="minor">
+      <a:schemeClr val="tx1"/>
+    </cs:fontRef>
+    <cs:spPr>
+      <a:ln w="9525" cap="flat" cmpd="sng" algn="ctr">
+        <a:solidFill>
+          <a:schemeClr val="tx1">
+            <a:lumMod val="35000"/>
+            <a:lumOff val="65000"/>
+          </a:schemeClr>
+        </a:solidFill>
+        <a:round/>
+      </a:ln>
+    </cs:spPr>
+  </cs:dropLine>
+  <cs:errorBar>
+    <cs:lnRef idx="0"/>
+    <cs:fillRef idx="0"/>
+    <cs:effectRef idx="0"/>
+    <cs:fontRef idx="minor">
+      <a:schemeClr val="tx1"/>
+    </cs:fontRef>
+    <cs:spPr>
+      <a:ln w="9525" cap="flat" cmpd="sng" algn="ctr">
+        <a:solidFill>
+          <a:schemeClr val="tx1">
+            <a:lumMod val="65000"/>
+            <a:lumOff val="35000"/>
+          </a:schemeClr>
+        </a:solidFill>
+        <a:round/>
+      </a:ln>
+    </cs:spPr>
+  </cs:errorBar>
+  <cs:floor>
+    <cs:lnRef idx="0"/>
+    <cs:fillRef idx="0"/>
+    <cs:effectRef idx="0"/>
+    <cs:fontRef idx="minor">
+      <a:schemeClr val="tx1"/>
+    </cs:fontRef>
+    <cs:spPr>
+      <a:noFill/>
+      <a:ln>
+        <a:noFill/>
+      </a:ln>
+    </cs:spPr>
+  </cs:floor>
+  <cs:gridlineMajor>
+    <cs:lnRef idx="0"/>
+    <cs:fillRef idx="0"/>
+    <cs:effectRef idx="0"/>
+    <cs:fontRef idx="minor">
+      <a:schemeClr val="tx1"/>
+    </cs:fontRef>
+    <cs:spPr>
+      <a:ln w="9525" cap="flat" cmpd="sng" algn="ctr">
+        <a:solidFill>
+          <a:schemeClr val="tx1">
+            <a:lumMod val="15000"/>
+            <a:lumOff val="85000"/>
+          </a:schemeClr>
+        </a:solidFill>
+        <a:round/>
+      </a:ln>
+    </cs:spPr>
+  </cs:gridlineMajor>
+  <cs:gridlineMinor>
+    <cs:lnRef idx="0"/>
+    <cs:fillRef idx="0"/>
+    <cs:effectRef idx="0"/>
+    <cs:fontRef idx="minor">
+      <a:schemeClr val="tx1"/>
+    </cs:fontRef>
+    <cs:spPr>
+      <a:ln w="9525" cap="flat" cmpd="sng" algn="ctr">
+        <a:solidFill>
+          <a:schemeClr val="tx1">
+            <a:lumMod val="5000"/>
+            <a:lumOff val="95000"/>
+          </a:schemeClr>
+        </a:solidFill>
+        <a:round/>
+      </a:ln>
+    </cs:spPr>
+  </cs:gridlineMinor>
+  <cs:hiLoLine>
+    <cs:lnRef idx="0"/>
+    <cs:fillRef idx="0"/>
+    <cs:effectRef idx="0"/>
+    <cs:fontRef idx="minor">
+      <a:schemeClr val="tx1"/>
+    </cs:fontRef>
+    <cs:spPr>
+      <a:ln w="9525" cap="flat" cmpd="sng" algn="ctr">
+        <a:solidFill>
+          <a:schemeClr val="tx1">
+            <a:lumMod val="75000"/>
+            <a:lumOff val="25000"/>
+          </a:schemeClr>
+        </a:solidFill>
+        <a:round/>
+      </a:ln>
+    </cs:spPr>
+  </cs:hiLoLine>
+  <cs:leaderLine>
+    <cs:lnRef idx="0"/>
+    <cs:fillRef idx="0"/>
+    <cs:effectRef idx="0"/>
+    <cs:fontRef idx="minor">
+      <a:schemeClr val="tx1"/>
+    </cs:fontRef>
+    <cs:spPr>
+      <a:ln w="9525" cap="flat" cmpd="sng" algn="ctr">
+        <a:solidFill>
+          <a:schemeClr val="tx1">
+            <a:lumMod val="35000"/>
+            <a:lumOff val="65000"/>
+          </a:schemeClr>
+        </a:solidFill>
+        <a:round/>
+      </a:ln>
+    </cs:spPr>
+  </cs:leaderLine>
+  <cs:legend>
+    <cs:lnRef idx="0"/>
+    <cs:fillRef idx="0"/>
+    <cs:effectRef idx="0"/>
+    <cs:fontRef idx="minor">
+      <a:schemeClr val="tx1">
+        <a:lumMod val="65000"/>
+        <a:lumOff val="35000"/>
+      </a:schemeClr>
+    </cs:fontRef>
+    <cs:defRPr sz="900" kern="1200"/>
+  </cs:legend>
+  <cs:plotArea mods="allowNoFillOverride allowNoLineOverride">
+    <cs:lnRef idx="0"/>
+    <cs:fillRef idx="0"/>
+    <cs:effectRef idx="0"/>
+    <cs:fontRef idx="minor">
+      <a:schemeClr val="tx1"/>
+    </cs:fontRef>
+  </cs:plotArea>
+  <cs:plotArea3D mods="allowNoFillOverride allowNoLineOverride">
+    <cs:lnRef idx="0"/>
+    <cs:fillRef idx="0"/>
+    <cs:effectRef idx="0"/>
+    <cs:fontRef idx="minor">
+      <a:schemeClr val="tx1"/>
+    </cs:fontRef>
+  </cs:plotArea3D>
+  <cs:seriesAxis>
+    <cs:lnRef idx="0"/>
+    <cs:fillRef idx="0"/>
+    <cs:effectRef idx="0"/>
+    <cs:fontRef idx="minor">
+      <a:schemeClr val="tx1">
+        <a:lumMod val="65000"/>
+        <a:lumOff val="35000"/>
+      </a:schemeClr>
+    </cs:fontRef>
+    <cs:defRPr sz="900" kern="1200"/>
+  </cs:seriesAxis>
+  <cs:seriesLine>
+    <cs:lnRef idx="0"/>
+    <cs:fillRef idx="0"/>
+    <cs:effectRef idx="0"/>
+    <cs:fontRef idx="minor">
+      <a:schemeClr val="tx1"/>
+    </cs:fontRef>
+    <cs:spPr>
+      <a:ln w="9525" cap="flat" cmpd="sng" algn="ctr">
+        <a:solidFill>
+          <a:schemeClr val="tx1">
+            <a:lumMod val="35000"/>
+            <a:lumOff val="65000"/>
+          </a:schemeClr>
+        </a:solidFill>
+        <a:round/>
+      </a:ln>
+    </cs:spPr>
+  </cs:seriesLine>
+  <cs:title>
+    <cs:lnRef idx="0"/>
+    <cs:fillRef idx="0"/>
+    <cs:effectRef idx="0"/>
+    <cs:fontRef idx="minor">
+      <a:schemeClr val="tx1">
+        <a:lumMod val="65000"/>
+        <a:lumOff val="35000"/>
+      </a:schemeClr>
+    </cs:fontRef>
+    <cs:defRPr sz="1400" b="0" kern="1200" spc="0" baseline="0"/>
+  </cs:title>
+  <cs:trendline>
+    <cs:lnRef idx="0">
+      <cs:styleClr val="auto"/>
+    </cs:lnRef>
+    <cs:fillRef idx="0"/>
+    <cs:effectRef idx="0"/>
+    <cs:fontRef idx="minor">
+      <a:schemeClr val="tx1"/>
+    </cs:fontRef>
+    <cs:spPr>
+      <a:ln w="19050" cap="rnd">
+        <a:solidFill>
+          <a:schemeClr val="phClr"/>
+        </a:solidFill>
+        <a:prstDash val="sysDot"/>
+      </a:ln>
+    </cs:spPr>
+  </cs:trendline>
+  <cs:trendlineLabel>
+    <cs:lnRef idx="0"/>
+    <cs:fillRef idx="0"/>
+    <cs:effectRef idx="0"/>
+    <cs:fontRef idx="minor">
+      <a:schemeClr val="tx1">
+        <a:lumMod val="65000"/>
+        <a:lumOff val="35000"/>
+      </a:schemeClr>
+    </cs:fontRef>
+    <cs:defRPr sz="900" kern="1200"/>
+  </cs:trendlineLabel>
+  <cs:upBar>
+    <cs:lnRef idx="0"/>
+    <cs:fillRef idx="0"/>
+    <cs:effectRef idx="0"/>
+    <cs:fontRef idx="minor">
+      <a:schemeClr val="dk1"/>
+    </cs:fontRef>
+    <cs:spPr>
+      <a:solidFill>
+        <a:schemeClr val="lt1"/>
+      </a:solidFill>
+      <a:ln w="9525">
+        <a:solidFill>
+          <a:schemeClr val="tx1">
+            <a:lumMod val="15000"/>
+            <a:lumOff val="85000"/>
+          </a:schemeClr>
+        </a:solidFill>
+      </a:ln>
+    </cs:spPr>
+  </cs:upBar>
+  <cs:valueAxis>
+    <cs:lnRef idx="0"/>
+    <cs:fillRef idx="0"/>
+    <cs:effectRef idx="0"/>
+    <cs:fontRef idx="minor">
+      <a:schemeClr val="tx1">
+        <a:lumMod val="65000"/>
+        <a:lumOff val="35000"/>
+      </a:schemeClr>
+    </cs:fontRef>
+    <cs:defRPr sz="900" kern="1200"/>
+  </cs:valueAxis>
+  <cs:wall>
+    <cs:lnRef idx="0"/>
+    <cs:fillRef idx="0"/>
+    <cs:effectRef idx="0"/>
+    <cs:fontRef idx="minor">
+      <a:schemeClr val="tx1"/>
+    </cs:fontRef>
+    <cs:spPr>
+      <a:noFill/>
+      <a:ln>
+        <a:noFill/>
+      </a:ln>
+    </cs:spPr>
+  </cs:wall>
+</cs:chartStyle>
+</file>
+
 <file path=word/theme/theme1.xml><?xml version="1.0" encoding="utf-8"?>
 <a:theme xmlns:a="http://schemas.openxmlformats.org/drawingml/2006/main" name="Office Theme">
   <a:themeElements>
@@ -32370,7 +33354,7 @@
 </file>
 
 <file path=customXml/itemProps1.xml><?xml version="1.0" encoding="utf-8"?>
-<ds:datastoreItem xmlns:ds="http://schemas.openxmlformats.org/officeDocument/2006/customXml" ds:itemID="{1E58D23D-D42A-4103-8539-F25484699D3B}">
+<ds:datastoreItem xmlns:ds="http://schemas.openxmlformats.org/officeDocument/2006/customXml" ds:itemID="{80C6D5DD-F4BF-48EC-9BC6-B830E6357B57}">
   <ds:schemaRefs>
     <ds:schemaRef ds:uri="http://schemas.openxmlformats.org/officeDocument/2006/bibliography"/>
   </ds:schemaRefs>

</xml_diff>

<commit_message>
Updated performance evolution items
</commit_message>
<xml_diff>
--- a/doc/Effective OpenGL.docx
+++ b/doc/Effective OpenGL.docx
@@ -88,7 +88,7 @@
         <w:pStyle w:val="Subtitle"/>
       </w:pPr>
       <w:r>
-        <w:t>28</w:t>
+        <w:t>29</w:t>
       </w:r>
       <w:r>
         <w:t xml:space="preserve"> </w:t>
@@ -395,8 +395,8 @@
       <w:bookmarkStart w:id="0" w:name="h.nkr4whge0jyg"/>
       <w:bookmarkStart w:id="1" w:name="_Toc236677194"/>
       <w:bookmarkStart w:id="2" w:name="_Toc236677317"/>
-      <w:bookmarkStart w:id="3" w:name="_Toc236677193"/>
-      <w:bookmarkStart w:id="4" w:name="_Toc236677125"/>
+      <w:bookmarkStart w:id="3" w:name="_Toc236677125"/>
+      <w:bookmarkStart w:id="4" w:name="_Toc236677193"/>
       <w:bookmarkEnd w:id="0"/>
       <w:r>
         <w:br w:type="page"/>
@@ -438,6 +438,8 @@
             <w:t>Table of Contents</w:t>
           </w:r>
         </w:p>
+        <w:bookmarkStart w:id="5" w:name="_GoBack"/>
+        <w:bookmarkEnd w:id="5"/>
         <w:p>
           <w:pPr>
             <w:pStyle w:val="TOC1"/>
@@ -467,7 +469,7 @@
             </w:rPr>
             <w:fldChar w:fldCharType="separate"/>
           </w:r>
-          <w:hyperlink w:anchor="_Toc462791950" w:history="1">
+          <w:hyperlink w:anchor="_Toc462878717" w:history="1">
             <w:r>
               <w:rPr>
                 <w:rStyle w:val="Hyperlink"/>
@@ -495,7 +497,7 @@
                 <w:noProof/>
                 <w:webHidden/>
               </w:rPr>
-              <w:instrText xml:space="preserve"> PAGEREF _Toc462791950 \h </w:instrText>
+              <w:instrText xml:space="preserve"> PAGEREF _Toc462878717 \h </w:instrText>
             </w:r>
             <w:r>
               <w:rPr>
@@ -540,7 +542,7 @@
               <w:lang w:val="fr-FR" w:eastAsia="fr-FR"/>
             </w:rPr>
           </w:pPr>
-          <w:hyperlink w:anchor="_Toc462791951" w:history="1">
+          <w:hyperlink w:anchor="_Toc462878718" w:history="1">
             <w:r>
               <w:rPr>
                 <w:rStyle w:val="Hyperlink"/>
@@ -568,7 +570,7 @@
                 <w:noProof/>
                 <w:webHidden/>
               </w:rPr>
-              <w:instrText xml:space="preserve"> PAGEREF _Toc462791951 \h </w:instrText>
+              <w:instrText xml:space="preserve"> PAGEREF _Toc462878718 \h </w:instrText>
             </w:r>
             <w:r>
               <w:rPr>
@@ -613,7 +615,7 @@
               <w:lang w:val="fr-FR" w:eastAsia="fr-FR"/>
             </w:rPr>
           </w:pPr>
-          <w:hyperlink w:anchor="_Toc462791952" w:history="1">
+          <w:hyperlink w:anchor="_Toc462878719" w:history="1">
             <w:r>
               <w:rPr>
                 <w:rStyle w:val="Hyperlink"/>
@@ -641,7 +643,7 @@
                 <w:noProof/>
                 <w:webHidden/>
               </w:rPr>
-              <w:instrText xml:space="preserve"> PAGEREF _Toc462791952 \h </w:instrText>
+              <w:instrText xml:space="preserve"> PAGEREF _Toc462878719 \h </w:instrText>
             </w:r>
             <w:r>
               <w:rPr>
@@ -686,7 +688,7 @@
               <w:lang w:val="fr-FR" w:eastAsia="fr-FR"/>
             </w:rPr>
           </w:pPr>
-          <w:hyperlink w:anchor="_Toc462791953" w:history="1">
+          <w:hyperlink w:anchor="_Toc462878720" w:history="1">
             <w:r>
               <w:rPr>
                 <w:rStyle w:val="Hyperlink"/>
@@ -714,7 +716,7 @@
                 <w:noProof/>
                 <w:webHidden/>
               </w:rPr>
-              <w:instrText xml:space="preserve"> PAGEREF _Toc462791953 \h </w:instrText>
+              <w:instrText xml:space="preserve"> PAGEREF _Toc462878720 \h </w:instrText>
             </w:r>
             <w:r>
               <w:rPr>
@@ -759,7 +761,7 @@
               <w:lang w:val="fr-FR" w:eastAsia="fr-FR"/>
             </w:rPr>
           </w:pPr>
-          <w:hyperlink w:anchor="_Toc462791954" w:history="1">
+          <w:hyperlink w:anchor="_Toc462878721" w:history="1">
             <w:r>
               <w:rPr>
                 <w:rStyle w:val="Hyperlink"/>
@@ -787,7 +789,7 @@
                 <w:noProof/>
                 <w:webHidden/>
               </w:rPr>
-              <w:instrText xml:space="preserve"> PAGEREF _Toc462791954 \h </w:instrText>
+              <w:instrText xml:space="preserve"> PAGEREF _Toc462878721 \h </w:instrText>
             </w:r>
             <w:r>
               <w:rPr>
@@ -832,7 +834,7 @@
               <w:lang w:val="fr-FR" w:eastAsia="fr-FR"/>
             </w:rPr>
           </w:pPr>
-          <w:hyperlink w:anchor="_Toc462791955" w:history="1">
+          <w:hyperlink w:anchor="_Toc462878722" w:history="1">
             <w:r>
               <w:rPr>
                 <w:rStyle w:val="Hyperlink"/>
@@ -860,7 +862,7 @@
                 <w:noProof/>
                 <w:webHidden/>
               </w:rPr>
-              <w:instrText xml:space="preserve"> PAGEREF _Toc462791955 \h </w:instrText>
+              <w:instrText xml:space="preserve"> PAGEREF _Toc462878722 \h </w:instrText>
             </w:r>
             <w:r>
               <w:rPr>
@@ -905,7 +907,7 @@
               <w:lang w:val="fr-FR" w:eastAsia="fr-FR"/>
             </w:rPr>
           </w:pPr>
-          <w:hyperlink w:anchor="_Toc462791956" w:history="1">
+          <w:hyperlink w:anchor="_Toc462878723" w:history="1">
             <w:r>
               <w:rPr>
                 <w:rStyle w:val="Hyperlink"/>
@@ -933,7 +935,7 @@
                 <w:noProof/>
                 <w:webHidden/>
               </w:rPr>
-              <w:instrText xml:space="preserve"> PAGEREF _Toc462791956 \h </w:instrText>
+              <w:instrText xml:space="preserve"> PAGEREF _Toc462878723 \h </w:instrText>
             </w:r>
             <w:r>
               <w:rPr>
@@ -978,7 +980,7 @@
               <w:lang w:val="fr-FR" w:eastAsia="fr-FR"/>
             </w:rPr>
           </w:pPr>
-          <w:hyperlink w:anchor="_Toc462791957" w:history="1">
+          <w:hyperlink w:anchor="_Toc462878724" w:history="1">
             <w:r>
               <w:rPr>
                 <w:rStyle w:val="Hyperlink"/>
@@ -1006,7 +1008,7 @@
                 <w:noProof/>
                 <w:webHidden/>
               </w:rPr>
-              <w:instrText xml:space="preserve"> PAGEREF _Toc462791957 \h </w:instrText>
+              <w:instrText xml:space="preserve"> PAGEREF _Toc462878724 \h </w:instrText>
             </w:r>
             <w:r>
               <w:rPr>
@@ -1051,7 +1053,7 @@
               <w:lang w:val="fr-FR" w:eastAsia="fr-FR"/>
             </w:rPr>
           </w:pPr>
-          <w:hyperlink w:anchor="_Toc462791958" w:history="1">
+          <w:hyperlink w:anchor="_Toc462878725" w:history="1">
             <w:r>
               <w:rPr>
                 <w:rStyle w:val="Hyperlink"/>
@@ -1079,7 +1081,7 @@
                 <w:noProof/>
                 <w:webHidden/>
               </w:rPr>
-              <w:instrText xml:space="preserve"> PAGEREF _Toc462791958 \h </w:instrText>
+              <w:instrText xml:space="preserve"> PAGEREF _Toc462878725 \h </w:instrText>
             </w:r>
             <w:r>
               <w:rPr>
@@ -1124,7 +1126,7 @@
               <w:lang w:val="fr-FR" w:eastAsia="fr-FR"/>
             </w:rPr>
           </w:pPr>
-          <w:hyperlink w:anchor="_Toc462791959" w:history="1">
+          <w:hyperlink w:anchor="_Toc462878726" w:history="1">
             <w:r>
               <w:rPr>
                 <w:rStyle w:val="Hyperlink"/>
@@ -1152,7 +1154,7 @@
                 <w:noProof/>
                 <w:webHidden/>
               </w:rPr>
-              <w:instrText xml:space="preserve"> PAGEREF _Toc462791959 \h </w:instrText>
+              <w:instrText xml:space="preserve"> PAGEREF _Toc462878726 \h </w:instrText>
             </w:r>
             <w:r>
               <w:rPr>
@@ -1197,7 +1199,7 @@
               <w:lang w:val="fr-FR" w:eastAsia="fr-FR"/>
             </w:rPr>
           </w:pPr>
-          <w:hyperlink w:anchor="_Toc462791960" w:history="1">
+          <w:hyperlink w:anchor="_Toc462878727" w:history="1">
             <w:r>
               <w:rPr>
                 <w:rStyle w:val="Hyperlink"/>
@@ -1225,7 +1227,7 @@
                 <w:noProof/>
                 <w:webHidden/>
               </w:rPr>
-              <w:instrText xml:space="preserve"> PAGEREF _Toc462791960 \h </w:instrText>
+              <w:instrText xml:space="preserve"> PAGEREF _Toc462878727 \h </w:instrText>
             </w:r>
             <w:r>
               <w:rPr>
@@ -1270,7 +1272,7 @@
               <w:lang w:val="fr-FR" w:eastAsia="fr-FR"/>
             </w:rPr>
           </w:pPr>
-          <w:hyperlink w:anchor="_Toc462791961" w:history="1">
+          <w:hyperlink w:anchor="_Toc462878728" w:history="1">
             <w:r>
               <w:rPr>
                 <w:rStyle w:val="Hyperlink"/>
@@ -1298,7 +1300,7 @@
                 <w:noProof/>
                 <w:webHidden/>
               </w:rPr>
-              <w:instrText xml:space="preserve"> PAGEREF _Toc462791961 \h </w:instrText>
+              <w:instrText xml:space="preserve"> PAGEREF _Toc462878728 \h </w:instrText>
             </w:r>
             <w:r>
               <w:rPr>
@@ -1343,7 +1345,7 @@
               <w:lang w:val="fr-FR" w:eastAsia="fr-FR"/>
             </w:rPr>
           </w:pPr>
-          <w:hyperlink w:anchor="_Toc462791962" w:history="1">
+          <w:hyperlink w:anchor="_Toc462878729" w:history="1">
             <w:r>
               <w:rPr>
                 <w:rStyle w:val="Hyperlink"/>
@@ -1371,7 +1373,7 @@
                 <w:noProof/>
                 <w:webHidden/>
               </w:rPr>
-              <w:instrText xml:space="preserve"> PAGEREF _Toc462791962 \h </w:instrText>
+              <w:instrText xml:space="preserve"> PAGEREF _Toc462878729 \h </w:instrText>
             </w:r>
             <w:r>
               <w:rPr>
@@ -1416,7 +1418,7 @@
               <w:lang w:val="fr-FR" w:eastAsia="fr-FR"/>
             </w:rPr>
           </w:pPr>
-          <w:hyperlink w:anchor="_Toc462791963" w:history="1">
+          <w:hyperlink w:anchor="_Toc462878730" w:history="1">
             <w:r>
               <w:rPr>
                 <w:rStyle w:val="Hyperlink"/>
@@ -1444,7 +1446,7 @@
                 <w:noProof/>
                 <w:webHidden/>
               </w:rPr>
-              <w:instrText xml:space="preserve"> PAGEREF _Toc462791963 \h </w:instrText>
+              <w:instrText xml:space="preserve"> PAGEREF _Toc462878730 \h </w:instrText>
             </w:r>
             <w:r>
               <w:rPr>
@@ -1489,7 +1491,7 @@
               <w:lang w:val="fr-FR" w:eastAsia="fr-FR"/>
             </w:rPr>
           </w:pPr>
-          <w:hyperlink w:anchor="_Toc462791964" w:history="1">
+          <w:hyperlink w:anchor="_Toc462878731" w:history="1">
             <w:r>
               <w:rPr>
                 <w:rStyle w:val="Hyperlink"/>
@@ -1517,7 +1519,7 @@
                 <w:noProof/>
                 <w:webHidden/>
               </w:rPr>
-              <w:instrText xml:space="preserve"> PAGEREF _Toc462791964 \h </w:instrText>
+              <w:instrText xml:space="preserve"> PAGEREF _Toc462878731 \h </w:instrText>
             </w:r>
             <w:r>
               <w:rPr>
@@ -1562,7 +1564,7 @@
               <w:lang w:val="fr-FR" w:eastAsia="fr-FR"/>
             </w:rPr>
           </w:pPr>
-          <w:hyperlink w:anchor="_Toc462791965" w:history="1">
+          <w:hyperlink w:anchor="_Toc462878732" w:history="1">
             <w:r>
               <w:rPr>
                 <w:rStyle w:val="Hyperlink"/>
@@ -1590,7 +1592,7 @@
                 <w:noProof/>
                 <w:webHidden/>
               </w:rPr>
-              <w:instrText xml:space="preserve"> PAGEREF _Toc462791965 \h </w:instrText>
+              <w:instrText xml:space="preserve"> PAGEREF _Toc462878732 \h </w:instrText>
             </w:r>
             <w:r>
               <w:rPr>
@@ -1635,7 +1637,7 @@
               <w:lang w:val="fr-FR" w:eastAsia="fr-FR"/>
             </w:rPr>
           </w:pPr>
-          <w:hyperlink w:anchor="_Toc462791966" w:history="1">
+          <w:hyperlink w:anchor="_Toc462878733" w:history="1">
             <w:r>
               <w:rPr>
                 <w:rStyle w:val="Hyperlink"/>
@@ -1663,7 +1665,7 @@
                 <w:noProof/>
                 <w:webHidden/>
               </w:rPr>
-              <w:instrText xml:space="preserve"> PAGEREF _Toc462791966 \h </w:instrText>
+              <w:instrText xml:space="preserve"> PAGEREF _Toc462878733 \h </w:instrText>
             </w:r>
             <w:r>
               <w:rPr>
@@ -1708,7 +1710,7 @@
               <w:lang w:val="fr-FR" w:eastAsia="fr-FR"/>
             </w:rPr>
           </w:pPr>
-          <w:hyperlink w:anchor="_Toc462791967" w:history="1">
+          <w:hyperlink w:anchor="_Toc462878734" w:history="1">
             <w:r>
               <w:rPr>
                 <w:rStyle w:val="Hyperlink"/>
@@ -1736,7 +1738,7 @@
                 <w:noProof/>
                 <w:webHidden/>
               </w:rPr>
-              <w:instrText xml:space="preserve"> PAGEREF _Toc462791967 \h </w:instrText>
+              <w:instrText xml:space="preserve"> PAGEREF _Toc462878734 \h </w:instrText>
             </w:r>
             <w:r>
               <w:rPr>
@@ -1781,7 +1783,7 @@
               <w:lang w:val="fr-FR" w:eastAsia="fr-FR"/>
             </w:rPr>
           </w:pPr>
-          <w:hyperlink w:anchor="_Toc462791968" w:history="1">
+          <w:hyperlink w:anchor="_Toc462878735" w:history="1">
             <w:r>
               <w:rPr>
                 <w:rStyle w:val="Hyperlink"/>
@@ -1809,7 +1811,7 @@
                 <w:noProof/>
                 <w:webHidden/>
               </w:rPr>
-              <w:instrText xml:space="preserve"> PAGEREF _Toc462791968 \h </w:instrText>
+              <w:instrText xml:space="preserve"> PAGEREF _Toc462878735 \h </w:instrText>
             </w:r>
             <w:r>
               <w:rPr>
@@ -1854,7 +1856,7 @@
               <w:lang w:val="fr-FR" w:eastAsia="fr-FR"/>
             </w:rPr>
           </w:pPr>
-          <w:hyperlink w:anchor="_Toc462791969" w:history="1">
+          <w:hyperlink w:anchor="_Toc462878736" w:history="1">
             <w:r>
               <w:rPr>
                 <w:rStyle w:val="Hyperlink"/>
@@ -1882,7 +1884,7 @@
                 <w:noProof/>
                 <w:webHidden/>
               </w:rPr>
-              <w:instrText xml:space="preserve"> PAGEREF _Toc462791969 \h </w:instrText>
+              <w:instrText xml:space="preserve"> PAGEREF _Toc462878736 \h </w:instrText>
             </w:r>
             <w:r>
               <w:rPr>
@@ -1927,7 +1929,7 @@
               <w:lang w:val="fr-FR" w:eastAsia="fr-FR"/>
             </w:rPr>
           </w:pPr>
-          <w:hyperlink w:anchor="_Toc462791970" w:history="1">
+          <w:hyperlink w:anchor="_Toc462878737" w:history="1">
             <w:r>
               <w:rPr>
                 <w:rStyle w:val="Hyperlink"/>
@@ -1955,7 +1957,7 @@
                 <w:noProof/>
                 <w:webHidden/>
               </w:rPr>
-              <w:instrText xml:space="preserve"> PAGEREF _Toc462791970 \h </w:instrText>
+              <w:instrText xml:space="preserve"> PAGEREF _Toc462878737 \h </w:instrText>
             </w:r>
             <w:r>
               <w:rPr>
@@ -2000,14 +2002,14 @@
               <w:lang w:val="fr-FR" w:eastAsia="fr-FR"/>
             </w:rPr>
           </w:pPr>
-          <w:hyperlink w:anchor="_Toc462791971" w:history="1">
+          <w:hyperlink w:anchor="_Toc462878738" w:history="1">
             <w:r>
               <w:rPr>
                 <w:rStyle w:val="Hyperlink"/>
                 <w:rFonts w:eastAsia="Arial"/>
                 <w:noProof/>
               </w:rPr>
-              <w:t>21 Evolution of GPUs performance</w:t>
+              <w:t>21 Evolution of desktop GPUs performance</w:t>
             </w:r>
             <w:r>
               <w:rPr>
@@ -2028,7 +2030,7 @@
                 <w:noProof/>
                 <w:webHidden/>
               </w:rPr>
-              <w:instrText xml:space="preserve"> PAGEREF _Toc462791971 \h </w:instrText>
+              <w:instrText xml:space="preserve"> PAGEREF _Toc462878738 \h </w:instrText>
             </w:r>
             <w:r>
               <w:rPr>
@@ -2073,14 +2075,14 @@
               <w:lang w:val="fr-FR" w:eastAsia="fr-FR"/>
             </w:rPr>
           </w:pPr>
-          <w:hyperlink w:anchor="_Toc462791972" w:history="1">
+          <w:hyperlink w:anchor="_Toc462878739" w:history="1">
             <w:r>
               <w:rPr>
                 <w:rStyle w:val="Hyperlink"/>
                 <w:rFonts w:eastAsia="Arial"/>
                 <w:noProof/>
               </w:rPr>
-              <w:t>22 Dealing with phones resolution screens</w:t>
+              <w:t>22 Evolution of mobile GPUs performance</w:t>
             </w:r>
             <w:r>
               <w:rPr>
@@ -2101,7 +2103,7 @@
                 <w:noProof/>
                 <w:webHidden/>
               </w:rPr>
-              <w:instrText xml:space="preserve"> PAGEREF _Toc462791972 \h </w:instrText>
+              <w:instrText xml:space="preserve"> PAGEREF _Toc462878739 \h </w:instrText>
             </w:r>
             <w:r>
               <w:rPr>
@@ -2146,14 +2148,14 @@
               <w:lang w:val="fr-FR" w:eastAsia="fr-FR"/>
             </w:rPr>
           </w:pPr>
-          <w:hyperlink w:anchor="_Toc462791973" w:history="1">
+          <w:hyperlink w:anchor="_Toc462878740" w:history="1">
             <w:r>
               <w:rPr>
                 <w:rStyle w:val="Hyperlink"/>
                 <w:rFonts w:eastAsia="Arial"/>
                 <w:noProof/>
               </w:rPr>
-              <w:t>Change log</w:t>
+              <w:t>23 Parametrization for mobile screen resolutions</w:t>
             </w:r>
             <w:r>
               <w:rPr>
@@ -2174,7 +2176,7 @@
                 <w:noProof/>
                 <w:webHidden/>
               </w:rPr>
-              <w:instrText xml:space="preserve"> PAGEREF _Toc462791973 \h </w:instrText>
+              <w:instrText xml:space="preserve"> PAGEREF _Toc462878740 \h </w:instrText>
             </w:r>
             <w:r>
               <w:rPr>
@@ -2195,6 +2197,79 @@
                 <w:webHidden/>
               </w:rPr>
               <w:t>26</w:t>
+            </w:r>
+            <w:r>
+              <w:rPr>
+                <w:noProof/>
+                <w:webHidden/>
+              </w:rPr>
+              <w:fldChar w:fldCharType="end"/>
+            </w:r>
+          </w:hyperlink>
+        </w:p>
+        <w:p>
+          <w:pPr>
+            <w:pStyle w:val="TOC1"/>
+            <w:tabs>
+              <w:tab w:val="right" w:pos="10790"/>
+            </w:tabs>
+            <w:rPr>
+              <w:rFonts w:eastAsiaTheme="minorEastAsia" w:cstheme="minorBidi"/>
+              <w:b w:val="0"/>
+              <w:noProof/>
+              <w:szCs w:val="22"/>
+              <w:lang w:val="fr-FR" w:eastAsia="fr-FR"/>
+            </w:rPr>
+          </w:pPr>
+          <w:hyperlink w:anchor="_Toc462878741" w:history="1">
+            <w:r>
+              <w:rPr>
+                <w:rStyle w:val="Hyperlink"/>
+                <w:rFonts w:eastAsia="Arial"/>
+                <w:noProof/>
+              </w:rPr>
+              <w:t>Change log</w:t>
+            </w:r>
+            <w:r>
+              <w:rPr>
+                <w:noProof/>
+                <w:webHidden/>
+              </w:rPr>
+              <w:tab/>
+            </w:r>
+            <w:r>
+              <w:rPr>
+                <w:noProof/>
+                <w:webHidden/>
+              </w:rPr>
+              <w:fldChar w:fldCharType="begin"/>
+            </w:r>
+            <w:r>
+              <w:rPr>
+                <w:noProof/>
+                <w:webHidden/>
+              </w:rPr>
+              <w:instrText xml:space="preserve"> PAGEREF _Toc462878741 \h </w:instrText>
+            </w:r>
+            <w:r>
+              <w:rPr>
+                <w:noProof/>
+                <w:webHidden/>
+              </w:rPr>
+            </w:r>
+            <w:r>
+              <w:rPr>
+                <w:noProof/>
+                <w:webHidden/>
+              </w:rPr>
+              <w:fldChar w:fldCharType="separate"/>
+            </w:r>
+            <w:r>
+              <w:rPr>
+                <w:noProof/>
+                <w:webHidden/>
+              </w:rPr>
+              <w:t>27</w:t>
             </w:r>
             <w:r>
               <w:rPr>
@@ -2236,17 +2311,17 @@
       <w:r>
         <w:br w:type="page"/>
       </w:r>
-      <w:bookmarkStart w:id="5" w:name="_1._Internal_texture"/>
-      <w:bookmarkStart w:id="6" w:name="_1._Internal_texture_1"/>
-      <w:bookmarkStart w:id="7" w:name="_Toc458187370"/>
-      <w:bookmarkEnd w:id="5"/>
+      <w:bookmarkStart w:id="6" w:name="_1._Internal_texture"/>
+      <w:bookmarkStart w:id="7" w:name="_1._Internal_texture_1"/>
+      <w:bookmarkStart w:id="8" w:name="_Toc458187370"/>
       <w:bookmarkEnd w:id="6"/>
+      <w:bookmarkEnd w:id="7"/>
     </w:p>
     <w:p>
       <w:pPr>
         <w:pStyle w:val="Heading1"/>
       </w:pPr>
-      <w:bookmarkStart w:id="8" w:name="_Toc462791950"/>
+      <w:bookmarkStart w:id="9" w:name="_Toc462878717"/>
       <w:r>
         <w:lastRenderedPageBreak/>
         <w:t xml:space="preserve">0. Cross platform </w:t>
@@ -2254,8 +2329,8 @@
       <w:r>
         <w:t>support</w:t>
       </w:r>
-      <w:bookmarkEnd w:id="7"/>
       <w:bookmarkEnd w:id="8"/>
+      <w:bookmarkEnd w:id="9"/>
     </w:p>
     <w:p>
       <w:pPr>
@@ -3081,14 +3156,14 @@
       <w:pPr>
         <w:pStyle w:val="Heading1"/>
       </w:pPr>
-      <w:bookmarkStart w:id="9" w:name="_Toc458187371"/>
-      <w:bookmarkStart w:id="10" w:name="_Toc462791951"/>
+      <w:bookmarkStart w:id="10" w:name="_Toc458187371"/>
+      <w:bookmarkStart w:id="11" w:name="_Toc462878718"/>
       <w:r>
         <w:lastRenderedPageBreak/>
         <w:t>1. Internal texture formats</w:t>
       </w:r>
-      <w:bookmarkEnd w:id="9"/>
       <w:bookmarkEnd w:id="10"/>
+      <w:bookmarkEnd w:id="11"/>
     </w:p>
     <w:p>
       <w:pPr>
@@ -4072,14 +4147,14 @@
           <w:color w:val="000000"/>
         </w:rPr>
       </w:pPr>
-      <w:bookmarkStart w:id="11" w:name="Section2"/>
-      <w:bookmarkStart w:id="12" w:name="_2._Configurable_texture"/>
-      <w:bookmarkStart w:id="13" w:name="_2._Configurable_texture_1"/>
-      <w:bookmarkStart w:id="14" w:name="_Toc458187372"/>
-      <w:bookmarkStart w:id="15" w:name="_Toc462791952"/>
-      <w:bookmarkEnd w:id="11"/>
+      <w:bookmarkStart w:id="12" w:name="Section2"/>
+      <w:bookmarkStart w:id="13" w:name="_2._Configurable_texture"/>
+      <w:bookmarkStart w:id="14" w:name="_2._Configurable_texture_1"/>
+      <w:bookmarkStart w:id="15" w:name="_Toc458187372"/>
+      <w:bookmarkStart w:id="16" w:name="_Toc462878719"/>
       <w:bookmarkEnd w:id="12"/>
       <w:bookmarkEnd w:id="13"/>
+      <w:bookmarkEnd w:id="14"/>
       <w:r>
         <w:lastRenderedPageBreak/>
         <w:t>2.</w:t>
@@ -4093,8 +4168,8 @@
       <w:r>
         <w:t>Configurable texture swizzling</w:t>
       </w:r>
-      <w:bookmarkEnd w:id="14"/>
       <w:bookmarkEnd w:id="15"/>
+      <w:bookmarkEnd w:id="16"/>
     </w:p>
     <w:p>
       <w:pPr>
@@ -4679,8 +4754,8 @@
           <w:rFonts w:eastAsia="Times New Roman" w:cs="Times New Roman"/>
         </w:rPr>
       </w:pPr>
-      <w:bookmarkStart w:id="16" w:name="_Toc458187373"/>
-      <w:bookmarkStart w:id="17" w:name="_Toc462791953"/>
+      <w:bookmarkStart w:id="17" w:name="_Toc458187373"/>
+      <w:bookmarkStart w:id="18" w:name="_Toc462878720"/>
       <w:r>
         <w:lastRenderedPageBreak/>
         <w:t>3</w:t>
@@ -4688,8 +4763,8 @@
       <w:r>
         <w:t>. BGRA texture swizzling using texture formats</w:t>
       </w:r>
-      <w:bookmarkEnd w:id="16"/>
       <w:bookmarkEnd w:id="17"/>
+      <w:bookmarkEnd w:id="18"/>
     </w:p>
     <w:p>
       <w:pPr>
@@ -5443,8 +5518,8 @@
           <w:rFonts w:eastAsia="Times New Roman" w:cs="Times New Roman"/>
         </w:rPr>
       </w:pPr>
-      <w:bookmarkStart w:id="18" w:name="_Toc458187374"/>
-      <w:bookmarkStart w:id="19" w:name="_Toc462791954"/>
+      <w:bookmarkStart w:id="19" w:name="_Toc458187374"/>
+      <w:bookmarkStart w:id="20" w:name="_Toc462878721"/>
       <w:r>
         <w:rPr>
           <w:lang w:val="en-US"/>
@@ -5461,8 +5536,8 @@
       <w:r>
         <w:t>Texture alpha swizzling</w:t>
       </w:r>
-      <w:bookmarkEnd w:id="18"/>
       <w:bookmarkEnd w:id="19"/>
+      <w:bookmarkEnd w:id="20"/>
     </w:p>
     <w:p>
       <w:pPr>
@@ -6044,10 +6119,10 @@
       <w:pPr>
         <w:pStyle w:val="Heading1"/>
       </w:pPr>
-      <w:bookmarkStart w:id="20" w:name="_5._Half_type"/>
-      <w:bookmarkStart w:id="21" w:name="_Toc458187375"/>
-      <w:bookmarkStart w:id="22" w:name="_Toc462791955"/>
-      <w:bookmarkEnd w:id="20"/>
+      <w:bookmarkStart w:id="21" w:name="_5._Half_type"/>
+      <w:bookmarkStart w:id="22" w:name="_Toc458187375"/>
+      <w:bookmarkStart w:id="23" w:name="_Toc462878722"/>
+      <w:bookmarkEnd w:id="21"/>
       <w:r>
         <w:lastRenderedPageBreak/>
         <w:t>5</w:t>
@@ -6058,8 +6133,8 @@
       <w:r>
         <w:t xml:space="preserve"> constants</w:t>
       </w:r>
-      <w:bookmarkEnd w:id="21"/>
       <w:bookmarkEnd w:id="22"/>
+      <w:bookmarkEnd w:id="23"/>
     </w:p>
     <w:p>
       <w:pPr>
@@ -6802,8 +6877,8 @@
       <w:pPr>
         <w:pStyle w:val="Heading1"/>
       </w:pPr>
-      <w:bookmarkStart w:id="23" w:name="_Toc458187376"/>
-      <w:bookmarkStart w:id="24" w:name="_Toc462791956"/>
+      <w:bookmarkStart w:id="24" w:name="_Toc458187376"/>
+      <w:bookmarkStart w:id="25" w:name="_Toc462878723"/>
       <w:r>
         <w:lastRenderedPageBreak/>
         <w:t>6</w:t>
@@ -6814,8 +6889,8 @@
       <w:r>
         <w:t>Color read format queries</w:t>
       </w:r>
-      <w:bookmarkEnd w:id="23"/>
       <w:bookmarkEnd w:id="24"/>
+      <w:bookmarkEnd w:id="25"/>
     </w:p>
     <w:p>
       <w:pPr>
@@ -7744,10 +7819,10 @@
       <w:pPr>
         <w:pStyle w:val="Heading1"/>
       </w:pPr>
-      <w:bookmarkStart w:id="25" w:name="_7._sRGB_texture"/>
-      <w:bookmarkStart w:id="26" w:name="_Toc458187377"/>
-      <w:bookmarkStart w:id="27" w:name="_Toc462791957"/>
-      <w:bookmarkEnd w:id="25"/>
+      <w:bookmarkStart w:id="26" w:name="_7._sRGB_texture"/>
+      <w:bookmarkStart w:id="27" w:name="_Toc458187377"/>
+      <w:bookmarkStart w:id="28" w:name="_Toc462878724"/>
+      <w:bookmarkEnd w:id="26"/>
       <w:r>
         <w:lastRenderedPageBreak/>
         <w:t>7</w:t>
@@ -7758,8 +7833,8 @@
       <w:r>
         <w:t>texture</w:t>
       </w:r>
-      <w:bookmarkEnd w:id="26"/>
       <w:bookmarkEnd w:id="27"/>
+      <w:bookmarkEnd w:id="28"/>
     </w:p>
     <w:p>
       <w:pPr>
@@ -8414,10 +8489,10 @@
       <w:pPr>
         <w:pStyle w:val="Heading1"/>
       </w:pPr>
-      <w:bookmarkStart w:id="28" w:name="_8._sRGB_framebuffer"/>
-      <w:bookmarkStart w:id="29" w:name="_Toc458187378"/>
-      <w:bookmarkStart w:id="30" w:name="_Toc462791958"/>
-      <w:bookmarkEnd w:id="28"/>
+      <w:bookmarkStart w:id="29" w:name="_8._sRGB_framebuffer"/>
+      <w:bookmarkStart w:id="30" w:name="_Toc458187378"/>
+      <w:bookmarkStart w:id="31" w:name="_Toc462878725"/>
+      <w:bookmarkEnd w:id="29"/>
       <w:r>
         <w:lastRenderedPageBreak/>
         <w:t xml:space="preserve">8. sRGB </w:t>
@@ -8428,8 +8503,8 @@
       <w:r>
         <w:t xml:space="preserve"> object</w:t>
       </w:r>
-      <w:bookmarkEnd w:id="29"/>
       <w:bookmarkEnd w:id="30"/>
+      <w:bookmarkEnd w:id="31"/>
     </w:p>
     <w:p>
       <w:pPr>
@@ -9001,14 +9076,14 @@
       <w:pPr>
         <w:pStyle w:val="Heading1"/>
       </w:pPr>
-      <w:bookmarkStart w:id="31" w:name="_Toc458187379"/>
-      <w:bookmarkStart w:id="32" w:name="_Toc462791959"/>
+      <w:bookmarkStart w:id="32" w:name="_Toc458187379"/>
+      <w:bookmarkStart w:id="33" w:name="_Toc462878726"/>
       <w:r>
         <w:lastRenderedPageBreak/>
         <w:t>9. sRGB default framebuffer</w:t>
       </w:r>
-      <w:bookmarkEnd w:id="31"/>
       <w:bookmarkEnd w:id="32"/>
+      <w:bookmarkEnd w:id="33"/>
     </w:p>
     <w:p>
       <w:pPr>
@@ -9726,8 +9801,8 @@
       <w:pPr>
         <w:pStyle w:val="Heading1"/>
       </w:pPr>
-      <w:bookmarkStart w:id="33" w:name="_Toc458187380"/>
-      <w:bookmarkStart w:id="34" w:name="_Toc462791960"/>
+      <w:bookmarkStart w:id="34" w:name="_Toc458187380"/>
+      <w:bookmarkStart w:id="35" w:name="_Toc462878727"/>
       <w:r>
         <w:lastRenderedPageBreak/>
         <w:t>10</w:t>
@@ -9741,8 +9816,8 @@
       <w:r>
         <w:t xml:space="preserve"> precision</w:t>
       </w:r>
-      <w:bookmarkEnd w:id="33"/>
       <w:bookmarkEnd w:id="34"/>
+      <w:bookmarkEnd w:id="35"/>
     </w:p>
     <w:p>
       <w:pPr>
@@ -10529,8 +10604,8 @@
       <w:pPr>
         <w:pStyle w:val="Heading1"/>
       </w:pPr>
-      <w:bookmarkStart w:id="35" w:name="_Toc458187381"/>
-      <w:bookmarkStart w:id="36" w:name="_Toc462791961"/>
+      <w:bookmarkStart w:id="36" w:name="_Toc458187381"/>
+      <w:bookmarkStart w:id="37" w:name="_Toc462878728"/>
       <w:r>
         <w:lastRenderedPageBreak/>
         <w:t>11</w:t>
@@ -10553,8 +10628,8 @@
       <w:r>
         <w:t xml:space="preserve"> support</w:t>
       </w:r>
-      <w:bookmarkEnd w:id="35"/>
       <w:bookmarkEnd w:id="36"/>
+      <w:bookmarkEnd w:id="37"/>
     </w:p>
     <w:p>
       <w:pPr>
@@ -12347,8 +12422,8 @@
       <w:r>
         <w:br w:type="page"/>
       </w:r>
-      <w:bookmarkStart w:id="37" w:name="_Toc458187382"/>
-      <w:bookmarkStart w:id="38" w:name="_Toc462791962"/>
+      <w:bookmarkStart w:id="38" w:name="_Toc458187382"/>
+      <w:bookmarkStart w:id="39" w:name="_Toc462878729"/>
       <w:r>
         <w:lastRenderedPageBreak/>
         <w:t>12</w:t>
@@ -12359,8 +12434,8 @@
       <w:r>
         <w:t xml:space="preserve"> support</w:t>
       </w:r>
-      <w:bookmarkEnd w:id="37"/>
       <w:bookmarkEnd w:id="38"/>
+      <w:bookmarkEnd w:id="39"/>
     </w:p>
     <w:p>
       <w:pPr>
@@ -15085,14 +15160,14 @@
       <w:pPr>
         <w:pStyle w:val="Heading1"/>
       </w:pPr>
-      <w:bookmarkStart w:id="39" w:name="_Toc458187383"/>
-      <w:bookmarkStart w:id="40" w:name="_Toc462791963"/>
+      <w:bookmarkStart w:id="40" w:name="_Toc458187383"/>
+      <w:bookmarkStart w:id="41" w:name="_Toc462878730"/>
       <w:r>
         <w:lastRenderedPageBreak/>
         <w:t>13. Surviving without gl_DrawID</w:t>
       </w:r>
-      <w:bookmarkEnd w:id="39"/>
       <w:bookmarkEnd w:id="40"/>
+      <w:bookmarkEnd w:id="41"/>
     </w:p>
     <w:p>
       <w:pPr>
@@ -15936,8 +16011,8 @@
       <w:pPr>
         <w:pStyle w:val="Heading1"/>
       </w:pPr>
-      <w:bookmarkStart w:id="41" w:name="_Toc458187384"/>
-      <w:bookmarkStart w:id="42" w:name="_Toc462791964"/>
+      <w:bookmarkStart w:id="42" w:name="_Toc458187384"/>
+      <w:bookmarkStart w:id="43" w:name="_Toc462878731"/>
       <w:r>
         <w:lastRenderedPageBreak/>
         <w:t xml:space="preserve">14. </w:t>
@@ -15975,8 +16050,8 @@
       <w:r>
         <w:t xml:space="preserve"> bandwidth</w:t>
       </w:r>
-      <w:bookmarkEnd w:id="41"/>
       <w:bookmarkEnd w:id="42"/>
+      <w:bookmarkEnd w:id="43"/>
     </w:p>
     <w:p>
       <w:pPr>
@@ -17008,8 +17083,8 @@
       <w:pPr>
         <w:pStyle w:val="Heading1"/>
       </w:pPr>
-      <w:bookmarkStart w:id="43" w:name="_Toc458187385"/>
-      <w:bookmarkStart w:id="44" w:name="_Toc462791965"/>
+      <w:bookmarkStart w:id="44" w:name="_Toc458187385"/>
+      <w:bookmarkStart w:id="45" w:name="_Toc462878732"/>
       <w:r>
         <w:lastRenderedPageBreak/>
         <w:t>1</w:t>
@@ -17023,8 +17098,8 @@
       <w:r>
         <w:t xml:space="preserve"> platform specific code paths</w:t>
       </w:r>
-      <w:bookmarkEnd w:id="43"/>
       <w:bookmarkEnd w:id="44"/>
+      <w:bookmarkEnd w:id="45"/>
     </w:p>
     <w:p>
       <w:pPr>
@@ -18220,7 +18295,7 @@
       <w:pPr>
         <w:pStyle w:val="Heading1"/>
       </w:pPr>
-      <w:bookmarkStart w:id="45" w:name="_Toc462791966"/>
+      <w:bookmarkStart w:id="46" w:name="_Toc462878733"/>
       <w:r>
         <w:lastRenderedPageBreak/>
         <w:t xml:space="preserve">16 </w:t>
@@ -18228,7 +18303,7 @@
       <w:r>
         <w:t>Max texture sizes</w:t>
       </w:r>
-      <w:bookmarkEnd w:id="45"/>
+      <w:bookmarkEnd w:id="46"/>
     </w:p>
     <w:tbl>
       <w:tblPr>
@@ -22824,12 +22899,12 @@
       <w:pPr>
         <w:pStyle w:val="Heading1"/>
       </w:pPr>
-      <w:bookmarkStart w:id="46" w:name="_Toc462791967"/>
+      <w:bookmarkStart w:id="47" w:name="_Toc462878734"/>
       <w:r>
         <w:lastRenderedPageBreak/>
         <w:t>17 Hardware compression format support</w:t>
       </w:r>
-      <w:bookmarkEnd w:id="46"/>
+      <w:bookmarkEnd w:id="47"/>
     </w:p>
     <w:p>
       <w:pPr>
@@ -23954,8 +24029,8 @@
       <w:pPr>
         <w:pStyle w:val="Heading1"/>
       </w:pPr>
-      <w:bookmarkStart w:id="47" w:name="_Toc462791968"/>
       <w:bookmarkStart w:id="48" w:name="_Toc458187386"/>
+      <w:bookmarkStart w:id="49" w:name="_Toc462878735"/>
       <w:r>
         <w:lastRenderedPageBreak/>
         <w:t xml:space="preserve">18 </w:t>
@@ -23963,7 +24038,7 @@
       <w:r>
         <w:t>Draw buffers differences between APIs</w:t>
       </w:r>
-      <w:bookmarkEnd w:id="47"/>
+      <w:bookmarkEnd w:id="49"/>
     </w:p>
     <w:p>
       <w:pPr>
@@ -24805,7 +24880,7 @@
       <w:pPr>
         <w:pStyle w:val="Heading1"/>
       </w:pPr>
-      <w:bookmarkStart w:id="49" w:name="_Toc462791969"/>
+      <w:bookmarkStart w:id="50" w:name="_Toc462878736"/>
       <w:r>
         <w:lastRenderedPageBreak/>
         <w:t>19 iOS OpenGL ES</w:t>
@@ -24813,7 +24888,7 @@
       <w:r>
         <w:t xml:space="preserve"> extensions</w:t>
       </w:r>
-      <w:bookmarkEnd w:id="49"/>
+      <w:bookmarkEnd w:id="50"/>
     </w:p>
     <w:p>
       <w:pPr>
@@ -26452,12 +26527,12 @@
       <w:pPr>
         <w:pStyle w:val="Heading1"/>
       </w:pPr>
-      <w:bookmarkStart w:id="50" w:name="_Toc462791970"/>
+      <w:bookmarkStart w:id="51" w:name="_Toc462878737"/>
       <w:r>
         <w:lastRenderedPageBreak/>
         <w:t>20 Asynchronous pixel transfers</w:t>
       </w:r>
-      <w:bookmarkEnd w:id="50"/>
+      <w:bookmarkEnd w:id="51"/>
     </w:p>
     <w:p>
       <w:pPr>
@@ -27615,10 +27690,16 @@
       <w:pPr>
         <w:pStyle w:val="Heading1"/>
       </w:pPr>
-      <w:bookmarkStart w:id="51" w:name="_Toc462791971"/>
+      <w:bookmarkStart w:id="52" w:name="_Toc462878738"/>
       <w:r>
         <w:lastRenderedPageBreak/>
-        <w:t>21 Evolution of GPU</w:t>
+        <w:t xml:space="preserve">21 Evolution of </w:t>
+      </w:r>
+      <w:r>
+        <w:t xml:space="preserve">desktop </w:t>
+      </w:r>
+      <w:r>
+        <w:t>GPU</w:t>
       </w:r>
       <w:r>
         <w:t>s</w:t>
@@ -27626,7 +27707,7 @@
       <w:r>
         <w:t xml:space="preserve"> performance</w:t>
       </w:r>
-      <w:bookmarkEnd w:id="51"/>
+      <w:bookmarkEnd w:id="52"/>
       <w:r>
         <w:t xml:space="preserve"> </w:t>
       </w:r>
@@ -27800,21 +27881,15 @@
       <w:pPr>
         <w:pStyle w:val="Heading1"/>
       </w:pPr>
-      <w:bookmarkStart w:id="52" w:name="_Toc462791972"/>
+      <w:bookmarkStart w:id="53" w:name="_Toc462878739"/>
       <w:r>
         <w:lastRenderedPageBreak/>
         <w:t xml:space="preserve">22 </w:t>
       </w:r>
       <w:r>
-        <w:t>Evolution of mobile screen resolution</w:t>
-      </w:r>
-      <w:bookmarkEnd w:id="52"/>
-      <w:r>
-        <w:t xml:space="preserve"> and </w:t>
-      </w:r>
-      <w:r>
-        <w:t>performance</w:t>
-      </w:r>
+        <w:t>Evolution of mobile GPUs performance</w:t>
+      </w:r>
+      <w:bookmarkEnd w:id="53"/>
     </w:p>
     <w:p>
       <w:pPr>
@@ -28212,16 +28287,7 @@
           <w:color w:val="595959" w:themeColor="text1" w:themeTint="A6"/>
           <w:sz w:val="20"/>
         </w:rPr>
-        <w:t>andwidth and flops per pixel</w:t>
-      </w:r>
-      <w:r>
-        <w:rPr>
-          <w:rFonts w:ascii="Trebuchet MS" w:hAnsi="Trebuchet MS"/>
-          <w:iCs/>
-          <w:color w:val="595959" w:themeColor="text1" w:themeTint="A6"/>
-          <w:sz w:val="20"/>
-        </w:rPr>
-        <w:t xml:space="preserve"> </w:t>
+        <w:t xml:space="preserve">andwidth and flops per pixel </w:t>
       </w:r>
       <w:r>
         <w:rPr>
@@ -28266,13 +28332,168 @@
       <w:pPr>
         <w:pStyle w:val="Heading1"/>
       </w:pPr>
-      <w:bookmarkStart w:id="53" w:name="_Toc462791973"/>
+      <w:bookmarkStart w:id="54" w:name="_Toc462878740"/>
       <w:r>
         <w:lastRenderedPageBreak/>
         <w:t>23 Parametrization for mobile screen resolutions</w:t>
       </w:r>
-      <w:bookmarkStart w:id="54" w:name="_GoBack"/>
       <w:bookmarkEnd w:id="54"/>
+    </w:p>
+    <w:p>
+      <w:pPr>
+        <w:rPr>
+          <w:lang w:val="en-GB" w:eastAsia="en-GB"/>
+        </w:rPr>
+      </w:pPr>
+    </w:p>
+    <w:p>
+      <w:pPr>
+        <w:shd w:val="clear" w:color="auto" w:fill="FFFFFF"/>
+        <w:spacing w:before="150"/>
+        <w:rPr>
+          <w:rFonts w:ascii="Arial" w:hAnsi="Arial" w:cs="Arial"/>
+          <w:color w:val="333333"/>
+          <w:sz w:val="21"/>
+          <w:szCs w:val="21"/>
+          <w:lang w:eastAsia="fr-FR"/>
+        </w:rPr>
+      </w:pPr>
+      <w:r>
+        <w:rPr>
+          <w:rFonts w:ascii="Arial" w:hAnsi="Arial" w:cs="Arial"/>
+          <w:color w:val="333333"/>
+          <w:sz w:val="21"/>
+          <w:szCs w:val="21"/>
+          <w:lang w:eastAsia="fr-FR"/>
+        </w:rPr>
+        <w:t>Make a build settings based on the following parametrizations for automatically render to a good fit resolution:</w:t>
+      </w:r>
+    </w:p>
+    <w:p>
+      <w:pPr>
+        <w:numPr>
+          <w:ilvl w:val="0"/>
+          <w:numId w:val="37"/>
+        </w:numPr>
+        <w:shd w:val="clear" w:color="auto" w:fill="FFFFFF"/>
+        <w:spacing w:before="100" w:beforeAutospacing="1" w:after="100" w:afterAutospacing="1"/>
+        <w:ind w:left="0"/>
+        <w:rPr>
+          <w:rFonts w:ascii="Arial" w:hAnsi="Arial" w:cs="Arial"/>
+          <w:color w:val="333333"/>
+          <w:sz w:val="21"/>
+          <w:szCs w:val="21"/>
+          <w:lang w:eastAsia="fr-FR"/>
+        </w:rPr>
+      </w:pPr>
+      <w:r>
+        <w:rPr>
+          <w:rFonts w:ascii="Arial" w:hAnsi="Arial" w:cs="Arial"/>
+          <w:color w:val="333333"/>
+          <w:sz w:val="21"/>
+          <w:szCs w:val="21"/>
+          <w:lang w:eastAsia="fr-FR"/>
+        </w:rPr>
+        <w:t>DPI: Scaling offset independent from the screen size</w:t>
+      </w:r>
+    </w:p>
+    <w:p>
+      <w:pPr>
+        <w:numPr>
+          <w:ilvl w:val="0"/>
+          <w:numId w:val="37"/>
+        </w:numPr>
+        <w:shd w:val="clear" w:color="auto" w:fill="FFFFFF"/>
+        <w:spacing w:before="100" w:beforeAutospacing="1" w:after="100" w:afterAutospacing="1"/>
+        <w:ind w:left="0"/>
+        <w:rPr>
+          <w:rFonts w:ascii="Arial" w:hAnsi="Arial" w:cs="Arial"/>
+          <w:color w:val="333333"/>
+          <w:sz w:val="21"/>
+          <w:szCs w:val="21"/>
+          <w:lang w:eastAsia="fr-FR"/>
+        </w:rPr>
+      </w:pPr>
+      <w:r>
+        <w:rPr>
+          <w:rFonts w:ascii="Arial" w:hAnsi="Arial" w:cs="Arial"/>
+          <w:color w:val="333333"/>
+          <w:sz w:val="21"/>
+          <w:szCs w:val="21"/>
+          <w:lang w:eastAsia="fr-FR"/>
+        </w:rPr>
+        <w:t>Scaling factor: Use for supersample or undersample the rendering</w:t>
+      </w:r>
+    </w:p>
+    <w:p>
+      <w:pPr>
+        <w:numPr>
+          <w:ilvl w:val="0"/>
+          <w:numId w:val="37"/>
+        </w:numPr>
+        <w:shd w:val="clear" w:color="auto" w:fill="FFFFFF"/>
+        <w:spacing w:before="100" w:beforeAutospacing="1" w:after="100" w:afterAutospacing="1"/>
+        <w:ind w:left="0"/>
+        <w:rPr>
+          <w:rFonts w:ascii="Arial" w:hAnsi="Arial" w:cs="Arial"/>
+          <w:color w:val="333333"/>
+          <w:sz w:val="21"/>
+          <w:szCs w:val="21"/>
+          <w:lang w:eastAsia="fr-FR"/>
+        </w:rPr>
+      </w:pPr>
+      <w:r>
+        <w:rPr>
+          <w:rFonts w:ascii="Arial" w:hAnsi="Arial" w:cs="Arial"/>
+          <w:color w:val="333333"/>
+          <w:sz w:val="21"/>
+          <w:szCs w:val="21"/>
+          <w:lang w:eastAsia="fr-FR"/>
+        </w:rPr>
+        <w:t>Screen size: The bigger the size the bigger the content might be, hence the further away the user might use the device so we can't rely on a lower DPI.</w:t>
+      </w:r>
+    </w:p>
+    <w:p>
+      <w:pPr>
+        <w:numPr>
+          <w:ilvl w:val="0"/>
+          <w:numId w:val="37"/>
+        </w:numPr>
+        <w:shd w:val="clear" w:color="auto" w:fill="FFFFFF"/>
+        <w:spacing w:before="100" w:beforeAutospacing="1" w:after="100" w:afterAutospacing="1"/>
+        <w:ind w:left="0"/>
+        <w:rPr>
+          <w:rFonts w:ascii="Arial" w:hAnsi="Arial" w:cs="Arial"/>
+          <w:color w:val="333333"/>
+          <w:sz w:val="21"/>
+          <w:szCs w:val="21"/>
+          <w:lang w:eastAsia="fr-FR"/>
+        </w:rPr>
+      </w:pPr>
+      <w:r>
+        <w:rPr>
+          <w:rFonts w:ascii="Arial" w:hAnsi="Arial" w:cs="Arial"/>
+          <w:color w:val="333333"/>
+          <w:sz w:val="21"/>
+          <w:szCs w:val="21"/>
+          <w:lang w:eastAsia="fr-FR"/>
+        </w:rPr>
+        <w:t>Configurations: user defined sets of DPI + scaling factor based on device segmentation. It could be use for low quality - medium quality - high quality, handling multiple years of devices.</w:t>
+      </w:r>
+    </w:p>
+    <w:p>
+      <w:pPr>
+        <w:rPr>
+          <w:lang w:eastAsia="en-GB"/>
+        </w:rPr>
+      </w:pPr>
+    </w:p>
+    <w:p>
+      <w:pPr>
+        <w:rPr>
+          <w:lang w:val="en-GB" w:eastAsia="en-GB"/>
+        </w:rPr>
+      </w:pPr>
     </w:p>
     <w:p>
       <w:r>
@@ -28281,9 +28502,9 @@
           <w:lang w:val="fr-FR" w:eastAsia="fr-FR"/>
         </w:rPr>
         <w:drawing>
-          <wp:inline distT="0" distB="0" distL="0" distR="0" wp14:anchorId="0C4DE010" wp14:editId="09F9749D">
-            <wp:extent cx="6858000" cy="2087592"/>
-            <wp:effectExtent l="0" t="0" r="0" b="8255"/>
+          <wp:inline distT="0" distB="0" distL="0" distR="0" wp14:anchorId="0C4DE010" wp14:editId="408B4E73">
+            <wp:extent cx="6858000" cy="1697126"/>
+            <wp:effectExtent l="0" t="0" r="0" b="17780"/>
             <wp:docPr id="10" name="Chart 10"/>
             <wp:cNvGraphicFramePr/>
             <a:graphic xmlns:a="http://schemas.openxmlformats.org/drawingml/2006/main">
@@ -28352,9 +28573,9 @@
           <w:lang w:val="fr-FR" w:eastAsia="fr-FR"/>
         </w:rPr>
         <w:drawing>
-          <wp:inline distT="0" distB="0" distL="0" distR="0" wp14:anchorId="76476C9C" wp14:editId="41FB4F73">
-            <wp:extent cx="6858000" cy="2165230"/>
-            <wp:effectExtent l="0" t="0" r="0" b="6985"/>
+          <wp:inline distT="0" distB="0" distL="0" distR="0" wp14:anchorId="76476C9C" wp14:editId="62ECEBFF">
+            <wp:extent cx="6858000" cy="1689811"/>
+            <wp:effectExtent l="0" t="0" r="0" b="5715"/>
             <wp:docPr id="11" name="Chart 11"/>
             <wp:cNvGraphicFramePr/>
             <a:graphic xmlns:a="http://schemas.openxmlformats.org/drawingml/2006/main">
@@ -28435,6 +28656,7 @@
       <w:pPr>
         <w:pStyle w:val="Heading1"/>
       </w:pPr>
+      <w:bookmarkStart w:id="55" w:name="_Toc462878741"/>
       <w:r>
         <w:lastRenderedPageBreak/>
         <w:t>Change</w:t>
@@ -28446,11 +28668,11 @@
         <w:t>log</w:t>
       </w:r>
       <w:bookmarkEnd w:id="48"/>
-      <w:bookmarkEnd w:id="53"/>
-    </w:p>
-    <w:p>
-      <w:r>
-        <w:t>2016-09-28</w:t>
+      <w:bookmarkEnd w:id="55"/>
+    </w:p>
+    <w:p>
+      <w:r>
+        <w:t>2016-09-29</w:t>
       </w:r>
     </w:p>
     <w:p>
@@ -28471,7 +28693,7 @@
         <w:t xml:space="preserve">: </w:t>
       </w:r>
       <w:r>
-        <w:t>Evolution of GPU performances</w:t>
+        <w:t>Evolution of desktop GPUs performance</w:t>
       </w:r>
     </w:p>
     <w:p>
@@ -28492,7 +28714,34 @@
         <w:t xml:space="preserve">: </w:t>
       </w:r>
       <w:r>
-        <w:t>Dealing with phones resolution screens</w:t>
+        <w:t xml:space="preserve">Evolution of </w:t>
+      </w:r>
+      <w:r>
+        <w:t>mobile</w:t>
+      </w:r>
+      <w:r>
+        <w:t xml:space="preserve"> GPUs performance</w:t>
+      </w:r>
+    </w:p>
+    <w:p>
+      <w:pPr>
+        <w:pStyle w:val="ListParagraph"/>
+        <w:numPr>
+          <w:ilvl w:val="0"/>
+          <w:numId w:val="36"/>
+        </w:numPr>
+      </w:pPr>
+      <w:r>
+        <w:t xml:space="preserve">Added item </w:t>
+      </w:r>
+      <w:r>
+        <w:t>23</w:t>
+      </w:r>
+      <w:r>
+        <w:t xml:space="preserve">: </w:t>
+      </w:r>
+      <w:r>
+        <w:t>Parametrization for mobile screen resolutions</w:t>
       </w:r>
     </w:p>
     <w:p/>
@@ -28765,6 +29014,7 @@
     <w:p/>
     <w:p>
       <w:r>
+        <w:lastRenderedPageBreak/>
         <w:t>2016-06-12</w:t>
       </w:r>
     </w:p>
@@ -28773,7 +29023,6 @@
         <w:pStyle w:val="ListParagraph"/>
       </w:pPr>
       <w:r>
-        <w:lastRenderedPageBreak/>
         <w:t>Added item 1: Internal texture formats</w:t>
       </w:r>
     </w:p>
@@ -29934,6 +30183,155 @@
     </w:lvl>
   </w:abstractNum>
   <w:abstractNum w:abstractNumId="9" w15:restartNumberingAfterBreak="0">
+    <w:nsid w:val="2B337E87"/>
+    <w:multiLevelType w:val="multilevel"/>
+    <w:tmpl w:val="84B82E24"/>
+    <w:lvl w:ilvl="0">
+      <w:start w:val="1"/>
+      <w:numFmt w:val="bullet"/>
+      <w:lvlText w:val=""/>
+      <w:lvlJc w:val="left"/>
+      <w:pPr>
+        <w:tabs>
+          <w:tab w:val="num" w:pos="720"/>
+        </w:tabs>
+        <w:ind w:left="720" w:hanging="360"/>
+      </w:pPr>
+      <w:rPr>
+        <w:rFonts w:ascii="Wingdings" w:hAnsi="Wingdings" w:hint="default"/>
+        <w:sz w:val="20"/>
+      </w:rPr>
+    </w:lvl>
+    <w:lvl w:ilvl="1" w:tentative="1">
+      <w:start w:val="1"/>
+      <w:numFmt w:val="bullet"/>
+      <w:lvlText w:val=""/>
+      <w:lvlJc w:val="left"/>
+      <w:pPr>
+        <w:tabs>
+          <w:tab w:val="num" w:pos="1440"/>
+        </w:tabs>
+        <w:ind w:left="1440" w:hanging="360"/>
+      </w:pPr>
+      <w:rPr>
+        <w:rFonts w:ascii="Wingdings" w:hAnsi="Wingdings" w:hint="default"/>
+        <w:sz w:val="20"/>
+      </w:rPr>
+    </w:lvl>
+    <w:lvl w:ilvl="2" w:tentative="1">
+      <w:start w:val="1"/>
+      <w:numFmt w:val="bullet"/>
+      <w:lvlText w:val=""/>
+      <w:lvlJc w:val="left"/>
+      <w:pPr>
+        <w:tabs>
+          <w:tab w:val="num" w:pos="2160"/>
+        </w:tabs>
+        <w:ind w:left="2160" w:hanging="360"/>
+      </w:pPr>
+      <w:rPr>
+        <w:rFonts w:ascii="Wingdings" w:hAnsi="Wingdings" w:hint="default"/>
+        <w:sz w:val="20"/>
+      </w:rPr>
+    </w:lvl>
+    <w:lvl w:ilvl="3" w:tentative="1">
+      <w:start w:val="1"/>
+      <w:numFmt w:val="bullet"/>
+      <w:lvlText w:val=""/>
+      <w:lvlJc w:val="left"/>
+      <w:pPr>
+        <w:tabs>
+          <w:tab w:val="num" w:pos="2880"/>
+        </w:tabs>
+        <w:ind w:left="2880" w:hanging="360"/>
+      </w:pPr>
+      <w:rPr>
+        <w:rFonts w:ascii="Wingdings" w:hAnsi="Wingdings" w:hint="default"/>
+        <w:sz w:val="20"/>
+      </w:rPr>
+    </w:lvl>
+    <w:lvl w:ilvl="4" w:tentative="1">
+      <w:start w:val="1"/>
+      <w:numFmt w:val="bullet"/>
+      <w:lvlText w:val=""/>
+      <w:lvlJc w:val="left"/>
+      <w:pPr>
+        <w:tabs>
+          <w:tab w:val="num" w:pos="3600"/>
+        </w:tabs>
+        <w:ind w:left="3600" w:hanging="360"/>
+      </w:pPr>
+      <w:rPr>
+        <w:rFonts w:ascii="Wingdings" w:hAnsi="Wingdings" w:hint="default"/>
+        <w:sz w:val="20"/>
+      </w:rPr>
+    </w:lvl>
+    <w:lvl w:ilvl="5" w:tentative="1">
+      <w:start w:val="1"/>
+      <w:numFmt w:val="bullet"/>
+      <w:lvlText w:val=""/>
+      <w:lvlJc w:val="left"/>
+      <w:pPr>
+        <w:tabs>
+          <w:tab w:val="num" w:pos="4320"/>
+        </w:tabs>
+        <w:ind w:left="4320" w:hanging="360"/>
+      </w:pPr>
+      <w:rPr>
+        <w:rFonts w:ascii="Wingdings" w:hAnsi="Wingdings" w:hint="default"/>
+        <w:sz w:val="20"/>
+      </w:rPr>
+    </w:lvl>
+    <w:lvl w:ilvl="6" w:tentative="1">
+      <w:start w:val="1"/>
+      <w:numFmt w:val="bullet"/>
+      <w:lvlText w:val=""/>
+      <w:lvlJc w:val="left"/>
+      <w:pPr>
+        <w:tabs>
+          <w:tab w:val="num" w:pos="5040"/>
+        </w:tabs>
+        <w:ind w:left="5040" w:hanging="360"/>
+      </w:pPr>
+      <w:rPr>
+        <w:rFonts w:ascii="Wingdings" w:hAnsi="Wingdings" w:hint="default"/>
+        <w:sz w:val="20"/>
+      </w:rPr>
+    </w:lvl>
+    <w:lvl w:ilvl="7" w:tentative="1">
+      <w:start w:val="1"/>
+      <w:numFmt w:val="bullet"/>
+      <w:lvlText w:val=""/>
+      <w:lvlJc w:val="left"/>
+      <w:pPr>
+        <w:tabs>
+          <w:tab w:val="num" w:pos="5760"/>
+        </w:tabs>
+        <w:ind w:left="5760" w:hanging="360"/>
+      </w:pPr>
+      <w:rPr>
+        <w:rFonts w:ascii="Wingdings" w:hAnsi="Wingdings" w:hint="default"/>
+        <w:sz w:val="20"/>
+      </w:rPr>
+    </w:lvl>
+    <w:lvl w:ilvl="8" w:tentative="1">
+      <w:start w:val="1"/>
+      <w:numFmt w:val="bullet"/>
+      <w:lvlText w:val=""/>
+      <w:lvlJc w:val="left"/>
+      <w:pPr>
+        <w:tabs>
+          <w:tab w:val="num" w:pos="6480"/>
+        </w:tabs>
+        <w:ind w:left="6480" w:hanging="360"/>
+      </w:pPr>
+      <w:rPr>
+        <w:rFonts w:ascii="Wingdings" w:hAnsi="Wingdings" w:hint="default"/>
+        <w:sz w:val="20"/>
+      </w:rPr>
+    </w:lvl>
+  </w:abstractNum>
+  <w:abstractNum w:abstractNumId="10" w15:restartNumberingAfterBreak="0">
     <w:nsid w:val="3287189F"/>
     <w:multiLevelType w:val="hybridMultilevel"/>
     <w:tmpl w:val="9D1E04F6"/>
@@ -30046,7 +30444,7 @@
       </w:rPr>
     </w:lvl>
   </w:abstractNum>
-  <w:abstractNum w:abstractNumId="10" w15:restartNumberingAfterBreak="0">
+  <w:abstractNum w:abstractNumId="11" w15:restartNumberingAfterBreak="0">
     <w:nsid w:val="33534539"/>
     <w:multiLevelType w:val="hybridMultilevel"/>
     <w:tmpl w:val="C5549A08"/>
@@ -30159,7 +30557,7 @@
       </w:rPr>
     </w:lvl>
   </w:abstractNum>
-  <w:abstractNum w:abstractNumId="11" w15:restartNumberingAfterBreak="0">
+  <w:abstractNum w:abstractNumId="12" w15:restartNumberingAfterBreak="0">
     <w:nsid w:val="388D2D19"/>
     <w:multiLevelType w:val="hybridMultilevel"/>
     <w:tmpl w:val="AAB2E7C0"/>
@@ -30272,7 +30670,7 @@
       </w:rPr>
     </w:lvl>
   </w:abstractNum>
-  <w:abstractNum w:abstractNumId="12" w15:restartNumberingAfterBreak="0">
+  <w:abstractNum w:abstractNumId="13" w15:restartNumberingAfterBreak="0">
     <w:nsid w:val="3A202BCD"/>
     <w:multiLevelType w:val="multilevel"/>
     <w:tmpl w:val="1E9C8F46"/>
@@ -30421,7 +30819,7 @@
       </w:rPr>
     </w:lvl>
   </w:abstractNum>
-  <w:abstractNum w:abstractNumId="13" w15:restartNumberingAfterBreak="0">
+  <w:abstractNum w:abstractNumId="14" w15:restartNumberingAfterBreak="0">
     <w:nsid w:val="3C1251E7"/>
     <w:multiLevelType w:val="hybridMultilevel"/>
     <w:tmpl w:val="C56097DE"/>
@@ -30534,7 +30932,7 @@
       </w:rPr>
     </w:lvl>
   </w:abstractNum>
-  <w:abstractNum w:abstractNumId="14" w15:restartNumberingAfterBreak="0">
+  <w:abstractNum w:abstractNumId="15" w15:restartNumberingAfterBreak="0">
     <w:nsid w:val="3C543366"/>
     <w:multiLevelType w:val="hybridMultilevel"/>
     <w:tmpl w:val="24E61062"/>
@@ -30647,7 +31045,7 @@
       </w:rPr>
     </w:lvl>
   </w:abstractNum>
-  <w:abstractNum w:abstractNumId="15" w15:restartNumberingAfterBreak="0">
+  <w:abstractNum w:abstractNumId="16" w15:restartNumberingAfterBreak="0">
     <w:nsid w:val="3DE94476"/>
     <w:multiLevelType w:val="multilevel"/>
     <w:tmpl w:val="3738C7C6"/>
@@ -30796,7 +31194,7 @@
       </w:rPr>
     </w:lvl>
   </w:abstractNum>
-  <w:abstractNum w:abstractNumId="16" w15:restartNumberingAfterBreak="0">
+  <w:abstractNum w:abstractNumId="17" w15:restartNumberingAfterBreak="0">
     <w:nsid w:val="4A277977"/>
     <w:multiLevelType w:val="hybridMultilevel"/>
     <w:tmpl w:val="21AC0E20"/>
@@ -30909,7 +31307,7 @@
       </w:rPr>
     </w:lvl>
   </w:abstractNum>
-  <w:abstractNum w:abstractNumId="17" w15:restartNumberingAfterBreak="0">
+  <w:abstractNum w:abstractNumId="18" w15:restartNumberingAfterBreak="0">
     <w:nsid w:val="4A794B1D"/>
     <w:multiLevelType w:val="hybridMultilevel"/>
     <w:tmpl w:val="F6907D5E"/>
@@ -31022,7 +31420,7 @@
       </w:rPr>
     </w:lvl>
   </w:abstractNum>
-  <w:abstractNum w:abstractNumId="18" w15:restartNumberingAfterBreak="0">
+  <w:abstractNum w:abstractNumId="19" w15:restartNumberingAfterBreak="0">
     <w:nsid w:val="4DDD6915"/>
     <w:multiLevelType w:val="hybridMultilevel"/>
     <w:tmpl w:val="2826B5F2"/>
@@ -31135,7 +31533,7 @@
       </w:rPr>
     </w:lvl>
   </w:abstractNum>
-  <w:abstractNum w:abstractNumId="19" w15:restartNumberingAfterBreak="0">
+  <w:abstractNum w:abstractNumId="20" w15:restartNumberingAfterBreak="0">
     <w:nsid w:val="4E6838F7"/>
     <w:multiLevelType w:val="hybridMultilevel"/>
     <w:tmpl w:val="9A60DB34"/>
@@ -31248,7 +31646,7 @@
       </w:rPr>
     </w:lvl>
   </w:abstractNum>
-  <w:abstractNum w:abstractNumId="20" w15:restartNumberingAfterBreak="0">
+  <w:abstractNum w:abstractNumId="21" w15:restartNumberingAfterBreak="0">
     <w:nsid w:val="50AE67F0"/>
     <w:multiLevelType w:val="hybridMultilevel"/>
     <w:tmpl w:val="4446C256"/>
@@ -31361,7 +31759,7 @@
       </w:rPr>
     </w:lvl>
   </w:abstractNum>
-  <w:abstractNum w:abstractNumId="21" w15:restartNumberingAfterBreak="0">
+  <w:abstractNum w:abstractNumId="22" w15:restartNumberingAfterBreak="0">
     <w:nsid w:val="51D772C4"/>
     <w:multiLevelType w:val="hybridMultilevel"/>
     <w:tmpl w:val="E0B633E6"/>
@@ -31474,7 +31872,7 @@
       </w:rPr>
     </w:lvl>
   </w:abstractNum>
-  <w:abstractNum w:abstractNumId="22" w15:restartNumberingAfterBreak="0">
+  <w:abstractNum w:abstractNumId="23" w15:restartNumberingAfterBreak="0">
     <w:nsid w:val="53064BCE"/>
     <w:multiLevelType w:val="hybridMultilevel"/>
     <w:tmpl w:val="E4BA541E"/>
@@ -31587,7 +31985,7 @@
       </w:rPr>
     </w:lvl>
   </w:abstractNum>
-  <w:abstractNum w:abstractNumId="23" w15:restartNumberingAfterBreak="0">
+  <w:abstractNum w:abstractNumId="24" w15:restartNumberingAfterBreak="0">
     <w:nsid w:val="552E1DC6"/>
     <w:multiLevelType w:val="hybridMultilevel"/>
     <w:tmpl w:val="FDDC97E0"/>
@@ -31700,7 +32098,7 @@
       </w:rPr>
     </w:lvl>
   </w:abstractNum>
-  <w:abstractNum w:abstractNumId="24" w15:restartNumberingAfterBreak="0">
+  <w:abstractNum w:abstractNumId="25" w15:restartNumberingAfterBreak="0">
     <w:nsid w:val="565E2045"/>
     <w:multiLevelType w:val="hybridMultilevel"/>
     <w:tmpl w:val="4D08C146"/>
@@ -31813,7 +32211,7 @@
       </w:rPr>
     </w:lvl>
   </w:abstractNum>
-  <w:abstractNum w:abstractNumId="25" w15:restartNumberingAfterBreak="0">
+  <w:abstractNum w:abstractNumId="26" w15:restartNumberingAfterBreak="0">
     <w:nsid w:val="5ACE5A21"/>
     <w:multiLevelType w:val="multilevel"/>
     <w:tmpl w:val="CA60396A"/>
@@ -31962,7 +32360,7 @@
       </w:rPr>
     </w:lvl>
   </w:abstractNum>
-  <w:abstractNum w:abstractNumId="26" w15:restartNumberingAfterBreak="0">
+  <w:abstractNum w:abstractNumId="27" w15:restartNumberingAfterBreak="0">
     <w:nsid w:val="60A562E7"/>
     <w:multiLevelType w:val="hybridMultilevel"/>
     <w:tmpl w:val="A562213E"/>
@@ -32075,7 +32473,7 @@
       </w:rPr>
     </w:lvl>
   </w:abstractNum>
-  <w:abstractNum w:abstractNumId="27" w15:restartNumberingAfterBreak="0">
+  <w:abstractNum w:abstractNumId="28" w15:restartNumberingAfterBreak="0">
     <w:nsid w:val="632F3E28"/>
     <w:multiLevelType w:val="hybridMultilevel"/>
     <w:tmpl w:val="973C6474"/>
@@ -32188,7 +32586,7 @@
       </w:rPr>
     </w:lvl>
   </w:abstractNum>
-  <w:abstractNum w:abstractNumId="28" w15:restartNumberingAfterBreak="0">
+  <w:abstractNum w:abstractNumId="29" w15:restartNumberingAfterBreak="0">
     <w:nsid w:val="66F058FE"/>
     <w:multiLevelType w:val="multilevel"/>
     <w:tmpl w:val="969E976C"/>
@@ -32337,7 +32735,7 @@
       </w:rPr>
     </w:lvl>
   </w:abstractNum>
-  <w:abstractNum w:abstractNumId="29" w15:restartNumberingAfterBreak="0">
+  <w:abstractNum w:abstractNumId="30" w15:restartNumberingAfterBreak="0">
     <w:nsid w:val="67B55531"/>
     <w:multiLevelType w:val="multilevel"/>
     <w:tmpl w:val="0C6AA83E"/>
@@ -32486,7 +32884,7 @@
       </w:rPr>
     </w:lvl>
   </w:abstractNum>
-  <w:abstractNum w:abstractNumId="30" w15:restartNumberingAfterBreak="0">
+  <w:abstractNum w:abstractNumId="31" w15:restartNumberingAfterBreak="0">
     <w:nsid w:val="682059C6"/>
     <w:multiLevelType w:val="multilevel"/>
     <w:tmpl w:val="7BA4B6BC"/>
@@ -32635,7 +33033,7 @@
       </w:rPr>
     </w:lvl>
   </w:abstractNum>
-  <w:abstractNum w:abstractNumId="31" w15:restartNumberingAfterBreak="0">
+  <w:abstractNum w:abstractNumId="32" w15:restartNumberingAfterBreak="0">
     <w:nsid w:val="6B707CDE"/>
     <w:multiLevelType w:val="hybridMultilevel"/>
     <w:tmpl w:val="40FC65DC"/>
@@ -32748,7 +33146,7 @@
       </w:rPr>
     </w:lvl>
   </w:abstractNum>
-  <w:abstractNum w:abstractNumId="32" w15:restartNumberingAfterBreak="0">
+  <w:abstractNum w:abstractNumId="33" w15:restartNumberingAfterBreak="0">
     <w:nsid w:val="6C356BE9"/>
     <w:multiLevelType w:val="hybridMultilevel"/>
     <w:tmpl w:val="1DF823BE"/>
@@ -32861,7 +33259,7 @@
       </w:rPr>
     </w:lvl>
   </w:abstractNum>
-  <w:abstractNum w:abstractNumId="33" w15:restartNumberingAfterBreak="0">
+  <w:abstractNum w:abstractNumId="34" w15:restartNumberingAfterBreak="0">
     <w:nsid w:val="6CF95B62"/>
     <w:multiLevelType w:val="hybridMultilevel"/>
     <w:tmpl w:val="1B70DB72"/>
@@ -32974,7 +33372,7 @@
       </w:rPr>
     </w:lvl>
   </w:abstractNum>
-  <w:abstractNum w:abstractNumId="34" w15:restartNumberingAfterBreak="0">
+  <w:abstractNum w:abstractNumId="35" w15:restartNumberingAfterBreak="0">
     <w:nsid w:val="7511708A"/>
     <w:multiLevelType w:val="multilevel"/>
     <w:tmpl w:val="7520E62C"/>
@@ -33123,7 +33521,7 @@
       </w:rPr>
     </w:lvl>
   </w:abstractNum>
-  <w:abstractNum w:abstractNumId="35" w15:restartNumberingAfterBreak="0">
+  <w:abstractNum w:abstractNumId="36" w15:restartNumberingAfterBreak="0">
     <w:nsid w:val="7AC409FD"/>
     <w:multiLevelType w:val="hybridMultilevel"/>
     <w:tmpl w:val="F6A6CD7C"/>
@@ -33238,28 +33636,28 @@
     </w:lvl>
   </w:abstractNum>
   <w:num w:numId="1">
-    <w:abstractNumId w:val="35"/>
+    <w:abstractNumId w:val="36"/>
   </w:num>
   <w:num w:numId="2">
-    <w:abstractNumId w:val="18"/>
+    <w:abstractNumId w:val="19"/>
   </w:num>
   <w:num w:numId="3">
-    <w:abstractNumId w:val="21"/>
+    <w:abstractNumId w:val="22"/>
   </w:num>
   <w:num w:numId="4">
-    <w:abstractNumId w:val="31"/>
+    <w:abstractNumId w:val="32"/>
   </w:num>
   <w:num w:numId="5">
-    <w:abstractNumId w:val="33"/>
+    <w:abstractNumId w:val="34"/>
   </w:num>
   <w:num w:numId="6">
+    <w:abstractNumId w:val="28"/>
+  </w:num>
+  <w:num w:numId="7">
     <w:abstractNumId w:val="27"/>
   </w:num>
-  <w:num w:numId="7">
-    <w:abstractNumId w:val="26"/>
-  </w:num>
   <w:num w:numId="8">
-    <w:abstractNumId w:val="24"/>
+    <w:abstractNumId w:val="25"/>
   </w:num>
   <w:num w:numId="9">
     <w:abstractNumId w:val="7"/>
@@ -33268,19 +33666,19 @@
     <w:abstractNumId w:val="3"/>
   </w:num>
   <w:num w:numId="11">
-    <w:abstractNumId w:val="13"/>
+    <w:abstractNumId w:val="14"/>
   </w:num>
   <w:num w:numId="12">
-    <w:abstractNumId w:val="11"/>
+    <w:abstractNumId w:val="12"/>
   </w:num>
   <w:num w:numId="13">
-    <w:abstractNumId w:val="10"/>
+    <w:abstractNumId w:val="11"/>
   </w:num>
   <w:num w:numId="14">
     <w:abstractNumId w:val="6"/>
   </w:num>
   <w:num w:numId="15">
-    <w:abstractNumId w:val="16"/>
+    <w:abstractNumId w:val="17"/>
   </w:num>
   <w:num w:numId="16">
     <w:abstractNumId w:val="8"/>
@@ -33289,46 +33687,46 @@
     <w:abstractNumId w:val="5"/>
   </w:num>
   <w:num w:numId="18">
-    <w:abstractNumId w:val="20"/>
+    <w:abstractNumId w:val="21"/>
   </w:num>
   <w:num w:numId="19">
-    <w:abstractNumId w:val="14"/>
+    <w:abstractNumId w:val="15"/>
   </w:num>
   <w:num w:numId="20">
-    <w:abstractNumId w:val="9"/>
+    <w:abstractNumId w:val="10"/>
   </w:num>
   <w:num w:numId="21">
-    <w:abstractNumId w:val="34"/>
+    <w:abstractNumId w:val="35"/>
   </w:num>
   <w:num w:numId="22">
-    <w:abstractNumId w:val="25"/>
+    <w:abstractNumId w:val="26"/>
   </w:num>
   <w:num w:numId="23">
-    <w:abstractNumId w:val="15"/>
+    <w:abstractNumId w:val="16"/>
   </w:num>
   <w:num w:numId="24">
-    <w:abstractNumId w:val="29"/>
+    <w:abstractNumId w:val="30"/>
   </w:num>
   <w:num w:numId="25">
     <w:abstractNumId w:val="4"/>
   </w:num>
   <w:num w:numId="26">
-    <w:abstractNumId w:val="28"/>
+    <w:abstractNumId w:val="29"/>
   </w:num>
   <w:num w:numId="27">
-    <w:abstractNumId w:val="30"/>
+    <w:abstractNumId w:val="31"/>
   </w:num>
   <w:num w:numId="28">
-    <w:abstractNumId w:val="12"/>
+    <w:abstractNumId w:val="13"/>
   </w:num>
   <w:num w:numId="29">
-    <w:abstractNumId w:val="17"/>
+    <w:abstractNumId w:val="18"/>
   </w:num>
   <w:num w:numId="30">
-    <w:abstractNumId w:val="32"/>
+    <w:abstractNumId w:val="33"/>
   </w:num>
   <w:num w:numId="31">
-    <w:abstractNumId w:val="22"/>
+    <w:abstractNumId w:val="23"/>
   </w:num>
   <w:num w:numId="32">
     <w:abstractNumId w:val="2"/>
@@ -33337,13 +33735,16 @@
     <w:abstractNumId w:val="0"/>
   </w:num>
   <w:num w:numId="34">
-    <w:abstractNumId w:val="23"/>
+    <w:abstractNumId w:val="24"/>
   </w:num>
   <w:num w:numId="35">
     <w:abstractNumId w:val="1"/>
   </w:num>
   <w:num w:numId="36">
-    <w:abstractNumId w:val="19"/>
+    <w:abstractNumId w:val="20"/>
+  </w:num>
+  <w:num w:numId="37">
+    <w:abstractNumId w:val="9"/>
   </w:num>
   <w:numIdMacAtCleanup w:val="20"/>
 </w:numbering>
@@ -33853,6 +34254,7 @@
   <w:style w:type="character" w:default="1" w:styleId="DefaultParagraphFont">
     <w:name w:val="Default Paragraph Font"/>
     <w:uiPriority w:val="1"/>
+    <w:semiHidden/>
     <w:unhideWhenUsed/>
   </w:style>
   <w:style w:type="table" w:default="1" w:styleId="TableNormal">
@@ -34807,11 +35209,11 @@
         </c:dLbls>
         <c:gapWidth val="219"/>
         <c:overlap val="-27"/>
-        <c:axId val="-1274204352"/>
-        <c:axId val="-1274191296"/>
+        <c:axId val="1106244592"/>
+        <c:axId val="1106245680"/>
       </c:barChart>
       <c:catAx>
-        <c:axId val="-1274204352"/>
+        <c:axId val="1106244592"/>
         <c:scaling>
           <c:orientation val="minMax"/>
         </c:scaling>
@@ -34854,7 +35256,7 @@
             <a:endParaRPr lang="fr-FR"/>
           </a:p>
         </c:txPr>
-        <c:crossAx val="-1274191296"/>
+        <c:crossAx val="1106245680"/>
         <c:crosses val="autoZero"/>
         <c:auto val="1"/>
         <c:lblAlgn val="ctr"/>
@@ -34862,7 +35264,7 @@
         <c:noMultiLvlLbl val="0"/>
       </c:catAx>
       <c:valAx>
-        <c:axId val="-1274191296"/>
+        <c:axId val="1106245680"/>
         <c:scaling>
           <c:orientation val="minMax"/>
         </c:scaling>
@@ -34913,7 +35315,7 @@
             <a:endParaRPr lang="fr-FR"/>
           </a:p>
         </c:txPr>
-        <c:crossAx val="-1274204352"/>
+        <c:crossAx val="1106244592"/>
         <c:crosses val="autoZero"/>
         <c:crossBetween val="between"/>
       </c:valAx>
@@ -36209,11 +36611,11 @@
           <c:showPercent val="0"/>
           <c:showBubbleSize val="0"/>
         </c:dLbls>
-        <c:axId val="-1274183680"/>
-        <c:axId val="-1274175520"/>
+        <c:axId val="1106246224"/>
+        <c:axId val="1106242960"/>
       </c:scatterChart>
       <c:valAx>
-        <c:axId val="-1274183680"/>
+        <c:axId val="1106246224"/>
         <c:scaling>
           <c:orientation val="minMax"/>
           <c:max val="42550"/>
@@ -36272,13 +36674,13 @@
             <a:endParaRPr lang="fr-FR"/>
           </a:p>
         </c:txPr>
-        <c:crossAx val="-1274175520"/>
+        <c:crossAx val="1106242960"/>
         <c:crosses val="autoZero"/>
         <c:crossBetween val="midCat"/>
         <c:majorUnit val="250"/>
       </c:valAx>
       <c:valAx>
-        <c:axId val="-1274175520"/>
+        <c:axId val="1106242960"/>
         <c:scaling>
           <c:logBase val="2"/>
           <c:orientation val="minMax"/>
@@ -36336,7 +36738,7 @@
             <a:endParaRPr lang="fr-FR"/>
           </a:p>
         </c:txPr>
-        <c:crossAx val="-1274183680"/>
+        <c:crossAx val="1106246224"/>
         <c:crosses val="autoZero"/>
         <c:crossBetween val="midCat"/>
       </c:valAx>
@@ -37122,11 +37524,11 @@
           <c:showPercent val="0"/>
           <c:showBubbleSize val="0"/>
         </c:dLbls>
-        <c:axId val="-1274188576"/>
-        <c:axId val="-1274196192"/>
+        <c:axId val="1306835888"/>
+        <c:axId val="1306833168"/>
       </c:scatterChart>
       <c:valAx>
-        <c:axId val="-1274188576"/>
+        <c:axId val="1306835888"/>
         <c:scaling>
           <c:orientation val="minMax"/>
           <c:max val="42550"/>
@@ -37185,14 +37587,14 @@
             <a:endParaRPr lang="fr-FR"/>
           </a:p>
         </c:txPr>
-        <c:crossAx val="-1274196192"/>
+        <c:crossAx val="1306833168"/>
         <c:crosses val="autoZero"/>
         <c:crossBetween val="midCat"/>
         <c:majorUnit val="500"/>
         <c:minorUnit val="250"/>
       </c:valAx>
       <c:valAx>
-        <c:axId val="-1274196192"/>
+        <c:axId val="1306833168"/>
         <c:scaling>
           <c:logBase val="2"/>
           <c:orientation val="minMax"/>
@@ -37252,7 +37654,7 @@
             <a:endParaRPr lang="fr-FR"/>
           </a:p>
         </c:txPr>
-        <c:crossAx val="-1274188576"/>
+        <c:crossAx val="1306835888"/>
         <c:crosses val="autoZero"/>
         <c:crossBetween val="midCat"/>
         <c:majorUnit val="2"/>
@@ -37811,11 +38213,11 @@
           <c:showPercent val="0"/>
           <c:showBubbleSize val="0"/>
         </c:dLbls>
-        <c:axId val="-1274190752"/>
-        <c:axId val="-1274182048"/>
+        <c:axId val="1306833712"/>
+        <c:axId val="1306834256"/>
       </c:scatterChart>
       <c:valAx>
-        <c:axId val="-1274190752"/>
+        <c:axId val="1306833712"/>
         <c:scaling>
           <c:orientation val="minMax"/>
           <c:max val="42650"/>
@@ -37874,13 +38276,13 @@
             <a:endParaRPr lang="fr-FR"/>
           </a:p>
         </c:txPr>
-        <c:crossAx val="-1274182048"/>
+        <c:crossAx val="1306834256"/>
         <c:crosses val="autoZero"/>
         <c:crossBetween val="midCat"/>
         <c:majorUnit val="200"/>
       </c:valAx>
       <c:valAx>
-        <c:axId val="-1274182048"/>
+        <c:axId val="1306834256"/>
         <c:scaling>
           <c:logBase val="2"/>
           <c:orientation val="minMax"/>
@@ -37939,7 +38341,7 @@
             <a:endParaRPr lang="fr-FR"/>
           </a:p>
         </c:txPr>
-        <c:crossAx val="-1274190752"/>
+        <c:crossAx val="1306833712"/>
         <c:crosses val="autoZero"/>
         <c:crossBetween val="midCat"/>
         <c:majorUnit val="2"/>
@@ -38286,11 +38688,11 @@
           <c:showPercent val="0"/>
           <c:showBubbleSize val="0"/>
         </c:dLbls>
-        <c:axId val="-1274207072"/>
-        <c:axId val="-1274180416"/>
+        <c:axId val="1298557360"/>
+        <c:axId val="1298564432"/>
       </c:scatterChart>
       <c:valAx>
-        <c:axId val="-1274207072"/>
+        <c:axId val="1298557360"/>
         <c:scaling>
           <c:orientation val="minMax"/>
           <c:max val="42750"/>
@@ -38349,14 +38751,14 @@
             <a:endParaRPr lang="fr-FR"/>
           </a:p>
         </c:txPr>
-        <c:crossAx val="-1274180416"/>
+        <c:crossAx val="1298564432"/>
         <c:crosses val="autoZero"/>
         <c:crossBetween val="midCat"/>
         <c:majorUnit val="650"/>
         <c:minorUnit val="100"/>
       </c:valAx>
       <c:valAx>
-        <c:axId val="-1274180416"/>
+        <c:axId val="1298564432"/>
         <c:scaling>
           <c:orientation val="minMax"/>
         </c:scaling>
@@ -38413,7 +38815,7 @@
             <a:endParaRPr lang="fr-FR"/>
           </a:p>
         </c:txPr>
-        <c:crossAx val="-1274207072"/>
+        <c:crossAx val="1298557360"/>
         <c:crosses val="autoZero"/>
         <c:crossBetween val="midCat"/>
       </c:valAx>
@@ -39033,11 +39435,11 @@
           <c:showPercent val="0"/>
           <c:showBubbleSize val="0"/>
         </c:dLbls>
-        <c:axId val="-1274194560"/>
-        <c:axId val="-1274190208"/>
+        <c:axId val="1298559536"/>
+        <c:axId val="1298562800"/>
       </c:scatterChart>
       <c:valAx>
-        <c:axId val="-1274194560"/>
+        <c:axId val="1298559536"/>
         <c:scaling>
           <c:orientation val="minMax"/>
           <c:max val="42650"/>
@@ -39096,13 +39498,13 @@
             <a:endParaRPr lang="fr-FR"/>
           </a:p>
         </c:txPr>
-        <c:crossAx val="-1274190208"/>
+        <c:crossAx val="1298562800"/>
         <c:crosses val="autoZero"/>
         <c:crossBetween val="midCat"/>
         <c:majorUnit val="500"/>
       </c:valAx>
       <c:valAx>
-        <c:axId val="-1274190208"/>
+        <c:axId val="1298562800"/>
         <c:scaling>
           <c:orientation val="minMax"/>
           <c:max val="600"/>
@@ -39160,7 +39562,7 @@
             <a:endParaRPr lang="fr-FR"/>
           </a:p>
         </c:txPr>
-        <c:crossAx val="-1274194560"/>
+        <c:crossAx val="1298559536"/>
         <c:crosses val="autoZero"/>
         <c:crossBetween val="midCat"/>
         <c:majorUnit val="100"/>
@@ -39751,11 +40153,11 @@
           <c:showPercent val="0"/>
           <c:showBubbleSize val="0"/>
         </c:dLbls>
-        <c:axId val="-1274201632"/>
-        <c:axId val="-1274187488"/>
+        <c:axId val="1298563888"/>
+        <c:axId val="1298561168"/>
       </c:scatterChart>
       <c:valAx>
-        <c:axId val="-1274201632"/>
+        <c:axId val="1298563888"/>
         <c:scaling>
           <c:orientation val="minMax"/>
           <c:max val="42650"/>
@@ -39814,13 +40216,13 @@
             <a:endParaRPr lang="fr-FR"/>
           </a:p>
         </c:txPr>
-        <c:crossAx val="-1274187488"/>
+        <c:crossAx val="1298561168"/>
         <c:crosses val="autoZero"/>
         <c:crossBetween val="midCat"/>
         <c:majorUnit val="200"/>
       </c:valAx>
       <c:valAx>
-        <c:axId val="-1274187488"/>
+        <c:axId val="1298561168"/>
         <c:scaling>
           <c:logBase val="2"/>
           <c:orientation val="minMax"/>
@@ -39880,7 +40282,7 @@
             <a:endParaRPr lang="fr-FR"/>
           </a:p>
         </c:txPr>
-        <c:crossAx val="-1274201632"/>
+        <c:crossAx val="1298563888"/>
         <c:crosses val="autoZero"/>
         <c:crossBetween val="midCat"/>
         <c:majorUnit val="2"/>
@@ -40551,11 +40953,11 @@
           <c:showPercent val="0"/>
           <c:showBubbleSize val="0"/>
         </c:dLbls>
-        <c:axId val="-1274198912"/>
-        <c:axId val="-1274186944"/>
+        <c:axId val="1108412400"/>
+        <c:axId val="1108414576"/>
       </c:scatterChart>
       <c:valAx>
-        <c:axId val="-1274198912"/>
+        <c:axId val="1108412400"/>
         <c:scaling>
           <c:orientation val="minMax"/>
           <c:max val="42650"/>
@@ -40614,13 +41016,13 @@
             <a:endParaRPr lang="fr-FR"/>
           </a:p>
         </c:txPr>
-        <c:crossAx val="-1274186944"/>
+        <c:crossAx val="1108414576"/>
         <c:crosses val="autoZero"/>
         <c:crossBetween val="midCat"/>
         <c:majorUnit val="250"/>
       </c:valAx>
       <c:valAx>
-        <c:axId val="-1274186944"/>
+        <c:axId val="1108414576"/>
         <c:scaling>
           <c:orientation val="minMax"/>
           <c:max val="700"/>
@@ -40679,7 +41081,7 @@
             <a:endParaRPr lang="fr-FR"/>
           </a:p>
         </c:txPr>
-        <c:crossAx val="-1274198912"/>
+        <c:crossAx val="1108412400"/>
         <c:crosses val="autoZero"/>
         <c:crossBetween val="midCat"/>
         <c:majorUnit val="100"/>
@@ -41351,11 +41753,11 @@
           <c:showPercent val="0"/>
           <c:showBubbleSize val="0"/>
         </c:dLbls>
-        <c:axId val="-1274178240"/>
-        <c:axId val="-1274179872"/>
+        <c:axId val="1108413488"/>
+        <c:axId val="1108416208"/>
       </c:scatterChart>
       <c:valAx>
-        <c:axId val="-1274178240"/>
+        <c:axId val="1108413488"/>
         <c:scaling>
           <c:orientation val="minMax"/>
           <c:max val="42650"/>
@@ -41414,13 +41816,13 @@
             <a:endParaRPr lang="fr-FR"/>
           </a:p>
         </c:txPr>
-        <c:crossAx val="-1274179872"/>
+        <c:crossAx val="1108416208"/>
         <c:crosses val="autoZero"/>
         <c:crossBetween val="midCat"/>
         <c:majorUnit val="250"/>
       </c:valAx>
       <c:valAx>
-        <c:axId val="-1274179872"/>
+        <c:axId val="1108416208"/>
         <c:scaling>
           <c:orientation val="minMax"/>
           <c:max val="360"/>
@@ -41479,7 +41881,7 @@
             <a:endParaRPr lang="fr-FR"/>
           </a:p>
         </c:txPr>
-        <c:crossAx val="-1274178240"/>
+        <c:crossAx val="1108413488"/>
         <c:crosses val="autoZero"/>
         <c:crossBetween val="midCat"/>
         <c:majorUnit val="50"/>
@@ -41487,7 +41889,9 @@
       <c:spPr>
         <a:noFill/>
         <a:ln>
-          <a:noFill/>
+          <a:solidFill>
+            <a:schemeClr val="bg1"/>
+          </a:solidFill>
         </a:ln>
         <a:effectLst/>
       </c:spPr>
@@ -46839,7 +47243,7 @@
 </file>
 
 <file path=customXml/itemProps1.xml><?xml version="1.0" encoding="utf-8"?>
-<ds:datastoreItem xmlns:ds="http://schemas.openxmlformats.org/officeDocument/2006/customXml" ds:itemID="{1275D010-17F2-444F-B93E-9DCFDDE132B8}">
+<ds:datastoreItem xmlns:ds="http://schemas.openxmlformats.org/officeDocument/2006/customXml" ds:itemID="{B6C23061-6E97-4830-B6C4-2063D4D4F425}">
   <ds:schemaRefs>
     <ds:schemaRef ds:uri="http://schemas.openxmlformats.org/officeDocument/2006/bibliography"/>
   </ds:schemaRefs>

</xml_diff>